<commit_message>
Adding more to the ER diagram
</commit_message>
<xml_diff>
--- a/DatabaseDesign/DatabaseManagementSystems/Report miniproject.docx
+++ b/DatabaseDesign/DatabaseManagementSystems/Report miniproject.docx
@@ -15,47 +15,80 @@
     <w:p>
       <w:pPr>
         <w:spacing w:after="0"/>
-      </w:pPr>
-      <w:r>
+        <w:rPr>
+          <w:lang w:val="en-GB"/>
+        </w:rPr>
+      </w:pPr>
+      <w:r>
+        <w:rPr>
+          <w:lang w:val="en-GB"/>
+        </w:rPr>
         <w:t>Introduction</w:t>
       </w:r>
     </w:p>
     <w:p>
       <w:pPr>
         <w:spacing w:after="0"/>
-      </w:pPr>
-    </w:p>
-    <w:p>
-      <w:pPr>
-        <w:spacing w:after="0"/>
-      </w:pPr>
-      <w:r>
+        <w:rPr>
+          <w:lang w:val="en-GB"/>
+        </w:rPr>
+      </w:pPr>
+    </w:p>
+    <w:p>
+      <w:pPr>
+        <w:spacing w:after="0"/>
+        <w:rPr>
+          <w:lang w:val="en-GB"/>
+        </w:rPr>
+      </w:pPr>
+      <w:r>
+        <w:rPr>
+          <w:lang w:val="en-GB"/>
+        </w:rPr>
         <w:t>Requirements</w:t>
       </w:r>
     </w:p>
     <w:p>
       <w:pPr>
         <w:spacing w:after="0"/>
-      </w:pPr>
-    </w:p>
-    <w:p>
-      <w:pPr>
-        <w:spacing w:after="0"/>
-      </w:pPr>
-      <w:r>
+        <w:rPr>
+          <w:lang w:val="en-GB"/>
+        </w:rPr>
+      </w:pPr>
+    </w:p>
+    <w:p>
+      <w:pPr>
+        <w:spacing w:after="0"/>
+        <w:rPr>
+          <w:lang w:val="en-GB"/>
+        </w:rPr>
+      </w:pPr>
+      <w:r>
+        <w:rPr>
+          <w:lang w:val="en-GB"/>
+        </w:rPr>
         <w:t>Scenarios</w:t>
       </w:r>
     </w:p>
     <w:p>
       <w:pPr>
         <w:spacing w:after="0"/>
-      </w:pPr>
-    </w:p>
-    <w:p>
-      <w:pPr>
-        <w:spacing w:after="0"/>
-      </w:pPr>
-      <w:r>
+        <w:rPr>
+          <w:lang w:val="en-GB"/>
+        </w:rPr>
+      </w:pPr>
+    </w:p>
+    <w:p>
+      <w:pPr>
+        <w:spacing w:after="0"/>
+        <w:rPr>
+          <w:lang w:val="en-GB"/>
+        </w:rPr>
+      </w:pPr>
+      <w:r>
+        <w:rPr>
+          <w:lang w:val="en-GB"/>
+        </w:rPr>
         <w:t>Purchasing from manufactorer</w:t>
       </w:r>
     </w:p>
@@ -326,6 +359,37 @@
         </w:rPr>
         <w:t>CustomerOrders</w:t>
       </w:r>
+      <w:r>
+        <w:rPr>
+          <w:lang w:val="en-GB"/>
+        </w:rPr>
+        <w:t>.</w:t>
+      </w:r>
+    </w:p>
+    <w:p>
+      <w:pPr>
+        <w:pStyle w:val="Listeafsnit"/>
+        <w:numPr>
+          <w:ilvl w:val="1"/>
+          <w:numId w:val="7"/>
+        </w:numPr>
+        <w:spacing w:after="0"/>
+        <w:rPr>
+          <w:lang w:val="en-GB"/>
+        </w:rPr>
+      </w:pPr>
+      <w:r>
+        <w:rPr>
+          <w:lang w:val="en-GB"/>
+        </w:rPr>
+        <w:t xml:space="preserve">If the customer pays with a credit card </w:t>
+      </w:r>
+      <w:r>
+        <w:rPr>
+          <w:lang w:val="en-GB"/>
+        </w:rPr>
+        <w:t>a NETS interface is used to validate the card and an ID is generated. This ID is used later when the money is to be transferred (may also be used in case the order is returned.</w:t>
+      </w:r>
     </w:p>
     <w:p>
       <w:pPr>
@@ -479,12 +543,36 @@
           <w:lang w:val="en-GB"/>
         </w:rPr>
       </w:pPr>
+    </w:p>
+    <w:p>
+      <w:pPr>
+        <w:spacing w:after="0"/>
+        <w:rPr>
+          <w:lang w:val="en-GB"/>
+        </w:rPr>
+      </w:pPr>
+    </w:p>
+    <w:p>
+      <w:pPr>
+        <w:spacing w:after="0"/>
+        <w:rPr>
+          <w:lang w:val="en-GB"/>
+        </w:rPr>
+      </w:pPr>
       <w:r>
         <w:rPr>
           <w:lang w:val="en-GB"/>
         </w:rPr>
         <w:t>Design</w:t>
       </w:r>
+    </w:p>
+    <w:p>
+      <w:pPr>
+        <w:spacing w:after="0"/>
+        <w:rPr>
+          <w:lang w:val="en-GB"/>
+        </w:rPr>
+      </w:pPr>
     </w:p>
     <w:p>
       <w:pPr>
@@ -1227,7 +1315,7 @@
         <w:ind w:left="720" w:hanging="360"/>
       </w:pPr>
     </w:lvl>
-    <w:lvl w:ilvl="1" w:tplc="04060019" w:tentative="1">
+    <w:lvl w:ilvl="1" w:tplc="04060019">
       <w:start w:val="1"/>
       <w:numFmt w:val="lowerLetter"/>
       <w:lvlText w:val="%2."/>

</xml_diff>

<commit_message>
Adding some missing changes
</commit_message>
<xml_diff>
--- a/DatabaseDesign/DatabaseManagementSystems/Report miniproject.docx
+++ b/DatabaseDesign/DatabaseManagementSystems/Report miniproject.docx
@@ -74,7 +74,7 @@
             </w:rPr>
             <w:fldChar w:fldCharType="separate"/>
           </w:r>
-          <w:hyperlink w:anchor="_Toc367390416" w:history="1">
+          <w:hyperlink w:anchor="_Toc367390478" w:history="1">
             <w:r>
               <w:rPr>
                 <w:rStyle w:val="Hyperlink"/>
@@ -102,7 +102,7 @@
                 <w:noProof/>
                 <w:webHidden/>
               </w:rPr>
-              <w:instrText xml:space="preserve"> PAGEREF _Toc367390416 \h </w:instrText>
+              <w:instrText xml:space="preserve"> PAGEREF _Toc367390478 \h </w:instrText>
             </w:r>
             <w:r>
               <w:rPr>
@@ -145,7 +145,7 @@
               <w:lang w:eastAsia="da-DK"/>
             </w:rPr>
           </w:pPr>
-          <w:hyperlink w:anchor="_Toc367390417" w:history="1">
+          <w:hyperlink w:anchor="_Toc367390479" w:history="1">
             <w:r>
               <w:rPr>
                 <w:rStyle w:val="Hyperlink"/>
@@ -173,7 +173,7 @@
                 <w:noProof/>
                 <w:webHidden/>
               </w:rPr>
-              <w:instrText xml:space="preserve"> PAGEREF _Toc367390417 \h </w:instrText>
+              <w:instrText xml:space="preserve"> PAGEREF _Toc367390479 \h </w:instrText>
             </w:r>
             <w:r>
               <w:rPr>
@@ -216,7 +216,7 @@
               <w:lang w:eastAsia="da-DK"/>
             </w:rPr>
           </w:pPr>
-          <w:hyperlink w:anchor="_Toc367390418" w:history="1">
+          <w:hyperlink w:anchor="_Toc367390480" w:history="1">
             <w:r>
               <w:rPr>
                 <w:rStyle w:val="Hyperlink"/>
@@ -244,7 +244,7 @@
                 <w:noProof/>
                 <w:webHidden/>
               </w:rPr>
-              <w:instrText xml:space="preserve"> PAGEREF _Toc367390418 \h </w:instrText>
+              <w:instrText xml:space="preserve"> PAGEREF _Toc367390480 \h </w:instrText>
             </w:r>
             <w:r>
               <w:rPr>
@@ -287,7 +287,7 @@
               <w:lang w:eastAsia="da-DK"/>
             </w:rPr>
           </w:pPr>
-          <w:hyperlink w:anchor="_Toc367390419" w:history="1">
+          <w:hyperlink w:anchor="_Toc367390481" w:history="1">
             <w:r>
               <w:rPr>
                 <w:rStyle w:val="Hyperlink"/>
@@ -315,7 +315,7 @@
                 <w:noProof/>
                 <w:webHidden/>
               </w:rPr>
-              <w:instrText xml:space="preserve"> PAGEREF _Toc367390419 \h </w:instrText>
+              <w:instrText xml:space="preserve"> PAGEREF _Toc367390481 \h </w:instrText>
             </w:r>
             <w:r>
               <w:rPr>
@@ -358,7 +358,7 @@
               <w:lang w:eastAsia="da-DK"/>
             </w:rPr>
           </w:pPr>
-          <w:hyperlink w:anchor="_Toc367390420" w:history="1">
+          <w:hyperlink w:anchor="_Toc367390482" w:history="1">
             <w:r>
               <w:rPr>
                 <w:rStyle w:val="Hyperlink"/>
@@ -386,7 +386,7 @@
                 <w:noProof/>
                 <w:webHidden/>
               </w:rPr>
-              <w:instrText xml:space="preserve"> PAGEREF _Toc367390420 \h </w:instrText>
+              <w:instrText xml:space="preserve"> PAGEREF _Toc367390482 \h </w:instrText>
             </w:r>
             <w:r>
               <w:rPr>
@@ -429,7 +429,7 @@
               <w:lang w:eastAsia="da-DK"/>
             </w:rPr>
           </w:pPr>
-          <w:hyperlink w:anchor="_Toc367390421" w:history="1">
+          <w:hyperlink w:anchor="_Toc367390483" w:history="1">
             <w:r>
               <w:rPr>
                 <w:rStyle w:val="Hyperlink"/>
@@ -457,7 +457,7 @@
                 <w:noProof/>
                 <w:webHidden/>
               </w:rPr>
-              <w:instrText xml:space="preserve"> PAGEREF _Toc367390421 \h </w:instrText>
+              <w:instrText xml:space="preserve"> PAGEREF _Toc367390483 \h </w:instrText>
             </w:r>
             <w:r>
               <w:rPr>
@@ -500,7 +500,7 @@
               <w:lang w:eastAsia="da-DK"/>
             </w:rPr>
           </w:pPr>
-          <w:hyperlink w:anchor="_Toc367390422" w:history="1">
+          <w:hyperlink w:anchor="_Toc367390484" w:history="1">
             <w:r>
               <w:rPr>
                 <w:rStyle w:val="Hyperlink"/>
@@ -528,7 +528,7 @@
                 <w:noProof/>
                 <w:webHidden/>
               </w:rPr>
-              <w:instrText xml:space="preserve"> PAGEREF _Toc367390422 \h </w:instrText>
+              <w:instrText xml:space="preserve"> PAGEREF _Toc367390484 \h </w:instrText>
             </w:r>
             <w:r>
               <w:rPr>
@@ -571,7 +571,7 @@
               <w:lang w:eastAsia="da-DK"/>
             </w:rPr>
           </w:pPr>
-          <w:hyperlink w:anchor="_Toc367390423" w:history="1">
+          <w:hyperlink w:anchor="_Toc367390485" w:history="1">
             <w:r>
               <w:rPr>
                 <w:rStyle w:val="Hyperlink"/>
@@ -599,7 +599,7 @@
                 <w:noProof/>
                 <w:webHidden/>
               </w:rPr>
-              <w:instrText xml:space="preserve"> PAGEREF _Toc367390423 \h </w:instrText>
+              <w:instrText xml:space="preserve"> PAGEREF _Toc367390485 \h </w:instrText>
             </w:r>
             <w:r>
               <w:rPr>
@@ -642,7 +642,7 @@
               <w:lang w:eastAsia="da-DK"/>
             </w:rPr>
           </w:pPr>
-          <w:hyperlink w:anchor="_Toc367390424" w:history="1">
+          <w:hyperlink w:anchor="_Toc367390486" w:history="1">
             <w:r>
               <w:rPr>
                 <w:rStyle w:val="Hyperlink"/>
@@ -670,7 +670,7 @@
                 <w:noProof/>
                 <w:webHidden/>
               </w:rPr>
-              <w:instrText xml:space="preserve"> PAGEREF _Toc367390424 \h </w:instrText>
+              <w:instrText xml:space="preserve"> PAGEREF _Toc367390486 \h </w:instrText>
             </w:r>
             <w:r>
               <w:rPr>
@@ -713,7 +713,7 @@
               <w:lang w:eastAsia="da-DK"/>
             </w:rPr>
           </w:pPr>
-          <w:hyperlink w:anchor="_Toc367390425" w:history="1">
+          <w:hyperlink w:anchor="_Toc367390487" w:history="1">
             <w:r>
               <w:rPr>
                 <w:rStyle w:val="Hyperlink"/>
@@ -741,7 +741,7 @@
                 <w:noProof/>
                 <w:webHidden/>
               </w:rPr>
-              <w:instrText xml:space="preserve"> PAGEREF _Toc367390425 \h </w:instrText>
+              <w:instrText xml:space="preserve"> PAGEREF _Toc367390487 \h </w:instrText>
             </w:r>
             <w:r>
               <w:rPr>
@@ -784,7 +784,7 @@
               <w:lang w:eastAsia="da-DK"/>
             </w:rPr>
           </w:pPr>
-          <w:hyperlink w:anchor="_Toc367390426" w:history="1">
+          <w:hyperlink w:anchor="_Toc367390488" w:history="1">
             <w:r>
               <w:rPr>
                 <w:rStyle w:val="Hyperlink"/>
@@ -812,7 +812,7 @@
                 <w:noProof/>
                 <w:webHidden/>
               </w:rPr>
-              <w:instrText xml:space="preserve"> PAGEREF _Toc367390426 \h </w:instrText>
+              <w:instrText xml:space="preserve"> PAGEREF _Toc367390488 \h </w:instrText>
             </w:r>
             <w:r>
               <w:rPr>
@@ -855,7 +855,7 @@
               <w:lang w:eastAsia="da-DK"/>
             </w:rPr>
           </w:pPr>
-          <w:hyperlink w:anchor="_Toc367390427" w:history="1">
+          <w:hyperlink w:anchor="_Toc367390489" w:history="1">
             <w:r>
               <w:rPr>
                 <w:rStyle w:val="Hyperlink"/>
@@ -883,7 +883,7 @@
                 <w:noProof/>
                 <w:webHidden/>
               </w:rPr>
-              <w:instrText xml:space="preserve"> PAGEREF _Toc367390427 \h </w:instrText>
+              <w:instrText xml:space="preserve"> PAGEREF _Toc367390489 \h </w:instrText>
             </w:r>
             <w:r>
               <w:rPr>
@@ -926,7 +926,7 @@
               <w:lang w:eastAsia="da-DK"/>
             </w:rPr>
           </w:pPr>
-          <w:hyperlink w:anchor="_Toc367390428" w:history="1">
+          <w:hyperlink w:anchor="_Toc367390490" w:history="1">
             <w:r>
               <w:rPr>
                 <w:rStyle w:val="Hyperlink"/>
@@ -954,7 +954,7 @@
                 <w:noProof/>
                 <w:webHidden/>
               </w:rPr>
-              <w:instrText xml:space="preserve"> PAGEREF _Toc367390428 \h </w:instrText>
+              <w:instrText xml:space="preserve"> PAGEREF _Toc367390490 \h </w:instrText>
             </w:r>
             <w:r>
               <w:rPr>
@@ -997,7 +997,7 @@
               <w:lang w:eastAsia="da-DK"/>
             </w:rPr>
           </w:pPr>
-          <w:hyperlink w:anchor="_Toc367390429" w:history="1">
+          <w:hyperlink w:anchor="_Toc367390491" w:history="1">
             <w:r>
               <w:rPr>
                 <w:rStyle w:val="Hyperlink"/>
@@ -1025,7 +1025,7 @@
                 <w:noProof/>
                 <w:webHidden/>
               </w:rPr>
-              <w:instrText xml:space="preserve"> PAGEREF _Toc367390429 \h </w:instrText>
+              <w:instrText xml:space="preserve"> PAGEREF _Toc367390491 \h </w:instrText>
             </w:r>
             <w:r>
               <w:rPr>
@@ -1068,7 +1068,7 @@
               <w:lang w:eastAsia="da-DK"/>
             </w:rPr>
           </w:pPr>
-          <w:hyperlink w:anchor="_Toc367390430" w:history="1">
+          <w:hyperlink w:anchor="_Toc367390492" w:history="1">
             <w:r>
               <w:rPr>
                 <w:rStyle w:val="Hyperlink"/>
@@ -1096,7 +1096,7 @@
                 <w:noProof/>
                 <w:webHidden/>
               </w:rPr>
-              <w:instrText xml:space="preserve"> PAGEREF _Toc367390430 \h </w:instrText>
+              <w:instrText xml:space="preserve"> PAGEREF _Toc367390492 \h </w:instrText>
             </w:r>
             <w:r>
               <w:rPr>
@@ -1139,7 +1139,7 @@
               <w:lang w:eastAsia="da-DK"/>
             </w:rPr>
           </w:pPr>
-          <w:hyperlink w:anchor="_Toc367390431" w:history="1">
+          <w:hyperlink w:anchor="_Toc367390493" w:history="1">
             <w:r>
               <w:rPr>
                 <w:rStyle w:val="Hyperlink"/>
@@ -1167,7 +1167,7 @@
                 <w:noProof/>
                 <w:webHidden/>
               </w:rPr>
-              <w:instrText xml:space="preserve"> PAGEREF _Toc367390431 \h </w:instrText>
+              <w:instrText xml:space="preserve"> PAGEREF _Toc367390493 \h </w:instrText>
             </w:r>
             <w:r>
               <w:rPr>
@@ -1210,7 +1210,7 @@
               <w:lang w:eastAsia="da-DK"/>
             </w:rPr>
           </w:pPr>
-          <w:hyperlink w:anchor="_Toc367390432" w:history="1">
+          <w:hyperlink w:anchor="_Toc367390494" w:history="1">
             <w:r>
               <w:rPr>
                 <w:rStyle w:val="Hyperlink"/>
@@ -1238,7 +1238,7 @@
                 <w:noProof/>
                 <w:webHidden/>
               </w:rPr>
-              <w:instrText xml:space="preserve"> PAGEREF _Toc367390432 \h </w:instrText>
+              <w:instrText xml:space="preserve"> PAGEREF _Toc367390494 \h </w:instrText>
             </w:r>
             <w:r>
               <w:rPr>
@@ -1281,7 +1281,7 @@
               <w:lang w:eastAsia="da-DK"/>
             </w:rPr>
           </w:pPr>
-          <w:hyperlink w:anchor="_Toc367390433" w:history="1">
+          <w:hyperlink w:anchor="_Toc367390495" w:history="1">
             <w:r>
               <w:rPr>
                 <w:rStyle w:val="Hyperlink"/>
@@ -1309,7 +1309,7 @@
                 <w:noProof/>
                 <w:webHidden/>
               </w:rPr>
-              <w:instrText xml:space="preserve"> PAGEREF _Toc367390433 \h </w:instrText>
+              <w:instrText xml:space="preserve"> PAGEREF _Toc367390495 \h </w:instrText>
             </w:r>
             <w:r>
               <w:rPr>
@@ -1352,14 +1352,14 @@
               <w:lang w:eastAsia="da-DK"/>
             </w:rPr>
           </w:pPr>
-          <w:hyperlink w:anchor="_Toc367390434" w:history="1">
+          <w:hyperlink w:anchor="_Toc367390496" w:history="1">
             <w:r>
               <w:rPr>
                 <w:rStyle w:val="Hyperlink"/>
                 <w:noProof/>
                 <w:lang w:val="en-GB"/>
               </w:rPr>
-              <w:t>Performance and indexes</w:t>
+              <w:t>Queries and views</w:t>
             </w:r>
             <w:r>
               <w:rPr>
@@ -1380,7 +1380,7 @@
                 <w:noProof/>
                 <w:webHidden/>
               </w:rPr>
-              <w:instrText xml:space="preserve"> PAGEREF _Toc367390434 \h </w:instrText>
+              <w:instrText xml:space="preserve"> PAGEREF _Toc367390496 \h </w:instrText>
             </w:r>
             <w:r>
               <w:rPr>
@@ -1400,7 +1400,7 @@
                 <w:noProof/>
                 <w:webHidden/>
               </w:rPr>
-              <w:t>9</w:t>
+              <w:t>8</w:t>
             </w:r>
             <w:r>
               <w:rPr>
@@ -1423,13 +1423,84 @@
               <w:lang w:eastAsia="da-DK"/>
             </w:rPr>
           </w:pPr>
-          <w:hyperlink w:anchor="_Toc367390435" w:history="1">
+          <w:hyperlink w:anchor="_Toc367390497" w:history="1">
             <w:r>
               <w:rPr>
                 <w:rStyle w:val="Hyperlink"/>
                 <w:noProof/>
                 <w:lang w:val="en-GB"/>
               </w:rPr>
+              <w:t>Performance and indexes</w:t>
+            </w:r>
+            <w:r>
+              <w:rPr>
+                <w:noProof/>
+                <w:webHidden/>
+              </w:rPr>
+              <w:tab/>
+            </w:r>
+            <w:r>
+              <w:rPr>
+                <w:noProof/>
+                <w:webHidden/>
+              </w:rPr>
+              <w:fldChar w:fldCharType="begin"/>
+            </w:r>
+            <w:r>
+              <w:rPr>
+                <w:noProof/>
+                <w:webHidden/>
+              </w:rPr>
+              <w:instrText xml:space="preserve"> PAGEREF _Toc367390497 \h </w:instrText>
+            </w:r>
+            <w:r>
+              <w:rPr>
+                <w:noProof/>
+                <w:webHidden/>
+              </w:rPr>
+            </w:r>
+            <w:r>
+              <w:rPr>
+                <w:noProof/>
+                <w:webHidden/>
+              </w:rPr>
+              <w:fldChar w:fldCharType="separate"/>
+            </w:r>
+            <w:r>
+              <w:rPr>
+                <w:noProof/>
+                <w:webHidden/>
+              </w:rPr>
+              <w:t>8</w:t>
+            </w:r>
+            <w:r>
+              <w:rPr>
+                <w:noProof/>
+                <w:webHidden/>
+              </w:rPr>
+              <w:fldChar w:fldCharType="end"/>
+            </w:r>
+          </w:hyperlink>
+        </w:p>
+        <w:p>
+          <w:pPr>
+            <w:pStyle w:val="Indholdsfortegnelse1"/>
+            <w:tabs>
+              <w:tab w:val="right" w:leader="dot" w:pos="9628"/>
+            </w:tabs>
+            <w:rPr>
+              <w:rFonts w:eastAsiaTheme="minorEastAsia"/>
+              <w:noProof/>
+              <w:lang w:eastAsia="da-DK"/>
+            </w:rPr>
+          </w:pPr>
+          <w:hyperlink w:anchor="_Toc367390498" w:history="1">
+            <w:r>
+              <w:rPr>
+                <w:rStyle w:val="Hyperlink"/>
+                <w:noProof/>
+                <w:lang w:val="en-GB"/>
+              </w:rPr>
               <w:t>Transactions</w:t>
             </w:r>
             <w:r>
@@ -1451,7 +1522,7 @@
                 <w:noProof/>
                 <w:webHidden/>
               </w:rPr>
-              <w:instrText xml:space="preserve"> PAGEREF _Toc367390435 \h </w:instrText>
+              <w:instrText xml:space="preserve"> PAGEREF _Toc367390498 \h </w:instrText>
             </w:r>
             <w:r>
               <w:rPr>
@@ -1504,7 +1575,7 @@
           <w:lang w:val="en-GB"/>
         </w:rPr>
       </w:pPr>
-      <w:bookmarkStart w:id="0" w:name="_Toc367390416"/>
+      <w:bookmarkStart w:id="0" w:name="_Toc367390478"/>
       <w:r>
         <w:rPr>
           <w:lang w:val="en-GB"/>
@@ -1637,7 +1708,7 @@
           <w:lang w:val="en-GB"/>
         </w:rPr>
       </w:pPr>
-      <w:bookmarkStart w:id="1" w:name="_Toc367390417"/>
+      <w:bookmarkStart w:id="1" w:name="_Toc367390479"/>
       <w:r>
         <w:rPr>
           <w:lang w:val="en-GB"/>
@@ -1738,7 +1809,7 @@
           <w:lang w:val="en-GB"/>
         </w:rPr>
       </w:pPr>
-      <w:bookmarkStart w:id="2" w:name="_Toc367390418"/>
+      <w:bookmarkStart w:id="2" w:name="_Toc367390480"/>
       <w:r>
         <w:rPr>
           <w:lang w:val="en-GB"/>
@@ -1839,7 +1910,7 @@
           <w:lang w:val="en-GB"/>
         </w:rPr>
       </w:pPr>
-      <w:bookmarkStart w:id="3" w:name="_Toc367390419"/>
+      <w:bookmarkStart w:id="3" w:name="_Toc367390481"/>
       <w:r>
         <w:rPr>
           <w:lang w:val="en-GB"/>
@@ -2015,7 +2086,7 @@
           <w:lang w:val="en-GB"/>
         </w:rPr>
       </w:pPr>
-      <w:bookmarkStart w:id="4" w:name="_Toc367390420"/>
+      <w:bookmarkStart w:id="4" w:name="_Toc367390482"/>
       <w:r>
         <w:rPr>
           <w:lang w:val="en-GB"/>
@@ -2230,7 +2301,7 @@
           <w:lang w:val="en-GB"/>
         </w:rPr>
       </w:pPr>
-      <w:bookmarkStart w:id="5" w:name="_Toc367390421"/>
+      <w:bookmarkStart w:id="5" w:name="_Toc367390483"/>
       <w:r>
         <w:rPr>
           <w:lang w:val="en-GB"/>
@@ -2454,7 +2525,7 @@
           <w:lang w:val="en-GB"/>
         </w:rPr>
       </w:pPr>
-      <w:bookmarkStart w:id="6" w:name="_Toc367390422"/>
+      <w:bookmarkStart w:id="6" w:name="_Toc367390484"/>
       <w:r>
         <w:rPr>
           <w:lang w:val="en-GB"/>
@@ -2484,7 +2555,7 @@
           <w:lang w:val="en-GB"/>
         </w:rPr>
       </w:pPr>
-      <w:bookmarkStart w:id="7" w:name="_Toc367390423"/>
+      <w:bookmarkStart w:id="7" w:name="_Toc367390485"/>
       <w:r>
         <w:rPr>
           <w:lang w:val="en-GB"/>
@@ -2740,7 +2811,7 @@
           <w:lang w:val="en-GB"/>
         </w:rPr>
       </w:pPr>
-      <w:bookmarkStart w:id="8" w:name="_Toc367390424"/>
+      <w:bookmarkStart w:id="8" w:name="_Toc367390486"/>
       <w:r>
         <w:rPr>
           <w:lang w:val="en-GB"/>
@@ -3005,7 +3076,7 @@
           <w:lang w:val="en-GB"/>
         </w:rPr>
       </w:pPr>
-      <w:bookmarkStart w:id="9" w:name="_Toc367390425"/>
+      <w:bookmarkStart w:id="9" w:name="_Toc367390487"/>
       <w:r>
         <w:rPr>
           <w:lang w:val="en-GB"/>
@@ -3043,7 +3114,7 @@
           <w:lang w:val="en-GB"/>
         </w:rPr>
       </w:pPr>
-      <w:bookmarkStart w:id="10" w:name="_Toc367390426"/>
+      <w:bookmarkStart w:id="10" w:name="_Toc367390488"/>
       <w:r>
         <w:rPr>
           <w:lang w:val="en-GB"/>
@@ -3206,7 +3277,7 @@
           <w:lang w:val="en-GB"/>
         </w:rPr>
       </w:pPr>
-      <w:bookmarkStart w:id="11" w:name="_Toc367390427"/>
+      <w:bookmarkStart w:id="11" w:name="_Toc367390489"/>
       <w:r>
         <w:rPr>
           <w:lang w:val="en-GB"/>
@@ -3302,7 +3373,7 @@
           <w:lang w:val="en-GB"/>
         </w:rPr>
       </w:pPr>
-      <w:bookmarkStart w:id="12" w:name="_Toc367390428"/>
+      <w:bookmarkStart w:id="12" w:name="_Toc367390490"/>
       <w:r>
         <w:rPr>
           <w:lang w:val="en-GB"/>
@@ -3551,7 +3622,7 @@
           <w:lang w:val="en-GB"/>
         </w:rPr>
       </w:pPr>
-      <w:bookmarkStart w:id="13" w:name="_Toc367390429"/>
+      <w:bookmarkStart w:id="13" w:name="_Toc367390491"/>
       <w:r>
         <w:rPr>
           <w:lang w:val="en-GB"/>
@@ -3659,7 +3730,7 @@
           <w:lang w:val="en-GB"/>
         </w:rPr>
       </w:pPr>
-      <w:bookmarkStart w:id="14" w:name="_Toc367390430"/>
+      <w:bookmarkStart w:id="14" w:name="_Toc367390492"/>
       <w:r>
         <w:rPr>
           <w:lang w:val="en-GB"/>
@@ -3913,7 +3984,7 @@
           <w:lang w:val="en-GB"/>
         </w:rPr>
       </w:pPr>
-      <w:bookmarkStart w:id="15" w:name="_Toc367390431"/>
+      <w:bookmarkStart w:id="15" w:name="_Toc367390493"/>
       <w:r>
         <w:rPr>
           <w:lang w:val="en-GB"/>
@@ -3953,7 +4024,7 @@
           <v:shape id="_x0000_i1025" type="#_x0000_t75" style="width:481.5pt;height:392.25pt" o:ole="">
             <v:imagedata r:id="rId8" o:title=""/>
           </v:shape>
-          <o:OLEObject Type="Embed" ProgID="Visio.Drawing.11" ShapeID="_x0000_i1025" DrawAspect="Content" ObjectID="_1441132412" r:id="rId9"/>
+          <o:OLEObject Type="Embed" ProgID="Visio.Drawing.11" ShapeID="_x0000_i1025" DrawAspect="Content" ObjectID="_1441132476" r:id="rId9"/>
         </w:object>
       </w:r>
     </w:p>
@@ -3986,7 +4057,7 @@
           <w:lang w:val="en-GB"/>
         </w:rPr>
       </w:pPr>
-      <w:bookmarkStart w:id="16" w:name="_Toc367390432"/>
+      <w:bookmarkStart w:id="16" w:name="_Toc367390494"/>
       <w:r>
         <w:rPr>
           <w:lang w:val="en-GB"/>
@@ -4007,7 +4078,7 @@
           <v:shape id="_x0000_i1026" type="#_x0000_t75" style="width:481.5pt;height:481.5pt" o:ole="">
             <v:imagedata r:id="rId10" o:title=""/>
           </v:shape>
-          <o:OLEObject Type="Embed" ProgID="Visio.Drawing.11" ShapeID="_x0000_i1026" DrawAspect="Content" ObjectID="_1441132413" r:id="rId11"/>
+          <o:OLEObject Type="Embed" ProgID="Visio.Drawing.11" ShapeID="_x0000_i1026" DrawAspect="Content" ObjectID="_1441132477" r:id="rId11"/>
         </w:object>
       </w:r>
     </w:p>
@@ -4026,7 +4097,7 @@
           <w:lang w:val="en-GB"/>
         </w:rPr>
       </w:pPr>
-      <w:bookmarkStart w:id="17" w:name="_Toc367390433"/>
+      <w:bookmarkStart w:id="17" w:name="_Toc367390495"/>
       <w:r>
         <w:rPr>
           <w:lang w:val="en-GB"/>
@@ -4050,12 +4121,14 @@
           <w:lang w:val="en-GB"/>
         </w:rPr>
       </w:pPr>
+      <w:bookmarkStart w:id="18" w:name="_Toc367390496"/>
       <w:r>
         <w:rPr>
           <w:lang w:val="en-GB"/>
         </w:rPr>
         <w:t>Queries and views</w:t>
       </w:r>
+      <w:bookmarkEnd w:id="18"/>
     </w:p>
     <w:p>
       <w:pPr>
@@ -4064,14 +4137,14 @@
           <w:lang w:val="en-GB"/>
         </w:rPr>
       </w:pPr>
-      <w:bookmarkStart w:id="18" w:name="_Toc367390434"/>
+      <w:bookmarkStart w:id="19" w:name="_Toc367390497"/>
       <w:r>
         <w:rPr>
           <w:lang w:val="en-GB"/>
         </w:rPr>
         <w:t>Performance and indexes</w:t>
       </w:r>
-      <w:bookmarkEnd w:id="18"/>
+      <w:bookmarkEnd w:id="19"/>
     </w:p>
     <w:p>
       <w:pPr>
@@ -4088,7 +4161,7 @@
           <w:lang w:val="en-GB"/>
         </w:rPr>
       </w:pPr>
-      <w:bookmarkStart w:id="19" w:name="_Toc367390435"/>
+      <w:bookmarkStart w:id="20" w:name="_Toc367390498"/>
       <w:r>
         <w:rPr>
           <w:lang w:val="en-GB"/>
@@ -4096,7 +4169,7 @@
         <w:lastRenderedPageBreak/>
         <w:t>Transactions</w:t>
       </w:r>
-      <w:bookmarkEnd w:id="19"/>
+      <w:bookmarkEnd w:id="20"/>
     </w:p>
     <w:p>
       <w:pPr>
@@ -4220,7 +4293,7 @@
             <w:rPr>
               <w:noProof/>
             </w:rPr>
-            <w:t>8</w:t>
+            <w:t>1</w:t>
           </w:r>
         </w:fldSimple>
       </w:sdtContent>
@@ -6893,7 +6966,7 @@
 </file>
 
 <file path=customXml/itemProps1.xml><?xml version="1.0" encoding="utf-8"?>
-<ds:datastoreItem xmlns:ds="http://schemas.openxmlformats.org/officeDocument/2006/customXml" ds:itemID="{9EABCFD5-1C85-468C-BDFC-9D4C2ABE85C9}">
+<ds:datastoreItem xmlns:ds="http://schemas.openxmlformats.org/officeDocument/2006/customXml" ds:itemID="{AFC373B1-82DF-492D-A818-AD07FC94E70D}">
   <ds:schemaRefs>
     <ds:schemaRef ds:uri="http://schemas.openxmlformats.org/officeDocument/2006/bibliography"/>
   </ds:schemaRefs>

</xml_diff>

<commit_message>
Updating report and ER diagrams as well as adding Status for week 38
</commit_message>
<xml_diff>
--- a/DatabaseDesign/DatabaseManagementSystems/Report miniproject.docx
+++ b/DatabaseDesign/DatabaseManagementSystems/Report miniproject.docx
@@ -5,6 +5,12 @@
     <w:sdt>
       <w:sdtPr>
         <w:rPr>
+          <w:rFonts w:asciiTheme="minorHAnsi" w:eastAsiaTheme="minorHAnsi" w:hAnsiTheme="minorHAnsi" w:cstheme="minorBidi"/>
+          <w:b w:val="0"/>
+          <w:bCs w:val="0"/>
+          <w:color w:val="auto"/>
+          <w:sz w:val="22"/>
+          <w:szCs w:val="22"/>
           <w:lang w:val="en-GB"/>
         </w:rPr>
         <w:id w:val="435458035"/>
@@ -13,16 +19,6 @@
           <w:docPartUnique/>
         </w:docPartObj>
       </w:sdtPr>
-      <w:sdtEndPr>
-        <w:rPr>
-          <w:rFonts w:asciiTheme="minorHAnsi" w:eastAsiaTheme="minorHAnsi" w:hAnsiTheme="minorHAnsi" w:cstheme="minorBidi"/>
-          <w:b w:val="0"/>
-          <w:bCs w:val="0"/>
-          <w:color w:val="auto"/>
-          <w:sz w:val="22"/>
-          <w:szCs w:val="22"/>
-        </w:rPr>
-      </w:sdtEndPr>
       <w:sdtContent>
         <w:p>
           <w:pPr>
@@ -74,7 +70,7 @@
             </w:rPr>
             <w:fldChar w:fldCharType="separate"/>
           </w:r>
-          <w:hyperlink w:anchor="_Toc367390478" w:history="1">
+          <w:hyperlink w:anchor="_Toc367478895" w:history="1">
             <w:r>
               <w:rPr>
                 <w:rStyle w:val="Hyperlink"/>
@@ -102,7 +98,7 @@
                 <w:noProof/>
                 <w:webHidden/>
               </w:rPr>
-              <w:instrText xml:space="preserve"> PAGEREF _Toc367390478 \h </w:instrText>
+              <w:instrText xml:space="preserve"> PAGEREF _Toc367478895 \h </w:instrText>
             </w:r>
             <w:r>
               <w:rPr>
@@ -122,7 +118,7 @@
                 <w:noProof/>
                 <w:webHidden/>
               </w:rPr>
-              <w:t>1</w:t>
+              <w:t>2</w:t>
             </w:r>
             <w:r>
               <w:rPr>
@@ -145,7 +141,7 @@
               <w:lang w:eastAsia="da-DK"/>
             </w:rPr>
           </w:pPr>
-          <w:hyperlink w:anchor="_Toc367390479" w:history="1">
+          <w:hyperlink w:anchor="_Toc367478896" w:history="1">
             <w:r>
               <w:rPr>
                 <w:rStyle w:val="Hyperlink"/>
@@ -173,7 +169,7 @@
                 <w:noProof/>
                 <w:webHidden/>
               </w:rPr>
-              <w:instrText xml:space="preserve"> PAGEREF _Toc367390479 \h </w:instrText>
+              <w:instrText xml:space="preserve"> PAGEREF _Toc367478896 \h </w:instrText>
             </w:r>
             <w:r>
               <w:rPr>
@@ -216,7 +212,7 @@
               <w:lang w:eastAsia="da-DK"/>
             </w:rPr>
           </w:pPr>
-          <w:hyperlink w:anchor="_Toc367390480" w:history="1">
+          <w:hyperlink w:anchor="_Toc367478897" w:history="1">
             <w:r>
               <w:rPr>
                 <w:rStyle w:val="Hyperlink"/>
@@ -244,7 +240,7 @@
                 <w:noProof/>
                 <w:webHidden/>
               </w:rPr>
-              <w:instrText xml:space="preserve"> PAGEREF _Toc367390480 \h </w:instrText>
+              <w:instrText xml:space="preserve"> PAGEREF _Toc367478897 \h </w:instrText>
             </w:r>
             <w:r>
               <w:rPr>
@@ -287,7 +283,7 @@
               <w:lang w:eastAsia="da-DK"/>
             </w:rPr>
           </w:pPr>
-          <w:hyperlink w:anchor="_Toc367390481" w:history="1">
+          <w:hyperlink w:anchor="_Toc367478898" w:history="1">
             <w:r>
               <w:rPr>
                 <w:rStyle w:val="Hyperlink"/>
@@ -315,7 +311,7 @@
                 <w:noProof/>
                 <w:webHidden/>
               </w:rPr>
-              <w:instrText xml:space="preserve"> PAGEREF _Toc367390481 \h </w:instrText>
+              <w:instrText xml:space="preserve"> PAGEREF _Toc367478898 \h </w:instrText>
             </w:r>
             <w:r>
               <w:rPr>
@@ -358,7 +354,7 @@
               <w:lang w:eastAsia="da-DK"/>
             </w:rPr>
           </w:pPr>
-          <w:hyperlink w:anchor="_Toc367390482" w:history="1">
+          <w:hyperlink w:anchor="_Toc367478899" w:history="1">
             <w:r>
               <w:rPr>
                 <w:rStyle w:val="Hyperlink"/>
@@ -386,7 +382,7 @@
                 <w:noProof/>
                 <w:webHidden/>
               </w:rPr>
-              <w:instrText xml:space="preserve"> PAGEREF _Toc367390482 \h </w:instrText>
+              <w:instrText xml:space="preserve"> PAGEREF _Toc367478899 \h </w:instrText>
             </w:r>
             <w:r>
               <w:rPr>
@@ -429,7 +425,7 @@
               <w:lang w:eastAsia="da-DK"/>
             </w:rPr>
           </w:pPr>
-          <w:hyperlink w:anchor="_Toc367390483" w:history="1">
+          <w:hyperlink w:anchor="_Toc367478900" w:history="1">
             <w:r>
               <w:rPr>
                 <w:rStyle w:val="Hyperlink"/>
@@ -457,7 +453,7 @@
                 <w:noProof/>
                 <w:webHidden/>
               </w:rPr>
-              <w:instrText xml:space="preserve"> PAGEREF _Toc367390483 \h </w:instrText>
+              <w:instrText xml:space="preserve"> PAGEREF _Toc367478900 \h </w:instrText>
             </w:r>
             <w:r>
               <w:rPr>
@@ -500,7 +496,7 @@
               <w:lang w:eastAsia="da-DK"/>
             </w:rPr>
           </w:pPr>
-          <w:hyperlink w:anchor="_Toc367390484" w:history="1">
+          <w:hyperlink w:anchor="_Toc367478901" w:history="1">
             <w:r>
               <w:rPr>
                 <w:rStyle w:val="Hyperlink"/>
@@ -528,7 +524,7 @@
                 <w:noProof/>
                 <w:webHidden/>
               </w:rPr>
-              <w:instrText xml:space="preserve"> PAGEREF _Toc367390484 \h </w:instrText>
+              <w:instrText xml:space="preserve"> PAGEREF _Toc367478901 \h </w:instrText>
             </w:r>
             <w:r>
               <w:rPr>
@@ -548,7 +544,7 @@
                 <w:noProof/>
                 <w:webHidden/>
               </w:rPr>
-              <w:t>3</w:t>
+              <w:t>4</w:t>
             </w:r>
             <w:r>
               <w:rPr>
@@ -571,7 +567,7 @@
               <w:lang w:eastAsia="da-DK"/>
             </w:rPr>
           </w:pPr>
-          <w:hyperlink w:anchor="_Toc367390485" w:history="1">
+          <w:hyperlink w:anchor="_Toc367478902" w:history="1">
             <w:r>
               <w:rPr>
                 <w:rStyle w:val="Hyperlink"/>
@@ -599,7 +595,7 @@
                 <w:noProof/>
                 <w:webHidden/>
               </w:rPr>
-              <w:instrText xml:space="preserve"> PAGEREF _Toc367390485 \h </w:instrText>
+              <w:instrText xml:space="preserve"> PAGEREF _Toc367478902 \h </w:instrText>
             </w:r>
             <w:r>
               <w:rPr>
@@ -619,7 +615,7 @@
                 <w:noProof/>
                 <w:webHidden/>
               </w:rPr>
-              <w:t>3</w:t>
+              <w:t>4</w:t>
             </w:r>
             <w:r>
               <w:rPr>
@@ -642,7 +638,7 @@
               <w:lang w:eastAsia="da-DK"/>
             </w:rPr>
           </w:pPr>
-          <w:hyperlink w:anchor="_Toc367390486" w:history="1">
+          <w:hyperlink w:anchor="_Toc367478903" w:history="1">
             <w:r>
               <w:rPr>
                 <w:rStyle w:val="Hyperlink"/>
@@ -670,7 +666,7 @@
                 <w:noProof/>
                 <w:webHidden/>
               </w:rPr>
-              <w:instrText xml:space="preserve"> PAGEREF _Toc367390486 \h </w:instrText>
+              <w:instrText xml:space="preserve"> PAGEREF _Toc367478903 \h </w:instrText>
             </w:r>
             <w:r>
               <w:rPr>
@@ -713,7 +709,7 @@
               <w:lang w:eastAsia="da-DK"/>
             </w:rPr>
           </w:pPr>
-          <w:hyperlink w:anchor="_Toc367390487" w:history="1">
+          <w:hyperlink w:anchor="_Toc367478904" w:history="1">
             <w:r>
               <w:rPr>
                 <w:rStyle w:val="Hyperlink"/>
@@ -741,7 +737,7 @@
                 <w:noProof/>
                 <w:webHidden/>
               </w:rPr>
-              <w:instrText xml:space="preserve"> PAGEREF _Toc367390487 \h </w:instrText>
+              <w:instrText xml:space="preserve"> PAGEREF _Toc367478904 \h </w:instrText>
             </w:r>
             <w:r>
               <w:rPr>
@@ -784,7 +780,7 @@
               <w:lang w:eastAsia="da-DK"/>
             </w:rPr>
           </w:pPr>
-          <w:hyperlink w:anchor="_Toc367390488" w:history="1">
+          <w:hyperlink w:anchor="_Toc367478905" w:history="1">
             <w:r>
               <w:rPr>
                 <w:rStyle w:val="Hyperlink"/>
@@ -812,7 +808,7 @@
                 <w:noProof/>
                 <w:webHidden/>
               </w:rPr>
-              <w:instrText xml:space="preserve"> PAGEREF _Toc367390488 \h </w:instrText>
+              <w:instrText xml:space="preserve"> PAGEREF _Toc367478905 \h </w:instrText>
             </w:r>
             <w:r>
               <w:rPr>
@@ -855,7 +851,7 @@
               <w:lang w:eastAsia="da-DK"/>
             </w:rPr>
           </w:pPr>
-          <w:hyperlink w:anchor="_Toc367390489" w:history="1">
+          <w:hyperlink w:anchor="_Toc367478906" w:history="1">
             <w:r>
               <w:rPr>
                 <w:rStyle w:val="Hyperlink"/>
@@ -883,7 +879,7 @@
                 <w:noProof/>
                 <w:webHidden/>
               </w:rPr>
-              <w:instrText xml:space="preserve"> PAGEREF _Toc367390489 \h </w:instrText>
+              <w:instrText xml:space="preserve"> PAGEREF _Toc367478906 \h </w:instrText>
             </w:r>
             <w:r>
               <w:rPr>
@@ -903,7 +899,7 @@
                 <w:noProof/>
                 <w:webHidden/>
               </w:rPr>
-              <w:t>4</w:t>
+              <w:t>5</w:t>
             </w:r>
             <w:r>
               <w:rPr>
@@ -926,7 +922,7 @@
               <w:lang w:eastAsia="da-DK"/>
             </w:rPr>
           </w:pPr>
-          <w:hyperlink w:anchor="_Toc367390490" w:history="1">
+          <w:hyperlink w:anchor="_Toc367478907" w:history="1">
             <w:r>
               <w:rPr>
                 <w:rStyle w:val="Hyperlink"/>
@@ -954,7 +950,7 @@
                 <w:noProof/>
                 <w:webHidden/>
               </w:rPr>
-              <w:instrText xml:space="preserve"> PAGEREF _Toc367390490 \h </w:instrText>
+              <w:instrText xml:space="preserve"> PAGEREF _Toc367478907 \h </w:instrText>
             </w:r>
             <w:r>
               <w:rPr>
@@ -997,7 +993,7 @@
               <w:lang w:eastAsia="da-DK"/>
             </w:rPr>
           </w:pPr>
-          <w:hyperlink w:anchor="_Toc367390491" w:history="1">
+          <w:hyperlink w:anchor="_Toc367478908" w:history="1">
             <w:r>
               <w:rPr>
                 <w:rStyle w:val="Hyperlink"/>
@@ -1025,7 +1021,7 @@
                 <w:noProof/>
                 <w:webHidden/>
               </w:rPr>
-              <w:instrText xml:space="preserve"> PAGEREF _Toc367390491 \h </w:instrText>
+              <w:instrText xml:space="preserve"> PAGEREF _Toc367478908 \h </w:instrText>
             </w:r>
             <w:r>
               <w:rPr>
@@ -1068,7 +1064,7 @@
               <w:lang w:eastAsia="da-DK"/>
             </w:rPr>
           </w:pPr>
-          <w:hyperlink w:anchor="_Toc367390492" w:history="1">
+          <w:hyperlink w:anchor="_Toc367478909" w:history="1">
             <w:r>
               <w:rPr>
                 <w:rStyle w:val="Hyperlink"/>
@@ -1096,7 +1092,7 @@
                 <w:noProof/>
                 <w:webHidden/>
               </w:rPr>
-              <w:instrText xml:space="preserve"> PAGEREF _Toc367390492 \h </w:instrText>
+              <w:instrText xml:space="preserve"> PAGEREF _Toc367478909 \h </w:instrText>
             </w:r>
             <w:r>
               <w:rPr>
@@ -1139,7 +1135,7 @@
               <w:lang w:eastAsia="da-DK"/>
             </w:rPr>
           </w:pPr>
-          <w:hyperlink w:anchor="_Toc367390493" w:history="1">
+          <w:hyperlink w:anchor="_Toc367478910" w:history="1">
             <w:r>
               <w:rPr>
                 <w:rStyle w:val="Hyperlink"/>
@@ -1167,7 +1163,7 @@
                 <w:noProof/>
                 <w:webHidden/>
               </w:rPr>
-              <w:instrText xml:space="preserve"> PAGEREF _Toc367390493 \h </w:instrText>
+              <w:instrText xml:space="preserve"> PAGEREF _Toc367478910 \h </w:instrText>
             </w:r>
             <w:r>
               <w:rPr>
@@ -1210,7 +1206,7 @@
               <w:lang w:eastAsia="da-DK"/>
             </w:rPr>
           </w:pPr>
-          <w:hyperlink w:anchor="_Toc367390494" w:history="1">
+          <w:hyperlink w:anchor="_Toc367478911" w:history="1">
             <w:r>
               <w:rPr>
                 <w:rStyle w:val="Hyperlink"/>
@@ -1238,7 +1234,7 @@
                 <w:noProof/>
                 <w:webHidden/>
               </w:rPr>
-              <w:instrText xml:space="preserve"> PAGEREF _Toc367390494 \h </w:instrText>
+              <w:instrText xml:space="preserve"> PAGEREF _Toc367478911 \h </w:instrText>
             </w:r>
             <w:r>
               <w:rPr>
@@ -1258,7 +1254,433 @@
                 <w:noProof/>
                 <w:webHidden/>
               </w:rPr>
-              <w:t>8</w:t>
+              <w:t>9</w:t>
+            </w:r>
+            <w:r>
+              <w:rPr>
+                <w:noProof/>
+                <w:webHidden/>
+              </w:rPr>
+              <w:fldChar w:fldCharType="end"/>
+            </w:r>
+          </w:hyperlink>
+        </w:p>
+        <w:p>
+          <w:pPr>
+            <w:pStyle w:val="Indholdsfortegnelse3"/>
+            <w:tabs>
+              <w:tab w:val="right" w:leader="dot" w:pos="9628"/>
+            </w:tabs>
+            <w:rPr>
+              <w:rFonts w:eastAsiaTheme="minorEastAsia"/>
+              <w:noProof/>
+              <w:lang w:eastAsia="da-DK"/>
+            </w:rPr>
+          </w:pPr>
+          <w:hyperlink w:anchor="_Toc367478912" w:history="1">
+            <w:r>
+              <w:rPr>
+                <w:rStyle w:val="Hyperlink"/>
+                <w:noProof/>
+                <w:lang w:val="en-GB"/>
+              </w:rPr>
+              <w:t>Manufacturer relationship diagram</w:t>
+            </w:r>
+            <w:r>
+              <w:rPr>
+                <w:noProof/>
+                <w:webHidden/>
+              </w:rPr>
+              <w:tab/>
+            </w:r>
+            <w:r>
+              <w:rPr>
+                <w:noProof/>
+                <w:webHidden/>
+              </w:rPr>
+              <w:fldChar w:fldCharType="begin"/>
+            </w:r>
+            <w:r>
+              <w:rPr>
+                <w:noProof/>
+                <w:webHidden/>
+              </w:rPr>
+              <w:instrText xml:space="preserve"> PAGEREF _Toc367478912 \h </w:instrText>
+            </w:r>
+            <w:r>
+              <w:rPr>
+                <w:noProof/>
+                <w:webHidden/>
+              </w:rPr>
+            </w:r>
+            <w:r>
+              <w:rPr>
+                <w:noProof/>
+                <w:webHidden/>
+              </w:rPr>
+              <w:fldChar w:fldCharType="separate"/>
+            </w:r>
+            <w:r>
+              <w:rPr>
+                <w:noProof/>
+                <w:webHidden/>
+              </w:rPr>
+              <w:t>10</w:t>
+            </w:r>
+            <w:r>
+              <w:rPr>
+                <w:noProof/>
+                <w:webHidden/>
+              </w:rPr>
+              <w:fldChar w:fldCharType="end"/>
+            </w:r>
+          </w:hyperlink>
+        </w:p>
+        <w:p>
+          <w:pPr>
+            <w:pStyle w:val="Indholdsfortegnelse3"/>
+            <w:tabs>
+              <w:tab w:val="right" w:leader="dot" w:pos="9628"/>
+            </w:tabs>
+            <w:rPr>
+              <w:rFonts w:eastAsiaTheme="minorEastAsia"/>
+              <w:noProof/>
+              <w:lang w:eastAsia="da-DK"/>
+            </w:rPr>
+          </w:pPr>
+          <w:hyperlink w:anchor="_Toc367478913" w:history="1">
+            <w:r>
+              <w:rPr>
+                <w:rStyle w:val="Hyperlink"/>
+                <w:noProof/>
+                <w:lang w:val="en-GB"/>
+              </w:rPr>
+              <w:t>Web-shop relationship diagram</w:t>
+            </w:r>
+            <w:r>
+              <w:rPr>
+                <w:noProof/>
+                <w:webHidden/>
+              </w:rPr>
+              <w:tab/>
+            </w:r>
+            <w:r>
+              <w:rPr>
+                <w:noProof/>
+                <w:webHidden/>
+              </w:rPr>
+              <w:fldChar w:fldCharType="begin"/>
+            </w:r>
+            <w:r>
+              <w:rPr>
+                <w:noProof/>
+                <w:webHidden/>
+              </w:rPr>
+              <w:instrText xml:space="preserve"> PAGEREF _Toc367478913 \h </w:instrText>
+            </w:r>
+            <w:r>
+              <w:rPr>
+                <w:noProof/>
+                <w:webHidden/>
+              </w:rPr>
+            </w:r>
+            <w:r>
+              <w:rPr>
+                <w:noProof/>
+                <w:webHidden/>
+              </w:rPr>
+              <w:fldChar w:fldCharType="separate"/>
+            </w:r>
+            <w:r>
+              <w:rPr>
+                <w:noProof/>
+                <w:webHidden/>
+              </w:rPr>
+              <w:t>10</w:t>
+            </w:r>
+            <w:r>
+              <w:rPr>
+                <w:noProof/>
+                <w:webHidden/>
+              </w:rPr>
+              <w:fldChar w:fldCharType="end"/>
+            </w:r>
+          </w:hyperlink>
+        </w:p>
+        <w:p>
+          <w:pPr>
+            <w:pStyle w:val="Indholdsfortegnelse3"/>
+            <w:tabs>
+              <w:tab w:val="right" w:leader="dot" w:pos="9628"/>
+            </w:tabs>
+            <w:rPr>
+              <w:rFonts w:eastAsiaTheme="minorEastAsia"/>
+              <w:noProof/>
+              <w:lang w:eastAsia="da-DK"/>
+            </w:rPr>
+          </w:pPr>
+          <w:hyperlink w:anchor="_Toc367478914" w:history="1">
+            <w:r>
+              <w:rPr>
+                <w:rStyle w:val="Hyperlink"/>
+                <w:noProof/>
+                <w:lang w:val="en-GB"/>
+              </w:rPr>
+              <w:t>Customer attribute diagram</w:t>
+            </w:r>
+            <w:r>
+              <w:rPr>
+                <w:noProof/>
+                <w:webHidden/>
+              </w:rPr>
+              <w:tab/>
+            </w:r>
+            <w:r>
+              <w:rPr>
+                <w:noProof/>
+                <w:webHidden/>
+              </w:rPr>
+              <w:fldChar w:fldCharType="begin"/>
+            </w:r>
+            <w:r>
+              <w:rPr>
+                <w:noProof/>
+                <w:webHidden/>
+              </w:rPr>
+              <w:instrText xml:space="preserve"> PAGEREF _Toc367478914 \h </w:instrText>
+            </w:r>
+            <w:r>
+              <w:rPr>
+                <w:noProof/>
+                <w:webHidden/>
+              </w:rPr>
+            </w:r>
+            <w:r>
+              <w:rPr>
+                <w:noProof/>
+                <w:webHidden/>
+              </w:rPr>
+              <w:fldChar w:fldCharType="separate"/>
+            </w:r>
+            <w:r>
+              <w:rPr>
+                <w:noProof/>
+                <w:webHidden/>
+              </w:rPr>
+              <w:t>10</w:t>
+            </w:r>
+            <w:r>
+              <w:rPr>
+                <w:noProof/>
+                <w:webHidden/>
+              </w:rPr>
+              <w:fldChar w:fldCharType="end"/>
+            </w:r>
+          </w:hyperlink>
+        </w:p>
+        <w:p>
+          <w:pPr>
+            <w:pStyle w:val="Indholdsfortegnelse3"/>
+            <w:tabs>
+              <w:tab w:val="right" w:leader="dot" w:pos="9628"/>
+            </w:tabs>
+            <w:rPr>
+              <w:rFonts w:eastAsiaTheme="minorEastAsia"/>
+              <w:noProof/>
+              <w:lang w:eastAsia="da-DK"/>
+            </w:rPr>
+          </w:pPr>
+          <w:hyperlink w:anchor="_Toc367478915" w:history="1">
+            <w:r>
+              <w:rPr>
+                <w:rStyle w:val="Hyperlink"/>
+                <w:noProof/>
+                <w:lang w:val="en-GB"/>
+              </w:rPr>
+              <w:t>Product attribute diagram</w:t>
+            </w:r>
+            <w:r>
+              <w:rPr>
+                <w:noProof/>
+                <w:webHidden/>
+              </w:rPr>
+              <w:tab/>
+            </w:r>
+            <w:r>
+              <w:rPr>
+                <w:noProof/>
+                <w:webHidden/>
+              </w:rPr>
+              <w:fldChar w:fldCharType="begin"/>
+            </w:r>
+            <w:r>
+              <w:rPr>
+                <w:noProof/>
+                <w:webHidden/>
+              </w:rPr>
+              <w:instrText xml:space="preserve"> PAGEREF _Toc367478915 \h </w:instrText>
+            </w:r>
+            <w:r>
+              <w:rPr>
+                <w:noProof/>
+                <w:webHidden/>
+              </w:rPr>
+            </w:r>
+            <w:r>
+              <w:rPr>
+                <w:noProof/>
+                <w:webHidden/>
+              </w:rPr>
+              <w:fldChar w:fldCharType="separate"/>
+            </w:r>
+            <w:r>
+              <w:rPr>
+                <w:noProof/>
+                <w:webHidden/>
+              </w:rPr>
+              <w:t>10</w:t>
+            </w:r>
+            <w:r>
+              <w:rPr>
+                <w:noProof/>
+                <w:webHidden/>
+              </w:rPr>
+              <w:fldChar w:fldCharType="end"/>
+            </w:r>
+          </w:hyperlink>
+        </w:p>
+        <w:p>
+          <w:pPr>
+            <w:pStyle w:val="Indholdsfortegnelse3"/>
+            <w:tabs>
+              <w:tab w:val="right" w:leader="dot" w:pos="9628"/>
+            </w:tabs>
+            <w:rPr>
+              <w:rFonts w:eastAsiaTheme="minorEastAsia"/>
+              <w:noProof/>
+              <w:lang w:eastAsia="da-DK"/>
+            </w:rPr>
+          </w:pPr>
+          <w:hyperlink w:anchor="_Toc367478916" w:history="1">
+            <w:r>
+              <w:rPr>
+                <w:rStyle w:val="Hyperlink"/>
+                <w:noProof/>
+                <w:lang w:val="en-GB"/>
+              </w:rPr>
+              <w:t>Web-shop attribute diagram</w:t>
+            </w:r>
+            <w:r>
+              <w:rPr>
+                <w:noProof/>
+                <w:webHidden/>
+              </w:rPr>
+              <w:tab/>
+            </w:r>
+            <w:r>
+              <w:rPr>
+                <w:noProof/>
+                <w:webHidden/>
+              </w:rPr>
+              <w:fldChar w:fldCharType="begin"/>
+            </w:r>
+            <w:r>
+              <w:rPr>
+                <w:noProof/>
+                <w:webHidden/>
+              </w:rPr>
+              <w:instrText xml:space="preserve"> PAGEREF _Toc367478916 \h </w:instrText>
+            </w:r>
+            <w:r>
+              <w:rPr>
+                <w:noProof/>
+                <w:webHidden/>
+              </w:rPr>
+            </w:r>
+            <w:r>
+              <w:rPr>
+                <w:noProof/>
+                <w:webHidden/>
+              </w:rPr>
+              <w:fldChar w:fldCharType="separate"/>
+            </w:r>
+            <w:r>
+              <w:rPr>
+                <w:noProof/>
+                <w:webHidden/>
+              </w:rPr>
+              <w:t>10</w:t>
+            </w:r>
+            <w:r>
+              <w:rPr>
+                <w:noProof/>
+                <w:webHidden/>
+              </w:rPr>
+              <w:fldChar w:fldCharType="end"/>
+            </w:r>
+          </w:hyperlink>
+        </w:p>
+        <w:p>
+          <w:pPr>
+            <w:pStyle w:val="Indholdsfortegnelse3"/>
+            <w:tabs>
+              <w:tab w:val="right" w:leader="dot" w:pos="9628"/>
+            </w:tabs>
+            <w:rPr>
+              <w:rFonts w:eastAsiaTheme="minorEastAsia"/>
+              <w:noProof/>
+              <w:lang w:eastAsia="da-DK"/>
+            </w:rPr>
+          </w:pPr>
+          <w:hyperlink w:anchor="_Toc367478917" w:history="1">
+            <w:r>
+              <w:rPr>
+                <w:rStyle w:val="Hyperlink"/>
+                <w:noProof/>
+                <w:lang w:val="en-GB"/>
+              </w:rPr>
+              <w:t>Manufacturer attribute diagram</w:t>
+            </w:r>
+            <w:r>
+              <w:rPr>
+                <w:noProof/>
+                <w:webHidden/>
+              </w:rPr>
+              <w:tab/>
+            </w:r>
+            <w:r>
+              <w:rPr>
+                <w:noProof/>
+                <w:webHidden/>
+              </w:rPr>
+              <w:fldChar w:fldCharType="begin"/>
+            </w:r>
+            <w:r>
+              <w:rPr>
+                <w:noProof/>
+                <w:webHidden/>
+              </w:rPr>
+              <w:instrText xml:space="preserve"> PAGEREF _Toc367478917 \h </w:instrText>
+            </w:r>
+            <w:r>
+              <w:rPr>
+                <w:noProof/>
+                <w:webHidden/>
+              </w:rPr>
+            </w:r>
+            <w:r>
+              <w:rPr>
+                <w:noProof/>
+                <w:webHidden/>
+              </w:rPr>
+              <w:fldChar w:fldCharType="separate"/>
+            </w:r>
+            <w:r>
+              <w:rPr>
+                <w:noProof/>
+                <w:webHidden/>
+              </w:rPr>
+              <w:t>10</w:t>
             </w:r>
             <w:r>
               <w:rPr>
@@ -1281,7 +1703,7 @@
               <w:lang w:eastAsia="da-DK"/>
             </w:rPr>
           </w:pPr>
-          <w:hyperlink w:anchor="_Toc367390495" w:history="1">
+          <w:hyperlink w:anchor="_Toc367478918" w:history="1">
             <w:r>
               <w:rPr>
                 <w:rStyle w:val="Hyperlink"/>
@@ -1309,7 +1731,7 @@
                 <w:noProof/>
                 <w:webHidden/>
               </w:rPr>
-              <w:instrText xml:space="preserve"> PAGEREF _Toc367390495 \h </w:instrText>
+              <w:instrText xml:space="preserve"> PAGEREF _Toc367478918 \h </w:instrText>
             </w:r>
             <w:r>
               <w:rPr>
@@ -1329,7 +1751,7 @@
                 <w:noProof/>
                 <w:webHidden/>
               </w:rPr>
-              <w:t>8</w:t>
+              <w:t>10</w:t>
             </w:r>
             <w:r>
               <w:rPr>
@@ -1352,7 +1774,7 @@
               <w:lang w:eastAsia="da-DK"/>
             </w:rPr>
           </w:pPr>
-          <w:hyperlink w:anchor="_Toc367390496" w:history="1">
+          <w:hyperlink w:anchor="_Toc367478919" w:history="1">
             <w:r>
               <w:rPr>
                 <w:rStyle w:val="Hyperlink"/>
@@ -1380,7 +1802,7 @@
                 <w:noProof/>
                 <w:webHidden/>
               </w:rPr>
-              <w:instrText xml:space="preserve"> PAGEREF _Toc367390496 \h </w:instrText>
+              <w:instrText xml:space="preserve"> PAGEREF _Toc367478919 \h </w:instrText>
             </w:r>
             <w:r>
               <w:rPr>
@@ -1400,7 +1822,7 @@
                 <w:noProof/>
                 <w:webHidden/>
               </w:rPr>
-              <w:t>8</w:t>
+              <w:t>11</w:t>
             </w:r>
             <w:r>
               <w:rPr>
@@ -1423,7 +1845,7 @@
               <w:lang w:eastAsia="da-DK"/>
             </w:rPr>
           </w:pPr>
-          <w:hyperlink w:anchor="_Toc367390497" w:history="1">
+          <w:hyperlink w:anchor="_Toc367478920" w:history="1">
             <w:r>
               <w:rPr>
                 <w:rStyle w:val="Hyperlink"/>
@@ -1451,7 +1873,7 @@
                 <w:noProof/>
                 <w:webHidden/>
               </w:rPr>
-              <w:instrText xml:space="preserve"> PAGEREF _Toc367390497 \h </w:instrText>
+              <w:instrText xml:space="preserve"> PAGEREF _Toc367478920 \h </w:instrText>
             </w:r>
             <w:r>
               <w:rPr>
@@ -1471,7 +1893,7 @@
                 <w:noProof/>
                 <w:webHidden/>
               </w:rPr>
-              <w:t>8</w:t>
+              <w:t>11</w:t>
             </w:r>
             <w:r>
               <w:rPr>
@@ -1494,7 +1916,7 @@
               <w:lang w:eastAsia="da-DK"/>
             </w:rPr>
           </w:pPr>
-          <w:hyperlink w:anchor="_Toc367390498" w:history="1">
+          <w:hyperlink w:anchor="_Toc367478921" w:history="1">
             <w:r>
               <w:rPr>
                 <w:rStyle w:val="Hyperlink"/>
@@ -1522,7 +1944,7 @@
                 <w:noProof/>
                 <w:webHidden/>
               </w:rPr>
-              <w:instrText xml:space="preserve"> PAGEREF _Toc367390498 \h </w:instrText>
+              <w:instrText xml:space="preserve"> PAGEREF _Toc367478921 \h </w:instrText>
             </w:r>
             <w:r>
               <w:rPr>
@@ -1542,7 +1964,7 @@
                 <w:noProof/>
                 <w:webHidden/>
               </w:rPr>
-              <w:t>9</w:t>
+              <w:t>11</w:t>
             </w:r>
             <w:r>
               <w:rPr>
@@ -1575,11 +1997,12 @@
           <w:lang w:val="en-GB"/>
         </w:rPr>
       </w:pPr>
-      <w:bookmarkStart w:id="0" w:name="_Toc367390478"/>
-      <w:r>
-        <w:rPr>
-          <w:lang w:val="en-GB"/>
-        </w:rPr>
+      <w:bookmarkStart w:id="0" w:name="_Toc367478895"/>
+      <w:r>
+        <w:rPr>
+          <w:lang w:val="en-GB"/>
+        </w:rPr>
+        <w:lastRenderedPageBreak/>
         <w:t>Introduction</w:t>
       </w:r>
       <w:bookmarkEnd w:id="0"/>
@@ -1657,7 +2080,6 @@
         <w:rPr>
           <w:lang w:val="en-GB"/>
         </w:rPr>
-        <w:lastRenderedPageBreak/>
         <w:t>A third party person has contacted the company with a project proposal. If the wholesaler allows third party web</w:t>
       </w:r>
       <w:r>
@@ -1708,7 +2130,7 @@
           <w:lang w:val="en-GB"/>
         </w:rPr>
       </w:pPr>
-      <w:bookmarkStart w:id="1" w:name="_Toc367390479"/>
+      <w:bookmarkStart w:id="1" w:name="_Toc367478896"/>
       <w:r>
         <w:rPr>
           <w:lang w:val="en-GB"/>
@@ -1809,7 +2231,7 @@
           <w:lang w:val="en-GB"/>
         </w:rPr>
       </w:pPr>
-      <w:bookmarkStart w:id="2" w:name="_Toc367390480"/>
+      <w:bookmarkStart w:id="2" w:name="_Toc367478897"/>
       <w:r>
         <w:rPr>
           <w:lang w:val="en-GB"/>
@@ -1910,7 +2332,7 @@
           <w:lang w:val="en-GB"/>
         </w:rPr>
       </w:pPr>
-      <w:bookmarkStart w:id="3" w:name="_Toc367390481"/>
+      <w:bookmarkStart w:id="3" w:name="_Toc367478898"/>
       <w:r>
         <w:rPr>
           <w:lang w:val="en-GB"/>
@@ -1992,6 +2414,7 @@
         <w:rPr>
           <w:lang w:val="en-GB"/>
         </w:rPr>
+        <w:lastRenderedPageBreak/>
         <w:t>The wholesaler must be able to track the progress of a delivery from a manufacturer from order until it arrives at the warehouse.</w:t>
       </w:r>
     </w:p>
@@ -2086,12 +2509,11 @@
           <w:lang w:val="en-GB"/>
         </w:rPr>
       </w:pPr>
-      <w:bookmarkStart w:id="4" w:name="_Toc367390482"/>
-      <w:r>
-        <w:rPr>
-          <w:lang w:val="en-GB"/>
-        </w:rPr>
-        <w:lastRenderedPageBreak/>
+      <w:bookmarkStart w:id="4" w:name="_Toc367478899"/>
+      <w:r>
+        <w:rPr>
+          <w:lang w:val="en-GB"/>
+        </w:rPr>
         <w:t>Web-shop</w:t>
       </w:r>
       <w:bookmarkEnd w:id="4"/>
@@ -2301,7 +2723,7 @@
           <w:lang w:val="en-GB"/>
         </w:rPr>
       </w:pPr>
-      <w:bookmarkStart w:id="5" w:name="_Toc367390483"/>
+      <w:bookmarkStart w:id="5" w:name="_Toc367478900"/>
       <w:r>
         <w:rPr>
           <w:lang w:val="en-GB"/>
@@ -2488,21 +2910,7 @@
         <w:rPr>
           <w:lang w:val="en-GB"/>
         </w:rPr>
-        <w:t xml:space="preserve"> 99</w:t>
-      </w:r>
-      <w:proofErr w:type="gramStart"/>
-      <w:r>
-        <w:rPr>
-          <w:lang w:val="en-GB"/>
-        </w:rPr>
-        <w:t>,98</w:t>
-      </w:r>
-      <w:proofErr w:type="gramEnd"/>
-      <w:r>
-        <w:rPr>
-          <w:lang w:val="en-GB"/>
-        </w:rPr>
-        <w:t>% of the time</w:t>
+        <w:t xml:space="preserve"> 99,98% of the time</w:t>
       </w:r>
       <w:r>
         <w:rPr>
@@ -2525,11 +2933,12 @@
           <w:lang w:val="en-GB"/>
         </w:rPr>
       </w:pPr>
-      <w:bookmarkStart w:id="6" w:name="_Toc367390484"/>
-      <w:r>
-        <w:rPr>
-          <w:lang w:val="en-GB"/>
-        </w:rPr>
+      <w:bookmarkStart w:id="6" w:name="_Toc367478901"/>
+      <w:r>
+        <w:rPr>
+          <w:lang w:val="en-GB"/>
+        </w:rPr>
+        <w:lastRenderedPageBreak/>
         <w:t>Scenarios</w:t>
       </w:r>
       <w:bookmarkEnd w:id="6"/>
@@ -2555,22 +2964,14 @@
           <w:lang w:val="en-GB"/>
         </w:rPr>
       </w:pPr>
-      <w:bookmarkStart w:id="7" w:name="_Toc367390485"/>
-      <w:r>
-        <w:rPr>
-          <w:lang w:val="en-GB"/>
-        </w:rPr>
-        <w:t xml:space="preserve">Purchasing from </w:t>
-      </w:r>
-      <w:proofErr w:type="spellStart"/>
-      <w:r>
-        <w:rPr>
-          <w:lang w:val="en-GB"/>
-        </w:rPr>
-        <w:t>manufactorer</w:t>
+      <w:bookmarkStart w:id="7" w:name="_Toc367478902"/>
+      <w:r>
+        <w:rPr>
+          <w:lang w:val="en-GB"/>
+        </w:rPr>
+        <w:t>Purchasing from manufactorer</w:t>
       </w:r>
       <w:bookmarkEnd w:id="7"/>
-      <w:proofErr w:type="spellEnd"/>
     </w:p>
     <w:p>
       <w:pPr>
@@ -2588,21 +2989,7 @@
         <w:rPr>
           <w:lang w:val="en-GB"/>
         </w:rPr>
-        <w:t xml:space="preserve">The wholesaler places an order with the </w:t>
-      </w:r>
-      <w:proofErr w:type="spellStart"/>
-      <w:r>
-        <w:rPr>
-          <w:lang w:val="en-GB"/>
-        </w:rPr>
-        <w:t>manufactorer</w:t>
-      </w:r>
-      <w:proofErr w:type="spellEnd"/>
-      <w:r>
-        <w:rPr>
-          <w:lang w:val="en-GB"/>
-        </w:rPr>
-        <w:t xml:space="preserve"> </w:t>
+        <w:t xml:space="preserve">The wholesaler places an order with the manufactorer </w:t>
       </w:r>
       <w:r>
         <w:rPr>
@@ -2638,16 +3025,8 @@
         <w:rPr>
           <w:lang w:val="en-GB"/>
         </w:rPr>
-        <w:t xml:space="preserve">and enters the order in </w:t>
-      </w:r>
-      <w:proofErr w:type="spellStart"/>
-      <w:r>
-        <w:rPr>
-          <w:lang w:val="en-GB"/>
-        </w:rPr>
-        <w:t>ManufactorerOrders</w:t>
-      </w:r>
-      <w:proofErr w:type="spellEnd"/>
+        <w:t>and enters the order in ManufactorerOrders</w:t>
+      </w:r>
       <w:r>
         <w:rPr>
           <w:lang w:val="en-GB"/>
@@ -2671,35 +3050,7 @@
         <w:rPr>
           <w:lang w:val="en-GB"/>
         </w:rPr>
-        <w:t xml:space="preserve">The </w:t>
-      </w:r>
-      <w:proofErr w:type="spellStart"/>
-      <w:r>
-        <w:rPr>
-          <w:lang w:val="en-GB"/>
-        </w:rPr>
-        <w:t>manufactorer</w:t>
-      </w:r>
-      <w:proofErr w:type="spellEnd"/>
-      <w:r>
-        <w:rPr>
-          <w:lang w:val="en-GB"/>
-        </w:rPr>
-        <w:t xml:space="preserve"> sends an order confirmation to the wholesaler who verifies it and enters it in the </w:t>
-      </w:r>
-      <w:proofErr w:type="spellStart"/>
-      <w:r>
-        <w:rPr>
-          <w:lang w:val="en-GB"/>
-        </w:rPr>
-        <w:t>ManufactorerOrderConfirmations</w:t>
-      </w:r>
-      <w:proofErr w:type="spellEnd"/>
-      <w:r>
-        <w:rPr>
-          <w:lang w:val="en-GB"/>
-        </w:rPr>
-        <w:t>.</w:t>
+        <w:t>The manufactorer sends an order confirmation to the wholesaler who verifies it and enters it in the ManufactorerOrderConfirmations.</w:t>
       </w:r>
     </w:p>
     <w:p>
@@ -2718,21 +3069,7 @@
         <w:rPr>
           <w:lang w:val="en-GB"/>
         </w:rPr>
-        <w:t xml:space="preserve">The manufacturer sends an invoice to the Wholesaler who verifies it and enters it in the </w:t>
-      </w:r>
-      <w:proofErr w:type="spellStart"/>
-      <w:r>
-        <w:rPr>
-          <w:lang w:val="en-GB"/>
-        </w:rPr>
-        <w:t>ManufactorerInvoices</w:t>
-      </w:r>
-      <w:proofErr w:type="spellEnd"/>
-      <w:r>
-        <w:rPr>
-          <w:lang w:val="en-GB"/>
-        </w:rPr>
-        <w:t>.</w:t>
+        <w:t>The manufacturer sends an invoice to the Wholesaler who verifies it and enters it in the ManufactorerInvoices.</w:t>
       </w:r>
     </w:p>
     <w:p>
@@ -2751,17 +3088,8 @@
         <w:rPr>
           <w:lang w:val="en-GB"/>
         </w:rPr>
-        <w:lastRenderedPageBreak/>
-        <w:t xml:space="preserve">When the order is received the shipping manifest is compared to the order and the products are added to the </w:t>
-      </w:r>
-      <w:proofErr w:type="spellStart"/>
-      <w:r>
-        <w:rPr>
-          <w:lang w:val="en-GB"/>
-        </w:rPr>
-        <w:t>ManufactorerReceptions</w:t>
-      </w:r>
-      <w:proofErr w:type="spellEnd"/>
+        <w:t>When the order is received the shipping manifest is compared to the order and the products are added to the ManufactorerReceptions</w:t>
+      </w:r>
     </w:p>
     <w:p>
       <w:pPr>
@@ -2779,21 +3107,7 @@
         <w:rPr>
           <w:lang w:val="en-GB"/>
         </w:rPr>
-        <w:t xml:space="preserve">When the invoice is to be paid the payment is made and the </w:t>
-      </w:r>
-      <w:proofErr w:type="spellStart"/>
-      <w:r>
-        <w:rPr>
-          <w:lang w:val="en-GB"/>
-        </w:rPr>
-        <w:t>ManufactorerInvoices</w:t>
-      </w:r>
-      <w:proofErr w:type="spellEnd"/>
-      <w:r>
-        <w:rPr>
-          <w:lang w:val="en-GB"/>
-        </w:rPr>
-        <w:t xml:space="preserve"> is updated to reflect that the payment is done.</w:t>
+        <w:t>When the invoice is to be paid the payment is made and the ManufactorerInvoices is updated to reflect that the payment is done.</w:t>
       </w:r>
     </w:p>
     <w:p>
@@ -2811,7 +3125,7 @@
           <w:lang w:val="en-GB"/>
         </w:rPr>
       </w:pPr>
-      <w:bookmarkStart w:id="8" w:name="_Toc367390486"/>
+      <w:bookmarkStart w:id="8" w:name="_Toc367478903"/>
       <w:r>
         <w:rPr>
           <w:lang w:val="en-GB"/>
@@ -2860,16 +3174,8 @@
         <w:rPr>
           <w:lang w:val="en-GB"/>
         </w:rPr>
-        <w:t xml:space="preserve">the </w:t>
-      </w:r>
-      <w:proofErr w:type="spellStart"/>
-      <w:r>
-        <w:rPr>
-          <w:lang w:val="en-GB"/>
-        </w:rPr>
-        <w:t>CustomerOrders</w:t>
-      </w:r>
-      <w:proofErr w:type="spellEnd"/>
+        <w:t>the CustomerOrders</w:t>
+      </w:r>
       <w:r>
         <w:rPr>
           <w:lang w:val="en-GB"/>
@@ -2937,16 +3243,8 @@
         <w:rPr>
           <w:lang w:val="en-GB"/>
         </w:rPr>
-        <w:t xml:space="preserve">The order is packaged and shipped and the shipping manifest is added to </w:t>
-      </w:r>
-      <w:proofErr w:type="spellStart"/>
-      <w:r>
-        <w:rPr>
-          <w:lang w:val="en-GB"/>
-        </w:rPr>
-        <w:t>CustomerDeliveries</w:t>
-      </w:r>
-      <w:proofErr w:type="spellEnd"/>
+        <w:t>The order is packaged and shipped and the shipping manifest is added to CustomerDeliveries</w:t>
+      </w:r>
     </w:p>
     <w:p>
       <w:pPr>
@@ -2970,16 +3268,8 @@
         <w:rPr>
           <w:lang w:val="en-GB"/>
         </w:rPr>
-        <w:t xml:space="preserve">and it is entered in the </w:t>
-      </w:r>
-      <w:proofErr w:type="spellStart"/>
-      <w:r>
-        <w:rPr>
-          <w:lang w:val="en-GB"/>
-        </w:rPr>
-        <w:t>CustomerInvoices</w:t>
-      </w:r>
-      <w:proofErr w:type="spellEnd"/>
+        <w:t>and it is entered in the CustomerInvoices</w:t>
+      </w:r>
     </w:p>
     <w:p>
       <w:pPr>
@@ -2997,35 +3287,7 @@
         <w:rPr>
           <w:lang w:val="en-GB"/>
         </w:rPr>
-        <w:t xml:space="preserve">If the customer paid via credit card the money is withdrawn from the customer’s </w:t>
-      </w:r>
-      <w:proofErr w:type="spellStart"/>
-      <w:r>
-        <w:rPr>
-          <w:lang w:val="en-GB"/>
-        </w:rPr>
-        <w:t>accont</w:t>
-      </w:r>
-      <w:proofErr w:type="spellEnd"/>
-      <w:r>
-        <w:rPr>
-          <w:lang w:val="en-GB"/>
-        </w:rPr>
-        <w:t xml:space="preserve"> and the </w:t>
-      </w:r>
-      <w:proofErr w:type="spellStart"/>
-      <w:r>
-        <w:rPr>
-          <w:lang w:val="en-GB"/>
-        </w:rPr>
-        <w:t>CustomerInvoices</w:t>
-      </w:r>
-      <w:proofErr w:type="spellEnd"/>
-      <w:r>
-        <w:rPr>
-          <w:lang w:val="en-GB"/>
-        </w:rPr>
-        <w:t xml:space="preserve"> is updated accordingly.</w:t>
+        <w:t>If the customer paid via credit card the money is withdrawn from the customer’s accont and the CustomerInvoices is updated accordingly.</w:t>
       </w:r>
     </w:p>
     <w:p>
@@ -3044,21 +3306,7 @@
         <w:rPr>
           <w:lang w:val="en-GB"/>
         </w:rPr>
-        <w:t xml:space="preserve">If the customer pays the invoice manually the </w:t>
-      </w:r>
-      <w:proofErr w:type="spellStart"/>
-      <w:r>
-        <w:rPr>
-          <w:lang w:val="en-GB"/>
-        </w:rPr>
-        <w:t>CustomerInvoices</w:t>
-      </w:r>
-      <w:proofErr w:type="spellEnd"/>
-      <w:r>
-        <w:rPr>
-          <w:lang w:val="en-GB"/>
-        </w:rPr>
-        <w:t xml:space="preserve"> is updated when the money is received.</w:t>
+        <w:t>If the customer pays the invoice manually the CustomerInvoices is updated when the money is received.</w:t>
       </w:r>
     </w:p>
     <w:p>
@@ -3076,7 +3324,7 @@
           <w:lang w:val="en-GB"/>
         </w:rPr>
       </w:pPr>
-      <w:bookmarkStart w:id="9" w:name="_Toc367390487"/>
+      <w:bookmarkStart w:id="9" w:name="_Toc367478904"/>
       <w:r>
         <w:rPr>
           <w:lang w:val="en-GB"/>
@@ -3114,7 +3362,7 @@
           <w:lang w:val="en-GB"/>
         </w:rPr>
       </w:pPr>
-      <w:bookmarkStart w:id="10" w:name="_Toc367390488"/>
+      <w:bookmarkStart w:id="10" w:name="_Toc367478905"/>
       <w:r>
         <w:rPr>
           <w:lang w:val="en-GB"/>
@@ -3240,6 +3488,7 @@
         <w:rPr>
           <w:lang w:val="en-GB"/>
         </w:rPr>
+        <w:lastRenderedPageBreak/>
         <w:t>What performance requirements are there?</w:t>
       </w:r>
     </w:p>
@@ -3277,7 +3526,7 @@
           <w:lang w:val="en-GB"/>
         </w:rPr>
       </w:pPr>
-      <w:bookmarkStart w:id="11" w:name="_Toc367390489"/>
+      <w:bookmarkStart w:id="11" w:name="_Toc367478906"/>
       <w:r>
         <w:rPr>
           <w:lang w:val="en-GB"/>
@@ -3319,21 +3568,7 @@
         <w:rPr>
           <w:lang w:val="en-GB"/>
         </w:rPr>
-        <w:t xml:space="preserve">Another important consideration is consistency. Traditional databases use ACID (Atomicity, Consistency, Isolation, Durability), which ensures that when data is written to the database subsequent requests is guaranteed to retrieve the new update. It also ensures that simultaneous updates are protected from each other and that transactions are supported. Unfortunately this form of access is also expensive, and sometimes not needed. An alternative is BASE (Basically Available, Soft state, Eventual consistency). Sometimes it is OK that we simply know that an update will eventually be completed, and that inconsistencies are OK for a limited time. This form of database is also used for very large project, and often combined with a distributed database. It often relies on </w:t>
-      </w:r>
-      <w:proofErr w:type="spellStart"/>
-      <w:r>
-        <w:rPr>
-          <w:lang w:val="en-GB"/>
-        </w:rPr>
-        <w:t>NoSQL</w:t>
-      </w:r>
-      <w:proofErr w:type="spellEnd"/>
-      <w:r>
-        <w:rPr>
-          <w:lang w:val="en-GB"/>
-        </w:rPr>
-        <w:t xml:space="preserve"> (Not Only SQL) as opposed to SQL.</w:t>
+        <w:t>Another important consideration is consistency. Traditional databases use ACID (Atomicity, Consistency, Isolation, Durability), which ensures that when data is written to the database subsequent requests is guaranteed to retrieve the new update. It also ensures that simultaneous updates are protected from each other and that transactions are supported. Unfortunately this form of access is also expensive, and sometimes not needed. An alternative is BASE (Basically Available, Soft state, Eventual consistency). Sometimes it is OK that we simply know that an update will eventually be completed, and that inconsistencies are OK for a limited time. This form of database is also used for very large project, and often combined with a distributed database. It often relies on NoSQL (Not Only SQL) as opposed to SQL.</w:t>
       </w:r>
     </w:p>
     <w:p>
@@ -3373,7 +3608,7 @@
           <w:lang w:val="en-GB"/>
         </w:rPr>
       </w:pPr>
-      <w:bookmarkStart w:id="12" w:name="_Toc367390490"/>
+      <w:bookmarkStart w:id="12" w:name="_Toc367478907"/>
       <w:r>
         <w:rPr>
           <w:lang w:val="en-GB"/>
@@ -3459,57 +3694,30 @@
         <w:rPr>
           <w:lang w:val="en-GB"/>
         </w:rPr>
-        <w:t xml:space="preserve">RLS is a very interesting, but though there is an implementation in a patch to </w:t>
-      </w:r>
-      <w:proofErr w:type="spellStart"/>
-      <w:r>
-        <w:rPr>
-          <w:lang w:val="en-GB"/>
-        </w:rPr>
-        <w:t>postgresql</w:t>
-      </w:r>
-      <w:proofErr w:type="spellEnd"/>
-      <w:r>
-        <w:rPr>
-          <w:lang w:val="en-GB"/>
-        </w:rPr>
-        <w:t>, it has been decided to move the limitation on the row level to a layer above the database. The design of the database will however be in such a way that it make it simple to create a layer on top for row level authentication.</w:t>
-      </w:r>
-    </w:p>
-    <w:p>
-      <w:pPr>
-        <w:spacing w:after="0"/>
-        <w:rPr>
-          <w:lang w:val="en-GB"/>
-        </w:rPr>
-      </w:pPr>
-    </w:p>
-    <w:p>
-      <w:pPr>
-        <w:spacing w:after="0"/>
-        <w:rPr>
-          <w:lang w:val="en-GB"/>
-        </w:rPr>
-      </w:pPr>
-      <w:r>
-        <w:rPr>
-          <w:lang w:val="en-GB"/>
-        </w:rPr>
-        <w:t>In the tables were RLS is required a GUID attribute is added to each row. This GUID is linked to a user, and the higher level authentication ensures that all quires includes a “WHERE GUID=”...</w:t>
-      </w:r>
-      <w:proofErr w:type="gramStart"/>
-      <w:r>
-        <w:rPr>
-          <w:lang w:val="en-GB"/>
-        </w:rPr>
-        <w:t>”.</w:t>
-      </w:r>
-      <w:proofErr w:type="gramEnd"/>
-      <w:r>
-        <w:rPr>
-          <w:lang w:val="en-GB"/>
-        </w:rPr>
-        <w:t xml:space="preserve">  </w:t>
+        <w:lastRenderedPageBreak/>
+        <w:t>RLS is a very interesting, but though there is an implementation in a patch to postgresql, it has been decided to move the limitation on the row level to a layer above the database. The design of the database will however be in such a way that it make it simple to create a layer on top for row level authentication.</w:t>
+      </w:r>
+    </w:p>
+    <w:p>
+      <w:pPr>
+        <w:spacing w:after="0"/>
+        <w:rPr>
+          <w:lang w:val="en-GB"/>
+        </w:rPr>
+      </w:pPr>
+    </w:p>
+    <w:p>
+      <w:pPr>
+        <w:spacing w:after="0"/>
+        <w:rPr>
+          <w:lang w:val="en-GB"/>
+        </w:rPr>
+      </w:pPr>
+      <w:r>
+        <w:rPr>
+          <w:lang w:val="en-GB"/>
+        </w:rPr>
+        <w:t xml:space="preserve">In the tables were RLS is required a GUID attribute is added to each row. This GUID is linked to a user, and the higher level authentication ensures that all quires includes a “WHERE GUID=”...”.  </w:t>
       </w:r>
       <w:r>
         <w:rPr>
@@ -3521,14 +3729,7 @@
         <w:rPr>
           <w:lang w:val="en-GB"/>
         </w:rPr>
-        <w:t xml:space="preserve">e.g. </w:t>
-      </w:r>
-      <w:proofErr w:type="gramStart"/>
-      <w:r>
-        <w:rPr>
-          <w:lang w:val="en-GB"/>
-        </w:rPr>
-        <w:t xml:space="preserve">a </w:t>
+        <w:t xml:space="preserve">e.g. a </w:t>
       </w:r>
       <w:r>
         <w:rPr>
@@ -3540,14 +3741,7 @@
         <w:rPr>
           <w:lang w:val="en-GB"/>
         </w:rPr>
-        <w:t>128bit</w:t>
-      </w:r>
-      <w:proofErr w:type="gramEnd"/>
-      <w:r>
-        <w:rPr>
-          <w:lang w:val="en-GB"/>
-        </w:rPr>
-        <w:t xml:space="preserve"> </w:t>
+        <w:t xml:space="preserve">128bit </w:t>
       </w:r>
       <w:r>
         <w:rPr>
@@ -3581,7 +3775,6 @@
         <w:rPr>
           <w:lang w:val="en-GB"/>
         </w:rPr>
-        <w:lastRenderedPageBreak/>
         <w:t xml:space="preserve">There is a special work-around which involves having all requests to the database go through functions, as functions may enforce a WHERE-clause, but this use of transactional SQL one every query has a high performance penalty and is not very “pretty” from a design perspective. </w:t>
       </w:r>
     </w:p>
@@ -3622,7 +3815,7 @@
           <w:lang w:val="en-GB"/>
         </w:rPr>
       </w:pPr>
-      <w:bookmarkStart w:id="13" w:name="_Toc367390491"/>
+      <w:bookmarkStart w:id="13" w:name="_Toc367478908"/>
       <w:r>
         <w:rPr>
           <w:lang w:val="en-GB"/>
@@ -3644,47 +3837,17 @@
         </w:rPr>
         <w:t xml:space="preserve">As mentioned before if the database is used through a predefined </w:t>
       </w:r>
-      <w:proofErr w:type="spellStart"/>
-      <w:r>
-        <w:rPr>
-          <w:lang w:val="en-GB"/>
-        </w:rPr>
-        <w:t>interface</w:t>
-      </w:r>
-      <w:proofErr w:type="gramStart"/>
-      <w:r>
-        <w:rPr>
-          <w:lang w:val="en-GB"/>
-        </w:rPr>
-        <w:t>,</w:t>
-      </w:r>
-      <w:r>
-        <w:rPr>
-          <w:lang w:val="en-GB"/>
-        </w:rPr>
-        <w:t>e</w:t>
-      </w:r>
-      <w:proofErr w:type="spellEnd"/>
-      <w:proofErr w:type="gramEnd"/>
-      <w:r>
-        <w:rPr>
-          <w:lang w:val="en-GB"/>
-        </w:rPr>
-        <w:t xml:space="preserve"> it is simple to limit the access based on authentication. We are going to attempt to create the database so it may be access through the normal </w:t>
-      </w:r>
-      <w:proofErr w:type="spellStart"/>
-      <w:r>
-        <w:rPr>
-          <w:lang w:val="en-GB"/>
-        </w:rPr>
-        <w:t>postgresql</w:t>
-      </w:r>
-      <w:proofErr w:type="spellEnd"/>
-      <w:r>
-        <w:rPr>
-          <w:lang w:val="en-GB"/>
-        </w:rPr>
-        <w:t xml:space="preserve"> access and authentication, so the database </w:t>
+      <w:r>
+        <w:rPr>
+          <w:lang w:val="en-GB"/>
+        </w:rPr>
+        <w:t>interface,</w:t>
+      </w:r>
+      <w:r>
+        <w:rPr>
+          <w:lang w:val="en-GB"/>
+        </w:rPr>
+        <w:t xml:space="preserve">e it is simple to limit the access based on authentication. We are going to attempt to create the database so it may be access through the normal postgresql access and authentication, so the database </w:t>
       </w:r>
       <w:r>
         <w:rPr>
@@ -3730,7 +3893,7 @@
           <w:lang w:val="en-GB"/>
         </w:rPr>
       </w:pPr>
-      <w:bookmarkStart w:id="14" w:name="_Toc367390492"/>
+      <w:bookmarkStart w:id="14" w:name="_Toc367478909"/>
       <w:r>
         <w:rPr>
           <w:lang w:val="en-GB"/>
@@ -3928,6 +4091,7 @@
         <w:rPr>
           <w:lang w:val="en-GB"/>
         </w:rPr>
+        <w:lastRenderedPageBreak/>
         <w:t>Manufacturer attribute diagram</w:t>
       </w:r>
     </w:p>
@@ -3984,18 +4148,18 @@
           <w:lang w:val="en-GB"/>
         </w:rPr>
       </w:pPr>
-      <w:bookmarkStart w:id="15" w:name="_Toc367390493"/>
-      <w:r>
-        <w:rPr>
-          <w:lang w:val="en-GB"/>
-        </w:rPr>
-        <w:lastRenderedPageBreak/>
+      <w:bookmarkStart w:id="15" w:name="_Toc367478910"/>
+      <w:r>
+        <w:rPr>
+          <w:lang w:val="en-GB"/>
+        </w:rPr>
         <w:t>Overall ER-diagram</w:t>
       </w:r>
       <w:bookmarkEnd w:id="15"/>
     </w:p>
     <w:p>
       <w:pPr>
+        <w:spacing w:after="0"/>
         <w:rPr>
           <w:lang w:val="en-GB"/>
         </w:rPr>
@@ -4024,7 +4188,7 @@
           <v:shape id="_x0000_i1025" type="#_x0000_t75" style="width:481.5pt;height:392.25pt" o:ole="">
             <v:imagedata r:id="rId8" o:title=""/>
           </v:shape>
-          <o:OLEObject Type="Embed" ProgID="Visio.Drawing.11" ShapeID="_x0000_i1025" DrawAspect="Content" ObjectID="_1441132476" r:id="rId9"/>
+          <o:OLEObject Type="Embed" ProgID="Visio.Drawing.11" ShapeID="_x0000_i1025" DrawAspect="Content" ObjectID="_1441221076" r:id="rId9"/>
         </w:object>
       </w:r>
     </w:p>
@@ -4052,12 +4216,414 @@
     </w:p>
     <w:p>
       <w:pPr>
+        <w:pStyle w:val="Listeafsnit"/>
+        <w:numPr>
+          <w:ilvl w:val="0"/>
+          <w:numId w:val="11"/>
+        </w:numPr>
+        <w:spacing w:after="0"/>
+        <w:rPr>
+          <w:lang w:val="en-GB"/>
+        </w:rPr>
+      </w:pPr>
+      <w:r>
+        <w:rPr>
+          <w:lang w:val="en-GB"/>
+        </w:rPr>
+        <w:t>Product</w:t>
+      </w:r>
+    </w:p>
+    <w:p>
+      <w:pPr>
+        <w:pStyle w:val="Listeafsnit"/>
+        <w:spacing w:after="0"/>
+        <w:rPr>
+          <w:lang w:val="en-GB"/>
+        </w:rPr>
+      </w:pPr>
+      <w:r>
+        <w:rPr>
+          <w:lang w:val="en-GB"/>
+        </w:rPr>
+        <w:t>The product represents a specific product which is sold by the Wholesaler. The Product is supplied by one or more Manufacturers and is carried by zero or more web-shops.</w:t>
+      </w:r>
+    </w:p>
+    <w:p>
+      <w:pPr>
+        <w:pStyle w:val="Listeafsnit"/>
+        <w:numPr>
+          <w:ilvl w:val="0"/>
+          <w:numId w:val="11"/>
+        </w:numPr>
+        <w:spacing w:after="0"/>
+        <w:rPr>
+          <w:lang w:val="en-GB"/>
+        </w:rPr>
+      </w:pPr>
+      <w:r>
+        <w:rPr>
+          <w:lang w:val="en-GB"/>
+        </w:rPr>
+        <w:t>Product Attributes</w:t>
+      </w:r>
+    </w:p>
+    <w:p>
+      <w:pPr>
+        <w:pStyle w:val="Listeafsnit"/>
+        <w:spacing w:after="0"/>
+        <w:rPr>
+          <w:lang w:val="en-GB"/>
+        </w:rPr>
+      </w:pPr>
+      <w:r>
+        <w:rPr>
+          <w:lang w:val="en-GB"/>
+        </w:rPr>
+        <w:t xml:space="preserve">Special attributes associated with one or more products, e.g. product line, colour, </w:t>
+      </w:r>
+      <w:r>
+        <w:rPr>
+          <w:lang w:val="en-GB"/>
+        </w:rPr>
+        <w:t>size, ...</w:t>
+      </w:r>
+    </w:p>
+    <w:p>
+      <w:pPr>
+        <w:pStyle w:val="Listeafsnit"/>
+        <w:numPr>
+          <w:ilvl w:val="0"/>
+          <w:numId w:val="11"/>
+        </w:numPr>
+        <w:spacing w:after="0"/>
+        <w:rPr>
+          <w:lang w:val="en-GB"/>
+        </w:rPr>
+      </w:pPr>
+      <w:r>
+        <w:rPr>
+          <w:lang w:val="en-GB"/>
+        </w:rPr>
+        <w:t>Manufacturer</w:t>
+      </w:r>
+    </w:p>
+    <w:p>
+      <w:pPr>
+        <w:pStyle w:val="Listeafsnit"/>
+        <w:spacing w:after="0"/>
+        <w:rPr>
+          <w:lang w:val="en-GB"/>
+        </w:rPr>
+      </w:pPr>
+      <w:r>
+        <w:rPr>
+          <w:lang w:val="en-GB"/>
+        </w:rPr>
+        <w:t xml:space="preserve">The Manufacturer </w:t>
+      </w:r>
+      <w:r>
+        <w:rPr>
+          <w:lang w:val="en-GB"/>
+        </w:rPr>
+        <w:t>sells</w:t>
+      </w:r>
+      <w:r>
+        <w:rPr>
+          <w:lang w:val="en-GB"/>
+        </w:rPr>
+        <w:t xml:space="preserve"> one or more products to the Wholesaler.</w:t>
+      </w:r>
+    </w:p>
+    <w:p>
+      <w:pPr>
+        <w:pStyle w:val="Listeafsnit"/>
+        <w:numPr>
+          <w:ilvl w:val="0"/>
+          <w:numId w:val="11"/>
+        </w:numPr>
+        <w:spacing w:after="0"/>
+        <w:rPr>
+          <w:lang w:val="en-GB"/>
+        </w:rPr>
+      </w:pPr>
+      <w:r>
+        <w:rPr>
+          <w:lang w:val="en-GB"/>
+        </w:rPr>
+        <w:t>MPricingPlan</w:t>
+      </w:r>
+    </w:p>
+    <w:p>
+      <w:pPr>
+        <w:pStyle w:val="Listeafsnit"/>
+        <w:spacing w:after="0"/>
+        <w:rPr>
+          <w:lang w:val="en-GB"/>
+        </w:rPr>
+      </w:pPr>
+      <w:r>
+        <w:rPr>
+          <w:lang w:val="en-GB"/>
+        </w:rPr>
+        <w:lastRenderedPageBreak/>
+        <w:t>Indicates the pricing plan as negotiated with the Manufacturer. It includes price, terms of delivery, discounts, ...</w:t>
+      </w:r>
+    </w:p>
+    <w:p>
+      <w:pPr>
+        <w:pStyle w:val="Listeafsnit"/>
+        <w:numPr>
+          <w:ilvl w:val="0"/>
+          <w:numId w:val="11"/>
+        </w:numPr>
+        <w:spacing w:after="0"/>
+        <w:rPr>
+          <w:lang w:val="en-GB"/>
+        </w:rPr>
+      </w:pPr>
+      <w:r>
+        <w:rPr>
+          <w:lang w:val="en-GB"/>
+        </w:rPr>
+        <w:t>Web-shop</w:t>
+      </w:r>
+    </w:p>
+    <w:p>
+      <w:pPr>
+        <w:pStyle w:val="Listeafsnit"/>
+        <w:spacing w:after="0"/>
+        <w:rPr>
+          <w:lang w:val="en-GB"/>
+        </w:rPr>
+      </w:pPr>
+      <w:r>
+        <w:rPr>
+          <w:lang w:val="en-GB"/>
+        </w:rPr>
+        <w:t>The web-shop carries one or more products from the Wholesalers assortment and offers the products to their customers.</w:t>
+      </w:r>
+    </w:p>
+    <w:p>
+      <w:pPr>
+        <w:pStyle w:val="Listeafsnit"/>
+        <w:numPr>
+          <w:ilvl w:val="0"/>
+          <w:numId w:val="11"/>
+        </w:numPr>
+        <w:spacing w:after="0"/>
+        <w:rPr>
+          <w:lang w:val="en-GB"/>
+        </w:rPr>
+      </w:pPr>
+      <w:r>
+        <w:rPr>
+          <w:lang w:val="en-GB"/>
+        </w:rPr>
+        <w:t>WPricingPlan</w:t>
+      </w:r>
+    </w:p>
+    <w:p>
+      <w:pPr>
+        <w:pStyle w:val="Listeafsnit"/>
+        <w:spacing w:after="0"/>
+        <w:rPr>
+          <w:lang w:val="en-GB"/>
+        </w:rPr>
+      </w:pPr>
+      <w:r>
+        <w:rPr>
+          <w:lang w:val="en-GB"/>
+        </w:rPr>
+        <w:t>For each product that the web-shop carries a price, discount, etc. must be agreed on and this is encompassed in the WPricingPlan. It is the price and conditions at which the Wholesaler sells the products to the Webshop.</w:t>
+      </w:r>
+    </w:p>
+    <w:p>
+      <w:pPr>
+        <w:pStyle w:val="Listeafsnit"/>
+        <w:numPr>
+          <w:ilvl w:val="0"/>
+          <w:numId w:val="11"/>
+        </w:numPr>
+        <w:spacing w:after="0"/>
+        <w:rPr>
+          <w:lang w:val="en-GB"/>
+        </w:rPr>
+      </w:pPr>
+      <w:r>
+        <w:rPr>
+          <w:lang w:val="en-GB"/>
+        </w:rPr>
+        <w:t>Customer</w:t>
+      </w:r>
+    </w:p>
+    <w:p>
+      <w:pPr>
+        <w:pStyle w:val="Listeafsnit"/>
+        <w:spacing w:after="0"/>
+        <w:rPr>
+          <w:lang w:val="en-GB"/>
+        </w:rPr>
+      </w:pPr>
+      <w:r>
+        <w:rPr>
+          <w:lang w:val="en-GB"/>
+        </w:rPr>
+        <w:t>The Customer is the end user purchasing products from the Web-shop.</w:t>
+      </w:r>
+    </w:p>
+    <w:p>
+      <w:pPr>
+        <w:pStyle w:val="Listeafsnit"/>
+        <w:numPr>
+          <w:ilvl w:val="0"/>
+          <w:numId w:val="11"/>
+        </w:numPr>
+        <w:spacing w:after="0"/>
+        <w:rPr>
+          <w:lang w:val="en-GB"/>
+        </w:rPr>
+      </w:pPr>
+      <w:r>
+        <w:rPr>
+          <w:lang w:val="en-GB"/>
+        </w:rPr>
+        <w:t>PPricingPlan</w:t>
+      </w:r>
+    </w:p>
+    <w:p>
+      <w:pPr>
+        <w:pStyle w:val="Listeafsnit"/>
+        <w:spacing w:after="0"/>
+        <w:rPr>
+          <w:lang w:val="en-GB"/>
+        </w:rPr>
+      </w:pPr>
+      <w:r>
+        <w:rPr>
+          <w:lang w:val="en-GB"/>
+        </w:rPr>
+        <w:t>For each product carried by the Web-shop a default price, discount, etc. must exist which details the price the Web-shop offers the given product to its customers. It is the price and conditions at which the Web-shop sells the products to the Customer, if the customer does not have individual conditions.</w:t>
+      </w:r>
+    </w:p>
+    <w:p>
+      <w:pPr>
+        <w:pStyle w:val="Listeafsnit"/>
+        <w:numPr>
+          <w:ilvl w:val="0"/>
+          <w:numId w:val="11"/>
+        </w:numPr>
+        <w:spacing w:after="0"/>
+        <w:rPr>
+          <w:lang w:val="en-GB"/>
+        </w:rPr>
+      </w:pPr>
+      <w:r>
+        <w:rPr>
+          <w:lang w:val="en-GB"/>
+        </w:rPr>
+        <w:t>CPricingPlan</w:t>
+      </w:r>
+    </w:p>
+    <w:p>
+      <w:pPr>
+        <w:pStyle w:val="Listeafsnit"/>
+        <w:spacing w:after="0"/>
+        <w:rPr>
+          <w:lang w:val="en-GB"/>
+        </w:rPr>
+      </w:pPr>
+      <w:r>
+        <w:rPr>
+          <w:lang w:val="en-GB"/>
+        </w:rPr>
+        <w:t xml:space="preserve">A Customer may be negotiated special conditions, discounts or prices with the Web-shop, and this is expressed in the CPricingPlan. The CPricingPlan supersedes the  PPricingPlan, unless the PPricingPlan is better (maybe due to a special offer). </w:t>
+      </w:r>
+    </w:p>
+    <w:p>
+      <w:pPr>
+        <w:spacing w:after="0"/>
+        <w:rPr>
+          <w:lang w:val="en-GB"/>
+        </w:rPr>
+      </w:pPr>
+    </w:p>
+    <w:p>
+      <w:pPr>
+        <w:pStyle w:val="Overskrift4"/>
+        <w:rPr>
+          <w:lang w:val="en-GB"/>
+        </w:rPr>
+      </w:pPr>
+      <w:r>
+        <w:rPr>
+          <w:lang w:val="en-GB"/>
+        </w:rPr>
+        <w:t>Notes</w:t>
+      </w:r>
+    </w:p>
+    <w:p>
+      <w:pPr>
+        <w:pStyle w:val="Listeafsnit"/>
+        <w:numPr>
+          <w:ilvl w:val="0"/>
+          <w:numId w:val="20"/>
+        </w:numPr>
+        <w:rPr>
+          <w:lang w:val="en-GB"/>
+        </w:rPr>
+      </w:pPr>
+      <w:r>
+        <w:rPr>
+          <w:lang w:val="en-GB"/>
+        </w:rPr>
+        <w:t xml:space="preserve">It has been considered whether it should be possible to have a group of products which are priced together. This may be used if the same T-shirt exists in 8 different sizes and 12 colours yet all having the same price. In that case </w:t>
+      </w:r>
+      <w:r>
+        <w:rPr>
+          <w:lang w:val="en-GB"/>
+        </w:rPr>
+        <w:t xml:space="preserve">it might make sense </w:t>
+      </w:r>
+      <w:r>
+        <w:rPr>
+          <w:lang w:val="en-GB"/>
+        </w:rPr>
+        <w:t>to be able to group these 96 products and assign a fixed price. It should naturally still be possible to identify a specific product (colour and size) and put it on sale, but reversely if the Manufacturer changes the price for this T-shirt it would be required to update 96 rows. Naturally this may be done by in a single query by using the attribute. This grouping of products using a dedicated entity has been postponed for now.</w:t>
+      </w:r>
+    </w:p>
+    <w:p>
+      <w:pPr>
+        <w:pStyle w:val="Listeafsnit"/>
+        <w:numPr>
+          <w:ilvl w:val="0"/>
+          <w:numId w:val="20"/>
+        </w:numPr>
+        <w:rPr>
+          <w:lang w:val="en-GB"/>
+        </w:rPr>
+      </w:pPr>
+      <w:r>
+        <w:rPr>
+          <w:lang w:val="en-GB"/>
+        </w:rPr>
+        <w:t xml:space="preserve">It has been considered whether there should be a Warehouse entity, even though there can be only one. </w:t>
+      </w:r>
+    </w:p>
+    <w:p>
+      <w:pPr>
+        <w:rPr>
+          <w:lang w:val="en-GB"/>
+        </w:rPr>
+      </w:pPr>
+    </w:p>
+    <w:p>
+      <w:pPr>
         <w:pStyle w:val="Overskrift3"/>
         <w:rPr>
           <w:lang w:val="en-GB"/>
         </w:rPr>
       </w:pPr>
-      <w:bookmarkStart w:id="16" w:name="_Toc367390494"/>
+      <w:bookmarkStart w:id="16" w:name="_Toc367478911"/>
       <w:r>
         <w:rPr>
           <w:lang w:val="en-GB"/>
@@ -4069,16 +4635,14 @@
     </w:p>
     <w:p>
       <w:pPr>
-        <w:rPr>
-          <w:lang w:val="en-GB"/>
-        </w:rPr>
-      </w:pPr>
-      <w:r>
-        <w:object w:dxaOrig="10279" w:dyaOrig="10279">
-          <v:shape id="_x0000_i1026" type="#_x0000_t75" style="width:481.5pt;height:481.5pt" o:ole="">
+        <w:spacing w:after="0"/>
+      </w:pPr>
+      <w:r>
+        <w:object w:dxaOrig="11413" w:dyaOrig="10279">
+          <v:shape id="_x0000_i1026" type="#_x0000_t75" style="width:481.5pt;height:433.5pt" o:ole="">
             <v:imagedata r:id="rId10" o:title=""/>
           </v:shape>
-          <o:OLEObject Type="Embed" ProgID="Visio.Drawing.11" ShapeID="_x0000_i1026" DrawAspect="Content" ObjectID="_1441132477" r:id="rId11"/>
+          <o:OLEObject Type="Embed" ProgID="Visio.Drawing.11" ShapeID="_x0000_i1026" DrawAspect="Content" ObjectID="_1441221077" r:id="rId11"/>
         </w:object>
       </w:r>
     </w:p>
@@ -4089,22 +4653,560 @@
           <w:lang w:val="en-GB"/>
         </w:rPr>
       </w:pPr>
+      <w:r>
+        <w:rPr>
+          <w:lang w:val="en-GB"/>
+        </w:rPr>
+        <w:t>In the above may be found the following entities not already described.</w:t>
+      </w:r>
+    </w:p>
+    <w:p>
+      <w:pPr>
+        <w:spacing w:after="0"/>
+        <w:rPr>
+          <w:lang w:val="en-GB"/>
+        </w:rPr>
+      </w:pPr>
+    </w:p>
+    <w:p>
+      <w:pPr>
+        <w:pStyle w:val="Listeafsnit"/>
+        <w:numPr>
+          <w:ilvl w:val="0"/>
+          <w:numId w:val="11"/>
+        </w:numPr>
+        <w:spacing w:after="0"/>
+        <w:rPr>
+          <w:lang w:val="en-GB"/>
+        </w:rPr>
+      </w:pPr>
+      <w:r>
+        <w:rPr>
+          <w:lang w:val="en-GB"/>
+        </w:rPr>
+        <w:t>CustomerOrders</w:t>
+      </w:r>
+    </w:p>
+    <w:p>
+      <w:pPr>
+        <w:pStyle w:val="Listeafsnit"/>
+        <w:spacing w:after="0"/>
+        <w:rPr>
+          <w:lang w:val="en-GB"/>
+        </w:rPr>
+      </w:pPr>
+      <w:r>
+        <w:rPr>
+          <w:lang w:val="en-GB"/>
+        </w:rPr>
+        <w:t>The CustomerOrders is a collection of the customer orders. When a Customer places an order with a Web-shop an entry in CustomerOrders is created detailing the order</w:t>
+      </w:r>
+      <w:r>
+        <w:rPr>
+          <w:lang w:val="en-GB"/>
+        </w:rPr>
+        <w:t xml:space="preserve"> including which products and at what price</w:t>
+      </w:r>
+      <w:r>
+        <w:rPr>
+          <w:lang w:val="en-GB"/>
+        </w:rPr>
+        <w:t xml:space="preserve"> (including the pricing plan so it may be detailed on the invoice why the price is as it is).</w:t>
+      </w:r>
+    </w:p>
+    <w:p>
+      <w:pPr>
+        <w:pStyle w:val="Listeafsnit"/>
+        <w:numPr>
+          <w:ilvl w:val="0"/>
+          <w:numId w:val="11"/>
+        </w:numPr>
+        <w:spacing w:after="0"/>
+        <w:rPr>
+          <w:lang w:val="en-GB"/>
+        </w:rPr>
+      </w:pPr>
+      <w:r>
+        <w:rPr>
+          <w:lang w:val="en-GB"/>
+        </w:rPr>
+        <w:t>PricingPlan</w:t>
+      </w:r>
+    </w:p>
+    <w:p>
+      <w:pPr>
+        <w:pStyle w:val="Listeafsnit"/>
+        <w:spacing w:after="0"/>
+        <w:rPr>
+          <w:lang w:val="en-GB"/>
+        </w:rPr>
+      </w:pPr>
+      <w:r>
+        <w:rPr>
+          <w:lang w:val="en-GB"/>
+        </w:rPr>
+        <w:t>The PricingPlan is the price, conditions, etc. that the given product was purchased at</w:t>
+      </w:r>
+      <w:r>
+        <w:rPr>
+          <w:lang w:val="en-GB"/>
+        </w:rPr>
+        <w:t xml:space="preserve"> (snapshot of the CPricingPlan or PPricingPlan, as it should not update with these).</w:t>
+      </w:r>
+    </w:p>
+    <w:p>
+      <w:pPr>
+        <w:pStyle w:val="Listeafsnit"/>
+        <w:numPr>
+          <w:ilvl w:val="0"/>
+          <w:numId w:val="11"/>
+        </w:numPr>
+        <w:spacing w:after="0"/>
+        <w:rPr>
+          <w:lang w:val="en-GB"/>
+        </w:rPr>
+      </w:pPr>
+      <w:r>
+        <w:rPr>
+          <w:lang w:val="en-GB"/>
+        </w:rPr>
+        <w:t>NETS Payment</w:t>
+      </w:r>
+    </w:p>
+    <w:p>
+      <w:pPr>
+        <w:pStyle w:val="Listeafsnit"/>
+        <w:spacing w:after="0"/>
+        <w:rPr>
+          <w:lang w:val="en-GB"/>
+        </w:rPr>
+      </w:pPr>
+      <w:r>
+        <w:rPr>
+          <w:lang w:val="en-GB"/>
+        </w:rPr>
+        <w:t xml:space="preserve">The NETS Payment contains the payment details if the </w:t>
+      </w:r>
+      <w:r>
+        <w:rPr>
+          <w:lang w:val="en-GB"/>
+        </w:rPr>
+        <w:t>customer chooses</w:t>
+      </w:r>
+      <w:r>
+        <w:rPr>
+          <w:lang w:val="en-GB"/>
+        </w:rPr>
+        <w:t xml:space="preserve"> to play with a credit card. </w:t>
+      </w:r>
+      <w:r>
+        <w:rPr>
+          <w:lang w:val="en-GB"/>
+        </w:rPr>
+        <w:t>Th</w:t>
+      </w:r>
+      <w:r>
+        <w:rPr>
+          <w:lang w:val="en-GB"/>
+        </w:rPr>
+        <w:t>is is important to cache, as the money may not the drawn from the Customer account until the product has been shipped from the warehouse.</w:t>
+      </w:r>
+    </w:p>
+    <w:p>
+      <w:pPr>
+        <w:pStyle w:val="Listeafsnit"/>
+        <w:numPr>
+          <w:ilvl w:val="0"/>
+          <w:numId w:val="11"/>
+        </w:numPr>
+        <w:spacing w:after="0"/>
+        <w:rPr>
+          <w:lang w:val="en-GB"/>
+        </w:rPr>
+      </w:pPr>
+      <w:r>
+        <w:rPr>
+          <w:lang w:val="en-GB"/>
+        </w:rPr>
+        <w:lastRenderedPageBreak/>
+        <w:t>CustomerOrderConfirmation</w:t>
+      </w:r>
+    </w:p>
+    <w:p>
+      <w:pPr>
+        <w:pStyle w:val="Listeafsnit"/>
+        <w:spacing w:after="0"/>
+        <w:rPr>
+          <w:lang w:val="en-GB"/>
+        </w:rPr>
+      </w:pPr>
+      <w:r>
+        <w:rPr>
+          <w:lang w:val="en-GB"/>
+        </w:rPr>
+        <w:t>The Customer Order Confirmation is generated after the Customer Order has been validated and confirms to the Customer that the order has been accepted and is also used as a packing list for the warehouse.</w:t>
+      </w:r>
+      <w:r>
+        <w:rPr>
+          <w:lang w:val="en-GB"/>
+        </w:rPr>
+        <w:t xml:space="preserve"> </w:t>
+      </w:r>
+    </w:p>
+    <w:p>
+      <w:pPr>
+        <w:pStyle w:val="Listeafsnit"/>
+        <w:numPr>
+          <w:ilvl w:val="0"/>
+          <w:numId w:val="11"/>
+        </w:numPr>
+        <w:spacing w:after="0"/>
+        <w:rPr>
+          <w:lang w:val="en-GB"/>
+        </w:rPr>
+      </w:pPr>
+      <w:r>
+        <w:rPr>
+          <w:lang w:val="en-GB"/>
+        </w:rPr>
+        <w:t>CustomerInvoices</w:t>
+      </w:r>
+    </w:p>
+    <w:p>
+      <w:pPr>
+        <w:pStyle w:val="Listeafsnit"/>
+        <w:spacing w:after="0"/>
+        <w:rPr>
+          <w:lang w:val="en-GB"/>
+        </w:rPr>
+      </w:pPr>
+      <w:r>
+        <w:rPr>
+          <w:lang w:val="en-GB"/>
+        </w:rPr>
+        <w:t xml:space="preserve">The CustomerInvoice details the monetary part of the order, including whether the order has been paid (credit card), and if not the payment conditions. </w:t>
+      </w:r>
+    </w:p>
+    <w:p>
+      <w:pPr>
+        <w:pStyle w:val="Listeafsnit"/>
+        <w:numPr>
+          <w:ilvl w:val="0"/>
+          <w:numId w:val="11"/>
+        </w:numPr>
+        <w:spacing w:after="0"/>
+        <w:rPr>
+          <w:lang w:val="en-GB"/>
+        </w:rPr>
+      </w:pPr>
+      <w:r>
+        <w:rPr>
+          <w:lang w:val="en-GB"/>
+        </w:rPr>
+        <w:t>CustomerDeliveries</w:t>
+      </w:r>
+    </w:p>
+    <w:p>
+      <w:pPr>
+        <w:pStyle w:val="Listeafsnit"/>
+        <w:spacing w:after="0"/>
+        <w:rPr>
+          <w:lang w:val="en-GB"/>
+        </w:rPr>
+      </w:pPr>
+      <w:r>
+        <w:rPr>
+          <w:lang w:val="en-GB"/>
+        </w:rPr>
+        <w:t xml:space="preserve">The CustomerDeliveries is updated when the product is shipped from the warehouse. This should also trigger the payment of the </w:t>
+      </w:r>
+      <w:r>
+        <w:rPr>
+          <w:lang w:val="en-GB"/>
+        </w:rPr>
+        <w:t xml:space="preserve">NETS registration (if payment by credit-card was chosen) as well as the generation of the invoice. </w:t>
+      </w:r>
+    </w:p>
+    <w:p>
+      <w:pPr>
+        <w:spacing w:after="0"/>
+        <w:rPr>
+          <w:lang w:val="en-GB"/>
+        </w:rPr>
+      </w:pPr>
+    </w:p>
+    <w:p>
+      <w:pPr>
+        <w:pStyle w:val="Overskrift4"/>
+        <w:rPr>
+          <w:lang w:val="en-GB"/>
+        </w:rPr>
+      </w:pPr>
+      <w:r>
+        <w:rPr>
+          <w:lang w:val="en-GB"/>
+        </w:rPr>
+        <w:t>Notes</w:t>
+      </w:r>
+    </w:p>
+    <w:p>
+      <w:pPr>
+        <w:pStyle w:val="Listeafsnit"/>
+        <w:numPr>
+          <w:ilvl w:val="0"/>
+          <w:numId w:val="21"/>
+        </w:numPr>
+        <w:rPr>
+          <w:lang w:val="en-GB"/>
+        </w:rPr>
+      </w:pPr>
+      <w:r>
+        <w:rPr>
+          <w:lang w:val="en-GB"/>
+        </w:rPr>
+        <w:t>In some situations it may make sense to perform a partial shipment so the customer may receive some of the order first and the rest later. This option is not supported in this design, and here the order is always shipped together.</w:t>
+      </w:r>
+    </w:p>
+    <w:p>
+      <w:pPr>
+        <w:pStyle w:val="Listeafsnit"/>
+        <w:numPr>
+          <w:ilvl w:val="0"/>
+          <w:numId w:val="21"/>
+        </w:numPr>
+        <w:rPr>
+          <w:lang w:val="en-GB"/>
+        </w:rPr>
+      </w:pPr>
+      <w:r>
+        <w:rPr>
+          <w:lang w:val="en-GB"/>
+        </w:rPr>
+        <w:t>If the PricingPlan contains information about delivery and these are conflicting then the most beneficial for the customer is chosen.</w:t>
+      </w:r>
+    </w:p>
+    <w:p>
+      <w:pPr>
+        <w:spacing w:after="0"/>
+        <w:rPr>
+          <w:lang w:val="en-GB"/>
+        </w:rPr>
+      </w:pPr>
+    </w:p>
+    <w:p>
+      <w:pPr>
+        <w:pStyle w:val="Overskrift3"/>
+        <w:spacing w:before="0"/>
+        <w:rPr>
+          <w:lang w:val="en-GB"/>
+        </w:rPr>
+      </w:pPr>
+      <w:bookmarkStart w:id="17" w:name="_Toc367478912"/>
+      <w:r>
+        <w:rPr>
+          <w:lang w:val="en-GB"/>
+        </w:rPr>
+        <w:t>Manufacturer relationship diagram</w:t>
+      </w:r>
+      <w:bookmarkEnd w:id="17"/>
     </w:p>
     <w:p>
       <w:pPr>
         <w:pStyle w:val="Overskrift2"/>
-        <w:rPr>
-          <w:lang w:val="en-GB"/>
-        </w:rPr>
-      </w:pPr>
-      <w:bookmarkStart w:id="17" w:name="_Toc367390495"/>
+        <w:spacing w:before="0"/>
+        <w:rPr>
+          <w:lang w:val="en-GB"/>
+        </w:rPr>
+      </w:pPr>
+    </w:p>
+    <w:p>
+      <w:pPr>
+        <w:spacing w:after="0"/>
+        <w:rPr>
+          <w:lang w:val="en-GB"/>
+        </w:rPr>
+      </w:pPr>
+    </w:p>
+    <w:p>
+      <w:pPr>
+        <w:pStyle w:val="Overskrift3"/>
+        <w:spacing w:before="0"/>
+        <w:rPr>
+          <w:lang w:val="en-GB"/>
+        </w:rPr>
+      </w:pPr>
+      <w:bookmarkStart w:id="18" w:name="_Toc367478913"/>
+      <w:r>
+        <w:rPr>
+          <w:lang w:val="en-GB"/>
+        </w:rPr>
+        <w:t>Web-shop relationship diagram</w:t>
+      </w:r>
+      <w:bookmarkEnd w:id="18"/>
+    </w:p>
+    <w:p>
+      <w:pPr>
+        <w:spacing w:after="0"/>
+        <w:rPr>
+          <w:lang w:val="en-GB"/>
+        </w:rPr>
+      </w:pPr>
+    </w:p>
+    <w:p>
+      <w:pPr>
+        <w:pStyle w:val="Overskrift3"/>
+        <w:rPr>
+          <w:lang w:val="en-GB"/>
+        </w:rPr>
+      </w:pPr>
+      <w:bookmarkStart w:id="19" w:name="_Toc367478914"/>
+      <w:r>
+        <w:rPr>
+          <w:lang w:val="en-GB"/>
+        </w:rPr>
+        <w:t>Customer attribute diagram</w:t>
+      </w:r>
+      <w:bookmarkEnd w:id="19"/>
+    </w:p>
+    <w:p>
+      <w:pPr>
+        <w:spacing w:after="0"/>
+        <w:rPr>
+          <w:lang w:val="en-GB"/>
+        </w:rPr>
+      </w:pPr>
+    </w:p>
+    <w:p>
+      <w:pPr>
+        <w:pStyle w:val="Overskrift3"/>
+        <w:rPr>
+          <w:lang w:val="en-GB"/>
+        </w:rPr>
+      </w:pPr>
+      <w:bookmarkStart w:id="20" w:name="_Toc367478915"/>
+      <w:r>
+        <w:rPr>
+          <w:lang w:val="en-GB"/>
+        </w:rPr>
+        <w:t>Product attribute diagram</w:t>
+      </w:r>
+      <w:bookmarkEnd w:id="20"/>
+    </w:p>
+    <w:p>
+      <w:pPr>
+        <w:spacing w:after="0"/>
+        <w:rPr>
+          <w:lang w:val="en-GB"/>
+        </w:rPr>
+      </w:pPr>
+    </w:p>
+    <w:p>
+      <w:pPr>
+        <w:pStyle w:val="Overskrift3"/>
+        <w:rPr>
+          <w:lang w:val="en-GB"/>
+        </w:rPr>
+      </w:pPr>
+      <w:bookmarkStart w:id="21" w:name="_Toc367478916"/>
+      <w:r>
+        <w:rPr>
+          <w:lang w:val="en-GB"/>
+        </w:rPr>
+        <w:t>Web-shop attribute diagram</w:t>
+      </w:r>
+      <w:bookmarkEnd w:id="21"/>
+    </w:p>
+    <w:p>
+      <w:pPr>
+        <w:spacing w:after="0"/>
+        <w:rPr>
+          <w:lang w:val="en-GB"/>
+        </w:rPr>
+      </w:pPr>
+    </w:p>
+    <w:p>
+      <w:pPr>
+        <w:pStyle w:val="Overskrift3"/>
+        <w:rPr>
+          <w:lang w:val="en-GB"/>
+        </w:rPr>
+      </w:pPr>
+      <w:bookmarkStart w:id="22" w:name="_Toc367478917"/>
+      <w:r>
+        <w:rPr>
+          <w:lang w:val="en-GB"/>
+        </w:rPr>
+        <w:t xml:space="preserve">Manufacturer </w:t>
+      </w:r>
+      <w:r>
+        <w:rPr>
+          <w:lang w:val="en-GB"/>
+        </w:rPr>
+        <w:t xml:space="preserve">attribute </w:t>
+      </w:r>
+      <w:r>
+        <w:rPr>
+          <w:lang w:val="en-GB"/>
+        </w:rPr>
+        <w:t>diagram</w:t>
+      </w:r>
+      <w:bookmarkEnd w:id="22"/>
+    </w:p>
+    <w:p>
+      <w:pPr>
+        <w:spacing w:after="0"/>
+        <w:rPr>
+          <w:lang w:val="en-GB"/>
+        </w:rPr>
+      </w:pPr>
+    </w:p>
+    <w:p>
+      <w:pPr>
+        <w:spacing w:after="0"/>
+        <w:rPr>
+          <w:lang w:val="en-GB"/>
+        </w:rPr>
+      </w:pPr>
+    </w:p>
+    <w:p>
+      <w:pPr>
+        <w:spacing w:after="0"/>
+        <w:rPr>
+          <w:lang w:val="en-GB"/>
+        </w:rPr>
+      </w:pPr>
+    </w:p>
+    <w:p>
+      <w:pPr>
+        <w:spacing w:after="0"/>
+        <w:rPr>
+          <w:lang w:val="en-GB"/>
+        </w:rPr>
+      </w:pPr>
+    </w:p>
+    <w:p>
+      <w:pPr>
+        <w:spacing w:after="0"/>
+        <w:rPr>
+          <w:lang w:val="en-GB"/>
+        </w:rPr>
+      </w:pPr>
+    </w:p>
+    <w:p>
+      <w:pPr>
+        <w:pStyle w:val="Overskrift2"/>
+        <w:rPr>
+          <w:lang w:val="en-GB"/>
+        </w:rPr>
+      </w:pPr>
+      <w:bookmarkStart w:id="23" w:name="_Toc367478918"/>
       <w:r>
         <w:rPr>
           <w:lang w:val="en-GB"/>
         </w:rPr>
         <w:t>Transactional dependencies</w:t>
       </w:r>
-      <w:bookmarkEnd w:id="17"/>
+      <w:bookmarkEnd w:id="23"/>
     </w:p>
     <w:p>
       <w:pPr>
@@ -4121,14 +5223,15 @@
           <w:lang w:val="en-GB"/>
         </w:rPr>
       </w:pPr>
-      <w:bookmarkStart w:id="18" w:name="_Toc367390496"/>
-      <w:r>
-        <w:rPr>
-          <w:lang w:val="en-GB"/>
-        </w:rPr>
+      <w:bookmarkStart w:id="24" w:name="_Toc367478919"/>
+      <w:r>
+        <w:rPr>
+          <w:lang w:val="en-GB"/>
+        </w:rPr>
+        <w:lastRenderedPageBreak/>
         <w:t>Queries and views</w:t>
       </w:r>
-      <w:bookmarkEnd w:id="18"/>
+      <w:bookmarkEnd w:id="24"/>
     </w:p>
     <w:p>
       <w:pPr>
@@ -4137,14 +5240,14 @@
           <w:lang w:val="en-GB"/>
         </w:rPr>
       </w:pPr>
-      <w:bookmarkStart w:id="19" w:name="_Toc367390497"/>
+      <w:bookmarkStart w:id="25" w:name="_Toc367478920"/>
       <w:r>
         <w:rPr>
           <w:lang w:val="en-GB"/>
         </w:rPr>
         <w:t>Performance and indexes</w:t>
       </w:r>
-      <w:bookmarkEnd w:id="19"/>
+      <w:bookmarkEnd w:id="25"/>
     </w:p>
     <w:p>
       <w:pPr>
@@ -4161,15 +5264,14 @@
           <w:lang w:val="en-GB"/>
         </w:rPr>
       </w:pPr>
-      <w:bookmarkStart w:id="20" w:name="_Toc367390498"/>
-      <w:r>
-        <w:rPr>
-          <w:lang w:val="en-GB"/>
-        </w:rPr>
-        <w:lastRenderedPageBreak/>
+      <w:bookmarkStart w:id="26" w:name="_Toc367478921"/>
+      <w:r>
+        <w:rPr>
+          <w:lang w:val="en-GB"/>
+        </w:rPr>
         <w:t>Transactions</w:t>
       </w:r>
-      <w:bookmarkEnd w:id="20"/>
+      <w:bookmarkEnd w:id="26"/>
     </w:p>
     <w:p>
       <w:pPr>
@@ -4247,13 +5349,8 @@
       <w:pStyle w:val="Sidehoved"/>
     </w:pPr>
     <w:r>
-      <w:t xml:space="preserve">Annelise </w:t>
+      <w:t>Annelise Kajhøj</w:t>
     </w:r>
-    <w:proofErr w:type="spellStart"/>
-    <w:r>
-      <w:t>Kajhøj</w:t>
-    </w:r>
-    <w:proofErr w:type="spellEnd"/>
   </w:p>
   <w:p>
     <w:pPr>
@@ -4263,16 +5360,8 @@
       <w:rPr>
         <w:lang w:val="en-US"/>
       </w:rPr>
-      <w:t xml:space="preserve">Andreas Long </w:t>
+      <w:t>Andreas Long Jonsson</w:t>
     </w:r>
-    <w:proofErr w:type="spellStart"/>
-    <w:r>
-      <w:rPr>
-        <w:lang w:val="en-US"/>
-      </w:rPr>
-      <w:t>Jonsson</w:t>
-    </w:r>
-    <w:proofErr w:type="spellEnd"/>
     <w:r>
       <w:tab/>
     </w:r>
@@ -4592,6 +5681,95 @@
     </w:lvl>
   </w:abstractNum>
   <w:abstractNum w:abstractNumId="2">
+    <w:nsid w:val="1302582F"/>
+    <w:multiLevelType w:val="hybridMultilevel"/>
+    <w:tmpl w:val="BAA0FB26"/>
+    <w:lvl w:ilvl="0" w:tplc="0406000F">
+      <w:start w:val="1"/>
+      <w:numFmt w:val="decimal"/>
+      <w:lvlText w:val="%1."/>
+      <w:lvlJc w:val="left"/>
+      <w:pPr>
+        <w:ind w:left="720" w:hanging="360"/>
+      </w:pPr>
+      <w:rPr>
+        <w:rFonts w:hint="default"/>
+      </w:rPr>
+    </w:lvl>
+    <w:lvl w:ilvl="1" w:tplc="04060019" w:tentative="1">
+      <w:start w:val="1"/>
+      <w:numFmt w:val="lowerLetter"/>
+      <w:lvlText w:val="%2."/>
+      <w:lvlJc w:val="left"/>
+      <w:pPr>
+        <w:ind w:left="1440" w:hanging="360"/>
+      </w:pPr>
+    </w:lvl>
+    <w:lvl w:ilvl="2" w:tplc="0406001B" w:tentative="1">
+      <w:start w:val="1"/>
+      <w:numFmt w:val="lowerRoman"/>
+      <w:lvlText w:val="%3."/>
+      <w:lvlJc w:val="right"/>
+      <w:pPr>
+        <w:ind w:left="2160" w:hanging="180"/>
+      </w:pPr>
+    </w:lvl>
+    <w:lvl w:ilvl="3" w:tplc="0406000F" w:tentative="1">
+      <w:start w:val="1"/>
+      <w:numFmt w:val="decimal"/>
+      <w:lvlText w:val="%4."/>
+      <w:lvlJc w:val="left"/>
+      <w:pPr>
+        <w:ind w:left="2880" w:hanging="360"/>
+      </w:pPr>
+    </w:lvl>
+    <w:lvl w:ilvl="4" w:tplc="04060019" w:tentative="1">
+      <w:start w:val="1"/>
+      <w:numFmt w:val="lowerLetter"/>
+      <w:lvlText w:val="%5."/>
+      <w:lvlJc w:val="left"/>
+      <w:pPr>
+        <w:ind w:left="3600" w:hanging="360"/>
+      </w:pPr>
+    </w:lvl>
+    <w:lvl w:ilvl="5" w:tplc="0406001B" w:tentative="1">
+      <w:start w:val="1"/>
+      <w:numFmt w:val="lowerRoman"/>
+      <w:lvlText w:val="%6."/>
+      <w:lvlJc w:val="right"/>
+      <w:pPr>
+        <w:ind w:left="4320" w:hanging="180"/>
+      </w:pPr>
+    </w:lvl>
+    <w:lvl w:ilvl="6" w:tplc="0406000F" w:tentative="1">
+      <w:start w:val="1"/>
+      <w:numFmt w:val="decimal"/>
+      <w:lvlText w:val="%7."/>
+      <w:lvlJc w:val="left"/>
+      <w:pPr>
+        <w:ind w:left="5040" w:hanging="360"/>
+      </w:pPr>
+    </w:lvl>
+    <w:lvl w:ilvl="7" w:tplc="04060019" w:tentative="1">
+      <w:start w:val="1"/>
+      <w:numFmt w:val="lowerLetter"/>
+      <w:lvlText w:val="%8."/>
+      <w:lvlJc w:val="left"/>
+      <w:pPr>
+        <w:ind w:left="5760" w:hanging="360"/>
+      </w:pPr>
+    </w:lvl>
+    <w:lvl w:ilvl="8" w:tplc="0406001B" w:tentative="1">
+      <w:start w:val="1"/>
+      <w:numFmt w:val="lowerRoman"/>
+      <w:lvlText w:val="%9."/>
+      <w:lvlJc w:val="right"/>
+      <w:pPr>
+        <w:ind w:left="6480" w:hanging="180"/>
+      </w:pPr>
+    </w:lvl>
+  </w:abstractNum>
+  <w:abstractNum w:abstractNumId="3">
     <w:nsid w:val="13F008F8"/>
     <w:multiLevelType w:val="hybridMultilevel"/>
     <w:tmpl w:val="2CCE1FE6"/>
@@ -4704,7 +5882,7 @@
       </w:rPr>
     </w:lvl>
   </w:abstractNum>
-  <w:abstractNum w:abstractNumId="3">
+  <w:abstractNum w:abstractNumId="4">
     <w:nsid w:val="144B43C1"/>
     <w:multiLevelType w:val="hybridMultilevel"/>
     <w:tmpl w:val="5D36602A"/>
@@ -4793,7 +5971,7 @@
       </w:pPr>
     </w:lvl>
   </w:abstractNum>
-  <w:abstractNum w:abstractNumId="4">
+  <w:abstractNum w:abstractNumId="5">
     <w:nsid w:val="1A015417"/>
     <w:multiLevelType w:val="hybridMultilevel"/>
     <w:tmpl w:val="3A24DEF6"/>
@@ -4882,7 +6060,7 @@
       </w:pPr>
     </w:lvl>
   </w:abstractNum>
-  <w:abstractNum w:abstractNumId="5">
+  <w:abstractNum w:abstractNumId="6">
     <w:nsid w:val="1D376F89"/>
     <w:multiLevelType w:val="hybridMultilevel"/>
     <w:tmpl w:val="BD0615C0"/>
@@ -4968,7 +6146,7 @@
       </w:pPr>
     </w:lvl>
   </w:abstractNum>
-  <w:abstractNum w:abstractNumId="6">
+  <w:abstractNum w:abstractNumId="7">
     <w:nsid w:val="27AC248D"/>
     <w:multiLevelType w:val="hybridMultilevel"/>
     <w:tmpl w:val="FD2E711C"/>
@@ -5057,7 +6235,7 @@
       </w:pPr>
     </w:lvl>
   </w:abstractNum>
-  <w:abstractNum w:abstractNumId="7">
+  <w:abstractNum w:abstractNumId="8">
     <w:nsid w:val="3143122B"/>
     <w:multiLevelType w:val="hybridMultilevel"/>
     <w:tmpl w:val="80084DD4"/>
@@ -5146,7 +6324,7 @@
       </w:pPr>
     </w:lvl>
   </w:abstractNum>
-  <w:abstractNum w:abstractNumId="8">
+  <w:abstractNum w:abstractNumId="9">
     <w:nsid w:val="36F76E6D"/>
     <w:multiLevelType w:val="hybridMultilevel"/>
     <w:tmpl w:val="BD0615C0"/>
@@ -5232,7 +6410,7 @@
       </w:pPr>
     </w:lvl>
   </w:abstractNum>
-  <w:abstractNum w:abstractNumId="9">
+  <w:abstractNum w:abstractNumId="10">
     <w:nsid w:val="37754EAC"/>
     <w:multiLevelType w:val="hybridMultilevel"/>
     <w:tmpl w:val="BD0615C0"/>
@@ -5318,7 +6496,7 @@
       </w:pPr>
     </w:lvl>
   </w:abstractNum>
-  <w:abstractNum w:abstractNumId="10">
+  <w:abstractNum w:abstractNumId="11">
     <w:nsid w:val="43597F20"/>
     <w:multiLevelType w:val="hybridMultilevel"/>
     <w:tmpl w:val="BD0615C0"/>
@@ -5404,7 +6582,7 @@
       </w:pPr>
     </w:lvl>
   </w:abstractNum>
-  <w:abstractNum w:abstractNumId="11">
+  <w:abstractNum w:abstractNumId="12">
     <w:nsid w:val="53827052"/>
     <w:multiLevelType w:val="hybridMultilevel"/>
     <w:tmpl w:val="955C7D8E"/>
@@ -5516,7 +6694,96 @@
       </w:rPr>
     </w:lvl>
   </w:abstractNum>
-  <w:abstractNum w:abstractNumId="12">
+  <w:abstractNum w:abstractNumId="13">
+    <w:nsid w:val="5E1E67F4"/>
+    <w:multiLevelType w:val="hybridMultilevel"/>
+    <w:tmpl w:val="8D80E516"/>
+    <w:lvl w:ilvl="0" w:tplc="0406000F">
+      <w:start w:val="1"/>
+      <w:numFmt w:val="decimal"/>
+      <w:lvlText w:val="%1."/>
+      <w:lvlJc w:val="left"/>
+      <w:pPr>
+        <w:ind w:left="720" w:hanging="360"/>
+      </w:pPr>
+      <w:rPr>
+        <w:rFonts w:hint="default"/>
+      </w:rPr>
+    </w:lvl>
+    <w:lvl w:ilvl="1" w:tplc="04060019" w:tentative="1">
+      <w:start w:val="1"/>
+      <w:numFmt w:val="lowerLetter"/>
+      <w:lvlText w:val="%2."/>
+      <w:lvlJc w:val="left"/>
+      <w:pPr>
+        <w:ind w:left="1440" w:hanging="360"/>
+      </w:pPr>
+    </w:lvl>
+    <w:lvl w:ilvl="2" w:tplc="0406001B" w:tentative="1">
+      <w:start w:val="1"/>
+      <w:numFmt w:val="lowerRoman"/>
+      <w:lvlText w:val="%3."/>
+      <w:lvlJc w:val="right"/>
+      <w:pPr>
+        <w:ind w:left="2160" w:hanging="180"/>
+      </w:pPr>
+    </w:lvl>
+    <w:lvl w:ilvl="3" w:tplc="0406000F" w:tentative="1">
+      <w:start w:val="1"/>
+      <w:numFmt w:val="decimal"/>
+      <w:lvlText w:val="%4."/>
+      <w:lvlJc w:val="left"/>
+      <w:pPr>
+        <w:ind w:left="2880" w:hanging="360"/>
+      </w:pPr>
+    </w:lvl>
+    <w:lvl w:ilvl="4" w:tplc="04060019" w:tentative="1">
+      <w:start w:val="1"/>
+      <w:numFmt w:val="lowerLetter"/>
+      <w:lvlText w:val="%5."/>
+      <w:lvlJc w:val="left"/>
+      <w:pPr>
+        <w:ind w:left="3600" w:hanging="360"/>
+      </w:pPr>
+    </w:lvl>
+    <w:lvl w:ilvl="5" w:tplc="0406001B" w:tentative="1">
+      <w:start w:val="1"/>
+      <w:numFmt w:val="lowerRoman"/>
+      <w:lvlText w:val="%6."/>
+      <w:lvlJc w:val="right"/>
+      <w:pPr>
+        <w:ind w:left="4320" w:hanging="180"/>
+      </w:pPr>
+    </w:lvl>
+    <w:lvl w:ilvl="6" w:tplc="0406000F" w:tentative="1">
+      <w:start w:val="1"/>
+      <w:numFmt w:val="decimal"/>
+      <w:lvlText w:val="%7."/>
+      <w:lvlJc w:val="left"/>
+      <w:pPr>
+        <w:ind w:left="5040" w:hanging="360"/>
+      </w:pPr>
+    </w:lvl>
+    <w:lvl w:ilvl="7" w:tplc="04060019" w:tentative="1">
+      <w:start w:val="1"/>
+      <w:numFmt w:val="lowerLetter"/>
+      <w:lvlText w:val="%8."/>
+      <w:lvlJc w:val="left"/>
+      <w:pPr>
+        <w:ind w:left="5760" w:hanging="360"/>
+      </w:pPr>
+    </w:lvl>
+    <w:lvl w:ilvl="8" w:tplc="0406001B" w:tentative="1">
+      <w:start w:val="1"/>
+      <w:numFmt w:val="lowerRoman"/>
+      <w:lvlText w:val="%9."/>
+      <w:lvlJc w:val="right"/>
+      <w:pPr>
+        <w:ind w:left="6480" w:hanging="180"/>
+      </w:pPr>
+    </w:lvl>
+  </w:abstractNum>
+  <w:abstractNum w:abstractNumId="14">
     <w:nsid w:val="60835B95"/>
     <w:multiLevelType w:val="hybridMultilevel"/>
     <w:tmpl w:val="3224F3A0"/>
@@ -5605,7 +6872,7 @@
       </w:pPr>
     </w:lvl>
   </w:abstractNum>
-  <w:abstractNum w:abstractNumId="13">
+  <w:abstractNum w:abstractNumId="15">
     <w:nsid w:val="61AE1EF4"/>
     <w:multiLevelType w:val="hybridMultilevel"/>
     <w:tmpl w:val="7BDACCA0"/>
@@ -5694,7 +6961,7 @@
       </w:pPr>
     </w:lvl>
   </w:abstractNum>
-  <w:abstractNum w:abstractNumId="14">
+  <w:abstractNum w:abstractNumId="16">
     <w:nsid w:val="6CC809C7"/>
     <w:multiLevelType w:val="hybridMultilevel"/>
     <w:tmpl w:val="E404EBF4"/>
@@ -5710,7 +6977,7 @@
         <w:rFonts w:ascii="Symbol" w:eastAsiaTheme="minorHAnsi" w:hAnsi="Symbol" w:cstheme="minorBidi" w:hint="default"/>
       </w:rPr>
     </w:lvl>
-    <w:lvl w:ilvl="1" w:tplc="04060003" w:tentative="1">
+    <w:lvl w:ilvl="1" w:tplc="04060003">
       <w:start w:val="1"/>
       <w:numFmt w:val="bullet"/>
       <w:lvlText w:val="o"/>
@@ -5807,7 +7074,7 @@
       </w:rPr>
     </w:lvl>
   </w:abstractNum>
-  <w:abstractNum w:abstractNumId="15">
+  <w:abstractNum w:abstractNumId="17">
     <w:nsid w:val="6DCA1F36"/>
     <w:multiLevelType w:val="hybridMultilevel"/>
     <w:tmpl w:val="73DAFEB6"/>
@@ -5896,7 +7163,7 @@
       </w:pPr>
     </w:lvl>
   </w:abstractNum>
-  <w:abstractNum w:abstractNumId="16">
+  <w:abstractNum w:abstractNumId="18">
     <w:nsid w:val="7927310F"/>
     <w:multiLevelType w:val="hybridMultilevel"/>
     <w:tmpl w:val="BD0615C0"/>
@@ -5982,7 +7249,7 @@
       </w:pPr>
     </w:lvl>
   </w:abstractNum>
-  <w:abstractNum w:abstractNumId="17">
+  <w:abstractNum w:abstractNumId="19">
     <w:nsid w:val="7B21017F"/>
     <w:multiLevelType w:val="hybridMultilevel"/>
     <w:tmpl w:val="73DAFEB6"/>
@@ -6071,7 +7338,7 @@
       </w:pPr>
     </w:lvl>
   </w:abstractNum>
-  <w:abstractNum w:abstractNumId="18">
+  <w:abstractNum w:abstractNumId="20">
     <w:nsid w:val="7BB93380"/>
     <w:multiLevelType w:val="hybridMultilevel"/>
     <w:tmpl w:val="15302332"/>
@@ -6164,58 +7431,64 @@
     <w:abstractNumId w:val="1"/>
   </w:num>
   <w:num w:numId="2">
+    <w:abstractNumId w:val="10"/>
+  </w:num>
+  <w:num w:numId="3">
+    <w:abstractNumId w:val="6"/>
+  </w:num>
+  <w:num w:numId="4">
     <w:abstractNumId w:val="9"/>
   </w:num>
-  <w:num w:numId="3">
-    <w:abstractNumId w:val="5"/>
-  </w:num>
-  <w:num w:numId="4">
-    <w:abstractNumId w:val="8"/>
-  </w:num>
   <w:num w:numId="5">
-    <w:abstractNumId w:val="10"/>
+    <w:abstractNumId w:val="11"/>
   </w:num>
   <w:num w:numId="6">
-    <w:abstractNumId w:val="6"/>
+    <w:abstractNumId w:val="7"/>
   </w:num>
   <w:num w:numId="7">
-    <w:abstractNumId w:val="16"/>
+    <w:abstractNumId w:val="18"/>
   </w:num>
   <w:num w:numId="8">
     <w:abstractNumId w:val="0"/>
   </w:num>
   <w:num w:numId="9">
+    <w:abstractNumId w:val="5"/>
+  </w:num>
+  <w:num w:numId="10">
+    <w:abstractNumId w:val="8"/>
+  </w:num>
+  <w:num w:numId="11">
+    <w:abstractNumId w:val="16"/>
+  </w:num>
+  <w:num w:numId="12">
+    <w:abstractNumId w:val="14"/>
+  </w:num>
+  <w:num w:numId="13">
     <w:abstractNumId w:val="4"/>
   </w:num>
-  <w:num w:numId="10">
-    <w:abstractNumId w:val="7"/>
+  <w:num w:numId="14">
+    <w:abstractNumId w:val="17"/>
   </w:num>
-  <w:num w:numId="11">
-    <w:abstractNumId w:val="14"/>
+  <w:num w:numId="15">
+    <w:abstractNumId w:val="20"/>
   </w:num>
-  <w:num w:numId="12">
+  <w:num w:numId="16">
+    <w:abstractNumId w:val="19"/>
+  </w:num>
+  <w:num w:numId="17">
+    <w:abstractNumId w:val="15"/>
+  </w:num>
+  <w:num w:numId="18">
+    <w:abstractNumId w:val="3"/>
+  </w:num>
+  <w:num w:numId="19">
     <w:abstractNumId w:val="12"/>
   </w:num>
-  <w:num w:numId="13">
-    <w:abstractNumId w:val="3"/>
-  </w:num>
-  <w:num w:numId="14">
-    <w:abstractNumId w:val="15"/>
-  </w:num>
-  <w:num w:numId="15">
-    <w:abstractNumId w:val="18"/>
-  </w:num>
-  <w:num w:numId="16">
-    <w:abstractNumId w:val="17"/>
-  </w:num>
-  <w:num w:numId="17">
+  <w:num w:numId="20">
     <w:abstractNumId w:val="13"/>
   </w:num>
-  <w:num w:numId="18">
+  <w:num w:numId="21">
     <w:abstractNumId w:val="2"/>
-  </w:num>
-  <w:num w:numId="19">
-    <w:abstractNumId w:val="11"/>
   </w:num>
 </w:numbering>
 </file>
@@ -6447,6 +7720,30 @@
       <w:rFonts w:asciiTheme="majorHAnsi" w:eastAsiaTheme="majorEastAsia" w:hAnsiTheme="majorHAnsi" w:cstheme="majorBidi"/>
       <w:b/>
       <w:bCs/>
+      <w:color w:val="4F81BD" w:themeColor="accent1"/>
+    </w:rPr>
+  </w:style>
+  <w:style w:type="paragraph" w:styleId="Overskrift4">
+    <w:name w:val="heading 4"/>
+    <w:basedOn w:val="Normal"/>
+    <w:next w:val="Normal"/>
+    <w:link w:val="Overskrift4Tegn"/>
+    <w:uiPriority w:val="9"/>
+    <w:unhideWhenUsed/>
+    <w:qFormat/>
+    <w:rsid w:val="00C34180"/>
+    <w:pPr>
+      <w:keepNext/>
+      <w:keepLines/>
+      <w:spacing w:before="200" w:after="0"/>
+      <w:outlineLvl w:val="3"/>
+    </w:pPr>
+    <w:rPr>
+      <w:rFonts w:asciiTheme="majorHAnsi" w:eastAsiaTheme="majorEastAsia" w:hAnsiTheme="majorHAnsi" w:cstheme="majorBidi"/>
+      <w:b/>
+      <w:bCs/>
+      <w:i/>
+      <w:iCs/>
       <w:color w:val="4F81BD" w:themeColor="accent1"/>
     </w:rPr>
   </w:style>
@@ -6674,6 +7971,21 @@
     <w:name w:val="apple-converted-space"/>
     <w:basedOn w:val="Standardskrifttypeiafsnit"/>
     <w:rsid w:val="00C75F2B"/>
+  </w:style>
+  <w:style w:type="character" w:customStyle="1" w:styleId="Overskrift4Tegn">
+    <w:name w:val="Overskrift 4 Tegn"/>
+    <w:basedOn w:val="Standardskrifttypeiafsnit"/>
+    <w:link w:val="Overskrift4"/>
+    <w:uiPriority w:val="9"/>
+    <w:rsid w:val="00C34180"/>
+    <w:rPr>
+      <w:rFonts w:asciiTheme="majorHAnsi" w:eastAsiaTheme="majorEastAsia" w:hAnsiTheme="majorHAnsi" w:cstheme="majorBidi"/>
+      <w:b/>
+      <w:bCs/>
+      <w:i/>
+      <w:iCs/>
+      <w:color w:val="4F81BD" w:themeColor="accent1"/>
+    </w:rPr>
   </w:style>
 </w:styles>
 </file>
@@ -6966,7 +8278,7 @@
 </file>
 
 <file path=customXml/itemProps1.xml><?xml version="1.0" encoding="utf-8"?>
-<ds:datastoreItem xmlns:ds="http://schemas.openxmlformats.org/officeDocument/2006/customXml" ds:itemID="{AFC373B1-82DF-492D-A818-AD07FC94E70D}">
+<ds:datastoreItem xmlns:ds="http://schemas.openxmlformats.org/officeDocument/2006/customXml" ds:itemID="{D3302FAB-5DAD-4558-8A6A-1A2B2A97E914}">
   <ds:schemaRefs>
     <ds:schemaRef ds:uri="http://schemas.openxmlformats.org/officeDocument/2006/bibliography"/>
   </ds:schemaRefs>

</xml_diff>

<commit_message>
Minor update to ER diagram (showing attributes for product)
</commit_message>
<xml_diff>
--- a/DatabaseDesign/DatabaseManagementSystems/Report miniproject.docx
+++ b/DatabaseDesign/DatabaseManagementSystems/Report miniproject.docx
@@ -2910,7 +2910,21 @@
         <w:rPr>
           <w:lang w:val="en-GB"/>
         </w:rPr>
-        <w:t xml:space="preserve"> 99,98% of the time</w:t>
+        <w:t xml:space="preserve"> 99</w:t>
+      </w:r>
+      <w:proofErr w:type="gramStart"/>
+      <w:r>
+        <w:rPr>
+          <w:lang w:val="en-GB"/>
+        </w:rPr>
+        <w:t>,98</w:t>
+      </w:r>
+      <w:proofErr w:type="gramEnd"/>
+      <w:r>
+        <w:rPr>
+          <w:lang w:val="en-GB"/>
+        </w:rPr>
+        <w:t>% of the time</w:t>
       </w:r>
       <w:r>
         <w:rPr>
@@ -2969,9 +2983,17 @@
         <w:rPr>
           <w:lang w:val="en-GB"/>
         </w:rPr>
-        <w:t>Purchasing from manufactorer</w:t>
+        <w:t xml:space="preserve">Purchasing from </w:t>
+      </w:r>
+      <w:proofErr w:type="spellStart"/>
+      <w:r>
+        <w:rPr>
+          <w:lang w:val="en-GB"/>
+        </w:rPr>
+        <w:t>manufactorer</w:t>
       </w:r>
       <w:bookmarkEnd w:id="7"/>
+      <w:proofErr w:type="spellEnd"/>
     </w:p>
     <w:p>
       <w:pPr>
@@ -2989,7 +3011,21 @@
         <w:rPr>
           <w:lang w:val="en-GB"/>
         </w:rPr>
-        <w:t xml:space="preserve">The wholesaler places an order with the manufactorer </w:t>
+        <w:t xml:space="preserve">The wholesaler places an order with the </w:t>
+      </w:r>
+      <w:proofErr w:type="spellStart"/>
+      <w:r>
+        <w:rPr>
+          <w:lang w:val="en-GB"/>
+        </w:rPr>
+        <w:t>manufactorer</w:t>
+      </w:r>
+      <w:proofErr w:type="spellEnd"/>
+      <w:r>
+        <w:rPr>
+          <w:lang w:val="en-GB"/>
+        </w:rPr>
+        <w:t xml:space="preserve"> </w:t>
       </w:r>
       <w:r>
         <w:rPr>
@@ -3025,8 +3061,16 @@
         <w:rPr>
           <w:lang w:val="en-GB"/>
         </w:rPr>
-        <w:t>and enters the order in ManufactorerOrders</w:t>
-      </w:r>
+        <w:t xml:space="preserve">and enters the order in </w:t>
+      </w:r>
+      <w:proofErr w:type="spellStart"/>
+      <w:r>
+        <w:rPr>
+          <w:lang w:val="en-GB"/>
+        </w:rPr>
+        <w:t>ManufactorerOrders</w:t>
+      </w:r>
+      <w:proofErr w:type="spellEnd"/>
       <w:r>
         <w:rPr>
           <w:lang w:val="en-GB"/>
@@ -3050,7 +3094,35 @@
         <w:rPr>
           <w:lang w:val="en-GB"/>
         </w:rPr>
-        <w:t>The manufactorer sends an order confirmation to the wholesaler who verifies it and enters it in the ManufactorerOrderConfirmations.</w:t>
+        <w:t xml:space="preserve">The </w:t>
+      </w:r>
+      <w:proofErr w:type="spellStart"/>
+      <w:r>
+        <w:rPr>
+          <w:lang w:val="en-GB"/>
+        </w:rPr>
+        <w:t>manufactorer</w:t>
+      </w:r>
+      <w:proofErr w:type="spellEnd"/>
+      <w:r>
+        <w:rPr>
+          <w:lang w:val="en-GB"/>
+        </w:rPr>
+        <w:t xml:space="preserve"> sends an order confirmation to the wholesaler who verifies it and enters it in the </w:t>
+      </w:r>
+      <w:proofErr w:type="spellStart"/>
+      <w:r>
+        <w:rPr>
+          <w:lang w:val="en-GB"/>
+        </w:rPr>
+        <w:t>ManufactorerOrderConfirmations</w:t>
+      </w:r>
+      <w:proofErr w:type="spellEnd"/>
+      <w:r>
+        <w:rPr>
+          <w:lang w:val="en-GB"/>
+        </w:rPr>
+        <w:t>.</w:t>
       </w:r>
     </w:p>
     <w:p>
@@ -3069,7 +3141,21 @@
         <w:rPr>
           <w:lang w:val="en-GB"/>
         </w:rPr>
-        <w:t>The manufacturer sends an invoice to the Wholesaler who verifies it and enters it in the ManufactorerInvoices.</w:t>
+        <w:t xml:space="preserve">The manufacturer sends an invoice to the Wholesaler who verifies it and enters it in the </w:t>
+      </w:r>
+      <w:proofErr w:type="spellStart"/>
+      <w:r>
+        <w:rPr>
+          <w:lang w:val="en-GB"/>
+        </w:rPr>
+        <w:t>ManufactorerInvoices</w:t>
+      </w:r>
+      <w:proofErr w:type="spellEnd"/>
+      <w:r>
+        <w:rPr>
+          <w:lang w:val="en-GB"/>
+        </w:rPr>
+        <w:t>.</w:t>
       </w:r>
     </w:p>
     <w:p>
@@ -3088,8 +3174,16 @@
         <w:rPr>
           <w:lang w:val="en-GB"/>
         </w:rPr>
-        <w:t>When the order is received the shipping manifest is compared to the order and the products are added to the ManufactorerReceptions</w:t>
-      </w:r>
+        <w:t xml:space="preserve">When the order is received the shipping manifest is compared to the order and the products are added to the </w:t>
+      </w:r>
+      <w:proofErr w:type="spellStart"/>
+      <w:r>
+        <w:rPr>
+          <w:lang w:val="en-GB"/>
+        </w:rPr>
+        <w:t>ManufactorerReceptions</w:t>
+      </w:r>
+      <w:proofErr w:type="spellEnd"/>
     </w:p>
     <w:p>
       <w:pPr>
@@ -3107,7 +3201,21 @@
         <w:rPr>
           <w:lang w:val="en-GB"/>
         </w:rPr>
-        <w:t>When the invoice is to be paid the payment is made and the ManufactorerInvoices is updated to reflect that the payment is done.</w:t>
+        <w:t xml:space="preserve">When the invoice is to be paid the payment is made and the </w:t>
+      </w:r>
+      <w:proofErr w:type="spellStart"/>
+      <w:r>
+        <w:rPr>
+          <w:lang w:val="en-GB"/>
+        </w:rPr>
+        <w:t>ManufactorerInvoices</w:t>
+      </w:r>
+      <w:proofErr w:type="spellEnd"/>
+      <w:r>
+        <w:rPr>
+          <w:lang w:val="en-GB"/>
+        </w:rPr>
+        <w:t xml:space="preserve"> is updated to reflect that the payment is done.</w:t>
       </w:r>
     </w:p>
     <w:p>
@@ -3174,8 +3282,16 @@
         <w:rPr>
           <w:lang w:val="en-GB"/>
         </w:rPr>
-        <w:t>the CustomerOrders</w:t>
-      </w:r>
+        <w:t xml:space="preserve">the </w:t>
+      </w:r>
+      <w:proofErr w:type="spellStart"/>
+      <w:r>
+        <w:rPr>
+          <w:lang w:val="en-GB"/>
+        </w:rPr>
+        <w:t>CustomerOrders</w:t>
+      </w:r>
+      <w:proofErr w:type="spellEnd"/>
       <w:r>
         <w:rPr>
           <w:lang w:val="en-GB"/>
@@ -3243,8 +3359,16 @@
         <w:rPr>
           <w:lang w:val="en-GB"/>
         </w:rPr>
-        <w:t>The order is packaged and shipped and the shipping manifest is added to CustomerDeliveries</w:t>
-      </w:r>
+        <w:t xml:space="preserve">The order is packaged and shipped and the shipping manifest is added to </w:t>
+      </w:r>
+      <w:proofErr w:type="spellStart"/>
+      <w:r>
+        <w:rPr>
+          <w:lang w:val="en-GB"/>
+        </w:rPr>
+        <w:t>CustomerDeliveries</w:t>
+      </w:r>
+      <w:proofErr w:type="spellEnd"/>
     </w:p>
     <w:p>
       <w:pPr>
@@ -3268,8 +3392,16 @@
         <w:rPr>
           <w:lang w:val="en-GB"/>
         </w:rPr>
-        <w:t>and it is entered in the CustomerInvoices</w:t>
-      </w:r>
+        <w:t xml:space="preserve">and it is entered in the </w:t>
+      </w:r>
+      <w:proofErr w:type="spellStart"/>
+      <w:r>
+        <w:rPr>
+          <w:lang w:val="en-GB"/>
+        </w:rPr>
+        <w:t>CustomerInvoices</w:t>
+      </w:r>
+      <w:proofErr w:type="spellEnd"/>
     </w:p>
     <w:p>
       <w:pPr>
@@ -3287,7 +3419,35 @@
         <w:rPr>
           <w:lang w:val="en-GB"/>
         </w:rPr>
-        <w:t>If the customer paid via credit card the money is withdrawn from the customer’s accont and the CustomerInvoices is updated accordingly.</w:t>
+        <w:t xml:space="preserve">If the customer paid via credit card the money is withdrawn from the customer’s </w:t>
+      </w:r>
+      <w:proofErr w:type="spellStart"/>
+      <w:r>
+        <w:rPr>
+          <w:lang w:val="en-GB"/>
+        </w:rPr>
+        <w:t>accont</w:t>
+      </w:r>
+      <w:proofErr w:type="spellEnd"/>
+      <w:r>
+        <w:rPr>
+          <w:lang w:val="en-GB"/>
+        </w:rPr>
+        <w:t xml:space="preserve"> and the </w:t>
+      </w:r>
+      <w:proofErr w:type="spellStart"/>
+      <w:r>
+        <w:rPr>
+          <w:lang w:val="en-GB"/>
+        </w:rPr>
+        <w:t>CustomerInvoices</w:t>
+      </w:r>
+      <w:proofErr w:type="spellEnd"/>
+      <w:r>
+        <w:rPr>
+          <w:lang w:val="en-GB"/>
+        </w:rPr>
+        <w:t xml:space="preserve"> is updated accordingly.</w:t>
       </w:r>
     </w:p>
     <w:p>
@@ -3306,7 +3466,21 @@
         <w:rPr>
           <w:lang w:val="en-GB"/>
         </w:rPr>
-        <w:t>If the customer pays the invoice manually the CustomerInvoices is updated when the money is received.</w:t>
+        <w:t xml:space="preserve">If the customer pays the invoice manually the </w:t>
+      </w:r>
+      <w:proofErr w:type="spellStart"/>
+      <w:r>
+        <w:rPr>
+          <w:lang w:val="en-GB"/>
+        </w:rPr>
+        <w:t>CustomerInvoices</w:t>
+      </w:r>
+      <w:proofErr w:type="spellEnd"/>
+      <w:r>
+        <w:rPr>
+          <w:lang w:val="en-GB"/>
+        </w:rPr>
+        <w:t xml:space="preserve"> is updated when the money is received.</w:t>
       </w:r>
     </w:p>
     <w:p>
@@ -3568,7 +3742,21 @@
         <w:rPr>
           <w:lang w:val="en-GB"/>
         </w:rPr>
-        <w:t>Another important consideration is consistency. Traditional databases use ACID (Atomicity, Consistency, Isolation, Durability), which ensures that when data is written to the database subsequent requests is guaranteed to retrieve the new update. It also ensures that simultaneous updates are protected from each other and that transactions are supported. Unfortunately this form of access is also expensive, and sometimes not needed. An alternative is BASE (Basically Available, Soft state, Eventual consistency). Sometimes it is OK that we simply know that an update will eventually be completed, and that inconsistencies are OK for a limited time. This form of database is also used for very large project, and often combined with a distributed database. It often relies on NoSQL (Not Only SQL) as opposed to SQL.</w:t>
+        <w:t xml:space="preserve">Another important consideration is consistency. Traditional databases use ACID (Atomicity, Consistency, Isolation, Durability), which ensures that when data is written to the database subsequent requests is guaranteed to retrieve the new update. It also ensures that simultaneous updates are protected from each other and that transactions are supported. Unfortunately this form of access is also expensive, and sometimes not needed. An alternative is BASE (Basically Available, Soft state, Eventual consistency). Sometimes it is OK that we simply know that an update will eventually be completed, and that inconsistencies are OK for a limited time. This form of database is also used for very large project, and often combined with a distributed database. It often relies on </w:t>
+      </w:r>
+      <w:proofErr w:type="spellStart"/>
+      <w:r>
+        <w:rPr>
+          <w:lang w:val="en-GB"/>
+        </w:rPr>
+        <w:t>NoSQL</w:t>
+      </w:r>
+      <w:proofErr w:type="spellEnd"/>
+      <w:r>
+        <w:rPr>
+          <w:lang w:val="en-GB"/>
+        </w:rPr>
+        <w:t xml:space="preserve"> (Not Only SQL) as opposed to SQL.</w:t>
       </w:r>
     </w:p>
     <w:p>
@@ -3695,29 +3883,57 @@
           <w:lang w:val="en-GB"/>
         </w:rPr>
         <w:lastRenderedPageBreak/>
-        <w:t>RLS is a very interesting, but though there is an implementation in a patch to postgresql, it has been decided to move the limitation on the row level to a layer above the database. The design of the database will however be in such a way that it make it simple to create a layer on top for row level authentication.</w:t>
-      </w:r>
-    </w:p>
-    <w:p>
-      <w:pPr>
-        <w:spacing w:after="0"/>
-        <w:rPr>
-          <w:lang w:val="en-GB"/>
-        </w:rPr>
-      </w:pPr>
-    </w:p>
-    <w:p>
-      <w:pPr>
-        <w:spacing w:after="0"/>
-        <w:rPr>
-          <w:lang w:val="en-GB"/>
-        </w:rPr>
-      </w:pPr>
-      <w:r>
-        <w:rPr>
-          <w:lang w:val="en-GB"/>
-        </w:rPr>
-        <w:t xml:space="preserve">In the tables were RLS is required a GUID attribute is added to each row. This GUID is linked to a user, and the higher level authentication ensures that all quires includes a “WHERE GUID=”...”.  </w:t>
+        <w:t xml:space="preserve">RLS is a very interesting, but though there is an implementation in a patch to </w:t>
+      </w:r>
+      <w:proofErr w:type="spellStart"/>
+      <w:r>
+        <w:rPr>
+          <w:lang w:val="en-GB"/>
+        </w:rPr>
+        <w:t>postgresql</w:t>
+      </w:r>
+      <w:proofErr w:type="spellEnd"/>
+      <w:r>
+        <w:rPr>
+          <w:lang w:val="en-GB"/>
+        </w:rPr>
+        <w:t>, it has been decided to move the limitation on the row level to a layer above the database. The design of the database will however be in such a way that it make it simple to create a layer on top for row level authentication.</w:t>
+      </w:r>
+    </w:p>
+    <w:p>
+      <w:pPr>
+        <w:spacing w:after="0"/>
+        <w:rPr>
+          <w:lang w:val="en-GB"/>
+        </w:rPr>
+      </w:pPr>
+    </w:p>
+    <w:p>
+      <w:pPr>
+        <w:spacing w:after="0"/>
+        <w:rPr>
+          <w:lang w:val="en-GB"/>
+        </w:rPr>
+      </w:pPr>
+      <w:r>
+        <w:rPr>
+          <w:lang w:val="en-GB"/>
+        </w:rPr>
+        <w:t>In the tables were RLS is required a GUID attribute is added to each row. This GUID is linked to a user, and the higher level authentication ensures that all quires includes a “WHERE GUID=”...</w:t>
+      </w:r>
+      <w:proofErr w:type="gramStart"/>
+      <w:r>
+        <w:rPr>
+          <w:lang w:val="en-GB"/>
+        </w:rPr>
+        <w:t>”.</w:t>
+      </w:r>
+      <w:proofErr w:type="gramEnd"/>
+      <w:r>
+        <w:rPr>
+          <w:lang w:val="en-GB"/>
+        </w:rPr>
+        <w:t xml:space="preserve">  </w:t>
       </w:r>
       <w:r>
         <w:rPr>
@@ -3729,7 +3945,14 @@
         <w:rPr>
           <w:lang w:val="en-GB"/>
         </w:rPr>
-        <w:t xml:space="preserve">e.g. a </w:t>
+        <w:t xml:space="preserve">e.g. </w:t>
+      </w:r>
+      <w:proofErr w:type="gramStart"/>
+      <w:r>
+        <w:rPr>
+          <w:lang w:val="en-GB"/>
+        </w:rPr>
+        <w:t xml:space="preserve">a </w:t>
       </w:r>
       <w:r>
         <w:rPr>
@@ -3741,7 +3964,14 @@
         <w:rPr>
           <w:lang w:val="en-GB"/>
         </w:rPr>
-        <w:t xml:space="preserve">128bit </w:t>
+        <w:t>128bit</w:t>
+      </w:r>
+      <w:proofErr w:type="gramEnd"/>
+      <w:r>
+        <w:rPr>
+          <w:lang w:val="en-GB"/>
+        </w:rPr>
+        <w:t xml:space="preserve"> </w:t>
       </w:r>
       <w:r>
         <w:rPr>
@@ -3837,17 +4067,47 @@
         </w:rPr>
         <w:t xml:space="preserve">As mentioned before if the database is used through a predefined </w:t>
       </w:r>
-      <w:r>
-        <w:rPr>
-          <w:lang w:val="en-GB"/>
-        </w:rPr>
-        <w:t>interface,</w:t>
-      </w:r>
-      <w:r>
-        <w:rPr>
-          <w:lang w:val="en-GB"/>
-        </w:rPr>
-        <w:t xml:space="preserve">e it is simple to limit the access based on authentication. We are going to attempt to create the database so it may be access through the normal postgresql access and authentication, so the database </w:t>
+      <w:proofErr w:type="spellStart"/>
+      <w:r>
+        <w:rPr>
+          <w:lang w:val="en-GB"/>
+        </w:rPr>
+        <w:t>interface</w:t>
+      </w:r>
+      <w:proofErr w:type="gramStart"/>
+      <w:r>
+        <w:rPr>
+          <w:lang w:val="en-GB"/>
+        </w:rPr>
+        <w:t>,</w:t>
+      </w:r>
+      <w:r>
+        <w:rPr>
+          <w:lang w:val="en-GB"/>
+        </w:rPr>
+        <w:t>e</w:t>
+      </w:r>
+      <w:proofErr w:type="spellEnd"/>
+      <w:proofErr w:type="gramEnd"/>
+      <w:r>
+        <w:rPr>
+          <w:lang w:val="en-GB"/>
+        </w:rPr>
+        <w:t xml:space="preserve"> it is simple to limit the access based on authentication. We are going to attempt to create the database so it may be access through the normal </w:t>
+      </w:r>
+      <w:proofErr w:type="spellStart"/>
+      <w:r>
+        <w:rPr>
+          <w:lang w:val="en-GB"/>
+        </w:rPr>
+        <w:t>postgresql</w:t>
+      </w:r>
+      <w:proofErr w:type="spellEnd"/>
+      <w:r>
+        <w:rPr>
+          <w:lang w:val="en-GB"/>
+        </w:rPr>
+        <w:t xml:space="preserve"> access and authentication, so the database </w:t>
       </w:r>
       <w:r>
         <w:rPr>
@@ -4188,7 +4448,7 @@
           <v:shape id="_x0000_i1025" type="#_x0000_t75" style="width:481.5pt;height:392.25pt" o:ole="">
             <v:imagedata r:id="rId8" o:title=""/>
           </v:shape>
-          <o:OLEObject Type="Embed" ProgID="Visio.Drawing.11" ShapeID="_x0000_i1025" DrawAspect="Content" ObjectID="_1441221076" r:id="rId9"/>
+          <o:OLEObject Type="Embed" ProgID="Visio.Drawing.11" ShapeID="_x0000_i1025" DrawAspect="Content" ObjectID="_1441222819" r:id="rId9"/>
         </w:object>
       </w:r>
     </w:p>
@@ -4285,8 +4545,16 @@
         <w:rPr>
           <w:lang w:val="en-GB"/>
         </w:rPr>
-        <w:t>size, ...</w:t>
-      </w:r>
+        <w:t>size</w:t>
+      </w:r>
+      <w:proofErr w:type="gramStart"/>
+      <w:r>
+        <w:rPr>
+          <w:lang w:val="en-GB"/>
+        </w:rPr>
+        <w:t>, ...</w:t>
+      </w:r>
+      <w:proofErr w:type="gramEnd"/>
     </w:p>
     <w:p>
       <w:pPr>
@@ -4346,28 +4614,46 @@
           <w:lang w:val="en-GB"/>
         </w:rPr>
       </w:pPr>
+      <w:proofErr w:type="spellStart"/>
       <w:r>
         <w:rPr>
           <w:lang w:val="en-GB"/>
         </w:rPr>
         <w:t>MPricingPlan</w:t>
       </w:r>
-    </w:p>
-    <w:p>
-      <w:pPr>
-        <w:pStyle w:val="Listeafsnit"/>
-        <w:spacing w:after="0"/>
-        <w:rPr>
-          <w:lang w:val="en-GB"/>
-        </w:rPr>
-      </w:pPr>
+      <w:proofErr w:type="spellEnd"/>
+    </w:p>
+    <w:p>
+      <w:pPr>
+        <w:pStyle w:val="Listeafsnit"/>
+        <w:spacing w:after="0"/>
+        <w:rPr>
+          <w:lang w:val="en-GB"/>
+        </w:rPr>
+      </w:pPr>
+      <w:proofErr w:type="gramStart"/>
       <w:r>
         <w:rPr>
           <w:lang w:val="en-GB"/>
         </w:rPr>
         <w:lastRenderedPageBreak/>
-        <w:t>Indicates the pricing plan as negotiated with the Manufacturer. It includes price, terms of delivery, discounts, ...</w:t>
-      </w:r>
+        <w:t>Indicates the pricing plan as negotiated with the Manufacturer.</w:t>
+      </w:r>
+      <w:proofErr w:type="gramEnd"/>
+      <w:r>
+        <w:rPr>
+          <w:lang w:val="en-GB"/>
+        </w:rPr>
+        <w:t xml:space="preserve"> It includes price, terms of delivery, discounts</w:t>
+      </w:r>
+      <w:proofErr w:type="gramStart"/>
+      <w:r>
+        <w:rPr>
+          <w:lang w:val="en-GB"/>
+        </w:rPr>
+        <w:t>, ...</w:t>
+      </w:r>
+      <w:proofErr w:type="gramEnd"/>
     </w:p>
     <w:p>
       <w:pPr>
@@ -4415,26 +4701,56 @@
           <w:lang w:val="en-GB"/>
         </w:rPr>
       </w:pPr>
+      <w:proofErr w:type="spellStart"/>
       <w:r>
         <w:rPr>
           <w:lang w:val="en-GB"/>
         </w:rPr>
         <w:t>WPricingPlan</w:t>
       </w:r>
-    </w:p>
-    <w:p>
-      <w:pPr>
-        <w:pStyle w:val="Listeafsnit"/>
-        <w:spacing w:after="0"/>
-        <w:rPr>
-          <w:lang w:val="en-GB"/>
-        </w:rPr>
-      </w:pPr>
-      <w:r>
-        <w:rPr>
-          <w:lang w:val="en-GB"/>
-        </w:rPr>
-        <w:t>For each product that the web-shop carries a price, discount, etc. must be agreed on and this is encompassed in the WPricingPlan. It is the price and conditions at which the Wholesaler sells the products to the Webshop.</w:t>
+      <w:proofErr w:type="spellEnd"/>
+    </w:p>
+    <w:p>
+      <w:pPr>
+        <w:pStyle w:val="Listeafsnit"/>
+        <w:spacing w:after="0"/>
+        <w:rPr>
+          <w:lang w:val="en-GB"/>
+        </w:rPr>
+      </w:pPr>
+      <w:r>
+        <w:rPr>
+          <w:lang w:val="en-GB"/>
+        </w:rPr>
+        <w:t xml:space="preserve">For each product that the web-shop carries a price, discount, etc. must be agreed on and this is encompassed in the </w:t>
+      </w:r>
+      <w:proofErr w:type="spellStart"/>
+      <w:r>
+        <w:rPr>
+          <w:lang w:val="en-GB"/>
+        </w:rPr>
+        <w:t>WPricingPlan</w:t>
+      </w:r>
+      <w:proofErr w:type="spellEnd"/>
+      <w:r>
+        <w:rPr>
+          <w:lang w:val="en-GB"/>
+        </w:rPr>
+        <w:t xml:space="preserve">. It is the price and conditions at which the Wholesaler sells the products to the </w:t>
+      </w:r>
+      <w:proofErr w:type="spellStart"/>
+      <w:r>
+        <w:rPr>
+          <w:lang w:val="en-GB"/>
+        </w:rPr>
+        <w:t>Webshop</w:t>
+      </w:r>
+      <w:proofErr w:type="spellEnd"/>
+      <w:r>
+        <w:rPr>
+          <w:lang w:val="en-GB"/>
+        </w:rPr>
+        <w:t>.</w:t>
       </w:r>
     </w:p>
     <w:p>
@@ -4483,12 +4799,14 @@
           <w:lang w:val="en-GB"/>
         </w:rPr>
       </w:pPr>
+      <w:proofErr w:type="spellStart"/>
       <w:r>
         <w:rPr>
           <w:lang w:val="en-GB"/>
         </w:rPr>
         <w:t>PPricingPlan</w:t>
       </w:r>
+      <w:proofErr w:type="spellEnd"/>
     </w:p>
     <w:p>
       <w:pPr>
@@ -4517,26 +4835,92 @@
           <w:lang w:val="en-GB"/>
         </w:rPr>
       </w:pPr>
+      <w:proofErr w:type="spellStart"/>
       <w:r>
         <w:rPr>
           <w:lang w:val="en-GB"/>
         </w:rPr>
         <w:t>CPricingPlan</w:t>
       </w:r>
-    </w:p>
-    <w:p>
-      <w:pPr>
-        <w:pStyle w:val="Listeafsnit"/>
-        <w:spacing w:after="0"/>
-        <w:rPr>
-          <w:lang w:val="en-GB"/>
-        </w:rPr>
-      </w:pPr>
-      <w:r>
-        <w:rPr>
-          <w:lang w:val="en-GB"/>
-        </w:rPr>
-        <w:t xml:space="preserve">A Customer may be negotiated special conditions, discounts or prices with the Web-shop, and this is expressed in the CPricingPlan. The CPricingPlan supersedes the  PPricingPlan, unless the PPricingPlan is better (maybe due to a special offer). </w:t>
+      <w:proofErr w:type="spellEnd"/>
+    </w:p>
+    <w:p>
+      <w:pPr>
+        <w:pStyle w:val="Listeafsnit"/>
+        <w:spacing w:after="0"/>
+        <w:rPr>
+          <w:lang w:val="en-GB"/>
+        </w:rPr>
+      </w:pPr>
+      <w:r>
+        <w:rPr>
+          <w:lang w:val="en-GB"/>
+        </w:rPr>
+        <w:t xml:space="preserve">A Customer may be negotiated special conditions, discounts or prices with the Web-shop, and this is expressed in the </w:t>
+      </w:r>
+      <w:proofErr w:type="spellStart"/>
+      <w:r>
+        <w:rPr>
+          <w:lang w:val="en-GB"/>
+        </w:rPr>
+        <w:t>CPricingPlan</w:t>
+      </w:r>
+      <w:proofErr w:type="spellEnd"/>
+      <w:r>
+        <w:rPr>
+          <w:lang w:val="en-GB"/>
+        </w:rPr>
+        <w:t xml:space="preserve">. The </w:t>
+      </w:r>
+      <w:proofErr w:type="spellStart"/>
+      <w:r>
+        <w:rPr>
+          <w:lang w:val="en-GB"/>
+        </w:rPr>
+        <w:t>CPricingPlan</w:t>
+      </w:r>
+      <w:proofErr w:type="spellEnd"/>
+      <w:r>
+        <w:rPr>
+          <w:lang w:val="en-GB"/>
+        </w:rPr>
+        <w:t xml:space="preserve"> supersedes </w:t>
+      </w:r>
+      <w:proofErr w:type="gramStart"/>
+      <w:r>
+        <w:rPr>
+          <w:lang w:val="en-GB"/>
+        </w:rPr>
+        <w:t xml:space="preserve">the  </w:t>
+      </w:r>
+      <w:proofErr w:type="spellStart"/>
+      <w:r>
+        <w:rPr>
+          <w:lang w:val="en-GB"/>
+        </w:rPr>
+        <w:t>PPricingPlan</w:t>
+      </w:r>
+      <w:proofErr w:type="spellEnd"/>
+      <w:proofErr w:type="gramEnd"/>
+      <w:r>
+        <w:rPr>
+          <w:lang w:val="en-GB"/>
+        </w:rPr>
+        <w:t xml:space="preserve">, unless the </w:t>
+      </w:r>
+      <w:proofErr w:type="spellStart"/>
+      <w:r>
+        <w:rPr>
+          <w:lang w:val="en-GB"/>
+        </w:rPr>
+        <w:t>PPricingPlan</w:t>
+      </w:r>
+      <w:proofErr w:type="spellEnd"/>
+      <w:r>
+        <w:rPr>
+          <w:lang w:val="en-GB"/>
+        </w:rPr>
+        <w:t xml:space="preserve"> is better (maybe due to a special offer). </w:t>
       </w:r>
     </w:p>
     <w:p>
@@ -4611,6 +4995,56 @@
     </w:p>
     <w:p>
       <w:pPr>
+        <w:pStyle w:val="Listeafsnit"/>
+        <w:numPr>
+          <w:ilvl w:val="0"/>
+          <w:numId w:val="20"/>
+        </w:numPr>
+        <w:rPr>
+          <w:lang w:val="en-GB"/>
+        </w:rPr>
+      </w:pPr>
+      <w:r>
+        <w:rPr>
+          <w:lang w:val="en-GB"/>
+        </w:rPr>
+        <w:t>The disadvantage of a generic attribute design is that there is no strong type safety</w:t>
+      </w:r>
+      <w:r>
+        <w:rPr>
+          <w:lang w:val="en-GB"/>
+        </w:rPr>
+        <w:t xml:space="preserve"> (Green vs. Green)</w:t>
+      </w:r>
+      <w:r>
+        <w:rPr>
+          <w:lang w:val="en-GB"/>
+        </w:rPr>
+        <w:t xml:space="preserve">, just like </w:t>
+      </w:r>
+      <w:r>
+        <w:rPr>
+          <w:lang w:val="en-GB"/>
+        </w:rPr>
+        <w:t xml:space="preserve">duplicate attribute types may exist (Colour vs. </w:t>
+      </w:r>
+      <w:proofErr w:type="spellStart"/>
+      <w:r>
+        <w:rPr>
+          <w:lang w:val="en-GB"/>
+        </w:rPr>
+        <w:t>Color</w:t>
+      </w:r>
+      <w:proofErr w:type="spellEnd"/>
+      <w:r>
+        <w:rPr>
+          <w:lang w:val="en-GB"/>
+        </w:rPr>
+        <w:t xml:space="preserve">). By predefining these attributes they may be strongly typed and duplicates may more easily be avoided, but at the same time it is impossible to predict all possible attributes. </w:t>
+      </w:r>
+    </w:p>
+    <w:p>
+      <w:pPr>
         <w:rPr>
           <w:lang w:val="en-GB"/>
         </w:rPr>
@@ -4642,7 +5076,7 @@
           <v:shape id="_x0000_i1026" type="#_x0000_t75" style="width:481.5pt;height:433.5pt" o:ole="">
             <v:imagedata r:id="rId10" o:title=""/>
           </v:shape>
-          <o:OLEObject Type="Embed" ProgID="Visio.Drawing.11" ShapeID="_x0000_i1026" DrawAspect="Content" ObjectID="_1441221077" r:id="rId11"/>
+          <o:OLEObject Type="Embed" ProgID="Visio.Drawing.11" ShapeID="_x0000_i1026" DrawAspect="Content" ObjectID="_1441222820" r:id="rId11"/>
         </w:object>
       </w:r>
     </w:p>
@@ -4680,26 +5114,56 @@
           <w:lang w:val="en-GB"/>
         </w:rPr>
       </w:pPr>
+      <w:proofErr w:type="spellStart"/>
       <w:r>
         <w:rPr>
           <w:lang w:val="en-GB"/>
         </w:rPr>
         <w:t>CustomerOrders</w:t>
       </w:r>
-    </w:p>
-    <w:p>
-      <w:pPr>
-        <w:pStyle w:val="Listeafsnit"/>
-        <w:spacing w:after="0"/>
-        <w:rPr>
-          <w:lang w:val="en-GB"/>
-        </w:rPr>
-      </w:pPr>
-      <w:r>
-        <w:rPr>
-          <w:lang w:val="en-GB"/>
-        </w:rPr>
-        <w:t>The CustomerOrders is a collection of the customer orders. When a Customer places an order with a Web-shop an entry in CustomerOrders is created detailing the order</w:t>
+      <w:proofErr w:type="spellEnd"/>
+    </w:p>
+    <w:p>
+      <w:pPr>
+        <w:pStyle w:val="Listeafsnit"/>
+        <w:spacing w:after="0"/>
+        <w:rPr>
+          <w:lang w:val="en-GB"/>
+        </w:rPr>
+      </w:pPr>
+      <w:r>
+        <w:rPr>
+          <w:lang w:val="en-GB"/>
+        </w:rPr>
+        <w:t xml:space="preserve">The </w:t>
+      </w:r>
+      <w:proofErr w:type="spellStart"/>
+      <w:r>
+        <w:rPr>
+          <w:lang w:val="en-GB"/>
+        </w:rPr>
+        <w:t>CustomerOrders</w:t>
+      </w:r>
+      <w:proofErr w:type="spellEnd"/>
+      <w:r>
+        <w:rPr>
+          <w:lang w:val="en-GB"/>
+        </w:rPr>
+        <w:t xml:space="preserve"> is a collection of the customer orders. When a Customer places an order with a Web-shop an entry in </w:t>
+      </w:r>
+      <w:proofErr w:type="spellStart"/>
+      <w:r>
+        <w:rPr>
+          <w:lang w:val="en-GB"/>
+        </w:rPr>
+        <w:t>CustomerOrders</w:t>
+      </w:r>
+      <w:proofErr w:type="spellEnd"/>
+      <w:r>
+        <w:rPr>
+          <w:lang w:val="en-GB"/>
+        </w:rPr>
+        <w:t xml:space="preserve"> is created detailing the order</w:t>
       </w:r>
       <w:r>
         <w:rPr>
@@ -4726,32 +5190,76 @@
           <w:lang w:val="en-GB"/>
         </w:rPr>
       </w:pPr>
+      <w:proofErr w:type="spellStart"/>
       <w:r>
         <w:rPr>
           <w:lang w:val="en-GB"/>
         </w:rPr>
         <w:t>PricingPlan</w:t>
       </w:r>
-    </w:p>
-    <w:p>
-      <w:pPr>
-        <w:pStyle w:val="Listeafsnit"/>
-        <w:spacing w:after="0"/>
-        <w:rPr>
-          <w:lang w:val="en-GB"/>
-        </w:rPr>
-      </w:pPr>
-      <w:r>
-        <w:rPr>
-          <w:lang w:val="en-GB"/>
-        </w:rPr>
-        <w:t>The PricingPlan is the price, conditions, etc. that the given product was purchased at</w:t>
-      </w:r>
-      <w:r>
-        <w:rPr>
-          <w:lang w:val="en-GB"/>
-        </w:rPr>
-        <w:t xml:space="preserve"> (snapshot of the CPricingPlan or PPricingPlan, as it should not update with these).</w:t>
+      <w:proofErr w:type="spellEnd"/>
+    </w:p>
+    <w:p>
+      <w:pPr>
+        <w:pStyle w:val="Listeafsnit"/>
+        <w:spacing w:after="0"/>
+        <w:rPr>
+          <w:lang w:val="en-GB"/>
+        </w:rPr>
+      </w:pPr>
+      <w:r>
+        <w:rPr>
+          <w:lang w:val="en-GB"/>
+        </w:rPr>
+        <w:t xml:space="preserve">The </w:t>
+      </w:r>
+      <w:proofErr w:type="spellStart"/>
+      <w:r>
+        <w:rPr>
+          <w:lang w:val="en-GB"/>
+        </w:rPr>
+        <w:t>PricingPlan</w:t>
+      </w:r>
+      <w:proofErr w:type="spellEnd"/>
+      <w:r>
+        <w:rPr>
+          <w:lang w:val="en-GB"/>
+        </w:rPr>
+        <w:t xml:space="preserve"> is the price, conditions, etc. that the given product was purchased at</w:t>
+      </w:r>
+      <w:r>
+        <w:rPr>
+          <w:lang w:val="en-GB"/>
+        </w:rPr>
+        <w:t xml:space="preserve"> (snapshot of the </w:t>
+      </w:r>
+      <w:proofErr w:type="spellStart"/>
+      <w:r>
+        <w:rPr>
+          <w:lang w:val="en-GB"/>
+        </w:rPr>
+        <w:t>CPricingPlan</w:t>
+      </w:r>
+      <w:proofErr w:type="spellEnd"/>
+      <w:r>
+        <w:rPr>
+          <w:lang w:val="en-GB"/>
+        </w:rPr>
+        <w:t xml:space="preserve"> or </w:t>
+      </w:r>
+      <w:proofErr w:type="spellStart"/>
+      <w:r>
+        <w:rPr>
+          <w:lang w:val="en-GB"/>
+        </w:rPr>
+        <w:t>PPricingPlan</w:t>
+      </w:r>
+      <w:proofErr w:type="spellEnd"/>
+      <w:r>
+        <w:rPr>
+          <w:lang w:val="en-GB"/>
+        </w:rPr>
+        <w:t>, as it should not update with these).</w:t>
       </w:r>
     </w:p>
     <w:p>
@@ -4824,6 +5332,7 @@
           <w:lang w:val="en-GB"/>
         </w:rPr>
       </w:pPr>
+      <w:proofErr w:type="spellStart"/>
       <w:r>
         <w:rPr>
           <w:lang w:val="en-GB"/>
@@ -4831,6 +5340,7 @@
         <w:lastRenderedPageBreak/>
         <w:t>CustomerOrderConfirmation</w:t>
       </w:r>
+      <w:proofErr w:type="spellEnd"/>
     </w:p>
     <w:p>
       <w:pPr>
@@ -4865,26 +5375,42 @@
           <w:lang w:val="en-GB"/>
         </w:rPr>
       </w:pPr>
+      <w:proofErr w:type="spellStart"/>
       <w:r>
         <w:rPr>
           <w:lang w:val="en-GB"/>
         </w:rPr>
         <w:t>CustomerInvoices</w:t>
       </w:r>
-    </w:p>
-    <w:p>
-      <w:pPr>
-        <w:pStyle w:val="Listeafsnit"/>
-        <w:spacing w:after="0"/>
-        <w:rPr>
-          <w:lang w:val="en-GB"/>
-        </w:rPr>
-      </w:pPr>
-      <w:r>
-        <w:rPr>
-          <w:lang w:val="en-GB"/>
-        </w:rPr>
-        <w:t xml:space="preserve">The CustomerInvoice details the monetary part of the order, including whether the order has been paid (credit card), and if not the payment conditions. </w:t>
+      <w:proofErr w:type="spellEnd"/>
+    </w:p>
+    <w:p>
+      <w:pPr>
+        <w:pStyle w:val="Listeafsnit"/>
+        <w:spacing w:after="0"/>
+        <w:rPr>
+          <w:lang w:val="en-GB"/>
+        </w:rPr>
+      </w:pPr>
+      <w:r>
+        <w:rPr>
+          <w:lang w:val="en-GB"/>
+        </w:rPr>
+        <w:t xml:space="preserve">The </w:t>
+      </w:r>
+      <w:proofErr w:type="spellStart"/>
+      <w:r>
+        <w:rPr>
+          <w:lang w:val="en-GB"/>
+        </w:rPr>
+        <w:t>CustomerInvoice</w:t>
+      </w:r>
+      <w:proofErr w:type="spellEnd"/>
+      <w:r>
+        <w:rPr>
+          <w:lang w:val="en-GB"/>
+        </w:rPr>
+        <w:t xml:space="preserve"> details the monetary part of the order, including whether the order has been paid (credit card), and if not the payment conditions. </w:t>
       </w:r>
     </w:p>
     <w:p>
@@ -4899,26 +5425,42 @@
           <w:lang w:val="en-GB"/>
         </w:rPr>
       </w:pPr>
+      <w:proofErr w:type="spellStart"/>
       <w:r>
         <w:rPr>
           <w:lang w:val="en-GB"/>
         </w:rPr>
         <w:t>CustomerDeliveries</w:t>
       </w:r>
-    </w:p>
-    <w:p>
-      <w:pPr>
-        <w:pStyle w:val="Listeafsnit"/>
-        <w:spacing w:after="0"/>
-        <w:rPr>
-          <w:lang w:val="en-GB"/>
-        </w:rPr>
-      </w:pPr>
-      <w:r>
-        <w:rPr>
-          <w:lang w:val="en-GB"/>
-        </w:rPr>
-        <w:t xml:space="preserve">The CustomerDeliveries is updated when the product is shipped from the warehouse. This should also trigger the payment of the </w:t>
+      <w:proofErr w:type="spellEnd"/>
+    </w:p>
+    <w:p>
+      <w:pPr>
+        <w:pStyle w:val="Listeafsnit"/>
+        <w:spacing w:after="0"/>
+        <w:rPr>
+          <w:lang w:val="en-GB"/>
+        </w:rPr>
+      </w:pPr>
+      <w:r>
+        <w:rPr>
+          <w:lang w:val="en-GB"/>
+        </w:rPr>
+        <w:t xml:space="preserve">The </w:t>
+      </w:r>
+      <w:proofErr w:type="spellStart"/>
+      <w:r>
+        <w:rPr>
+          <w:lang w:val="en-GB"/>
+        </w:rPr>
+        <w:t>CustomerDeliveries</w:t>
+      </w:r>
+      <w:proofErr w:type="spellEnd"/>
+      <w:r>
+        <w:rPr>
+          <w:lang w:val="en-GB"/>
+        </w:rPr>
+        <w:t xml:space="preserve"> is updated when the product is shipped from the warehouse. This should also trigger the payment of the </w:t>
       </w:r>
       <w:r>
         <w:rPr>
@@ -4982,7 +5524,21 @@
         <w:rPr>
           <w:lang w:val="en-GB"/>
         </w:rPr>
-        <w:t>If the PricingPlan contains information about delivery and these are conflicting then the most beneficial for the customer is chosen.</w:t>
+        <w:t xml:space="preserve">If the </w:t>
+      </w:r>
+      <w:proofErr w:type="spellStart"/>
+      <w:r>
+        <w:rPr>
+          <w:lang w:val="en-GB"/>
+        </w:rPr>
+        <w:t>PricingPlan</w:t>
+      </w:r>
+      <w:proofErr w:type="spellEnd"/>
+      <w:r>
+        <w:rPr>
+          <w:lang w:val="en-GB"/>
+        </w:rPr>
+        <w:t xml:space="preserve"> contains information about delivery and these are conflicting then the most beneficial for the customer is chosen.</w:t>
       </w:r>
     </w:p>
     <w:p>
@@ -5006,6 +5562,7 @@
         <w:rPr>
           <w:lang w:val="en-GB"/>
         </w:rPr>
+        <w:lastRenderedPageBreak/>
         <w:t>Manufacturer relationship diagram</w:t>
       </w:r>
       <w:bookmarkEnd w:id="17"/>
@@ -5018,6 +5575,14 @@
           <w:lang w:val="en-GB"/>
         </w:rPr>
       </w:pPr>
+      <w:r>
+        <w:object w:dxaOrig="8578" w:dyaOrig="10279">
+          <v:shape id="_x0000_i1027" type="#_x0000_t75" style="width:429pt;height:513.75pt" o:ole="">
+            <v:imagedata r:id="rId12" o:title=""/>
+          </v:shape>
+          <o:OLEObject Type="Embed" ProgID="Visio.Drawing.11" ShapeID="_x0000_i1027" DrawAspect="Content" ObjectID="_1441222821" r:id="rId13"/>
+        </w:object>
+      </w:r>
     </w:p>
     <w:p>
       <w:pPr>
@@ -5088,6 +5653,7 @@
         <w:rPr>
           <w:lang w:val="en-GB"/>
         </w:rPr>
+        <w:lastRenderedPageBreak/>
         <w:t>Product attribute diagram</w:t>
       </w:r>
       <w:bookmarkEnd w:id="20"/>
@@ -5099,6 +5665,14 @@
           <w:lang w:val="en-GB"/>
         </w:rPr>
       </w:pPr>
+      <w:r>
+        <w:object w:dxaOrig="8720" w:dyaOrig="5788">
+          <v:shape id="_x0000_i1028" type="#_x0000_t75" style="width:435.75pt;height:289.5pt" o:ole="">
+            <v:imagedata r:id="rId14" o:title=""/>
+          </v:shape>
+          <o:OLEObject Type="Embed" ProgID="Visio.Drawing.11" ShapeID="_x0000_i1028" DrawAspect="Content" ObjectID="_1441222822" r:id="rId15"/>
+        </w:object>
+      </w:r>
     </w:p>
     <w:p>
       <w:pPr>
@@ -5228,7 +5802,6 @@
         <w:rPr>
           <w:lang w:val="en-GB"/>
         </w:rPr>
-        <w:lastRenderedPageBreak/>
         <w:t>Queries and views</w:t>
       </w:r>
       <w:bookmarkEnd w:id="24"/>
@@ -5306,8 +5879,8 @@
       </w:pPr>
     </w:p>
     <w:sectPr>
-      <w:headerReference w:type="default" r:id="rId12"/>
-      <w:footerReference w:type="default" r:id="rId13"/>
+      <w:headerReference w:type="default" r:id="rId16"/>
+      <w:footerReference w:type="default" r:id="rId17"/>
       <w:pgSz w:w="11906" w:h="16838"/>
       <w:pgMar w:top="1701" w:right="1134" w:bottom="1701" w:left="1134" w:header="708" w:footer="708" w:gutter="0"/>
       <w:cols w:space="708"/>
@@ -5349,8 +5922,13 @@
       <w:pStyle w:val="Sidehoved"/>
     </w:pPr>
     <w:r>
-      <w:t>Annelise Kajhøj</w:t>
+      <w:t xml:space="preserve">Annelise </w:t>
     </w:r>
+    <w:proofErr w:type="spellStart"/>
+    <w:r>
+      <w:t>Kajhøj</w:t>
+    </w:r>
+    <w:proofErr w:type="spellEnd"/>
   </w:p>
   <w:p>
     <w:pPr>
@@ -5360,8 +5938,16 @@
       <w:rPr>
         <w:lang w:val="en-US"/>
       </w:rPr>
-      <w:t>Andreas Long Jonsson</w:t>
+      <w:t xml:space="preserve">Andreas Long </w:t>
     </w:r>
+    <w:proofErr w:type="spellStart"/>
+    <w:r>
+      <w:rPr>
+        <w:lang w:val="en-US"/>
+      </w:rPr>
+      <w:t>Jonsson</w:t>
+    </w:r>
+    <w:proofErr w:type="spellEnd"/>
     <w:r>
       <w:tab/>
     </w:r>
@@ -5382,7 +5968,7 @@
             <w:rPr>
               <w:noProof/>
             </w:rPr>
-            <w:t>1</w:t>
+            <w:t>12</w:t>
           </w:r>
         </w:fldSimple>
       </w:sdtContent>
@@ -8278,7 +8864,7 @@
 </file>
 
 <file path=customXml/itemProps1.xml><?xml version="1.0" encoding="utf-8"?>
-<ds:datastoreItem xmlns:ds="http://schemas.openxmlformats.org/officeDocument/2006/customXml" ds:itemID="{D3302FAB-5DAD-4558-8A6A-1A2B2A97E914}">
+<ds:datastoreItem xmlns:ds="http://schemas.openxmlformats.org/officeDocument/2006/customXml" ds:itemID="{4366526F-F644-4ED3-A52E-9579DEBD8226}">
   <ds:schemaRefs>
     <ds:schemaRef ds:uri="http://schemas.openxmlformats.org/officeDocument/2006/bibliography"/>
   </ds:schemaRefs>

</xml_diff>

<commit_message>
Updating report and ER-diagrams
</commit_message>
<xml_diff>
--- a/DatabaseDesign/DatabaseManagementSystems/Report miniproject.docx
+++ b/DatabaseDesign/DatabaseManagementSystems/Report miniproject.docx
@@ -4448,7 +4448,7 @@
           <v:shape id="_x0000_i1025" type="#_x0000_t75" style="width:481.5pt;height:392.25pt" o:ole="">
             <v:imagedata r:id="rId8" o:title=""/>
           </v:shape>
-          <o:OLEObject Type="Embed" ProgID="Visio.Drawing.11" ShapeID="_x0000_i1025" DrawAspect="Content" ObjectID="_1441222819" r:id="rId9"/>
+          <o:OLEObject Type="Embed" ProgID="Visio.Drawing.11" ShapeID="_x0000_i1025" DrawAspect="Content" ObjectID="_1441304358" r:id="rId9"/>
         </w:object>
       </w:r>
     </w:p>
@@ -5076,7 +5076,7 @@
           <v:shape id="_x0000_i1026" type="#_x0000_t75" style="width:481.5pt;height:433.5pt" o:ole="">
             <v:imagedata r:id="rId10" o:title=""/>
           </v:shape>
-          <o:OLEObject Type="Embed" ProgID="Visio.Drawing.11" ShapeID="_x0000_i1026" DrawAspect="Content" ObjectID="_1441222820" r:id="rId11"/>
+          <o:OLEObject Type="Embed" ProgID="Visio.Drawing.11" ShapeID="_x0000_i1026" DrawAspect="Content" ObjectID="_1441304359" r:id="rId11"/>
         </w:object>
       </w:r>
     </w:p>
@@ -5580,7 +5580,7 @@
           <v:shape id="_x0000_i1027" type="#_x0000_t75" style="width:429pt;height:513.75pt" o:ole="">
             <v:imagedata r:id="rId12" o:title=""/>
           </v:shape>
-          <o:OLEObject Type="Embed" ProgID="Visio.Drawing.11" ShapeID="_x0000_i1027" DrawAspect="Content" ObjectID="_1441222821" r:id="rId13"/>
+          <o:OLEObject Type="Embed" ProgID="Visio.Drawing.11" ShapeID="_x0000_i1027" DrawAspect="Content" ObjectID="_1441304360" r:id="rId13"/>
         </w:object>
       </w:r>
     </w:p>
@@ -5594,24 +5594,110 @@
     </w:p>
     <w:p>
       <w:pPr>
+        <w:spacing w:after="0"/>
+        <w:rPr>
+          <w:lang w:val="en-GB"/>
+        </w:rPr>
+      </w:pPr>
+    </w:p>
+    <w:p>
+      <w:pPr>
         <w:pStyle w:val="Overskrift3"/>
-        <w:spacing w:before="0"/>
-        <w:rPr>
-          <w:lang w:val="en-GB"/>
-        </w:rPr>
-      </w:pPr>
-      <w:bookmarkStart w:id="18" w:name="_Toc367478913"/>
-      <w:r>
-        <w:rPr>
-          <w:lang w:val="en-GB"/>
-        </w:rPr>
-        <w:t>Web-shop relationship diagram</w:t>
+        <w:rPr>
+          <w:lang w:val="en-GB"/>
+        </w:rPr>
+      </w:pPr>
+      <w:bookmarkStart w:id="18" w:name="_Toc367478914"/>
+      <w:r>
+        <w:rPr>
+          <w:lang w:val="en-GB"/>
+        </w:rPr>
+        <w:lastRenderedPageBreak/>
+        <w:t>Customer attribute diagram</w:t>
       </w:r>
       <w:bookmarkEnd w:id="18"/>
     </w:p>
     <w:p>
       <w:pPr>
         <w:spacing w:after="0"/>
+      </w:pPr>
+      <w:r>
+        <w:object w:dxaOrig="15142" w:dyaOrig="5504">
+          <v:shape id="_x0000_i1030" type="#_x0000_t75" style="width:481.5pt;height:174.75pt" o:ole="">
+            <v:imagedata r:id="rId14" o:title=""/>
+          </v:shape>
+          <o:OLEObject Type="Embed" ProgID="Visio.Drawing.11" ShapeID="_x0000_i1030" DrawAspect="Content" ObjectID="_1441304361" r:id="rId15"/>
+        </w:object>
+      </w:r>
+    </w:p>
+    <w:p>
+      <w:pPr>
+        <w:spacing w:after="0"/>
+      </w:pPr>
+      <w:r>
+        <w:object w:dxaOrig="5156" w:dyaOrig="3697">
+          <v:shape id="_x0000_i1031" type="#_x0000_t75" style="width:258pt;height:184.5pt" o:ole="">
+            <v:imagedata r:id="rId16" o:title=""/>
+          </v:shape>
+          <o:OLEObject Type="Embed" ProgID="Visio.Drawing.11" ShapeID="_x0000_i1031" DrawAspect="Content" ObjectID="_1441304362" r:id="rId17"/>
+        </w:object>
+      </w:r>
+    </w:p>
+    <w:p>
+      <w:pPr>
+        <w:spacing w:after="0"/>
+      </w:pPr>
+      <w:r>
+        <w:object w:dxaOrig="3362" w:dyaOrig="2625">
+          <v:shape id="_x0000_i1034" type="#_x0000_t75" style="width:168pt;height:131.25pt" o:ole="">
+            <v:imagedata r:id="rId18" o:title=""/>
+          </v:shape>
+          <o:OLEObject Type="Embed" ProgID="Visio.Drawing.11" ShapeID="_x0000_i1034" DrawAspect="Content" ObjectID="_1441304363" r:id="rId19"/>
+        </w:object>
+      </w:r>
+    </w:p>
+    <w:p>
+      <w:pPr>
+        <w:spacing w:after="0"/>
+      </w:pPr>
+      <w:r>
+        <w:object w:dxaOrig="2909" w:dyaOrig="3192">
+          <v:shape id="_x0000_i1032" type="#_x0000_t75" style="width:145.5pt;height:159.75pt" o:ole="">
+            <v:imagedata r:id="rId20" o:title=""/>
+          </v:shape>
+          <o:OLEObject Type="Embed" ProgID="Visio.Drawing.11" ShapeID="_x0000_i1032" DrawAspect="Content" ObjectID="_1441304364" r:id="rId21"/>
+        </w:object>
+      </w:r>
+    </w:p>
+    <w:p>
+      <w:pPr>
+        <w:spacing w:after="0"/>
+      </w:pPr>
+      <w:r>
+        <w:object w:dxaOrig="4043" w:dyaOrig="3192">
+          <v:shape id="_x0000_i1033" type="#_x0000_t75" style="width:202.5pt;height:159.75pt" o:ole="">
+            <v:imagedata r:id="rId22" o:title=""/>
+          </v:shape>
+          <o:OLEObject Type="Embed" ProgID="Visio.Drawing.11" ShapeID="_x0000_i1033" DrawAspect="Content" ObjectID="_1441304365" r:id="rId23"/>
+        </w:object>
+      </w:r>
+    </w:p>
+    <w:p>
+      <w:pPr>
+        <w:spacing w:after="0"/>
+      </w:pPr>
+      <w:r>
+        <w:object w:dxaOrig="4893" w:dyaOrig="2625">
+          <v:shape id="_x0000_i1035" type="#_x0000_t75" style="width:244.5pt;height:131.25pt" o:ole="">
+            <v:imagedata r:id="rId24" o:title=""/>
+          </v:shape>
+          <o:OLEObject Type="Embed" ProgID="Visio.Drawing.11" ShapeID="_x0000_i1035" DrawAspect="Content" ObjectID="_1441304366" r:id="rId25"/>
+        </w:object>
+      </w:r>
+    </w:p>
+    <w:p>
+      <w:pPr>
+        <w:spacing w:after="0"/>
         <w:rPr>
           <w:lang w:val="en-GB"/>
         </w:rPr>
@@ -5624,31 +5710,7 @@
           <w:lang w:val="en-GB"/>
         </w:rPr>
       </w:pPr>
-      <w:bookmarkStart w:id="19" w:name="_Toc367478914"/>
-      <w:r>
-        <w:rPr>
-          <w:lang w:val="en-GB"/>
-        </w:rPr>
-        <w:t>Customer attribute diagram</w:t>
-      </w:r>
-      <w:bookmarkEnd w:id="19"/>
-    </w:p>
-    <w:p>
-      <w:pPr>
-        <w:spacing w:after="0"/>
-        <w:rPr>
-          <w:lang w:val="en-GB"/>
-        </w:rPr>
-      </w:pPr>
-    </w:p>
-    <w:p>
-      <w:pPr>
-        <w:pStyle w:val="Overskrift3"/>
-        <w:rPr>
-          <w:lang w:val="en-GB"/>
-        </w:rPr>
-      </w:pPr>
-      <w:bookmarkStart w:id="20" w:name="_Toc367478915"/>
+      <w:bookmarkStart w:id="19" w:name="_Toc367478915"/>
       <w:r>
         <w:rPr>
           <w:lang w:val="en-GB"/>
@@ -5656,37 +5718,131 @@
         <w:lastRenderedPageBreak/>
         <w:t>Product attribute diagram</w:t>
       </w:r>
+      <w:bookmarkEnd w:id="19"/>
+    </w:p>
+    <w:p>
+      <w:pPr>
+        <w:spacing w:after="0"/>
+        <w:rPr>
+          <w:lang w:val="en-GB"/>
+        </w:rPr>
+      </w:pPr>
+      <w:r>
+        <w:object w:dxaOrig="8720" w:dyaOrig="5788">
+          <v:shape id="_x0000_i1029" type="#_x0000_t75" style="width:435.75pt;height:289.5pt" o:ole="">
+            <v:imagedata r:id="rId26" o:title=""/>
+          </v:shape>
+          <o:OLEObject Type="Embed" ProgID="Visio.Drawing.11" ShapeID="_x0000_i1029" DrawAspect="Content" ObjectID="_1441304367" r:id="rId27"/>
+        </w:object>
+      </w:r>
+    </w:p>
+    <w:p>
+      <w:pPr>
+        <w:pStyle w:val="Overskrift3"/>
+        <w:rPr>
+          <w:lang w:val="en-GB"/>
+        </w:rPr>
+      </w:pPr>
+      <w:bookmarkStart w:id="20" w:name="_Toc367478916"/>
+      <w:r>
+        <w:rPr>
+          <w:lang w:val="en-GB"/>
+        </w:rPr>
+        <w:t>Web-shop attribute diagram</w:t>
+      </w:r>
       <w:bookmarkEnd w:id="20"/>
     </w:p>
     <w:p>
       <w:pPr>
         <w:spacing w:after="0"/>
-        <w:rPr>
-          <w:lang w:val="en-GB"/>
-        </w:rPr>
-      </w:pPr>
-      <w:r>
-        <w:object w:dxaOrig="8720" w:dyaOrig="5788">
-          <v:shape id="_x0000_i1028" type="#_x0000_t75" style="width:435.75pt;height:289.5pt" o:ole="">
-            <v:imagedata r:id="rId14" o:title=""/>
+      </w:pPr>
+      <w:r>
+        <w:object w:dxaOrig="6780" w:dyaOrig="5119">
+          <v:shape id="_x0000_i1036" type="#_x0000_t75" style="width:339pt;height:255.75pt" o:ole="">
+            <v:imagedata r:id="rId28" o:title=""/>
           </v:shape>
-          <o:OLEObject Type="Embed" ProgID="Visio.Drawing.11" ShapeID="_x0000_i1028" DrawAspect="Content" ObjectID="_1441222822" r:id="rId15"/>
+          <o:OLEObject Type="Embed" ProgID="Visio.Drawing.11" ShapeID="_x0000_i1036" DrawAspect="Content" ObjectID="_1441304368" r:id="rId29"/>
         </w:object>
       </w:r>
     </w:p>
     <w:p>
       <w:pPr>
+        <w:pStyle w:val="Overskrift4"/>
+      </w:pPr>
+      <w:r>
+        <w:t>Notes</w:t>
+      </w:r>
+    </w:p>
+    <w:p>
+      <w:pPr>
+        <w:pStyle w:val="Listeafsnit"/>
+        <w:numPr>
+          <w:ilvl w:val="0"/>
+          <w:numId w:val="23"/>
+        </w:numPr>
+        <w:rPr>
+          <w:lang w:val="en-GB"/>
+        </w:rPr>
+      </w:pPr>
+      <w:r>
+        <w:rPr>
+          <w:lang w:val="en-GB"/>
+        </w:rPr>
+        <w:t>When a customer purchases a</w:t>
+      </w:r>
+      <w:r>
+        <w:rPr>
+          <w:lang w:val="en-GB"/>
+        </w:rPr>
+        <w:t xml:space="preserve"> product then so does the Web-shop (automatically). This purchase, or rather the </w:t>
+      </w:r>
+      <w:proofErr w:type="spellStart"/>
+      <w:r>
+        <w:rPr>
+          <w:lang w:val="en-GB"/>
+        </w:rPr>
+        <w:t>PaymentPlan</w:t>
+      </w:r>
+      <w:proofErr w:type="spellEnd"/>
+      <w:r>
+        <w:rPr>
+          <w:lang w:val="en-GB"/>
+        </w:rPr>
+        <w:t xml:space="preserve"> at the time of the purchase is not recorded anywhere.</w:t>
+      </w:r>
+    </w:p>
+    <w:p>
+      <w:pPr>
+        <w:rPr>
+          <w:lang w:val="en-GB"/>
+        </w:rPr>
+      </w:pPr>
+    </w:p>
+    <w:p>
+      <w:pPr>
         <w:pStyle w:val="Overskrift3"/>
         <w:rPr>
           <w:lang w:val="en-GB"/>
         </w:rPr>
       </w:pPr>
-      <w:bookmarkStart w:id="21" w:name="_Toc367478916"/>
-      <w:r>
-        <w:rPr>
-          <w:lang w:val="en-GB"/>
-        </w:rPr>
-        <w:t>Web-shop attribute diagram</w:t>
+      <w:bookmarkStart w:id="21" w:name="_Toc367478917"/>
+      <w:r>
+        <w:rPr>
+          <w:lang w:val="en-GB"/>
+        </w:rPr>
+        <w:t xml:space="preserve">Manufacturer </w:t>
+      </w:r>
+      <w:r>
+        <w:rPr>
+          <w:lang w:val="en-GB"/>
+        </w:rPr>
+        <w:t xml:space="preserve">attribute </w:t>
+      </w:r>
+      <w:r>
+        <w:rPr>
+          <w:lang w:val="en-GB"/>
+        </w:rPr>
+        <w:t>diagram</w:t>
       </w:r>
       <w:bookmarkEnd w:id="21"/>
     </w:p>
@@ -5697,6 +5853,82 @@
           <w:lang w:val="en-GB"/>
         </w:rPr>
       </w:pPr>
+      <w:r>
+        <w:object w:dxaOrig="5177" w:dyaOrig="3759">
+          <v:shape id="_x0000_i1037" type="#_x0000_t75" style="width:258.75pt;height:188.25pt" o:ole="">
+            <v:imagedata r:id="rId30" o:title=""/>
+          </v:shape>
+          <o:OLEObject Type="Embed" ProgID="Visio.Drawing.11" ShapeID="_x0000_i1037" DrawAspect="Content" ObjectID="_1441304369" r:id="rId31"/>
+        </w:object>
+      </w:r>
+    </w:p>
+    <w:p>
+      <w:pPr>
+        <w:pStyle w:val="Overskrift4"/>
+        <w:rPr>
+          <w:lang w:val="en-GB"/>
+        </w:rPr>
+      </w:pPr>
+      <w:r>
+        <w:rPr>
+          <w:lang w:val="en-GB"/>
+        </w:rPr>
+        <w:t>Note</w:t>
+      </w:r>
+    </w:p>
+    <w:p>
+      <w:pPr>
+        <w:pStyle w:val="Listeafsnit"/>
+        <w:numPr>
+          <w:ilvl w:val="0"/>
+          <w:numId w:val="22"/>
+        </w:numPr>
+        <w:rPr>
+          <w:lang w:val="en-GB"/>
+        </w:rPr>
+      </w:pPr>
+      <w:r>
+        <w:rPr>
+          <w:lang w:val="en-GB"/>
+        </w:rPr>
+        <w:t>We must consider how</w:t>
+      </w:r>
+      <w:r>
+        <w:rPr>
+          <w:lang w:val="en-GB"/>
+        </w:rPr>
+        <w:t xml:space="preserve"> the delivery cost is determined. Perhaps the delivery </w:t>
+      </w:r>
+      <w:r>
+        <w:rPr>
+          <w:lang w:val="en-GB"/>
+        </w:rPr>
+        <w:t>terms, which are</w:t>
+      </w:r>
+      <w:r>
+        <w:rPr>
+          <w:lang w:val="en-GB"/>
+        </w:rPr>
+        <w:t xml:space="preserve"> a value now</w:t>
+      </w:r>
+      <w:r>
+        <w:rPr>
+          <w:lang w:val="en-GB"/>
+        </w:rPr>
+        <w:t>,</w:t>
+      </w:r>
+      <w:r>
+        <w:rPr>
+          <w:lang w:val="en-GB"/>
+        </w:rPr>
+        <w:t xml:space="preserve"> should be an entity?</w:t>
+      </w:r>
+      <w:r>
+        <w:rPr>
+          <w:lang w:val="en-GB"/>
+        </w:rPr>
+        <w:t xml:space="preserve"> This allows for delivery price and time estimates and price per kg. </w:t>
+      </w:r>
     </w:p>
     <w:p>
       <w:pPr>
@@ -5705,24 +5937,58 @@
           <w:lang w:val="en-GB"/>
         </w:rPr>
       </w:pPr>
-      <w:bookmarkStart w:id="22" w:name="_Toc367478917"/>
-      <w:r>
-        <w:rPr>
-          <w:lang w:val="en-GB"/>
-        </w:rPr>
-        <w:t xml:space="preserve">Manufacturer </w:t>
-      </w:r>
-      <w:r>
-        <w:rPr>
-          <w:lang w:val="en-GB"/>
-        </w:rPr>
-        <w:t xml:space="preserve">attribute </w:t>
-      </w:r>
-      <w:r>
-        <w:rPr>
-          <w:lang w:val="en-GB"/>
-        </w:rPr>
-        <w:t>diagram</w:t>
+      <w:r>
+        <w:rPr>
+          <w:lang w:val="en-GB"/>
+        </w:rPr>
+        <w:t>Pricing plan attribute diagram</w:t>
+      </w:r>
+    </w:p>
+    <w:p>
+      <w:pPr>
+        <w:spacing w:after="0"/>
+        <w:rPr>
+          <w:lang w:val="en-GB"/>
+        </w:rPr>
+      </w:pPr>
+      <w:r>
+        <w:object w:dxaOrig="8011" w:dyaOrig="5177">
+          <v:shape id="_x0000_i1028" type="#_x0000_t75" style="width:400.5pt;height:258.75pt" o:ole="">
+            <v:imagedata r:id="rId32" o:title=""/>
+          </v:shape>
+          <o:OLEObject Type="Embed" ProgID="Visio.Drawing.11" ShapeID="_x0000_i1028" DrawAspect="Content" ObjectID="_1441304370" r:id="rId33"/>
+        </w:object>
+      </w:r>
+    </w:p>
+    <w:p>
+      <w:pPr>
+        <w:spacing w:after="0"/>
+        <w:rPr>
+          <w:lang w:val="en-GB"/>
+        </w:rPr>
+      </w:pPr>
+    </w:p>
+    <w:p>
+      <w:pPr>
+        <w:spacing w:after="0"/>
+        <w:rPr>
+          <w:lang w:val="en-GB"/>
+        </w:rPr>
+      </w:pPr>
+    </w:p>
+    <w:p>
+      <w:pPr>
+        <w:pStyle w:val="Overskrift2"/>
+        <w:rPr>
+          <w:lang w:val="en-GB"/>
+        </w:rPr>
+      </w:pPr>
+      <w:bookmarkStart w:id="22" w:name="_Toc367478918"/>
+      <w:r>
+        <w:rPr>
+          <w:lang w:val="en-GB"/>
+        </w:rPr>
+        <w:t>Transactional dependencies</w:t>
       </w:r>
       <w:bookmarkEnd w:id="22"/>
     </w:p>
@@ -5736,89 +6002,58 @@
     </w:p>
     <w:p>
       <w:pPr>
-        <w:spacing w:after="0"/>
-        <w:rPr>
-          <w:lang w:val="en-GB"/>
-        </w:rPr>
-      </w:pPr>
-    </w:p>
-    <w:p>
-      <w:pPr>
-        <w:spacing w:after="0"/>
-        <w:rPr>
-          <w:lang w:val="en-GB"/>
-        </w:rPr>
-      </w:pPr>
-    </w:p>
-    <w:p>
-      <w:pPr>
-        <w:spacing w:after="0"/>
-        <w:rPr>
-          <w:lang w:val="en-GB"/>
-        </w:rPr>
-      </w:pPr>
-    </w:p>
-    <w:p>
-      <w:pPr>
-        <w:spacing w:after="0"/>
-        <w:rPr>
-          <w:lang w:val="en-GB"/>
-        </w:rPr>
-      </w:pPr>
-    </w:p>
-    <w:p>
-      <w:pPr>
-        <w:pStyle w:val="Overskrift2"/>
-        <w:rPr>
-          <w:lang w:val="en-GB"/>
-        </w:rPr>
-      </w:pPr>
-      <w:bookmarkStart w:id="23" w:name="_Toc367478918"/>
-      <w:r>
-        <w:rPr>
-          <w:lang w:val="en-GB"/>
-        </w:rPr>
-        <w:t>Transactional dependencies</w:t>
+        <w:pStyle w:val="Overskrift1"/>
+        <w:rPr>
+          <w:lang w:val="en-GB"/>
+        </w:rPr>
+      </w:pPr>
+      <w:bookmarkStart w:id="23" w:name="_Toc367478919"/>
+      <w:r>
+        <w:rPr>
+          <w:lang w:val="en-GB"/>
+        </w:rPr>
+        <w:lastRenderedPageBreak/>
+        <w:t>Queries and views</w:t>
       </w:r>
       <w:bookmarkEnd w:id="23"/>
     </w:p>
     <w:p>
       <w:pPr>
-        <w:spacing w:after="0"/>
-        <w:rPr>
-          <w:lang w:val="en-GB"/>
-        </w:rPr>
-      </w:pPr>
-    </w:p>
-    <w:p>
-      <w:pPr>
         <w:pStyle w:val="Overskrift1"/>
         <w:rPr>
           <w:lang w:val="en-GB"/>
         </w:rPr>
       </w:pPr>
-      <w:bookmarkStart w:id="24" w:name="_Toc367478919"/>
-      <w:r>
-        <w:rPr>
-          <w:lang w:val="en-GB"/>
-        </w:rPr>
-        <w:t>Queries and views</w:t>
+      <w:bookmarkStart w:id="24" w:name="_Toc367478920"/>
+      <w:r>
+        <w:rPr>
+          <w:lang w:val="en-GB"/>
+        </w:rPr>
+        <w:t>Performance and indexes</w:t>
       </w:r>
       <w:bookmarkEnd w:id="24"/>
     </w:p>
     <w:p>
       <w:pPr>
+        <w:spacing w:after="0"/>
+        <w:rPr>
+          <w:lang w:val="en-GB"/>
+        </w:rPr>
+      </w:pPr>
+    </w:p>
+    <w:p>
+      <w:pPr>
         <w:pStyle w:val="Overskrift1"/>
         <w:rPr>
           <w:lang w:val="en-GB"/>
         </w:rPr>
       </w:pPr>
-      <w:bookmarkStart w:id="25" w:name="_Toc367478920"/>
-      <w:r>
-        <w:rPr>
-          <w:lang w:val="en-GB"/>
-        </w:rPr>
-        <w:t>Performance and indexes</w:t>
+      <w:bookmarkStart w:id="25" w:name="_Toc367478921"/>
+      <w:r>
+        <w:rPr>
+          <w:lang w:val="en-GB"/>
+        </w:rPr>
+        <w:t>Transactions</w:t>
       </w:r>
       <w:bookmarkEnd w:id="25"/>
     </w:p>
@@ -5832,30 +6067,6 @@
     </w:p>
     <w:p>
       <w:pPr>
-        <w:pStyle w:val="Overskrift1"/>
-        <w:rPr>
-          <w:lang w:val="en-GB"/>
-        </w:rPr>
-      </w:pPr>
-      <w:bookmarkStart w:id="26" w:name="_Toc367478921"/>
-      <w:r>
-        <w:rPr>
-          <w:lang w:val="en-GB"/>
-        </w:rPr>
-        <w:t>Transactions</w:t>
-      </w:r>
-      <w:bookmarkEnd w:id="26"/>
-    </w:p>
-    <w:p>
-      <w:pPr>
-        <w:spacing w:after="0"/>
-        <w:rPr>
-          <w:lang w:val="en-GB"/>
-        </w:rPr>
-      </w:pPr>
-    </w:p>
-    <w:p>
-      <w:pPr>
         <w:spacing w:after="0"/>
         <w:rPr>
           <w:lang w:val="en-GB"/>
@@ -5879,8 +6090,8 @@
       </w:pPr>
     </w:p>
     <w:sectPr>
-      <w:headerReference w:type="default" r:id="rId16"/>
-      <w:footerReference w:type="default" r:id="rId17"/>
+      <w:headerReference w:type="default" r:id="rId34"/>
+      <w:footerReference w:type="default" r:id="rId35"/>
       <w:pgSz w:w="11906" w:h="16838"/>
       <w:pgMar w:top="1701" w:right="1134" w:bottom="1701" w:left="1134" w:header="708" w:footer="708" w:gutter="0"/>
       <w:cols w:space="708"/>
@@ -5968,7 +6179,7 @@
             <w:rPr>
               <w:noProof/>
             </w:rPr>
-            <w:t>12</w:t>
+            <w:t>14</w:t>
           </w:r>
         </w:fldSimple>
       </w:sdtContent>
@@ -7083,6 +7294,95 @@
     </w:lvl>
   </w:abstractNum>
   <w:abstractNum w:abstractNumId="11">
+    <w:nsid w:val="3A4C3F17"/>
+    <w:multiLevelType w:val="hybridMultilevel"/>
+    <w:tmpl w:val="C4CA2572"/>
+    <w:lvl w:ilvl="0" w:tplc="0406000F">
+      <w:start w:val="1"/>
+      <w:numFmt w:val="decimal"/>
+      <w:lvlText w:val="%1."/>
+      <w:lvlJc w:val="left"/>
+      <w:pPr>
+        <w:ind w:left="720" w:hanging="360"/>
+      </w:pPr>
+      <w:rPr>
+        <w:rFonts w:hint="default"/>
+      </w:rPr>
+    </w:lvl>
+    <w:lvl w:ilvl="1" w:tplc="04060019" w:tentative="1">
+      <w:start w:val="1"/>
+      <w:numFmt w:val="lowerLetter"/>
+      <w:lvlText w:val="%2."/>
+      <w:lvlJc w:val="left"/>
+      <w:pPr>
+        <w:ind w:left="1440" w:hanging="360"/>
+      </w:pPr>
+    </w:lvl>
+    <w:lvl w:ilvl="2" w:tplc="0406001B" w:tentative="1">
+      <w:start w:val="1"/>
+      <w:numFmt w:val="lowerRoman"/>
+      <w:lvlText w:val="%3."/>
+      <w:lvlJc w:val="right"/>
+      <w:pPr>
+        <w:ind w:left="2160" w:hanging="180"/>
+      </w:pPr>
+    </w:lvl>
+    <w:lvl w:ilvl="3" w:tplc="0406000F" w:tentative="1">
+      <w:start w:val="1"/>
+      <w:numFmt w:val="decimal"/>
+      <w:lvlText w:val="%4."/>
+      <w:lvlJc w:val="left"/>
+      <w:pPr>
+        <w:ind w:left="2880" w:hanging="360"/>
+      </w:pPr>
+    </w:lvl>
+    <w:lvl w:ilvl="4" w:tplc="04060019" w:tentative="1">
+      <w:start w:val="1"/>
+      <w:numFmt w:val="lowerLetter"/>
+      <w:lvlText w:val="%5."/>
+      <w:lvlJc w:val="left"/>
+      <w:pPr>
+        <w:ind w:left="3600" w:hanging="360"/>
+      </w:pPr>
+    </w:lvl>
+    <w:lvl w:ilvl="5" w:tplc="0406001B" w:tentative="1">
+      <w:start w:val="1"/>
+      <w:numFmt w:val="lowerRoman"/>
+      <w:lvlText w:val="%6."/>
+      <w:lvlJc w:val="right"/>
+      <w:pPr>
+        <w:ind w:left="4320" w:hanging="180"/>
+      </w:pPr>
+    </w:lvl>
+    <w:lvl w:ilvl="6" w:tplc="0406000F" w:tentative="1">
+      <w:start w:val="1"/>
+      <w:numFmt w:val="decimal"/>
+      <w:lvlText w:val="%7."/>
+      <w:lvlJc w:val="left"/>
+      <w:pPr>
+        <w:ind w:left="5040" w:hanging="360"/>
+      </w:pPr>
+    </w:lvl>
+    <w:lvl w:ilvl="7" w:tplc="04060019" w:tentative="1">
+      <w:start w:val="1"/>
+      <w:numFmt w:val="lowerLetter"/>
+      <w:lvlText w:val="%8."/>
+      <w:lvlJc w:val="left"/>
+      <w:pPr>
+        <w:ind w:left="5760" w:hanging="360"/>
+      </w:pPr>
+    </w:lvl>
+    <w:lvl w:ilvl="8" w:tplc="0406001B" w:tentative="1">
+      <w:start w:val="1"/>
+      <w:numFmt w:val="lowerRoman"/>
+      <w:lvlText w:val="%9."/>
+      <w:lvlJc w:val="right"/>
+      <w:pPr>
+        <w:ind w:left="6480" w:hanging="180"/>
+      </w:pPr>
+    </w:lvl>
+  </w:abstractNum>
+  <w:abstractNum w:abstractNumId="12">
     <w:nsid w:val="43597F20"/>
     <w:multiLevelType w:val="hybridMultilevel"/>
     <w:tmpl w:val="BD0615C0"/>
@@ -7168,7 +7468,7 @@
       </w:pPr>
     </w:lvl>
   </w:abstractNum>
-  <w:abstractNum w:abstractNumId="12">
+  <w:abstractNum w:abstractNumId="13">
     <w:nsid w:val="53827052"/>
     <w:multiLevelType w:val="hybridMultilevel"/>
     <w:tmpl w:val="955C7D8E"/>
@@ -7280,7 +7580,96 @@
       </w:rPr>
     </w:lvl>
   </w:abstractNum>
-  <w:abstractNum w:abstractNumId="13">
+  <w:abstractNum w:abstractNumId="14">
+    <w:nsid w:val="5DFD77A7"/>
+    <w:multiLevelType w:val="hybridMultilevel"/>
+    <w:tmpl w:val="BCACC5F2"/>
+    <w:lvl w:ilvl="0" w:tplc="0406000F">
+      <w:start w:val="1"/>
+      <w:numFmt w:val="decimal"/>
+      <w:lvlText w:val="%1."/>
+      <w:lvlJc w:val="left"/>
+      <w:pPr>
+        <w:ind w:left="720" w:hanging="360"/>
+      </w:pPr>
+      <w:rPr>
+        <w:rFonts w:hint="default"/>
+      </w:rPr>
+    </w:lvl>
+    <w:lvl w:ilvl="1" w:tplc="04060019" w:tentative="1">
+      <w:start w:val="1"/>
+      <w:numFmt w:val="lowerLetter"/>
+      <w:lvlText w:val="%2."/>
+      <w:lvlJc w:val="left"/>
+      <w:pPr>
+        <w:ind w:left="1440" w:hanging="360"/>
+      </w:pPr>
+    </w:lvl>
+    <w:lvl w:ilvl="2" w:tplc="0406001B" w:tentative="1">
+      <w:start w:val="1"/>
+      <w:numFmt w:val="lowerRoman"/>
+      <w:lvlText w:val="%3."/>
+      <w:lvlJc w:val="right"/>
+      <w:pPr>
+        <w:ind w:left="2160" w:hanging="180"/>
+      </w:pPr>
+    </w:lvl>
+    <w:lvl w:ilvl="3" w:tplc="0406000F" w:tentative="1">
+      <w:start w:val="1"/>
+      <w:numFmt w:val="decimal"/>
+      <w:lvlText w:val="%4."/>
+      <w:lvlJc w:val="left"/>
+      <w:pPr>
+        <w:ind w:left="2880" w:hanging="360"/>
+      </w:pPr>
+    </w:lvl>
+    <w:lvl w:ilvl="4" w:tplc="04060019" w:tentative="1">
+      <w:start w:val="1"/>
+      <w:numFmt w:val="lowerLetter"/>
+      <w:lvlText w:val="%5."/>
+      <w:lvlJc w:val="left"/>
+      <w:pPr>
+        <w:ind w:left="3600" w:hanging="360"/>
+      </w:pPr>
+    </w:lvl>
+    <w:lvl w:ilvl="5" w:tplc="0406001B" w:tentative="1">
+      <w:start w:val="1"/>
+      <w:numFmt w:val="lowerRoman"/>
+      <w:lvlText w:val="%6."/>
+      <w:lvlJc w:val="right"/>
+      <w:pPr>
+        <w:ind w:left="4320" w:hanging="180"/>
+      </w:pPr>
+    </w:lvl>
+    <w:lvl w:ilvl="6" w:tplc="0406000F" w:tentative="1">
+      <w:start w:val="1"/>
+      <w:numFmt w:val="decimal"/>
+      <w:lvlText w:val="%7."/>
+      <w:lvlJc w:val="left"/>
+      <w:pPr>
+        <w:ind w:left="5040" w:hanging="360"/>
+      </w:pPr>
+    </w:lvl>
+    <w:lvl w:ilvl="7" w:tplc="04060019" w:tentative="1">
+      <w:start w:val="1"/>
+      <w:numFmt w:val="lowerLetter"/>
+      <w:lvlText w:val="%8."/>
+      <w:lvlJc w:val="left"/>
+      <w:pPr>
+        <w:ind w:left="5760" w:hanging="360"/>
+      </w:pPr>
+    </w:lvl>
+    <w:lvl w:ilvl="8" w:tplc="0406001B" w:tentative="1">
+      <w:start w:val="1"/>
+      <w:numFmt w:val="lowerRoman"/>
+      <w:lvlText w:val="%9."/>
+      <w:lvlJc w:val="right"/>
+      <w:pPr>
+        <w:ind w:left="6480" w:hanging="180"/>
+      </w:pPr>
+    </w:lvl>
+  </w:abstractNum>
+  <w:abstractNum w:abstractNumId="15">
     <w:nsid w:val="5E1E67F4"/>
     <w:multiLevelType w:val="hybridMultilevel"/>
     <w:tmpl w:val="8D80E516"/>
@@ -7369,7 +7758,7 @@
       </w:pPr>
     </w:lvl>
   </w:abstractNum>
-  <w:abstractNum w:abstractNumId="14">
+  <w:abstractNum w:abstractNumId="16">
     <w:nsid w:val="60835B95"/>
     <w:multiLevelType w:val="hybridMultilevel"/>
     <w:tmpl w:val="3224F3A0"/>
@@ -7458,7 +7847,7 @@
       </w:pPr>
     </w:lvl>
   </w:abstractNum>
-  <w:abstractNum w:abstractNumId="15">
+  <w:abstractNum w:abstractNumId="17">
     <w:nsid w:val="61AE1EF4"/>
     <w:multiLevelType w:val="hybridMultilevel"/>
     <w:tmpl w:val="7BDACCA0"/>
@@ -7547,7 +7936,7 @@
       </w:pPr>
     </w:lvl>
   </w:abstractNum>
-  <w:abstractNum w:abstractNumId="16">
+  <w:abstractNum w:abstractNumId="18">
     <w:nsid w:val="6CC809C7"/>
     <w:multiLevelType w:val="hybridMultilevel"/>
     <w:tmpl w:val="E404EBF4"/>
@@ -7660,7 +8049,7 @@
       </w:rPr>
     </w:lvl>
   </w:abstractNum>
-  <w:abstractNum w:abstractNumId="17">
+  <w:abstractNum w:abstractNumId="19">
     <w:nsid w:val="6DCA1F36"/>
     <w:multiLevelType w:val="hybridMultilevel"/>
     <w:tmpl w:val="73DAFEB6"/>
@@ -7749,7 +8138,7 @@
       </w:pPr>
     </w:lvl>
   </w:abstractNum>
-  <w:abstractNum w:abstractNumId="18">
+  <w:abstractNum w:abstractNumId="20">
     <w:nsid w:val="7927310F"/>
     <w:multiLevelType w:val="hybridMultilevel"/>
     <w:tmpl w:val="BD0615C0"/>
@@ -7835,7 +8224,7 @@
       </w:pPr>
     </w:lvl>
   </w:abstractNum>
-  <w:abstractNum w:abstractNumId="19">
+  <w:abstractNum w:abstractNumId="21">
     <w:nsid w:val="7B21017F"/>
     <w:multiLevelType w:val="hybridMultilevel"/>
     <w:tmpl w:val="73DAFEB6"/>
@@ -7924,7 +8313,7 @@
       </w:pPr>
     </w:lvl>
   </w:abstractNum>
-  <w:abstractNum w:abstractNumId="20">
+  <w:abstractNum w:abstractNumId="22">
     <w:nsid w:val="7BB93380"/>
     <w:multiLevelType w:val="hybridMultilevel"/>
     <w:tmpl w:val="15302332"/>
@@ -8026,13 +8415,13 @@
     <w:abstractNumId w:val="9"/>
   </w:num>
   <w:num w:numId="5">
-    <w:abstractNumId w:val="11"/>
+    <w:abstractNumId w:val="12"/>
   </w:num>
   <w:num w:numId="6">
     <w:abstractNumId w:val="7"/>
   </w:num>
   <w:num w:numId="7">
-    <w:abstractNumId w:val="18"/>
+    <w:abstractNumId w:val="20"/>
   </w:num>
   <w:num w:numId="8">
     <w:abstractNumId w:val="0"/>
@@ -8044,37 +8433,43 @@
     <w:abstractNumId w:val="8"/>
   </w:num>
   <w:num w:numId="11">
-    <w:abstractNumId w:val="16"/>
+    <w:abstractNumId w:val="18"/>
   </w:num>
   <w:num w:numId="12">
-    <w:abstractNumId w:val="14"/>
+    <w:abstractNumId w:val="16"/>
   </w:num>
   <w:num w:numId="13">
     <w:abstractNumId w:val="4"/>
   </w:num>
   <w:num w:numId="14">
-    <w:abstractNumId w:val="17"/>
+    <w:abstractNumId w:val="19"/>
   </w:num>
   <w:num w:numId="15">
-    <w:abstractNumId w:val="20"/>
+    <w:abstractNumId w:val="22"/>
   </w:num>
   <w:num w:numId="16">
-    <w:abstractNumId w:val="19"/>
+    <w:abstractNumId w:val="21"/>
   </w:num>
   <w:num w:numId="17">
-    <w:abstractNumId w:val="15"/>
+    <w:abstractNumId w:val="17"/>
   </w:num>
   <w:num w:numId="18">
     <w:abstractNumId w:val="3"/>
   </w:num>
   <w:num w:numId="19">
-    <w:abstractNumId w:val="12"/>
+    <w:abstractNumId w:val="13"/>
   </w:num>
   <w:num w:numId="20">
-    <w:abstractNumId w:val="13"/>
+    <w:abstractNumId w:val="15"/>
   </w:num>
   <w:num w:numId="21">
     <w:abstractNumId w:val="2"/>
+  </w:num>
+  <w:num w:numId="22">
+    <w:abstractNumId w:val="11"/>
+  </w:num>
+  <w:num w:numId="23">
+    <w:abstractNumId w:val="14"/>
   </w:num>
 </w:numbering>
 </file>
@@ -8864,7 +9259,7 @@
 </file>
 
 <file path=customXml/itemProps1.xml><?xml version="1.0" encoding="utf-8"?>
-<ds:datastoreItem xmlns:ds="http://schemas.openxmlformats.org/officeDocument/2006/customXml" ds:itemID="{4366526F-F644-4ED3-A52E-9579DEBD8226}">
+<ds:datastoreItem xmlns:ds="http://schemas.openxmlformats.org/officeDocument/2006/customXml" ds:itemID="{6016C862-F30D-46CA-92AA-32DC4D69173B}">
   <ds:schemaRefs>
     <ds:schemaRef ds:uri="http://schemas.openxmlformats.org/officeDocument/2006/bibliography"/>
   </ds:schemaRefs>

</xml_diff>

<commit_message>
Minor updates to ER diagram and beginning updating the MDD (SQL). This seems to uncover some problems with the ER diagram along the way.
</commit_message>
<xml_diff>
--- a/DatabaseDesign/DatabaseManagementSystems/Report miniproject.docx
+++ b/DatabaseDesign/DatabaseManagementSystems/Report miniproject.docx
@@ -4448,7 +4448,7 @@
           <v:shape id="_x0000_i1025" type="#_x0000_t75" style="width:481.5pt;height:392.25pt" o:ole="">
             <v:imagedata r:id="rId8" o:title=""/>
           </v:shape>
-          <o:OLEObject Type="Embed" ProgID="Visio.Drawing.11" ShapeID="_x0000_i1025" DrawAspect="Content" ObjectID="_1441304358" r:id="rId9"/>
+          <o:OLEObject Type="Embed" ProgID="Visio.Drawing.11" ShapeID="_x0000_i1025" DrawAspect="Content" ObjectID="_1441391095" r:id="rId9"/>
         </w:object>
       </w:r>
     </w:p>
@@ -5076,7 +5076,7 @@
           <v:shape id="_x0000_i1026" type="#_x0000_t75" style="width:481.5pt;height:433.5pt" o:ole="">
             <v:imagedata r:id="rId10" o:title=""/>
           </v:shape>
-          <o:OLEObject Type="Embed" ProgID="Visio.Drawing.11" ShapeID="_x0000_i1026" DrawAspect="Content" ObjectID="_1441304359" r:id="rId11"/>
+          <o:OLEObject Type="Embed" ProgID="Visio.Drawing.11" ShapeID="_x0000_i1026" DrawAspect="Content" ObjectID="_1441391096" r:id="rId11"/>
         </w:object>
       </w:r>
     </w:p>
@@ -5580,7 +5580,7 @@
           <v:shape id="_x0000_i1027" type="#_x0000_t75" style="width:429pt;height:513.75pt" o:ole="">
             <v:imagedata r:id="rId12" o:title=""/>
           </v:shape>
-          <o:OLEObject Type="Embed" ProgID="Visio.Drawing.11" ShapeID="_x0000_i1027" DrawAspect="Content" ObjectID="_1441304360" r:id="rId13"/>
+          <o:OLEObject Type="Embed" ProgID="Visio.Drawing.11" ShapeID="_x0000_i1027" DrawAspect="Content" ObjectID="_1441391097" r:id="rId13"/>
         </w:object>
       </w:r>
     </w:p>
@@ -5622,11 +5622,11 @@
         <w:spacing w:after="0"/>
       </w:pPr>
       <w:r>
-        <w:object w:dxaOrig="15142" w:dyaOrig="5504">
-          <v:shape id="_x0000_i1030" type="#_x0000_t75" style="width:481.5pt;height:174.75pt" o:ole="">
+        <w:object w:dxaOrig="12809" w:dyaOrig="8748">
+          <v:shape id="_x0000_i1041" type="#_x0000_t75" style="width:481.5pt;height:329.25pt" o:ole="">
             <v:imagedata r:id="rId14" o:title=""/>
           </v:shape>
-          <o:OLEObject Type="Embed" ProgID="Visio.Drawing.11" ShapeID="_x0000_i1030" DrawAspect="Content" ObjectID="_1441304361" r:id="rId15"/>
+          <o:OLEObject Type="Embed" ProgID="Visio.Drawing.11" ShapeID="_x0000_i1041" DrawAspect="Content" ObjectID="_1441391098" r:id="rId15"/>
         </w:object>
       </w:r>
     </w:p>
@@ -5636,10 +5636,10 @@
       </w:pPr>
       <w:r>
         <w:object w:dxaOrig="5156" w:dyaOrig="3697">
-          <v:shape id="_x0000_i1031" type="#_x0000_t75" style="width:258pt;height:184.5pt" o:ole="">
+          <v:shape id="_x0000_i1028" type="#_x0000_t75" style="width:258pt;height:184.5pt" o:ole="">
             <v:imagedata r:id="rId16" o:title=""/>
           </v:shape>
-          <o:OLEObject Type="Embed" ProgID="Visio.Drawing.11" ShapeID="_x0000_i1031" DrawAspect="Content" ObjectID="_1441304362" r:id="rId17"/>
+          <o:OLEObject Type="Embed" ProgID="Visio.Drawing.11" ShapeID="_x0000_i1028" DrawAspect="Content" ObjectID="_1441391099" r:id="rId17"/>
         </w:object>
       </w:r>
     </w:p>
@@ -5649,10 +5649,10 @@
       </w:pPr>
       <w:r>
         <w:object w:dxaOrig="3362" w:dyaOrig="2625">
-          <v:shape id="_x0000_i1034" type="#_x0000_t75" style="width:168pt;height:131.25pt" o:ole="">
+          <v:shape id="_x0000_i1029" type="#_x0000_t75" style="width:168pt;height:131.25pt" o:ole="">
             <v:imagedata r:id="rId18" o:title=""/>
           </v:shape>
-          <o:OLEObject Type="Embed" ProgID="Visio.Drawing.11" ShapeID="_x0000_i1034" DrawAspect="Content" ObjectID="_1441304363" r:id="rId19"/>
+          <o:OLEObject Type="Embed" ProgID="Visio.Drawing.11" ShapeID="_x0000_i1029" DrawAspect="Content" ObjectID="_1441391100" r:id="rId19"/>
         </w:object>
       </w:r>
     </w:p>
@@ -5662,10 +5662,10 @@
       </w:pPr>
       <w:r>
         <w:object w:dxaOrig="2909" w:dyaOrig="3192">
-          <v:shape id="_x0000_i1032" type="#_x0000_t75" style="width:145.5pt;height:159.75pt" o:ole="">
+          <v:shape id="_x0000_i1030" type="#_x0000_t75" style="width:145.5pt;height:159.75pt" o:ole="">
             <v:imagedata r:id="rId20" o:title=""/>
           </v:shape>
-          <o:OLEObject Type="Embed" ProgID="Visio.Drawing.11" ShapeID="_x0000_i1032" DrawAspect="Content" ObjectID="_1441304364" r:id="rId21"/>
+          <o:OLEObject Type="Embed" ProgID="Visio.Drawing.11" ShapeID="_x0000_i1030" DrawAspect="Content" ObjectID="_1441391101" r:id="rId21"/>
         </w:object>
       </w:r>
     </w:p>
@@ -5674,11 +5674,11 @@
         <w:spacing w:after="0"/>
       </w:pPr>
       <w:r>
-        <w:object w:dxaOrig="4043" w:dyaOrig="3192">
-          <v:shape id="_x0000_i1033" type="#_x0000_t75" style="width:202.5pt;height:159.75pt" o:ole="">
+        <w:object w:dxaOrig="5106" w:dyaOrig="4326">
+          <v:shape id="_x0000_i1037" type="#_x0000_t75" style="width:255pt;height:3in" o:ole="">
             <v:imagedata r:id="rId22" o:title=""/>
           </v:shape>
-          <o:OLEObject Type="Embed" ProgID="Visio.Drawing.11" ShapeID="_x0000_i1033" DrawAspect="Content" ObjectID="_1441304365" r:id="rId23"/>
+          <o:OLEObject Type="Embed" ProgID="Visio.Drawing.11" ShapeID="_x0000_i1037" DrawAspect="Content" ObjectID="_1441391102" r:id="rId23"/>
         </w:object>
       </w:r>
     </w:p>
@@ -5688,10 +5688,10 @@
       </w:pPr>
       <w:r>
         <w:object w:dxaOrig="4893" w:dyaOrig="2625">
-          <v:shape id="_x0000_i1035" type="#_x0000_t75" style="width:244.5pt;height:131.25pt" o:ole="">
+          <v:shape id="_x0000_i1031" type="#_x0000_t75" style="width:244.5pt;height:131.25pt" o:ole="">
             <v:imagedata r:id="rId24" o:title=""/>
           </v:shape>
-          <o:OLEObject Type="Embed" ProgID="Visio.Drawing.11" ShapeID="_x0000_i1035" DrawAspect="Content" ObjectID="_1441304366" r:id="rId25"/>
+          <o:OLEObject Type="Embed" ProgID="Visio.Drawing.11" ShapeID="_x0000_i1031" DrawAspect="Content" ObjectID="_1441391103" r:id="rId25"/>
         </w:object>
       </w:r>
     </w:p>
@@ -5729,10 +5729,10 @@
       </w:pPr>
       <w:r>
         <w:object w:dxaOrig="8720" w:dyaOrig="5788">
-          <v:shape id="_x0000_i1029" type="#_x0000_t75" style="width:435.75pt;height:289.5pt" o:ole="">
+          <v:shape id="_x0000_i1032" type="#_x0000_t75" style="width:435.75pt;height:289.5pt" o:ole="">
             <v:imagedata r:id="rId26" o:title=""/>
           </v:shape>
-          <o:OLEObject Type="Embed" ProgID="Visio.Drawing.11" ShapeID="_x0000_i1029" DrawAspect="Content" ObjectID="_1441304367" r:id="rId27"/>
+          <o:OLEObject Type="Embed" ProgID="Visio.Drawing.11" ShapeID="_x0000_i1032" DrawAspect="Content" ObjectID="_1441391104" r:id="rId27"/>
         </w:object>
       </w:r>
     </w:p>
@@ -5758,10 +5758,10 @@
       </w:pPr>
       <w:r>
         <w:object w:dxaOrig="6780" w:dyaOrig="5119">
-          <v:shape id="_x0000_i1036" type="#_x0000_t75" style="width:339pt;height:255.75pt" o:ole="">
+          <v:shape id="_x0000_i1033" type="#_x0000_t75" style="width:339pt;height:255.75pt" o:ole="">
             <v:imagedata r:id="rId28" o:title=""/>
           </v:shape>
-          <o:OLEObject Type="Embed" ProgID="Visio.Drawing.11" ShapeID="_x0000_i1036" DrawAspect="Content" ObjectID="_1441304368" r:id="rId29"/>
+          <o:OLEObject Type="Embed" ProgID="Visio.Drawing.11" ShapeID="_x0000_i1033" DrawAspect="Content" ObjectID="_1441391105" r:id="rId29"/>
         </w:object>
       </w:r>
     </w:p>
@@ -5849,18 +5849,80 @@
     <w:p>
       <w:pPr>
         <w:spacing w:after="0"/>
-        <w:rPr>
-          <w:lang w:val="en-GB"/>
-        </w:rPr>
       </w:pPr>
       <w:r>
         <w:object w:dxaOrig="5177" w:dyaOrig="3759">
-          <v:shape id="_x0000_i1037" type="#_x0000_t75" style="width:258.75pt;height:188.25pt" o:ole="">
+          <v:shape id="_x0000_i1034" type="#_x0000_t75" style="width:258.75pt;height:188.25pt" o:ole="">
             <v:imagedata r:id="rId30" o:title=""/>
           </v:shape>
-          <o:OLEObject Type="Embed" ProgID="Visio.Drawing.11" ShapeID="_x0000_i1037" DrawAspect="Content" ObjectID="_1441304369" r:id="rId31"/>
+          <o:OLEObject Type="Embed" ProgID="Visio.Drawing.11" ShapeID="_x0000_i1034" DrawAspect="Content" ObjectID="_1441391106" r:id="rId31"/>
         </w:object>
       </w:r>
+    </w:p>
+    <w:p>
+      <w:pPr>
+        <w:spacing w:after="0"/>
+      </w:pPr>
+    </w:p>
+    <w:p>
+      <w:pPr>
+        <w:spacing w:after="0"/>
+      </w:pPr>
+      <w:r>
+        <w:object w:dxaOrig="3334" w:dyaOrig="2419">
+          <v:shape id="_x0000_i1036" type="#_x0000_t75" style="width:166.5pt;height:120.75pt" o:ole="">
+            <v:imagedata r:id="rId32" o:title=""/>
+          </v:shape>
+          <o:OLEObject Type="Embed" ProgID="Visio.Drawing.11" ShapeID="_x0000_i1036" DrawAspect="Content" ObjectID="_1441391107" r:id="rId33"/>
+        </w:object>
+      </w:r>
+    </w:p>
+    <w:p>
+      <w:pPr>
+        <w:spacing w:after="0"/>
+      </w:pPr>
+      <w:r>
+        <w:object w:dxaOrig="4185" w:dyaOrig="3269">
+          <v:shape id="_x0000_i1040" type="#_x0000_t75" style="width:209.25pt;height:163.5pt" o:ole="">
+            <v:imagedata r:id="rId34" o:title=""/>
+          </v:shape>
+          <o:OLEObject Type="Embed" ProgID="Visio.Drawing.11" ShapeID="_x0000_i1040" DrawAspect="Content" ObjectID="_1441391108" r:id="rId35"/>
+        </w:object>
+      </w:r>
+    </w:p>
+    <w:p>
+      <w:pPr>
+        <w:spacing w:after="0"/>
+      </w:pPr>
+      <w:r>
+        <w:object w:dxaOrig="5035" w:dyaOrig="4363">
+          <v:shape id="_x0000_i1038" type="#_x0000_t75" style="width:252pt;height:218.25pt" o:ole="">
+            <v:imagedata r:id="rId36" o:title=""/>
+          </v:shape>
+          <o:OLEObject Type="Embed" ProgID="Visio.Drawing.11" ShapeID="_x0000_i1038" DrawAspect="Content" ObjectID="_1441391109" r:id="rId37"/>
+        </w:object>
+      </w:r>
+    </w:p>
+    <w:p>
+      <w:pPr>
+        <w:spacing w:after="0"/>
+      </w:pPr>
+      <w:r>
+        <w:object w:dxaOrig="3051" w:dyaOrig="2625">
+          <v:shape id="_x0000_i1039" type="#_x0000_t75" style="width:152.25pt;height:131.25pt" o:ole="">
+            <v:imagedata r:id="rId38" o:title=""/>
+          </v:shape>
+          <o:OLEObject Type="Embed" ProgID="Visio.Drawing.11" ShapeID="_x0000_i1039" DrawAspect="Content" ObjectID="_1441391110" r:id="rId39"/>
+        </w:object>
+      </w:r>
+    </w:p>
+    <w:p>
+      <w:pPr>
+        <w:spacing w:after="0"/>
+        <w:rPr>
+          <w:lang w:val="en-GB"/>
+        </w:rPr>
+      </w:pPr>
     </w:p>
     <w:p>
       <w:pPr>
@@ -5941,6 +6003,7 @@
         <w:rPr>
           <w:lang w:val="en-GB"/>
         </w:rPr>
+        <w:lastRenderedPageBreak/>
         <w:t>Pricing plan attribute diagram</w:t>
       </w:r>
     </w:p>
@@ -5953,10 +6016,10 @@
       </w:pPr>
       <w:r>
         <w:object w:dxaOrig="8011" w:dyaOrig="5177">
-          <v:shape id="_x0000_i1028" type="#_x0000_t75" style="width:400.5pt;height:258.75pt" o:ole="">
-            <v:imagedata r:id="rId32" o:title=""/>
+          <v:shape id="_x0000_i1035" type="#_x0000_t75" style="width:400.5pt;height:258.75pt" o:ole="">
+            <v:imagedata r:id="rId40" o:title=""/>
           </v:shape>
-          <o:OLEObject Type="Embed" ProgID="Visio.Drawing.11" ShapeID="_x0000_i1028" DrawAspect="Content" ObjectID="_1441304370" r:id="rId33"/>
+          <o:OLEObject Type="Embed" ProgID="Visio.Drawing.11" ShapeID="_x0000_i1035" DrawAspect="Content" ObjectID="_1441391111" r:id="rId41"/>
         </w:object>
       </w:r>
     </w:p>
@@ -6012,7 +6075,6 @@
         <w:rPr>
           <w:lang w:val="en-GB"/>
         </w:rPr>
-        <w:lastRenderedPageBreak/>
         <w:t>Queries and views</w:t>
       </w:r>
       <w:bookmarkEnd w:id="23"/>
@@ -6090,8 +6152,8 @@
       </w:pPr>
     </w:p>
     <w:sectPr>
-      <w:headerReference w:type="default" r:id="rId34"/>
-      <w:footerReference w:type="default" r:id="rId35"/>
+      <w:headerReference w:type="default" r:id="rId42"/>
+      <w:footerReference w:type="default" r:id="rId43"/>
       <w:pgSz w:w="11906" w:h="16838"/>
       <w:pgMar w:top="1701" w:right="1134" w:bottom="1701" w:left="1134" w:header="708" w:footer="708" w:gutter="0"/>
       <w:cols w:space="708"/>
@@ -6179,7 +6241,7 @@
             <w:rPr>
               <w:noProof/>
             </w:rPr>
-            <w:t>14</w:t>
+            <w:t>12</w:t>
           </w:r>
         </w:fldSimple>
       </w:sdtContent>
@@ -9259,7 +9321,7 @@
 </file>
 
 <file path=customXml/itemProps1.xml><?xml version="1.0" encoding="utf-8"?>
-<ds:datastoreItem xmlns:ds="http://schemas.openxmlformats.org/officeDocument/2006/customXml" ds:itemID="{6016C862-F30D-46CA-92AA-32DC4D69173B}">
+<ds:datastoreItem xmlns:ds="http://schemas.openxmlformats.org/officeDocument/2006/customXml" ds:itemID="{9A6ABD89-A0E1-446E-B632-6DE80A574125}">
   <ds:schemaRefs>
     <ds:schemaRef ds:uri="http://schemas.openxmlformats.org/officeDocument/2006/bibliography"/>
   </ds:schemaRefs>

</xml_diff>

<commit_message>
Updating ER diagram a little. Adding more tables and beginning an example query run.
</commit_message>
<xml_diff>
--- a/DatabaseDesign/DatabaseManagementSystems/Report miniproject.docx
+++ b/DatabaseDesign/DatabaseManagementSystems/Report miniproject.docx
@@ -4448,7 +4448,7 @@
           <v:shape id="_x0000_i1025" type="#_x0000_t75" style="width:481.5pt;height:392.25pt" o:ole="">
             <v:imagedata r:id="rId8" o:title=""/>
           </v:shape>
-          <o:OLEObject Type="Embed" ProgID="Visio.Drawing.11" ShapeID="_x0000_i1025" DrawAspect="Content" ObjectID="_1441391095" r:id="rId9"/>
+          <o:OLEObject Type="Embed" ProgID="Visio.Drawing.11" ShapeID="_x0000_i1025" DrawAspect="Content" ObjectID="_1441557274" r:id="rId9"/>
         </w:object>
       </w:r>
     </w:p>
@@ -5076,7 +5076,7 @@
           <v:shape id="_x0000_i1026" type="#_x0000_t75" style="width:481.5pt;height:433.5pt" o:ole="">
             <v:imagedata r:id="rId10" o:title=""/>
           </v:shape>
-          <o:OLEObject Type="Embed" ProgID="Visio.Drawing.11" ShapeID="_x0000_i1026" DrawAspect="Content" ObjectID="_1441391096" r:id="rId11"/>
+          <o:OLEObject Type="Embed" ProgID="Visio.Drawing.11" ShapeID="_x0000_i1026" DrawAspect="Content" ObjectID="_1441557275" r:id="rId11"/>
         </w:object>
       </w:r>
     </w:p>
@@ -5580,7 +5580,7 @@
           <v:shape id="_x0000_i1027" type="#_x0000_t75" style="width:429pt;height:513.75pt" o:ole="">
             <v:imagedata r:id="rId12" o:title=""/>
           </v:shape>
-          <o:OLEObject Type="Embed" ProgID="Visio.Drawing.11" ShapeID="_x0000_i1027" DrawAspect="Content" ObjectID="_1441391097" r:id="rId13"/>
+          <o:OLEObject Type="Embed" ProgID="Visio.Drawing.11" ShapeID="_x0000_i1027" DrawAspect="Content" ObjectID="_1441557276" r:id="rId13"/>
         </w:object>
       </w:r>
     </w:p>
@@ -5626,7 +5626,7 @@
           <v:shape id="_x0000_i1041" type="#_x0000_t75" style="width:481.5pt;height:329.25pt" o:ole="">
             <v:imagedata r:id="rId14" o:title=""/>
           </v:shape>
-          <o:OLEObject Type="Embed" ProgID="Visio.Drawing.11" ShapeID="_x0000_i1041" DrawAspect="Content" ObjectID="_1441391098" r:id="rId15"/>
+          <o:OLEObject Type="Embed" ProgID="Visio.Drawing.11" ShapeID="_x0000_i1041" DrawAspect="Content" ObjectID="_1441557277" r:id="rId15"/>
         </w:object>
       </w:r>
     </w:p>
@@ -5639,7 +5639,7 @@
           <v:shape id="_x0000_i1028" type="#_x0000_t75" style="width:258pt;height:184.5pt" o:ole="">
             <v:imagedata r:id="rId16" o:title=""/>
           </v:shape>
-          <o:OLEObject Type="Embed" ProgID="Visio.Drawing.11" ShapeID="_x0000_i1028" DrawAspect="Content" ObjectID="_1441391099" r:id="rId17"/>
+          <o:OLEObject Type="Embed" ProgID="Visio.Drawing.11" ShapeID="_x0000_i1028" DrawAspect="Content" ObjectID="_1441557278" r:id="rId17"/>
         </w:object>
       </w:r>
     </w:p>
@@ -5652,7 +5652,7 @@
           <v:shape id="_x0000_i1029" type="#_x0000_t75" style="width:168pt;height:131.25pt" o:ole="">
             <v:imagedata r:id="rId18" o:title=""/>
           </v:shape>
-          <o:OLEObject Type="Embed" ProgID="Visio.Drawing.11" ShapeID="_x0000_i1029" DrawAspect="Content" ObjectID="_1441391100" r:id="rId19"/>
+          <o:OLEObject Type="Embed" ProgID="Visio.Drawing.11" ShapeID="_x0000_i1029" DrawAspect="Content" ObjectID="_1441557279" r:id="rId19"/>
         </w:object>
       </w:r>
     </w:p>
@@ -5665,7 +5665,7 @@
           <v:shape id="_x0000_i1030" type="#_x0000_t75" style="width:145.5pt;height:159.75pt" o:ole="">
             <v:imagedata r:id="rId20" o:title=""/>
           </v:shape>
-          <o:OLEObject Type="Embed" ProgID="Visio.Drawing.11" ShapeID="_x0000_i1030" DrawAspect="Content" ObjectID="_1441391101" r:id="rId21"/>
+          <o:OLEObject Type="Embed" ProgID="Visio.Drawing.11" ShapeID="_x0000_i1030" DrawAspect="Content" ObjectID="_1441557280" r:id="rId21"/>
         </w:object>
       </w:r>
     </w:p>
@@ -5675,10 +5675,10 @@
       </w:pPr>
       <w:r>
         <w:object w:dxaOrig="5106" w:dyaOrig="4326">
-          <v:shape id="_x0000_i1037" type="#_x0000_t75" style="width:255pt;height:3in" o:ole="">
+          <v:shape id="_x0000_i1031" type="#_x0000_t75" style="width:255pt;height:3in" o:ole="">
             <v:imagedata r:id="rId22" o:title=""/>
           </v:shape>
-          <o:OLEObject Type="Embed" ProgID="Visio.Drawing.11" ShapeID="_x0000_i1037" DrawAspect="Content" ObjectID="_1441391102" r:id="rId23"/>
+          <o:OLEObject Type="Embed" ProgID="Visio.Drawing.11" ShapeID="_x0000_i1031" DrawAspect="Content" ObjectID="_1441557281" r:id="rId23"/>
         </w:object>
       </w:r>
     </w:p>
@@ -5688,10 +5688,10 @@
       </w:pPr>
       <w:r>
         <w:object w:dxaOrig="4893" w:dyaOrig="2625">
-          <v:shape id="_x0000_i1031" type="#_x0000_t75" style="width:244.5pt;height:131.25pt" o:ole="">
+          <v:shape id="_x0000_i1032" type="#_x0000_t75" style="width:244.5pt;height:131.25pt" o:ole="">
             <v:imagedata r:id="rId24" o:title=""/>
           </v:shape>
-          <o:OLEObject Type="Embed" ProgID="Visio.Drawing.11" ShapeID="_x0000_i1031" DrawAspect="Content" ObjectID="_1441391103" r:id="rId25"/>
+          <o:OLEObject Type="Embed" ProgID="Visio.Drawing.11" ShapeID="_x0000_i1032" DrawAspect="Content" ObjectID="_1441557282" r:id="rId25"/>
         </w:object>
       </w:r>
     </w:p>
@@ -5729,10 +5729,10 @@
       </w:pPr>
       <w:r>
         <w:object w:dxaOrig="8720" w:dyaOrig="5788">
-          <v:shape id="_x0000_i1032" type="#_x0000_t75" style="width:435.75pt;height:289.5pt" o:ole="">
+          <v:shape id="_x0000_i1033" type="#_x0000_t75" style="width:435.75pt;height:289.5pt" o:ole="">
             <v:imagedata r:id="rId26" o:title=""/>
           </v:shape>
-          <o:OLEObject Type="Embed" ProgID="Visio.Drawing.11" ShapeID="_x0000_i1032" DrawAspect="Content" ObjectID="_1441391104" r:id="rId27"/>
+          <o:OLEObject Type="Embed" ProgID="Visio.Drawing.11" ShapeID="_x0000_i1033" DrawAspect="Content" ObjectID="_1441557283" r:id="rId27"/>
         </w:object>
       </w:r>
     </w:p>
@@ -5757,11 +5757,11 @@
         <w:spacing w:after="0"/>
       </w:pPr>
       <w:r>
-        <w:object w:dxaOrig="6780" w:dyaOrig="5119">
-          <v:shape id="_x0000_i1033" type="#_x0000_t75" style="width:339pt;height:255.75pt" o:ole="">
+        <w:object w:dxaOrig="6780" w:dyaOrig="6253">
+          <v:shape id="_x0000_i1040" type="#_x0000_t75" style="width:339pt;height:312.75pt" o:ole="">
             <v:imagedata r:id="rId28" o:title=""/>
           </v:shape>
-          <o:OLEObject Type="Embed" ProgID="Visio.Drawing.11" ShapeID="_x0000_i1033" DrawAspect="Content" ObjectID="_1441391105" r:id="rId29"/>
+          <o:OLEObject Type="Embed" ProgID="Visio.Drawing.11" ShapeID="_x0000_i1040" DrawAspect="Content" ObjectID="_1441557284" r:id="rId29"/>
         </w:object>
       </w:r>
     </w:p>
@@ -5770,6 +5770,7 @@
         <w:pStyle w:val="Overskrift4"/>
       </w:pPr>
       <w:r>
+        <w:lastRenderedPageBreak/>
         <w:t>Notes</w:t>
       </w:r>
     </w:p>
@@ -5855,7 +5856,7 @@
           <v:shape id="_x0000_i1034" type="#_x0000_t75" style="width:258.75pt;height:188.25pt" o:ole="">
             <v:imagedata r:id="rId30" o:title=""/>
           </v:shape>
-          <o:OLEObject Type="Embed" ProgID="Visio.Drawing.11" ShapeID="_x0000_i1034" DrawAspect="Content" ObjectID="_1441391106" r:id="rId31"/>
+          <o:OLEObject Type="Embed" ProgID="Visio.Drawing.11" ShapeID="_x0000_i1034" DrawAspect="Content" ObjectID="_1441557285" r:id="rId31"/>
         </w:object>
       </w:r>
     </w:p>
@@ -5870,10 +5871,10 @@
       </w:pPr>
       <w:r>
         <w:object w:dxaOrig="3334" w:dyaOrig="2419">
-          <v:shape id="_x0000_i1036" type="#_x0000_t75" style="width:166.5pt;height:120.75pt" o:ole="">
+          <v:shape id="_x0000_i1035" type="#_x0000_t75" style="width:166.5pt;height:120.75pt" o:ole="">
             <v:imagedata r:id="rId32" o:title=""/>
           </v:shape>
-          <o:OLEObject Type="Embed" ProgID="Visio.Drawing.11" ShapeID="_x0000_i1036" DrawAspect="Content" ObjectID="_1441391107" r:id="rId33"/>
+          <o:OLEObject Type="Embed" ProgID="Visio.Drawing.11" ShapeID="_x0000_i1035" DrawAspect="Content" ObjectID="_1441557286" r:id="rId33"/>
         </w:object>
       </w:r>
     </w:p>
@@ -5883,10 +5884,10 @@
       </w:pPr>
       <w:r>
         <w:object w:dxaOrig="4185" w:dyaOrig="3269">
-          <v:shape id="_x0000_i1040" type="#_x0000_t75" style="width:209.25pt;height:163.5pt" o:ole="">
+          <v:shape id="_x0000_i1036" type="#_x0000_t75" style="width:209.25pt;height:163.5pt" o:ole="">
             <v:imagedata r:id="rId34" o:title=""/>
           </v:shape>
-          <o:OLEObject Type="Embed" ProgID="Visio.Drawing.11" ShapeID="_x0000_i1040" DrawAspect="Content" ObjectID="_1441391108" r:id="rId35"/>
+          <o:OLEObject Type="Embed" ProgID="Visio.Drawing.11" ShapeID="_x0000_i1036" DrawAspect="Content" ObjectID="_1441557287" r:id="rId35"/>
         </w:object>
       </w:r>
     </w:p>
@@ -5896,10 +5897,10 @@
       </w:pPr>
       <w:r>
         <w:object w:dxaOrig="5035" w:dyaOrig="4363">
-          <v:shape id="_x0000_i1038" type="#_x0000_t75" style="width:252pt;height:218.25pt" o:ole="">
+          <v:shape id="_x0000_i1037" type="#_x0000_t75" style="width:252pt;height:218.25pt" o:ole="">
             <v:imagedata r:id="rId36" o:title=""/>
           </v:shape>
-          <o:OLEObject Type="Embed" ProgID="Visio.Drawing.11" ShapeID="_x0000_i1038" DrawAspect="Content" ObjectID="_1441391109" r:id="rId37"/>
+          <o:OLEObject Type="Embed" ProgID="Visio.Drawing.11" ShapeID="_x0000_i1037" DrawAspect="Content" ObjectID="_1441557288" r:id="rId37"/>
         </w:object>
       </w:r>
     </w:p>
@@ -5909,10 +5910,10 @@
       </w:pPr>
       <w:r>
         <w:object w:dxaOrig="3051" w:dyaOrig="2625">
-          <v:shape id="_x0000_i1039" type="#_x0000_t75" style="width:152.25pt;height:131.25pt" o:ole="">
+          <v:shape id="_x0000_i1038" type="#_x0000_t75" style="width:152.25pt;height:131.25pt" o:ole="">
             <v:imagedata r:id="rId38" o:title=""/>
           </v:shape>
-          <o:OLEObject Type="Embed" ProgID="Visio.Drawing.11" ShapeID="_x0000_i1039" DrawAspect="Content" ObjectID="_1441391110" r:id="rId39"/>
+          <o:OLEObject Type="Embed" ProgID="Visio.Drawing.11" ShapeID="_x0000_i1038" DrawAspect="Content" ObjectID="_1441557289" r:id="rId39"/>
         </w:object>
       </w:r>
     </w:p>
@@ -6016,10 +6017,10 @@
       </w:pPr>
       <w:r>
         <w:object w:dxaOrig="8011" w:dyaOrig="5177">
-          <v:shape id="_x0000_i1035" type="#_x0000_t75" style="width:400.5pt;height:258.75pt" o:ole="">
+          <v:shape id="_x0000_i1039" type="#_x0000_t75" style="width:400.5pt;height:258.75pt" o:ole="">
             <v:imagedata r:id="rId40" o:title=""/>
           </v:shape>
-          <o:OLEObject Type="Embed" ProgID="Visio.Drawing.11" ShapeID="_x0000_i1035" DrawAspect="Content" ObjectID="_1441391111" r:id="rId41"/>
+          <o:OLEObject Type="Embed" ProgID="Visio.Drawing.11" ShapeID="_x0000_i1039" DrawAspect="Content" ObjectID="_1441557290" r:id="rId41"/>
         </w:object>
       </w:r>
     </w:p>
@@ -6030,6 +6031,72 @@
           <w:lang w:val="en-GB"/>
         </w:rPr>
       </w:pPr>
+    </w:p>
+    <w:p>
+      <w:pPr>
+        <w:pStyle w:val="Overskrift4"/>
+        <w:rPr>
+          <w:lang w:val="en-GB"/>
+        </w:rPr>
+      </w:pPr>
+      <w:r>
+        <w:rPr>
+          <w:lang w:val="en-GB"/>
+        </w:rPr>
+        <w:t>Notes</w:t>
+      </w:r>
+    </w:p>
+    <w:p>
+      <w:pPr>
+        <w:pStyle w:val="Listeafsnit"/>
+        <w:numPr>
+          <w:ilvl w:val="0"/>
+          <w:numId w:val="24"/>
+        </w:numPr>
+        <w:rPr>
+          <w:lang w:val="en-GB"/>
+        </w:rPr>
+      </w:pPr>
+      <w:r>
+        <w:rPr>
+          <w:lang w:val="en-GB"/>
+        </w:rPr>
+        <w:t xml:space="preserve">As the pricing plans are shared by multiple products and web-shops it is imperative that the </w:t>
+      </w:r>
+      <w:proofErr w:type="spellStart"/>
+      <w:r>
+        <w:rPr>
+          <w:lang w:val="en-GB"/>
+        </w:rPr>
+        <w:t>PricingPlan</w:t>
+      </w:r>
+      <w:proofErr w:type="spellEnd"/>
+      <w:r>
+        <w:rPr>
+          <w:lang w:val="en-GB"/>
+        </w:rPr>
+        <w:t xml:space="preserve"> table is immutable, meaning that it is impossible to update a row, and delete </w:t>
+      </w:r>
+      <w:proofErr w:type="gramStart"/>
+      <w:r>
+        <w:rPr>
+          <w:lang w:val="en-GB"/>
+        </w:rPr>
+        <w:t>may</w:t>
+      </w:r>
+      <w:proofErr w:type="gramEnd"/>
+      <w:r>
+        <w:rPr>
+          <w:lang w:val="en-GB"/>
+        </w:rPr>
+        <w:t xml:space="preserve"> only be performed when there are no more references.</w:t>
+      </w:r>
+      <w:r>
+        <w:rPr>
+          <w:lang w:val="en-GB"/>
+        </w:rPr>
+        <w:t xml:space="preserve"> This can be done by disallowing update and ensuring by foreign key constraint that the row is deleted prematurely.</w:t>
+      </w:r>
     </w:p>
     <w:p>
       <w:pPr>
@@ -6241,7 +6308,7 @@
             <w:rPr>
               <w:noProof/>
             </w:rPr>
-            <w:t>12</w:t>
+            <w:t>17</w:t>
           </w:r>
         </w:fldSimple>
       </w:sdtContent>
@@ -8201,6 +8268,95 @@
     </w:lvl>
   </w:abstractNum>
   <w:abstractNum w:abstractNumId="20">
+    <w:nsid w:val="74292353"/>
+    <w:multiLevelType w:val="hybridMultilevel"/>
+    <w:tmpl w:val="22045C48"/>
+    <w:lvl w:ilvl="0" w:tplc="0406000F">
+      <w:start w:val="1"/>
+      <w:numFmt w:val="decimal"/>
+      <w:lvlText w:val="%1."/>
+      <w:lvlJc w:val="left"/>
+      <w:pPr>
+        <w:ind w:left="720" w:hanging="360"/>
+      </w:pPr>
+      <w:rPr>
+        <w:rFonts w:hint="default"/>
+      </w:rPr>
+    </w:lvl>
+    <w:lvl w:ilvl="1" w:tplc="04060019" w:tentative="1">
+      <w:start w:val="1"/>
+      <w:numFmt w:val="lowerLetter"/>
+      <w:lvlText w:val="%2."/>
+      <w:lvlJc w:val="left"/>
+      <w:pPr>
+        <w:ind w:left="1440" w:hanging="360"/>
+      </w:pPr>
+    </w:lvl>
+    <w:lvl w:ilvl="2" w:tplc="0406001B" w:tentative="1">
+      <w:start w:val="1"/>
+      <w:numFmt w:val="lowerRoman"/>
+      <w:lvlText w:val="%3."/>
+      <w:lvlJc w:val="right"/>
+      <w:pPr>
+        <w:ind w:left="2160" w:hanging="180"/>
+      </w:pPr>
+    </w:lvl>
+    <w:lvl w:ilvl="3" w:tplc="0406000F" w:tentative="1">
+      <w:start w:val="1"/>
+      <w:numFmt w:val="decimal"/>
+      <w:lvlText w:val="%4."/>
+      <w:lvlJc w:val="left"/>
+      <w:pPr>
+        <w:ind w:left="2880" w:hanging="360"/>
+      </w:pPr>
+    </w:lvl>
+    <w:lvl w:ilvl="4" w:tplc="04060019" w:tentative="1">
+      <w:start w:val="1"/>
+      <w:numFmt w:val="lowerLetter"/>
+      <w:lvlText w:val="%5."/>
+      <w:lvlJc w:val="left"/>
+      <w:pPr>
+        <w:ind w:left="3600" w:hanging="360"/>
+      </w:pPr>
+    </w:lvl>
+    <w:lvl w:ilvl="5" w:tplc="0406001B" w:tentative="1">
+      <w:start w:val="1"/>
+      <w:numFmt w:val="lowerRoman"/>
+      <w:lvlText w:val="%6."/>
+      <w:lvlJc w:val="right"/>
+      <w:pPr>
+        <w:ind w:left="4320" w:hanging="180"/>
+      </w:pPr>
+    </w:lvl>
+    <w:lvl w:ilvl="6" w:tplc="0406000F" w:tentative="1">
+      <w:start w:val="1"/>
+      <w:numFmt w:val="decimal"/>
+      <w:lvlText w:val="%7."/>
+      <w:lvlJc w:val="left"/>
+      <w:pPr>
+        <w:ind w:left="5040" w:hanging="360"/>
+      </w:pPr>
+    </w:lvl>
+    <w:lvl w:ilvl="7" w:tplc="04060019" w:tentative="1">
+      <w:start w:val="1"/>
+      <w:numFmt w:val="lowerLetter"/>
+      <w:lvlText w:val="%8."/>
+      <w:lvlJc w:val="left"/>
+      <w:pPr>
+        <w:ind w:left="5760" w:hanging="360"/>
+      </w:pPr>
+    </w:lvl>
+    <w:lvl w:ilvl="8" w:tplc="0406001B" w:tentative="1">
+      <w:start w:val="1"/>
+      <w:numFmt w:val="lowerRoman"/>
+      <w:lvlText w:val="%9."/>
+      <w:lvlJc w:val="right"/>
+      <w:pPr>
+        <w:ind w:left="6480" w:hanging="180"/>
+      </w:pPr>
+    </w:lvl>
+  </w:abstractNum>
+  <w:abstractNum w:abstractNumId="21">
     <w:nsid w:val="7927310F"/>
     <w:multiLevelType w:val="hybridMultilevel"/>
     <w:tmpl w:val="BD0615C0"/>
@@ -8286,7 +8442,7 @@
       </w:pPr>
     </w:lvl>
   </w:abstractNum>
-  <w:abstractNum w:abstractNumId="21">
+  <w:abstractNum w:abstractNumId="22">
     <w:nsid w:val="7B21017F"/>
     <w:multiLevelType w:val="hybridMultilevel"/>
     <w:tmpl w:val="73DAFEB6"/>
@@ -8375,7 +8531,7 @@
       </w:pPr>
     </w:lvl>
   </w:abstractNum>
-  <w:abstractNum w:abstractNumId="22">
+  <w:abstractNum w:abstractNumId="23">
     <w:nsid w:val="7BB93380"/>
     <w:multiLevelType w:val="hybridMultilevel"/>
     <w:tmpl w:val="15302332"/>
@@ -8483,7 +8639,7 @@
     <w:abstractNumId w:val="7"/>
   </w:num>
   <w:num w:numId="7">
-    <w:abstractNumId w:val="20"/>
+    <w:abstractNumId w:val="21"/>
   </w:num>
   <w:num w:numId="8">
     <w:abstractNumId w:val="0"/>
@@ -8507,10 +8663,10 @@
     <w:abstractNumId w:val="19"/>
   </w:num>
   <w:num w:numId="15">
-    <w:abstractNumId w:val="22"/>
+    <w:abstractNumId w:val="23"/>
   </w:num>
   <w:num w:numId="16">
-    <w:abstractNumId w:val="21"/>
+    <w:abstractNumId w:val="22"/>
   </w:num>
   <w:num w:numId="17">
     <w:abstractNumId w:val="17"/>
@@ -8532,6 +8688,9 @@
   </w:num>
   <w:num w:numId="23">
     <w:abstractNumId w:val="14"/>
+  </w:num>
+  <w:num w:numId="24">
+    <w:abstractNumId w:val="20"/>
   </w:num>
 </w:numbering>
 </file>
@@ -9321,7 +9480,7 @@
 </file>
 
 <file path=customXml/itemProps1.xml><?xml version="1.0" encoding="utf-8"?>
-<ds:datastoreItem xmlns:ds="http://schemas.openxmlformats.org/officeDocument/2006/customXml" ds:itemID="{9A6ABD89-A0E1-446E-B632-6DE80A574125}">
+<ds:datastoreItem xmlns:ds="http://schemas.openxmlformats.org/officeDocument/2006/customXml" ds:itemID="{04CD7939-0CB1-4B77-BEE1-27466FC90B27}">
   <ds:schemaRefs>
     <ds:schemaRef ds:uri="http://schemas.openxmlformats.org/officeDocument/2006/bibliography"/>
   </ds:schemaRefs>

</xml_diff>

<commit_message>
Updating presentation and finishing generating the test db.
</commit_message>
<xml_diff>
--- a/DatabaseDesign/DatabaseManagementSystems/Report miniproject.docx
+++ b/DatabaseDesign/DatabaseManagementSystems/Report miniproject.docx
@@ -70,7 +70,7 @@
             </w:rPr>
             <w:fldChar w:fldCharType="separate"/>
           </w:r>
-          <w:hyperlink w:anchor="_Toc367478895" w:history="1">
+          <w:hyperlink w:anchor="_Toc368595013" w:history="1">
             <w:r>
               <w:rPr>
                 <w:rStyle w:val="Hyperlink"/>
@@ -98,7 +98,7 @@
                 <w:noProof/>
                 <w:webHidden/>
               </w:rPr>
-              <w:instrText xml:space="preserve"> PAGEREF _Toc367478895 \h </w:instrText>
+              <w:instrText xml:space="preserve"> PAGEREF _Toc368595013 \h </w:instrText>
             </w:r>
             <w:r>
               <w:rPr>
@@ -141,7 +141,7 @@
               <w:lang w:eastAsia="da-DK"/>
             </w:rPr>
           </w:pPr>
-          <w:hyperlink w:anchor="_Toc367478896" w:history="1">
+          <w:hyperlink w:anchor="_Toc368595014" w:history="1">
             <w:r>
               <w:rPr>
                 <w:rStyle w:val="Hyperlink"/>
@@ -169,7 +169,7 @@
                 <w:noProof/>
                 <w:webHidden/>
               </w:rPr>
-              <w:instrText xml:space="preserve"> PAGEREF _Toc367478896 \h </w:instrText>
+              <w:instrText xml:space="preserve"> PAGEREF _Toc368595014 \h </w:instrText>
             </w:r>
             <w:r>
               <w:rPr>
@@ -212,7 +212,7 @@
               <w:lang w:eastAsia="da-DK"/>
             </w:rPr>
           </w:pPr>
-          <w:hyperlink w:anchor="_Toc367478897" w:history="1">
+          <w:hyperlink w:anchor="_Toc368595015" w:history="1">
             <w:r>
               <w:rPr>
                 <w:rStyle w:val="Hyperlink"/>
@@ -240,7 +240,7 @@
                 <w:noProof/>
                 <w:webHidden/>
               </w:rPr>
-              <w:instrText xml:space="preserve"> PAGEREF _Toc367478897 \h </w:instrText>
+              <w:instrText xml:space="preserve"> PAGEREF _Toc368595015 \h </w:instrText>
             </w:r>
             <w:r>
               <w:rPr>
@@ -283,7 +283,7 @@
               <w:lang w:eastAsia="da-DK"/>
             </w:rPr>
           </w:pPr>
-          <w:hyperlink w:anchor="_Toc367478898" w:history="1">
+          <w:hyperlink w:anchor="_Toc368595016" w:history="1">
             <w:r>
               <w:rPr>
                 <w:rStyle w:val="Hyperlink"/>
@@ -311,7 +311,7 @@
                 <w:noProof/>
                 <w:webHidden/>
               </w:rPr>
-              <w:instrText xml:space="preserve"> PAGEREF _Toc367478898 \h </w:instrText>
+              <w:instrText xml:space="preserve"> PAGEREF _Toc368595016 \h </w:instrText>
             </w:r>
             <w:r>
               <w:rPr>
@@ -354,7 +354,7 @@
               <w:lang w:eastAsia="da-DK"/>
             </w:rPr>
           </w:pPr>
-          <w:hyperlink w:anchor="_Toc367478899" w:history="1">
+          <w:hyperlink w:anchor="_Toc368595017" w:history="1">
             <w:r>
               <w:rPr>
                 <w:rStyle w:val="Hyperlink"/>
@@ -382,7 +382,7 @@
                 <w:noProof/>
                 <w:webHidden/>
               </w:rPr>
-              <w:instrText xml:space="preserve"> PAGEREF _Toc367478899 \h </w:instrText>
+              <w:instrText xml:space="preserve"> PAGEREF _Toc368595017 \h </w:instrText>
             </w:r>
             <w:r>
               <w:rPr>
@@ -425,7 +425,7 @@
               <w:lang w:eastAsia="da-DK"/>
             </w:rPr>
           </w:pPr>
-          <w:hyperlink w:anchor="_Toc367478900" w:history="1">
+          <w:hyperlink w:anchor="_Toc368595018" w:history="1">
             <w:r>
               <w:rPr>
                 <w:rStyle w:val="Hyperlink"/>
@@ -453,7 +453,7 @@
                 <w:noProof/>
                 <w:webHidden/>
               </w:rPr>
-              <w:instrText xml:space="preserve"> PAGEREF _Toc367478900 \h </w:instrText>
+              <w:instrText xml:space="preserve"> PAGEREF _Toc368595018 \h </w:instrText>
             </w:r>
             <w:r>
               <w:rPr>
@@ -496,7 +496,7 @@
               <w:lang w:eastAsia="da-DK"/>
             </w:rPr>
           </w:pPr>
-          <w:hyperlink w:anchor="_Toc367478901" w:history="1">
+          <w:hyperlink w:anchor="_Toc368595019" w:history="1">
             <w:r>
               <w:rPr>
                 <w:rStyle w:val="Hyperlink"/>
@@ -524,7 +524,7 @@
                 <w:noProof/>
                 <w:webHidden/>
               </w:rPr>
-              <w:instrText xml:space="preserve"> PAGEREF _Toc367478901 \h </w:instrText>
+              <w:instrText xml:space="preserve"> PAGEREF _Toc368595019 \h </w:instrText>
             </w:r>
             <w:r>
               <w:rPr>
@@ -567,7 +567,7 @@
               <w:lang w:eastAsia="da-DK"/>
             </w:rPr>
           </w:pPr>
-          <w:hyperlink w:anchor="_Toc367478902" w:history="1">
+          <w:hyperlink w:anchor="_Toc368595020" w:history="1">
             <w:r>
               <w:rPr>
                 <w:rStyle w:val="Hyperlink"/>
@@ -595,7 +595,7 @@
                 <w:noProof/>
                 <w:webHidden/>
               </w:rPr>
-              <w:instrText xml:space="preserve"> PAGEREF _Toc367478902 \h </w:instrText>
+              <w:instrText xml:space="preserve"> PAGEREF _Toc368595020 \h </w:instrText>
             </w:r>
             <w:r>
               <w:rPr>
@@ -638,7 +638,7 @@
               <w:lang w:eastAsia="da-DK"/>
             </w:rPr>
           </w:pPr>
-          <w:hyperlink w:anchor="_Toc367478903" w:history="1">
+          <w:hyperlink w:anchor="_Toc368595021" w:history="1">
             <w:r>
               <w:rPr>
                 <w:rStyle w:val="Hyperlink"/>
@@ -666,7 +666,7 @@
                 <w:noProof/>
                 <w:webHidden/>
               </w:rPr>
-              <w:instrText xml:space="preserve"> PAGEREF _Toc367478903 \h </w:instrText>
+              <w:instrText xml:space="preserve"> PAGEREF _Toc368595021 \h </w:instrText>
             </w:r>
             <w:r>
               <w:rPr>
@@ -709,7 +709,7 @@
               <w:lang w:eastAsia="da-DK"/>
             </w:rPr>
           </w:pPr>
-          <w:hyperlink w:anchor="_Toc367478904" w:history="1">
+          <w:hyperlink w:anchor="_Toc368595022" w:history="1">
             <w:r>
               <w:rPr>
                 <w:rStyle w:val="Hyperlink"/>
@@ -737,7 +737,7 @@
                 <w:noProof/>
                 <w:webHidden/>
               </w:rPr>
-              <w:instrText xml:space="preserve"> PAGEREF _Toc367478904 \h </w:instrText>
+              <w:instrText xml:space="preserve"> PAGEREF _Toc368595022 \h </w:instrText>
             </w:r>
             <w:r>
               <w:rPr>
@@ -780,7 +780,7 @@
               <w:lang w:eastAsia="da-DK"/>
             </w:rPr>
           </w:pPr>
-          <w:hyperlink w:anchor="_Toc367478905" w:history="1">
+          <w:hyperlink w:anchor="_Toc368595023" w:history="1">
             <w:r>
               <w:rPr>
                 <w:rStyle w:val="Hyperlink"/>
@@ -808,7 +808,7 @@
                 <w:noProof/>
                 <w:webHidden/>
               </w:rPr>
-              <w:instrText xml:space="preserve"> PAGEREF _Toc367478905 \h </w:instrText>
+              <w:instrText xml:space="preserve"> PAGEREF _Toc368595023 \h </w:instrText>
             </w:r>
             <w:r>
               <w:rPr>
@@ -851,7 +851,7 @@
               <w:lang w:eastAsia="da-DK"/>
             </w:rPr>
           </w:pPr>
-          <w:hyperlink w:anchor="_Toc367478906" w:history="1">
+          <w:hyperlink w:anchor="_Toc368595024" w:history="1">
             <w:r>
               <w:rPr>
                 <w:rStyle w:val="Hyperlink"/>
@@ -879,7 +879,7 @@
                 <w:noProof/>
                 <w:webHidden/>
               </w:rPr>
-              <w:instrText xml:space="preserve"> PAGEREF _Toc367478906 \h </w:instrText>
+              <w:instrText xml:space="preserve"> PAGEREF _Toc368595024 \h </w:instrText>
             </w:r>
             <w:r>
               <w:rPr>
@@ -922,7 +922,7 @@
               <w:lang w:eastAsia="da-DK"/>
             </w:rPr>
           </w:pPr>
-          <w:hyperlink w:anchor="_Toc367478907" w:history="1">
+          <w:hyperlink w:anchor="_Toc368595025" w:history="1">
             <w:r>
               <w:rPr>
                 <w:rStyle w:val="Hyperlink"/>
@@ -950,7 +950,7 @@
                 <w:noProof/>
                 <w:webHidden/>
               </w:rPr>
-              <w:instrText xml:space="preserve"> PAGEREF _Toc367478907 \h </w:instrText>
+              <w:instrText xml:space="preserve"> PAGEREF _Toc368595025 \h </w:instrText>
             </w:r>
             <w:r>
               <w:rPr>
@@ -993,7 +993,7 @@
               <w:lang w:eastAsia="da-DK"/>
             </w:rPr>
           </w:pPr>
-          <w:hyperlink w:anchor="_Toc367478908" w:history="1">
+          <w:hyperlink w:anchor="_Toc368595026" w:history="1">
             <w:r>
               <w:rPr>
                 <w:rStyle w:val="Hyperlink"/>
@@ -1021,7 +1021,7 @@
                 <w:noProof/>
                 <w:webHidden/>
               </w:rPr>
-              <w:instrText xml:space="preserve"> PAGEREF _Toc367478908 \h </w:instrText>
+              <w:instrText xml:space="preserve"> PAGEREF _Toc368595026 \h </w:instrText>
             </w:r>
             <w:r>
               <w:rPr>
@@ -1064,7 +1064,7 @@
               <w:lang w:eastAsia="da-DK"/>
             </w:rPr>
           </w:pPr>
-          <w:hyperlink w:anchor="_Toc367478909" w:history="1">
+          <w:hyperlink w:anchor="_Toc368595027" w:history="1">
             <w:r>
               <w:rPr>
                 <w:rStyle w:val="Hyperlink"/>
@@ -1092,7 +1092,7 @@
                 <w:noProof/>
                 <w:webHidden/>
               </w:rPr>
-              <w:instrText xml:space="preserve"> PAGEREF _Toc367478909 \h </w:instrText>
+              <w:instrText xml:space="preserve"> PAGEREF _Toc368595027 \h </w:instrText>
             </w:r>
             <w:r>
               <w:rPr>
@@ -1135,7 +1135,7 @@
               <w:lang w:eastAsia="da-DK"/>
             </w:rPr>
           </w:pPr>
-          <w:hyperlink w:anchor="_Toc367478910" w:history="1">
+          <w:hyperlink w:anchor="_Toc368595028" w:history="1">
             <w:r>
               <w:rPr>
                 <w:rStyle w:val="Hyperlink"/>
@@ -1163,7 +1163,7 @@
                 <w:noProof/>
                 <w:webHidden/>
               </w:rPr>
-              <w:instrText xml:space="preserve"> PAGEREF _Toc367478910 \h </w:instrText>
+              <w:instrText xml:space="preserve"> PAGEREF _Toc368595028 \h </w:instrText>
             </w:r>
             <w:r>
               <w:rPr>
@@ -1206,7 +1206,7 @@
               <w:lang w:eastAsia="da-DK"/>
             </w:rPr>
           </w:pPr>
-          <w:hyperlink w:anchor="_Toc367478911" w:history="1">
+          <w:hyperlink w:anchor="_Toc368595029" w:history="1">
             <w:r>
               <w:rPr>
                 <w:rStyle w:val="Hyperlink"/>
@@ -1234,7 +1234,7 @@
                 <w:noProof/>
                 <w:webHidden/>
               </w:rPr>
-              <w:instrText xml:space="preserve"> PAGEREF _Toc367478911 \h </w:instrText>
+              <w:instrText xml:space="preserve"> PAGEREF _Toc368595029 \h </w:instrText>
             </w:r>
             <w:r>
               <w:rPr>
@@ -1277,7 +1277,7 @@
               <w:lang w:eastAsia="da-DK"/>
             </w:rPr>
           </w:pPr>
-          <w:hyperlink w:anchor="_Toc367478912" w:history="1">
+          <w:hyperlink w:anchor="_Toc368595030" w:history="1">
             <w:r>
               <w:rPr>
                 <w:rStyle w:val="Hyperlink"/>
@@ -1305,7 +1305,7 @@
                 <w:noProof/>
                 <w:webHidden/>
               </w:rPr>
-              <w:instrText xml:space="preserve"> PAGEREF _Toc367478912 \h </w:instrText>
+              <w:instrText xml:space="preserve"> PAGEREF _Toc368595030 \h </w:instrText>
             </w:r>
             <w:r>
               <w:rPr>
@@ -1325,7 +1325,7 @@
                 <w:noProof/>
                 <w:webHidden/>
               </w:rPr>
-              <w:t>10</w:t>
+              <w:t>11</w:t>
             </w:r>
             <w:r>
               <w:rPr>
@@ -1348,14 +1348,14 @@
               <w:lang w:eastAsia="da-DK"/>
             </w:rPr>
           </w:pPr>
-          <w:hyperlink w:anchor="_Toc367478913" w:history="1">
+          <w:hyperlink w:anchor="_Toc368595031" w:history="1">
             <w:r>
               <w:rPr>
                 <w:rStyle w:val="Hyperlink"/>
                 <w:noProof/>
                 <w:lang w:val="en-GB"/>
               </w:rPr>
-              <w:t>Web-shop relationship diagram</w:t>
+              <w:t>Customer attribute diagram</w:t>
             </w:r>
             <w:r>
               <w:rPr>
@@ -1376,7 +1376,7 @@
                 <w:noProof/>
                 <w:webHidden/>
               </w:rPr>
-              <w:instrText xml:space="preserve"> PAGEREF _Toc367478913 \h </w:instrText>
+              <w:instrText xml:space="preserve"> PAGEREF _Toc368595031 \h </w:instrText>
             </w:r>
             <w:r>
               <w:rPr>
@@ -1396,7 +1396,7 @@
                 <w:noProof/>
                 <w:webHidden/>
               </w:rPr>
-              <w:t>10</w:t>
+              <w:t>12</w:t>
             </w:r>
             <w:r>
               <w:rPr>
@@ -1419,14 +1419,14 @@
               <w:lang w:eastAsia="da-DK"/>
             </w:rPr>
           </w:pPr>
-          <w:hyperlink w:anchor="_Toc367478914" w:history="1">
+          <w:hyperlink w:anchor="_Toc368595032" w:history="1">
             <w:r>
               <w:rPr>
                 <w:rStyle w:val="Hyperlink"/>
                 <w:noProof/>
                 <w:lang w:val="en-GB"/>
               </w:rPr>
-              <w:t>Customer attribute diagram</w:t>
+              <w:t>Product attribute diagram</w:t>
             </w:r>
             <w:r>
               <w:rPr>
@@ -1447,7 +1447,7 @@
                 <w:noProof/>
                 <w:webHidden/>
               </w:rPr>
-              <w:instrText xml:space="preserve"> PAGEREF _Toc367478914 \h </w:instrText>
+              <w:instrText xml:space="preserve"> PAGEREF _Toc368595032 \h </w:instrText>
             </w:r>
             <w:r>
               <w:rPr>
@@ -1467,7 +1467,7 @@
                 <w:noProof/>
                 <w:webHidden/>
               </w:rPr>
-              <w:t>10</w:t>
+              <w:t>14</w:t>
             </w:r>
             <w:r>
               <w:rPr>
@@ -1490,14 +1490,14 @@
               <w:lang w:eastAsia="da-DK"/>
             </w:rPr>
           </w:pPr>
-          <w:hyperlink w:anchor="_Toc367478915" w:history="1">
+          <w:hyperlink w:anchor="_Toc368595033" w:history="1">
             <w:r>
               <w:rPr>
                 <w:rStyle w:val="Hyperlink"/>
                 <w:noProof/>
                 <w:lang w:val="en-GB"/>
               </w:rPr>
-              <w:t>Product attribute diagram</w:t>
+              <w:t>Web-shop attribute diagram</w:t>
             </w:r>
             <w:r>
               <w:rPr>
@@ -1518,7 +1518,7 @@
                 <w:noProof/>
                 <w:webHidden/>
               </w:rPr>
-              <w:instrText xml:space="preserve"> PAGEREF _Toc367478915 \h </w:instrText>
+              <w:instrText xml:space="preserve"> PAGEREF _Toc368595033 \h </w:instrText>
             </w:r>
             <w:r>
               <w:rPr>
@@ -1538,7 +1538,7 @@
                 <w:noProof/>
                 <w:webHidden/>
               </w:rPr>
-              <w:t>10</w:t>
+              <w:t>14</w:t>
             </w:r>
             <w:r>
               <w:rPr>
@@ -1561,14 +1561,14 @@
               <w:lang w:eastAsia="da-DK"/>
             </w:rPr>
           </w:pPr>
-          <w:hyperlink w:anchor="_Toc367478916" w:history="1">
+          <w:hyperlink w:anchor="_Toc368595034" w:history="1">
             <w:r>
               <w:rPr>
                 <w:rStyle w:val="Hyperlink"/>
                 <w:noProof/>
                 <w:lang w:val="en-GB"/>
               </w:rPr>
-              <w:t>Web-shop attribute diagram</w:t>
+              <w:t>Manufacturer attribute diagram</w:t>
             </w:r>
             <w:r>
               <w:rPr>
@@ -1589,7 +1589,7 @@
                 <w:noProof/>
                 <w:webHidden/>
               </w:rPr>
-              <w:instrText xml:space="preserve"> PAGEREF _Toc367478916 \h </w:instrText>
+              <w:instrText xml:space="preserve"> PAGEREF _Toc368595034 \h </w:instrText>
             </w:r>
             <w:r>
               <w:rPr>
@@ -1609,7 +1609,7 @@
                 <w:noProof/>
                 <w:webHidden/>
               </w:rPr>
-              <w:t>10</w:t>
+              <w:t>15</w:t>
             </w:r>
             <w:r>
               <w:rPr>
@@ -1632,14 +1632,14 @@
               <w:lang w:eastAsia="da-DK"/>
             </w:rPr>
           </w:pPr>
-          <w:hyperlink w:anchor="_Toc367478917" w:history="1">
+          <w:hyperlink w:anchor="_Toc368595035" w:history="1">
             <w:r>
               <w:rPr>
                 <w:rStyle w:val="Hyperlink"/>
                 <w:noProof/>
                 <w:lang w:val="en-GB"/>
               </w:rPr>
-              <w:t>Manufacturer attribute diagram</w:t>
+              <w:t>Pricing plan attribute diagram</w:t>
             </w:r>
             <w:r>
               <w:rPr>
@@ -1660,7 +1660,7 @@
                 <w:noProof/>
                 <w:webHidden/>
               </w:rPr>
-              <w:instrText xml:space="preserve"> PAGEREF _Toc367478917 \h </w:instrText>
+              <w:instrText xml:space="preserve"> PAGEREF _Toc368595035 \h </w:instrText>
             </w:r>
             <w:r>
               <w:rPr>
@@ -1680,7 +1680,7 @@
                 <w:noProof/>
                 <w:webHidden/>
               </w:rPr>
-              <w:t>10</w:t>
+              <w:t>17</w:t>
             </w:r>
             <w:r>
               <w:rPr>
@@ -1703,7 +1703,7 @@
               <w:lang w:eastAsia="da-DK"/>
             </w:rPr>
           </w:pPr>
-          <w:hyperlink w:anchor="_Toc367478918" w:history="1">
+          <w:hyperlink w:anchor="_Toc368595036" w:history="1">
             <w:r>
               <w:rPr>
                 <w:rStyle w:val="Hyperlink"/>
@@ -1731,7 +1731,7 @@
                 <w:noProof/>
                 <w:webHidden/>
               </w:rPr>
-              <w:instrText xml:space="preserve"> PAGEREF _Toc367478918 \h </w:instrText>
+              <w:instrText xml:space="preserve"> PAGEREF _Toc368595036 \h </w:instrText>
             </w:r>
             <w:r>
               <w:rPr>
@@ -1751,7 +1751,7 @@
                 <w:noProof/>
                 <w:webHidden/>
               </w:rPr>
-              <w:t>10</w:t>
+              <w:t>17</w:t>
             </w:r>
             <w:r>
               <w:rPr>
@@ -1774,7 +1774,7 @@
               <w:lang w:eastAsia="da-DK"/>
             </w:rPr>
           </w:pPr>
-          <w:hyperlink w:anchor="_Toc367478919" w:history="1">
+          <w:hyperlink w:anchor="_Toc368595037" w:history="1">
             <w:r>
               <w:rPr>
                 <w:rStyle w:val="Hyperlink"/>
@@ -1802,7 +1802,7 @@
                 <w:noProof/>
                 <w:webHidden/>
               </w:rPr>
-              <w:instrText xml:space="preserve"> PAGEREF _Toc367478919 \h </w:instrText>
+              <w:instrText xml:space="preserve"> PAGEREF _Toc368595037 \h </w:instrText>
             </w:r>
             <w:r>
               <w:rPr>
@@ -1822,7 +1822,7 @@
                 <w:noProof/>
                 <w:webHidden/>
               </w:rPr>
-              <w:t>11</w:t>
+              <w:t>17</w:t>
             </w:r>
             <w:r>
               <w:rPr>
@@ -1845,7 +1845,7 @@
               <w:lang w:eastAsia="da-DK"/>
             </w:rPr>
           </w:pPr>
-          <w:hyperlink w:anchor="_Toc367478920" w:history="1">
+          <w:hyperlink w:anchor="_Toc368595038" w:history="1">
             <w:r>
               <w:rPr>
                 <w:rStyle w:val="Hyperlink"/>
@@ -1873,7 +1873,7 @@
                 <w:noProof/>
                 <w:webHidden/>
               </w:rPr>
-              <w:instrText xml:space="preserve"> PAGEREF _Toc367478920 \h </w:instrText>
+              <w:instrText xml:space="preserve"> PAGEREF _Toc368595038 \h </w:instrText>
             </w:r>
             <w:r>
               <w:rPr>
@@ -1893,7 +1893,7 @@
                 <w:noProof/>
                 <w:webHidden/>
               </w:rPr>
-              <w:t>11</w:t>
+              <w:t>17</w:t>
             </w:r>
             <w:r>
               <w:rPr>
@@ -1916,7 +1916,7 @@
               <w:lang w:eastAsia="da-DK"/>
             </w:rPr>
           </w:pPr>
-          <w:hyperlink w:anchor="_Toc367478921" w:history="1">
+          <w:hyperlink w:anchor="_Toc368595039" w:history="1">
             <w:r>
               <w:rPr>
                 <w:rStyle w:val="Hyperlink"/>
@@ -1944,7 +1944,7 @@
                 <w:noProof/>
                 <w:webHidden/>
               </w:rPr>
-              <w:instrText xml:space="preserve"> PAGEREF _Toc367478921 \h </w:instrText>
+              <w:instrText xml:space="preserve"> PAGEREF _Toc368595039 \h </w:instrText>
             </w:r>
             <w:r>
               <w:rPr>
@@ -1964,7 +1964,7 @@
                 <w:noProof/>
                 <w:webHidden/>
               </w:rPr>
-              <w:t>11</w:t>
+              <w:t>17</w:t>
             </w:r>
             <w:r>
               <w:rPr>
@@ -1997,7 +1997,7 @@
           <w:lang w:val="en-GB"/>
         </w:rPr>
       </w:pPr>
-      <w:bookmarkStart w:id="0" w:name="_Toc367478895"/>
+      <w:bookmarkStart w:id="0" w:name="_Toc368595013"/>
       <w:r>
         <w:rPr>
           <w:lang w:val="en-GB"/>
@@ -2130,7 +2130,7 @@
           <w:lang w:val="en-GB"/>
         </w:rPr>
       </w:pPr>
-      <w:bookmarkStart w:id="1" w:name="_Toc367478896"/>
+      <w:bookmarkStart w:id="1" w:name="_Toc368595014"/>
       <w:r>
         <w:rPr>
           <w:lang w:val="en-GB"/>
@@ -2231,7 +2231,7 @@
           <w:lang w:val="en-GB"/>
         </w:rPr>
       </w:pPr>
-      <w:bookmarkStart w:id="2" w:name="_Toc367478897"/>
+      <w:bookmarkStart w:id="2" w:name="_Toc368595015"/>
       <w:r>
         <w:rPr>
           <w:lang w:val="en-GB"/>
@@ -2332,7 +2332,7 @@
           <w:lang w:val="en-GB"/>
         </w:rPr>
       </w:pPr>
-      <w:bookmarkStart w:id="3" w:name="_Toc367478898"/>
+      <w:bookmarkStart w:id="3" w:name="_Toc368595016"/>
       <w:r>
         <w:rPr>
           <w:lang w:val="en-GB"/>
@@ -2509,7 +2509,7 @@
           <w:lang w:val="en-GB"/>
         </w:rPr>
       </w:pPr>
-      <w:bookmarkStart w:id="4" w:name="_Toc367478899"/>
+      <w:bookmarkStart w:id="4" w:name="_Toc368595017"/>
       <w:r>
         <w:rPr>
           <w:lang w:val="en-GB"/>
@@ -2723,7 +2723,7 @@
           <w:lang w:val="en-GB"/>
         </w:rPr>
       </w:pPr>
-      <w:bookmarkStart w:id="5" w:name="_Toc367478900"/>
+      <w:bookmarkStart w:id="5" w:name="_Toc368595018"/>
       <w:r>
         <w:rPr>
           <w:lang w:val="en-GB"/>
@@ -2947,7 +2947,7 @@
           <w:lang w:val="en-GB"/>
         </w:rPr>
       </w:pPr>
-      <w:bookmarkStart w:id="6" w:name="_Toc367478901"/>
+      <w:bookmarkStart w:id="6" w:name="_Toc368595019"/>
       <w:r>
         <w:rPr>
           <w:lang w:val="en-GB"/>
@@ -2978,7 +2978,7 @@
           <w:lang w:val="en-GB"/>
         </w:rPr>
       </w:pPr>
-      <w:bookmarkStart w:id="7" w:name="_Toc367478902"/>
+      <w:bookmarkStart w:id="7" w:name="_Toc368595020"/>
       <w:r>
         <w:rPr>
           <w:lang w:val="en-GB"/>
@@ -3233,7 +3233,7 @@
           <w:lang w:val="en-GB"/>
         </w:rPr>
       </w:pPr>
-      <w:bookmarkStart w:id="8" w:name="_Toc367478903"/>
+      <w:bookmarkStart w:id="8" w:name="_Toc368595021"/>
       <w:r>
         <w:rPr>
           <w:lang w:val="en-GB"/>
@@ -3498,7 +3498,7 @@
           <w:lang w:val="en-GB"/>
         </w:rPr>
       </w:pPr>
-      <w:bookmarkStart w:id="9" w:name="_Toc367478904"/>
+      <w:bookmarkStart w:id="9" w:name="_Toc368595022"/>
       <w:r>
         <w:rPr>
           <w:lang w:val="en-GB"/>
@@ -3536,7 +3536,7 @@
           <w:lang w:val="en-GB"/>
         </w:rPr>
       </w:pPr>
-      <w:bookmarkStart w:id="10" w:name="_Toc367478905"/>
+      <w:bookmarkStart w:id="10" w:name="_Toc368595023"/>
       <w:r>
         <w:rPr>
           <w:lang w:val="en-GB"/>
@@ -3700,7 +3700,7 @@
           <w:lang w:val="en-GB"/>
         </w:rPr>
       </w:pPr>
-      <w:bookmarkStart w:id="11" w:name="_Toc367478906"/>
+      <w:bookmarkStart w:id="11" w:name="_Toc368595024"/>
       <w:r>
         <w:rPr>
           <w:lang w:val="en-GB"/>
@@ -3796,7 +3796,7 @@
           <w:lang w:val="en-GB"/>
         </w:rPr>
       </w:pPr>
-      <w:bookmarkStart w:id="12" w:name="_Toc367478907"/>
+      <w:bookmarkStart w:id="12" w:name="_Toc368595025"/>
       <w:r>
         <w:rPr>
           <w:lang w:val="en-GB"/>
@@ -4045,7 +4045,7 @@
           <w:lang w:val="en-GB"/>
         </w:rPr>
       </w:pPr>
-      <w:bookmarkStart w:id="13" w:name="_Toc367478908"/>
+      <w:bookmarkStart w:id="13" w:name="_Toc368595026"/>
       <w:r>
         <w:rPr>
           <w:lang w:val="en-GB"/>
@@ -4153,7 +4153,7 @@
           <w:lang w:val="en-GB"/>
         </w:rPr>
       </w:pPr>
-      <w:bookmarkStart w:id="14" w:name="_Toc367478909"/>
+      <w:bookmarkStart w:id="14" w:name="_Toc368595027"/>
       <w:r>
         <w:rPr>
           <w:lang w:val="en-GB"/>
@@ -4408,7 +4408,7 @@
           <w:lang w:val="en-GB"/>
         </w:rPr>
       </w:pPr>
-      <w:bookmarkStart w:id="15" w:name="_Toc367478910"/>
+      <w:bookmarkStart w:id="15" w:name="_Toc368595028"/>
       <w:r>
         <w:rPr>
           <w:lang w:val="en-GB"/>
@@ -4448,7 +4448,7 @@
           <v:shape id="_x0000_i1025" type="#_x0000_t75" style="width:481.5pt;height:392.25pt" o:ole="">
             <v:imagedata r:id="rId8" o:title=""/>
           </v:shape>
-          <o:OLEObject Type="Embed" ProgID="Visio.Drawing.11" ShapeID="_x0000_i1025" DrawAspect="Content" ObjectID="_1441557274" r:id="rId9"/>
+          <o:OLEObject Type="Embed" ProgID="Visio.Drawing.11" ShapeID="_x0000_i1025" DrawAspect="Content" ObjectID="_1442339113" r:id="rId9"/>
         </w:object>
       </w:r>
     </w:p>
@@ -5045,6 +5045,24 @@
     </w:p>
     <w:p>
       <w:pPr>
+        <w:pStyle w:val="Listeafsnit"/>
+        <w:numPr>
+          <w:ilvl w:val="0"/>
+          <w:numId w:val="20"/>
+        </w:numPr>
+        <w:rPr>
+          <w:lang w:val="en-GB"/>
+        </w:rPr>
+      </w:pPr>
+      <w:r>
+        <w:rPr>
+          <w:lang w:val="en-GB"/>
+        </w:rPr>
+        <w:t>Customer pricing plan is presently not implemented</w:t>
+      </w:r>
+    </w:p>
+    <w:p>
+      <w:pPr>
         <w:rPr>
           <w:lang w:val="en-GB"/>
         </w:rPr>
@@ -5057,7 +5075,7 @@
           <w:lang w:val="en-GB"/>
         </w:rPr>
       </w:pPr>
-      <w:bookmarkStart w:id="16" w:name="_Toc367478911"/>
+      <w:bookmarkStart w:id="16" w:name="_Toc368595029"/>
       <w:r>
         <w:rPr>
           <w:lang w:val="en-GB"/>
@@ -5076,7 +5094,7 @@
           <v:shape id="_x0000_i1026" type="#_x0000_t75" style="width:481.5pt;height:433.5pt" o:ole="">
             <v:imagedata r:id="rId10" o:title=""/>
           </v:shape>
-          <o:OLEObject Type="Embed" ProgID="Visio.Drawing.11" ShapeID="_x0000_i1026" DrawAspect="Content" ObjectID="_1441557275" r:id="rId11"/>
+          <o:OLEObject Type="Embed" ProgID="Visio.Drawing.11" ShapeID="_x0000_i1026" DrawAspect="Content" ObjectID="_1442339114" r:id="rId11"/>
         </w:object>
       </w:r>
     </w:p>
@@ -5557,7 +5575,7 @@
           <w:lang w:val="en-GB"/>
         </w:rPr>
       </w:pPr>
-      <w:bookmarkStart w:id="17" w:name="_Toc367478912"/>
+      <w:bookmarkStart w:id="17" w:name="_Toc368595030"/>
       <w:r>
         <w:rPr>
           <w:lang w:val="en-GB"/>
@@ -5569,8 +5587,6 @@
     </w:p>
     <w:p>
       <w:pPr>
-        <w:pStyle w:val="Overskrift2"/>
-        <w:spacing w:before="0"/>
         <w:rPr>
           <w:lang w:val="en-GB"/>
         </w:rPr>
@@ -5580,7 +5596,7 @@
           <v:shape id="_x0000_i1027" type="#_x0000_t75" style="width:429pt;height:513.75pt" o:ole="">
             <v:imagedata r:id="rId12" o:title=""/>
           </v:shape>
-          <o:OLEObject Type="Embed" ProgID="Visio.Drawing.11" ShapeID="_x0000_i1027" DrawAspect="Content" ObjectID="_1441557276" r:id="rId13"/>
+          <o:OLEObject Type="Embed" ProgID="Visio.Drawing.11" ShapeID="_x0000_i1027" DrawAspect="Content" ObjectID="_1442339115" r:id="rId13"/>
         </w:object>
       </w:r>
     </w:p>
@@ -5607,7 +5623,7 @@
           <w:lang w:val="en-GB"/>
         </w:rPr>
       </w:pPr>
-      <w:bookmarkStart w:id="18" w:name="_Toc367478914"/>
+      <w:bookmarkStart w:id="18" w:name="_Toc368595031"/>
       <w:r>
         <w:rPr>
           <w:lang w:val="en-GB"/>
@@ -5623,10 +5639,10 @@
       </w:pPr>
       <w:r>
         <w:object w:dxaOrig="12809" w:dyaOrig="8748">
-          <v:shape id="_x0000_i1041" type="#_x0000_t75" style="width:481.5pt;height:329.25pt" o:ole="">
+          <v:shape id="_x0000_i1028" type="#_x0000_t75" style="width:481.5pt;height:329.25pt" o:ole="">
             <v:imagedata r:id="rId14" o:title=""/>
           </v:shape>
-          <o:OLEObject Type="Embed" ProgID="Visio.Drawing.11" ShapeID="_x0000_i1041" DrawAspect="Content" ObjectID="_1441557277" r:id="rId15"/>
+          <o:OLEObject Type="Embed" ProgID="Visio.Drawing.11" ShapeID="_x0000_i1028" DrawAspect="Content" ObjectID="_1442339116" r:id="rId15"/>
         </w:object>
       </w:r>
     </w:p>
@@ -5636,10 +5652,10 @@
       </w:pPr>
       <w:r>
         <w:object w:dxaOrig="5156" w:dyaOrig="3697">
-          <v:shape id="_x0000_i1028" type="#_x0000_t75" style="width:258pt;height:184.5pt" o:ole="">
+          <v:shape id="_x0000_i1029" type="#_x0000_t75" style="width:258pt;height:184.5pt" o:ole="">
             <v:imagedata r:id="rId16" o:title=""/>
           </v:shape>
-          <o:OLEObject Type="Embed" ProgID="Visio.Drawing.11" ShapeID="_x0000_i1028" DrawAspect="Content" ObjectID="_1441557278" r:id="rId17"/>
+          <o:OLEObject Type="Embed" ProgID="Visio.Drawing.11" ShapeID="_x0000_i1029" DrawAspect="Content" ObjectID="_1442339117" r:id="rId17"/>
         </w:object>
       </w:r>
     </w:p>
@@ -5649,10 +5665,10 @@
       </w:pPr>
       <w:r>
         <w:object w:dxaOrig="3362" w:dyaOrig="2625">
-          <v:shape id="_x0000_i1029" type="#_x0000_t75" style="width:168pt;height:131.25pt" o:ole="">
+          <v:shape id="_x0000_i1030" type="#_x0000_t75" style="width:168pt;height:131.25pt" o:ole="">
             <v:imagedata r:id="rId18" o:title=""/>
           </v:shape>
-          <o:OLEObject Type="Embed" ProgID="Visio.Drawing.11" ShapeID="_x0000_i1029" DrawAspect="Content" ObjectID="_1441557279" r:id="rId19"/>
+          <o:OLEObject Type="Embed" ProgID="Visio.Drawing.11" ShapeID="_x0000_i1030" DrawAspect="Content" ObjectID="_1442339118" r:id="rId19"/>
         </w:object>
       </w:r>
     </w:p>
@@ -5662,10 +5678,10 @@
       </w:pPr>
       <w:r>
         <w:object w:dxaOrig="2909" w:dyaOrig="3192">
-          <v:shape id="_x0000_i1030" type="#_x0000_t75" style="width:145.5pt;height:159.75pt" o:ole="">
+          <v:shape id="_x0000_i1031" type="#_x0000_t75" style="width:145.5pt;height:159.75pt" o:ole="">
             <v:imagedata r:id="rId20" o:title=""/>
           </v:shape>
-          <o:OLEObject Type="Embed" ProgID="Visio.Drawing.11" ShapeID="_x0000_i1030" DrawAspect="Content" ObjectID="_1441557280" r:id="rId21"/>
+          <o:OLEObject Type="Embed" ProgID="Visio.Drawing.11" ShapeID="_x0000_i1031" DrawAspect="Content" ObjectID="_1442339119" r:id="rId21"/>
         </w:object>
       </w:r>
     </w:p>
@@ -5675,10 +5691,10 @@
       </w:pPr>
       <w:r>
         <w:object w:dxaOrig="5106" w:dyaOrig="4326">
-          <v:shape id="_x0000_i1031" type="#_x0000_t75" style="width:255pt;height:3in" o:ole="">
+          <v:shape id="_x0000_i1032" type="#_x0000_t75" style="width:255pt;height:3in" o:ole="">
             <v:imagedata r:id="rId22" o:title=""/>
           </v:shape>
-          <o:OLEObject Type="Embed" ProgID="Visio.Drawing.11" ShapeID="_x0000_i1031" DrawAspect="Content" ObjectID="_1441557281" r:id="rId23"/>
+          <o:OLEObject Type="Embed" ProgID="Visio.Drawing.11" ShapeID="_x0000_i1032" DrawAspect="Content" ObjectID="_1442339120" r:id="rId23"/>
         </w:object>
       </w:r>
     </w:p>
@@ -5688,10 +5704,10 @@
       </w:pPr>
       <w:r>
         <w:object w:dxaOrig="4893" w:dyaOrig="2625">
-          <v:shape id="_x0000_i1032" type="#_x0000_t75" style="width:244.5pt;height:131.25pt" o:ole="">
+          <v:shape id="_x0000_i1033" type="#_x0000_t75" style="width:244.5pt;height:131.25pt" o:ole="">
             <v:imagedata r:id="rId24" o:title=""/>
           </v:shape>
-          <o:OLEObject Type="Embed" ProgID="Visio.Drawing.11" ShapeID="_x0000_i1032" DrawAspect="Content" ObjectID="_1441557282" r:id="rId25"/>
+          <o:OLEObject Type="Embed" ProgID="Visio.Drawing.11" ShapeID="_x0000_i1033" DrawAspect="Content" ObjectID="_1442339121" r:id="rId25"/>
         </w:object>
       </w:r>
     </w:p>
@@ -5710,7 +5726,7 @@
           <w:lang w:val="en-GB"/>
         </w:rPr>
       </w:pPr>
-      <w:bookmarkStart w:id="19" w:name="_Toc367478915"/>
+      <w:bookmarkStart w:id="19" w:name="_Toc368595032"/>
       <w:r>
         <w:rPr>
           <w:lang w:val="en-GB"/>
@@ -5729,10 +5745,10 @@
       </w:pPr>
       <w:r>
         <w:object w:dxaOrig="8720" w:dyaOrig="5788">
-          <v:shape id="_x0000_i1033" type="#_x0000_t75" style="width:435.75pt;height:289.5pt" o:ole="">
+          <v:shape id="_x0000_i1034" type="#_x0000_t75" style="width:435.75pt;height:289.5pt" o:ole="">
             <v:imagedata r:id="rId26" o:title=""/>
           </v:shape>
-          <o:OLEObject Type="Embed" ProgID="Visio.Drawing.11" ShapeID="_x0000_i1033" DrawAspect="Content" ObjectID="_1441557283" r:id="rId27"/>
+          <o:OLEObject Type="Embed" ProgID="Visio.Drawing.11" ShapeID="_x0000_i1034" DrawAspect="Content" ObjectID="_1442339122" r:id="rId27"/>
         </w:object>
       </w:r>
     </w:p>
@@ -5743,7 +5759,7 @@
           <w:lang w:val="en-GB"/>
         </w:rPr>
       </w:pPr>
-      <w:bookmarkStart w:id="20" w:name="_Toc367478916"/>
+      <w:bookmarkStart w:id="20" w:name="_Toc368595033"/>
       <w:r>
         <w:rPr>
           <w:lang w:val="en-GB"/>
@@ -5758,10 +5774,10 @@
       </w:pPr>
       <w:r>
         <w:object w:dxaOrig="6780" w:dyaOrig="6253">
-          <v:shape id="_x0000_i1040" type="#_x0000_t75" style="width:339pt;height:312.75pt" o:ole="">
+          <v:shape id="_x0000_i1035" type="#_x0000_t75" style="width:339pt;height:312.75pt" o:ole="">
             <v:imagedata r:id="rId28" o:title=""/>
           </v:shape>
-          <o:OLEObject Type="Embed" ProgID="Visio.Drawing.11" ShapeID="_x0000_i1040" DrawAspect="Content" ObjectID="_1441557284" r:id="rId29"/>
+          <o:OLEObject Type="Embed" ProgID="Visio.Drawing.11" ShapeID="_x0000_i1035" DrawAspect="Content" ObjectID="_1442339123" r:id="rId29"/>
         </w:object>
       </w:r>
     </w:p>
@@ -5826,7 +5842,7 @@
           <w:lang w:val="en-GB"/>
         </w:rPr>
       </w:pPr>
-      <w:bookmarkStart w:id="21" w:name="_Toc367478917"/>
+      <w:bookmarkStart w:id="21" w:name="_Toc368595034"/>
       <w:r>
         <w:rPr>
           <w:lang w:val="en-GB"/>
@@ -5853,10 +5869,10 @@
       </w:pPr>
       <w:r>
         <w:object w:dxaOrig="5177" w:dyaOrig="3759">
-          <v:shape id="_x0000_i1034" type="#_x0000_t75" style="width:258.75pt;height:188.25pt" o:ole="">
+          <v:shape id="_x0000_i1036" type="#_x0000_t75" style="width:258.75pt;height:188.25pt" o:ole="">
             <v:imagedata r:id="rId30" o:title=""/>
           </v:shape>
-          <o:OLEObject Type="Embed" ProgID="Visio.Drawing.11" ShapeID="_x0000_i1034" DrawAspect="Content" ObjectID="_1441557285" r:id="rId31"/>
+          <o:OLEObject Type="Embed" ProgID="Visio.Drawing.11" ShapeID="_x0000_i1036" DrawAspect="Content" ObjectID="_1442339124" r:id="rId31"/>
         </w:object>
       </w:r>
     </w:p>
@@ -5871,10 +5887,10 @@
       </w:pPr>
       <w:r>
         <w:object w:dxaOrig="3334" w:dyaOrig="2419">
-          <v:shape id="_x0000_i1035" type="#_x0000_t75" style="width:166.5pt;height:120.75pt" o:ole="">
+          <v:shape id="_x0000_i1037" type="#_x0000_t75" style="width:166.5pt;height:120.75pt" o:ole="">
             <v:imagedata r:id="rId32" o:title=""/>
           </v:shape>
-          <o:OLEObject Type="Embed" ProgID="Visio.Drawing.11" ShapeID="_x0000_i1035" DrawAspect="Content" ObjectID="_1441557286" r:id="rId33"/>
+          <o:OLEObject Type="Embed" ProgID="Visio.Drawing.11" ShapeID="_x0000_i1037" DrawAspect="Content" ObjectID="_1442339125" r:id="rId33"/>
         </w:object>
       </w:r>
     </w:p>
@@ -5884,10 +5900,10 @@
       </w:pPr>
       <w:r>
         <w:object w:dxaOrig="4185" w:dyaOrig="3269">
-          <v:shape id="_x0000_i1036" type="#_x0000_t75" style="width:209.25pt;height:163.5pt" o:ole="">
+          <v:shape id="_x0000_i1038" type="#_x0000_t75" style="width:209.25pt;height:163.5pt" o:ole="">
             <v:imagedata r:id="rId34" o:title=""/>
           </v:shape>
-          <o:OLEObject Type="Embed" ProgID="Visio.Drawing.11" ShapeID="_x0000_i1036" DrawAspect="Content" ObjectID="_1441557287" r:id="rId35"/>
+          <o:OLEObject Type="Embed" ProgID="Visio.Drawing.11" ShapeID="_x0000_i1038" DrawAspect="Content" ObjectID="_1442339126" r:id="rId35"/>
         </w:object>
       </w:r>
     </w:p>
@@ -5897,10 +5913,10 @@
       </w:pPr>
       <w:r>
         <w:object w:dxaOrig="5035" w:dyaOrig="4363">
-          <v:shape id="_x0000_i1037" type="#_x0000_t75" style="width:252pt;height:218.25pt" o:ole="">
+          <v:shape id="_x0000_i1039" type="#_x0000_t75" style="width:252pt;height:218.25pt" o:ole="">
             <v:imagedata r:id="rId36" o:title=""/>
           </v:shape>
-          <o:OLEObject Type="Embed" ProgID="Visio.Drawing.11" ShapeID="_x0000_i1037" DrawAspect="Content" ObjectID="_1441557288" r:id="rId37"/>
+          <o:OLEObject Type="Embed" ProgID="Visio.Drawing.11" ShapeID="_x0000_i1039" DrawAspect="Content" ObjectID="_1442339127" r:id="rId37"/>
         </w:object>
       </w:r>
     </w:p>
@@ -5910,10 +5926,10 @@
       </w:pPr>
       <w:r>
         <w:object w:dxaOrig="3051" w:dyaOrig="2625">
-          <v:shape id="_x0000_i1038" type="#_x0000_t75" style="width:152.25pt;height:131.25pt" o:ole="">
+          <v:shape id="_x0000_i1040" type="#_x0000_t75" style="width:152.25pt;height:131.25pt" o:ole="">
             <v:imagedata r:id="rId38" o:title=""/>
           </v:shape>
-          <o:OLEObject Type="Embed" ProgID="Visio.Drawing.11" ShapeID="_x0000_i1038" DrawAspect="Content" ObjectID="_1441557289" r:id="rId39"/>
+          <o:OLEObject Type="Embed" ProgID="Visio.Drawing.11" ShapeID="_x0000_i1040" DrawAspect="Content" ObjectID="_1442339128" r:id="rId39"/>
         </w:object>
       </w:r>
     </w:p>
@@ -6000,6 +6016,7 @@
           <w:lang w:val="en-GB"/>
         </w:rPr>
       </w:pPr>
+      <w:bookmarkStart w:id="22" w:name="_Toc368595035"/>
       <w:r>
         <w:rPr>
           <w:lang w:val="en-GB"/>
@@ -6007,6 +6024,7 @@
         <w:lastRenderedPageBreak/>
         <w:t>Pricing plan attribute diagram</w:t>
       </w:r>
+      <w:bookmarkEnd w:id="22"/>
     </w:p>
     <w:p>
       <w:pPr>
@@ -6017,10 +6035,10 @@
       </w:pPr>
       <w:r>
         <w:object w:dxaOrig="8011" w:dyaOrig="5177">
-          <v:shape id="_x0000_i1039" type="#_x0000_t75" style="width:400.5pt;height:258.75pt" o:ole="">
+          <v:shape id="_x0000_i1041" type="#_x0000_t75" style="width:400.5pt;height:258.75pt" o:ole="">
             <v:imagedata r:id="rId40" o:title=""/>
           </v:shape>
-          <o:OLEObject Type="Embed" ProgID="Visio.Drawing.11" ShapeID="_x0000_i1039" DrawAspect="Content" ObjectID="_1441557290" r:id="rId41"/>
+          <o:OLEObject Type="Embed" ProgID="Visio.Drawing.11" ShapeID="_x0000_i1041" DrawAspect="Content" ObjectID="_1442339129" r:id="rId41"/>
         </w:object>
       </w:r>
     </w:p>
@@ -6113,14 +6131,14 @@
           <w:lang w:val="en-GB"/>
         </w:rPr>
       </w:pPr>
-      <w:bookmarkStart w:id="22" w:name="_Toc367478918"/>
+      <w:bookmarkStart w:id="23" w:name="_Toc368595036"/>
       <w:r>
         <w:rPr>
           <w:lang w:val="en-GB"/>
         </w:rPr>
         <w:t>Transactional dependencies</w:t>
       </w:r>
-      <w:bookmarkEnd w:id="22"/>
+      <w:bookmarkEnd w:id="23"/>
     </w:p>
     <w:p>
       <w:pPr>
@@ -6137,14 +6155,14 @@
           <w:lang w:val="en-GB"/>
         </w:rPr>
       </w:pPr>
-      <w:bookmarkStart w:id="23" w:name="_Toc367478919"/>
+      <w:bookmarkStart w:id="24" w:name="_Toc368595037"/>
       <w:r>
         <w:rPr>
           <w:lang w:val="en-GB"/>
         </w:rPr>
         <w:t>Queries and views</w:t>
       </w:r>
-      <w:bookmarkEnd w:id="23"/>
+      <w:bookmarkEnd w:id="24"/>
     </w:p>
     <w:p>
       <w:pPr>
@@ -6153,14 +6171,14 @@
           <w:lang w:val="en-GB"/>
         </w:rPr>
       </w:pPr>
-      <w:bookmarkStart w:id="24" w:name="_Toc367478920"/>
+      <w:bookmarkStart w:id="25" w:name="_Toc368595038"/>
       <w:r>
         <w:rPr>
           <w:lang w:val="en-GB"/>
         </w:rPr>
         <w:t>Performance and indexes</w:t>
       </w:r>
-      <w:bookmarkEnd w:id="24"/>
+      <w:bookmarkEnd w:id="25"/>
     </w:p>
     <w:p>
       <w:pPr>
@@ -6177,14 +6195,14 @@
           <w:lang w:val="en-GB"/>
         </w:rPr>
       </w:pPr>
-      <w:bookmarkStart w:id="25" w:name="_Toc367478921"/>
+      <w:bookmarkStart w:id="26" w:name="_Toc368595039"/>
       <w:r>
         <w:rPr>
           <w:lang w:val="en-GB"/>
         </w:rPr>
         <w:t>Transactions</w:t>
       </w:r>
-      <w:bookmarkEnd w:id="25"/>
+      <w:bookmarkEnd w:id="26"/>
     </w:p>
     <w:p>
       <w:pPr>
@@ -6308,7 +6326,7 @@
             <w:rPr>
               <w:noProof/>
             </w:rPr>
-            <w:t>17</w:t>
+            <w:t>8</w:t>
           </w:r>
         </w:fldSimple>
       </w:sdtContent>
@@ -9480,7 +9498,7 @@
 </file>
 
 <file path=customXml/itemProps1.xml><?xml version="1.0" encoding="utf-8"?>
-<ds:datastoreItem xmlns:ds="http://schemas.openxmlformats.org/officeDocument/2006/customXml" ds:itemID="{04CD7939-0CB1-4B77-BEE1-27466FC90B27}">
+<ds:datastoreItem xmlns:ds="http://schemas.openxmlformats.org/officeDocument/2006/customXml" ds:itemID="{672F4710-9D12-448C-BA97-545FA38F8303}">
   <ds:schemaRefs>
     <ds:schemaRef ds:uri="http://schemas.openxmlformats.org/officeDocument/2006/bibliography"/>
   </ds:schemaRefs>

</xml_diff>

<commit_message>
Fixing minor bug in data generation script. Fixing some issues with query.
</commit_message>
<xml_diff>
--- a/DatabaseDesign/DatabaseManagementSystems/Report miniproject.docx
+++ b/DatabaseDesign/DatabaseManagementSystems/Report miniproject.docx
@@ -5092,7 +5092,7 @@
           <v:shape id="_x0000_i1025" type="#_x0000_t75" style="width:481.5pt;height:392.25pt" o:ole="">
             <v:imagedata r:id="rId8" o:title=""/>
           </v:shape>
-          <o:OLEObject Type="Embed" ProgID="Visio.Drawing.11" ShapeID="_x0000_i1025" DrawAspect="Content" ObjectID="_1442920821" r:id="rId9"/>
+          <o:OLEObject Type="Embed" ProgID="Visio.Drawing.11" ShapeID="_x0000_i1025" DrawAspect="Content" ObjectID="_1443008529" r:id="rId9"/>
         </w:object>
       </w:r>
     </w:p>
@@ -5738,7 +5738,7 @@
           <v:shape id="_x0000_i1026" type="#_x0000_t75" style="width:481.5pt;height:433.5pt" o:ole="">
             <v:imagedata r:id="rId10" o:title=""/>
           </v:shape>
-          <o:OLEObject Type="Embed" ProgID="Visio.Drawing.11" ShapeID="_x0000_i1026" DrawAspect="Content" ObjectID="_1442920822" r:id="rId11"/>
+          <o:OLEObject Type="Embed" ProgID="Visio.Drawing.11" ShapeID="_x0000_i1026" DrawAspect="Content" ObjectID="_1443008530" r:id="rId11"/>
         </w:object>
       </w:r>
     </w:p>
@@ -6240,7 +6240,7 @@
           <v:shape id="_x0000_i1027" type="#_x0000_t75" style="width:429pt;height:513.75pt" o:ole="">
             <v:imagedata r:id="rId12" o:title=""/>
           </v:shape>
-          <o:OLEObject Type="Embed" ProgID="Visio.Drawing.11" ShapeID="_x0000_i1027" DrawAspect="Content" ObjectID="_1442920823" r:id="rId13"/>
+          <o:OLEObject Type="Embed" ProgID="Visio.Drawing.11" ShapeID="_x0000_i1027" DrawAspect="Content" ObjectID="_1443008531" r:id="rId13"/>
         </w:object>
       </w:r>
     </w:p>
@@ -6286,7 +6286,7 @@
           <v:shape id="_x0000_i1028" type="#_x0000_t75" style="width:481.5pt;height:329.25pt" o:ole="">
             <v:imagedata r:id="rId14" o:title=""/>
           </v:shape>
-          <o:OLEObject Type="Embed" ProgID="Visio.Drawing.11" ShapeID="_x0000_i1028" DrawAspect="Content" ObjectID="_1442920824" r:id="rId15"/>
+          <o:OLEObject Type="Embed" ProgID="Visio.Drawing.11" ShapeID="_x0000_i1028" DrawAspect="Content" ObjectID="_1443008532" r:id="rId15"/>
         </w:object>
       </w:r>
     </w:p>
@@ -6299,7 +6299,7 @@
           <v:shape id="_x0000_i1029" type="#_x0000_t75" style="width:258pt;height:184.5pt" o:ole="">
             <v:imagedata r:id="rId16" o:title=""/>
           </v:shape>
-          <o:OLEObject Type="Embed" ProgID="Visio.Drawing.11" ShapeID="_x0000_i1029" DrawAspect="Content" ObjectID="_1442920825" r:id="rId17"/>
+          <o:OLEObject Type="Embed" ProgID="Visio.Drawing.11" ShapeID="_x0000_i1029" DrawAspect="Content" ObjectID="_1443008533" r:id="rId17"/>
         </w:object>
       </w:r>
     </w:p>
@@ -6312,7 +6312,7 @@
           <v:shape id="_x0000_i1030" type="#_x0000_t75" style="width:168pt;height:131.25pt" o:ole="">
             <v:imagedata r:id="rId18" o:title=""/>
           </v:shape>
-          <o:OLEObject Type="Embed" ProgID="Visio.Drawing.11" ShapeID="_x0000_i1030" DrawAspect="Content" ObjectID="_1442920826" r:id="rId19"/>
+          <o:OLEObject Type="Embed" ProgID="Visio.Drawing.11" ShapeID="_x0000_i1030" DrawAspect="Content" ObjectID="_1443008534" r:id="rId19"/>
         </w:object>
       </w:r>
     </w:p>
@@ -6325,7 +6325,7 @@
           <v:shape id="_x0000_i1031" type="#_x0000_t75" style="width:145.5pt;height:159.75pt" o:ole="">
             <v:imagedata r:id="rId20" o:title=""/>
           </v:shape>
-          <o:OLEObject Type="Embed" ProgID="Visio.Drawing.11" ShapeID="_x0000_i1031" DrawAspect="Content" ObjectID="_1442920827" r:id="rId21"/>
+          <o:OLEObject Type="Embed" ProgID="Visio.Drawing.11" ShapeID="_x0000_i1031" DrawAspect="Content" ObjectID="_1443008535" r:id="rId21"/>
         </w:object>
       </w:r>
     </w:p>
@@ -6338,7 +6338,7 @@
           <v:shape id="_x0000_i1032" type="#_x0000_t75" style="width:255pt;height:3in" o:ole="">
             <v:imagedata r:id="rId22" o:title=""/>
           </v:shape>
-          <o:OLEObject Type="Embed" ProgID="Visio.Drawing.11" ShapeID="_x0000_i1032" DrawAspect="Content" ObjectID="_1442920828" r:id="rId23"/>
+          <o:OLEObject Type="Embed" ProgID="Visio.Drawing.11" ShapeID="_x0000_i1032" DrawAspect="Content" ObjectID="_1443008536" r:id="rId23"/>
         </w:object>
       </w:r>
     </w:p>
@@ -6351,7 +6351,7 @@
           <v:shape id="_x0000_i1033" type="#_x0000_t75" style="width:244.5pt;height:131.25pt" o:ole="">
             <v:imagedata r:id="rId24" o:title=""/>
           </v:shape>
-          <o:OLEObject Type="Embed" ProgID="Visio.Drawing.11" ShapeID="_x0000_i1033" DrawAspect="Content" ObjectID="_1442920829" r:id="rId25"/>
+          <o:OLEObject Type="Embed" ProgID="Visio.Drawing.11" ShapeID="_x0000_i1033" DrawAspect="Content" ObjectID="_1443008537" r:id="rId25"/>
         </w:object>
       </w:r>
     </w:p>
@@ -6392,7 +6392,7 @@
           <v:shape id="_x0000_i1034" type="#_x0000_t75" style="width:435.75pt;height:289.5pt" o:ole="">
             <v:imagedata r:id="rId26" o:title=""/>
           </v:shape>
-          <o:OLEObject Type="Embed" ProgID="Visio.Drawing.11" ShapeID="_x0000_i1034" DrawAspect="Content" ObjectID="_1442920830" r:id="rId27"/>
+          <o:OLEObject Type="Embed" ProgID="Visio.Drawing.11" ShapeID="_x0000_i1034" DrawAspect="Content" ObjectID="_1443008538" r:id="rId27"/>
         </w:object>
       </w:r>
     </w:p>
@@ -6421,7 +6421,7 @@
           <v:shape id="_x0000_i1035" type="#_x0000_t75" style="width:339pt;height:312.75pt" o:ole="">
             <v:imagedata r:id="rId28" o:title=""/>
           </v:shape>
-          <o:OLEObject Type="Embed" ProgID="Visio.Drawing.11" ShapeID="_x0000_i1035" DrawAspect="Content" ObjectID="_1442920831" r:id="rId29"/>
+          <o:OLEObject Type="Embed" ProgID="Visio.Drawing.11" ShapeID="_x0000_i1035" DrawAspect="Content" ObjectID="_1443008539" r:id="rId29"/>
         </w:object>
       </w:r>
     </w:p>
@@ -6516,7 +6516,7 @@
           <v:shape id="_x0000_i1036" type="#_x0000_t75" style="width:258.75pt;height:188.25pt" o:ole="">
             <v:imagedata r:id="rId30" o:title=""/>
           </v:shape>
-          <o:OLEObject Type="Embed" ProgID="Visio.Drawing.11" ShapeID="_x0000_i1036" DrawAspect="Content" ObjectID="_1442920832" r:id="rId31"/>
+          <o:OLEObject Type="Embed" ProgID="Visio.Drawing.11" ShapeID="_x0000_i1036" DrawAspect="Content" ObjectID="_1443008540" r:id="rId31"/>
         </w:object>
       </w:r>
     </w:p>
@@ -6534,7 +6534,7 @@
           <v:shape id="_x0000_i1037" type="#_x0000_t75" style="width:166.5pt;height:120.75pt" o:ole="">
             <v:imagedata r:id="rId32" o:title=""/>
           </v:shape>
-          <o:OLEObject Type="Embed" ProgID="Visio.Drawing.11" ShapeID="_x0000_i1037" DrawAspect="Content" ObjectID="_1442920833" r:id="rId33"/>
+          <o:OLEObject Type="Embed" ProgID="Visio.Drawing.11" ShapeID="_x0000_i1037" DrawAspect="Content" ObjectID="_1443008541" r:id="rId33"/>
         </w:object>
       </w:r>
     </w:p>
@@ -6547,7 +6547,7 @@
           <v:shape id="_x0000_i1038" type="#_x0000_t75" style="width:209.25pt;height:163.5pt" o:ole="">
             <v:imagedata r:id="rId34" o:title=""/>
           </v:shape>
-          <o:OLEObject Type="Embed" ProgID="Visio.Drawing.11" ShapeID="_x0000_i1038" DrawAspect="Content" ObjectID="_1442920834" r:id="rId35"/>
+          <o:OLEObject Type="Embed" ProgID="Visio.Drawing.11" ShapeID="_x0000_i1038" DrawAspect="Content" ObjectID="_1443008542" r:id="rId35"/>
         </w:object>
       </w:r>
     </w:p>
@@ -6560,7 +6560,7 @@
           <v:shape id="_x0000_i1039" type="#_x0000_t75" style="width:252pt;height:218.25pt" o:ole="">
             <v:imagedata r:id="rId36" o:title=""/>
           </v:shape>
-          <o:OLEObject Type="Embed" ProgID="Visio.Drawing.11" ShapeID="_x0000_i1039" DrawAspect="Content" ObjectID="_1442920835" r:id="rId37"/>
+          <o:OLEObject Type="Embed" ProgID="Visio.Drawing.11" ShapeID="_x0000_i1039" DrawAspect="Content" ObjectID="_1443008543" r:id="rId37"/>
         </w:object>
       </w:r>
     </w:p>
@@ -6573,7 +6573,7 @@
           <v:shape id="_x0000_i1040" type="#_x0000_t75" style="width:152.25pt;height:131.25pt" o:ole="">
             <v:imagedata r:id="rId38" o:title=""/>
           </v:shape>
-          <o:OLEObject Type="Embed" ProgID="Visio.Drawing.11" ShapeID="_x0000_i1040" DrawAspect="Content" ObjectID="_1442920836" r:id="rId39"/>
+          <o:OLEObject Type="Embed" ProgID="Visio.Drawing.11" ShapeID="_x0000_i1040" DrawAspect="Content" ObjectID="_1443008544" r:id="rId39"/>
         </w:object>
       </w:r>
     </w:p>
@@ -6682,7 +6682,7 @@
           <v:shape id="_x0000_i1041" type="#_x0000_t75" style="width:400.5pt;height:258.75pt" o:ole="">
             <v:imagedata r:id="rId40" o:title=""/>
           </v:shape>
-          <o:OLEObject Type="Embed" ProgID="Visio.Drawing.11" ShapeID="_x0000_i1041" DrawAspect="Content" ObjectID="_1442920837" r:id="rId41"/>
+          <o:OLEObject Type="Embed" ProgID="Visio.Drawing.11" ShapeID="_x0000_i1041" DrawAspect="Content" ObjectID="_1443008545" r:id="rId41"/>
         </w:object>
       </w:r>
     </w:p>
@@ -6934,578 +6934,6 @@
         <w:t>Example result</w:t>
       </w:r>
       <w:bookmarkEnd w:id="26"/>
-    </w:p>
-    <w:tbl>
-      <w:tblPr>
-        <w:tblStyle w:val="Tabel-Gitter"/>
-        <w:tblW w:w="0" w:type="auto"/>
-        <w:tblLook w:val="04A0"/>
-      </w:tblPr>
-      <w:tblGrid>
-        <w:gridCol w:w="4889"/>
-        <w:gridCol w:w="4889"/>
-      </w:tblGrid>
-      <w:tr>
-        <w:tc>
-          <w:tcPr>
-            <w:tcW w:w="4889" w:type="dxa"/>
-          </w:tcPr>
-          <w:p>
-            <w:pPr>
-              <w:rPr>
-                <w:lang w:val="en-GB"/>
-              </w:rPr>
-            </w:pPr>
-          </w:p>
-        </w:tc>
-        <w:tc>
-          <w:tcPr>
-            <w:tcW w:w="4889" w:type="dxa"/>
-          </w:tcPr>
-          <w:p>
-            <w:pPr>
-              <w:rPr>
-                <w:lang w:val="en-GB"/>
-              </w:rPr>
-            </w:pPr>
-          </w:p>
-        </w:tc>
-      </w:tr>
-      <w:tr>
-        <w:tc>
-          <w:tcPr>
-            <w:tcW w:w="4889" w:type="dxa"/>
-          </w:tcPr>
-          <w:p>
-            <w:pPr>
-              <w:rPr>
-                <w:lang w:val="en-GB"/>
-              </w:rPr>
-            </w:pPr>
-          </w:p>
-        </w:tc>
-        <w:tc>
-          <w:tcPr>
-            <w:tcW w:w="4889" w:type="dxa"/>
-          </w:tcPr>
-          <w:p>
-            <w:pPr>
-              <w:rPr>
-                <w:lang w:val="en-GB"/>
-              </w:rPr>
-            </w:pPr>
-          </w:p>
-        </w:tc>
-      </w:tr>
-    </w:tbl>
-    <w:p>
-      <w:pPr>
-        <w:spacing w:after="0"/>
-        <w:rPr>
-          <w:lang w:val="en-GB"/>
-        </w:rPr>
-      </w:pPr>
-    </w:p>
-    <w:p>
-      <w:pPr>
-        <w:pStyle w:val="Overskrift2"/>
-        <w:rPr>
-          <w:lang w:val="en-GB"/>
-        </w:rPr>
-      </w:pPr>
-      <w:bookmarkStart w:id="27" w:name="_Toc369175957"/>
-      <w:r>
-        <w:rPr>
-          <w:lang w:val="en-GB"/>
-        </w:rPr>
-        <w:lastRenderedPageBreak/>
-        <w:t>Best selling product with name</w:t>
-      </w:r>
-      <w:bookmarkEnd w:id="27"/>
-    </w:p>
-    <w:tbl>
-      <w:tblPr>
-        <w:tblStyle w:val="Tabel-Gitter"/>
-        <w:tblW w:w="0" w:type="auto"/>
-        <w:tblLook w:val="04A0"/>
-      </w:tblPr>
-      <w:tblGrid>
-        <w:gridCol w:w="9778"/>
-      </w:tblGrid>
-      <w:tr>
-        <w:tc>
-          <w:tcPr>
-            <w:tcW w:w="9778" w:type="dxa"/>
-          </w:tcPr>
-          <w:p>
-            <w:pPr>
-              <w:spacing w:line="276" w:lineRule="auto"/>
-              <w:rPr>
-                <w:lang w:val="en-GB"/>
-              </w:rPr>
-            </w:pPr>
-            <w:r>
-              <w:rPr>
-                <w:rFonts w:ascii="Courier New" w:hAnsi="Courier New" w:cs="Courier New"/>
-                <w:lang w:val="en-GB"/>
-              </w:rPr>
-              <w:t xml:space="preserve">SELECT name, </w:t>
-            </w:r>
-            <w:proofErr w:type="spellStart"/>
-            <w:r>
-              <w:rPr>
-                <w:rFonts w:ascii="Courier New" w:hAnsi="Courier New" w:cs="Courier New"/>
-                <w:lang w:val="en-GB"/>
-              </w:rPr>
-              <w:t>productid</w:t>
-            </w:r>
-            <w:proofErr w:type="spellEnd"/>
-            <w:r>
-              <w:rPr>
-                <w:rFonts w:ascii="Courier New" w:hAnsi="Courier New" w:cs="Courier New"/>
-                <w:lang w:val="en-GB"/>
-              </w:rPr>
-              <w:t>, count FROM (</w:t>
-            </w:r>
-            <w:r>
-              <w:rPr>
-                <w:rFonts w:ascii="Courier New" w:hAnsi="Courier New" w:cs="Courier New"/>
-                <w:lang w:val="en-GB"/>
-              </w:rPr>
-              <w:t xml:space="preserve">SELECT </w:t>
-            </w:r>
-            <w:proofErr w:type="spellStart"/>
-            <w:r>
-              <w:rPr>
-                <w:rFonts w:ascii="Courier New" w:hAnsi="Courier New" w:cs="Courier New"/>
-                <w:lang w:val="en-GB"/>
-              </w:rPr>
-              <w:t>productid</w:t>
-            </w:r>
-            <w:proofErr w:type="spellEnd"/>
-            <w:r>
-              <w:rPr>
-                <w:rFonts w:ascii="Courier New" w:hAnsi="Courier New" w:cs="Courier New"/>
-                <w:lang w:val="en-GB"/>
-              </w:rPr>
-              <w:t xml:space="preserve">, </w:t>
-            </w:r>
-            <w:r>
-              <w:rPr>
-                <w:rFonts w:ascii="Courier New" w:hAnsi="Courier New" w:cs="Courier New"/>
-                <w:lang w:val="en-GB"/>
-              </w:rPr>
-              <w:t>SUM(count)</w:t>
-            </w:r>
-            <w:r>
-              <w:rPr>
-                <w:rFonts w:ascii="Courier New" w:hAnsi="Courier New" w:cs="Courier New"/>
-                <w:lang w:val="en-GB"/>
-              </w:rPr>
-              <w:t xml:space="preserve"> AS count</w:t>
-            </w:r>
-            <w:r>
-              <w:rPr>
-                <w:rFonts w:ascii="Courier New" w:hAnsi="Courier New" w:cs="Courier New"/>
-                <w:lang w:val="en-GB"/>
-              </w:rPr>
-              <w:t xml:space="preserve"> FROM </w:t>
-            </w:r>
-            <w:proofErr w:type="spellStart"/>
-            <w:r>
-              <w:rPr>
-                <w:rFonts w:ascii="Courier New" w:hAnsi="Courier New" w:cs="Courier New"/>
-                <w:lang w:val="en-GB"/>
-              </w:rPr>
-              <w:t>customerorderproducts</w:t>
-            </w:r>
-            <w:proofErr w:type="spellEnd"/>
-            <w:r>
-              <w:rPr>
-                <w:rFonts w:ascii="Courier New" w:hAnsi="Courier New" w:cs="Courier New"/>
-                <w:lang w:val="en-GB"/>
-              </w:rPr>
-              <w:t xml:space="preserve"> GROUP BY </w:t>
-            </w:r>
-            <w:proofErr w:type="spellStart"/>
-            <w:r>
-              <w:rPr>
-                <w:rFonts w:ascii="Courier New" w:hAnsi="Courier New" w:cs="Courier New"/>
-                <w:lang w:val="en-GB"/>
-              </w:rPr>
-              <w:t>productid</w:t>
-            </w:r>
-            <w:proofErr w:type="spellEnd"/>
-            <w:r>
-              <w:rPr>
-                <w:rFonts w:ascii="Courier New" w:hAnsi="Courier New" w:cs="Courier New"/>
-                <w:lang w:val="en-GB"/>
-              </w:rPr>
-              <w:t xml:space="preserve"> order by SUM(count) DESC limit 1</w:t>
-            </w:r>
-            <w:r>
-              <w:rPr>
-                <w:rFonts w:ascii="Courier New" w:hAnsi="Courier New" w:cs="Courier New"/>
-                <w:lang w:val="en-GB"/>
-              </w:rPr>
-              <w:t xml:space="preserve">) temp INNER JOIN products ON </w:t>
-            </w:r>
-            <w:proofErr w:type="spellStart"/>
-            <w:r>
-              <w:rPr>
-                <w:rFonts w:ascii="Courier New" w:hAnsi="Courier New" w:cs="Courier New"/>
-                <w:lang w:val="en-GB"/>
-              </w:rPr>
-              <w:t>temp.productid</w:t>
-            </w:r>
-            <w:proofErr w:type="spellEnd"/>
-            <w:r>
-              <w:rPr>
-                <w:rFonts w:ascii="Courier New" w:hAnsi="Courier New" w:cs="Courier New"/>
-                <w:lang w:val="en-GB"/>
-              </w:rPr>
-              <w:t>=products.pid;</w:t>
-            </w:r>
-          </w:p>
-        </w:tc>
-      </w:tr>
-    </w:tbl>
-    <w:p>
-      <w:pPr>
-        <w:rPr>
-          <w:lang w:val="en-GB"/>
-        </w:rPr>
-      </w:pPr>
-    </w:p>
-    <w:p>
-      <w:pPr>
-        <w:pStyle w:val="Overskrift3"/>
-        <w:rPr>
-          <w:lang w:val="en-GB"/>
-        </w:rPr>
-      </w:pPr>
-      <w:bookmarkStart w:id="28" w:name="_Toc369175958"/>
-      <w:r>
-        <w:rPr>
-          <w:lang w:val="en-GB"/>
-        </w:rPr>
-        <w:t>Example result</w:t>
-      </w:r>
-      <w:bookmarkEnd w:id="28"/>
-    </w:p>
-    <w:tbl>
-      <w:tblPr>
-        <w:tblStyle w:val="Tabel-Gitter"/>
-        <w:tblW w:w="0" w:type="auto"/>
-        <w:tblLook w:val="04A0"/>
-      </w:tblPr>
-      <w:tblGrid>
-        <w:gridCol w:w="4889"/>
-        <w:gridCol w:w="4889"/>
-      </w:tblGrid>
-      <w:tr>
-        <w:tc>
-          <w:tcPr>
-            <w:tcW w:w="4889" w:type="dxa"/>
-          </w:tcPr>
-          <w:p>
-            <w:pPr>
-              <w:rPr>
-                <w:lang w:val="en-GB"/>
-              </w:rPr>
-            </w:pPr>
-          </w:p>
-        </w:tc>
-        <w:tc>
-          <w:tcPr>
-            <w:tcW w:w="4889" w:type="dxa"/>
-          </w:tcPr>
-          <w:p>
-            <w:pPr>
-              <w:rPr>
-                <w:lang w:val="en-GB"/>
-              </w:rPr>
-            </w:pPr>
-          </w:p>
-        </w:tc>
-      </w:tr>
-      <w:tr>
-        <w:tc>
-          <w:tcPr>
-            <w:tcW w:w="4889" w:type="dxa"/>
-          </w:tcPr>
-          <w:p>
-            <w:pPr>
-              <w:rPr>
-                <w:lang w:val="en-GB"/>
-              </w:rPr>
-            </w:pPr>
-          </w:p>
-        </w:tc>
-        <w:tc>
-          <w:tcPr>
-            <w:tcW w:w="4889" w:type="dxa"/>
-          </w:tcPr>
-          <w:p>
-            <w:pPr>
-              <w:rPr>
-                <w:lang w:val="en-GB"/>
-              </w:rPr>
-            </w:pPr>
-          </w:p>
-        </w:tc>
-      </w:tr>
-    </w:tbl>
-    <w:p>
-      <w:pPr>
-        <w:rPr>
-          <w:lang w:val="en-GB"/>
-        </w:rPr>
-      </w:pPr>
-    </w:p>
-    <w:p>
-      <w:pPr>
-        <w:pStyle w:val="Overskrift2"/>
-        <w:rPr>
-          <w:lang w:val="en-GB"/>
-        </w:rPr>
-      </w:pPr>
-      <w:bookmarkStart w:id="29" w:name="_Toc369175959"/>
-      <w:r>
-        <w:rPr>
-          <w:lang w:val="en-GB"/>
-        </w:rPr>
-        <w:t>Most purchasing customer</w:t>
-      </w:r>
-      <w:r>
-        <w:rPr>
-          <w:lang w:val="en-GB"/>
-        </w:rPr>
-        <w:t xml:space="preserve"> (money, no </w:t>
-      </w:r>
-      <w:r>
-        <w:rPr>
-          <w:lang w:val="en-GB"/>
-        </w:rPr>
-        <w:t>quantity discount</w:t>
-      </w:r>
-      <w:r>
-        <w:rPr>
-          <w:lang w:val="en-GB"/>
-        </w:rPr>
-        <w:t>)</w:t>
-      </w:r>
-      <w:bookmarkEnd w:id="29"/>
-    </w:p>
-    <w:tbl>
-      <w:tblPr>
-        <w:tblStyle w:val="Tabel-Gitter"/>
-        <w:tblW w:w="0" w:type="auto"/>
-        <w:tblLook w:val="04A0"/>
-      </w:tblPr>
-      <w:tblGrid>
-        <w:gridCol w:w="9778"/>
-      </w:tblGrid>
-      <w:tr>
-        <w:tc>
-          <w:tcPr>
-            <w:tcW w:w="9778" w:type="dxa"/>
-          </w:tcPr>
-          <w:p>
-            <w:pPr>
-              <w:spacing w:line="276" w:lineRule="auto"/>
-              <w:rPr>
-                <w:rFonts w:ascii="Courier New" w:hAnsi="Courier New" w:cs="Courier New"/>
-                <w:lang w:val="en-GB"/>
-              </w:rPr>
-            </w:pPr>
-            <w:r>
-              <w:rPr>
-                <w:rFonts w:ascii="Courier New" w:hAnsi="Courier New" w:cs="Courier New"/>
-                <w:lang w:val="en-GB"/>
-              </w:rPr>
-              <w:t>SELECT</w:t>
-            </w:r>
-            <w:r>
-              <w:rPr>
-                <w:rFonts w:ascii="Courier New" w:hAnsi="Courier New" w:cs="Courier New"/>
-                <w:lang w:val="en-GB"/>
-              </w:rPr>
-              <w:t xml:space="preserve"> </w:t>
-            </w:r>
-            <w:proofErr w:type="spellStart"/>
-            <w:r>
-              <w:rPr>
-                <w:rFonts w:ascii="Courier New" w:hAnsi="Courier New" w:cs="Courier New"/>
-                <w:lang w:val="en-GB"/>
-              </w:rPr>
-              <w:t>customerid</w:t>
-            </w:r>
-            <w:proofErr w:type="spellEnd"/>
-            <w:r>
-              <w:rPr>
-                <w:rFonts w:ascii="Courier New" w:hAnsi="Courier New" w:cs="Courier New"/>
-                <w:lang w:val="en-GB"/>
-              </w:rPr>
-              <w:t xml:space="preserve">, SUM(price - price*discount/100) FROM </w:t>
-            </w:r>
-            <w:proofErr w:type="spellStart"/>
-            <w:r>
-              <w:rPr>
-                <w:rFonts w:ascii="Courier New" w:hAnsi="Courier New" w:cs="Courier New"/>
-                <w:lang w:val="en-GB"/>
-              </w:rPr>
-              <w:t>customerorderproducts</w:t>
-            </w:r>
-            <w:proofErr w:type="spellEnd"/>
-            <w:r>
-              <w:rPr>
-                <w:rFonts w:ascii="Courier New" w:hAnsi="Courier New" w:cs="Courier New"/>
-                <w:lang w:val="en-GB"/>
-              </w:rPr>
-              <w:t xml:space="preserve"> INNER JOIN </w:t>
-            </w:r>
-            <w:proofErr w:type="spellStart"/>
-            <w:r>
-              <w:rPr>
-                <w:rFonts w:ascii="Courier New" w:hAnsi="Courier New" w:cs="Courier New"/>
-                <w:lang w:val="en-GB"/>
-              </w:rPr>
-              <w:t>customerorders</w:t>
-            </w:r>
-            <w:proofErr w:type="spellEnd"/>
-            <w:r>
-              <w:rPr>
-                <w:rFonts w:ascii="Courier New" w:hAnsi="Courier New" w:cs="Courier New"/>
-                <w:lang w:val="en-GB"/>
-              </w:rPr>
-              <w:t xml:space="preserve"> ON </w:t>
-            </w:r>
-            <w:proofErr w:type="spellStart"/>
-            <w:r>
-              <w:rPr>
-                <w:rFonts w:ascii="Courier New" w:hAnsi="Courier New" w:cs="Courier New"/>
-                <w:lang w:val="en-GB"/>
-              </w:rPr>
-              <w:t>customerorderproducts.orderid</w:t>
-            </w:r>
-            <w:proofErr w:type="spellEnd"/>
-            <w:r>
-              <w:rPr>
-                <w:rFonts w:ascii="Courier New" w:hAnsi="Courier New" w:cs="Courier New"/>
-                <w:lang w:val="en-GB"/>
-              </w:rPr>
-              <w:t>=</w:t>
-            </w:r>
-            <w:proofErr w:type="spellStart"/>
-            <w:r>
-              <w:rPr>
-                <w:rFonts w:ascii="Courier New" w:hAnsi="Courier New" w:cs="Courier New"/>
-                <w:lang w:val="en-GB"/>
-              </w:rPr>
-              <w:t>customerorderproducts.orderid</w:t>
-            </w:r>
-            <w:proofErr w:type="spellEnd"/>
-            <w:r>
-              <w:rPr>
-                <w:rFonts w:ascii="Courier New" w:hAnsi="Courier New" w:cs="Courier New"/>
-                <w:lang w:val="en-GB"/>
-              </w:rPr>
-              <w:t xml:space="preserve"> INNER JOIN </w:t>
-            </w:r>
-            <w:proofErr w:type="spellStart"/>
-            <w:r>
-              <w:rPr>
-                <w:rFonts w:ascii="Courier New" w:hAnsi="Courier New" w:cs="Courier New"/>
-                <w:lang w:val="en-GB"/>
-              </w:rPr>
-              <w:t>pricingplans</w:t>
-            </w:r>
-            <w:proofErr w:type="spellEnd"/>
-            <w:r>
-              <w:rPr>
-                <w:rFonts w:ascii="Courier New" w:hAnsi="Courier New" w:cs="Courier New"/>
-                <w:lang w:val="en-GB"/>
-              </w:rPr>
-              <w:t xml:space="preserve"> ON </w:t>
-            </w:r>
-            <w:proofErr w:type="spellStart"/>
-            <w:r>
-              <w:rPr>
-                <w:rFonts w:ascii="Courier New" w:hAnsi="Courier New" w:cs="Courier New"/>
-                <w:lang w:val="en-GB"/>
-              </w:rPr>
-              <w:t>customerorderproducts.priceingplanid</w:t>
-            </w:r>
-            <w:proofErr w:type="spellEnd"/>
-            <w:r>
-              <w:rPr>
-                <w:rFonts w:ascii="Courier New" w:hAnsi="Courier New" w:cs="Courier New"/>
-                <w:lang w:val="en-GB"/>
-              </w:rPr>
-              <w:t xml:space="preserve">=pricingplans.id GROUP BY </w:t>
-            </w:r>
-            <w:proofErr w:type="spellStart"/>
-            <w:r>
-              <w:rPr>
-                <w:rFonts w:ascii="Courier New" w:hAnsi="Courier New" w:cs="Courier New"/>
-                <w:lang w:val="en-GB"/>
-              </w:rPr>
-              <w:t>customerorders.customerid</w:t>
-            </w:r>
-            <w:proofErr w:type="spellEnd"/>
-            <w:r>
-              <w:rPr>
-                <w:rFonts w:ascii="Courier New" w:hAnsi="Courier New" w:cs="Courier New"/>
-                <w:lang w:val="en-GB"/>
-              </w:rPr>
-              <w:t xml:space="preserve"> ORDER BY sum(price - price*discount/100) LIMIT 1;</w:t>
-            </w:r>
-          </w:p>
-        </w:tc>
-      </w:tr>
-    </w:tbl>
-    <w:p>
-      <w:pPr>
-        <w:spacing w:after="0"/>
-        <w:rPr>
-          <w:lang w:val="en-GB"/>
-        </w:rPr>
-      </w:pPr>
-      <w:r>
-        <w:rPr>
-          <w:lang w:val="en-GB"/>
-        </w:rPr>
-        <w:t xml:space="preserve">Execution time: </w:t>
-      </w:r>
-      <w:r>
-        <w:rPr>
-          <w:lang w:val="en-GB"/>
-        </w:rPr>
-        <w:t>&gt; 14min – terminated.</w:t>
-      </w:r>
-      <w:r>
-        <w:rPr>
-          <w:lang w:val="en-GB"/>
-        </w:rPr>
-        <w:t xml:space="preserve"> </w:t>
-      </w:r>
-    </w:p>
-    <w:p>
-      <w:pPr>
-        <w:pStyle w:val="Overskrift3"/>
-        <w:rPr>
-          <w:lang w:val="en-GB"/>
-        </w:rPr>
-      </w:pPr>
-      <w:bookmarkStart w:id="30" w:name="_Toc369175960"/>
-      <w:r>
-        <w:rPr>
-          <w:lang w:val="en-GB"/>
-        </w:rPr>
-        <w:t>Example result</w:t>
-      </w:r>
-      <w:bookmarkEnd w:id="30"/>
     </w:p>
     <w:tbl>
       <w:tblPr>
@@ -7526,15 +6954,17 @@
             <w:pPr>
               <w:jc w:val="center"/>
               <w:rPr>
+                <w:b/>
                 <w:lang w:val="en-GB"/>
               </w:rPr>
             </w:pPr>
             <w:proofErr w:type="spellStart"/>
             <w:r>
               <w:rPr>
-                <w:lang w:val="en-GB"/>
-              </w:rPr>
-              <w:t>customerid</w:t>
+                <w:b/>
+                <w:lang w:val="en-GB"/>
+              </w:rPr>
+              <w:t>productid</w:t>
             </w:r>
             <w:proofErr w:type="spellEnd"/>
           </w:p>
@@ -7547,15 +6977,16 @@
             <w:pPr>
               <w:jc w:val="center"/>
               <w:rPr>
+                <w:b/>
                 <w:lang w:val="en-GB"/>
               </w:rPr>
             </w:pPr>
             <w:r>
               <w:rPr>
-                <w:rFonts w:ascii="Courier New" w:hAnsi="Courier New" w:cs="Courier New"/>
-                <w:lang w:val="en-GB"/>
-              </w:rPr>
-              <w:t>SUM(price - price*discount/100)</w:t>
+                <w:b/>
+                <w:lang w:val="en-GB"/>
+              </w:rPr>
+              <w:t>sum</w:t>
             </w:r>
           </w:p>
         </w:tc>
@@ -7572,6 +7003,12 @@
                 <w:lang w:val="en-GB"/>
               </w:rPr>
             </w:pPr>
+            <w:r>
+              <w:rPr>
+                <w:lang w:val="en-GB"/>
+              </w:rPr>
+              <w:t>46195</w:t>
+            </w:r>
           </w:p>
         </w:tc>
         <w:tc>
@@ -7585,6 +7022,12 @@
                 <w:lang w:val="en-GB"/>
               </w:rPr>
             </w:pPr>
+            <w:r>
+              <w:rPr>
+                <w:lang w:val="en-GB"/>
+              </w:rPr>
+              <w:t>503</w:t>
+            </w:r>
           </w:p>
         </w:tc>
       </w:tr>
@@ -7599,57 +7042,20 @@
     </w:p>
     <w:p>
       <w:pPr>
-        <w:spacing w:after="0"/>
-        <w:rPr>
-          <w:lang w:val="en-GB"/>
-        </w:rPr>
-      </w:pPr>
-    </w:p>
-    <w:p>
-      <w:pPr>
         <w:pStyle w:val="Overskrift2"/>
         <w:rPr>
           <w:lang w:val="en-GB"/>
         </w:rPr>
       </w:pPr>
-      <w:bookmarkStart w:id="31" w:name="_Toc369175961"/>
-      <w:r>
-        <w:rPr>
-          <w:lang w:val="en-GB"/>
-        </w:rPr>
-        <w:t xml:space="preserve">Biggest </w:t>
-      </w:r>
-      <w:r>
-        <w:rPr>
-          <w:lang w:val="en-GB"/>
-        </w:rPr>
-        <w:t xml:space="preserve">Wholesaler </w:t>
-      </w:r>
-      <w:r>
-        <w:rPr>
-          <w:lang w:val="en-GB"/>
-        </w:rPr>
-        <w:t xml:space="preserve">profit </w:t>
-      </w:r>
-      <w:r>
-        <w:rPr>
-          <w:lang w:val="en-GB"/>
-        </w:rPr>
-        <w:t xml:space="preserve">margin </w:t>
-      </w:r>
-      <w:r>
-        <w:rPr>
-          <w:lang w:val="en-GB"/>
-        </w:rPr>
-        <w:t>product</w:t>
-      </w:r>
-      <w:r>
-        <w:rPr>
-          <w:lang w:val="en-GB"/>
-        </w:rPr>
-        <w:t xml:space="preserve"> (one unit purchased)</w:t>
-      </w:r>
-      <w:bookmarkEnd w:id="31"/>
+      <w:bookmarkStart w:id="27" w:name="_Toc369175957"/>
+      <w:r>
+        <w:rPr>
+          <w:lang w:val="en-GB"/>
+        </w:rPr>
+        <w:lastRenderedPageBreak/>
+        <w:t>Best selling product with name</w:t>
+      </w:r>
+      <w:bookmarkEnd w:id="27"/>
     </w:p>
     <w:tbl>
       <w:tblPr>
@@ -7667,20 +7073,352 @@
           </w:tcPr>
           <w:p>
             <w:pPr>
+              <w:spacing w:line="276" w:lineRule="auto"/>
               <w:rPr>
                 <w:lang w:val="en-GB"/>
               </w:rPr>
             </w:pPr>
+            <w:r>
+              <w:rPr>
+                <w:rFonts w:ascii="Courier New" w:hAnsi="Courier New" w:cs="Courier New"/>
+                <w:lang w:val="en-GB"/>
+              </w:rPr>
+              <w:t xml:space="preserve">SELECT name, </w:t>
+            </w:r>
+            <w:proofErr w:type="spellStart"/>
+            <w:r>
+              <w:rPr>
+                <w:rFonts w:ascii="Courier New" w:hAnsi="Courier New" w:cs="Courier New"/>
+                <w:lang w:val="en-GB"/>
+              </w:rPr>
+              <w:t>productid</w:t>
+            </w:r>
+            <w:proofErr w:type="spellEnd"/>
+            <w:r>
+              <w:rPr>
+                <w:rFonts w:ascii="Courier New" w:hAnsi="Courier New" w:cs="Courier New"/>
+                <w:lang w:val="en-GB"/>
+              </w:rPr>
+              <w:t>, count FROM (</w:t>
+            </w:r>
+            <w:r>
+              <w:rPr>
+                <w:rFonts w:ascii="Courier New" w:hAnsi="Courier New" w:cs="Courier New"/>
+                <w:lang w:val="en-GB"/>
+              </w:rPr>
+              <w:t xml:space="preserve">SELECT </w:t>
+            </w:r>
+            <w:proofErr w:type="spellStart"/>
+            <w:r>
+              <w:rPr>
+                <w:rFonts w:ascii="Courier New" w:hAnsi="Courier New" w:cs="Courier New"/>
+                <w:lang w:val="en-GB"/>
+              </w:rPr>
+              <w:t>productid</w:t>
+            </w:r>
+            <w:proofErr w:type="spellEnd"/>
+            <w:r>
+              <w:rPr>
+                <w:rFonts w:ascii="Courier New" w:hAnsi="Courier New" w:cs="Courier New"/>
+                <w:lang w:val="en-GB"/>
+              </w:rPr>
+              <w:t xml:space="preserve">, </w:t>
+            </w:r>
+            <w:r>
+              <w:rPr>
+                <w:rFonts w:ascii="Courier New" w:hAnsi="Courier New" w:cs="Courier New"/>
+                <w:lang w:val="en-GB"/>
+              </w:rPr>
+              <w:t>SUM(count)</w:t>
+            </w:r>
+            <w:r>
+              <w:rPr>
+                <w:rFonts w:ascii="Courier New" w:hAnsi="Courier New" w:cs="Courier New"/>
+                <w:lang w:val="en-GB"/>
+              </w:rPr>
+              <w:t xml:space="preserve"> AS count</w:t>
+            </w:r>
+            <w:r>
+              <w:rPr>
+                <w:rFonts w:ascii="Courier New" w:hAnsi="Courier New" w:cs="Courier New"/>
+                <w:lang w:val="en-GB"/>
+              </w:rPr>
+              <w:t xml:space="preserve"> FROM </w:t>
+            </w:r>
+            <w:proofErr w:type="spellStart"/>
+            <w:r>
+              <w:rPr>
+                <w:rFonts w:ascii="Courier New" w:hAnsi="Courier New" w:cs="Courier New"/>
+                <w:lang w:val="en-GB"/>
+              </w:rPr>
+              <w:t>customerorderproducts</w:t>
+            </w:r>
+            <w:proofErr w:type="spellEnd"/>
+            <w:r>
+              <w:rPr>
+                <w:rFonts w:ascii="Courier New" w:hAnsi="Courier New" w:cs="Courier New"/>
+                <w:lang w:val="en-GB"/>
+              </w:rPr>
+              <w:t xml:space="preserve"> GROUP BY </w:t>
+            </w:r>
+            <w:proofErr w:type="spellStart"/>
+            <w:r>
+              <w:rPr>
+                <w:rFonts w:ascii="Courier New" w:hAnsi="Courier New" w:cs="Courier New"/>
+                <w:lang w:val="en-GB"/>
+              </w:rPr>
+              <w:t>productid</w:t>
+            </w:r>
+            <w:proofErr w:type="spellEnd"/>
+            <w:r>
+              <w:rPr>
+                <w:rFonts w:ascii="Courier New" w:hAnsi="Courier New" w:cs="Courier New"/>
+                <w:lang w:val="en-GB"/>
+              </w:rPr>
+              <w:t xml:space="preserve"> </w:t>
+            </w:r>
+            <w:r>
+              <w:rPr>
+                <w:rFonts w:ascii="Courier New" w:hAnsi="Courier New" w:cs="Courier New"/>
+                <w:lang w:val="en-GB"/>
+              </w:rPr>
+              <w:t>ORDER BY</w:t>
+            </w:r>
+            <w:r>
+              <w:rPr>
+                <w:rFonts w:ascii="Courier New" w:hAnsi="Courier New" w:cs="Courier New"/>
+                <w:lang w:val="en-GB"/>
+              </w:rPr>
+              <w:t xml:space="preserve"> SUM(count) DESC limit 1</w:t>
+            </w:r>
+            <w:r>
+              <w:rPr>
+                <w:rFonts w:ascii="Courier New" w:hAnsi="Courier New" w:cs="Courier New"/>
+                <w:lang w:val="en-GB"/>
+              </w:rPr>
+              <w:t xml:space="preserve">) temp INNER JOIN products ON </w:t>
+            </w:r>
+            <w:proofErr w:type="spellStart"/>
+            <w:r>
+              <w:rPr>
+                <w:rFonts w:ascii="Courier New" w:hAnsi="Courier New" w:cs="Courier New"/>
+                <w:lang w:val="en-GB"/>
+              </w:rPr>
+              <w:t>temp.productid</w:t>
+            </w:r>
+            <w:proofErr w:type="spellEnd"/>
+            <w:r>
+              <w:rPr>
+                <w:rFonts w:ascii="Courier New" w:hAnsi="Courier New" w:cs="Courier New"/>
+                <w:lang w:val="en-GB"/>
+              </w:rPr>
+              <w:t>=products.pid;</w:t>
+            </w:r>
           </w:p>
         </w:tc>
       </w:tr>
     </w:tbl>
     <w:p>
       <w:pPr>
-        <w:rPr>
-          <w:lang w:val="en-GB"/>
-        </w:rPr>
-      </w:pPr>
+        <w:spacing w:after="0"/>
+        <w:rPr>
+          <w:lang w:val="en-GB"/>
+        </w:rPr>
+      </w:pPr>
+    </w:p>
+    <w:p>
+      <w:pPr>
+        <w:pStyle w:val="Overskrift3"/>
+        <w:rPr>
+          <w:lang w:val="en-GB"/>
+        </w:rPr>
+      </w:pPr>
+      <w:bookmarkStart w:id="28" w:name="_Toc369175958"/>
+      <w:r>
+        <w:rPr>
+          <w:lang w:val="en-GB"/>
+        </w:rPr>
+        <w:t>Example result</w:t>
+      </w:r>
+      <w:bookmarkEnd w:id="28"/>
+    </w:p>
+    <w:tbl>
+      <w:tblPr>
+        <w:tblStyle w:val="Tabel-Gitter"/>
+        <w:tblW w:w="0" w:type="auto"/>
+        <w:tblLook w:val="04A0"/>
+      </w:tblPr>
+      <w:tblGrid>
+        <w:gridCol w:w="3284"/>
+        <w:gridCol w:w="3285"/>
+        <w:gridCol w:w="3285"/>
+      </w:tblGrid>
+      <w:tr>
+        <w:tc>
+          <w:tcPr>
+            <w:tcW w:w="3284" w:type="dxa"/>
+          </w:tcPr>
+          <w:p>
+            <w:pPr>
+              <w:jc w:val="center"/>
+              <w:rPr>
+                <w:b/>
+                <w:lang w:val="en-GB"/>
+              </w:rPr>
+            </w:pPr>
+            <w:r>
+              <w:rPr>
+                <w:b/>
+                <w:lang w:val="en-GB"/>
+              </w:rPr>
+              <w:t>name</w:t>
+            </w:r>
+          </w:p>
+        </w:tc>
+        <w:tc>
+          <w:tcPr>
+            <w:tcW w:w="3285" w:type="dxa"/>
+          </w:tcPr>
+          <w:p>
+            <w:pPr>
+              <w:jc w:val="center"/>
+              <w:rPr>
+                <w:b/>
+                <w:lang w:val="en-GB"/>
+              </w:rPr>
+            </w:pPr>
+            <w:proofErr w:type="spellStart"/>
+            <w:r>
+              <w:rPr>
+                <w:b/>
+                <w:lang w:val="en-GB"/>
+              </w:rPr>
+              <w:t>productid</w:t>
+            </w:r>
+            <w:proofErr w:type="spellEnd"/>
+          </w:p>
+        </w:tc>
+        <w:tc>
+          <w:tcPr>
+            <w:tcW w:w="3285" w:type="dxa"/>
+          </w:tcPr>
+          <w:p>
+            <w:pPr>
+              <w:jc w:val="center"/>
+              <w:rPr>
+                <w:b/>
+                <w:lang w:val="en-GB"/>
+              </w:rPr>
+            </w:pPr>
+            <w:r>
+              <w:rPr>
+                <w:b/>
+                <w:lang w:val="en-GB"/>
+              </w:rPr>
+              <w:t>count</w:t>
+            </w:r>
+          </w:p>
+        </w:tc>
+      </w:tr>
+      <w:tr>
+        <w:tc>
+          <w:tcPr>
+            <w:tcW w:w="3284" w:type="dxa"/>
+          </w:tcPr>
+          <w:p>
+            <w:pPr>
+              <w:jc w:val="center"/>
+              <w:rPr>
+                <w:lang w:val="en-GB"/>
+              </w:rPr>
+            </w:pPr>
+            <w:r>
+              <w:rPr>
+                <w:lang w:val="en-GB"/>
+              </w:rPr>
+              <w:t>Product 45195</w:t>
+            </w:r>
+          </w:p>
+        </w:tc>
+        <w:tc>
+          <w:tcPr>
+            <w:tcW w:w="3285" w:type="dxa"/>
+          </w:tcPr>
+          <w:p>
+            <w:pPr>
+              <w:jc w:val="center"/>
+              <w:rPr>
+                <w:lang w:val="en-GB"/>
+              </w:rPr>
+            </w:pPr>
+            <w:r>
+              <w:rPr>
+                <w:lang w:val="en-GB"/>
+              </w:rPr>
+              <w:t>46195</w:t>
+            </w:r>
+          </w:p>
+        </w:tc>
+        <w:tc>
+          <w:tcPr>
+            <w:tcW w:w="3285" w:type="dxa"/>
+          </w:tcPr>
+          <w:p>
+            <w:pPr>
+              <w:jc w:val="center"/>
+              <w:rPr>
+                <w:lang w:val="en-GB"/>
+              </w:rPr>
+            </w:pPr>
+            <w:r>
+              <w:rPr>
+                <w:lang w:val="en-GB"/>
+              </w:rPr>
+              <w:t>503</w:t>
+            </w:r>
+          </w:p>
+        </w:tc>
+      </w:tr>
+    </w:tbl>
+    <w:p>
+      <w:pPr>
+        <w:spacing w:after="0"/>
+        <w:rPr>
+          <w:lang w:val="en-GB"/>
+        </w:rPr>
+      </w:pPr>
+    </w:p>
+    <w:p>
+      <w:pPr>
+        <w:spacing w:after="0"/>
+        <w:rPr>
+          <w:lang w:val="en-GB"/>
+        </w:rPr>
+      </w:pPr>
+      <w:r>
+        <w:rPr>
+          <w:lang w:val="en-GB"/>
+        </w:rPr>
+        <w:t>Thi</w:t>
+      </w:r>
+      <w:r>
+        <w:rPr>
+          <w:lang w:val="en-GB"/>
+        </w:rPr>
+        <w:t>s</w:t>
+      </w:r>
+      <w:r>
+        <w:rPr>
+          <w:lang w:val="en-GB"/>
+        </w:rPr>
+        <w:t xml:space="preserve"> code also makes it easy to find the 10 best selling products (just change limit) or worst selling products (just change ORDER BY to ASC</w:t>
+      </w:r>
+      <w:r>
+        <w:rPr>
+          <w:lang w:val="en-GB"/>
+        </w:rPr>
+        <w:t>).</w:t>
+      </w:r>
     </w:p>
     <w:p>
       <w:pPr>
@@ -7689,35 +7427,45 @@
           <w:lang w:val="en-GB"/>
         </w:rPr>
       </w:pPr>
-      <w:r>
-        <w:rPr>
-          <w:lang w:val="en-GB"/>
-        </w:rPr>
-        <w:t xml:space="preserve">Biggest Web-shop profit </w:t>
-      </w:r>
-      <w:r>
-        <w:rPr>
-          <w:lang w:val="en-GB"/>
-        </w:rPr>
-        <w:t xml:space="preserve">margin </w:t>
-      </w:r>
-      <w:r>
-        <w:rPr>
-          <w:lang w:val="en-GB"/>
-        </w:rPr>
-        <w:t>product</w:t>
-      </w:r>
-      <w:r>
-        <w:rPr>
-          <w:lang w:val="en-GB"/>
-        </w:rPr>
-        <w:t xml:space="preserve"> </w:t>
-      </w:r>
-      <w:r>
-        <w:rPr>
-          <w:lang w:val="en-GB"/>
-        </w:rPr>
-        <w:t>(no individual discount)</w:t>
+      <w:bookmarkStart w:id="29" w:name="_Toc369175959"/>
+      <w:r>
+        <w:rPr>
+          <w:lang w:val="en-GB"/>
+        </w:rPr>
+        <w:t>Most purchasing customer</w:t>
+      </w:r>
+      <w:r>
+        <w:rPr>
+          <w:lang w:val="en-GB"/>
+        </w:rPr>
+        <w:t xml:space="preserve"> (money, no </w:t>
+      </w:r>
+      <w:r>
+        <w:rPr>
+          <w:lang w:val="en-GB"/>
+        </w:rPr>
+        <w:t>quantity discount</w:t>
+      </w:r>
+      <w:r>
+        <w:rPr>
+          <w:lang w:val="en-GB"/>
+        </w:rPr>
+        <w:t>)</w:t>
+      </w:r>
+      <w:bookmarkEnd w:id="29"/>
+    </w:p>
+    <w:p>
+      <w:pPr>
+        <w:pStyle w:val="Overskrift3"/>
+        <w:rPr>
+          <w:lang w:val="en-GB"/>
+        </w:rPr>
+      </w:pPr>
+      <w:r>
+        <w:rPr>
+          <w:lang w:val="en-GB"/>
+        </w:rPr>
+        <w:t>Attempt one</w:t>
       </w:r>
     </w:p>
     <w:tbl>
@@ -7736,6 +7484,7 @@
           </w:tcPr>
           <w:p>
             <w:pPr>
+              <w:spacing w:line="276" w:lineRule="auto"/>
               <w:rPr>
                 <w:rFonts w:ascii="Courier New" w:hAnsi="Courier New" w:cs="Courier New"/>
                 <w:lang w:val="en-GB"/>
@@ -7746,22 +7495,30 @@
                 <w:rFonts w:ascii="Courier New" w:hAnsi="Courier New" w:cs="Courier New"/>
                 <w:lang w:val="en-GB"/>
               </w:rPr>
-              <w:t>-- Get the values we need to work on into a temp table</w:t>
-            </w:r>
-          </w:p>
-          <w:p>
-            <w:pPr>
+              <w:t>SELECT</w:t>
+            </w:r>
+            <w:r>
               <w:rPr>
                 <w:rFonts w:ascii="Courier New" w:hAnsi="Courier New" w:cs="Courier New"/>
                 <w:lang w:val="en-GB"/>
               </w:rPr>
-            </w:pPr>
+              <w:t xml:space="preserve"> </w:t>
+            </w:r>
+            <w:proofErr w:type="spellStart"/>
             <w:r>
               <w:rPr>
                 <w:rFonts w:ascii="Courier New" w:hAnsi="Courier New" w:cs="Courier New"/>
                 <w:lang w:val="en-GB"/>
               </w:rPr>
-              <w:t xml:space="preserve">SELECT </w:t>
+              <w:t>customerid</w:t>
+            </w:r>
+            <w:proofErr w:type="spellEnd"/>
+            <w:r>
+              <w:rPr>
+                <w:rFonts w:ascii="Courier New" w:hAnsi="Courier New" w:cs="Courier New"/>
+                <w:lang w:val="en-GB"/>
+              </w:rPr>
+              <w:t xml:space="preserve">, SUM(price - price*discount/100) FROM </w:t>
             </w:r>
             <w:proofErr w:type="spellStart"/>
             <w:r>
@@ -7769,7 +7526,7 @@
                 <w:rFonts w:ascii="Courier New" w:hAnsi="Courier New" w:cs="Courier New"/>
                 <w:lang w:val="en-GB"/>
               </w:rPr>
-              <w:t>webshopid</w:t>
+              <w:t>customerorderproducts</w:t>
             </w:r>
             <w:proofErr w:type="spellEnd"/>
             <w:r>
@@ -7777,7 +7534,7 @@
                 <w:rFonts w:ascii="Courier New" w:hAnsi="Courier New" w:cs="Courier New"/>
                 <w:lang w:val="en-GB"/>
               </w:rPr>
-              <w:t xml:space="preserve">, </w:t>
+              <w:t xml:space="preserve"> INNER JOIN </w:t>
             </w:r>
             <w:proofErr w:type="spellStart"/>
             <w:r>
@@ -7785,7 +7542,7 @@
                 <w:rFonts w:ascii="Courier New" w:hAnsi="Courier New" w:cs="Courier New"/>
                 <w:lang w:val="en-GB"/>
               </w:rPr>
-              <w:t>productid</w:t>
+              <w:t>customerorders</w:t>
             </w:r>
             <w:proofErr w:type="spellEnd"/>
             <w:r>
@@ -7793,7 +7550,7 @@
                 <w:rFonts w:ascii="Courier New" w:hAnsi="Courier New" w:cs="Courier New"/>
                 <w:lang w:val="en-GB"/>
               </w:rPr>
-              <w:t xml:space="preserve">, (((p1.price - p1.price*p1.discount/100) - (p2.price - p2.price*p2.discount/100))/(p2.price - p2.price*p2.discount/100))*100 AS profit INTO TEMPORARY </w:t>
+              <w:t xml:space="preserve"> ON </w:t>
             </w:r>
             <w:proofErr w:type="spellStart"/>
             <w:r>
@@ -7801,7 +7558,7 @@
                 <w:rFonts w:ascii="Courier New" w:hAnsi="Courier New" w:cs="Courier New"/>
                 <w:lang w:val="en-GB"/>
               </w:rPr>
-              <w:t>tempdata</w:t>
+              <w:t>customerorderproducts.orderid</w:t>
             </w:r>
             <w:proofErr w:type="spellEnd"/>
             <w:r>
@@ -7809,7 +7566,7 @@
                 <w:rFonts w:ascii="Courier New" w:hAnsi="Courier New" w:cs="Courier New"/>
                 <w:lang w:val="en-GB"/>
               </w:rPr>
-              <w:t xml:space="preserve"> FROM </w:t>
+              <w:t>=</w:t>
             </w:r>
             <w:proofErr w:type="spellStart"/>
             <w:r>
@@ -7817,7 +7574,14 @@
                 <w:rFonts w:ascii="Courier New" w:hAnsi="Courier New" w:cs="Courier New"/>
                 <w:lang w:val="en-GB"/>
               </w:rPr>
-              <w:t>webshopcarries</w:t>
+              <w:t>customerorderproducts</w:t>
+            </w:r>
+            <w:r>
+              <w:rPr>
+                <w:rFonts w:ascii="Courier New" w:hAnsi="Courier New" w:cs="Courier New"/>
+                <w:lang w:val="en-GB"/>
+              </w:rPr>
+              <w:t>.orderid</w:t>
             </w:r>
             <w:proofErr w:type="spellEnd"/>
             <w:r>
@@ -7841,7 +7605,7 @@
                 <w:rFonts w:ascii="Courier New" w:hAnsi="Courier New" w:cs="Courier New"/>
                 <w:lang w:val="en-GB"/>
               </w:rPr>
-              <w:t xml:space="preserve"> p1 ON p1.id=</w:t>
+              <w:t xml:space="preserve"> ON </w:t>
             </w:r>
             <w:proofErr w:type="spellStart"/>
             <w:r>
@@ -7849,7 +7613,7 @@
                 <w:rFonts w:ascii="Courier New" w:hAnsi="Courier New" w:cs="Courier New"/>
                 <w:lang w:val="en-GB"/>
               </w:rPr>
-              <w:t>webshopcarries.wpricingplanid</w:t>
+              <w:t>customerorderproducts.priceingplanid</w:t>
             </w:r>
             <w:proofErr w:type="spellEnd"/>
             <w:r>
@@ -7857,7 +7621,7 @@
                 <w:rFonts w:ascii="Courier New" w:hAnsi="Courier New" w:cs="Courier New"/>
                 <w:lang w:val="en-GB"/>
               </w:rPr>
-              <w:t xml:space="preserve"> INNER JOIN </w:t>
+              <w:t xml:space="preserve">=pricingplans.id GROUP BY </w:t>
             </w:r>
             <w:proofErr w:type="spellStart"/>
             <w:r>
@@ -7865,7 +7629,7 @@
                 <w:rFonts w:ascii="Courier New" w:hAnsi="Courier New" w:cs="Courier New"/>
                 <w:lang w:val="en-GB"/>
               </w:rPr>
-              <w:t>pricingplans</w:t>
+              <w:t>customerorders.customerid</w:t>
             </w:r>
             <w:proofErr w:type="spellEnd"/>
             <w:r>
@@ -7873,324 +7637,21 @@
                 <w:rFonts w:ascii="Courier New" w:hAnsi="Courier New" w:cs="Courier New"/>
                 <w:lang w:val="en-GB"/>
               </w:rPr>
-              <w:t xml:space="preserve"> p2 ON p2.id=</w:t>
-            </w:r>
-            <w:proofErr w:type="spellStart"/>
+              <w:t xml:space="preserve"> ORDER BY sum(price - price*discount/100) </w:t>
+            </w:r>
             <w:r>
               <w:rPr>
                 <w:rFonts w:ascii="Courier New" w:hAnsi="Courier New" w:cs="Courier New"/>
                 <w:lang w:val="en-GB"/>
               </w:rPr>
-              <w:t>webshopcarries.ppricingplanid</w:t>
-            </w:r>
-            <w:proofErr w:type="spellEnd"/>
+              <w:t xml:space="preserve">DESC </w:t>
+            </w:r>
             <w:r>
               <w:rPr>
                 <w:rFonts w:ascii="Courier New" w:hAnsi="Courier New" w:cs="Courier New"/>
                 <w:lang w:val="en-GB"/>
               </w:rPr>
-              <w:t>;</w:t>
-            </w:r>
-          </w:p>
-          <w:p>
-            <w:pPr>
-              <w:rPr>
-                <w:rFonts w:ascii="Courier New" w:hAnsi="Courier New" w:cs="Courier New"/>
-                <w:lang w:val="en-GB"/>
-              </w:rPr>
-            </w:pPr>
-            <w:r>
-              <w:rPr>
-                <w:rFonts w:ascii="Courier New" w:hAnsi="Courier New" w:cs="Courier New"/>
-                <w:lang w:val="en-GB"/>
-              </w:rPr>
-              <w:t xml:space="preserve">-- Get the </w:t>
-            </w:r>
-            <w:proofErr w:type="spellStart"/>
-            <w:r>
-              <w:rPr>
-                <w:rFonts w:ascii="Courier New" w:hAnsi="Courier New" w:cs="Courier New"/>
-                <w:lang w:val="en-GB"/>
-              </w:rPr>
-              <w:t>groupd</w:t>
-            </w:r>
-            <w:proofErr w:type="spellEnd"/>
-            <w:r>
-              <w:rPr>
-                <w:rFonts w:ascii="Courier New" w:hAnsi="Courier New" w:cs="Courier New"/>
-                <w:lang w:val="en-GB"/>
-              </w:rPr>
-              <w:t xml:space="preserve"> max values and join with self</w:t>
-            </w:r>
-          </w:p>
-          <w:p>
-            <w:pPr>
-              <w:rPr>
-                <w:rFonts w:ascii="Courier New" w:hAnsi="Courier New" w:cs="Courier New"/>
-                <w:lang w:val="en-GB"/>
-              </w:rPr>
-            </w:pPr>
-            <w:r>
-              <w:rPr>
-                <w:rFonts w:ascii="Courier New" w:hAnsi="Courier New" w:cs="Courier New"/>
-                <w:lang w:val="en-GB"/>
-              </w:rPr>
-              <w:t xml:space="preserve">SELECT </w:t>
-            </w:r>
-            <w:proofErr w:type="spellStart"/>
-            <w:r>
-              <w:rPr>
-                <w:rFonts w:ascii="Courier New" w:hAnsi="Courier New" w:cs="Courier New"/>
-                <w:lang w:val="en-GB"/>
-              </w:rPr>
-              <w:t>tempdata.webshopid</w:t>
-            </w:r>
-            <w:proofErr w:type="spellEnd"/>
-            <w:r>
-              <w:rPr>
-                <w:rFonts w:ascii="Courier New" w:hAnsi="Courier New" w:cs="Courier New"/>
-                <w:lang w:val="en-GB"/>
-              </w:rPr>
-              <w:t xml:space="preserve">, </w:t>
-            </w:r>
-            <w:proofErr w:type="spellStart"/>
-            <w:r>
-              <w:rPr>
-                <w:rFonts w:ascii="Courier New" w:hAnsi="Courier New" w:cs="Courier New"/>
-                <w:lang w:val="en-GB"/>
-              </w:rPr>
-              <w:t>tempdata.productid</w:t>
-            </w:r>
-            <w:proofErr w:type="spellEnd"/>
-            <w:r>
-              <w:rPr>
-                <w:rFonts w:ascii="Courier New" w:hAnsi="Courier New" w:cs="Courier New"/>
-                <w:lang w:val="en-GB"/>
-              </w:rPr>
-              <w:t xml:space="preserve">, </w:t>
-            </w:r>
-            <w:proofErr w:type="spellStart"/>
-            <w:r>
-              <w:rPr>
-                <w:rFonts w:ascii="Courier New" w:hAnsi="Courier New" w:cs="Courier New"/>
-                <w:lang w:val="en-GB"/>
-              </w:rPr>
-              <w:t>to_char</w:t>
-            </w:r>
-            <w:proofErr w:type="spellEnd"/>
-            <w:r>
-              <w:rPr>
-                <w:rFonts w:ascii="Courier New" w:hAnsi="Courier New" w:cs="Courier New"/>
-                <w:lang w:val="en-GB"/>
-              </w:rPr>
-              <w:t xml:space="preserve">(tempdata.profit,'S999999D99') || '%' FROM (SELECT </w:t>
-            </w:r>
-            <w:proofErr w:type="spellStart"/>
-            <w:r>
-              <w:rPr>
-                <w:rFonts w:ascii="Courier New" w:hAnsi="Courier New" w:cs="Courier New"/>
-                <w:lang w:val="en-GB"/>
-              </w:rPr>
-              <w:t>webshopid</w:t>
-            </w:r>
-            <w:proofErr w:type="spellEnd"/>
-            <w:r>
-              <w:rPr>
-                <w:rFonts w:ascii="Courier New" w:hAnsi="Courier New" w:cs="Courier New"/>
-                <w:lang w:val="en-GB"/>
-              </w:rPr>
-              <w:t xml:space="preserve">, MAX(profit) AS </w:t>
-            </w:r>
-            <w:proofErr w:type="spellStart"/>
-            <w:r>
-              <w:rPr>
-                <w:rFonts w:ascii="Courier New" w:hAnsi="Courier New" w:cs="Courier New"/>
-                <w:lang w:val="en-GB"/>
-              </w:rPr>
-              <w:t>maxprofit</w:t>
-            </w:r>
-            <w:proofErr w:type="spellEnd"/>
-            <w:r>
-              <w:rPr>
-                <w:rFonts w:ascii="Courier New" w:hAnsi="Courier New" w:cs="Courier New"/>
-                <w:lang w:val="en-GB"/>
-              </w:rPr>
-              <w:t xml:space="preserve"> FROM </w:t>
-            </w:r>
-            <w:proofErr w:type="spellStart"/>
-            <w:r>
-              <w:rPr>
-                <w:rFonts w:ascii="Courier New" w:hAnsi="Courier New" w:cs="Courier New"/>
-                <w:lang w:val="en-GB"/>
-              </w:rPr>
-              <w:t>tempdata</w:t>
-            </w:r>
-            <w:proofErr w:type="spellEnd"/>
-            <w:r>
-              <w:rPr>
-                <w:rFonts w:ascii="Courier New" w:hAnsi="Courier New" w:cs="Courier New"/>
-                <w:lang w:val="en-GB"/>
-              </w:rPr>
-              <w:t xml:space="preserve"> GROUP BY </w:t>
-            </w:r>
-            <w:proofErr w:type="spellStart"/>
-            <w:r>
-              <w:rPr>
-                <w:rFonts w:ascii="Courier New" w:hAnsi="Courier New" w:cs="Courier New"/>
-                <w:lang w:val="en-GB"/>
-              </w:rPr>
-              <w:t>webshopid</w:t>
-            </w:r>
-            <w:proofErr w:type="spellEnd"/>
-            <w:r>
-              <w:rPr>
-                <w:rFonts w:ascii="Courier New" w:hAnsi="Courier New" w:cs="Courier New"/>
-                <w:lang w:val="en-GB"/>
-              </w:rPr>
-              <w:t xml:space="preserve">) </w:t>
-            </w:r>
-            <w:proofErr w:type="spellStart"/>
-            <w:r>
-              <w:rPr>
-                <w:rFonts w:ascii="Courier New" w:hAnsi="Courier New" w:cs="Courier New"/>
-                <w:lang w:val="en-GB"/>
-              </w:rPr>
-              <w:t>groupdata</w:t>
-            </w:r>
-            <w:proofErr w:type="spellEnd"/>
-            <w:r>
-              <w:rPr>
-                <w:rFonts w:ascii="Courier New" w:hAnsi="Courier New" w:cs="Courier New"/>
-                <w:lang w:val="en-GB"/>
-              </w:rPr>
-              <w:t xml:space="preserve"> INNER JOIN </w:t>
-            </w:r>
-            <w:proofErr w:type="spellStart"/>
-            <w:r>
-              <w:rPr>
-                <w:rFonts w:ascii="Courier New" w:hAnsi="Courier New" w:cs="Courier New"/>
-                <w:lang w:val="en-GB"/>
-              </w:rPr>
-              <w:t>tempdata</w:t>
-            </w:r>
-            <w:proofErr w:type="spellEnd"/>
-            <w:r>
-              <w:rPr>
-                <w:rFonts w:ascii="Courier New" w:hAnsi="Courier New" w:cs="Courier New"/>
-                <w:lang w:val="en-GB"/>
-              </w:rPr>
-              <w:t xml:space="preserve"> ON </w:t>
-            </w:r>
-            <w:proofErr w:type="spellStart"/>
-            <w:r>
-              <w:rPr>
-                <w:rFonts w:ascii="Courier New" w:hAnsi="Courier New" w:cs="Courier New"/>
-                <w:lang w:val="en-GB"/>
-              </w:rPr>
-              <w:t>groupdata.webshopid</w:t>
-            </w:r>
-            <w:proofErr w:type="spellEnd"/>
-            <w:r>
-              <w:rPr>
-                <w:rFonts w:ascii="Courier New" w:hAnsi="Courier New" w:cs="Courier New"/>
-                <w:lang w:val="en-GB"/>
-              </w:rPr>
-              <w:t>=</w:t>
-            </w:r>
-            <w:proofErr w:type="spellStart"/>
-            <w:r>
-              <w:rPr>
-                <w:rFonts w:ascii="Courier New" w:hAnsi="Courier New" w:cs="Courier New"/>
-                <w:lang w:val="en-GB"/>
-              </w:rPr>
-              <w:t>tempdata.webshopid</w:t>
-            </w:r>
-            <w:proofErr w:type="spellEnd"/>
-            <w:r>
-              <w:rPr>
-                <w:rFonts w:ascii="Courier New" w:hAnsi="Courier New" w:cs="Courier New"/>
-                <w:lang w:val="en-GB"/>
-              </w:rPr>
-              <w:t xml:space="preserve"> AND </w:t>
-            </w:r>
-            <w:proofErr w:type="spellStart"/>
-            <w:r>
-              <w:rPr>
-                <w:rFonts w:ascii="Courier New" w:hAnsi="Courier New" w:cs="Courier New"/>
-                <w:lang w:val="en-GB"/>
-              </w:rPr>
-              <w:t>groupdata.maxprofit</w:t>
-            </w:r>
-            <w:proofErr w:type="spellEnd"/>
-            <w:r>
-              <w:rPr>
-                <w:rFonts w:ascii="Courier New" w:hAnsi="Courier New" w:cs="Courier New"/>
-                <w:lang w:val="en-GB"/>
-              </w:rPr>
-              <w:t>=</w:t>
-            </w:r>
-            <w:proofErr w:type="spellStart"/>
-            <w:r>
-              <w:rPr>
-                <w:rFonts w:ascii="Courier New" w:hAnsi="Courier New" w:cs="Courier New"/>
-                <w:lang w:val="en-GB"/>
-              </w:rPr>
-              <w:t>tempdata.profit</w:t>
-            </w:r>
-            <w:proofErr w:type="spellEnd"/>
-            <w:r>
-              <w:rPr>
-                <w:rFonts w:ascii="Courier New" w:hAnsi="Courier New" w:cs="Courier New"/>
-                <w:lang w:val="en-GB"/>
-              </w:rPr>
-              <w:t xml:space="preserve"> LIMIT 10;</w:t>
-            </w:r>
-          </w:p>
-          <w:p>
-            <w:pPr>
-              <w:rPr>
-                <w:rFonts w:ascii="Courier New" w:hAnsi="Courier New" w:cs="Courier New"/>
-                <w:lang w:val="en-GB"/>
-              </w:rPr>
-            </w:pPr>
-            <w:r>
-              <w:rPr>
-                <w:rFonts w:ascii="Courier New" w:hAnsi="Courier New" w:cs="Courier New"/>
-                <w:lang w:val="en-GB"/>
-              </w:rPr>
-              <w:t>-- Drop the temp table</w:t>
-            </w:r>
-          </w:p>
-          <w:p>
-            <w:pPr>
-              <w:spacing w:line="276" w:lineRule="auto"/>
-              <w:rPr>
-                <w:rFonts w:ascii="Courier New" w:hAnsi="Courier New" w:cs="Courier New"/>
-                <w:lang w:val="en-GB"/>
-              </w:rPr>
-            </w:pPr>
-            <w:r>
-              <w:rPr>
-                <w:rFonts w:ascii="Courier New" w:hAnsi="Courier New" w:cs="Courier New"/>
-                <w:lang w:val="en-GB"/>
-              </w:rPr>
-              <w:t xml:space="preserve">DROP TABLE </w:t>
-            </w:r>
-            <w:proofErr w:type="spellStart"/>
-            <w:r>
-              <w:rPr>
-                <w:rFonts w:ascii="Courier New" w:hAnsi="Courier New" w:cs="Courier New"/>
-                <w:lang w:val="en-GB"/>
-              </w:rPr>
-              <w:t>tempdata</w:t>
-            </w:r>
-            <w:proofErr w:type="spellEnd"/>
-            <w:r>
-              <w:rPr>
-                <w:rFonts w:ascii="Courier New" w:hAnsi="Courier New" w:cs="Courier New"/>
-                <w:lang w:val="en-GB"/>
-              </w:rPr>
-              <w:t>;</w:t>
+              <w:t>LIMIT 1;</w:t>
             </w:r>
           </w:p>
         </w:tc>
@@ -8198,20 +7659,159 @@
     </w:tbl>
     <w:p>
       <w:pPr>
-        <w:rPr>
-          <w:lang w:val="en-GB"/>
-        </w:rPr>
-      </w:pPr>
-    </w:p>
-    <w:p>
-      <w:pPr>
-        <w:rPr>
-          <w:lang w:val="en-GB"/>
-        </w:rPr>
-      </w:pPr>
-    </w:p>
-    <w:p>
-      <w:pPr>
+        <w:spacing w:after="0"/>
+        <w:rPr>
+          <w:lang w:val="en-GB"/>
+        </w:rPr>
+      </w:pPr>
+      <w:r>
+        <w:rPr>
+          <w:lang w:val="en-GB"/>
+        </w:rPr>
+        <w:t>This code ran for &gt; 11 hours without completing, and was then terminated.</w:t>
+      </w:r>
+      <w:r>
+        <w:rPr>
+          <w:lang w:val="en-GB"/>
+        </w:rPr>
+        <w:t xml:space="preserve"> We then noticed an interesting error. The </w:t>
+      </w:r>
+      <w:r>
+        <w:rPr>
+          <w:lang w:val="en-GB"/>
+        </w:rPr>
+        <w:t>“</w:t>
+      </w:r>
+      <w:proofErr w:type="spellStart"/>
+      <w:r>
+        <w:rPr>
+          <w:lang w:val="en-GB"/>
+        </w:rPr>
+        <w:t>customerorderproducts</w:t>
+      </w:r>
+      <w:proofErr w:type="spellEnd"/>
+      <w:r>
+        <w:rPr>
+          <w:lang w:val="en-GB"/>
+        </w:rPr>
+        <w:t xml:space="preserve"> INNER JOIN </w:t>
+      </w:r>
+      <w:proofErr w:type="spellStart"/>
+      <w:r>
+        <w:rPr>
+          <w:lang w:val="en-GB"/>
+        </w:rPr>
+        <w:t>customerorders</w:t>
+      </w:r>
+      <w:proofErr w:type="spellEnd"/>
+      <w:r>
+        <w:rPr>
+          <w:lang w:val="en-GB"/>
+        </w:rPr>
+        <w:t xml:space="preserve"> ON </w:t>
+      </w:r>
+      <w:proofErr w:type="spellStart"/>
+      <w:r>
+        <w:rPr>
+          <w:lang w:val="en-GB"/>
+        </w:rPr>
+        <w:t>customerorderproducts.orderid</w:t>
+      </w:r>
+      <w:proofErr w:type="spellEnd"/>
+      <w:r>
+        <w:rPr>
+          <w:lang w:val="en-GB"/>
+        </w:rPr>
+        <w:t>=</w:t>
+      </w:r>
+      <w:proofErr w:type="spellStart"/>
+      <w:r>
+        <w:rPr>
+          <w:lang w:val="en-GB"/>
+        </w:rPr>
+        <w:t>customerorderproducts.orderid</w:t>
+      </w:r>
+      <w:proofErr w:type="spellEnd"/>
+      <w:r>
+        <w:rPr>
+          <w:lang w:val="en-GB"/>
+        </w:rPr>
+        <w:t>” is incorrect, it should be “</w:t>
+      </w:r>
+      <w:proofErr w:type="spellStart"/>
+      <w:r>
+        <w:rPr>
+          <w:lang w:val="en-GB"/>
+        </w:rPr>
+        <w:t>customerorderproducts</w:t>
+      </w:r>
+      <w:proofErr w:type="spellEnd"/>
+      <w:r>
+        <w:rPr>
+          <w:lang w:val="en-GB"/>
+        </w:rPr>
+        <w:t xml:space="preserve"> INNER JOIN </w:t>
+      </w:r>
+      <w:proofErr w:type="spellStart"/>
+      <w:r>
+        <w:rPr>
+          <w:lang w:val="en-GB"/>
+        </w:rPr>
+        <w:t>customerorders</w:t>
+      </w:r>
+      <w:proofErr w:type="spellEnd"/>
+      <w:r>
+        <w:rPr>
+          <w:lang w:val="en-GB"/>
+        </w:rPr>
+        <w:t xml:space="preserve"> ON </w:t>
+      </w:r>
+      <w:proofErr w:type="spellStart"/>
+      <w:r>
+        <w:rPr>
+          <w:lang w:val="en-GB"/>
+        </w:rPr>
+        <w:t>customerorderproducts.orderid</w:t>
+      </w:r>
+      <w:proofErr w:type="spellEnd"/>
+      <w:r>
+        <w:rPr>
+          <w:lang w:val="en-GB"/>
+        </w:rPr>
+        <w:t>=</w:t>
+      </w:r>
+      <w:r>
+        <w:rPr>
+          <w:rFonts w:ascii="Courier New" w:hAnsi="Courier New" w:cs="Courier New"/>
+          <w:lang w:val="en-GB"/>
+        </w:rPr>
+        <w:t xml:space="preserve"> </w:t>
+      </w:r>
+      <w:proofErr w:type="spellStart"/>
+      <w:r>
+        <w:rPr>
+          <w:rFonts w:ascii="Courier New" w:hAnsi="Courier New" w:cs="Courier New"/>
+          <w:lang w:val="en-GB"/>
+        </w:rPr>
+        <w:t>customerorders</w:t>
+      </w:r>
+      <w:r>
+        <w:rPr>
+          <w:lang w:val="en-GB"/>
+        </w:rPr>
+        <w:t>.orderid</w:t>
+      </w:r>
+      <w:proofErr w:type="spellEnd"/>
+      <w:r>
+        <w:rPr>
+          <w:lang w:val="en-GB"/>
+        </w:rPr>
+        <w:t>”. It could be interesting to consider why this never completes.</w:t>
+      </w:r>
+    </w:p>
+    <w:p>
+      <w:pPr>
+        <w:spacing w:after="0"/>
         <w:rPr>
           <w:lang w:val="en-GB"/>
         </w:rPr>
@@ -8228,8 +7828,218 @@
         <w:rPr>
           <w:lang w:val="en-GB"/>
         </w:rPr>
+        <w:t>Attempt two</w:t>
+      </w:r>
+    </w:p>
+    <w:tbl>
+      <w:tblPr>
+        <w:tblStyle w:val="Tabel-Gitter"/>
+        <w:tblW w:w="0" w:type="auto"/>
+        <w:tblLook w:val="04A0"/>
+      </w:tblPr>
+      <w:tblGrid>
+        <w:gridCol w:w="9778"/>
+      </w:tblGrid>
+      <w:tr>
+        <w:tc>
+          <w:tcPr>
+            <w:tcW w:w="9778" w:type="dxa"/>
+          </w:tcPr>
+          <w:p>
+            <w:pPr>
+              <w:rPr>
+                <w:lang w:val="en-GB"/>
+              </w:rPr>
+            </w:pPr>
+            <w:r>
+              <w:rPr>
+                <w:rFonts w:ascii="Courier New" w:hAnsi="Courier New" w:cs="Courier New"/>
+                <w:lang w:val="en-GB"/>
+              </w:rPr>
+              <w:t>SELECT</w:t>
+            </w:r>
+            <w:r>
+              <w:rPr>
+                <w:rFonts w:ascii="Courier New" w:hAnsi="Courier New" w:cs="Courier New"/>
+                <w:lang w:val="en-GB"/>
+              </w:rPr>
+              <w:t xml:space="preserve"> </w:t>
+            </w:r>
+            <w:proofErr w:type="spellStart"/>
+            <w:r>
+              <w:rPr>
+                <w:rFonts w:ascii="Courier New" w:hAnsi="Courier New" w:cs="Courier New"/>
+                <w:lang w:val="en-GB"/>
+              </w:rPr>
+              <w:t>customerid</w:t>
+            </w:r>
+            <w:proofErr w:type="spellEnd"/>
+            <w:r>
+              <w:rPr>
+                <w:rFonts w:ascii="Courier New" w:hAnsi="Courier New" w:cs="Courier New"/>
+                <w:lang w:val="en-GB"/>
+              </w:rPr>
+              <w:t xml:space="preserve">, SUM(price - price*discount/100) FROM </w:t>
+            </w:r>
+            <w:proofErr w:type="spellStart"/>
+            <w:r>
+              <w:rPr>
+                <w:rFonts w:ascii="Courier New" w:hAnsi="Courier New" w:cs="Courier New"/>
+                <w:lang w:val="en-GB"/>
+              </w:rPr>
+              <w:t>customerorderproducts</w:t>
+            </w:r>
+            <w:proofErr w:type="spellEnd"/>
+            <w:r>
+              <w:rPr>
+                <w:rFonts w:ascii="Courier New" w:hAnsi="Courier New" w:cs="Courier New"/>
+                <w:lang w:val="en-GB"/>
+              </w:rPr>
+              <w:t xml:space="preserve"> INNER JOIN </w:t>
+            </w:r>
+            <w:proofErr w:type="spellStart"/>
+            <w:r>
+              <w:rPr>
+                <w:rFonts w:ascii="Courier New" w:hAnsi="Courier New" w:cs="Courier New"/>
+                <w:lang w:val="en-GB"/>
+              </w:rPr>
+              <w:t>customerorders</w:t>
+            </w:r>
+            <w:proofErr w:type="spellEnd"/>
+            <w:r>
+              <w:rPr>
+                <w:rFonts w:ascii="Courier New" w:hAnsi="Courier New" w:cs="Courier New"/>
+                <w:lang w:val="en-GB"/>
+              </w:rPr>
+              <w:t xml:space="preserve"> ON </w:t>
+            </w:r>
+            <w:proofErr w:type="spellStart"/>
+            <w:r>
+              <w:rPr>
+                <w:rFonts w:ascii="Courier New" w:hAnsi="Courier New" w:cs="Courier New"/>
+                <w:lang w:val="en-GB"/>
+              </w:rPr>
+              <w:t>customerorderproducts.orderid</w:t>
+            </w:r>
+            <w:proofErr w:type="spellEnd"/>
+            <w:r>
+              <w:rPr>
+                <w:rFonts w:ascii="Courier New" w:hAnsi="Courier New" w:cs="Courier New"/>
+                <w:lang w:val="en-GB"/>
+              </w:rPr>
+              <w:t xml:space="preserve">= </w:t>
+            </w:r>
+            <w:proofErr w:type="spellStart"/>
+            <w:r>
+              <w:rPr>
+                <w:rFonts w:ascii="Courier New" w:hAnsi="Courier New" w:cs="Courier New"/>
+                <w:lang w:val="en-GB"/>
+              </w:rPr>
+              <w:t>customerorders.orderid</w:t>
+            </w:r>
+            <w:proofErr w:type="spellEnd"/>
+            <w:r>
+              <w:rPr>
+                <w:rFonts w:ascii="Courier New" w:hAnsi="Courier New" w:cs="Courier New"/>
+                <w:lang w:val="en-GB"/>
+              </w:rPr>
+              <w:t xml:space="preserve"> INNER JOIN </w:t>
+            </w:r>
+            <w:proofErr w:type="spellStart"/>
+            <w:r>
+              <w:rPr>
+                <w:rFonts w:ascii="Courier New" w:hAnsi="Courier New" w:cs="Courier New"/>
+                <w:lang w:val="en-GB"/>
+              </w:rPr>
+              <w:t>pricingplans</w:t>
+            </w:r>
+            <w:proofErr w:type="spellEnd"/>
+            <w:r>
+              <w:rPr>
+                <w:rFonts w:ascii="Courier New" w:hAnsi="Courier New" w:cs="Courier New"/>
+                <w:lang w:val="en-GB"/>
+              </w:rPr>
+              <w:t xml:space="preserve"> ON </w:t>
+            </w:r>
+            <w:proofErr w:type="spellStart"/>
+            <w:r>
+              <w:rPr>
+                <w:rFonts w:ascii="Courier New" w:hAnsi="Courier New" w:cs="Courier New"/>
+                <w:lang w:val="en-GB"/>
+              </w:rPr>
+              <w:t>customerorderproducts.priceingplanid</w:t>
+            </w:r>
+            <w:proofErr w:type="spellEnd"/>
+            <w:r>
+              <w:rPr>
+                <w:rFonts w:ascii="Courier New" w:hAnsi="Courier New" w:cs="Courier New"/>
+                <w:lang w:val="en-GB"/>
+              </w:rPr>
+              <w:t xml:space="preserve">=pricingplans.id GROUP BY </w:t>
+            </w:r>
+            <w:proofErr w:type="spellStart"/>
+            <w:r>
+              <w:rPr>
+                <w:rFonts w:ascii="Courier New" w:hAnsi="Courier New" w:cs="Courier New"/>
+                <w:lang w:val="en-GB"/>
+              </w:rPr>
+              <w:t>customerorders.customerid</w:t>
+            </w:r>
+            <w:proofErr w:type="spellEnd"/>
+            <w:r>
+              <w:rPr>
+                <w:rFonts w:ascii="Courier New" w:hAnsi="Courier New" w:cs="Courier New"/>
+                <w:lang w:val="en-GB"/>
+              </w:rPr>
+              <w:t xml:space="preserve"> ORDER BY sum(price - price*discount/100) </w:t>
+            </w:r>
+            <w:r>
+              <w:rPr>
+                <w:rFonts w:ascii="Courier New" w:hAnsi="Courier New" w:cs="Courier New"/>
+                <w:lang w:val="en-GB"/>
+              </w:rPr>
+              <w:t xml:space="preserve">DESC </w:t>
+            </w:r>
+            <w:r>
+              <w:rPr>
+                <w:rFonts w:ascii="Courier New" w:hAnsi="Courier New" w:cs="Courier New"/>
+                <w:lang w:val="en-GB"/>
+              </w:rPr>
+              <w:t>LIMIT 1;</w:t>
+            </w:r>
+          </w:p>
+        </w:tc>
+      </w:tr>
+    </w:tbl>
+    <w:p>
+      <w:pPr>
+        <w:spacing w:after="0"/>
+        <w:rPr>
+          <w:lang w:val="en-GB"/>
+        </w:rPr>
+      </w:pPr>
+      <w:r>
+        <w:rPr>
+          <w:lang w:val="en-GB"/>
+        </w:rPr>
+        <w:t>Executes in a matter of seconds</w:t>
+      </w:r>
+    </w:p>
+    <w:p>
+      <w:pPr>
+        <w:pStyle w:val="Overskrift3"/>
+        <w:rPr>
+          <w:lang w:val="en-GB"/>
+        </w:rPr>
+      </w:pPr>
+      <w:bookmarkStart w:id="30" w:name="_Toc369175960"/>
+      <w:r>
+        <w:rPr>
+          <w:lang w:val="en-GB"/>
+        </w:rPr>
         <w:t>Example result</w:t>
       </w:r>
+      <w:bookmarkEnd w:id="30"/>
     </w:p>
     <w:tbl>
       <w:tblPr>
@@ -8250,12 +8060,14 @@
             <w:pPr>
               <w:jc w:val="center"/>
               <w:rPr>
+                <w:b/>
                 <w:lang w:val="en-GB"/>
               </w:rPr>
             </w:pPr>
             <w:proofErr w:type="spellStart"/>
             <w:r>
               <w:rPr>
+                <w:b/>
                 <w:lang w:val="en-GB"/>
               </w:rPr>
               <w:t>customerid</w:t>
@@ -8271,12 +8083,13 @@
             <w:pPr>
               <w:jc w:val="center"/>
               <w:rPr>
+                <w:b/>
                 <w:lang w:val="en-GB"/>
               </w:rPr>
             </w:pPr>
             <w:r>
               <w:rPr>
-                <w:rFonts w:ascii="Courier New" w:hAnsi="Courier New" w:cs="Courier New"/>
+                <w:b/>
                 <w:lang w:val="en-GB"/>
               </w:rPr>
               <w:t>SUM(price - price*discount/100)</w:t>
@@ -8296,6 +8109,12 @@
                 <w:lang w:val="en-GB"/>
               </w:rPr>
             </w:pPr>
+            <w:r>
+              <w:rPr>
+                <w:lang w:val="en-GB"/>
+              </w:rPr>
+              <w:t>13695</w:t>
+            </w:r>
           </w:p>
         </w:tc>
         <w:tc>
@@ -8309,12 +8128,19 @@
                 <w:lang w:val="en-GB"/>
               </w:rPr>
             </w:pPr>
+            <w:r>
+              <w:rPr>
+                <w:lang w:val="en-GB"/>
+              </w:rPr>
+              <w:t>62057.20</w:t>
+            </w:r>
           </w:p>
         </w:tc>
       </w:tr>
     </w:tbl>
     <w:p>
       <w:pPr>
+        <w:spacing w:after="0"/>
         <w:rPr>
           <w:lang w:val="en-GB"/>
         </w:rPr>
@@ -8327,14 +8153,44 @@
           <w:lang w:val="en-GB"/>
         </w:rPr>
       </w:pPr>
-      <w:bookmarkStart w:id="32" w:name="_Toc369175962"/>
-      <w:r>
-        <w:rPr>
-          <w:lang w:val="en-GB"/>
-        </w:rPr>
-        <w:t>Products not sold for over 1 month</w:t>
-      </w:r>
-      <w:bookmarkEnd w:id="32"/>
+      <w:bookmarkStart w:id="31" w:name="_Toc369175961"/>
+      <w:r>
+        <w:rPr>
+          <w:lang w:val="en-GB"/>
+        </w:rPr>
+        <w:t xml:space="preserve">Biggest </w:t>
+      </w:r>
+      <w:r>
+        <w:rPr>
+          <w:lang w:val="en-GB"/>
+        </w:rPr>
+        <w:t xml:space="preserve">Wholesaler </w:t>
+      </w:r>
+      <w:r>
+        <w:rPr>
+          <w:lang w:val="en-GB"/>
+        </w:rPr>
+        <w:t xml:space="preserve">profit </w:t>
+      </w:r>
+      <w:r>
+        <w:rPr>
+          <w:lang w:val="en-GB"/>
+        </w:rPr>
+        <w:t xml:space="preserve">margin </w:t>
+      </w:r>
+      <w:r>
+        <w:rPr>
+          <w:lang w:val="en-GB"/>
+        </w:rPr>
+        <w:t>product</w:t>
+      </w:r>
+      <w:r>
+        <w:rPr>
+          <w:lang w:val="en-GB"/>
+        </w:rPr>
+        <w:t xml:space="preserve"> (one unit purchased)</w:t>
+      </w:r>
+      <w:bookmarkEnd w:id="31"/>
     </w:p>
     <w:tbl>
       <w:tblPr>
@@ -8374,14 +8230,37 @@
           <w:lang w:val="en-GB"/>
         </w:rPr>
       </w:pPr>
-      <w:bookmarkStart w:id="33" w:name="_Toc369175963"/>
-      <w:r>
-        <w:rPr>
-          <w:lang w:val="en-GB"/>
-        </w:rPr>
-        <w:t>Wholesaler profit</w:t>
-      </w:r>
-      <w:bookmarkEnd w:id="33"/>
+      <w:r>
+        <w:rPr>
+          <w:lang w:val="en-GB"/>
+        </w:rPr>
+        <w:lastRenderedPageBreak/>
+        <w:t xml:space="preserve">Biggest Web-shop profit </w:t>
+      </w:r>
+      <w:r>
+        <w:rPr>
+          <w:lang w:val="en-GB"/>
+        </w:rPr>
+        <w:t xml:space="preserve">margin </w:t>
+      </w:r>
+      <w:r>
+        <w:rPr>
+          <w:lang w:val="en-GB"/>
+        </w:rPr>
+        <w:t>product</w:t>
+      </w:r>
+      <w:r>
+        <w:rPr>
+          <w:lang w:val="en-GB"/>
+        </w:rPr>
+        <w:t xml:space="preserve"> </w:t>
+      </w:r>
+      <w:r>
+        <w:rPr>
+          <w:lang w:val="en-GB"/>
+        </w:rPr>
+        <w:t>(no individual discount)</w:t>
+      </w:r>
     </w:p>
     <w:tbl>
       <w:tblPr>
@@ -8400,6 +8279,1315 @@
           <w:p>
             <w:pPr>
               <w:rPr>
+                <w:rFonts w:ascii="Courier New" w:hAnsi="Courier New" w:cs="Courier New"/>
+                <w:lang w:val="en-GB"/>
+              </w:rPr>
+            </w:pPr>
+            <w:r>
+              <w:rPr>
+                <w:rFonts w:ascii="Courier New" w:hAnsi="Courier New" w:cs="Courier New"/>
+                <w:lang w:val="en-GB"/>
+              </w:rPr>
+              <w:t>-- Get the values we need to work on into a temp table</w:t>
+            </w:r>
+          </w:p>
+          <w:p>
+            <w:pPr>
+              <w:rPr>
+                <w:rFonts w:ascii="Courier New" w:hAnsi="Courier New" w:cs="Courier New"/>
+                <w:lang w:val="en-GB"/>
+              </w:rPr>
+            </w:pPr>
+            <w:r>
+              <w:rPr>
+                <w:rFonts w:ascii="Courier New" w:hAnsi="Courier New" w:cs="Courier New"/>
+                <w:lang w:val="en-GB"/>
+              </w:rPr>
+              <w:t xml:space="preserve">SELECT </w:t>
+            </w:r>
+            <w:proofErr w:type="spellStart"/>
+            <w:r>
+              <w:rPr>
+                <w:rFonts w:ascii="Courier New" w:hAnsi="Courier New" w:cs="Courier New"/>
+                <w:lang w:val="en-GB"/>
+              </w:rPr>
+              <w:t>webshopid</w:t>
+            </w:r>
+            <w:proofErr w:type="spellEnd"/>
+            <w:r>
+              <w:rPr>
+                <w:rFonts w:ascii="Courier New" w:hAnsi="Courier New" w:cs="Courier New"/>
+                <w:lang w:val="en-GB"/>
+              </w:rPr>
+              <w:t xml:space="preserve">, </w:t>
+            </w:r>
+            <w:proofErr w:type="spellStart"/>
+            <w:r>
+              <w:rPr>
+                <w:rFonts w:ascii="Courier New" w:hAnsi="Courier New" w:cs="Courier New"/>
+                <w:lang w:val="en-GB"/>
+              </w:rPr>
+              <w:t>productid</w:t>
+            </w:r>
+            <w:proofErr w:type="spellEnd"/>
+            <w:r>
+              <w:rPr>
+                <w:rFonts w:ascii="Courier New" w:hAnsi="Courier New" w:cs="Courier New"/>
+                <w:lang w:val="en-GB"/>
+              </w:rPr>
+              <w:t xml:space="preserve">, (((p1.price - p1.price*p1.discount/100) - (p2.price - p2.price*p2.discount/100))/(p2.price - p2.price*p2.discount/100))*100 AS profit INTO TEMPORARY </w:t>
+            </w:r>
+            <w:proofErr w:type="spellStart"/>
+            <w:r>
+              <w:rPr>
+                <w:rFonts w:ascii="Courier New" w:hAnsi="Courier New" w:cs="Courier New"/>
+                <w:lang w:val="en-GB"/>
+              </w:rPr>
+              <w:t>tempdata</w:t>
+            </w:r>
+            <w:proofErr w:type="spellEnd"/>
+            <w:r>
+              <w:rPr>
+                <w:rFonts w:ascii="Courier New" w:hAnsi="Courier New" w:cs="Courier New"/>
+                <w:lang w:val="en-GB"/>
+              </w:rPr>
+              <w:t xml:space="preserve"> FROM </w:t>
+            </w:r>
+            <w:proofErr w:type="spellStart"/>
+            <w:r>
+              <w:rPr>
+                <w:rFonts w:ascii="Courier New" w:hAnsi="Courier New" w:cs="Courier New"/>
+                <w:lang w:val="en-GB"/>
+              </w:rPr>
+              <w:t>webshopcarries</w:t>
+            </w:r>
+            <w:proofErr w:type="spellEnd"/>
+            <w:r>
+              <w:rPr>
+                <w:rFonts w:ascii="Courier New" w:hAnsi="Courier New" w:cs="Courier New"/>
+                <w:lang w:val="en-GB"/>
+              </w:rPr>
+              <w:t xml:space="preserve"> INNER JOIN </w:t>
+            </w:r>
+            <w:proofErr w:type="spellStart"/>
+            <w:r>
+              <w:rPr>
+                <w:rFonts w:ascii="Courier New" w:hAnsi="Courier New" w:cs="Courier New"/>
+                <w:lang w:val="en-GB"/>
+              </w:rPr>
+              <w:t>pricingplans</w:t>
+            </w:r>
+            <w:proofErr w:type="spellEnd"/>
+            <w:r>
+              <w:rPr>
+                <w:rFonts w:ascii="Courier New" w:hAnsi="Courier New" w:cs="Courier New"/>
+                <w:lang w:val="en-GB"/>
+              </w:rPr>
+              <w:t xml:space="preserve"> p1 ON p1.id=</w:t>
+            </w:r>
+            <w:proofErr w:type="spellStart"/>
+            <w:r>
+              <w:rPr>
+                <w:rFonts w:ascii="Courier New" w:hAnsi="Courier New" w:cs="Courier New"/>
+                <w:lang w:val="en-GB"/>
+              </w:rPr>
+              <w:t>webshopcarries.wpricingplanid</w:t>
+            </w:r>
+            <w:proofErr w:type="spellEnd"/>
+            <w:r>
+              <w:rPr>
+                <w:rFonts w:ascii="Courier New" w:hAnsi="Courier New" w:cs="Courier New"/>
+                <w:lang w:val="en-GB"/>
+              </w:rPr>
+              <w:t xml:space="preserve"> INNER JOIN </w:t>
+            </w:r>
+            <w:proofErr w:type="spellStart"/>
+            <w:r>
+              <w:rPr>
+                <w:rFonts w:ascii="Courier New" w:hAnsi="Courier New" w:cs="Courier New"/>
+                <w:lang w:val="en-GB"/>
+              </w:rPr>
+              <w:t>pricingplans</w:t>
+            </w:r>
+            <w:proofErr w:type="spellEnd"/>
+            <w:r>
+              <w:rPr>
+                <w:rFonts w:ascii="Courier New" w:hAnsi="Courier New" w:cs="Courier New"/>
+                <w:lang w:val="en-GB"/>
+              </w:rPr>
+              <w:t xml:space="preserve"> p2 ON p2.id=</w:t>
+            </w:r>
+            <w:proofErr w:type="spellStart"/>
+            <w:r>
+              <w:rPr>
+                <w:rFonts w:ascii="Courier New" w:hAnsi="Courier New" w:cs="Courier New"/>
+                <w:lang w:val="en-GB"/>
+              </w:rPr>
+              <w:t>webshopcarries.ppricingplanid</w:t>
+            </w:r>
+            <w:proofErr w:type="spellEnd"/>
+            <w:r>
+              <w:rPr>
+                <w:rFonts w:ascii="Courier New" w:hAnsi="Courier New" w:cs="Courier New"/>
+                <w:lang w:val="en-GB"/>
+              </w:rPr>
+              <w:t>;</w:t>
+            </w:r>
+          </w:p>
+          <w:p>
+            <w:pPr>
+              <w:rPr>
+                <w:rFonts w:ascii="Courier New" w:hAnsi="Courier New" w:cs="Courier New"/>
+                <w:lang w:val="en-GB"/>
+              </w:rPr>
+            </w:pPr>
+            <w:r>
+              <w:rPr>
+                <w:rFonts w:ascii="Courier New" w:hAnsi="Courier New" w:cs="Courier New"/>
+                <w:lang w:val="en-GB"/>
+              </w:rPr>
+              <w:t xml:space="preserve">-- Get the </w:t>
+            </w:r>
+            <w:proofErr w:type="spellStart"/>
+            <w:r>
+              <w:rPr>
+                <w:rFonts w:ascii="Courier New" w:hAnsi="Courier New" w:cs="Courier New"/>
+                <w:lang w:val="en-GB"/>
+              </w:rPr>
+              <w:t>groupd</w:t>
+            </w:r>
+            <w:proofErr w:type="spellEnd"/>
+            <w:r>
+              <w:rPr>
+                <w:rFonts w:ascii="Courier New" w:hAnsi="Courier New" w:cs="Courier New"/>
+                <w:lang w:val="en-GB"/>
+              </w:rPr>
+              <w:t xml:space="preserve"> max values and join with self</w:t>
+            </w:r>
+          </w:p>
+          <w:p>
+            <w:pPr>
+              <w:rPr>
+                <w:rFonts w:ascii="Courier New" w:hAnsi="Courier New" w:cs="Courier New"/>
+                <w:lang w:val="en-GB"/>
+              </w:rPr>
+            </w:pPr>
+            <w:r>
+              <w:rPr>
+                <w:rFonts w:ascii="Courier New" w:hAnsi="Courier New" w:cs="Courier New"/>
+                <w:lang w:val="en-GB"/>
+              </w:rPr>
+              <w:t xml:space="preserve">SELECT </w:t>
+            </w:r>
+            <w:proofErr w:type="spellStart"/>
+            <w:r>
+              <w:rPr>
+                <w:rFonts w:ascii="Courier New" w:hAnsi="Courier New" w:cs="Courier New"/>
+                <w:lang w:val="en-GB"/>
+              </w:rPr>
+              <w:t>tempdata.webshopid</w:t>
+            </w:r>
+            <w:proofErr w:type="spellEnd"/>
+            <w:r>
+              <w:rPr>
+                <w:rFonts w:ascii="Courier New" w:hAnsi="Courier New" w:cs="Courier New"/>
+                <w:lang w:val="en-GB"/>
+              </w:rPr>
+              <w:t xml:space="preserve">, </w:t>
+            </w:r>
+            <w:proofErr w:type="spellStart"/>
+            <w:r>
+              <w:rPr>
+                <w:rFonts w:ascii="Courier New" w:hAnsi="Courier New" w:cs="Courier New"/>
+                <w:lang w:val="en-GB"/>
+              </w:rPr>
+              <w:t>tempdata.productid</w:t>
+            </w:r>
+            <w:proofErr w:type="spellEnd"/>
+            <w:r>
+              <w:rPr>
+                <w:rFonts w:ascii="Courier New" w:hAnsi="Courier New" w:cs="Courier New"/>
+                <w:lang w:val="en-GB"/>
+              </w:rPr>
+              <w:t xml:space="preserve">, </w:t>
+            </w:r>
+            <w:proofErr w:type="spellStart"/>
+            <w:r>
+              <w:rPr>
+                <w:rFonts w:ascii="Courier New" w:hAnsi="Courier New" w:cs="Courier New"/>
+                <w:lang w:val="en-GB"/>
+              </w:rPr>
+              <w:t>to_char</w:t>
+            </w:r>
+            <w:proofErr w:type="spellEnd"/>
+            <w:r>
+              <w:rPr>
+                <w:rFonts w:ascii="Courier New" w:hAnsi="Courier New" w:cs="Courier New"/>
+                <w:lang w:val="en-GB"/>
+              </w:rPr>
+              <w:t xml:space="preserve">(tempdata.profit,'S999999D99') || '%' </w:t>
+            </w:r>
+            <w:r>
+              <w:rPr>
+                <w:rFonts w:ascii="Courier New" w:hAnsi="Courier New" w:cs="Courier New"/>
+                <w:lang w:val="en-GB"/>
+              </w:rPr>
+              <w:t xml:space="preserve">AS </w:t>
+            </w:r>
+            <w:proofErr w:type="spellStart"/>
+            <w:r>
+              <w:rPr>
+                <w:rFonts w:ascii="Courier New" w:hAnsi="Courier New" w:cs="Courier New"/>
+                <w:lang w:val="en-GB"/>
+              </w:rPr>
+              <w:t>profitmargin</w:t>
+            </w:r>
+            <w:proofErr w:type="spellEnd"/>
+            <w:r>
+              <w:rPr>
+                <w:rFonts w:ascii="Courier New" w:hAnsi="Courier New" w:cs="Courier New"/>
+                <w:lang w:val="en-GB"/>
+              </w:rPr>
+              <w:t xml:space="preserve"> </w:t>
+            </w:r>
+            <w:r>
+              <w:rPr>
+                <w:rFonts w:ascii="Courier New" w:hAnsi="Courier New" w:cs="Courier New"/>
+                <w:lang w:val="en-GB"/>
+              </w:rPr>
+              <w:t xml:space="preserve">FROM (SELECT </w:t>
+            </w:r>
+            <w:proofErr w:type="spellStart"/>
+            <w:r>
+              <w:rPr>
+                <w:rFonts w:ascii="Courier New" w:hAnsi="Courier New" w:cs="Courier New"/>
+                <w:lang w:val="en-GB"/>
+              </w:rPr>
+              <w:t>webshopid</w:t>
+            </w:r>
+            <w:proofErr w:type="spellEnd"/>
+            <w:r>
+              <w:rPr>
+                <w:rFonts w:ascii="Courier New" w:hAnsi="Courier New" w:cs="Courier New"/>
+                <w:lang w:val="en-GB"/>
+              </w:rPr>
+              <w:t xml:space="preserve">, MAX(profit) AS </w:t>
+            </w:r>
+            <w:proofErr w:type="spellStart"/>
+            <w:r>
+              <w:rPr>
+                <w:rFonts w:ascii="Courier New" w:hAnsi="Courier New" w:cs="Courier New"/>
+                <w:lang w:val="en-GB"/>
+              </w:rPr>
+              <w:t>maxprofit</w:t>
+            </w:r>
+            <w:proofErr w:type="spellEnd"/>
+            <w:r>
+              <w:rPr>
+                <w:rFonts w:ascii="Courier New" w:hAnsi="Courier New" w:cs="Courier New"/>
+                <w:lang w:val="en-GB"/>
+              </w:rPr>
+              <w:t xml:space="preserve"> FROM </w:t>
+            </w:r>
+            <w:proofErr w:type="spellStart"/>
+            <w:r>
+              <w:rPr>
+                <w:rFonts w:ascii="Courier New" w:hAnsi="Courier New" w:cs="Courier New"/>
+                <w:lang w:val="en-GB"/>
+              </w:rPr>
+              <w:t>tempdata</w:t>
+            </w:r>
+            <w:proofErr w:type="spellEnd"/>
+            <w:r>
+              <w:rPr>
+                <w:rFonts w:ascii="Courier New" w:hAnsi="Courier New" w:cs="Courier New"/>
+                <w:lang w:val="en-GB"/>
+              </w:rPr>
+              <w:t xml:space="preserve"> GROUP BY </w:t>
+            </w:r>
+            <w:proofErr w:type="spellStart"/>
+            <w:r>
+              <w:rPr>
+                <w:rFonts w:ascii="Courier New" w:hAnsi="Courier New" w:cs="Courier New"/>
+                <w:lang w:val="en-GB"/>
+              </w:rPr>
+              <w:t>webshopid</w:t>
+            </w:r>
+            <w:proofErr w:type="spellEnd"/>
+            <w:r>
+              <w:rPr>
+                <w:rFonts w:ascii="Courier New" w:hAnsi="Courier New" w:cs="Courier New"/>
+                <w:lang w:val="en-GB"/>
+              </w:rPr>
+              <w:t xml:space="preserve">) </w:t>
+            </w:r>
+            <w:proofErr w:type="spellStart"/>
+            <w:r>
+              <w:rPr>
+                <w:rFonts w:ascii="Courier New" w:hAnsi="Courier New" w:cs="Courier New"/>
+                <w:lang w:val="en-GB"/>
+              </w:rPr>
+              <w:t>groupdata</w:t>
+            </w:r>
+            <w:proofErr w:type="spellEnd"/>
+            <w:r>
+              <w:rPr>
+                <w:rFonts w:ascii="Courier New" w:hAnsi="Courier New" w:cs="Courier New"/>
+                <w:lang w:val="en-GB"/>
+              </w:rPr>
+              <w:t xml:space="preserve"> INNER JOIN </w:t>
+            </w:r>
+            <w:proofErr w:type="spellStart"/>
+            <w:r>
+              <w:rPr>
+                <w:rFonts w:ascii="Courier New" w:hAnsi="Courier New" w:cs="Courier New"/>
+                <w:lang w:val="en-GB"/>
+              </w:rPr>
+              <w:t>tempdata</w:t>
+            </w:r>
+            <w:proofErr w:type="spellEnd"/>
+            <w:r>
+              <w:rPr>
+                <w:rFonts w:ascii="Courier New" w:hAnsi="Courier New" w:cs="Courier New"/>
+                <w:lang w:val="en-GB"/>
+              </w:rPr>
+              <w:t xml:space="preserve"> ON </w:t>
+            </w:r>
+            <w:proofErr w:type="spellStart"/>
+            <w:r>
+              <w:rPr>
+                <w:rFonts w:ascii="Courier New" w:hAnsi="Courier New" w:cs="Courier New"/>
+                <w:lang w:val="en-GB"/>
+              </w:rPr>
+              <w:t>groupdata.webshopid</w:t>
+            </w:r>
+            <w:proofErr w:type="spellEnd"/>
+            <w:r>
+              <w:rPr>
+                <w:rFonts w:ascii="Courier New" w:hAnsi="Courier New" w:cs="Courier New"/>
+                <w:lang w:val="en-GB"/>
+              </w:rPr>
+              <w:t>=</w:t>
+            </w:r>
+            <w:proofErr w:type="spellStart"/>
+            <w:r>
+              <w:rPr>
+                <w:rFonts w:ascii="Courier New" w:hAnsi="Courier New" w:cs="Courier New"/>
+                <w:lang w:val="en-GB"/>
+              </w:rPr>
+              <w:t>tempdata.webshopid</w:t>
+            </w:r>
+            <w:proofErr w:type="spellEnd"/>
+            <w:r>
+              <w:rPr>
+                <w:rFonts w:ascii="Courier New" w:hAnsi="Courier New" w:cs="Courier New"/>
+                <w:lang w:val="en-GB"/>
+              </w:rPr>
+              <w:t xml:space="preserve"> AND </w:t>
+            </w:r>
+            <w:proofErr w:type="spellStart"/>
+            <w:r>
+              <w:rPr>
+                <w:rFonts w:ascii="Courier New" w:hAnsi="Courier New" w:cs="Courier New"/>
+                <w:lang w:val="en-GB"/>
+              </w:rPr>
+              <w:t>groupdata.maxprofit</w:t>
+            </w:r>
+            <w:proofErr w:type="spellEnd"/>
+            <w:r>
+              <w:rPr>
+                <w:rFonts w:ascii="Courier New" w:hAnsi="Courier New" w:cs="Courier New"/>
+                <w:lang w:val="en-GB"/>
+              </w:rPr>
+              <w:t>=</w:t>
+            </w:r>
+            <w:proofErr w:type="spellStart"/>
+            <w:r>
+              <w:rPr>
+                <w:rFonts w:ascii="Courier New" w:hAnsi="Courier New" w:cs="Courier New"/>
+                <w:lang w:val="en-GB"/>
+              </w:rPr>
+              <w:t>tempdata.profit</w:t>
+            </w:r>
+            <w:proofErr w:type="spellEnd"/>
+            <w:r>
+              <w:rPr>
+                <w:rFonts w:ascii="Courier New" w:hAnsi="Courier New" w:cs="Courier New"/>
+                <w:lang w:val="en-GB"/>
+              </w:rPr>
+              <w:t xml:space="preserve"> LIMIT 1</w:t>
+            </w:r>
+            <w:r>
+              <w:rPr>
+                <w:rFonts w:ascii="Courier New" w:hAnsi="Courier New" w:cs="Courier New"/>
+                <w:lang w:val="en-GB"/>
+              </w:rPr>
+              <w:t>0</w:t>
+            </w:r>
+            <w:r>
+              <w:rPr>
+                <w:rFonts w:ascii="Courier New" w:hAnsi="Courier New" w:cs="Courier New"/>
+                <w:lang w:val="en-GB"/>
+              </w:rPr>
+              <w:t>;</w:t>
+            </w:r>
+          </w:p>
+          <w:p>
+            <w:pPr>
+              <w:rPr>
+                <w:rFonts w:ascii="Courier New" w:hAnsi="Courier New" w:cs="Courier New"/>
+                <w:lang w:val="en-GB"/>
+              </w:rPr>
+            </w:pPr>
+            <w:r>
+              <w:rPr>
+                <w:rFonts w:ascii="Courier New" w:hAnsi="Courier New" w:cs="Courier New"/>
+                <w:lang w:val="en-GB"/>
+              </w:rPr>
+              <w:t>-- Drop the temp table</w:t>
+            </w:r>
+          </w:p>
+          <w:p>
+            <w:pPr>
+              <w:spacing w:line="276" w:lineRule="auto"/>
+              <w:rPr>
+                <w:rFonts w:ascii="Courier New" w:hAnsi="Courier New" w:cs="Courier New"/>
+                <w:lang w:val="en-GB"/>
+              </w:rPr>
+            </w:pPr>
+            <w:r>
+              <w:rPr>
+                <w:rFonts w:ascii="Courier New" w:hAnsi="Courier New" w:cs="Courier New"/>
+                <w:lang w:val="en-GB"/>
+              </w:rPr>
+              <w:t xml:space="preserve">DROP TABLE </w:t>
+            </w:r>
+            <w:proofErr w:type="spellStart"/>
+            <w:r>
+              <w:rPr>
+                <w:rFonts w:ascii="Courier New" w:hAnsi="Courier New" w:cs="Courier New"/>
+                <w:lang w:val="en-GB"/>
+              </w:rPr>
+              <w:t>tempdata</w:t>
+            </w:r>
+            <w:proofErr w:type="spellEnd"/>
+            <w:r>
+              <w:rPr>
+                <w:rFonts w:ascii="Courier New" w:hAnsi="Courier New" w:cs="Courier New"/>
+                <w:lang w:val="en-GB"/>
+              </w:rPr>
+              <w:t>;</w:t>
+            </w:r>
+          </w:p>
+        </w:tc>
+      </w:tr>
+    </w:tbl>
+    <w:p>
+      <w:pPr>
+        <w:rPr>
+          <w:lang w:val="en-GB"/>
+        </w:rPr>
+      </w:pPr>
+      <w:r>
+        <w:rPr>
+          <w:lang w:val="en-GB"/>
+        </w:rPr>
+        <w:t>Only 10 first found is show to reduce result. Remove Limit 10 to see all</w:t>
+      </w:r>
+    </w:p>
+    <w:p>
+      <w:pPr>
+        <w:pStyle w:val="Overskrift3"/>
+        <w:rPr>
+          <w:lang w:val="en-GB"/>
+        </w:rPr>
+      </w:pPr>
+      <w:r>
+        <w:rPr>
+          <w:lang w:val="en-GB"/>
+        </w:rPr>
+        <w:t>Example result</w:t>
+      </w:r>
+    </w:p>
+    <w:tbl>
+      <w:tblPr>
+        <w:tblStyle w:val="Tabel-Gitter"/>
+        <w:tblW w:w="0" w:type="auto"/>
+        <w:tblLook w:val="04A0"/>
+      </w:tblPr>
+      <w:tblGrid>
+        <w:gridCol w:w="2748"/>
+        <w:gridCol w:w="3210"/>
+        <w:gridCol w:w="3896"/>
+      </w:tblGrid>
+      <w:tr>
+        <w:tc>
+          <w:tcPr>
+            <w:tcW w:w="2748" w:type="dxa"/>
+          </w:tcPr>
+          <w:p>
+            <w:pPr>
+              <w:jc w:val="center"/>
+              <w:rPr>
+                <w:b/>
+                <w:lang w:val="en-GB"/>
+              </w:rPr>
+            </w:pPr>
+            <w:proofErr w:type="spellStart"/>
+            <w:r>
+              <w:rPr>
+                <w:b/>
+                <w:lang w:val="en-GB"/>
+              </w:rPr>
+              <w:t>webshopid</w:t>
+            </w:r>
+            <w:proofErr w:type="spellEnd"/>
+          </w:p>
+        </w:tc>
+        <w:tc>
+          <w:tcPr>
+            <w:tcW w:w="3210" w:type="dxa"/>
+          </w:tcPr>
+          <w:p>
+            <w:pPr>
+              <w:jc w:val="center"/>
+              <w:rPr>
+                <w:b/>
+                <w:lang w:val="en-GB"/>
+              </w:rPr>
+            </w:pPr>
+            <w:proofErr w:type="spellStart"/>
+            <w:r>
+              <w:rPr>
+                <w:b/>
+                <w:lang w:val="en-GB"/>
+              </w:rPr>
+              <w:t>productid</w:t>
+            </w:r>
+            <w:proofErr w:type="spellEnd"/>
+          </w:p>
+        </w:tc>
+        <w:tc>
+          <w:tcPr>
+            <w:tcW w:w="3896" w:type="dxa"/>
+          </w:tcPr>
+          <w:p>
+            <w:pPr>
+              <w:jc w:val="center"/>
+              <w:rPr>
+                <w:b/>
+                <w:lang w:val="en-GB"/>
+              </w:rPr>
+            </w:pPr>
+            <w:proofErr w:type="spellStart"/>
+            <w:r>
+              <w:rPr>
+                <w:b/>
+                <w:lang w:val="en-GB"/>
+              </w:rPr>
+              <w:t>profitmargin</w:t>
+            </w:r>
+            <w:proofErr w:type="spellEnd"/>
+          </w:p>
+        </w:tc>
+      </w:tr>
+      <w:tr>
+        <w:tc>
+          <w:tcPr>
+            <w:tcW w:w="2748" w:type="dxa"/>
+          </w:tcPr>
+          <w:p>
+            <w:pPr>
+              <w:jc w:val="center"/>
+              <w:rPr>
+                <w:lang w:val="en-GB"/>
+              </w:rPr>
+            </w:pPr>
+            <w:r>
+              <w:rPr>
+                <w:lang w:val="en-GB"/>
+              </w:rPr>
+              <w:t>1000</w:t>
+            </w:r>
+          </w:p>
+        </w:tc>
+        <w:tc>
+          <w:tcPr>
+            <w:tcW w:w="3210" w:type="dxa"/>
+          </w:tcPr>
+          <w:p>
+            <w:pPr>
+              <w:jc w:val="center"/>
+              <w:rPr>
+                <w:lang w:val="en-GB"/>
+              </w:rPr>
+            </w:pPr>
+            <w:r>
+              <w:rPr>
+                <w:lang w:val="en-GB"/>
+              </w:rPr>
+              <w:t>83185</w:t>
+            </w:r>
+          </w:p>
+        </w:tc>
+        <w:tc>
+          <w:tcPr>
+            <w:tcW w:w="3896" w:type="dxa"/>
+          </w:tcPr>
+          <w:p>
+            <w:pPr>
+              <w:jc w:val="center"/>
+              <w:rPr>
+                <w:lang w:val="en-GB"/>
+              </w:rPr>
+            </w:pPr>
+            <w:r>
+              <w:rPr>
+                <w:lang w:val="en-GB"/>
+              </w:rPr>
+              <w:t>+1094</w:t>
+            </w:r>
+            <w:r>
+              <w:rPr>
+                <w:lang w:val="en-GB"/>
+              </w:rPr>
+              <w:t>.</w:t>
+            </w:r>
+            <w:r>
+              <w:rPr>
+                <w:lang w:val="en-GB"/>
+              </w:rPr>
+              <w:t>35%</w:t>
+            </w:r>
+          </w:p>
+        </w:tc>
+      </w:tr>
+      <w:tr>
+        <w:tc>
+          <w:tcPr>
+            <w:tcW w:w="2748" w:type="dxa"/>
+          </w:tcPr>
+          <w:p>
+            <w:pPr>
+              <w:jc w:val="center"/>
+              <w:rPr>
+                <w:lang w:val="en-GB"/>
+              </w:rPr>
+            </w:pPr>
+            <w:r>
+              <w:rPr>
+                <w:lang w:val="en-GB"/>
+              </w:rPr>
+              <w:t>1008</w:t>
+            </w:r>
+          </w:p>
+        </w:tc>
+        <w:tc>
+          <w:tcPr>
+            <w:tcW w:w="3210" w:type="dxa"/>
+          </w:tcPr>
+          <w:p>
+            <w:pPr>
+              <w:jc w:val="center"/>
+              <w:rPr>
+                <w:lang w:val="en-GB"/>
+              </w:rPr>
+            </w:pPr>
+            <w:r>
+              <w:rPr>
+                <w:lang w:val="en-GB"/>
+              </w:rPr>
+              <w:t>96850</w:t>
+            </w:r>
+          </w:p>
+        </w:tc>
+        <w:tc>
+          <w:tcPr>
+            <w:tcW w:w="3896" w:type="dxa"/>
+          </w:tcPr>
+          <w:p>
+            <w:pPr>
+              <w:jc w:val="center"/>
+              <w:rPr>
+                <w:lang w:val="en-GB"/>
+              </w:rPr>
+            </w:pPr>
+            <w:r>
+              <w:rPr>
+                <w:lang w:val="en-GB"/>
+              </w:rPr>
+              <w:t>+1127.39</w:t>
+            </w:r>
+            <w:r>
+              <w:rPr>
+                <w:lang w:val="en-GB"/>
+              </w:rPr>
+              <w:t>%</w:t>
+            </w:r>
+          </w:p>
+        </w:tc>
+      </w:tr>
+      <w:tr>
+        <w:tc>
+          <w:tcPr>
+            <w:tcW w:w="2748" w:type="dxa"/>
+          </w:tcPr>
+          <w:p>
+            <w:pPr>
+              <w:jc w:val="center"/>
+              <w:rPr>
+                <w:lang w:val="en-GB"/>
+              </w:rPr>
+            </w:pPr>
+            <w:r>
+              <w:rPr>
+                <w:lang w:val="en-GB"/>
+              </w:rPr>
+              <w:t>1009</w:t>
+            </w:r>
+          </w:p>
+        </w:tc>
+        <w:tc>
+          <w:tcPr>
+            <w:tcW w:w="3210" w:type="dxa"/>
+          </w:tcPr>
+          <w:p>
+            <w:pPr>
+              <w:jc w:val="center"/>
+              <w:rPr>
+                <w:lang w:val="en-GB"/>
+              </w:rPr>
+            </w:pPr>
+            <w:r>
+              <w:rPr>
+                <w:lang w:val="en-GB"/>
+              </w:rPr>
+              <w:t>51799</w:t>
+            </w:r>
+          </w:p>
+        </w:tc>
+        <w:tc>
+          <w:tcPr>
+            <w:tcW w:w="3896" w:type="dxa"/>
+          </w:tcPr>
+          <w:p>
+            <w:pPr>
+              <w:jc w:val="center"/>
+              <w:rPr>
+                <w:lang w:val="en-GB"/>
+              </w:rPr>
+            </w:pPr>
+            <w:r>
+              <w:rPr>
+                <w:lang w:val="en-GB"/>
+              </w:rPr>
+              <w:t>+1096.54</w:t>
+            </w:r>
+            <w:r>
+              <w:rPr>
+                <w:lang w:val="en-GB"/>
+              </w:rPr>
+              <w:t>%</w:t>
+            </w:r>
+          </w:p>
+        </w:tc>
+      </w:tr>
+      <w:tr>
+        <w:tc>
+          <w:tcPr>
+            <w:tcW w:w="2748" w:type="dxa"/>
+          </w:tcPr>
+          <w:p>
+            <w:pPr>
+              <w:jc w:val="center"/>
+              <w:rPr>
+                <w:lang w:val="en-GB"/>
+              </w:rPr>
+            </w:pPr>
+            <w:r>
+              <w:rPr>
+                <w:lang w:val="en-GB"/>
+              </w:rPr>
+              <w:t>1010</w:t>
+            </w:r>
+          </w:p>
+        </w:tc>
+        <w:tc>
+          <w:tcPr>
+            <w:tcW w:w="3210" w:type="dxa"/>
+          </w:tcPr>
+          <w:p>
+            <w:pPr>
+              <w:jc w:val="center"/>
+              <w:rPr>
+                <w:lang w:val="en-GB"/>
+              </w:rPr>
+            </w:pPr>
+            <w:r>
+              <w:rPr>
+                <w:lang w:val="en-GB"/>
+              </w:rPr>
+              <w:t>5879</w:t>
+            </w:r>
+          </w:p>
+        </w:tc>
+        <w:tc>
+          <w:tcPr>
+            <w:tcW w:w="3896" w:type="dxa"/>
+          </w:tcPr>
+          <w:p>
+            <w:pPr>
+              <w:jc w:val="center"/>
+              <w:rPr>
+                <w:lang w:val="en-GB"/>
+              </w:rPr>
+            </w:pPr>
+            <w:r>
+              <w:rPr>
+                <w:lang w:val="en-GB"/>
+              </w:rPr>
+              <w:t>+1096.55</w:t>
+            </w:r>
+            <w:r>
+              <w:rPr>
+                <w:lang w:val="en-GB"/>
+              </w:rPr>
+              <w:t>%</w:t>
+            </w:r>
+          </w:p>
+        </w:tc>
+      </w:tr>
+      <w:tr>
+        <w:tc>
+          <w:tcPr>
+            <w:tcW w:w="2748" w:type="dxa"/>
+          </w:tcPr>
+          <w:p>
+            <w:pPr>
+              <w:jc w:val="center"/>
+              <w:rPr>
+                <w:lang w:val="en-GB"/>
+              </w:rPr>
+            </w:pPr>
+            <w:r>
+              <w:rPr>
+                <w:lang w:val="en-GB"/>
+              </w:rPr>
+              <w:t>1011</w:t>
+            </w:r>
+          </w:p>
+        </w:tc>
+        <w:tc>
+          <w:tcPr>
+            <w:tcW w:w="3210" w:type="dxa"/>
+          </w:tcPr>
+          <w:p>
+            <w:pPr>
+              <w:jc w:val="center"/>
+              <w:rPr>
+                <w:lang w:val="en-GB"/>
+              </w:rPr>
+            </w:pPr>
+            <w:r>
+              <w:rPr>
+                <w:lang w:val="en-GB"/>
+              </w:rPr>
+              <w:t>61877</w:t>
+            </w:r>
+          </w:p>
+        </w:tc>
+        <w:tc>
+          <w:tcPr>
+            <w:tcW w:w="3896" w:type="dxa"/>
+          </w:tcPr>
+          <w:p>
+            <w:pPr>
+              <w:jc w:val="center"/>
+              <w:rPr>
+                <w:lang w:val="en-GB"/>
+              </w:rPr>
+            </w:pPr>
+            <w:r>
+              <w:rPr>
+                <w:lang w:val="en-GB"/>
+              </w:rPr>
+              <w:t>+1106.51</w:t>
+            </w:r>
+            <w:r>
+              <w:rPr>
+                <w:lang w:val="en-GB"/>
+              </w:rPr>
+              <w:t>%</w:t>
+            </w:r>
+          </w:p>
+        </w:tc>
+      </w:tr>
+      <w:tr>
+        <w:tc>
+          <w:tcPr>
+            <w:tcW w:w="2748" w:type="dxa"/>
+          </w:tcPr>
+          <w:p>
+            <w:pPr>
+              <w:jc w:val="center"/>
+              <w:rPr>
+                <w:lang w:val="en-GB"/>
+              </w:rPr>
+            </w:pPr>
+            <w:r>
+              <w:rPr>
+                <w:lang w:val="en-GB"/>
+              </w:rPr>
+              <w:t>1016</w:t>
+            </w:r>
+          </w:p>
+        </w:tc>
+        <w:tc>
+          <w:tcPr>
+            <w:tcW w:w="3210" w:type="dxa"/>
+          </w:tcPr>
+          <w:p>
+            <w:pPr>
+              <w:jc w:val="center"/>
+              <w:rPr>
+                <w:lang w:val="en-GB"/>
+              </w:rPr>
+            </w:pPr>
+            <w:r>
+              <w:rPr>
+                <w:lang w:val="en-GB"/>
+              </w:rPr>
+              <w:t>36092</w:t>
+            </w:r>
+          </w:p>
+        </w:tc>
+        <w:tc>
+          <w:tcPr>
+            <w:tcW w:w="3896" w:type="dxa"/>
+          </w:tcPr>
+          <w:p>
+            <w:pPr>
+              <w:jc w:val="center"/>
+              <w:rPr>
+                <w:lang w:val="en-GB"/>
+              </w:rPr>
+            </w:pPr>
+            <w:r>
+              <w:rPr>
+                <w:lang w:val="en-GB"/>
+              </w:rPr>
+              <w:t>+956.32</w:t>
+            </w:r>
+            <w:r>
+              <w:rPr>
+                <w:lang w:val="en-GB"/>
+              </w:rPr>
+              <w:t>%</w:t>
+            </w:r>
+          </w:p>
+        </w:tc>
+      </w:tr>
+      <w:tr>
+        <w:tc>
+          <w:tcPr>
+            <w:tcW w:w="2748" w:type="dxa"/>
+          </w:tcPr>
+          <w:p>
+            <w:pPr>
+              <w:jc w:val="center"/>
+              <w:rPr>
+                <w:lang w:val="en-GB"/>
+              </w:rPr>
+            </w:pPr>
+            <w:r>
+              <w:rPr>
+                <w:lang w:val="en-GB"/>
+              </w:rPr>
+              <w:t>1017</w:t>
+            </w:r>
+          </w:p>
+        </w:tc>
+        <w:tc>
+          <w:tcPr>
+            <w:tcW w:w="3210" w:type="dxa"/>
+          </w:tcPr>
+          <w:p>
+            <w:pPr>
+              <w:jc w:val="center"/>
+              <w:rPr>
+                <w:lang w:val="en-GB"/>
+              </w:rPr>
+            </w:pPr>
+            <w:r>
+              <w:rPr>
+                <w:lang w:val="en-GB"/>
+              </w:rPr>
+              <w:t>59553</w:t>
+            </w:r>
+          </w:p>
+        </w:tc>
+        <w:tc>
+          <w:tcPr>
+            <w:tcW w:w="3896" w:type="dxa"/>
+          </w:tcPr>
+          <w:p>
+            <w:pPr>
+              <w:jc w:val="center"/>
+              <w:rPr>
+                <w:lang w:val="en-GB"/>
+              </w:rPr>
+            </w:pPr>
+            <w:r>
+              <w:rPr>
+                <w:lang w:val="en-GB"/>
+              </w:rPr>
+              <w:t>+1081.33</w:t>
+            </w:r>
+            <w:r>
+              <w:rPr>
+                <w:lang w:val="en-GB"/>
+              </w:rPr>
+              <w:t>%</w:t>
+            </w:r>
+          </w:p>
+        </w:tc>
+      </w:tr>
+      <w:tr>
+        <w:tc>
+          <w:tcPr>
+            <w:tcW w:w="2748" w:type="dxa"/>
+          </w:tcPr>
+          <w:p>
+            <w:pPr>
+              <w:jc w:val="center"/>
+              <w:rPr>
+                <w:lang w:val="en-GB"/>
+              </w:rPr>
+            </w:pPr>
+            <w:r>
+              <w:rPr>
+                <w:lang w:val="en-GB"/>
+              </w:rPr>
+              <w:t>1021</w:t>
+            </w:r>
+          </w:p>
+        </w:tc>
+        <w:tc>
+          <w:tcPr>
+            <w:tcW w:w="3210" w:type="dxa"/>
+          </w:tcPr>
+          <w:p>
+            <w:pPr>
+              <w:jc w:val="center"/>
+              <w:rPr>
+                <w:lang w:val="en-GB"/>
+              </w:rPr>
+            </w:pPr>
+            <w:r>
+              <w:rPr>
+                <w:lang w:val="en-GB"/>
+              </w:rPr>
+              <w:t>26243</w:t>
+            </w:r>
+          </w:p>
+        </w:tc>
+        <w:tc>
+          <w:tcPr>
+            <w:tcW w:w="3896" w:type="dxa"/>
+          </w:tcPr>
+          <w:p>
+            <w:pPr>
+              <w:jc w:val="center"/>
+              <w:rPr>
+                <w:lang w:val="en-GB"/>
+              </w:rPr>
+            </w:pPr>
+            <w:r>
+              <w:rPr>
+                <w:lang w:val="en-GB"/>
+              </w:rPr>
+              <w:t>+1182.40</w:t>
+            </w:r>
+            <w:r>
+              <w:rPr>
+                <w:lang w:val="en-GB"/>
+              </w:rPr>
+              <w:t>%</w:t>
+            </w:r>
+          </w:p>
+        </w:tc>
+      </w:tr>
+      <w:tr>
+        <w:tc>
+          <w:tcPr>
+            <w:tcW w:w="2748" w:type="dxa"/>
+          </w:tcPr>
+          <w:p>
+            <w:pPr>
+              <w:jc w:val="center"/>
+              <w:rPr>
+                <w:lang w:val="en-GB"/>
+              </w:rPr>
+            </w:pPr>
+            <w:r>
+              <w:rPr>
+                <w:lang w:val="en-GB"/>
+              </w:rPr>
+              <w:t>1022</w:t>
+            </w:r>
+          </w:p>
+        </w:tc>
+        <w:tc>
+          <w:tcPr>
+            <w:tcW w:w="3210" w:type="dxa"/>
+          </w:tcPr>
+          <w:p>
+            <w:pPr>
+              <w:jc w:val="center"/>
+              <w:rPr>
+                <w:lang w:val="en-GB"/>
+              </w:rPr>
+            </w:pPr>
+            <w:r>
+              <w:rPr>
+                <w:lang w:val="en-GB"/>
+              </w:rPr>
+              <w:t>11165</w:t>
+            </w:r>
+          </w:p>
+        </w:tc>
+        <w:tc>
+          <w:tcPr>
+            <w:tcW w:w="3896" w:type="dxa"/>
+          </w:tcPr>
+          <w:p>
+            <w:pPr>
+              <w:jc w:val="center"/>
+              <w:rPr>
+                <w:lang w:val="en-GB"/>
+              </w:rPr>
+            </w:pPr>
+            <w:r>
+              <w:rPr>
+                <w:lang w:val="en-GB"/>
+              </w:rPr>
+              <w:t>+795.63</w:t>
+            </w:r>
+            <w:r>
+              <w:rPr>
+                <w:lang w:val="en-GB"/>
+              </w:rPr>
+              <w:t>%</w:t>
+            </w:r>
+          </w:p>
+        </w:tc>
+      </w:tr>
+      <w:tr>
+        <w:tc>
+          <w:tcPr>
+            <w:tcW w:w="2748" w:type="dxa"/>
+          </w:tcPr>
+          <w:p>
+            <w:pPr>
+              <w:jc w:val="center"/>
+              <w:rPr>
+                <w:lang w:val="en-GB"/>
+              </w:rPr>
+            </w:pPr>
+            <w:r>
+              <w:rPr>
+                <w:lang w:val="en-GB"/>
+              </w:rPr>
+              <w:t>1023</w:t>
+            </w:r>
+          </w:p>
+        </w:tc>
+        <w:tc>
+          <w:tcPr>
+            <w:tcW w:w="3210" w:type="dxa"/>
+          </w:tcPr>
+          <w:p>
+            <w:pPr>
+              <w:jc w:val="center"/>
+              <w:rPr>
+                <w:lang w:val="en-GB"/>
+              </w:rPr>
+            </w:pPr>
+            <w:r>
+              <w:rPr>
+                <w:lang w:val="en-GB"/>
+              </w:rPr>
+              <w:t>11483</w:t>
+            </w:r>
+          </w:p>
+        </w:tc>
+        <w:tc>
+          <w:tcPr>
+            <w:tcW w:w="3896" w:type="dxa"/>
+          </w:tcPr>
+          <w:p>
+            <w:pPr>
+              <w:jc w:val="center"/>
+              <w:rPr>
+                <w:lang w:val="en-GB"/>
+              </w:rPr>
+            </w:pPr>
+            <w:r>
+              <w:rPr>
+                <w:lang w:val="en-GB"/>
+              </w:rPr>
+              <w:t>+1196.48</w:t>
+            </w:r>
+            <w:r>
+              <w:rPr>
+                <w:lang w:val="en-GB"/>
+              </w:rPr>
+              <w:t>%</w:t>
+            </w:r>
+          </w:p>
+        </w:tc>
+      </w:tr>
+    </w:tbl>
+    <w:p>
+      <w:pPr>
+        <w:rPr>
+          <w:lang w:val="en-GB"/>
+        </w:rPr>
+      </w:pPr>
+    </w:p>
+    <w:p>
+      <w:pPr>
+        <w:pStyle w:val="Overskrift2"/>
+        <w:rPr>
+          <w:lang w:val="en-GB"/>
+        </w:rPr>
+      </w:pPr>
+      <w:bookmarkStart w:id="32" w:name="_Toc369175962"/>
+      <w:r>
+        <w:rPr>
+          <w:lang w:val="en-GB"/>
+        </w:rPr>
+        <w:t>Products not sold for over 1 month</w:t>
+      </w:r>
+      <w:bookmarkEnd w:id="32"/>
+    </w:p>
+    <w:tbl>
+      <w:tblPr>
+        <w:tblStyle w:val="Tabel-Gitter"/>
+        <w:tblW w:w="0" w:type="auto"/>
+        <w:tblLook w:val="04A0"/>
+      </w:tblPr>
+      <w:tblGrid>
+        <w:gridCol w:w="9778"/>
+      </w:tblGrid>
+      <w:tr>
+        <w:tc>
+          <w:tcPr>
+            <w:tcW w:w="9778" w:type="dxa"/>
+          </w:tcPr>
+          <w:p>
+            <w:pPr>
+              <w:rPr>
                 <w:lang w:val="en-GB"/>
               </w:rPr>
             </w:pPr>
@@ -8416,6 +9604,53 @@
     </w:p>
     <w:p>
       <w:pPr>
+        <w:pStyle w:val="Overskrift2"/>
+        <w:rPr>
+          <w:lang w:val="en-GB"/>
+        </w:rPr>
+      </w:pPr>
+      <w:bookmarkStart w:id="33" w:name="_Toc369175963"/>
+      <w:r>
+        <w:rPr>
+          <w:lang w:val="en-GB"/>
+        </w:rPr>
+        <w:t>Wholesaler profit</w:t>
+      </w:r>
+      <w:bookmarkEnd w:id="33"/>
+    </w:p>
+    <w:tbl>
+      <w:tblPr>
+        <w:tblStyle w:val="Tabel-Gitter"/>
+        <w:tblW w:w="0" w:type="auto"/>
+        <w:tblLook w:val="04A0"/>
+      </w:tblPr>
+      <w:tblGrid>
+        <w:gridCol w:w="9778"/>
+      </w:tblGrid>
+      <w:tr>
+        <w:tc>
+          <w:tcPr>
+            <w:tcW w:w="9778" w:type="dxa"/>
+          </w:tcPr>
+          <w:p>
+            <w:pPr>
+              <w:rPr>
+                <w:lang w:val="en-GB"/>
+              </w:rPr>
+            </w:pPr>
+          </w:p>
+        </w:tc>
+      </w:tr>
+    </w:tbl>
+    <w:p>
+      <w:pPr>
+        <w:rPr>
+          <w:lang w:val="en-GB"/>
+        </w:rPr>
+      </w:pPr>
+    </w:p>
+    <w:p>
+      <w:pPr>
         <w:rPr>
           <w:lang w:val="en-GB"/>
         </w:rPr>
@@ -8457,6 +9692,7 @@
         <w:rPr>
           <w:lang w:val="en-GB"/>
         </w:rPr>
+        <w:lastRenderedPageBreak/>
         <w:t>Transactions</w:t>
       </w:r>
       <w:bookmarkEnd w:id="35"/>
@@ -8479,19 +9715,52 @@
     </w:p>
     <w:p>
       <w:pPr>
-        <w:spacing w:after="0"/>
-        <w:rPr>
-          <w:lang w:val="en-GB"/>
-        </w:rPr>
-      </w:pPr>
-    </w:p>
-    <w:p>
-      <w:pPr>
-        <w:spacing w:after="0"/>
-        <w:rPr>
-          <w:lang w:val="en-GB"/>
-        </w:rPr>
-      </w:pPr>
+        <w:pStyle w:val="Overskrift1"/>
+        <w:rPr>
+          <w:lang w:val="en-GB"/>
+        </w:rPr>
+      </w:pPr>
+      <w:r>
+        <w:rPr>
+          <w:lang w:val="en-GB"/>
+        </w:rPr>
+        <w:t>Appendix</w:t>
+      </w:r>
+    </w:p>
+    <w:p>
+      <w:pPr>
+        <w:spacing w:after="0"/>
+        <w:rPr>
+          <w:lang w:val="en-GB"/>
+        </w:rPr>
+      </w:pPr>
+    </w:p>
+    <w:p>
+      <w:pPr>
+        <w:pStyle w:val="Overskrift2"/>
+        <w:rPr>
+          <w:lang w:val="en-GB"/>
+        </w:rPr>
+      </w:pPr>
+      <w:r>
+        <w:rPr>
+          <w:lang w:val="en-GB"/>
+        </w:rPr>
+        <w:t>Installation manual</w:t>
+      </w:r>
+    </w:p>
+    <w:p>
+      <w:pPr>
+        <w:rPr>
+          <w:lang w:val="en-GB"/>
+        </w:rPr>
+      </w:pPr>
+      <w:r>
+        <w:rPr>
+          <w:lang w:val="en-GB"/>
+        </w:rPr>
+        <w:t xml:space="preserve">To </w:t>
+      </w:r>
     </w:p>
     <w:sectPr>
       <w:headerReference w:type="default" r:id="rId42"/>
@@ -8583,7 +9852,7 @@
             <w:rPr>
               <w:noProof/>
             </w:rPr>
-            <w:t>19</w:t>
+            <w:t>20</w:t>
           </w:r>
         </w:fldSimple>
       </w:sdtContent>
@@ -11781,7 +13050,7 @@
 </file>
 
 <file path=customXml/itemProps1.xml><?xml version="1.0" encoding="utf-8"?>
-<ds:datastoreItem xmlns:ds="http://schemas.openxmlformats.org/officeDocument/2006/customXml" ds:itemID="{C1A2D674-11A6-4D3A-BDEC-FE5F6AFB1935}">
+<ds:datastoreItem xmlns:ds="http://schemas.openxmlformats.org/officeDocument/2006/customXml" ds:itemID="{A6657159-4698-4C6C-8E4E-B504994454A9}">
   <ds:schemaRefs>
     <ds:schemaRef ds:uri="http://schemas.openxmlformats.org/officeDocument/2006/bibliography"/>
   </ds:schemaRefs>

</xml_diff>

<commit_message>
Adding week41 status and installation manual to report.
</commit_message>
<xml_diff>
--- a/DatabaseDesign/DatabaseManagementSystems/Report miniproject.docx
+++ b/DatabaseDesign/DatabaseManagementSystems/Report miniproject.docx
@@ -70,7 +70,7 @@
             </w:rPr>
             <w:fldChar w:fldCharType="separate"/>
           </w:r>
-          <w:hyperlink w:anchor="_Toc369175930" w:history="1">
+          <w:hyperlink w:anchor="_Toc369284397" w:history="1">
             <w:r>
               <w:rPr>
                 <w:rStyle w:val="Hyperlink"/>
@@ -98,7 +98,7 @@
                 <w:noProof/>
                 <w:webHidden/>
               </w:rPr>
-              <w:instrText xml:space="preserve"> PAGEREF _Toc369175930 \h </w:instrText>
+              <w:instrText xml:space="preserve"> PAGEREF _Toc369284397 \h </w:instrText>
             </w:r>
             <w:r>
               <w:rPr>
@@ -141,7 +141,7 @@
               <w:lang w:eastAsia="da-DK"/>
             </w:rPr>
           </w:pPr>
-          <w:hyperlink w:anchor="_Toc369175931" w:history="1">
+          <w:hyperlink w:anchor="_Toc369284398" w:history="1">
             <w:r>
               <w:rPr>
                 <w:rStyle w:val="Hyperlink"/>
@@ -169,7 +169,7 @@
                 <w:noProof/>
                 <w:webHidden/>
               </w:rPr>
-              <w:instrText xml:space="preserve"> PAGEREF _Toc369175931 \h </w:instrText>
+              <w:instrText xml:space="preserve"> PAGEREF _Toc369284398 \h </w:instrText>
             </w:r>
             <w:r>
               <w:rPr>
@@ -212,7 +212,7 @@
               <w:lang w:eastAsia="da-DK"/>
             </w:rPr>
           </w:pPr>
-          <w:hyperlink w:anchor="_Toc369175932" w:history="1">
+          <w:hyperlink w:anchor="_Toc369284399" w:history="1">
             <w:r>
               <w:rPr>
                 <w:rStyle w:val="Hyperlink"/>
@@ -240,7 +240,7 @@
                 <w:noProof/>
                 <w:webHidden/>
               </w:rPr>
-              <w:instrText xml:space="preserve"> PAGEREF _Toc369175932 \h </w:instrText>
+              <w:instrText xml:space="preserve"> PAGEREF _Toc369284399 \h </w:instrText>
             </w:r>
             <w:r>
               <w:rPr>
@@ -260,7 +260,7 @@
                 <w:noProof/>
                 <w:webHidden/>
               </w:rPr>
-              <w:t>2</w:t>
+              <w:t>3</w:t>
             </w:r>
             <w:r>
               <w:rPr>
@@ -283,7 +283,7 @@
               <w:lang w:eastAsia="da-DK"/>
             </w:rPr>
           </w:pPr>
-          <w:hyperlink w:anchor="_Toc369175933" w:history="1">
+          <w:hyperlink w:anchor="_Toc369284400" w:history="1">
             <w:r>
               <w:rPr>
                 <w:rStyle w:val="Hyperlink"/>
@@ -311,7 +311,7 @@
                 <w:noProof/>
                 <w:webHidden/>
               </w:rPr>
-              <w:instrText xml:space="preserve"> PAGEREF _Toc369175933 \h </w:instrText>
+              <w:instrText xml:space="preserve"> PAGEREF _Toc369284400 \h </w:instrText>
             </w:r>
             <w:r>
               <w:rPr>
@@ -354,7 +354,7 @@
               <w:lang w:eastAsia="da-DK"/>
             </w:rPr>
           </w:pPr>
-          <w:hyperlink w:anchor="_Toc369175934" w:history="1">
+          <w:hyperlink w:anchor="_Toc369284401" w:history="1">
             <w:r>
               <w:rPr>
                 <w:rStyle w:val="Hyperlink"/>
@@ -382,7 +382,7 @@
                 <w:noProof/>
                 <w:webHidden/>
               </w:rPr>
-              <w:instrText xml:space="preserve"> PAGEREF _Toc369175934 \h </w:instrText>
+              <w:instrText xml:space="preserve"> PAGEREF _Toc369284401 \h </w:instrText>
             </w:r>
             <w:r>
               <w:rPr>
@@ -425,7 +425,7 @@
               <w:lang w:eastAsia="da-DK"/>
             </w:rPr>
           </w:pPr>
-          <w:hyperlink w:anchor="_Toc369175935" w:history="1">
+          <w:hyperlink w:anchor="_Toc369284402" w:history="1">
             <w:r>
               <w:rPr>
                 <w:rStyle w:val="Hyperlink"/>
@@ -453,7 +453,7 @@
                 <w:noProof/>
                 <w:webHidden/>
               </w:rPr>
-              <w:instrText xml:space="preserve"> PAGEREF _Toc369175935 \h </w:instrText>
+              <w:instrText xml:space="preserve"> PAGEREF _Toc369284402 \h </w:instrText>
             </w:r>
             <w:r>
               <w:rPr>
@@ -473,7 +473,7 @@
                 <w:noProof/>
                 <w:webHidden/>
               </w:rPr>
-              <w:t>3</w:t>
+              <w:t>4</w:t>
             </w:r>
             <w:r>
               <w:rPr>
@@ -496,7 +496,7 @@
               <w:lang w:eastAsia="da-DK"/>
             </w:rPr>
           </w:pPr>
-          <w:hyperlink w:anchor="_Toc369175936" w:history="1">
+          <w:hyperlink w:anchor="_Toc369284403" w:history="1">
             <w:r>
               <w:rPr>
                 <w:rStyle w:val="Hyperlink"/>
@@ -524,7 +524,7 @@
                 <w:noProof/>
                 <w:webHidden/>
               </w:rPr>
-              <w:instrText xml:space="preserve"> PAGEREF _Toc369175936 \h </w:instrText>
+              <w:instrText xml:space="preserve"> PAGEREF _Toc369284403 \h </w:instrText>
             </w:r>
             <w:r>
               <w:rPr>
@@ -567,7 +567,7 @@
               <w:lang w:eastAsia="da-DK"/>
             </w:rPr>
           </w:pPr>
-          <w:hyperlink w:anchor="_Toc369175937" w:history="1">
+          <w:hyperlink w:anchor="_Toc369284404" w:history="1">
             <w:r>
               <w:rPr>
                 <w:rStyle w:val="Hyperlink"/>
@@ -595,7 +595,7 @@
                 <w:noProof/>
                 <w:webHidden/>
               </w:rPr>
-              <w:instrText xml:space="preserve"> PAGEREF _Toc369175937 \h </w:instrText>
+              <w:instrText xml:space="preserve"> PAGEREF _Toc369284404 \h </w:instrText>
             </w:r>
             <w:r>
               <w:rPr>
@@ -638,7 +638,7 @@
               <w:lang w:eastAsia="da-DK"/>
             </w:rPr>
           </w:pPr>
-          <w:hyperlink w:anchor="_Toc369175938" w:history="1">
+          <w:hyperlink w:anchor="_Toc369284405" w:history="1">
             <w:r>
               <w:rPr>
                 <w:rStyle w:val="Hyperlink"/>
@@ -666,7 +666,7 @@
                 <w:noProof/>
                 <w:webHidden/>
               </w:rPr>
-              <w:instrText xml:space="preserve"> PAGEREF _Toc369175938 \h </w:instrText>
+              <w:instrText xml:space="preserve"> PAGEREF _Toc369284405 \h </w:instrText>
             </w:r>
             <w:r>
               <w:rPr>
@@ -709,7 +709,7 @@
               <w:lang w:eastAsia="da-DK"/>
             </w:rPr>
           </w:pPr>
-          <w:hyperlink w:anchor="_Toc369175939" w:history="1">
+          <w:hyperlink w:anchor="_Toc369284406" w:history="1">
             <w:r>
               <w:rPr>
                 <w:rStyle w:val="Hyperlink"/>
@@ -737,7 +737,7 @@
                 <w:noProof/>
                 <w:webHidden/>
               </w:rPr>
-              <w:instrText xml:space="preserve"> PAGEREF _Toc369175939 \h </w:instrText>
+              <w:instrText xml:space="preserve"> PAGEREF _Toc369284406 \h </w:instrText>
             </w:r>
             <w:r>
               <w:rPr>
@@ -757,7 +757,7 @@
                 <w:noProof/>
                 <w:webHidden/>
               </w:rPr>
-              <w:t>4</w:t>
+              <w:t>5</w:t>
             </w:r>
             <w:r>
               <w:rPr>
@@ -780,7 +780,7 @@
               <w:lang w:eastAsia="da-DK"/>
             </w:rPr>
           </w:pPr>
-          <w:hyperlink w:anchor="_Toc369175940" w:history="1">
+          <w:hyperlink w:anchor="_Toc369284407" w:history="1">
             <w:r>
               <w:rPr>
                 <w:rStyle w:val="Hyperlink"/>
@@ -808,7 +808,7 @@
                 <w:noProof/>
                 <w:webHidden/>
               </w:rPr>
-              <w:instrText xml:space="preserve"> PAGEREF _Toc369175940 \h </w:instrText>
+              <w:instrText xml:space="preserve"> PAGEREF _Toc369284407 \h </w:instrText>
             </w:r>
             <w:r>
               <w:rPr>
@@ -851,7 +851,7 @@
               <w:lang w:eastAsia="da-DK"/>
             </w:rPr>
           </w:pPr>
-          <w:hyperlink w:anchor="_Toc369175941" w:history="1">
+          <w:hyperlink w:anchor="_Toc369284408" w:history="1">
             <w:r>
               <w:rPr>
                 <w:rStyle w:val="Hyperlink"/>
@@ -879,7 +879,7 @@
                 <w:noProof/>
                 <w:webHidden/>
               </w:rPr>
-              <w:instrText xml:space="preserve"> PAGEREF _Toc369175941 \h </w:instrText>
+              <w:instrText xml:space="preserve"> PAGEREF _Toc369284408 \h </w:instrText>
             </w:r>
             <w:r>
               <w:rPr>
@@ -922,7 +922,7 @@
               <w:lang w:eastAsia="da-DK"/>
             </w:rPr>
           </w:pPr>
-          <w:hyperlink w:anchor="_Toc369175942" w:history="1">
+          <w:hyperlink w:anchor="_Toc369284409" w:history="1">
             <w:r>
               <w:rPr>
                 <w:rStyle w:val="Hyperlink"/>
@@ -950,7 +950,7 @@
                 <w:noProof/>
                 <w:webHidden/>
               </w:rPr>
-              <w:instrText xml:space="preserve"> PAGEREF _Toc369175942 \h </w:instrText>
+              <w:instrText xml:space="preserve"> PAGEREF _Toc369284409 \h </w:instrText>
             </w:r>
             <w:r>
               <w:rPr>
@@ -970,7 +970,7 @@
                 <w:noProof/>
                 <w:webHidden/>
               </w:rPr>
-              <w:t>5</w:t>
+              <w:t>6</w:t>
             </w:r>
             <w:r>
               <w:rPr>
@@ -993,7 +993,7 @@
               <w:lang w:eastAsia="da-DK"/>
             </w:rPr>
           </w:pPr>
-          <w:hyperlink w:anchor="_Toc369175943" w:history="1">
+          <w:hyperlink w:anchor="_Toc369284410" w:history="1">
             <w:r>
               <w:rPr>
                 <w:rStyle w:val="Hyperlink"/>
@@ -1021,7 +1021,7 @@
                 <w:noProof/>
                 <w:webHidden/>
               </w:rPr>
-              <w:instrText xml:space="preserve"> PAGEREF _Toc369175943 \h </w:instrText>
+              <w:instrText xml:space="preserve"> PAGEREF _Toc369284410 \h </w:instrText>
             </w:r>
             <w:r>
               <w:rPr>
@@ -1064,7 +1064,7 @@
               <w:lang w:eastAsia="da-DK"/>
             </w:rPr>
           </w:pPr>
-          <w:hyperlink w:anchor="_Toc369175944" w:history="1">
+          <w:hyperlink w:anchor="_Toc369284411" w:history="1">
             <w:r>
               <w:rPr>
                 <w:rStyle w:val="Hyperlink"/>
@@ -1092,7 +1092,7 @@
                 <w:noProof/>
                 <w:webHidden/>
               </w:rPr>
-              <w:instrText xml:space="preserve"> PAGEREF _Toc369175944 \h </w:instrText>
+              <w:instrText xml:space="preserve"> PAGEREF _Toc369284411 \h </w:instrText>
             </w:r>
             <w:r>
               <w:rPr>
@@ -1112,7 +1112,7 @@
                 <w:noProof/>
                 <w:webHidden/>
               </w:rPr>
-              <w:t>6</w:t>
+              <w:t>7</w:t>
             </w:r>
             <w:r>
               <w:rPr>
@@ -1135,7 +1135,7 @@
               <w:lang w:eastAsia="da-DK"/>
             </w:rPr>
           </w:pPr>
-          <w:hyperlink w:anchor="_Toc369175945" w:history="1">
+          <w:hyperlink w:anchor="_Toc369284412" w:history="1">
             <w:r>
               <w:rPr>
                 <w:rStyle w:val="Hyperlink"/>
@@ -1163,7 +1163,7 @@
                 <w:noProof/>
                 <w:webHidden/>
               </w:rPr>
-              <w:instrText xml:space="preserve"> PAGEREF _Toc369175945 \h </w:instrText>
+              <w:instrText xml:space="preserve"> PAGEREF _Toc369284412 \h </w:instrText>
             </w:r>
             <w:r>
               <w:rPr>
@@ -1183,7 +1183,7 @@
                 <w:noProof/>
                 <w:webHidden/>
               </w:rPr>
-              <w:t>7</w:t>
+              <w:t>8</w:t>
             </w:r>
             <w:r>
               <w:rPr>
@@ -1206,7 +1206,7 @@
               <w:lang w:eastAsia="da-DK"/>
             </w:rPr>
           </w:pPr>
-          <w:hyperlink w:anchor="_Toc369175946" w:history="1">
+          <w:hyperlink w:anchor="_Toc369284413" w:history="1">
             <w:r>
               <w:rPr>
                 <w:rStyle w:val="Hyperlink"/>
@@ -1234,7 +1234,7 @@
                 <w:noProof/>
                 <w:webHidden/>
               </w:rPr>
-              <w:instrText xml:space="preserve"> PAGEREF _Toc369175946 \h </w:instrText>
+              <w:instrText xml:space="preserve"> PAGEREF _Toc369284413 \h </w:instrText>
             </w:r>
             <w:r>
               <w:rPr>
@@ -1254,7 +1254,7 @@
                 <w:noProof/>
                 <w:webHidden/>
               </w:rPr>
-              <w:t>9</w:t>
+              <w:t>10</w:t>
             </w:r>
             <w:r>
               <w:rPr>
@@ -1277,7 +1277,7 @@
               <w:lang w:eastAsia="da-DK"/>
             </w:rPr>
           </w:pPr>
-          <w:hyperlink w:anchor="_Toc369175947" w:history="1">
+          <w:hyperlink w:anchor="_Toc369284414" w:history="1">
             <w:r>
               <w:rPr>
                 <w:rStyle w:val="Hyperlink"/>
@@ -1305,7 +1305,7 @@
                 <w:noProof/>
                 <w:webHidden/>
               </w:rPr>
-              <w:instrText xml:space="preserve"> PAGEREF _Toc369175947 \h </w:instrText>
+              <w:instrText xml:space="preserve"> PAGEREF _Toc369284414 \h </w:instrText>
             </w:r>
             <w:r>
               <w:rPr>
@@ -1325,7 +1325,7 @@
                 <w:noProof/>
                 <w:webHidden/>
               </w:rPr>
-              <w:t>11</w:t>
+              <w:t>12</w:t>
             </w:r>
             <w:r>
               <w:rPr>
@@ -1348,7 +1348,7 @@
               <w:lang w:eastAsia="da-DK"/>
             </w:rPr>
           </w:pPr>
-          <w:hyperlink w:anchor="_Toc369175948" w:history="1">
+          <w:hyperlink w:anchor="_Toc369284415" w:history="1">
             <w:r>
               <w:rPr>
                 <w:rStyle w:val="Hyperlink"/>
@@ -1376,7 +1376,7 @@
                 <w:noProof/>
                 <w:webHidden/>
               </w:rPr>
-              <w:instrText xml:space="preserve"> PAGEREF _Toc369175948 \h </w:instrText>
+              <w:instrText xml:space="preserve"> PAGEREF _Toc369284415 \h </w:instrText>
             </w:r>
             <w:r>
               <w:rPr>
@@ -1396,7 +1396,7 @@
                 <w:noProof/>
                 <w:webHidden/>
               </w:rPr>
-              <w:t>12</w:t>
+              <w:t>13</w:t>
             </w:r>
             <w:r>
               <w:rPr>
@@ -1419,7 +1419,7 @@
               <w:lang w:eastAsia="da-DK"/>
             </w:rPr>
           </w:pPr>
-          <w:hyperlink w:anchor="_Toc369175949" w:history="1">
+          <w:hyperlink w:anchor="_Toc369284416" w:history="1">
             <w:r>
               <w:rPr>
                 <w:rStyle w:val="Hyperlink"/>
@@ -1447,7 +1447,7 @@
                 <w:noProof/>
                 <w:webHidden/>
               </w:rPr>
-              <w:instrText xml:space="preserve"> PAGEREF _Toc369175949 \h </w:instrText>
+              <w:instrText xml:space="preserve"> PAGEREF _Toc369284416 \h </w:instrText>
             </w:r>
             <w:r>
               <w:rPr>
@@ -1467,7 +1467,7 @@
                 <w:noProof/>
                 <w:webHidden/>
               </w:rPr>
-              <w:t>14</w:t>
+              <w:t>15</w:t>
             </w:r>
             <w:r>
               <w:rPr>
@@ -1490,7 +1490,7 @@
               <w:lang w:eastAsia="da-DK"/>
             </w:rPr>
           </w:pPr>
-          <w:hyperlink w:anchor="_Toc369175950" w:history="1">
+          <w:hyperlink w:anchor="_Toc369284417" w:history="1">
             <w:r>
               <w:rPr>
                 <w:rStyle w:val="Hyperlink"/>
@@ -1518,7 +1518,7 @@
                 <w:noProof/>
                 <w:webHidden/>
               </w:rPr>
-              <w:instrText xml:space="preserve"> PAGEREF _Toc369175950 \h </w:instrText>
+              <w:instrText xml:space="preserve"> PAGEREF _Toc369284417 \h </w:instrText>
             </w:r>
             <w:r>
               <w:rPr>
@@ -1538,7 +1538,7 @@
                 <w:noProof/>
                 <w:webHidden/>
               </w:rPr>
-              <w:t>14</w:t>
+              <w:t>15</w:t>
             </w:r>
             <w:r>
               <w:rPr>
@@ -1561,7 +1561,7 @@
               <w:lang w:eastAsia="da-DK"/>
             </w:rPr>
           </w:pPr>
-          <w:hyperlink w:anchor="_Toc369175951" w:history="1">
+          <w:hyperlink w:anchor="_Toc369284418" w:history="1">
             <w:r>
               <w:rPr>
                 <w:rStyle w:val="Hyperlink"/>
@@ -1589,7 +1589,7 @@
                 <w:noProof/>
                 <w:webHidden/>
               </w:rPr>
-              <w:instrText xml:space="preserve"> PAGEREF _Toc369175951 \h </w:instrText>
+              <w:instrText xml:space="preserve"> PAGEREF _Toc369284418 \h </w:instrText>
             </w:r>
             <w:r>
               <w:rPr>
@@ -1609,7 +1609,7 @@
                 <w:noProof/>
                 <w:webHidden/>
               </w:rPr>
-              <w:t>15</w:t>
+              <w:t>16</w:t>
             </w:r>
             <w:r>
               <w:rPr>
@@ -1632,7 +1632,7 @@
               <w:lang w:eastAsia="da-DK"/>
             </w:rPr>
           </w:pPr>
-          <w:hyperlink w:anchor="_Toc369175952" w:history="1">
+          <w:hyperlink w:anchor="_Toc369284419" w:history="1">
             <w:r>
               <w:rPr>
                 <w:rStyle w:val="Hyperlink"/>
@@ -1660,7 +1660,7 @@
                 <w:noProof/>
                 <w:webHidden/>
               </w:rPr>
-              <w:instrText xml:space="preserve"> PAGEREF _Toc369175952 \h </w:instrText>
+              <w:instrText xml:space="preserve"> PAGEREF _Toc369284419 \h </w:instrText>
             </w:r>
             <w:r>
               <w:rPr>
@@ -1680,7 +1680,7 @@
                 <w:noProof/>
                 <w:webHidden/>
               </w:rPr>
-              <w:t>17</w:t>
+              <w:t>18</w:t>
             </w:r>
             <w:r>
               <w:rPr>
@@ -1703,7 +1703,7 @@
               <w:lang w:eastAsia="da-DK"/>
             </w:rPr>
           </w:pPr>
-          <w:hyperlink w:anchor="_Toc369175953" w:history="1">
+          <w:hyperlink w:anchor="_Toc369284420" w:history="1">
             <w:r>
               <w:rPr>
                 <w:rStyle w:val="Hyperlink"/>
@@ -1731,7 +1731,7 @@
                 <w:noProof/>
                 <w:webHidden/>
               </w:rPr>
-              <w:instrText xml:space="preserve"> PAGEREF _Toc369175953 \h </w:instrText>
+              <w:instrText xml:space="preserve"> PAGEREF _Toc369284420 \h </w:instrText>
             </w:r>
             <w:r>
               <w:rPr>
@@ -1751,7 +1751,7 @@
                 <w:noProof/>
                 <w:webHidden/>
               </w:rPr>
-              <w:t>17</w:t>
+              <w:t>18</w:t>
             </w:r>
             <w:r>
               <w:rPr>
@@ -1774,7 +1774,7 @@
               <w:lang w:eastAsia="da-DK"/>
             </w:rPr>
           </w:pPr>
-          <w:hyperlink w:anchor="_Toc369175954" w:history="1">
+          <w:hyperlink w:anchor="_Toc369284421" w:history="1">
             <w:r>
               <w:rPr>
                 <w:rStyle w:val="Hyperlink"/>
@@ -1802,7 +1802,7 @@
                 <w:noProof/>
                 <w:webHidden/>
               </w:rPr>
-              <w:instrText xml:space="preserve"> PAGEREF _Toc369175954 \h </w:instrText>
+              <w:instrText xml:space="preserve"> PAGEREF _Toc369284421 \h </w:instrText>
             </w:r>
             <w:r>
               <w:rPr>
@@ -1822,7 +1822,7 @@
                 <w:noProof/>
                 <w:webHidden/>
               </w:rPr>
-              <w:t>17</w:t>
+              <w:t>18</w:t>
             </w:r>
             <w:r>
               <w:rPr>
@@ -1845,7 +1845,7 @@
               <w:lang w:eastAsia="da-DK"/>
             </w:rPr>
           </w:pPr>
-          <w:hyperlink w:anchor="_Toc369175955" w:history="1">
+          <w:hyperlink w:anchor="_Toc369284422" w:history="1">
             <w:r>
               <w:rPr>
                 <w:rStyle w:val="Hyperlink"/>
@@ -1873,7 +1873,7 @@
                 <w:noProof/>
                 <w:webHidden/>
               </w:rPr>
-              <w:instrText xml:space="preserve"> PAGEREF _Toc369175955 \h </w:instrText>
+              <w:instrText xml:space="preserve"> PAGEREF _Toc369284422 \h </w:instrText>
             </w:r>
             <w:r>
               <w:rPr>
@@ -1893,7 +1893,7 @@
                 <w:noProof/>
                 <w:webHidden/>
               </w:rPr>
-              <w:t>17</w:t>
+              <w:t>18</w:t>
             </w:r>
             <w:r>
               <w:rPr>
@@ -1916,7 +1916,7 @@
               <w:lang w:eastAsia="da-DK"/>
             </w:rPr>
           </w:pPr>
-          <w:hyperlink w:anchor="_Toc369175956" w:history="1">
+          <w:hyperlink w:anchor="_Toc369284423" w:history="1">
             <w:r>
               <w:rPr>
                 <w:rStyle w:val="Hyperlink"/>
@@ -1944,7 +1944,7 @@
                 <w:noProof/>
                 <w:webHidden/>
               </w:rPr>
-              <w:instrText xml:space="preserve"> PAGEREF _Toc369175956 \h </w:instrText>
+              <w:instrText xml:space="preserve"> PAGEREF _Toc369284423 \h </w:instrText>
             </w:r>
             <w:r>
               <w:rPr>
@@ -1964,7 +1964,7 @@
                 <w:noProof/>
                 <w:webHidden/>
               </w:rPr>
-              <w:t>17</w:t>
+              <w:t>18</w:t>
             </w:r>
             <w:r>
               <w:rPr>
@@ -1987,7 +1987,7 @@
               <w:lang w:eastAsia="da-DK"/>
             </w:rPr>
           </w:pPr>
-          <w:hyperlink w:anchor="_Toc369175957" w:history="1">
+          <w:hyperlink w:anchor="_Toc369284424" w:history="1">
             <w:r>
               <w:rPr>
                 <w:rStyle w:val="Hyperlink"/>
@@ -2015,7 +2015,7 @@
                 <w:noProof/>
                 <w:webHidden/>
               </w:rPr>
-              <w:instrText xml:space="preserve"> PAGEREF _Toc369175957 \h </w:instrText>
+              <w:instrText xml:space="preserve"> PAGEREF _Toc369284424 \h </w:instrText>
             </w:r>
             <w:r>
               <w:rPr>
@@ -2035,7 +2035,7 @@
                 <w:noProof/>
                 <w:webHidden/>
               </w:rPr>
-              <w:t>18</w:t>
+              <w:t>19</w:t>
             </w:r>
             <w:r>
               <w:rPr>
@@ -2058,7 +2058,7 @@
               <w:lang w:eastAsia="da-DK"/>
             </w:rPr>
           </w:pPr>
-          <w:hyperlink w:anchor="_Toc369175958" w:history="1">
+          <w:hyperlink w:anchor="_Toc369284425" w:history="1">
             <w:r>
               <w:rPr>
                 <w:rStyle w:val="Hyperlink"/>
@@ -2086,7 +2086,7 @@
                 <w:noProof/>
                 <w:webHidden/>
               </w:rPr>
-              <w:instrText xml:space="preserve"> PAGEREF _Toc369175958 \h </w:instrText>
+              <w:instrText xml:space="preserve"> PAGEREF _Toc369284425 \h </w:instrText>
             </w:r>
             <w:r>
               <w:rPr>
@@ -2106,7 +2106,7 @@
                 <w:noProof/>
                 <w:webHidden/>
               </w:rPr>
-              <w:t>18</w:t>
+              <w:t>19</w:t>
             </w:r>
             <w:r>
               <w:rPr>
@@ -2129,7 +2129,7 @@
               <w:lang w:eastAsia="da-DK"/>
             </w:rPr>
           </w:pPr>
-          <w:hyperlink w:anchor="_Toc369175959" w:history="1">
+          <w:hyperlink w:anchor="_Toc369284426" w:history="1">
             <w:r>
               <w:rPr>
                 <w:rStyle w:val="Hyperlink"/>
@@ -2157,7 +2157,7 @@
                 <w:noProof/>
                 <w:webHidden/>
               </w:rPr>
-              <w:instrText xml:space="preserve"> PAGEREF _Toc369175959 \h </w:instrText>
+              <w:instrText xml:space="preserve"> PAGEREF _Toc369284426 \h </w:instrText>
             </w:r>
             <w:r>
               <w:rPr>
@@ -2177,7 +2177,7 @@
                 <w:noProof/>
                 <w:webHidden/>
               </w:rPr>
-              <w:t>18</w:t>
+              <w:t>19</w:t>
             </w:r>
             <w:r>
               <w:rPr>
@@ -2200,13 +2200,155 @@
               <w:lang w:eastAsia="da-DK"/>
             </w:rPr>
           </w:pPr>
-          <w:hyperlink w:anchor="_Toc369175960" w:history="1">
+          <w:hyperlink w:anchor="_Toc369284427" w:history="1">
             <w:r>
               <w:rPr>
                 <w:rStyle w:val="Hyperlink"/>
                 <w:noProof/>
                 <w:lang w:val="en-GB"/>
               </w:rPr>
+              <w:t>Attempt one</w:t>
+            </w:r>
+            <w:r>
+              <w:rPr>
+                <w:noProof/>
+                <w:webHidden/>
+              </w:rPr>
+              <w:tab/>
+            </w:r>
+            <w:r>
+              <w:rPr>
+                <w:noProof/>
+                <w:webHidden/>
+              </w:rPr>
+              <w:fldChar w:fldCharType="begin"/>
+            </w:r>
+            <w:r>
+              <w:rPr>
+                <w:noProof/>
+                <w:webHidden/>
+              </w:rPr>
+              <w:instrText xml:space="preserve"> PAGEREF _Toc369284427 \h </w:instrText>
+            </w:r>
+            <w:r>
+              <w:rPr>
+                <w:noProof/>
+                <w:webHidden/>
+              </w:rPr>
+            </w:r>
+            <w:r>
+              <w:rPr>
+                <w:noProof/>
+                <w:webHidden/>
+              </w:rPr>
+              <w:fldChar w:fldCharType="separate"/>
+            </w:r>
+            <w:r>
+              <w:rPr>
+                <w:noProof/>
+                <w:webHidden/>
+              </w:rPr>
+              <w:t>19</w:t>
+            </w:r>
+            <w:r>
+              <w:rPr>
+                <w:noProof/>
+                <w:webHidden/>
+              </w:rPr>
+              <w:fldChar w:fldCharType="end"/>
+            </w:r>
+          </w:hyperlink>
+        </w:p>
+        <w:p>
+          <w:pPr>
+            <w:pStyle w:val="Indholdsfortegnelse3"/>
+            <w:tabs>
+              <w:tab w:val="right" w:leader="dot" w:pos="9628"/>
+            </w:tabs>
+            <w:rPr>
+              <w:rFonts w:eastAsiaTheme="minorEastAsia"/>
+              <w:noProof/>
+              <w:lang w:eastAsia="da-DK"/>
+            </w:rPr>
+          </w:pPr>
+          <w:hyperlink w:anchor="_Toc369284428" w:history="1">
+            <w:r>
+              <w:rPr>
+                <w:rStyle w:val="Hyperlink"/>
+                <w:noProof/>
+                <w:lang w:val="en-GB"/>
+              </w:rPr>
+              <w:t>Attempt two</w:t>
+            </w:r>
+            <w:r>
+              <w:rPr>
+                <w:noProof/>
+                <w:webHidden/>
+              </w:rPr>
+              <w:tab/>
+            </w:r>
+            <w:r>
+              <w:rPr>
+                <w:noProof/>
+                <w:webHidden/>
+              </w:rPr>
+              <w:fldChar w:fldCharType="begin"/>
+            </w:r>
+            <w:r>
+              <w:rPr>
+                <w:noProof/>
+                <w:webHidden/>
+              </w:rPr>
+              <w:instrText xml:space="preserve"> PAGEREF _Toc369284428 \h </w:instrText>
+            </w:r>
+            <w:r>
+              <w:rPr>
+                <w:noProof/>
+                <w:webHidden/>
+              </w:rPr>
+            </w:r>
+            <w:r>
+              <w:rPr>
+                <w:noProof/>
+                <w:webHidden/>
+              </w:rPr>
+              <w:fldChar w:fldCharType="separate"/>
+            </w:r>
+            <w:r>
+              <w:rPr>
+                <w:noProof/>
+                <w:webHidden/>
+              </w:rPr>
+              <w:t>19</w:t>
+            </w:r>
+            <w:r>
+              <w:rPr>
+                <w:noProof/>
+                <w:webHidden/>
+              </w:rPr>
+              <w:fldChar w:fldCharType="end"/>
+            </w:r>
+          </w:hyperlink>
+        </w:p>
+        <w:p>
+          <w:pPr>
+            <w:pStyle w:val="Indholdsfortegnelse3"/>
+            <w:tabs>
+              <w:tab w:val="right" w:leader="dot" w:pos="9628"/>
+            </w:tabs>
+            <w:rPr>
+              <w:rFonts w:eastAsiaTheme="minorEastAsia"/>
+              <w:noProof/>
+              <w:lang w:eastAsia="da-DK"/>
+            </w:rPr>
+          </w:pPr>
+          <w:hyperlink w:anchor="_Toc369284429" w:history="1">
+            <w:r>
+              <w:rPr>
+                <w:rStyle w:val="Hyperlink"/>
+                <w:noProof/>
+                <w:lang w:val="en-GB"/>
+              </w:rPr>
               <w:t>Example result</w:t>
             </w:r>
             <w:r>
@@ -2228,7 +2370,7 @@
                 <w:noProof/>
                 <w:webHidden/>
               </w:rPr>
-              <w:instrText xml:space="preserve"> PAGEREF _Toc369175960 \h </w:instrText>
+              <w:instrText xml:space="preserve"> PAGEREF _Toc369284429 \h </w:instrText>
             </w:r>
             <w:r>
               <w:rPr>
@@ -2248,7 +2390,7 @@
                 <w:noProof/>
                 <w:webHidden/>
               </w:rPr>
-              <w:t>18</w:t>
+              <w:t>19</w:t>
             </w:r>
             <w:r>
               <w:rPr>
@@ -2271,14 +2413,14 @@
               <w:lang w:eastAsia="da-DK"/>
             </w:rPr>
           </w:pPr>
-          <w:hyperlink w:anchor="_Toc369175961" w:history="1">
+          <w:hyperlink w:anchor="_Toc369284430" w:history="1">
             <w:r>
               <w:rPr>
                 <w:rStyle w:val="Hyperlink"/>
                 <w:noProof/>
                 <w:lang w:val="en-GB"/>
               </w:rPr>
-              <w:t>Biggest Wholesaler profit product for each Web-shop (one unit purchased)</w:t>
+              <w:t>Biggest Wholesaler profit margin product (one unit purchased)</w:t>
             </w:r>
             <w:r>
               <w:rPr>
@@ -2299,7 +2441,7 @@
                 <w:noProof/>
                 <w:webHidden/>
               </w:rPr>
-              <w:instrText xml:space="preserve"> PAGEREF _Toc369175961 \h </w:instrText>
+              <w:instrText xml:space="preserve"> PAGEREF _Toc369284430 \h </w:instrText>
             </w:r>
             <w:r>
               <w:rPr>
@@ -2319,7 +2461,7 @@
                 <w:noProof/>
                 <w:webHidden/>
               </w:rPr>
-              <w:t>18</w:t>
+              <w:t>19</w:t>
             </w:r>
             <w:r>
               <w:rPr>
@@ -2342,14 +2484,14 @@
               <w:lang w:eastAsia="da-DK"/>
             </w:rPr>
           </w:pPr>
-          <w:hyperlink w:anchor="_Toc369175962" w:history="1">
+          <w:hyperlink w:anchor="_Toc369284431" w:history="1">
             <w:r>
               <w:rPr>
                 <w:rStyle w:val="Hyperlink"/>
                 <w:noProof/>
                 <w:lang w:val="en-GB"/>
               </w:rPr>
-              <w:t>Products not sold for over 1 month</w:t>
+              <w:t>Biggest Web-shop profit margin product (no individual discount)</w:t>
             </w:r>
             <w:r>
               <w:rPr>
@@ -2370,7 +2512,7 @@
                 <w:noProof/>
                 <w:webHidden/>
               </w:rPr>
-              <w:instrText xml:space="preserve"> PAGEREF _Toc369175962 \h </w:instrText>
+              <w:instrText xml:space="preserve"> PAGEREF _Toc369284431 \h </w:instrText>
             </w:r>
             <w:r>
               <w:rPr>
@@ -2390,7 +2532,94 @@
                 <w:noProof/>
                 <w:webHidden/>
               </w:rPr>
-              <w:t>18</w:t>
+              <w:t>20</w:t>
+            </w:r>
+            <w:r>
+              <w:rPr>
+                <w:noProof/>
+                <w:webHidden/>
+              </w:rPr>
+              <w:fldChar w:fldCharType="end"/>
+            </w:r>
+          </w:hyperlink>
+        </w:p>
+        <w:p>
+          <w:pPr>
+            <w:pStyle w:val="Indholdsfortegnelse3"/>
+            <w:tabs>
+              <w:tab w:val="right" w:leader="dot" w:pos="9628"/>
+            </w:tabs>
+            <w:rPr>
+              <w:rFonts w:eastAsiaTheme="minorEastAsia"/>
+              <w:noProof/>
+              <w:lang w:eastAsia="da-DK"/>
+            </w:rPr>
+          </w:pPr>
+          <w:hyperlink w:anchor="_Toc369284432" w:history="1">
+            <w:r>
+              <w:rPr>
+                <w:rStyle w:val="Hyperlink"/>
+                <w:noProof/>
+                <w:lang w:val="en-GB"/>
+              </w:rPr>
+              <w:t>Examp</w:t>
+            </w:r>
+            <w:r>
+              <w:rPr>
+                <w:rStyle w:val="Hyperlink"/>
+                <w:noProof/>
+                <w:lang w:val="en-GB"/>
+              </w:rPr>
+              <w:t>l</w:t>
+            </w:r>
+            <w:r>
+              <w:rPr>
+                <w:rStyle w:val="Hyperlink"/>
+                <w:noProof/>
+                <w:lang w:val="en-GB"/>
+              </w:rPr>
+              <w:t>e result</w:t>
+            </w:r>
+            <w:r>
+              <w:rPr>
+                <w:noProof/>
+                <w:webHidden/>
+              </w:rPr>
+              <w:tab/>
+            </w:r>
+            <w:r>
+              <w:rPr>
+                <w:noProof/>
+                <w:webHidden/>
+              </w:rPr>
+              <w:fldChar w:fldCharType="begin"/>
+            </w:r>
+            <w:r>
+              <w:rPr>
+                <w:noProof/>
+                <w:webHidden/>
+              </w:rPr>
+              <w:instrText xml:space="preserve"> PAGEREF _Toc369284432 \h </w:instrText>
+            </w:r>
+            <w:r>
+              <w:rPr>
+                <w:noProof/>
+                <w:webHidden/>
+              </w:rPr>
+            </w:r>
+            <w:r>
+              <w:rPr>
+                <w:noProof/>
+                <w:webHidden/>
+              </w:rPr>
+              <w:fldChar w:fldCharType="separate"/>
+            </w:r>
+            <w:r>
+              <w:rPr>
+                <w:noProof/>
+                <w:webHidden/>
+              </w:rPr>
+              <w:t>20</w:t>
             </w:r>
             <w:r>
               <w:rPr>
@@ -2413,13 +2642,84 @@
               <w:lang w:eastAsia="da-DK"/>
             </w:rPr>
           </w:pPr>
-          <w:hyperlink w:anchor="_Toc369175963" w:history="1">
+          <w:hyperlink w:anchor="_Toc369284433" w:history="1">
             <w:r>
               <w:rPr>
                 <w:rStyle w:val="Hyperlink"/>
                 <w:noProof/>
                 <w:lang w:val="en-GB"/>
               </w:rPr>
+              <w:t>Products not sold for over 1 month</w:t>
+            </w:r>
+            <w:r>
+              <w:rPr>
+                <w:noProof/>
+                <w:webHidden/>
+              </w:rPr>
+              <w:tab/>
+            </w:r>
+            <w:r>
+              <w:rPr>
+                <w:noProof/>
+                <w:webHidden/>
+              </w:rPr>
+              <w:fldChar w:fldCharType="begin"/>
+            </w:r>
+            <w:r>
+              <w:rPr>
+                <w:noProof/>
+                <w:webHidden/>
+              </w:rPr>
+              <w:instrText xml:space="preserve"> PAGEREF _Toc369284433 \h </w:instrText>
+            </w:r>
+            <w:r>
+              <w:rPr>
+                <w:noProof/>
+                <w:webHidden/>
+              </w:rPr>
+            </w:r>
+            <w:r>
+              <w:rPr>
+                <w:noProof/>
+                <w:webHidden/>
+              </w:rPr>
+              <w:fldChar w:fldCharType="separate"/>
+            </w:r>
+            <w:r>
+              <w:rPr>
+                <w:noProof/>
+                <w:webHidden/>
+              </w:rPr>
+              <w:t>20</w:t>
+            </w:r>
+            <w:r>
+              <w:rPr>
+                <w:noProof/>
+                <w:webHidden/>
+              </w:rPr>
+              <w:fldChar w:fldCharType="end"/>
+            </w:r>
+          </w:hyperlink>
+        </w:p>
+        <w:p>
+          <w:pPr>
+            <w:pStyle w:val="Indholdsfortegnelse2"/>
+            <w:tabs>
+              <w:tab w:val="right" w:leader="dot" w:pos="9628"/>
+            </w:tabs>
+            <w:rPr>
+              <w:rFonts w:eastAsiaTheme="minorEastAsia"/>
+              <w:noProof/>
+              <w:lang w:eastAsia="da-DK"/>
+            </w:rPr>
+          </w:pPr>
+          <w:hyperlink w:anchor="_Toc369284434" w:history="1">
+            <w:r>
+              <w:rPr>
+                <w:rStyle w:val="Hyperlink"/>
+                <w:noProof/>
+                <w:lang w:val="en-GB"/>
+              </w:rPr>
               <w:t>Wholesaler profit</w:t>
             </w:r>
             <w:r>
@@ -2441,7 +2741,7 @@
                 <w:noProof/>
                 <w:webHidden/>
               </w:rPr>
-              <w:instrText xml:space="preserve"> PAGEREF _Toc369175963 \h </w:instrText>
+              <w:instrText xml:space="preserve"> PAGEREF _Toc369284434 \h </w:instrText>
             </w:r>
             <w:r>
               <w:rPr>
@@ -2461,7 +2761,7 @@
                 <w:noProof/>
                 <w:webHidden/>
               </w:rPr>
-              <w:t>18</w:t>
+              <w:t>20</w:t>
             </w:r>
             <w:r>
               <w:rPr>
@@ -2484,7 +2784,7 @@
               <w:lang w:eastAsia="da-DK"/>
             </w:rPr>
           </w:pPr>
-          <w:hyperlink w:anchor="_Toc369175964" w:history="1">
+          <w:hyperlink w:anchor="_Toc369284435" w:history="1">
             <w:r>
               <w:rPr>
                 <w:rStyle w:val="Hyperlink"/>
@@ -2512,7 +2812,7 @@
                 <w:noProof/>
                 <w:webHidden/>
               </w:rPr>
-              <w:instrText xml:space="preserve"> PAGEREF _Toc369175964 \h </w:instrText>
+              <w:instrText xml:space="preserve"> PAGEREF _Toc369284435 \h </w:instrText>
             </w:r>
             <w:r>
               <w:rPr>
@@ -2532,7 +2832,7 @@
                 <w:noProof/>
                 <w:webHidden/>
               </w:rPr>
-              <w:t>18</w:t>
+              <w:t>20</w:t>
             </w:r>
             <w:r>
               <w:rPr>
@@ -2555,7 +2855,7 @@
               <w:lang w:eastAsia="da-DK"/>
             </w:rPr>
           </w:pPr>
-          <w:hyperlink w:anchor="_Toc369175965" w:history="1">
+          <w:hyperlink w:anchor="_Toc369284436" w:history="1">
             <w:r>
               <w:rPr>
                 <w:rStyle w:val="Hyperlink"/>
@@ -2583,7 +2883,7 @@
                 <w:noProof/>
                 <w:webHidden/>
               </w:rPr>
-              <w:instrText xml:space="preserve"> PAGEREF _Toc369175965 \h </w:instrText>
+              <w:instrText xml:space="preserve"> PAGEREF _Toc369284436 \h </w:instrText>
             </w:r>
             <w:r>
               <w:rPr>
@@ -2603,7 +2903,149 @@
                 <w:noProof/>
                 <w:webHidden/>
               </w:rPr>
-              <w:t>19</w:t>
+              <w:t>21</w:t>
+            </w:r>
+            <w:r>
+              <w:rPr>
+                <w:noProof/>
+                <w:webHidden/>
+              </w:rPr>
+              <w:fldChar w:fldCharType="end"/>
+            </w:r>
+          </w:hyperlink>
+        </w:p>
+        <w:p>
+          <w:pPr>
+            <w:pStyle w:val="Indholdsfortegnelse1"/>
+            <w:tabs>
+              <w:tab w:val="right" w:leader="dot" w:pos="9628"/>
+            </w:tabs>
+            <w:rPr>
+              <w:rFonts w:eastAsiaTheme="minorEastAsia"/>
+              <w:noProof/>
+              <w:lang w:eastAsia="da-DK"/>
+            </w:rPr>
+          </w:pPr>
+          <w:hyperlink w:anchor="_Toc369284437" w:history="1">
+            <w:r>
+              <w:rPr>
+                <w:rStyle w:val="Hyperlink"/>
+                <w:noProof/>
+                <w:lang w:val="en-GB"/>
+              </w:rPr>
+              <w:t>Appendix</w:t>
+            </w:r>
+            <w:r>
+              <w:rPr>
+                <w:noProof/>
+                <w:webHidden/>
+              </w:rPr>
+              <w:tab/>
+            </w:r>
+            <w:r>
+              <w:rPr>
+                <w:noProof/>
+                <w:webHidden/>
+              </w:rPr>
+              <w:fldChar w:fldCharType="begin"/>
+            </w:r>
+            <w:r>
+              <w:rPr>
+                <w:noProof/>
+                <w:webHidden/>
+              </w:rPr>
+              <w:instrText xml:space="preserve"> PAGEREF _Toc369284437 \h </w:instrText>
+            </w:r>
+            <w:r>
+              <w:rPr>
+                <w:noProof/>
+                <w:webHidden/>
+              </w:rPr>
+            </w:r>
+            <w:r>
+              <w:rPr>
+                <w:noProof/>
+                <w:webHidden/>
+              </w:rPr>
+              <w:fldChar w:fldCharType="separate"/>
+            </w:r>
+            <w:r>
+              <w:rPr>
+                <w:noProof/>
+                <w:webHidden/>
+              </w:rPr>
+              <w:t>21</w:t>
+            </w:r>
+            <w:r>
+              <w:rPr>
+                <w:noProof/>
+                <w:webHidden/>
+              </w:rPr>
+              <w:fldChar w:fldCharType="end"/>
+            </w:r>
+          </w:hyperlink>
+        </w:p>
+        <w:p>
+          <w:pPr>
+            <w:pStyle w:val="Indholdsfortegnelse2"/>
+            <w:tabs>
+              <w:tab w:val="right" w:leader="dot" w:pos="9628"/>
+            </w:tabs>
+            <w:rPr>
+              <w:rFonts w:eastAsiaTheme="minorEastAsia"/>
+              <w:noProof/>
+              <w:lang w:eastAsia="da-DK"/>
+            </w:rPr>
+          </w:pPr>
+          <w:hyperlink w:anchor="_Toc369284438" w:history="1">
+            <w:r>
+              <w:rPr>
+                <w:rStyle w:val="Hyperlink"/>
+                <w:noProof/>
+                <w:lang w:val="en-GB"/>
+              </w:rPr>
+              <w:t>Installation manual</w:t>
+            </w:r>
+            <w:r>
+              <w:rPr>
+                <w:noProof/>
+                <w:webHidden/>
+              </w:rPr>
+              <w:tab/>
+            </w:r>
+            <w:r>
+              <w:rPr>
+                <w:noProof/>
+                <w:webHidden/>
+              </w:rPr>
+              <w:fldChar w:fldCharType="begin"/>
+            </w:r>
+            <w:r>
+              <w:rPr>
+                <w:noProof/>
+                <w:webHidden/>
+              </w:rPr>
+              <w:instrText xml:space="preserve"> PAGEREF _Toc369284438 \h </w:instrText>
+            </w:r>
+            <w:r>
+              <w:rPr>
+                <w:noProof/>
+                <w:webHidden/>
+              </w:rPr>
+            </w:r>
+            <w:r>
+              <w:rPr>
+                <w:noProof/>
+                <w:webHidden/>
+              </w:rPr>
+              <w:fldChar w:fldCharType="separate"/>
+            </w:r>
+            <w:r>
+              <w:rPr>
+                <w:noProof/>
+                <w:webHidden/>
+              </w:rPr>
+              <w:t>21</w:t>
             </w:r>
             <w:r>
               <w:rPr>
@@ -2636,7 +3078,7 @@
           <w:lang w:val="en-GB"/>
         </w:rPr>
       </w:pPr>
-      <w:bookmarkStart w:id="0" w:name="_Toc369175930"/>
+      <w:bookmarkStart w:id="0" w:name="_Toc369284397"/>
       <w:r>
         <w:rPr>
           <w:lang w:val="en-GB"/>
@@ -2768,7 +3210,7 @@
           <w:lang w:val="en-GB"/>
         </w:rPr>
       </w:pPr>
-      <w:bookmarkStart w:id="1" w:name="_Toc369175931"/>
+      <w:bookmarkStart w:id="1" w:name="_Toc369284398"/>
       <w:r>
         <w:rPr>
           <w:lang w:val="en-GB"/>
@@ -2805,6 +3247,7 @@
         <w:rPr>
           <w:lang w:val="en-GB"/>
         </w:rPr>
+        <w:lastRenderedPageBreak/>
         <w:t>Wholesaler</w:t>
       </w:r>
     </w:p>
@@ -2869,7 +3312,7 @@
           <w:lang w:val="en-GB"/>
         </w:rPr>
       </w:pPr>
-      <w:bookmarkStart w:id="2" w:name="_Toc369175932"/>
+      <w:bookmarkStart w:id="2" w:name="_Toc369284399"/>
       <w:r>
         <w:rPr>
           <w:lang w:val="en-GB"/>
@@ -2929,7 +3372,6 @@
         <w:rPr>
           <w:lang w:val="en-GB"/>
         </w:rPr>
-        <w:lastRenderedPageBreak/>
         <w:t>The wholesaler must be able to keep track of sales and extract assorted business statistics.</w:t>
       </w:r>
     </w:p>
@@ -2971,7 +3413,7 @@
           <w:lang w:val="en-GB"/>
         </w:rPr>
       </w:pPr>
-      <w:bookmarkStart w:id="3" w:name="_Toc369175933"/>
+      <w:bookmarkStart w:id="3" w:name="_Toc369284400"/>
       <w:r>
         <w:rPr>
           <w:lang w:val="en-GB"/>
@@ -3147,7 +3589,7 @@
           <w:lang w:val="en-GB"/>
         </w:rPr>
       </w:pPr>
-      <w:bookmarkStart w:id="4" w:name="_Toc369175934"/>
+      <w:bookmarkStart w:id="4" w:name="_Toc369284401"/>
       <w:r>
         <w:rPr>
           <w:lang w:val="en-GB"/>
@@ -3343,6 +3785,7 @@
         <w:rPr>
           <w:lang w:val="en-GB"/>
         </w:rPr>
+        <w:lastRenderedPageBreak/>
         <w:t>It must be possible for the web-shop to define custom attributes which are stored with the customer.</w:t>
       </w:r>
     </w:p>
@@ -3361,7 +3804,7 @@
           <w:lang w:val="en-GB"/>
         </w:rPr>
       </w:pPr>
-      <w:bookmarkStart w:id="5" w:name="_Toc369175935"/>
+      <w:bookmarkStart w:id="5" w:name="_Toc369284402"/>
       <w:r>
         <w:rPr>
           <w:lang w:val="en-GB"/>
@@ -3452,7 +3895,6 @@
         <w:rPr>
           <w:lang w:val="en-GB"/>
         </w:rPr>
-        <w:lastRenderedPageBreak/>
         <w:t>It must be possible for a customer to use online payment (DIBS/PayPal/...).</w:t>
       </w:r>
     </w:p>
@@ -3586,7 +4028,7 @@
           <w:lang w:val="en-GB"/>
         </w:rPr>
       </w:pPr>
-      <w:bookmarkStart w:id="6" w:name="_Toc369175936"/>
+      <w:bookmarkStart w:id="6" w:name="_Toc369284403"/>
       <w:r>
         <w:rPr>
           <w:lang w:val="en-GB"/>
@@ -3616,7 +4058,7 @@
           <w:lang w:val="en-GB"/>
         </w:rPr>
       </w:pPr>
-      <w:bookmarkStart w:id="7" w:name="_Toc369175937"/>
+      <w:bookmarkStart w:id="7" w:name="_Toc369284404"/>
       <w:r>
         <w:rPr>
           <w:lang w:val="en-GB"/>
@@ -3871,7 +4313,7 @@
           <w:lang w:val="en-GB"/>
         </w:rPr>
       </w:pPr>
-      <w:bookmarkStart w:id="8" w:name="_Toc369175938"/>
+      <w:bookmarkStart w:id="8" w:name="_Toc369284405"/>
       <w:r>
         <w:rPr>
           <w:lang w:val="en-GB"/>
@@ -4057,6 +4499,7 @@
         <w:rPr>
           <w:lang w:val="en-GB"/>
         </w:rPr>
+        <w:lastRenderedPageBreak/>
         <w:t xml:space="preserve">If the customer paid via credit card the money is withdrawn from the customer’s </w:t>
       </w:r>
       <w:proofErr w:type="spellStart"/>
@@ -4136,7 +4579,7 @@
           <w:lang w:val="en-GB"/>
         </w:rPr>
       </w:pPr>
-      <w:bookmarkStart w:id="9" w:name="_Toc369175939"/>
+      <w:bookmarkStart w:id="9" w:name="_Toc369284406"/>
       <w:r>
         <w:rPr>
           <w:lang w:val="en-GB"/>
@@ -4174,12 +4617,11 @@
           <w:lang w:val="en-GB"/>
         </w:rPr>
       </w:pPr>
-      <w:bookmarkStart w:id="10" w:name="_Toc369175940"/>
-      <w:r>
-        <w:rPr>
-          <w:lang w:val="en-GB"/>
-        </w:rPr>
-        <w:lastRenderedPageBreak/>
+      <w:bookmarkStart w:id="10" w:name="_Toc369284407"/>
+      <w:r>
+        <w:rPr>
+          <w:lang w:val="en-GB"/>
+        </w:rPr>
         <w:t>Design</w:t>
       </w:r>
       <w:bookmarkEnd w:id="10"/>
@@ -4338,7 +4780,7 @@
           <w:lang w:val="en-GB"/>
         </w:rPr>
       </w:pPr>
-      <w:bookmarkStart w:id="11" w:name="_Toc369175941"/>
+      <w:bookmarkStart w:id="11" w:name="_Toc369284408"/>
       <w:r>
         <w:rPr>
           <w:lang w:val="en-GB"/>
@@ -4416,7 +4858,14 @@
         <w:rPr>
           <w:lang w:val="en-GB"/>
         </w:rPr>
-        <w:t>As we are designing a database for a larger cloth wholesaler which includes payments, it is beneficial to have ACID ensured, however it would be quite possible to implement it on BASE. Also, since the database is to be used by a limited number of simultaneous users (&lt; 10000000) an ACID DB should be sufficient, and normalized data will also be acceptable, and the databases indexing and performance optimization (keeping some tables joined in RAM to improve performance) should be sufficient.</w:t>
+        <w:t xml:space="preserve">As we are designing a database for a larger cloth wholesaler which includes payments, it is beneficial to have ACID ensured, however it would be quite possible to implement it on BASE. Also, since the database is to be used by a limited number of simultaneous users (&lt; 10000000) an ACID DB should be sufficient, and </w:t>
+      </w:r>
+      <w:r>
+        <w:rPr>
+          <w:lang w:val="en-GB"/>
+        </w:rPr>
+        <w:lastRenderedPageBreak/>
+        <w:t>normalized data will also be acceptable, and the databases indexing and performance optimization (keeping some tables joined in RAM to improve performance) should be sufficient.</w:t>
       </w:r>
     </w:p>
     <w:p>
@@ -4434,7 +4883,7 @@
           <w:lang w:val="en-GB"/>
         </w:rPr>
       </w:pPr>
-      <w:bookmarkStart w:id="12" w:name="_Toc369175942"/>
+      <w:bookmarkStart w:id="12" w:name="_Toc369284409"/>
       <w:r>
         <w:rPr>
           <w:lang w:val="en-GB"/>
@@ -4476,14 +4925,7 @@
         <w:rPr>
           <w:lang w:val="en-GB"/>
         </w:rPr>
-        <w:t xml:space="preserve">Access to the database is not directly part of the SQL standard, but most database implementation works with Users, permissions and possibly Roles. The normal implementation allows for limiting a user’s </w:t>
-      </w:r>
-      <w:r>
-        <w:rPr>
-          <w:lang w:val="en-GB"/>
-        </w:rPr>
-        <w:lastRenderedPageBreak/>
-        <w:t xml:space="preserve">permissions to one or more specific tables or views as well as whether the user is allowed to insert, update or select. Unfortunately this is insufficient when data from multiple individuals exist in the same table and it is therefore necessary to add another layer of protection. This could be on the form of a REST service with its own layer of authentication and exposing a limited interface to the user. </w:t>
+        <w:t xml:space="preserve">Access to the database is not directly part of the SQL standard, but most database implementation works with Users, permissions and possibly Roles. The normal implementation allows for limiting a user’s permissions to one or more specific tables or views as well as whether the user is allowed to insert, update or select. Unfortunately this is insufficient when data from multiple individuals exist in the same table and it is therefore necessary to add another layer of protection. This could be on the form of a REST service with its own layer of authentication and exposing a limited interface to the user. </w:t>
       </w:r>
     </w:p>
     <w:p>
@@ -4689,7 +5131,7 @@
           <w:lang w:val="en-GB"/>
         </w:rPr>
       </w:pPr>
-      <w:bookmarkStart w:id="13" w:name="_Toc369175943"/>
+      <w:bookmarkStart w:id="13" w:name="_Toc369284410"/>
       <w:r>
         <w:rPr>
           <w:lang w:val="en-GB"/>
@@ -4779,6 +5221,7 @@
         <w:rPr>
           <w:lang w:val="en-GB"/>
         </w:rPr>
+        <w:lastRenderedPageBreak/>
         <w:t>The actual implementation of the layer above the database which enforces this WHERE-clause will not be a part of the project, and it will simply be assumes that it is included where appropriate.</w:t>
       </w:r>
     </w:p>
@@ -4797,7 +5240,7 @@
           <w:lang w:val="en-GB"/>
         </w:rPr>
       </w:pPr>
-      <w:bookmarkStart w:id="14" w:name="_Toc369175944"/>
+      <w:bookmarkStart w:id="14" w:name="_Toc369284411"/>
       <w:r>
         <w:rPr>
           <w:lang w:val="en-GB"/>
@@ -4867,7 +5310,6 @@
         <w:rPr>
           <w:lang w:val="en-GB"/>
         </w:rPr>
-        <w:lastRenderedPageBreak/>
         <w:t>For this reason we have decided to split the ER diagrams up into a collection of diagrams focussing on a specific subsection of the diagrams</w:t>
       </w:r>
       <w:r>
@@ -5052,11 +5494,12 @@
           <w:lang w:val="en-GB"/>
         </w:rPr>
       </w:pPr>
-      <w:bookmarkStart w:id="15" w:name="_Toc369175945"/>
-      <w:r>
-        <w:rPr>
-          <w:lang w:val="en-GB"/>
-        </w:rPr>
+      <w:bookmarkStart w:id="15" w:name="_Toc369284412"/>
+      <w:r>
+        <w:rPr>
+          <w:lang w:val="en-GB"/>
+        </w:rPr>
+        <w:lastRenderedPageBreak/>
         <w:t>Overall ER-diagram</w:t>
       </w:r>
       <w:bookmarkEnd w:id="15"/>
@@ -5089,10 +5532,10 @@
             <v:path o:extrusionok="f" gradientshapeok="t" o:connecttype="rect"/>
             <o:lock v:ext="edit" aspectratio="t"/>
           </v:shapetype>
-          <v:shape id="_x0000_i1025" type="#_x0000_t75" style="width:481.5pt;height:392.25pt" o:ole="">
+          <v:shape id="_x0000_i1025" type="#_x0000_t75" style="width:481.45pt;height:392.55pt" o:ole="">
             <v:imagedata r:id="rId8" o:title=""/>
           </v:shape>
-          <o:OLEObject Type="Embed" ProgID="Visio.Drawing.11" ShapeID="_x0000_i1025" DrawAspect="Content" ObjectID="_1443008529" r:id="rId9"/>
+          <o:OLEObject Type="Embed" ProgID="Visio.Drawing.11" ShapeID="_x0000_i1025" DrawAspect="Content" ObjectID="_1443027385" r:id="rId9"/>
         </w:object>
       </w:r>
     </w:p>
@@ -5149,7 +5592,6 @@
         <w:rPr>
           <w:lang w:val="en-GB"/>
         </w:rPr>
-        <w:lastRenderedPageBreak/>
         <w:t>The product represents a specific product which is sold by the Wholesaler. The Product is supplied by one or more Manufacturers and is carried by zero or more web-shops.</w:t>
       </w:r>
     </w:p>
@@ -5366,6 +5808,7 @@
         <w:rPr>
           <w:lang w:val="en-GB"/>
         </w:rPr>
+        <w:lastRenderedPageBreak/>
         <w:t xml:space="preserve">For each product that the web-shop carries a price, discount, etc. must be agreed on and this is encompassed in the </w:t>
       </w:r>
       <w:proofErr w:type="spellStart"/>
@@ -5702,29 +6145,29 @@
         <w:rPr>
           <w:lang w:val="en-GB"/>
         </w:rPr>
+        <w:t>Customer pricing plan is presently not implemented</w:t>
+      </w:r>
+    </w:p>
+    <w:p>
+      <w:pPr>
+        <w:rPr>
+          <w:lang w:val="en-GB"/>
+        </w:rPr>
+      </w:pPr>
+    </w:p>
+    <w:p>
+      <w:pPr>
+        <w:pStyle w:val="Overskrift3"/>
+        <w:rPr>
+          <w:lang w:val="en-GB"/>
+        </w:rPr>
+      </w:pPr>
+      <w:bookmarkStart w:id="16" w:name="_Toc369284413"/>
+      <w:r>
+        <w:rPr>
+          <w:lang w:val="en-GB"/>
+        </w:rPr>
         <w:lastRenderedPageBreak/>
-        <w:t>Customer pricing plan is presently not implemented</w:t>
-      </w:r>
-    </w:p>
-    <w:p>
-      <w:pPr>
-        <w:rPr>
-          <w:lang w:val="en-GB"/>
-        </w:rPr>
-      </w:pPr>
-    </w:p>
-    <w:p>
-      <w:pPr>
-        <w:pStyle w:val="Overskrift3"/>
-        <w:rPr>
-          <w:lang w:val="en-GB"/>
-        </w:rPr>
-      </w:pPr>
-      <w:bookmarkStart w:id="16" w:name="_Toc369175946"/>
-      <w:r>
-        <w:rPr>
-          <w:lang w:val="en-GB"/>
-        </w:rPr>
         <w:t>Customer relationship diagram</w:t>
       </w:r>
       <w:bookmarkEnd w:id="16"/>
@@ -5735,10 +6178,10 @@
       </w:pPr>
       <w:r>
         <w:object w:dxaOrig="11413" w:dyaOrig="10279">
-          <v:shape id="_x0000_i1026" type="#_x0000_t75" style="width:481.5pt;height:433.5pt" o:ole="">
+          <v:shape id="_x0000_i1026" type="#_x0000_t75" style="width:481.45pt;height:433.25pt" o:ole="">
             <v:imagedata r:id="rId10" o:title=""/>
           </v:shape>
-          <o:OLEObject Type="Embed" ProgID="Visio.Drawing.11" ShapeID="_x0000_i1026" DrawAspect="Content" ObjectID="_1443008530" r:id="rId11"/>
+          <o:OLEObject Type="Embed" ProgID="Visio.Drawing.11" ShapeID="_x0000_i1026" DrawAspect="Content" ObjectID="_1443027386" r:id="rId11"/>
         </w:object>
       </w:r>
     </w:p>
@@ -5940,7 +6383,6 @@
         <w:rPr>
           <w:lang w:val="en-GB"/>
         </w:rPr>
-        <w:lastRenderedPageBreak/>
         <w:t>NETS Payment</w:t>
       </w:r>
     </w:p>
@@ -6000,6 +6442,7 @@
         <w:rPr>
           <w:lang w:val="en-GB"/>
         </w:rPr>
+        <w:lastRenderedPageBreak/>
         <w:t>CustomerOrderConfirmation</w:t>
       </w:r>
       <w:proofErr w:type="spellEnd"/>
@@ -6219,7 +6662,7 @@
           <w:lang w:val="en-GB"/>
         </w:rPr>
       </w:pPr>
-      <w:bookmarkStart w:id="17" w:name="_Toc369175947"/>
+      <w:bookmarkStart w:id="17" w:name="_Toc369284414"/>
       <w:r>
         <w:rPr>
           <w:lang w:val="en-GB"/>
@@ -6237,10 +6680,10 @@
       </w:pPr>
       <w:r>
         <w:object w:dxaOrig="8578" w:dyaOrig="10279">
-          <v:shape id="_x0000_i1027" type="#_x0000_t75" style="width:429pt;height:513.75pt" o:ole="">
+          <v:shape id="_x0000_i1027" type="#_x0000_t75" style="width:428.85pt;height:514pt" o:ole="">
             <v:imagedata r:id="rId12" o:title=""/>
           </v:shape>
-          <o:OLEObject Type="Embed" ProgID="Visio.Drawing.11" ShapeID="_x0000_i1027" DrawAspect="Content" ObjectID="_1443008531" r:id="rId13"/>
+          <o:OLEObject Type="Embed" ProgID="Visio.Drawing.11" ShapeID="_x0000_i1027" DrawAspect="Content" ObjectID="_1443027387" r:id="rId13"/>
         </w:object>
       </w:r>
     </w:p>
@@ -6267,7 +6710,7 @@
           <w:lang w:val="en-GB"/>
         </w:rPr>
       </w:pPr>
-      <w:bookmarkStart w:id="18" w:name="_Toc369175948"/>
+      <w:bookmarkStart w:id="18" w:name="_Toc369284415"/>
       <w:r>
         <w:rPr>
           <w:lang w:val="en-GB"/>
@@ -6283,10 +6726,10 @@
       </w:pPr>
       <w:r>
         <w:object w:dxaOrig="12809" w:dyaOrig="8748">
-          <v:shape id="_x0000_i1028" type="#_x0000_t75" style="width:481.5pt;height:329.25pt" o:ole="">
+          <v:shape id="_x0000_i1028" type="#_x0000_t75" style="width:481.45pt;height:329.3pt" o:ole="">
             <v:imagedata r:id="rId14" o:title=""/>
           </v:shape>
-          <o:OLEObject Type="Embed" ProgID="Visio.Drawing.11" ShapeID="_x0000_i1028" DrawAspect="Content" ObjectID="_1443008532" r:id="rId15"/>
+          <o:OLEObject Type="Embed" ProgID="Visio.Drawing.11" ShapeID="_x0000_i1028" DrawAspect="Content" ObjectID="_1443027388" r:id="rId15"/>
         </w:object>
       </w:r>
     </w:p>
@@ -6296,10 +6739,10 @@
       </w:pPr>
       <w:r>
         <w:object w:dxaOrig="5156" w:dyaOrig="3697">
-          <v:shape id="_x0000_i1029" type="#_x0000_t75" style="width:258pt;height:184.5pt" o:ole="">
+          <v:shape id="_x0000_i1029" type="#_x0000_t75" style="width:257.95pt;height:184.7pt" o:ole="">
             <v:imagedata r:id="rId16" o:title=""/>
           </v:shape>
-          <o:OLEObject Type="Embed" ProgID="Visio.Drawing.11" ShapeID="_x0000_i1029" DrawAspect="Content" ObjectID="_1443008533" r:id="rId17"/>
+          <o:OLEObject Type="Embed" ProgID="Visio.Drawing.11" ShapeID="_x0000_i1029" DrawAspect="Content" ObjectID="_1443027389" r:id="rId17"/>
         </w:object>
       </w:r>
     </w:p>
@@ -6309,10 +6752,10 @@
       </w:pPr>
       <w:r>
         <w:object w:dxaOrig="3362" w:dyaOrig="2625">
-          <v:shape id="_x0000_i1030" type="#_x0000_t75" style="width:168pt;height:131.25pt" o:ole="">
+          <v:shape id="_x0000_i1030" type="#_x0000_t75" style="width:167.8pt;height:131.5pt" o:ole="">
             <v:imagedata r:id="rId18" o:title=""/>
           </v:shape>
-          <o:OLEObject Type="Embed" ProgID="Visio.Drawing.11" ShapeID="_x0000_i1030" DrawAspect="Content" ObjectID="_1443008534" r:id="rId19"/>
+          <o:OLEObject Type="Embed" ProgID="Visio.Drawing.11" ShapeID="_x0000_i1030" DrawAspect="Content" ObjectID="_1443027390" r:id="rId19"/>
         </w:object>
       </w:r>
     </w:p>
@@ -6322,10 +6765,10 @@
       </w:pPr>
       <w:r>
         <w:object w:dxaOrig="2909" w:dyaOrig="3192">
-          <v:shape id="_x0000_i1031" type="#_x0000_t75" style="width:145.5pt;height:159.75pt" o:ole="">
+          <v:shape id="_x0000_i1031" type="#_x0000_t75" style="width:145.25pt;height:159.65pt" o:ole="">
             <v:imagedata r:id="rId20" o:title=""/>
           </v:shape>
-          <o:OLEObject Type="Embed" ProgID="Visio.Drawing.11" ShapeID="_x0000_i1031" DrawAspect="Content" ObjectID="_1443008535" r:id="rId21"/>
+          <o:OLEObject Type="Embed" ProgID="Visio.Drawing.11" ShapeID="_x0000_i1031" DrawAspect="Content" ObjectID="_1443027391" r:id="rId21"/>
         </w:object>
       </w:r>
     </w:p>
@@ -6335,10 +6778,10 @@
       </w:pPr>
       <w:r>
         <w:object w:dxaOrig="5106" w:dyaOrig="4326">
-          <v:shape id="_x0000_i1032" type="#_x0000_t75" style="width:255pt;height:3in" o:ole="">
+          <v:shape id="_x0000_i1032" type="#_x0000_t75" style="width:254.8pt;height:3in" o:ole="">
             <v:imagedata r:id="rId22" o:title=""/>
           </v:shape>
-          <o:OLEObject Type="Embed" ProgID="Visio.Drawing.11" ShapeID="_x0000_i1032" DrawAspect="Content" ObjectID="_1443008536" r:id="rId23"/>
+          <o:OLEObject Type="Embed" ProgID="Visio.Drawing.11" ShapeID="_x0000_i1032" DrawAspect="Content" ObjectID="_1443027392" r:id="rId23"/>
         </w:object>
       </w:r>
     </w:p>
@@ -6348,10 +6791,10 @@
       </w:pPr>
       <w:r>
         <w:object w:dxaOrig="4893" w:dyaOrig="2625">
-          <v:shape id="_x0000_i1033" type="#_x0000_t75" style="width:244.5pt;height:131.25pt" o:ole="">
+          <v:shape id="_x0000_i1033" type="#_x0000_t75" style="width:244.15pt;height:131.5pt" o:ole="">
             <v:imagedata r:id="rId24" o:title=""/>
           </v:shape>
-          <o:OLEObject Type="Embed" ProgID="Visio.Drawing.11" ShapeID="_x0000_i1033" DrawAspect="Content" ObjectID="_1443008537" r:id="rId25"/>
+          <o:OLEObject Type="Embed" ProgID="Visio.Drawing.11" ShapeID="_x0000_i1033" DrawAspect="Content" ObjectID="_1443027393" r:id="rId25"/>
         </w:object>
       </w:r>
     </w:p>
@@ -6370,7 +6813,7 @@
           <w:lang w:val="en-GB"/>
         </w:rPr>
       </w:pPr>
-      <w:bookmarkStart w:id="19" w:name="_Toc369175949"/>
+      <w:bookmarkStart w:id="19" w:name="_Toc369284416"/>
       <w:r>
         <w:rPr>
           <w:lang w:val="en-GB"/>
@@ -6389,10 +6832,10 @@
       </w:pPr>
       <w:r>
         <w:object w:dxaOrig="8720" w:dyaOrig="5788">
-          <v:shape id="_x0000_i1034" type="#_x0000_t75" style="width:435.75pt;height:289.5pt" o:ole="">
+          <v:shape id="_x0000_i1034" type="#_x0000_t75" style="width:435.75pt;height:289.25pt" o:ole="">
             <v:imagedata r:id="rId26" o:title=""/>
           </v:shape>
-          <o:OLEObject Type="Embed" ProgID="Visio.Drawing.11" ShapeID="_x0000_i1034" DrawAspect="Content" ObjectID="_1443008538" r:id="rId27"/>
+          <o:OLEObject Type="Embed" ProgID="Visio.Drawing.11" ShapeID="_x0000_i1034" DrawAspect="Content" ObjectID="_1443027394" r:id="rId27"/>
         </w:object>
       </w:r>
     </w:p>
@@ -6403,7 +6846,7 @@
           <w:lang w:val="en-GB"/>
         </w:rPr>
       </w:pPr>
-      <w:bookmarkStart w:id="20" w:name="_Toc369175950"/>
+      <w:bookmarkStart w:id="20" w:name="_Toc369284417"/>
       <w:r>
         <w:rPr>
           <w:lang w:val="en-GB"/>
@@ -6418,10 +6861,10 @@
       </w:pPr>
       <w:r>
         <w:object w:dxaOrig="6780" w:dyaOrig="6253">
-          <v:shape id="_x0000_i1035" type="#_x0000_t75" style="width:339pt;height:312.75pt" o:ole="">
+          <v:shape id="_x0000_i1035" type="#_x0000_t75" style="width:338.7pt;height:312.4pt" o:ole="">
             <v:imagedata r:id="rId28" o:title=""/>
           </v:shape>
-          <o:OLEObject Type="Embed" ProgID="Visio.Drawing.11" ShapeID="_x0000_i1035" DrawAspect="Content" ObjectID="_1443008539" r:id="rId29"/>
+          <o:OLEObject Type="Embed" ProgID="Visio.Drawing.11" ShapeID="_x0000_i1035" DrawAspect="Content" ObjectID="_1443027395" r:id="rId29"/>
         </w:object>
       </w:r>
     </w:p>
@@ -6486,7 +6929,7 @@
           <w:lang w:val="en-GB"/>
         </w:rPr>
       </w:pPr>
-      <w:bookmarkStart w:id="21" w:name="_Toc369175951"/>
+      <w:bookmarkStart w:id="21" w:name="_Toc369284418"/>
       <w:r>
         <w:rPr>
           <w:lang w:val="en-GB"/>
@@ -6513,10 +6956,10 @@
       </w:pPr>
       <w:r>
         <w:object w:dxaOrig="5177" w:dyaOrig="3759">
-          <v:shape id="_x0000_i1036" type="#_x0000_t75" style="width:258.75pt;height:188.25pt" o:ole="">
+          <v:shape id="_x0000_i1036" type="#_x0000_t75" style="width:258.55pt;height:188.45pt" o:ole="">
             <v:imagedata r:id="rId30" o:title=""/>
           </v:shape>
-          <o:OLEObject Type="Embed" ProgID="Visio.Drawing.11" ShapeID="_x0000_i1036" DrawAspect="Content" ObjectID="_1443008540" r:id="rId31"/>
+          <o:OLEObject Type="Embed" ProgID="Visio.Drawing.11" ShapeID="_x0000_i1036" DrawAspect="Content" ObjectID="_1443027396" r:id="rId31"/>
         </w:object>
       </w:r>
     </w:p>
@@ -6531,10 +6974,10 @@
       </w:pPr>
       <w:r>
         <w:object w:dxaOrig="3334" w:dyaOrig="2419">
-          <v:shape id="_x0000_i1037" type="#_x0000_t75" style="width:166.5pt;height:120.75pt" o:ole="">
+          <v:shape id="_x0000_i1037" type="#_x0000_t75" style="width:166.55pt;height:120.85pt" o:ole="">
             <v:imagedata r:id="rId32" o:title=""/>
           </v:shape>
-          <o:OLEObject Type="Embed" ProgID="Visio.Drawing.11" ShapeID="_x0000_i1037" DrawAspect="Content" ObjectID="_1443008541" r:id="rId33"/>
+          <o:OLEObject Type="Embed" ProgID="Visio.Drawing.11" ShapeID="_x0000_i1037" DrawAspect="Content" ObjectID="_1443027397" r:id="rId33"/>
         </w:object>
       </w:r>
     </w:p>
@@ -6544,10 +6987,10 @@
       </w:pPr>
       <w:r>
         <w:object w:dxaOrig="4185" w:dyaOrig="3269">
-          <v:shape id="_x0000_i1038" type="#_x0000_t75" style="width:209.25pt;height:163.5pt" o:ole="">
+          <v:shape id="_x0000_i1038" type="#_x0000_t75" style="width:209.1pt;height:163.4pt" o:ole="">
             <v:imagedata r:id="rId34" o:title=""/>
           </v:shape>
-          <o:OLEObject Type="Embed" ProgID="Visio.Drawing.11" ShapeID="_x0000_i1038" DrawAspect="Content" ObjectID="_1443008542" r:id="rId35"/>
+          <o:OLEObject Type="Embed" ProgID="Visio.Drawing.11" ShapeID="_x0000_i1038" DrawAspect="Content" ObjectID="_1443027398" r:id="rId35"/>
         </w:object>
       </w:r>
     </w:p>
@@ -6557,10 +7000,10 @@
       </w:pPr>
       <w:r>
         <w:object w:dxaOrig="5035" w:dyaOrig="4363">
-          <v:shape id="_x0000_i1039" type="#_x0000_t75" style="width:252pt;height:218.25pt" o:ole="">
+          <v:shape id="_x0000_i1039" type="#_x0000_t75" style="width:252.3pt;height:217.9pt" o:ole="">
             <v:imagedata r:id="rId36" o:title=""/>
           </v:shape>
-          <o:OLEObject Type="Embed" ProgID="Visio.Drawing.11" ShapeID="_x0000_i1039" DrawAspect="Content" ObjectID="_1443008543" r:id="rId37"/>
+          <o:OLEObject Type="Embed" ProgID="Visio.Drawing.11" ShapeID="_x0000_i1039" DrawAspect="Content" ObjectID="_1443027399" r:id="rId37"/>
         </w:object>
       </w:r>
     </w:p>
@@ -6570,10 +7013,10 @@
       </w:pPr>
       <w:r>
         <w:object w:dxaOrig="3051" w:dyaOrig="2625">
-          <v:shape id="_x0000_i1040" type="#_x0000_t75" style="width:152.25pt;height:131.25pt" o:ole="">
+          <v:shape id="_x0000_i1040" type="#_x0000_t75" style="width:152.15pt;height:131.5pt" o:ole="">
             <v:imagedata r:id="rId38" o:title=""/>
           </v:shape>
-          <o:OLEObject Type="Embed" ProgID="Visio.Drawing.11" ShapeID="_x0000_i1040" DrawAspect="Content" ObjectID="_1443008544" r:id="rId39"/>
+          <o:OLEObject Type="Embed" ProgID="Visio.Drawing.11" ShapeID="_x0000_i1040" DrawAspect="Content" ObjectID="_1443027400" r:id="rId39"/>
         </w:object>
       </w:r>
     </w:p>
@@ -6660,7 +7103,7 @@
           <w:lang w:val="en-GB"/>
         </w:rPr>
       </w:pPr>
-      <w:bookmarkStart w:id="22" w:name="_Toc369175952"/>
+      <w:bookmarkStart w:id="22" w:name="_Toc369284419"/>
       <w:r>
         <w:rPr>
           <w:lang w:val="en-GB"/>
@@ -6679,10 +7122,10 @@
       </w:pPr>
       <w:r>
         <w:object w:dxaOrig="8011" w:dyaOrig="5177">
-          <v:shape id="_x0000_i1041" type="#_x0000_t75" style="width:400.5pt;height:258.75pt" o:ole="">
+          <v:shape id="_x0000_i1041" type="#_x0000_t75" style="width:400.7pt;height:258.55pt" o:ole="">
             <v:imagedata r:id="rId40" o:title=""/>
           </v:shape>
-          <o:OLEObject Type="Embed" ProgID="Visio.Drawing.11" ShapeID="_x0000_i1041" DrawAspect="Content" ObjectID="_1443008545" r:id="rId41"/>
+          <o:OLEObject Type="Embed" ProgID="Visio.Drawing.11" ShapeID="_x0000_i1041" DrawAspect="Content" ObjectID="_1443027401" r:id="rId41"/>
         </w:object>
       </w:r>
     </w:p>
@@ -6775,7 +7218,7 @@
           <w:lang w:val="en-GB"/>
         </w:rPr>
       </w:pPr>
-      <w:bookmarkStart w:id="23" w:name="_Toc369175953"/>
+      <w:bookmarkStart w:id="23" w:name="_Toc369284420"/>
       <w:r>
         <w:rPr>
           <w:lang w:val="en-GB"/>
@@ -6799,7 +7242,7 @@
           <w:lang w:val="en-GB"/>
         </w:rPr>
       </w:pPr>
-      <w:bookmarkStart w:id="24" w:name="_Toc369175954"/>
+      <w:bookmarkStart w:id="24" w:name="_Toc369284421"/>
       <w:r>
         <w:rPr>
           <w:lang w:val="en-GB"/>
@@ -6815,6 +7258,12 @@
           <w:lang w:val="en-GB"/>
         </w:rPr>
       </w:pPr>
+      <w:r>
+        <w:rPr>
+          <w:lang w:val="en-GB"/>
+        </w:rPr>
+        <w:t>TODO Add EXPLAIN ANALYZE to get exact execution time and build execution tree.</w:t>
+      </w:r>
     </w:p>
     <w:p>
       <w:pPr>
@@ -6823,7 +7272,7 @@
           <w:lang w:val="en-GB"/>
         </w:rPr>
       </w:pPr>
-      <w:bookmarkStart w:id="25" w:name="_Toc369175955"/>
+      <w:bookmarkStart w:id="25" w:name="_Toc369284422"/>
       <w:r>
         <w:rPr>
           <w:lang w:val="en-GB"/>
@@ -6926,7 +7375,7 @@
           <w:lang w:val="en-GB"/>
         </w:rPr>
       </w:pPr>
-      <w:bookmarkStart w:id="26" w:name="_Toc369175956"/>
+      <w:bookmarkStart w:id="26" w:name="_Toc369284423"/>
       <w:r>
         <w:rPr>
           <w:lang w:val="en-GB"/>
@@ -7047,7 +7496,7 @@
           <w:lang w:val="en-GB"/>
         </w:rPr>
       </w:pPr>
-      <w:bookmarkStart w:id="27" w:name="_Toc369175957"/>
+      <w:bookmarkStart w:id="27" w:name="_Toc369284424"/>
       <w:r>
         <w:rPr>
           <w:lang w:val="en-GB"/>
@@ -7233,7 +7682,7 @@
           <w:lang w:val="en-GB"/>
         </w:rPr>
       </w:pPr>
-      <w:bookmarkStart w:id="28" w:name="_Toc369175958"/>
+      <w:bookmarkStart w:id="28" w:name="_Toc369284425"/>
       <w:r>
         <w:rPr>
           <w:lang w:val="en-GB"/>
@@ -7427,7 +7876,7 @@
           <w:lang w:val="en-GB"/>
         </w:rPr>
       </w:pPr>
-      <w:bookmarkStart w:id="29" w:name="_Toc369175959"/>
+      <w:bookmarkStart w:id="29" w:name="_Toc369284426"/>
       <w:r>
         <w:rPr>
           <w:lang w:val="en-GB"/>
@@ -7461,12 +7910,14 @@
           <w:lang w:val="en-GB"/>
         </w:rPr>
       </w:pPr>
+      <w:bookmarkStart w:id="30" w:name="_Toc369284427"/>
       <w:r>
         <w:rPr>
           <w:lang w:val="en-GB"/>
         </w:rPr>
         <w:t>Attempt one</w:t>
       </w:r>
+      <w:bookmarkEnd w:id="30"/>
     </w:p>
     <w:tbl>
       <w:tblPr>
@@ -7824,12 +8275,14 @@
           <w:lang w:val="en-GB"/>
         </w:rPr>
       </w:pPr>
+      <w:bookmarkStart w:id="31" w:name="_Toc369284428"/>
       <w:r>
         <w:rPr>
           <w:lang w:val="en-GB"/>
         </w:rPr>
         <w:t>Attempt two</w:t>
       </w:r>
+      <w:bookmarkEnd w:id="31"/>
     </w:p>
     <w:tbl>
       <w:tblPr>
@@ -8032,14 +8485,14 @@
           <w:lang w:val="en-GB"/>
         </w:rPr>
       </w:pPr>
-      <w:bookmarkStart w:id="30" w:name="_Toc369175960"/>
+      <w:bookmarkStart w:id="32" w:name="_Toc369284429"/>
       <w:r>
         <w:rPr>
           <w:lang w:val="en-GB"/>
         </w:rPr>
         <w:t>Example result</w:t>
       </w:r>
-      <w:bookmarkEnd w:id="30"/>
+      <w:bookmarkEnd w:id="32"/>
     </w:p>
     <w:tbl>
       <w:tblPr>
@@ -8153,7 +8606,7 @@
           <w:lang w:val="en-GB"/>
         </w:rPr>
       </w:pPr>
-      <w:bookmarkStart w:id="31" w:name="_Toc369175961"/>
+      <w:bookmarkStart w:id="33" w:name="_Toc369284430"/>
       <w:r>
         <w:rPr>
           <w:lang w:val="en-GB"/>
@@ -8190,7 +8643,7 @@
         </w:rPr>
         <w:t xml:space="preserve"> (one unit purchased)</w:t>
       </w:r>
-      <w:bookmarkEnd w:id="31"/>
+      <w:bookmarkEnd w:id="33"/>
     </w:p>
     <w:tbl>
       <w:tblPr>
@@ -8230,6 +8683,7 @@
           <w:lang w:val="en-GB"/>
         </w:rPr>
       </w:pPr>
+      <w:bookmarkStart w:id="34" w:name="_Toc369284431"/>
       <w:r>
         <w:rPr>
           <w:lang w:val="en-GB"/>
@@ -8261,6 +8715,7 @@
         </w:rPr>
         <w:t>(no individual discount)</w:t>
       </w:r>
+      <w:bookmarkEnd w:id="34"/>
     </w:p>
     <w:tbl>
       <w:tblPr>
@@ -8802,12 +9257,14 @@
           <w:lang w:val="en-GB"/>
         </w:rPr>
       </w:pPr>
+      <w:bookmarkStart w:id="35" w:name="_Toc369284432"/>
       <w:r>
         <w:rPr>
           <w:lang w:val="en-GB"/>
         </w:rPr>
         <w:t>Example result</w:t>
       </w:r>
+      <w:bookmarkEnd w:id="35"/>
     </w:p>
     <w:tbl>
       <w:tblPr>
@@ -9562,14 +10019,14 @@
           <w:lang w:val="en-GB"/>
         </w:rPr>
       </w:pPr>
-      <w:bookmarkStart w:id="32" w:name="_Toc369175962"/>
+      <w:bookmarkStart w:id="36" w:name="_Toc369284433"/>
       <w:r>
         <w:rPr>
           <w:lang w:val="en-GB"/>
         </w:rPr>
         <w:t>Products not sold for over 1 month</w:t>
       </w:r>
-      <w:bookmarkEnd w:id="32"/>
+      <w:bookmarkEnd w:id="36"/>
     </w:p>
     <w:tbl>
       <w:tblPr>
@@ -9609,14 +10066,14 @@
           <w:lang w:val="en-GB"/>
         </w:rPr>
       </w:pPr>
-      <w:bookmarkStart w:id="33" w:name="_Toc369175963"/>
+      <w:bookmarkStart w:id="37" w:name="_Toc369284434"/>
       <w:r>
         <w:rPr>
           <w:lang w:val="en-GB"/>
         </w:rPr>
         <w:t>Wholesaler profit</w:t>
       </w:r>
-      <w:bookmarkEnd w:id="33"/>
+      <w:bookmarkEnd w:id="37"/>
     </w:p>
     <w:tbl>
       <w:tblPr>
@@ -9663,14 +10120,14 @@
           <w:lang w:val="en-GB"/>
         </w:rPr>
       </w:pPr>
-      <w:bookmarkStart w:id="34" w:name="_Toc369175964"/>
+      <w:bookmarkStart w:id="38" w:name="_Toc369284435"/>
       <w:r>
         <w:rPr>
           <w:lang w:val="en-GB"/>
         </w:rPr>
         <w:t>Performance and indexes</w:t>
       </w:r>
-      <w:bookmarkEnd w:id="34"/>
+      <w:bookmarkEnd w:id="38"/>
     </w:p>
     <w:p>
       <w:pPr>
@@ -9687,7 +10144,7 @@
           <w:lang w:val="en-GB"/>
         </w:rPr>
       </w:pPr>
-      <w:bookmarkStart w:id="35" w:name="_Toc369175965"/>
+      <w:bookmarkStart w:id="39" w:name="_Toc369284436"/>
       <w:r>
         <w:rPr>
           <w:lang w:val="en-GB"/>
@@ -9695,7 +10152,7 @@
         <w:lastRenderedPageBreak/>
         <w:t>Transactions</w:t>
       </w:r>
-      <w:bookmarkEnd w:id="35"/>
+      <w:bookmarkEnd w:id="39"/>
     </w:p>
     <w:p>
       <w:pPr>
@@ -9720,12 +10177,14 @@
           <w:lang w:val="en-GB"/>
         </w:rPr>
       </w:pPr>
+      <w:bookmarkStart w:id="40" w:name="_Toc369284437"/>
       <w:r>
         <w:rPr>
           <w:lang w:val="en-GB"/>
         </w:rPr>
         <w:t>Appendix</w:t>
       </w:r>
+      <w:bookmarkEnd w:id="40"/>
     </w:p>
     <w:p>
       <w:pPr>
@@ -9742,24 +10201,675 @@
           <w:lang w:val="en-GB"/>
         </w:rPr>
       </w:pPr>
+      <w:bookmarkStart w:id="41" w:name="_Toc369284438"/>
       <w:r>
         <w:rPr>
           <w:lang w:val="en-GB"/>
         </w:rPr>
         <w:t>Installation manual</w:t>
       </w:r>
-    </w:p>
-    <w:p>
-      <w:pPr>
-        <w:rPr>
-          <w:lang w:val="en-GB"/>
-        </w:rPr>
-      </w:pPr>
-      <w:r>
-        <w:rPr>
-          <w:lang w:val="en-GB"/>
-        </w:rPr>
-        <w:t xml:space="preserve">To </w:t>
+      <w:bookmarkEnd w:id="41"/>
+    </w:p>
+    <w:p>
+      <w:pPr>
+        <w:pStyle w:val="Listeafsnit"/>
+        <w:numPr>
+          <w:ilvl w:val="0"/>
+          <w:numId w:val="25"/>
+        </w:numPr>
+        <w:rPr>
+          <w:lang w:val="en-GB"/>
+        </w:rPr>
+      </w:pPr>
+      <w:r>
+        <w:rPr>
+          <w:lang w:val="en-GB"/>
+        </w:rPr>
+        <w:t>Download the needed files:</w:t>
+      </w:r>
+    </w:p>
+    <w:p>
+      <w:pPr>
+        <w:pStyle w:val="Listeafsnit"/>
+        <w:numPr>
+          <w:ilvl w:val="1"/>
+          <w:numId w:val="25"/>
+        </w:numPr>
+        <w:rPr>
+          <w:lang w:val="en-GB"/>
+        </w:rPr>
+      </w:pPr>
+      <w:r>
+        <w:rPr>
+          <w:lang w:val="en-GB"/>
+        </w:rPr>
+        <w:t>/</w:t>
+      </w:r>
+      <w:r>
+        <w:rPr>
+          <w:lang w:val="en-GB"/>
+        </w:rPr>
+        <w:t>DatabaseContentGenerator</w:t>
+      </w:r>
+      <w:r>
+        <w:rPr>
+          <w:lang w:val="en-GB"/>
+        </w:rPr>
+        <w:t>/</w:t>
+      </w:r>
+      <w:r>
+        <w:rPr>
+          <w:lang w:val="en-GB"/>
+        </w:rPr>
+        <w:t>executable</w:t>
+      </w:r>
+      <w:r>
+        <w:rPr>
+          <w:lang w:val="en-GB"/>
+        </w:rPr>
+        <w:t>/DatabaseContentGenerator.exe</w:t>
+      </w:r>
+    </w:p>
+    <w:p>
+      <w:pPr>
+        <w:pStyle w:val="Listeafsnit"/>
+        <w:numPr>
+          <w:ilvl w:val="1"/>
+          <w:numId w:val="25"/>
+        </w:numPr>
+        <w:rPr>
+          <w:lang w:val="en-GB"/>
+        </w:rPr>
+      </w:pPr>
+      <w:r>
+        <w:rPr>
+          <w:lang w:val="en-GB"/>
+        </w:rPr>
+        <w:t>miniproject_mdd.sql</w:t>
+      </w:r>
+    </w:p>
+    <w:p>
+      <w:pPr>
+        <w:pStyle w:val="Listeafsnit"/>
+        <w:numPr>
+          <w:ilvl w:val="1"/>
+          <w:numId w:val="25"/>
+        </w:numPr>
+        <w:rPr>
+          <w:lang w:val="en-GB"/>
+        </w:rPr>
+      </w:pPr>
+      <w:r>
+        <w:rPr>
+          <w:lang w:val="en-GB"/>
+        </w:rPr>
+        <w:t>execute_db.bat</w:t>
+      </w:r>
+    </w:p>
+    <w:p>
+      <w:pPr>
+        <w:pStyle w:val="Listeafsnit"/>
+        <w:numPr>
+          <w:ilvl w:val="1"/>
+          <w:numId w:val="25"/>
+        </w:numPr>
+        <w:rPr>
+          <w:lang w:val="en-GB"/>
+        </w:rPr>
+      </w:pPr>
+      <w:r>
+        <w:rPr>
+          <w:lang w:val="en-GB"/>
+        </w:rPr>
+        <w:t>execute_db</w:t>
+      </w:r>
+      <w:r>
+        <w:rPr>
+          <w:lang w:val="en-GB"/>
+        </w:rPr>
+        <w:t>_silent</w:t>
+      </w:r>
+      <w:r>
+        <w:rPr>
+          <w:lang w:val="en-GB"/>
+        </w:rPr>
+        <w:t>.bat</w:t>
+      </w:r>
+    </w:p>
+    <w:p>
+      <w:pPr>
+        <w:pStyle w:val="Listeafsnit"/>
+        <w:numPr>
+          <w:ilvl w:val="0"/>
+          <w:numId w:val="25"/>
+        </w:numPr>
+        <w:rPr>
+          <w:lang w:val="en-GB"/>
+        </w:rPr>
+      </w:pPr>
+      <w:r>
+        <w:rPr>
+          <w:lang w:val="en-GB"/>
+        </w:rPr>
+        <w:t>Execute DatabaseContentGenerator.exe and choose a starting point (e.g. 1000)</w:t>
+      </w:r>
+      <w:r>
+        <w:rPr>
+          <w:lang w:val="en-GB"/>
+        </w:rPr>
+        <w:t>,</w:t>
+      </w:r>
+      <w:r>
+        <w:rPr>
+          <w:lang w:val="en-GB"/>
+        </w:rPr>
+        <w:t xml:space="preserve"> press Generate</w:t>
+      </w:r>
+      <w:r>
+        <w:rPr>
+          <w:lang w:val="en-GB"/>
+        </w:rPr>
+        <w:t xml:space="preserve"> and select a location for the result file (e.g. webshoptest1.sql)</w:t>
+      </w:r>
+    </w:p>
+    <w:p>
+      <w:pPr>
+        <w:pStyle w:val="Listeafsnit"/>
+        <w:numPr>
+          <w:ilvl w:val="1"/>
+          <w:numId w:val="25"/>
+        </w:numPr>
+        <w:rPr>
+          <w:lang w:val="en-GB"/>
+        </w:rPr>
+      </w:pPr>
+      <w:r>
+        <w:rPr>
+          <w:lang w:val="en-GB"/>
+        </w:rPr>
+        <w:t xml:space="preserve">The execution may take several </w:t>
+      </w:r>
+      <w:proofErr w:type="gramStart"/>
+      <w:r>
+        <w:rPr>
+          <w:lang w:val="en-GB"/>
+        </w:rPr>
+        <w:t>minutes</w:t>
+      </w:r>
+      <w:r>
+        <w:rPr>
+          <w:lang w:val="en-GB"/>
+        </w:rPr>
+        <w:t xml:space="preserve">  (</w:t>
+      </w:r>
+      <w:proofErr w:type="gramEnd"/>
+      <w:r>
+        <w:rPr>
+          <w:lang w:val="en-GB"/>
+        </w:rPr>
+        <w:t>though less than 5 on our computer)</w:t>
+      </w:r>
+      <w:r>
+        <w:rPr>
+          <w:lang w:val="en-GB"/>
+        </w:rPr>
+        <w:t xml:space="preserve"> and will generate a file with between 100 and 200MB of insert data.</w:t>
+      </w:r>
+    </w:p>
+    <w:p>
+      <w:pPr>
+        <w:pStyle w:val="Listeafsnit"/>
+        <w:numPr>
+          <w:ilvl w:val="1"/>
+          <w:numId w:val="25"/>
+        </w:numPr>
+        <w:rPr>
+          <w:lang w:val="en-GB"/>
+        </w:rPr>
+      </w:pPr>
+      <w:r>
+        <w:rPr>
+          <w:lang w:val="en-GB"/>
+        </w:rPr>
+        <w:t>If an error is generated please try again (will happen in less than 10% of the executions).</w:t>
+      </w:r>
+    </w:p>
+    <w:p>
+      <w:pPr>
+        <w:pStyle w:val="Listeafsnit"/>
+        <w:numPr>
+          <w:ilvl w:val="0"/>
+          <w:numId w:val="25"/>
+        </w:numPr>
+        <w:rPr>
+          <w:lang w:val="en-GB"/>
+        </w:rPr>
+      </w:pPr>
+      <w:r>
+        <w:rPr>
+          <w:lang w:val="en-GB"/>
+        </w:rPr>
+        <w:t>Ensure that the psql.exe is in the Environment search path</w:t>
+      </w:r>
+    </w:p>
+    <w:p>
+      <w:pPr>
+        <w:pStyle w:val="Listeafsnit"/>
+        <w:numPr>
+          <w:ilvl w:val="0"/>
+          <w:numId w:val="25"/>
+        </w:numPr>
+        <w:rPr>
+          <w:lang w:val="en-GB"/>
+        </w:rPr>
+      </w:pPr>
+      <w:r>
+        <w:rPr>
+          <w:lang w:val="en-GB"/>
+        </w:rPr>
+        <w:t xml:space="preserve">Open a command prompt in the directory containing </w:t>
+      </w:r>
+      <w:r>
+        <w:rPr>
+          <w:lang w:val="en-GB"/>
+        </w:rPr>
+        <w:t>execute_db.bat</w:t>
+      </w:r>
+      <w:r>
+        <w:rPr>
+          <w:lang w:val="en-GB"/>
+        </w:rPr>
+        <w:t xml:space="preserve"> and </w:t>
+      </w:r>
+      <w:r>
+        <w:rPr>
+          <w:lang w:val="en-GB"/>
+        </w:rPr>
+        <w:t>execute_db</w:t>
+      </w:r>
+      <w:r>
+        <w:rPr>
+          <w:lang w:val="en-GB"/>
+        </w:rPr>
+        <w:t>_silent</w:t>
+      </w:r>
+      <w:r>
+        <w:rPr>
+          <w:lang w:val="en-GB"/>
+        </w:rPr>
+        <w:t>.bat</w:t>
+      </w:r>
+    </w:p>
+    <w:p>
+      <w:pPr>
+        <w:pStyle w:val="Listeafsnit"/>
+        <w:numPr>
+          <w:ilvl w:val="0"/>
+          <w:numId w:val="25"/>
+        </w:numPr>
+        <w:rPr>
+          <w:lang w:val="en-GB"/>
+        </w:rPr>
+      </w:pPr>
+      <w:r>
+        <w:rPr>
+          <w:lang w:val="en-GB"/>
+        </w:rPr>
+        <w:t>If a database called “</w:t>
+      </w:r>
+      <w:r>
+        <w:rPr>
+          <w:lang w:val="en-GB"/>
+        </w:rPr>
+        <w:t>webshoptest1</w:t>
+      </w:r>
+      <w:r>
+        <w:rPr>
+          <w:lang w:val="en-GB"/>
+        </w:rPr>
+        <w:t>” already exist please open the PSQL prompt and DROP it.</w:t>
+      </w:r>
+    </w:p>
+    <w:p>
+      <w:pPr>
+        <w:pStyle w:val="Listeafsnit"/>
+        <w:numPr>
+          <w:ilvl w:val="0"/>
+          <w:numId w:val="25"/>
+        </w:numPr>
+        <w:rPr>
+          <w:lang w:val="en-GB"/>
+        </w:rPr>
+      </w:pPr>
+      <w:r>
+        <w:rPr>
+          <w:lang w:val="en-GB"/>
+        </w:rPr>
+        <w:t>Execute “</w:t>
+      </w:r>
+      <w:r>
+        <w:rPr>
+          <w:lang w:val="en-GB"/>
+        </w:rPr>
+        <w:t>execute_db.bat</w:t>
+      </w:r>
+      <w:r>
+        <w:rPr>
+          <w:lang w:val="en-GB"/>
+        </w:rPr>
+        <w:t xml:space="preserve"> &lt;path to miniproject_mdd.sql&gt;” where &lt;path to miniproject_mdd.sql&gt; is replaced with the path to the actual file.</w:t>
+      </w:r>
+    </w:p>
+    <w:p>
+      <w:pPr>
+        <w:pStyle w:val="Listeafsnit"/>
+        <w:numPr>
+          <w:ilvl w:val="1"/>
+          <w:numId w:val="25"/>
+        </w:numPr>
+        <w:rPr>
+          <w:lang w:val="en-GB"/>
+        </w:rPr>
+      </w:pPr>
+      <w:r>
+        <w:rPr>
+          <w:lang w:val="en-GB"/>
+        </w:rPr>
+        <w:t>Enter PSQL password when prompted</w:t>
+      </w:r>
+    </w:p>
+    <w:p>
+      <w:pPr>
+        <w:pStyle w:val="Listeafsnit"/>
+        <w:numPr>
+          <w:ilvl w:val="0"/>
+          <w:numId w:val="25"/>
+        </w:numPr>
+        <w:rPr>
+          <w:lang w:val="en-GB"/>
+        </w:rPr>
+      </w:pPr>
+      <w:r>
+        <w:rPr>
+          <w:lang w:val="en-GB"/>
+        </w:rPr>
+        <w:t>Verify that the execution was successful.</w:t>
+      </w:r>
+    </w:p>
+    <w:p>
+      <w:pPr>
+        <w:pStyle w:val="Listeafsnit"/>
+        <w:numPr>
+          <w:ilvl w:val="0"/>
+          <w:numId w:val="25"/>
+        </w:numPr>
+        <w:rPr>
+          <w:lang w:val="en-GB"/>
+        </w:rPr>
+      </w:pPr>
+      <w:r>
+        <w:rPr>
+          <w:lang w:val="en-GB"/>
+        </w:rPr>
+        <w:t>Execute “</w:t>
+      </w:r>
+      <w:r>
+        <w:rPr>
+          <w:lang w:val="en-GB"/>
+        </w:rPr>
+        <w:t>execute_db</w:t>
+      </w:r>
+      <w:r>
+        <w:rPr>
+          <w:lang w:val="en-GB"/>
+        </w:rPr>
+        <w:t>_silent</w:t>
+      </w:r>
+      <w:r>
+        <w:rPr>
+          <w:lang w:val="en-GB"/>
+        </w:rPr>
+        <w:t>.bat</w:t>
+      </w:r>
+      <w:r>
+        <w:rPr>
+          <w:lang w:val="en-GB"/>
+        </w:rPr>
+        <w:t xml:space="preserve"> &lt;path to webshoptest1.sql&gt;” where &lt;path to </w:t>
+      </w:r>
+      <w:r>
+        <w:rPr>
+          <w:lang w:val="en-GB"/>
+        </w:rPr>
+        <w:t>webshoptest1</w:t>
+      </w:r>
+      <w:r>
+        <w:rPr>
+          <w:lang w:val="en-GB"/>
+        </w:rPr>
+        <w:t xml:space="preserve">.sql&gt; is replaced with the path to the </w:t>
+      </w:r>
+      <w:r>
+        <w:rPr>
+          <w:lang w:val="en-GB"/>
+        </w:rPr>
+        <w:t>file generated by DatabaseContentGenerator.exe</w:t>
+      </w:r>
+      <w:r>
+        <w:rPr>
+          <w:lang w:val="en-GB"/>
+        </w:rPr>
+        <w:t>.</w:t>
+      </w:r>
+    </w:p>
+    <w:p>
+      <w:pPr>
+        <w:pStyle w:val="Listeafsnit"/>
+        <w:numPr>
+          <w:ilvl w:val="1"/>
+          <w:numId w:val="25"/>
+        </w:numPr>
+        <w:rPr>
+          <w:lang w:val="en-GB"/>
+        </w:rPr>
+      </w:pPr>
+      <w:r>
+        <w:rPr>
+          <w:lang w:val="en-GB"/>
+        </w:rPr>
+        <w:t>Enter PSQL password when prompted</w:t>
+      </w:r>
+    </w:p>
+    <w:p>
+      <w:pPr>
+        <w:pStyle w:val="Listeafsnit"/>
+        <w:numPr>
+          <w:ilvl w:val="1"/>
+          <w:numId w:val="25"/>
+        </w:numPr>
+        <w:rPr>
+          <w:lang w:val="en-GB"/>
+        </w:rPr>
+      </w:pPr>
+      <w:r>
+        <w:rPr>
+          <w:lang w:val="en-GB"/>
+        </w:rPr>
+        <w:t>This may take several minutes (though less than 5 on our computer).</w:t>
+      </w:r>
+    </w:p>
+    <w:p>
+      <w:pPr>
+        <w:pStyle w:val="Listeafsnit"/>
+        <w:numPr>
+          <w:ilvl w:val="1"/>
+          <w:numId w:val="25"/>
+        </w:numPr>
+        <w:rPr>
+          <w:lang w:val="en-GB"/>
+        </w:rPr>
+      </w:pPr>
+      <w:r>
+        <w:rPr>
+          <w:lang w:val="en-GB"/>
+        </w:rPr>
+        <w:t>No output will be generated to the console, but will be output to a file (</w:t>
+      </w:r>
+      <w:r>
+        <w:rPr>
+          <w:lang w:val="en-GB"/>
+        </w:rPr>
+        <w:t>dumpfile.txt</w:t>
+      </w:r>
+      <w:r>
+        <w:rPr>
+          <w:lang w:val="en-GB"/>
+        </w:rPr>
+        <w:t xml:space="preserve">) in the same directory that the </w:t>
+      </w:r>
+      <w:r>
+        <w:rPr>
+          <w:lang w:val="en-GB"/>
+        </w:rPr>
+        <w:t>execute_db</w:t>
+      </w:r>
+      <w:r>
+        <w:rPr>
+          <w:lang w:val="en-GB"/>
+        </w:rPr>
+        <w:t>_silent</w:t>
+      </w:r>
+      <w:r>
+        <w:rPr>
+          <w:lang w:val="en-GB"/>
+        </w:rPr>
+        <w:t>.bat</w:t>
+      </w:r>
+      <w:r>
+        <w:rPr>
+          <w:lang w:val="en-GB"/>
+        </w:rPr>
+        <w:t xml:space="preserve"> was executed from.</w:t>
+      </w:r>
+    </w:p>
+    <w:p>
+      <w:pPr>
+        <w:pStyle w:val="Listeafsnit"/>
+        <w:numPr>
+          <w:ilvl w:val="1"/>
+          <w:numId w:val="25"/>
+        </w:numPr>
+        <w:rPr>
+          <w:lang w:val="en-GB"/>
+        </w:rPr>
+      </w:pPr>
+      <w:r>
+        <w:rPr>
+          <w:lang w:val="en-GB"/>
+        </w:rPr>
+        <w:t>After execution verify that a file called</w:t>
+      </w:r>
+      <w:r>
+        <w:rPr>
+          <w:lang w:val="en-GB"/>
+        </w:rPr>
+        <w:t xml:space="preserve"> dumpfile.txt exist</w:t>
+      </w:r>
+      <w:r>
+        <w:rPr>
+          <w:lang w:val="en-GB"/>
+        </w:rPr>
+        <w:t>s</w:t>
+      </w:r>
+      <w:r>
+        <w:rPr>
+          <w:lang w:val="en-GB"/>
+        </w:rPr>
+        <w:t xml:space="preserve">, and that it is slightly bigger than the </w:t>
+      </w:r>
+      <w:r>
+        <w:rPr>
+          <w:lang w:val="en-GB"/>
+        </w:rPr>
+        <w:t xml:space="preserve">webshoptest1.sql (about 1kb bigger, so hardly anything). If you have a large text file viewer you are welcome to verify that file content. </w:t>
+      </w:r>
+    </w:p>
+    <w:p>
+      <w:pPr>
+        <w:pStyle w:val="Listeafsnit"/>
+        <w:numPr>
+          <w:ilvl w:val="0"/>
+          <w:numId w:val="25"/>
+        </w:numPr>
+        <w:rPr>
+          <w:lang w:val="en-GB"/>
+        </w:rPr>
+      </w:pPr>
+      <w:r>
+        <w:rPr>
+          <w:lang w:val="en-GB"/>
+        </w:rPr>
+        <w:t xml:space="preserve">Open a PSQL command prompt and execute </w:t>
+      </w:r>
+      <w:r>
+        <w:rPr>
+          <w:lang w:val="en-GB"/>
+        </w:rPr>
+        <w:t xml:space="preserve">“\c </w:t>
+      </w:r>
+      <w:r>
+        <w:rPr>
+          <w:lang w:val="en-GB"/>
+        </w:rPr>
+        <w:t>webshoptest1</w:t>
+      </w:r>
+      <w:r>
+        <w:rPr>
+          <w:lang w:val="en-GB"/>
+        </w:rPr>
+        <w:t>” to change the database.</w:t>
+      </w:r>
+    </w:p>
+    <w:p>
+      <w:pPr>
+        <w:pStyle w:val="Listeafsnit"/>
+        <w:numPr>
+          <w:ilvl w:val="0"/>
+          <w:numId w:val="25"/>
+        </w:numPr>
+        <w:rPr>
+          <w:lang w:val="en-GB"/>
+        </w:rPr>
+      </w:pPr>
+      <w:r>
+        <w:rPr>
+          <w:lang w:val="en-GB"/>
+        </w:rPr>
+        <w:t>Copy the SQL queries from the report into the PSQL command prompt to verify the results above</w:t>
+      </w:r>
+    </w:p>
+    <w:p>
+      <w:pPr>
+        <w:pStyle w:val="Listeafsnit"/>
+        <w:numPr>
+          <w:ilvl w:val="0"/>
+          <w:numId w:val="25"/>
+        </w:numPr>
+        <w:rPr>
+          <w:lang w:val="en-GB"/>
+        </w:rPr>
+      </w:pPr>
+      <w:r>
+        <w:rPr>
+          <w:lang w:val="en-GB"/>
+        </w:rPr>
+        <w:t>Invent you own fun queries to play around with the data, and please remember that the sales and purchase prices are generated at random, so some of the products are not good business</w:t>
+      </w:r>
+      <w:r>
+        <w:rPr>
+          <w:lang w:val="en-GB"/>
+        </w:rPr>
+        <w:t>.</w:t>
       </w:r>
     </w:p>
     <w:sectPr>
@@ -9852,7 +10962,7 @@
             <w:rPr>
               <w:noProof/>
             </w:rPr>
-            <w:t>20</w:t>
+            <w:t>21</w:t>
           </w:r>
         </w:fldSimple>
       </w:sdtContent>
@@ -9976,6 +11086,95 @@
 <file path=word/numbering.xml><?xml version="1.0" encoding="utf-8"?>
 <w:numbering xmlns:ve="http://schemas.openxmlformats.org/markup-compatibility/2006" xmlns:o="urn:schemas-microsoft-com:office:office" xmlns:r="http://schemas.openxmlformats.org/officeDocument/2006/relationships" xmlns:m="http://schemas.openxmlformats.org/officeDocument/2006/math" xmlns:v="urn:schemas-microsoft-com:vml" xmlns:wp="http://schemas.openxmlformats.org/drawingml/2006/wordprocessingDrawing" xmlns:w10="urn:schemas-microsoft-com:office:word" xmlns:w="http://schemas.openxmlformats.org/wordprocessingml/2006/main" xmlns:wne="http://schemas.microsoft.com/office/word/2006/wordml">
   <w:abstractNum w:abstractNumId="0">
+    <w:nsid w:val="0E226E62"/>
+    <w:multiLevelType w:val="hybridMultilevel"/>
+    <w:tmpl w:val="6B005DA4"/>
+    <w:lvl w:ilvl="0" w:tplc="0406000F">
+      <w:start w:val="1"/>
+      <w:numFmt w:val="decimal"/>
+      <w:lvlText w:val="%1."/>
+      <w:lvlJc w:val="left"/>
+      <w:pPr>
+        <w:ind w:left="720" w:hanging="360"/>
+      </w:pPr>
+      <w:rPr>
+        <w:rFonts w:hint="default"/>
+      </w:rPr>
+    </w:lvl>
+    <w:lvl w:ilvl="1" w:tplc="04060019">
+      <w:start w:val="1"/>
+      <w:numFmt w:val="lowerLetter"/>
+      <w:lvlText w:val="%2."/>
+      <w:lvlJc w:val="left"/>
+      <w:pPr>
+        <w:ind w:left="1440" w:hanging="360"/>
+      </w:pPr>
+    </w:lvl>
+    <w:lvl w:ilvl="2" w:tplc="0406001B" w:tentative="1">
+      <w:start w:val="1"/>
+      <w:numFmt w:val="lowerRoman"/>
+      <w:lvlText w:val="%3."/>
+      <w:lvlJc w:val="right"/>
+      <w:pPr>
+        <w:ind w:left="2160" w:hanging="180"/>
+      </w:pPr>
+    </w:lvl>
+    <w:lvl w:ilvl="3" w:tplc="0406000F" w:tentative="1">
+      <w:start w:val="1"/>
+      <w:numFmt w:val="decimal"/>
+      <w:lvlText w:val="%4."/>
+      <w:lvlJc w:val="left"/>
+      <w:pPr>
+        <w:ind w:left="2880" w:hanging="360"/>
+      </w:pPr>
+    </w:lvl>
+    <w:lvl w:ilvl="4" w:tplc="04060019" w:tentative="1">
+      <w:start w:val="1"/>
+      <w:numFmt w:val="lowerLetter"/>
+      <w:lvlText w:val="%5."/>
+      <w:lvlJc w:val="left"/>
+      <w:pPr>
+        <w:ind w:left="3600" w:hanging="360"/>
+      </w:pPr>
+    </w:lvl>
+    <w:lvl w:ilvl="5" w:tplc="0406001B" w:tentative="1">
+      <w:start w:val="1"/>
+      <w:numFmt w:val="lowerRoman"/>
+      <w:lvlText w:val="%6."/>
+      <w:lvlJc w:val="right"/>
+      <w:pPr>
+        <w:ind w:left="4320" w:hanging="180"/>
+      </w:pPr>
+    </w:lvl>
+    <w:lvl w:ilvl="6" w:tplc="0406000F" w:tentative="1">
+      <w:start w:val="1"/>
+      <w:numFmt w:val="decimal"/>
+      <w:lvlText w:val="%7."/>
+      <w:lvlJc w:val="left"/>
+      <w:pPr>
+        <w:ind w:left="5040" w:hanging="360"/>
+      </w:pPr>
+    </w:lvl>
+    <w:lvl w:ilvl="7" w:tplc="04060019" w:tentative="1">
+      <w:start w:val="1"/>
+      <w:numFmt w:val="lowerLetter"/>
+      <w:lvlText w:val="%8."/>
+      <w:lvlJc w:val="left"/>
+      <w:pPr>
+        <w:ind w:left="5760" w:hanging="360"/>
+      </w:pPr>
+    </w:lvl>
+    <w:lvl w:ilvl="8" w:tplc="0406001B" w:tentative="1">
+      <w:start w:val="1"/>
+      <w:numFmt w:val="lowerRoman"/>
+      <w:lvlText w:val="%9."/>
+      <w:lvlJc w:val="right"/>
+      <w:pPr>
+        <w:ind w:left="6480" w:hanging="180"/>
+      </w:pPr>
+    </w:lvl>
+  </w:abstractNum>
+  <w:abstractNum w:abstractNumId="1">
     <w:nsid w:val="12156F6A"/>
     <w:multiLevelType w:val="hybridMultilevel"/>
     <w:tmpl w:val="BD0615C0"/>
@@ -10061,7 +11260,7 @@
       </w:pPr>
     </w:lvl>
   </w:abstractNum>
-  <w:abstractNum w:abstractNumId="1">
+  <w:abstractNum w:abstractNumId="2">
     <w:nsid w:val="1238172F"/>
     <w:multiLevelType w:val="hybridMultilevel"/>
     <w:tmpl w:val="0B341016"/>
@@ -10150,7 +11349,7 @@
       </w:pPr>
     </w:lvl>
   </w:abstractNum>
-  <w:abstractNum w:abstractNumId="2">
+  <w:abstractNum w:abstractNumId="3">
     <w:nsid w:val="1302582F"/>
     <w:multiLevelType w:val="hybridMultilevel"/>
     <w:tmpl w:val="BAA0FB26"/>
@@ -10239,7 +11438,7 @@
       </w:pPr>
     </w:lvl>
   </w:abstractNum>
-  <w:abstractNum w:abstractNumId="3">
+  <w:abstractNum w:abstractNumId="4">
     <w:nsid w:val="13F008F8"/>
     <w:multiLevelType w:val="hybridMultilevel"/>
     <w:tmpl w:val="2CCE1FE6"/>
@@ -10352,7 +11551,7 @@
       </w:rPr>
     </w:lvl>
   </w:abstractNum>
-  <w:abstractNum w:abstractNumId="4">
+  <w:abstractNum w:abstractNumId="5">
     <w:nsid w:val="144B43C1"/>
     <w:multiLevelType w:val="hybridMultilevel"/>
     <w:tmpl w:val="5D36602A"/>
@@ -10441,7 +11640,7 @@
       </w:pPr>
     </w:lvl>
   </w:abstractNum>
-  <w:abstractNum w:abstractNumId="5">
+  <w:abstractNum w:abstractNumId="6">
     <w:nsid w:val="1A015417"/>
     <w:multiLevelType w:val="hybridMultilevel"/>
     <w:tmpl w:val="3A24DEF6"/>
@@ -10530,7 +11729,7 @@
       </w:pPr>
     </w:lvl>
   </w:abstractNum>
-  <w:abstractNum w:abstractNumId="6">
+  <w:abstractNum w:abstractNumId="7">
     <w:nsid w:val="1D376F89"/>
     <w:multiLevelType w:val="hybridMultilevel"/>
     <w:tmpl w:val="BD0615C0"/>
@@ -10616,7 +11815,7 @@
       </w:pPr>
     </w:lvl>
   </w:abstractNum>
-  <w:abstractNum w:abstractNumId="7">
+  <w:abstractNum w:abstractNumId="8">
     <w:nsid w:val="27AC248D"/>
     <w:multiLevelType w:val="hybridMultilevel"/>
     <w:tmpl w:val="FD2E711C"/>
@@ -10705,7 +11904,7 @@
       </w:pPr>
     </w:lvl>
   </w:abstractNum>
-  <w:abstractNum w:abstractNumId="8">
+  <w:abstractNum w:abstractNumId="9">
     <w:nsid w:val="3143122B"/>
     <w:multiLevelType w:val="hybridMultilevel"/>
     <w:tmpl w:val="80084DD4"/>
@@ -10794,7 +11993,7 @@
       </w:pPr>
     </w:lvl>
   </w:abstractNum>
-  <w:abstractNum w:abstractNumId="9">
+  <w:abstractNum w:abstractNumId="10">
     <w:nsid w:val="36F76E6D"/>
     <w:multiLevelType w:val="hybridMultilevel"/>
     <w:tmpl w:val="BD0615C0"/>
@@ -10880,7 +12079,7 @@
       </w:pPr>
     </w:lvl>
   </w:abstractNum>
-  <w:abstractNum w:abstractNumId="10">
+  <w:abstractNum w:abstractNumId="11">
     <w:nsid w:val="37754EAC"/>
     <w:multiLevelType w:val="hybridMultilevel"/>
     <w:tmpl w:val="BD0615C0"/>
@@ -10966,7 +12165,7 @@
       </w:pPr>
     </w:lvl>
   </w:abstractNum>
-  <w:abstractNum w:abstractNumId="11">
+  <w:abstractNum w:abstractNumId="12">
     <w:nsid w:val="3A4C3F17"/>
     <w:multiLevelType w:val="hybridMultilevel"/>
     <w:tmpl w:val="C4CA2572"/>
@@ -11055,7 +12254,7 @@
       </w:pPr>
     </w:lvl>
   </w:abstractNum>
-  <w:abstractNum w:abstractNumId="12">
+  <w:abstractNum w:abstractNumId="13">
     <w:nsid w:val="43597F20"/>
     <w:multiLevelType w:val="hybridMultilevel"/>
     <w:tmpl w:val="BD0615C0"/>
@@ -11141,7 +12340,7 @@
       </w:pPr>
     </w:lvl>
   </w:abstractNum>
-  <w:abstractNum w:abstractNumId="13">
+  <w:abstractNum w:abstractNumId="14">
     <w:nsid w:val="53827052"/>
     <w:multiLevelType w:val="hybridMultilevel"/>
     <w:tmpl w:val="955C7D8E"/>
@@ -11253,7 +12452,7 @@
       </w:rPr>
     </w:lvl>
   </w:abstractNum>
-  <w:abstractNum w:abstractNumId="14">
+  <w:abstractNum w:abstractNumId="15">
     <w:nsid w:val="5DFD77A7"/>
     <w:multiLevelType w:val="hybridMultilevel"/>
     <w:tmpl w:val="BCACC5F2"/>
@@ -11342,7 +12541,7 @@
       </w:pPr>
     </w:lvl>
   </w:abstractNum>
-  <w:abstractNum w:abstractNumId="15">
+  <w:abstractNum w:abstractNumId="16">
     <w:nsid w:val="5E1E67F4"/>
     <w:multiLevelType w:val="hybridMultilevel"/>
     <w:tmpl w:val="8D80E516"/>
@@ -11431,7 +12630,7 @@
       </w:pPr>
     </w:lvl>
   </w:abstractNum>
-  <w:abstractNum w:abstractNumId="16">
+  <w:abstractNum w:abstractNumId="17">
     <w:nsid w:val="60835B95"/>
     <w:multiLevelType w:val="hybridMultilevel"/>
     <w:tmpl w:val="3224F3A0"/>
@@ -11520,7 +12719,7 @@
       </w:pPr>
     </w:lvl>
   </w:abstractNum>
-  <w:abstractNum w:abstractNumId="17">
+  <w:abstractNum w:abstractNumId="18">
     <w:nsid w:val="61AE1EF4"/>
     <w:multiLevelType w:val="hybridMultilevel"/>
     <w:tmpl w:val="7BDACCA0"/>
@@ -11609,7 +12808,7 @@
       </w:pPr>
     </w:lvl>
   </w:abstractNum>
-  <w:abstractNum w:abstractNumId="18">
+  <w:abstractNum w:abstractNumId="19">
     <w:nsid w:val="6CC809C7"/>
     <w:multiLevelType w:val="hybridMultilevel"/>
     <w:tmpl w:val="E404EBF4"/>
@@ -11722,7 +12921,7 @@
       </w:rPr>
     </w:lvl>
   </w:abstractNum>
-  <w:abstractNum w:abstractNumId="19">
+  <w:abstractNum w:abstractNumId="20">
     <w:nsid w:val="6DCA1F36"/>
     <w:multiLevelType w:val="hybridMultilevel"/>
     <w:tmpl w:val="73DAFEB6"/>
@@ -11811,7 +13010,7 @@
       </w:pPr>
     </w:lvl>
   </w:abstractNum>
-  <w:abstractNum w:abstractNumId="20">
+  <w:abstractNum w:abstractNumId="21">
     <w:nsid w:val="74292353"/>
     <w:multiLevelType w:val="hybridMultilevel"/>
     <w:tmpl w:val="22045C48"/>
@@ -11900,7 +13099,7 @@
       </w:pPr>
     </w:lvl>
   </w:abstractNum>
-  <w:abstractNum w:abstractNumId="21">
+  <w:abstractNum w:abstractNumId="22">
     <w:nsid w:val="7927310F"/>
     <w:multiLevelType w:val="hybridMultilevel"/>
     <w:tmpl w:val="BD0615C0"/>
@@ -11986,7 +13185,7 @@
       </w:pPr>
     </w:lvl>
   </w:abstractNum>
-  <w:abstractNum w:abstractNumId="22">
+  <w:abstractNum w:abstractNumId="23">
     <w:nsid w:val="7B21017F"/>
     <w:multiLevelType w:val="hybridMultilevel"/>
     <w:tmpl w:val="73DAFEB6"/>
@@ -12075,7 +13274,7 @@
       </w:pPr>
     </w:lvl>
   </w:abstractNum>
-  <w:abstractNum w:abstractNumId="23">
+  <w:abstractNum w:abstractNumId="24">
     <w:nsid w:val="7BB93380"/>
     <w:multiLevelType w:val="hybridMultilevel"/>
     <w:tmpl w:val="15302332"/>
@@ -12165,76 +13364,79 @@
     </w:lvl>
   </w:abstractNum>
   <w:num w:numId="1">
+    <w:abstractNumId w:val="2"/>
+  </w:num>
+  <w:num w:numId="2">
+    <w:abstractNumId w:val="11"/>
+  </w:num>
+  <w:num w:numId="3">
+    <w:abstractNumId w:val="7"/>
+  </w:num>
+  <w:num w:numId="4">
+    <w:abstractNumId w:val="10"/>
+  </w:num>
+  <w:num w:numId="5">
+    <w:abstractNumId w:val="13"/>
+  </w:num>
+  <w:num w:numId="6">
+    <w:abstractNumId w:val="8"/>
+  </w:num>
+  <w:num w:numId="7">
+    <w:abstractNumId w:val="22"/>
+  </w:num>
+  <w:num w:numId="8">
     <w:abstractNumId w:val="1"/>
   </w:num>
-  <w:num w:numId="2">
-    <w:abstractNumId w:val="10"/>
-  </w:num>
-  <w:num w:numId="3">
+  <w:num w:numId="9">
     <w:abstractNumId w:val="6"/>
   </w:num>
-  <w:num w:numId="4">
+  <w:num w:numId="10">
     <w:abstractNumId w:val="9"/>
   </w:num>
-  <w:num w:numId="5">
+  <w:num w:numId="11">
+    <w:abstractNumId w:val="19"/>
+  </w:num>
+  <w:num w:numId="12">
+    <w:abstractNumId w:val="17"/>
+  </w:num>
+  <w:num w:numId="13">
+    <w:abstractNumId w:val="5"/>
+  </w:num>
+  <w:num w:numId="14">
+    <w:abstractNumId w:val="20"/>
+  </w:num>
+  <w:num w:numId="15">
+    <w:abstractNumId w:val="24"/>
+  </w:num>
+  <w:num w:numId="16">
+    <w:abstractNumId w:val="23"/>
+  </w:num>
+  <w:num w:numId="17">
+    <w:abstractNumId w:val="18"/>
+  </w:num>
+  <w:num w:numId="18">
+    <w:abstractNumId w:val="4"/>
+  </w:num>
+  <w:num w:numId="19">
+    <w:abstractNumId w:val="14"/>
+  </w:num>
+  <w:num w:numId="20">
+    <w:abstractNumId w:val="16"/>
+  </w:num>
+  <w:num w:numId="21">
+    <w:abstractNumId w:val="3"/>
+  </w:num>
+  <w:num w:numId="22">
     <w:abstractNumId w:val="12"/>
   </w:num>
-  <w:num w:numId="6">
-    <w:abstractNumId w:val="7"/>
+  <w:num w:numId="23">
+    <w:abstractNumId w:val="15"/>
   </w:num>
-  <w:num w:numId="7">
+  <w:num w:numId="24">
     <w:abstractNumId w:val="21"/>
   </w:num>
-  <w:num w:numId="8">
+  <w:num w:numId="25">
     <w:abstractNumId w:val="0"/>
-  </w:num>
-  <w:num w:numId="9">
-    <w:abstractNumId w:val="5"/>
-  </w:num>
-  <w:num w:numId="10">
-    <w:abstractNumId w:val="8"/>
-  </w:num>
-  <w:num w:numId="11">
-    <w:abstractNumId w:val="18"/>
-  </w:num>
-  <w:num w:numId="12">
-    <w:abstractNumId w:val="16"/>
-  </w:num>
-  <w:num w:numId="13">
-    <w:abstractNumId w:val="4"/>
-  </w:num>
-  <w:num w:numId="14">
-    <w:abstractNumId w:val="19"/>
-  </w:num>
-  <w:num w:numId="15">
-    <w:abstractNumId w:val="23"/>
-  </w:num>
-  <w:num w:numId="16">
-    <w:abstractNumId w:val="22"/>
-  </w:num>
-  <w:num w:numId="17">
-    <w:abstractNumId w:val="17"/>
-  </w:num>
-  <w:num w:numId="18">
-    <w:abstractNumId w:val="3"/>
-  </w:num>
-  <w:num w:numId="19">
-    <w:abstractNumId w:val="13"/>
-  </w:num>
-  <w:num w:numId="20">
-    <w:abstractNumId w:val="15"/>
-  </w:num>
-  <w:num w:numId="21">
-    <w:abstractNumId w:val="2"/>
-  </w:num>
-  <w:num w:numId="22">
-    <w:abstractNumId w:val="11"/>
-  </w:num>
-  <w:num w:numId="23">
-    <w:abstractNumId w:val="14"/>
-  </w:num>
-  <w:num w:numId="24">
-    <w:abstractNumId w:val="20"/>
   </w:num>
 </w:numbering>
 </file>
@@ -13050,7 +14252,7 @@
 </file>
 
 <file path=customXml/itemProps1.xml><?xml version="1.0" encoding="utf-8"?>
-<ds:datastoreItem xmlns:ds="http://schemas.openxmlformats.org/officeDocument/2006/customXml" ds:itemID="{A6657159-4698-4C6C-8E4E-B504994454A9}">
+<ds:datastoreItem xmlns:ds="http://schemas.openxmlformats.org/officeDocument/2006/customXml" ds:itemID="{ABC3580A-2521-41A7-8280-CE38FF18E4F7}">
   <ds:schemaRefs>
     <ds:schemaRef ds:uri="http://schemas.openxmlformats.org/officeDocument/2006/bibliography"/>
   </ds:schemaRefs>

</xml_diff>

<commit_message>
Adding missing customerattributes. Also adding VIEW for invoice with amount.
</commit_message>
<xml_diff>
--- a/DatabaseDesign/DatabaseManagementSystems/Report miniproject.docx
+++ b/DatabaseDesign/DatabaseManagementSystems/Report miniproject.docx
@@ -2562,23 +2562,7 @@
                 <w:noProof/>
                 <w:lang w:val="en-GB"/>
               </w:rPr>
-              <w:t>Examp</w:t>
-            </w:r>
-            <w:r>
-              <w:rPr>
-                <w:rStyle w:val="Hyperlink"/>
-                <w:noProof/>
-                <w:lang w:val="en-GB"/>
-              </w:rPr>
-              <w:t>l</w:t>
-            </w:r>
-            <w:r>
-              <w:rPr>
-                <w:rStyle w:val="Hyperlink"/>
-                <w:noProof/>
-                <w:lang w:val="en-GB"/>
-              </w:rPr>
-              <w:t>e result</w:t>
+              <w:t>Example result</w:t>
             </w:r>
             <w:r>
               <w:rPr>
@@ -5532,10 +5516,10 @@
             <v:path o:extrusionok="f" gradientshapeok="t" o:connecttype="rect"/>
             <o:lock v:ext="edit" aspectratio="t"/>
           </v:shapetype>
-          <v:shape id="_x0000_i1025" type="#_x0000_t75" style="width:481.45pt;height:392.55pt" o:ole="">
+          <v:shape id="_x0000_i1025" type="#_x0000_t75" style="width:481.5pt;height:392.25pt" o:ole="">
             <v:imagedata r:id="rId8" o:title=""/>
           </v:shape>
-          <o:OLEObject Type="Embed" ProgID="Visio.Drawing.11" ShapeID="_x0000_i1025" DrawAspect="Content" ObjectID="_1443027385" r:id="rId9"/>
+          <o:OLEObject Type="Embed" ProgID="Visio.Drawing.11" ShapeID="_x0000_i1025" DrawAspect="Content" ObjectID="_1443466292" r:id="rId9"/>
         </w:object>
       </w:r>
     </w:p>
@@ -6178,10 +6162,10 @@
       </w:pPr>
       <w:r>
         <w:object w:dxaOrig="11413" w:dyaOrig="10279">
-          <v:shape id="_x0000_i1026" type="#_x0000_t75" style="width:481.45pt;height:433.25pt" o:ole="">
+          <v:shape id="_x0000_i1026" type="#_x0000_t75" style="width:481.5pt;height:433.5pt" o:ole="">
             <v:imagedata r:id="rId10" o:title=""/>
           </v:shape>
-          <o:OLEObject Type="Embed" ProgID="Visio.Drawing.11" ShapeID="_x0000_i1026" DrawAspect="Content" ObjectID="_1443027386" r:id="rId11"/>
+          <o:OLEObject Type="Embed" ProgID="Visio.Drawing.11" ShapeID="_x0000_i1026" DrawAspect="Content" ObjectID="_1443466293" r:id="rId11"/>
         </w:object>
       </w:r>
     </w:p>
@@ -6680,10 +6664,10 @@
       </w:pPr>
       <w:r>
         <w:object w:dxaOrig="8578" w:dyaOrig="10279">
-          <v:shape id="_x0000_i1027" type="#_x0000_t75" style="width:428.85pt;height:514pt" o:ole="">
+          <v:shape id="_x0000_i1027" type="#_x0000_t75" style="width:429pt;height:513.75pt" o:ole="">
             <v:imagedata r:id="rId12" o:title=""/>
           </v:shape>
-          <o:OLEObject Type="Embed" ProgID="Visio.Drawing.11" ShapeID="_x0000_i1027" DrawAspect="Content" ObjectID="_1443027387" r:id="rId13"/>
+          <o:OLEObject Type="Embed" ProgID="Visio.Drawing.11" ShapeID="_x0000_i1027" DrawAspect="Content" ObjectID="_1443466294" r:id="rId13"/>
         </w:object>
       </w:r>
     </w:p>
@@ -6726,10 +6710,10 @@
       </w:pPr>
       <w:r>
         <w:object w:dxaOrig="12809" w:dyaOrig="8748">
-          <v:shape id="_x0000_i1028" type="#_x0000_t75" style="width:481.45pt;height:329.3pt" o:ole="">
+          <v:shape id="_x0000_i1028" type="#_x0000_t75" style="width:481.5pt;height:329.25pt" o:ole="">
             <v:imagedata r:id="rId14" o:title=""/>
           </v:shape>
-          <o:OLEObject Type="Embed" ProgID="Visio.Drawing.11" ShapeID="_x0000_i1028" DrawAspect="Content" ObjectID="_1443027388" r:id="rId15"/>
+          <o:OLEObject Type="Embed" ProgID="Visio.Drawing.11" ShapeID="_x0000_i1028" DrawAspect="Content" ObjectID="_1443466295" r:id="rId15"/>
         </w:object>
       </w:r>
     </w:p>
@@ -6739,10 +6723,10 @@
       </w:pPr>
       <w:r>
         <w:object w:dxaOrig="5156" w:dyaOrig="3697">
-          <v:shape id="_x0000_i1029" type="#_x0000_t75" style="width:257.95pt;height:184.7pt" o:ole="">
+          <v:shape id="_x0000_i1029" type="#_x0000_t75" style="width:258pt;height:184.5pt" o:ole="">
             <v:imagedata r:id="rId16" o:title=""/>
           </v:shape>
-          <o:OLEObject Type="Embed" ProgID="Visio.Drawing.11" ShapeID="_x0000_i1029" DrawAspect="Content" ObjectID="_1443027389" r:id="rId17"/>
+          <o:OLEObject Type="Embed" ProgID="Visio.Drawing.11" ShapeID="_x0000_i1029" DrawAspect="Content" ObjectID="_1443466296" r:id="rId17"/>
         </w:object>
       </w:r>
     </w:p>
@@ -6752,10 +6736,10 @@
       </w:pPr>
       <w:r>
         <w:object w:dxaOrig="3362" w:dyaOrig="2625">
-          <v:shape id="_x0000_i1030" type="#_x0000_t75" style="width:167.8pt;height:131.5pt" o:ole="">
+          <v:shape id="_x0000_i1030" type="#_x0000_t75" style="width:168pt;height:131.25pt" o:ole="">
             <v:imagedata r:id="rId18" o:title=""/>
           </v:shape>
-          <o:OLEObject Type="Embed" ProgID="Visio.Drawing.11" ShapeID="_x0000_i1030" DrawAspect="Content" ObjectID="_1443027390" r:id="rId19"/>
+          <o:OLEObject Type="Embed" ProgID="Visio.Drawing.11" ShapeID="_x0000_i1030" DrawAspect="Content" ObjectID="_1443466297" r:id="rId19"/>
         </w:object>
       </w:r>
     </w:p>
@@ -6765,10 +6749,10 @@
       </w:pPr>
       <w:r>
         <w:object w:dxaOrig="2909" w:dyaOrig="3192">
-          <v:shape id="_x0000_i1031" type="#_x0000_t75" style="width:145.25pt;height:159.65pt" o:ole="">
+          <v:shape id="_x0000_i1031" type="#_x0000_t75" style="width:145.5pt;height:159.75pt" o:ole="">
             <v:imagedata r:id="rId20" o:title=""/>
           </v:shape>
-          <o:OLEObject Type="Embed" ProgID="Visio.Drawing.11" ShapeID="_x0000_i1031" DrawAspect="Content" ObjectID="_1443027391" r:id="rId21"/>
+          <o:OLEObject Type="Embed" ProgID="Visio.Drawing.11" ShapeID="_x0000_i1031" DrawAspect="Content" ObjectID="_1443466298" r:id="rId21"/>
         </w:object>
       </w:r>
     </w:p>
@@ -6778,10 +6762,10 @@
       </w:pPr>
       <w:r>
         <w:object w:dxaOrig="5106" w:dyaOrig="4326">
-          <v:shape id="_x0000_i1032" type="#_x0000_t75" style="width:254.8pt;height:3in" o:ole="">
+          <v:shape id="_x0000_i1032" type="#_x0000_t75" style="width:255pt;height:3in" o:ole="">
             <v:imagedata r:id="rId22" o:title=""/>
           </v:shape>
-          <o:OLEObject Type="Embed" ProgID="Visio.Drawing.11" ShapeID="_x0000_i1032" DrawAspect="Content" ObjectID="_1443027392" r:id="rId23"/>
+          <o:OLEObject Type="Embed" ProgID="Visio.Drawing.11" ShapeID="_x0000_i1032" DrawAspect="Content" ObjectID="_1443466299" r:id="rId23"/>
         </w:object>
       </w:r>
     </w:p>
@@ -6791,10 +6775,10 @@
       </w:pPr>
       <w:r>
         <w:object w:dxaOrig="4893" w:dyaOrig="2625">
-          <v:shape id="_x0000_i1033" type="#_x0000_t75" style="width:244.15pt;height:131.5pt" o:ole="">
+          <v:shape id="_x0000_i1033" type="#_x0000_t75" style="width:244.5pt;height:131.25pt" o:ole="">
             <v:imagedata r:id="rId24" o:title=""/>
           </v:shape>
-          <o:OLEObject Type="Embed" ProgID="Visio.Drawing.11" ShapeID="_x0000_i1033" DrawAspect="Content" ObjectID="_1443027393" r:id="rId25"/>
+          <o:OLEObject Type="Embed" ProgID="Visio.Drawing.11" ShapeID="_x0000_i1033" DrawAspect="Content" ObjectID="_1443466300" r:id="rId25"/>
         </w:object>
       </w:r>
     </w:p>
@@ -6832,10 +6816,10 @@
       </w:pPr>
       <w:r>
         <w:object w:dxaOrig="8720" w:dyaOrig="5788">
-          <v:shape id="_x0000_i1034" type="#_x0000_t75" style="width:435.75pt;height:289.25pt" o:ole="">
+          <v:shape id="_x0000_i1034" type="#_x0000_t75" style="width:435.75pt;height:288.75pt" o:ole="">
             <v:imagedata r:id="rId26" o:title=""/>
           </v:shape>
-          <o:OLEObject Type="Embed" ProgID="Visio.Drawing.11" ShapeID="_x0000_i1034" DrawAspect="Content" ObjectID="_1443027394" r:id="rId27"/>
+          <o:OLEObject Type="Embed" ProgID="Visio.Drawing.11" ShapeID="_x0000_i1034" DrawAspect="Content" ObjectID="_1443466301" r:id="rId27"/>
         </w:object>
       </w:r>
     </w:p>
@@ -6861,10 +6845,10 @@
       </w:pPr>
       <w:r>
         <w:object w:dxaOrig="6780" w:dyaOrig="6253">
-          <v:shape id="_x0000_i1035" type="#_x0000_t75" style="width:338.7pt;height:312.4pt" o:ole="">
+          <v:shape id="_x0000_i1035" type="#_x0000_t75" style="width:339pt;height:312pt" o:ole="">
             <v:imagedata r:id="rId28" o:title=""/>
           </v:shape>
-          <o:OLEObject Type="Embed" ProgID="Visio.Drawing.11" ShapeID="_x0000_i1035" DrawAspect="Content" ObjectID="_1443027395" r:id="rId29"/>
+          <o:OLEObject Type="Embed" ProgID="Visio.Drawing.11" ShapeID="_x0000_i1035" DrawAspect="Content" ObjectID="_1443466302" r:id="rId29"/>
         </w:object>
       </w:r>
     </w:p>
@@ -6956,10 +6940,10 @@
       </w:pPr>
       <w:r>
         <w:object w:dxaOrig="5177" w:dyaOrig="3759">
-          <v:shape id="_x0000_i1036" type="#_x0000_t75" style="width:258.55pt;height:188.45pt" o:ole="">
+          <v:shape id="_x0000_i1036" type="#_x0000_t75" style="width:258.75pt;height:188.25pt" o:ole="">
             <v:imagedata r:id="rId30" o:title=""/>
           </v:shape>
-          <o:OLEObject Type="Embed" ProgID="Visio.Drawing.11" ShapeID="_x0000_i1036" DrawAspect="Content" ObjectID="_1443027396" r:id="rId31"/>
+          <o:OLEObject Type="Embed" ProgID="Visio.Drawing.11" ShapeID="_x0000_i1036" DrawAspect="Content" ObjectID="_1443466303" r:id="rId31"/>
         </w:object>
       </w:r>
     </w:p>
@@ -6974,10 +6958,10 @@
       </w:pPr>
       <w:r>
         <w:object w:dxaOrig="3334" w:dyaOrig="2419">
-          <v:shape id="_x0000_i1037" type="#_x0000_t75" style="width:166.55pt;height:120.85pt" o:ole="">
+          <v:shape id="_x0000_i1037" type="#_x0000_t75" style="width:166.5pt;height:120.75pt" o:ole="">
             <v:imagedata r:id="rId32" o:title=""/>
           </v:shape>
-          <o:OLEObject Type="Embed" ProgID="Visio.Drawing.11" ShapeID="_x0000_i1037" DrawAspect="Content" ObjectID="_1443027397" r:id="rId33"/>
+          <o:OLEObject Type="Embed" ProgID="Visio.Drawing.11" ShapeID="_x0000_i1037" DrawAspect="Content" ObjectID="_1443466304" r:id="rId33"/>
         </w:object>
       </w:r>
     </w:p>
@@ -6987,10 +6971,10 @@
       </w:pPr>
       <w:r>
         <w:object w:dxaOrig="4185" w:dyaOrig="3269">
-          <v:shape id="_x0000_i1038" type="#_x0000_t75" style="width:209.1pt;height:163.4pt" o:ole="">
+          <v:shape id="_x0000_i1038" type="#_x0000_t75" style="width:209.25pt;height:163.5pt" o:ole="">
             <v:imagedata r:id="rId34" o:title=""/>
           </v:shape>
-          <o:OLEObject Type="Embed" ProgID="Visio.Drawing.11" ShapeID="_x0000_i1038" DrawAspect="Content" ObjectID="_1443027398" r:id="rId35"/>
+          <o:OLEObject Type="Embed" ProgID="Visio.Drawing.11" ShapeID="_x0000_i1038" DrawAspect="Content" ObjectID="_1443466305" r:id="rId35"/>
         </w:object>
       </w:r>
     </w:p>
@@ -7000,10 +6984,10 @@
       </w:pPr>
       <w:r>
         <w:object w:dxaOrig="5035" w:dyaOrig="4363">
-          <v:shape id="_x0000_i1039" type="#_x0000_t75" style="width:252.3pt;height:217.9pt" o:ole="">
+          <v:shape id="_x0000_i1039" type="#_x0000_t75" style="width:252pt;height:218.25pt" o:ole="">
             <v:imagedata r:id="rId36" o:title=""/>
           </v:shape>
-          <o:OLEObject Type="Embed" ProgID="Visio.Drawing.11" ShapeID="_x0000_i1039" DrawAspect="Content" ObjectID="_1443027399" r:id="rId37"/>
+          <o:OLEObject Type="Embed" ProgID="Visio.Drawing.11" ShapeID="_x0000_i1039" DrawAspect="Content" ObjectID="_1443466306" r:id="rId37"/>
         </w:object>
       </w:r>
     </w:p>
@@ -7013,10 +6997,10 @@
       </w:pPr>
       <w:r>
         <w:object w:dxaOrig="3051" w:dyaOrig="2625">
-          <v:shape id="_x0000_i1040" type="#_x0000_t75" style="width:152.15pt;height:131.5pt" o:ole="">
+          <v:shape id="_x0000_i1040" type="#_x0000_t75" style="width:152.25pt;height:131.25pt" o:ole="">
             <v:imagedata r:id="rId38" o:title=""/>
           </v:shape>
-          <o:OLEObject Type="Embed" ProgID="Visio.Drawing.11" ShapeID="_x0000_i1040" DrawAspect="Content" ObjectID="_1443027400" r:id="rId39"/>
+          <o:OLEObject Type="Embed" ProgID="Visio.Drawing.11" ShapeID="_x0000_i1040" DrawAspect="Content" ObjectID="_1443466307" r:id="rId39"/>
         </w:object>
       </w:r>
     </w:p>
@@ -7122,10 +7106,10 @@
       </w:pPr>
       <w:r>
         <w:object w:dxaOrig="8011" w:dyaOrig="5177">
-          <v:shape id="_x0000_i1041" type="#_x0000_t75" style="width:400.7pt;height:258.55pt" o:ole="">
+          <v:shape id="_x0000_i1041" type="#_x0000_t75" style="width:400.5pt;height:258.75pt" o:ole="">
             <v:imagedata r:id="rId40" o:title=""/>
           </v:shape>
-          <o:OLEObject Type="Embed" ProgID="Visio.Drawing.11" ShapeID="_x0000_i1041" DrawAspect="Content" ObjectID="_1443027401" r:id="rId41"/>
+          <o:OLEObject Type="Embed" ProgID="Visio.Drawing.11" ShapeID="_x0000_i1041" DrawAspect="Content" ObjectID="_1443466308" r:id="rId41"/>
         </w:object>
       </w:r>
     </w:p>
@@ -10108,6 +10092,307 @@
     </w:p>
     <w:p>
       <w:pPr>
+        <w:pStyle w:val="Overskrift2"/>
+        <w:rPr>
+          <w:lang w:val="en-GB"/>
+        </w:rPr>
+      </w:pPr>
+      <w:r>
+        <w:rPr>
+          <w:lang w:val="en-GB"/>
+        </w:rPr>
+        <w:t>Invoice view</w:t>
+      </w:r>
+    </w:p>
+    <w:p>
+      <w:pPr>
+        <w:rPr>
+          <w:lang w:val="en-GB"/>
+        </w:rPr>
+      </w:pPr>
+      <w:r>
+        <w:rPr>
+          <w:lang w:val="en-GB"/>
+        </w:rPr>
+        <w:t xml:space="preserve"> The invoice does not have an amount, so to view an invoice we need to calculate it from the order information.</w:t>
+      </w:r>
+    </w:p>
+    <w:tbl>
+      <w:tblPr>
+        <w:tblStyle w:val="Tabel-Gitter"/>
+        <w:tblW w:w="0" w:type="auto"/>
+        <w:tblLook w:val="04A0"/>
+      </w:tblPr>
+      <w:tblGrid>
+        <w:gridCol w:w="9778"/>
+      </w:tblGrid>
+      <w:tr>
+        <w:tc>
+          <w:tcPr>
+            <w:tcW w:w="9778" w:type="dxa"/>
+          </w:tcPr>
+          <w:p>
+            <w:pPr>
+              <w:rPr>
+                <w:lang w:val="en-GB"/>
+              </w:rPr>
+            </w:pPr>
+            <w:r>
+              <w:rPr>
+                <w:lang w:val="en-GB"/>
+              </w:rPr>
+              <w:t xml:space="preserve">CREATE VIEW </w:t>
+            </w:r>
+            <w:proofErr w:type="spellStart"/>
+            <w:r>
+              <w:rPr>
+                <w:lang w:val="en-GB"/>
+              </w:rPr>
+              <w:t>customerinvoicewithamount</w:t>
+            </w:r>
+            <w:proofErr w:type="spellEnd"/>
+            <w:r>
+              <w:rPr>
+                <w:lang w:val="en-GB"/>
+              </w:rPr>
+              <w:t xml:space="preserve"> AS </w:t>
+            </w:r>
+          </w:p>
+          <w:p>
+            <w:pPr>
+              <w:rPr>
+                <w:lang w:val="en-GB"/>
+              </w:rPr>
+            </w:pPr>
+            <w:r>
+              <w:rPr>
+                <w:lang w:val="en-GB"/>
+              </w:rPr>
+              <w:t xml:space="preserve">SELECT </w:t>
+            </w:r>
+            <w:proofErr w:type="spellStart"/>
+            <w:r>
+              <w:rPr>
+                <w:lang w:val="en-GB"/>
+              </w:rPr>
+              <w:t>invoiceno</w:t>
+            </w:r>
+            <w:proofErr w:type="spellEnd"/>
+            <w:r>
+              <w:rPr>
+                <w:lang w:val="en-GB"/>
+              </w:rPr>
+              <w:t xml:space="preserve">, </w:t>
+            </w:r>
+            <w:proofErr w:type="spellStart"/>
+            <w:r>
+              <w:rPr>
+                <w:lang w:val="en-GB"/>
+              </w:rPr>
+              <w:t>invoicedate</w:t>
+            </w:r>
+            <w:proofErr w:type="spellEnd"/>
+            <w:r>
+              <w:rPr>
+                <w:lang w:val="en-GB"/>
+              </w:rPr>
+              <w:t xml:space="preserve">, </w:t>
+            </w:r>
+            <w:proofErr w:type="spellStart"/>
+            <w:r>
+              <w:rPr>
+                <w:lang w:val="en-GB"/>
+              </w:rPr>
+              <w:t>paybefore</w:t>
+            </w:r>
+            <w:proofErr w:type="spellEnd"/>
+            <w:r>
+              <w:rPr>
+                <w:lang w:val="en-GB"/>
+              </w:rPr>
+              <w:t xml:space="preserve">, paid, </w:t>
+            </w:r>
+            <w:proofErr w:type="spellStart"/>
+            <w:r>
+              <w:rPr>
+                <w:lang w:val="en-GB"/>
+              </w:rPr>
+              <w:t>op.price</w:t>
+            </w:r>
+            <w:proofErr w:type="spellEnd"/>
+            <w:r>
+              <w:rPr>
+                <w:lang w:val="en-GB"/>
+              </w:rPr>
+              <w:t xml:space="preserve"> as amount FROM (SELECT </w:t>
+            </w:r>
+            <w:proofErr w:type="spellStart"/>
+            <w:r>
+              <w:rPr>
+                <w:lang w:val="en-GB"/>
+              </w:rPr>
+              <w:t>orderid</w:t>
+            </w:r>
+            <w:proofErr w:type="spellEnd"/>
+            <w:r>
+              <w:rPr>
+                <w:lang w:val="en-GB"/>
+              </w:rPr>
+              <w:t xml:space="preserve">, SUM(price - price*discount/100) price FROM </w:t>
+            </w:r>
+            <w:proofErr w:type="spellStart"/>
+            <w:r>
+              <w:rPr>
+                <w:lang w:val="en-GB"/>
+              </w:rPr>
+              <w:t>customerorderproducts</w:t>
+            </w:r>
+            <w:proofErr w:type="spellEnd"/>
+            <w:r>
+              <w:rPr>
+                <w:lang w:val="en-GB"/>
+              </w:rPr>
+              <w:t xml:space="preserve"> INNER JOIN </w:t>
+            </w:r>
+            <w:proofErr w:type="spellStart"/>
+            <w:r>
+              <w:rPr>
+                <w:lang w:val="en-GB"/>
+              </w:rPr>
+              <w:t>pricingplans</w:t>
+            </w:r>
+            <w:proofErr w:type="spellEnd"/>
+            <w:r>
+              <w:rPr>
+                <w:lang w:val="en-GB"/>
+              </w:rPr>
+              <w:t xml:space="preserve"> ON pricingplans.id=</w:t>
+            </w:r>
+            <w:proofErr w:type="spellStart"/>
+            <w:r>
+              <w:rPr>
+                <w:lang w:val="en-GB"/>
+              </w:rPr>
+              <w:t>customerorderproducts.priceingplanid</w:t>
+            </w:r>
+            <w:proofErr w:type="spellEnd"/>
+            <w:r>
+              <w:rPr>
+                <w:lang w:val="en-GB"/>
+              </w:rPr>
+              <w:t xml:space="preserve"> GROUP BY </w:t>
+            </w:r>
+            <w:proofErr w:type="spellStart"/>
+            <w:r>
+              <w:rPr>
+                <w:lang w:val="en-GB"/>
+              </w:rPr>
+              <w:t>orderid</w:t>
+            </w:r>
+            <w:proofErr w:type="spellEnd"/>
+            <w:r>
+              <w:rPr>
+                <w:lang w:val="en-GB"/>
+              </w:rPr>
+              <w:t xml:space="preserve">) op INNER JOIN </w:t>
+            </w:r>
+            <w:proofErr w:type="spellStart"/>
+            <w:r>
+              <w:rPr>
+                <w:lang w:val="en-GB"/>
+              </w:rPr>
+              <w:t>customerorders</w:t>
+            </w:r>
+            <w:proofErr w:type="spellEnd"/>
+            <w:r>
+              <w:rPr>
+                <w:lang w:val="en-GB"/>
+              </w:rPr>
+              <w:t xml:space="preserve"> </w:t>
+            </w:r>
+            <w:r>
+              <w:rPr>
+                <w:lang w:val="en-GB"/>
+              </w:rPr>
+              <w:lastRenderedPageBreak/>
+              <w:t xml:space="preserve">ON </w:t>
+            </w:r>
+            <w:proofErr w:type="spellStart"/>
+            <w:r>
+              <w:rPr>
+                <w:lang w:val="en-GB"/>
+              </w:rPr>
+              <w:t>op.orderid</w:t>
+            </w:r>
+            <w:proofErr w:type="spellEnd"/>
+            <w:r>
+              <w:rPr>
+                <w:lang w:val="en-GB"/>
+              </w:rPr>
+              <w:t>=</w:t>
+            </w:r>
+            <w:proofErr w:type="spellStart"/>
+            <w:r>
+              <w:rPr>
+                <w:lang w:val="en-GB"/>
+              </w:rPr>
+              <w:t>customerorders.orderid</w:t>
+            </w:r>
+            <w:proofErr w:type="spellEnd"/>
+            <w:r>
+              <w:rPr>
+                <w:lang w:val="en-GB"/>
+              </w:rPr>
+              <w:t xml:space="preserve"> INNER JOIN </w:t>
+            </w:r>
+            <w:proofErr w:type="spellStart"/>
+            <w:r>
+              <w:rPr>
+                <w:lang w:val="en-GB"/>
+              </w:rPr>
+              <w:t>customerinvoices</w:t>
+            </w:r>
+            <w:proofErr w:type="spellEnd"/>
+            <w:r>
+              <w:rPr>
+                <w:lang w:val="en-GB"/>
+              </w:rPr>
+              <w:t xml:space="preserve"> ON </w:t>
+            </w:r>
+            <w:proofErr w:type="spellStart"/>
+            <w:r>
+              <w:rPr>
+                <w:lang w:val="en-GB"/>
+              </w:rPr>
+              <w:t>customerorders.invoiceid</w:t>
+            </w:r>
+            <w:proofErr w:type="spellEnd"/>
+            <w:r>
+              <w:rPr>
+                <w:lang w:val="en-GB"/>
+              </w:rPr>
+              <w:t>=</w:t>
+            </w:r>
+            <w:proofErr w:type="spellStart"/>
+            <w:r>
+              <w:rPr>
+                <w:lang w:val="en-GB"/>
+              </w:rPr>
+              <w:t>customerinvoices.invoiceno</w:t>
+            </w:r>
+            <w:proofErr w:type="spellEnd"/>
+            <w:r>
+              <w:rPr>
+                <w:lang w:val="en-GB"/>
+              </w:rPr>
+              <w:t>;</w:t>
+            </w:r>
+          </w:p>
+        </w:tc>
+      </w:tr>
+    </w:tbl>
+    <w:p>
+      <w:pPr>
         <w:rPr>
           <w:lang w:val="en-GB"/>
         </w:rPr>
@@ -10149,7 +10434,6 @@
         <w:rPr>
           <w:lang w:val="en-GB"/>
         </w:rPr>
-        <w:lastRenderedPageBreak/>
         <w:t>Transactions</w:t>
       </w:r>
       <w:bookmarkEnd w:id="39"/>
@@ -10809,6 +11093,7 @@
         <w:rPr>
           <w:lang w:val="en-GB"/>
         </w:rPr>
+        <w:lastRenderedPageBreak/>
         <w:t xml:space="preserve">Open a PSQL command prompt and execute </w:t>
       </w:r>
       <w:r>
@@ -10962,7 +11247,7 @@
             <w:rPr>
               <w:noProof/>
             </w:rPr>
-            <w:t>21</w:t>
+            <w:t>20</w:t>
           </w:r>
         </w:fldSimple>
       </w:sdtContent>
@@ -14252,7 +14537,7 @@
 </file>
 
 <file path=customXml/itemProps1.xml><?xml version="1.0" encoding="utf-8"?>
-<ds:datastoreItem xmlns:ds="http://schemas.openxmlformats.org/officeDocument/2006/customXml" ds:itemID="{ABC3580A-2521-41A7-8280-CE38FF18E4F7}">
+<ds:datastoreItem xmlns:ds="http://schemas.openxmlformats.org/officeDocument/2006/customXml" ds:itemID="{522D12F2-180D-43B6-A580-4A1FE5F2F309}">
   <ds:schemaRefs>
     <ds:schemaRef ds:uri="http://schemas.openxmlformats.org/officeDocument/2006/bibliography"/>
   </ds:schemaRefs>

</xml_diff>

<commit_message>
Updating ER-diagram to be more condensed and fixing the N-M thing
</commit_message>
<xml_diff>
--- a/DatabaseDesign/DatabaseManagementSystems/Report miniproject.docx
+++ b/DatabaseDesign/DatabaseManagementSystems/Report miniproject.docx
@@ -5516,10 +5516,10 @@
             <v:path o:extrusionok="f" gradientshapeok="t" o:connecttype="rect"/>
             <o:lock v:ext="edit" aspectratio="t"/>
           </v:shapetype>
-          <v:shape id="_x0000_i1025" type="#_x0000_t75" style="width:481.5pt;height:392.25pt" o:ole="">
+          <v:shape id="_x0000_i1030" type="#_x0000_t75" style="width:481.5pt;height:392.25pt" o:ole="">
             <v:imagedata r:id="rId8" o:title=""/>
           </v:shape>
-          <o:OLEObject Type="Embed" ProgID="Visio.Drawing.11" ShapeID="_x0000_i1025" DrawAspect="Content" ObjectID="_1443466292" r:id="rId9"/>
+          <o:OLEObject Type="Embed" ProgID="Visio.Drawing.11" ShapeID="_x0000_i1030" DrawAspect="Content" ObjectID="_1443505922" r:id="rId9"/>
         </w:object>
       </w:r>
     </w:p>
@@ -6161,11 +6161,11 @@
         <w:spacing w:after="0"/>
       </w:pPr>
       <w:r>
-        <w:object w:dxaOrig="11413" w:dyaOrig="10279">
-          <v:shape id="_x0000_i1026" type="#_x0000_t75" style="width:481.5pt;height:433.5pt" o:ole="">
+        <w:object w:dxaOrig="15730" w:dyaOrig="19917">
+          <v:shape id="_x0000_i1029" type="#_x0000_t75" style="width:481.5pt;height:609.75pt" o:ole="">
             <v:imagedata r:id="rId10" o:title=""/>
           </v:shape>
-          <o:OLEObject Type="Embed" ProgID="Visio.Drawing.11" ShapeID="_x0000_i1026" DrawAspect="Content" ObjectID="_1443466293" r:id="rId11"/>
+          <o:OLEObject Type="Embed" ProgID="Visio.Drawing.11" ShapeID="_x0000_i1029" DrawAspect="Content" ObjectID="_1443505923" r:id="rId11"/>
         </w:object>
       </w:r>
     </w:p>
@@ -6208,6 +6208,7 @@
         <w:rPr>
           <w:lang w:val="en-GB"/>
         </w:rPr>
+        <w:lastRenderedPageBreak/>
         <w:t>CustomerOrders</w:t>
       </w:r>
       <w:proofErr w:type="spellEnd"/>
@@ -6426,7 +6427,6 @@
         <w:rPr>
           <w:lang w:val="en-GB"/>
         </w:rPr>
-        <w:lastRenderedPageBreak/>
         <w:t>CustomerOrderConfirmation</w:t>
       </w:r>
       <w:proofErr w:type="spellEnd"/>
@@ -6663,11 +6663,11 @@
         </w:rPr>
       </w:pPr>
       <w:r>
-        <w:object w:dxaOrig="8578" w:dyaOrig="10279">
-          <v:shape id="_x0000_i1027" type="#_x0000_t75" style="width:429pt;height:513.75pt" o:ole="">
+        <w:object w:dxaOrig="13085" w:dyaOrig="15608">
+          <v:shape id="_x0000_i1027" type="#_x0000_t75" style="width:481.5pt;height:574.5pt" o:ole="">
             <v:imagedata r:id="rId12" o:title=""/>
           </v:shape>
-          <o:OLEObject Type="Embed" ProgID="Visio.Drawing.11" ShapeID="_x0000_i1027" DrawAspect="Content" ObjectID="_1443466294" r:id="rId13"/>
+          <o:OLEObject Type="Embed" ProgID="Visio.Drawing.11" ShapeID="_x0000_i1027" DrawAspect="Content" ObjectID="_1443505924" r:id="rId13"/>
         </w:object>
       </w:r>
     </w:p>
@@ -6708,156 +6708,107 @@
       <w:pPr>
         <w:spacing w:after="0"/>
       </w:pPr>
-      <w:r>
-        <w:object w:dxaOrig="12809" w:dyaOrig="8748">
-          <v:shape id="_x0000_i1028" type="#_x0000_t75" style="width:481.5pt;height:329.25pt" o:ole="">
+    </w:p>
+    <w:p>
+      <w:pPr>
+        <w:spacing w:after="0"/>
+      </w:pPr>
+    </w:p>
+    <w:p>
+      <w:pPr>
+        <w:spacing w:after="0"/>
+      </w:pPr>
+    </w:p>
+    <w:p>
+      <w:pPr>
+        <w:spacing w:after="0"/>
+      </w:pPr>
+    </w:p>
+    <w:p>
+      <w:pPr>
+        <w:spacing w:after="0"/>
+      </w:pPr>
+    </w:p>
+    <w:p>
+      <w:pPr>
+        <w:spacing w:after="0"/>
+      </w:pPr>
+    </w:p>
+    <w:p>
+      <w:pPr>
+        <w:spacing w:after="0"/>
+        <w:rPr>
+          <w:lang w:val="en-GB"/>
+        </w:rPr>
+      </w:pPr>
+    </w:p>
+    <w:p>
+      <w:pPr>
+        <w:pStyle w:val="Overskrift3"/>
+        <w:rPr>
+          <w:lang w:val="en-GB"/>
+        </w:rPr>
+      </w:pPr>
+      <w:bookmarkStart w:id="19" w:name="_Toc369284416"/>
+      <w:r>
+        <w:rPr>
+          <w:lang w:val="en-GB"/>
+        </w:rPr>
+        <w:t>Product attribute diagram</w:t>
+      </w:r>
+      <w:bookmarkEnd w:id="19"/>
+    </w:p>
+    <w:p>
+      <w:pPr>
+        <w:spacing w:after="0"/>
+        <w:rPr>
+          <w:lang w:val="en-GB"/>
+        </w:rPr>
+      </w:pPr>
+      <w:r>
+        <w:object w:dxaOrig="8720" w:dyaOrig="7056">
+          <v:shape id="_x0000_i1028" type="#_x0000_t75" style="width:435.75pt;height:352.5pt" o:ole="">
             <v:imagedata r:id="rId14" o:title=""/>
           </v:shape>
-          <o:OLEObject Type="Embed" ProgID="Visio.Drawing.11" ShapeID="_x0000_i1028" DrawAspect="Content" ObjectID="_1443466295" r:id="rId15"/>
+          <o:OLEObject Type="Embed" ProgID="Visio.Drawing.11" ShapeID="_x0000_i1028" DrawAspect="Content" ObjectID="_1443505925" r:id="rId15"/>
         </w:object>
       </w:r>
     </w:p>
     <w:p>
       <w:pPr>
-        <w:spacing w:after="0"/>
-      </w:pPr>
-      <w:r>
-        <w:object w:dxaOrig="5156" w:dyaOrig="3697">
-          <v:shape id="_x0000_i1029" type="#_x0000_t75" style="width:258pt;height:184.5pt" o:ole="">
+        <w:pStyle w:val="Overskrift3"/>
+        <w:rPr>
+          <w:lang w:val="en-GB"/>
+        </w:rPr>
+      </w:pPr>
+      <w:bookmarkStart w:id="20" w:name="_Toc369284417"/>
+      <w:r>
+        <w:rPr>
+          <w:lang w:val="en-GB"/>
+        </w:rPr>
+        <w:lastRenderedPageBreak/>
+        <w:t>Web-shop attribute diagram</w:t>
+      </w:r>
+      <w:bookmarkEnd w:id="20"/>
+    </w:p>
+    <w:p>
+      <w:pPr>
+        <w:spacing w:after="0"/>
+      </w:pPr>
+      <w:r>
+        <w:object w:dxaOrig="6780" w:dyaOrig="6253">
+          <v:shape id="_x0000_i1025" type="#_x0000_t75" style="width:339pt;height:312pt" o:ole="">
             <v:imagedata r:id="rId16" o:title=""/>
           </v:shape>
-          <o:OLEObject Type="Embed" ProgID="Visio.Drawing.11" ShapeID="_x0000_i1029" DrawAspect="Content" ObjectID="_1443466296" r:id="rId17"/>
+          <o:OLEObject Type="Embed" ProgID="Visio.Drawing.11" ShapeID="_x0000_i1025" DrawAspect="Content" ObjectID="_1443505926" r:id="rId17"/>
         </w:object>
       </w:r>
     </w:p>
     <w:p>
       <w:pPr>
-        <w:spacing w:after="0"/>
-      </w:pPr>
-      <w:r>
-        <w:object w:dxaOrig="3362" w:dyaOrig="2625">
-          <v:shape id="_x0000_i1030" type="#_x0000_t75" style="width:168pt;height:131.25pt" o:ole="">
-            <v:imagedata r:id="rId18" o:title=""/>
-          </v:shape>
-          <o:OLEObject Type="Embed" ProgID="Visio.Drawing.11" ShapeID="_x0000_i1030" DrawAspect="Content" ObjectID="_1443466297" r:id="rId19"/>
-        </w:object>
-      </w:r>
-    </w:p>
-    <w:p>
-      <w:pPr>
-        <w:spacing w:after="0"/>
-      </w:pPr>
-      <w:r>
-        <w:object w:dxaOrig="2909" w:dyaOrig="3192">
-          <v:shape id="_x0000_i1031" type="#_x0000_t75" style="width:145.5pt;height:159.75pt" o:ole="">
-            <v:imagedata r:id="rId20" o:title=""/>
-          </v:shape>
-          <o:OLEObject Type="Embed" ProgID="Visio.Drawing.11" ShapeID="_x0000_i1031" DrawAspect="Content" ObjectID="_1443466298" r:id="rId21"/>
-        </w:object>
-      </w:r>
-    </w:p>
-    <w:p>
-      <w:pPr>
-        <w:spacing w:after="0"/>
-      </w:pPr>
-      <w:r>
-        <w:object w:dxaOrig="5106" w:dyaOrig="4326">
-          <v:shape id="_x0000_i1032" type="#_x0000_t75" style="width:255pt;height:3in" o:ole="">
-            <v:imagedata r:id="rId22" o:title=""/>
-          </v:shape>
-          <o:OLEObject Type="Embed" ProgID="Visio.Drawing.11" ShapeID="_x0000_i1032" DrawAspect="Content" ObjectID="_1443466299" r:id="rId23"/>
-        </w:object>
-      </w:r>
-    </w:p>
-    <w:p>
-      <w:pPr>
-        <w:spacing w:after="0"/>
-      </w:pPr>
-      <w:r>
-        <w:object w:dxaOrig="4893" w:dyaOrig="2625">
-          <v:shape id="_x0000_i1033" type="#_x0000_t75" style="width:244.5pt;height:131.25pt" o:ole="">
-            <v:imagedata r:id="rId24" o:title=""/>
-          </v:shape>
-          <o:OLEObject Type="Embed" ProgID="Visio.Drawing.11" ShapeID="_x0000_i1033" DrawAspect="Content" ObjectID="_1443466300" r:id="rId25"/>
-        </w:object>
-      </w:r>
-    </w:p>
-    <w:p>
-      <w:pPr>
-        <w:spacing w:after="0"/>
-        <w:rPr>
-          <w:lang w:val="en-GB"/>
-        </w:rPr>
-      </w:pPr>
-    </w:p>
-    <w:p>
-      <w:pPr>
-        <w:pStyle w:val="Overskrift3"/>
-        <w:rPr>
-          <w:lang w:val="en-GB"/>
-        </w:rPr>
-      </w:pPr>
-      <w:bookmarkStart w:id="19" w:name="_Toc369284416"/>
-      <w:r>
-        <w:rPr>
-          <w:lang w:val="en-GB"/>
-        </w:rPr>
-        <w:lastRenderedPageBreak/>
-        <w:t>Product attribute diagram</w:t>
-      </w:r>
-      <w:bookmarkEnd w:id="19"/>
-    </w:p>
-    <w:p>
-      <w:pPr>
-        <w:spacing w:after="0"/>
-        <w:rPr>
-          <w:lang w:val="en-GB"/>
-        </w:rPr>
-      </w:pPr>
-      <w:r>
-        <w:object w:dxaOrig="8720" w:dyaOrig="5788">
-          <v:shape id="_x0000_i1034" type="#_x0000_t75" style="width:435.75pt;height:288.75pt" o:ole="">
-            <v:imagedata r:id="rId26" o:title=""/>
-          </v:shape>
-          <o:OLEObject Type="Embed" ProgID="Visio.Drawing.11" ShapeID="_x0000_i1034" DrawAspect="Content" ObjectID="_1443466301" r:id="rId27"/>
-        </w:object>
-      </w:r>
-    </w:p>
-    <w:p>
-      <w:pPr>
-        <w:pStyle w:val="Overskrift3"/>
-        <w:rPr>
-          <w:lang w:val="en-GB"/>
-        </w:rPr>
-      </w:pPr>
-      <w:bookmarkStart w:id="20" w:name="_Toc369284417"/>
-      <w:r>
-        <w:rPr>
-          <w:lang w:val="en-GB"/>
-        </w:rPr>
-        <w:t>Web-shop attribute diagram</w:t>
-      </w:r>
-      <w:bookmarkEnd w:id="20"/>
-    </w:p>
-    <w:p>
-      <w:pPr>
-        <w:spacing w:after="0"/>
-      </w:pPr>
-      <w:r>
-        <w:object w:dxaOrig="6780" w:dyaOrig="6253">
-          <v:shape id="_x0000_i1035" type="#_x0000_t75" style="width:339pt;height:312pt" o:ole="">
-            <v:imagedata r:id="rId28" o:title=""/>
-          </v:shape>
-          <o:OLEObject Type="Embed" ProgID="Visio.Drawing.11" ShapeID="_x0000_i1035" DrawAspect="Content" ObjectID="_1443466302" r:id="rId29"/>
-        </w:object>
-      </w:r>
-    </w:p>
-    <w:p>
-      <w:pPr>
         <w:pStyle w:val="Overskrift4"/>
       </w:pPr>
       <w:r>
-        <w:lastRenderedPageBreak/>
         <w:t>Notes</w:t>
       </w:r>
     </w:p>
@@ -6938,71 +6889,6 @@
       <w:pPr>
         <w:spacing w:after="0"/>
       </w:pPr>
-      <w:r>
-        <w:object w:dxaOrig="5177" w:dyaOrig="3759">
-          <v:shape id="_x0000_i1036" type="#_x0000_t75" style="width:258.75pt;height:188.25pt" o:ole="">
-            <v:imagedata r:id="rId30" o:title=""/>
-          </v:shape>
-          <o:OLEObject Type="Embed" ProgID="Visio.Drawing.11" ShapeID="_x0000_i1036" DrawAspect="Content" ObjectID="_1443466303" r:id="rId31"/>
-        </w:object>
-      </w:r>
-    </w:p>
-    <w:p>
-      <w:pPr>
-        <w:spacing w:after="0"/>
-      </w:pPr>
-    </w:p>
-    <w:p>
-      <w:pPr>
-        <w:spacing w:after="0"/>
-      </w:pPr>
-      <w:r>
-        <w:object w:dxaOrig="3334" w:dyaOrig="2419">
-          <v:shape id="_x0000_i1037" type="#_x0000_t75" style="width:166.5pt;height:120.75pt" o:ole="">
-            <v:imagedata r:id="rId32" o:title=""/>
-          </v:shape>
-          <o:OLEObject Type="Embed" ProgID="Visio.Drawing.11" ShapeID="_x0000_i1037" DrawAspect="Content" ObjectID="_1443466304" r:id="rId33"/>
-        </w:object>
-      </w:r>
-    </w:p>
-    <w:p>
-      <w:pPr>
-        <w:spacing w:after="0"/>
-      </w:pPr>
-      <w:r>
-        <w:object w:dxaOrig="4185" w:dyaOrig="3269">
-          <v:shape id="_x0000_i1038" type="#_x0000_t75" style="width:209.25pt;height:163.5pt" o:ole="">
-            <v:imagedata r:id="rId34" o:title=""/>
-          </v:shape>
-          <o:OLEObject Type="Embed" ProgID="Visio.Drawing.11" ShapeID="_x0000_i1038" DrawAspect="Content" ObjectID="_1443466305" r:id="rId35"/>
-        </w:object>
-      </w:r>
-    </w:p>
-    <w:p>
-      <w:pPr>
-        <w:spacing w:after="0"/>
-      </w:pPr>
-      <w:r>
-        <w:object w:dxaOrig="5035" w:dyaOrig="4363">
-          <v:shape id="_x0000_i1039" type="#_x0000_t75" style="width:252pt;height:218.25pt" o:ole="">
-            <v:imagedata r:id="rId36" o:title=""/>
-          </v:shape>
-          <o:OLEObject Type="Embed" ProgID="Visio.Drawing.11" ShapeID="_x0000_i1039" DrawAspect="Content" ObjectID="_1443466306" r:id="rId37"/>
-        </w:object>
-      </w:r>
-    </w:p>
-    <w:p>
-      <w:pPr>
-        <w:spacing w:after="0"/>
-      </w:pPr>
-      <w:r>
-        <w:object w:dxaOrig="3051" w:dyaOrig="2625">
-          <v:shape id="_x0000_i1040" type="#_x0000_t75" style="width:152.25pt;height:131.25pt" o:ole="">
-            <v:imagedata r:id="rId38" o:title=""/>
-          </v:shape>
-          <o:OLEObject Type="Embed" ProgID="Visio.Drawing.11" ShapeID="_x0000_i1040" DrawAspect="Content" ObjectID="_1443466307" r:id="rId39"/>
-        </w:object>
-      </w:r>
     </w:p>
     <w:p>
       <w:pPr>
@@ -7106,10 +6992,10 @@
       </w:pPr>
       <w:r>
         <w:object w:dxaOrig="8011" w:dyaOrig="5177">
-          <v:shape id="_x0000_i1041" type="#_x0000_t75" style="width:400.5pt;height:258.75pt" o:ole="">
-            <v:imagedata r:id="rId40" o:title=""/>
+          <v:shape id="_x0000_i1026" type="#_x0000_t75" style="width:400.5pt;height:258.75pt" o:ole="">
+            <v:imagedata r:id="rId18" o:title=""/>
           </v:shape>
-          <o:OLEObject Type="Embed" ProgID="Visio.Drawing.11" ShapeID="_x0000_i1041" DrawAspect="Content" ObjectID="_1443466308" r:id="rId41"/>
+          <o:OLEObject Type="Embed" ProgID="Visio.Drawing.11" ShapeID="_x0000_i1026" DrawAspect="Content" ObjectID="_1443505927" r:id="rId19"/>
         </w:object>
       </w:r>
     </w:p>
@@ -11158,8 +11044,8 @@
       </w:r>
     </w:p>
     <w:sectPr>
-      <w:headerReference w:type="default" r:id="rId42"/>
-      <w:footerReference w:type="default" r:id="rId43"/>
+      <w:headerReference w:type="default" r:id="rId20"/>
+      <w:footerReference w:type="default" r:id="rId21"/>
       <w:pgSz w:w="11906" w:h="16838"/>
       <w:pgMar w:top="1701" w:right="1134" w:bottom="1701" w:left="1134" w:header="708" w:footer="708" w:gutter="0"/>
       <w:cols w:space="708"/>
@@ -11247,7 +11133,7 @@
             <w:rPr>
               <w:noProof/>
             </w:rPr>
-            <w:t>20</w:t>
+            <w:t>16</w:t>
           </w:r>
         </w:fldSimple>
       </w:sdtContent>
@@ -14537,7 +14423,7 @@
 </file>
 
 <file path=customXml/itemProps1.xml><?xml version="1.0" encoding="utf-8"?>
-<ds:datastoreItem xmlns:ds="http://schemas.openxmlformats.org/officeDocument/2006/customXml" ds:itemID="{522D12F2-180D-43B6-A580-4A1FE5F2F309}">
+<ds:datastoreItem xmlns:ds="http://schemas.openxmlformats.org/officeDocument/2006/customXml" ds:itemID="{DDC62AC2-0B89-4042-8C7D-29E04FF6256F}">
   <ds:schemaRefs>
     <ds:schemaRef ds:uri="http://schemas.openxmlformats.org/officeDocument/2006/bibliography"/>
   </ds:schemaRefs>

</xml_diff>

<commit_message>
Fixing name transactional -> functional
</commit_message>
<xml_diff>
--- a/DatabaseDesign/DatabaseManagementSystems/Report miniproject.docx
+++ b/DatabaseDesign/DatabaseManagementSystems/Report miniproject.docx
@@ -5516,10 +5516,10 @@
             <v:path o:extrusionok="f" gradientshapeok="t" o:connecttype="rect"/>
             <o:lock v:ext="edit" aspectratio="t"/>
           </v:shapetype>
-          <v:shape id="_x0000_i1030" type="#_x0000_t75" style="width:481.5pt;height:392.25pt" o:ole="">
+          <v:shape id="_x0000_i1025" type="#_x0000_t75" style="width:481.5pt;height:392.25pt" o:ole="">
             <v:imagedata r:id="rId8" o:title=""/>
           </v:shape>
-          <o:OLEObject Type="Embed" ProgID="Visio.Drawing.11" ShapeID="_x0000_i1030" DrawAspect="Content" ObjectID="_1443505922" r:id="rId9"/>
+          <o:OLEObject Type="Embed" ProgID="Visio.Drawing.11" ShapeID="_x0000_i1025" DrawAspect="Content" ObjectID="_1443506079" r:id="rId9"/>
         </w:object>
       </w:r>
     </w:p>
@@ -6162,10 +6162,10 @@
       </w:pPr>
       <w:r>
         <w:object w:dxaOrig="15730" w:dyaOrig="19917">
-          <v:shape id="_x0000_i1029" type="#_x0000_t75" style="width:481.5pt;height:609.75pt" o:ole="">
+          <v:shape id="_x0000_i1026" type="#_x0000_t75" style="width:481.5pt;height:609.75pt" o:ole="">
             <v:imagedata r:id="rId10" o:title=""/>
           </v:shape>
-          <o:OLEObject Type="Embed" ProgID="Visio.Drawing.11" ShapeID="_x0000_i1029" DrawAspect="Content" ObjectID="_1443505923" r:id="rId11"/>
+          <o:OLEObject Type="Embed" ProgID="Visio.Drawing.11" ShapeID="_x0000_i1026" DrawAspect="Content" ObjectID="_1443506080" r:id="rId11"/>
         </w:object>
       </w:r>
     </w:p>
@@ -6667,7 +6667,7 @@
           <v:shape id="_x0000_i1027" type="#_x0000_t75" style="width:481.5pt;height:574.5pt" o:ole="">
             <v:imagedata r:id="rId12" o:title=""/>
           </v:shape>
-          <o:OLEObject Type="Embed" ProgID="Visio.Drawing.11" ShapeID="_x0000_i1027" DrawAspect="Content" ObjectID="_1443505924" r:id="rId13"/>
+          <o:OLEObject Type="Embed" ProgID="Visio.Drawing.11" ShapeID="_x0000_i1027" DrawAspect="Content" ObjectID="_1443506081" r:id="rId13"/>
         </w:object>
       </w:r>
     </w:p>
@@ -6707,31 +6707,49 @@
     <w:p>
       <w:pPr>
         <w:spacing w:after="0"/>
-      </w:pPr>
-    </w:p>
-    <w:p>
-      <w:pPr>
-        <w:spacing w:after="0"/>
-      </w:pPr>
-    </w:p>
-    <w:p>
-      <w:pPr>
-        <w:spacing w:after="0"/>
-      </w:pPr>
-    </w:p>
-    <w:p>
-      <w:pPr>
-        <w:spacing w:after="0"/>
-      </w:pPr>
-    </w:p>
-    <w:p>
-      <w:pPr>
-        <w:spacing w:after="0"/>
-      </w:pPr>
-    </w:p>
-    <w:p>
-      <w:pPr>
-        <w:spacing w:after="0"/>
+        <w:rPr>
+          <w:lang w:val="en-GB"/>
+        </w:rPr>
+      </w:pPr>
+    </w:p>
+    <w:p>
+      <w:pPr>
+        <w:spacing w:after="0"/>
+        <w:rPr>
+          <w:lang w:val="en-GB"/>
+        </w:rPr>
+      </w:pPr>
+    </w:p>
+    <w:p>
+      <w:pPr>
+        <w:spacing w:after="0"/>
+        <w:rPr>
+          <w:lang w:val="en-GB"/>
+        </w:rPr>
+      </w:pPr>
+    </w:p>
+    <w:p>
+      <w:pPr>
+        <w:spacing w:after="0"/>
+        <w:rPr>
+          <w:lang w:val="en-GB"/>
+        </w:rPr>
+      </w:pPr>
+    </w:p>
+    <w:p>
+      <w:pPr>
+        <w:spacing w:after="0"/>
+        <w:rPr>
+          <w:lang w:val="en-GB"/>
+        </w:rPr>
+      </w:pPr>
+    </w:p>
+    <w:p>
+      <w:pPr>
+        <w:spacing w:after="0"/>
+        <w:rPr>
+          <w:lang w:val="en-GB"/>
+        </w:rPr>
       </w:pPr>
     </w:p>
     <w:p>
@@ -6770,7 +6788,7 @@
           <v:shape id="_x0000_i1028" type="#_x0000_t75" style="width:435.75pt;height:352.5pt" o:ole="">
             <v:imagedata r:id="rId14" o:title=""/>
           </v:shape>
-          <o:OLEObject Type="Embed" ProgID="Visio.Drawing.11" ShapeID="_x0000_i1028" DrawAspect="Content" ObjectID="_1443505925" r:id="rId15"/>
+          <o:OLEObject Type="Embed" ProgID="Visio.Drawing.11" ShapeID="_x0000_i1028" DrawAspect="Content" ObjectID="_1443506082" r:id="rId15"/>
         </w:object>
       </w:r>
     </w:p>
@@ -6797,10 +6815,10 @@
       </w:pPr>
       <w:r>
         <w:object w:dxaOrig="6780" w:dyaOrig="6253">
-          <v:shape id="_x0000_i1025" type="#_x0000_t75" style="width:339pt;height:312pt" o:ole="">
+          <v:shape id="_x0000_i1029" type="#_x0000_t75" style="width:339pt;height:312pt" o:ole="">
             <v:imagedata r:id="rId16" o:title=""/>
           </v:shape>
-          <o:OLEObject Type="Embed" ProgID="Visio.Drawing.11" ShapeID="_x0000_i1025" DrawAspect="Content" ObjectID="_1443505926" r:id="rId17"/>
+          <o:OLEObject Type="Embed" ProgID="Visio.Drawing.11" ShapeID="_x0000_i1029" DrawAspect="Content" ObjectID="_1443506083" r:id="rId17"/>
         </w:object>
       </w:r>
     </w:p>
@@ -6992,10 +7010,10 @@
       </w:pPr>
       <w:r>
         <w:object w:dxaOrig="8011" w:dyaOrig="5177">
-          <v:shape id="_x0000_i1026" type="#_x0000_t75" style="width:400.5pt;height:258.75pt" o:ole="">
+          <v:shape id="_x0000_i1030" type="#_x0000_t75" style="width:400.5pt;height:258.75pt" o:ole="">
             <v:imagedata r:id="rId18" o:title=""/>
           </v:shape>
-          <o:OLEObject Type="Embed" ProgID="Visio.Drawing.11" ShapeID="_x0000_i1026" DrawAspect="Content" ObjectID="_1443505927" r:id="rId19"/>
+          <o:OLEObject Type="Embed" ProgID="Visio.Drawing.11" ShapeID="_x0000_i1030" DrawAspect="Content" ObjectID="_1443506084" r:id="rId19"/>
         </w:object>
       </w:r>
     </w:p>
@@ -7052,14 +7070,12 @@
         </w:rPr>
         <w:t xml:space="preserve"> table is immutable, meaning that it is impossible to update a row, and delete </w:t>
       </w:r>
-      <w:proofErr w:type="gramStart"/>
       <w:r>
         <w:rPr>
           <w:lang w:val="en-GB"/>
         </w:rPr>
         <w:t>may</w:t>
       </w:r>
-      <w:proofErr w:type="gramEnd"/>
       <w:r>
         <w:rPr>
           <w:lang w:val="en-GB"/>
@@ -7093,7 +7109,25 @@
         <w:rPr>
           <w:lang w:val="en-GB"/>
         </w:rPr>
-        <w:t>Transactional dependencies</w:t>
+        <w:t>F</w:t>
+      </w:r>
+      <w:r>
+        <w:rPr>
+          <w:lang w:val="en-GB"/>
+        </w:rPr>
+        <w:t>u</w:t>
+      </w:r>
+      <w:r>
+        <w:rPr>
+          <w:lang w:val="en-GB"/>
+        </w:rPr>
+        <w:t>nctional</w:t>
+      </w:r>
+      <w:r>
+        <w:rPr>
+          <w:lang w:val="en-GB"/>
+        </w:rPr>
+        <w:t xml:space="preserve"> dependencies</w:t>
       </w:r>
       <w:bookmarkEnd w:id="23"/>
     </w:p>
@@ -11133,7 +11167,7 @@
             <w:rPr>
               <w:noProof/>
             </w:rPr>
-            <w:t>16</w:t>
+            <w:t>15</w:t>
           </w:r>
         </w:fldSimple>
       </w:sdtContent>
@@ -14423,7 +14457,7 @@
 </file>
 
 <file path=customXml/itemProps1.xml><?xml version="1.0" encoding="utf-8"?>
-<ds:datastoreItem xmlns:ds="http://schemas.openxmlformats.org/officeDocument/2006/customXml" ds:itemID="{DDC62AC2-0B89-4042-8C7D-29E04FF6256F}">
+<ds:datastoreItem xmlns:ds="http://schemas.openxmlformats.org/officeDocument/2006/customXml" ds:itemID="{3C11BBFB-7F8A-49E0-AAA7-2AF97A0116EF}">
   <ds:schemaRefs>
     <ds:schemaRef ds:uri="http://schemas.openxmlformats.org/officeDocument/2006/bibliography"/>
   </ds:schemaRefs>

</xml_diff>

<commit_message>
Adding authentication to MDD and making special drop file
</commit_message>
<xml_diff>
--- a/DatabaseDesign/DatabaseManagementSystems/Report miniproject.docx
+++ b/DatabaseDesign/DatabaseManagementSystems/Report miniproject.docx
@@ -82,7 +82,7 @@
             </w:rPr>
             <w:fldChar w:fldCharType="separate"/>
           </w:r>
-          <w:hyperlink w:anchor="_Toc369765315" w:history="1">
+          <w:hyperlink w:anchor="_Toc369767727" w:history="1">
             <w:r>
               <w:rPr>
                 <w:rStyle w:val="Hyperlink"/>
@@ -124,7 +124,7 @@
                 <w:noProof/>
                 <w:webHidden/>
               </w:rPr>
-              <w:instrText xml:space="preserve"> PAGEREF _Toc369765315 \h </w:instrText>
+              <w:instrText xml:space="preserve"> PAGEREF _Toc369767727 \h </w:instrText>
             </w:r>
             <w:r>
               <w:rPr>
@@ -168,7 +168,7 @@
               <w:lang w:eastAsia="da-DK"/>
             </w:rPr>
           </w:pPr>
-          <w:hyperlink w:anchor="_Toc369765316" w:history="1">
+          <w:hyperlink w:anchor="_Toc369767728" w:history="1">
             <w:r>
               <w:rPr>
                 <w:rStyle w:val="Hyperlink"/>
@@ -212,7 +212,7 @@
                 <w:noProof/>
                 <w:webHidden/>
               </w:rPr>
-              <w:instrText xml:space="preserve"> PAGEREF _Toc369765316 \h </w:instrText>
+              <w:instrText xml:space="preserve"> PAGEREF _Toc369767728 \h </w:instrText>
             </w:r>
             <w:r>
               <w:rPr>
@@ -256,7 +256,7 @@
               <w:lang w:eastAsia="da-DK"/>
             </w:rPr>
           </w:pPr>
-          <w:hyperlink w:anchor="_Toc369765317" w:history="1">
+          <w:hyperlink w:anchor="_Toc369767729" w:history="1">
             <w:r>
               <w:rPr>
                 <w:rStyle w:val="Hyperlink"/>
@@ -300,7 +300,7 @@
                 <w:noProof/>
                 <w:webHidden/>
               </w:rPr>
-              <w:instrText xml:space="preserve"> PAGEREF _Toc369765317 \h </w:instrText>
+              <w:instrText xml:space="preserve"> PAGEREF _Toc369767729 \h </w:instrText>
             </w:r>
             <w:r>
               <w:rPr>
@@ -344,7 +344,7 @@
               <w:lang w:eastAsia="da-DK"/>
             </w:rPr>
           </w:pPr>
-          <w:hyperlink w:anchor="_Toc369765318" w:history="1">
+          <w:hyperlink w:anchor="_Toc369767730" w:history="1">
             <w:r>
               <w:rPr>
                 <w:rStyle w:val="Hyperlink"/>
@@ -388,7 +388,7 @@
                 <w:noProof/>
                 <w:webHidden/>
               </w:rPr>
-              <w:instrText xml:space="preserve"> PAGEREF _Toc369765318 \h </w:instrText>
+              <w:instrText xml:space="preserve"> PAGEREF _Toc369767730 \h </w:instrText>
             </w:r>
             <w:r>
               <w:rPr>
@@ -432,7 +432,7 @@
               <w:lang w:eastAsia="da-DK"/>
             </w:rPr>
           </w:pPr>
-          <w:hyperlink w:anchor="_Toc369765319" w:history="1">
+          <w:hyperlink w:anchor="_Toc369767731" w:history="1">
             <w:r>
               <w:rPr>
                 <w:rStyle w:val="Hyperlink"/>
@@ -476,7 +476,7 @@
                 <w:noProof/>
                 <w:webHidden/>
               </w:rPr>
-              <w:instrText xml:space="preserve"> PAGEREF _Toc369765319 \h </w:instrText>
+              <w:instrText xml:space="preserve"> PAGEREF _Toc369767731 \h </w:instrText>
             </w:r>
             <w:r>
               <w:rPr>
@@ -520,7 +520,7 @@
               <w:lang w:eastAsia="da-DK"/>
             </w:rPr>
           </w:pPr>
-          <w:hyperlink w:anchor="_Toc369765320" w:history="1">
+          <w:hyperlink w:anchor="_Toc369767732" w:history="1">
             <w:r>
               <w:rPr>
                 <w:rStyle w:val="Hyperlink"/>
@@ -564,7 +564,7 @@
                 <w:noProof/>
                 <w:webHidden/>
               </w:rPr>
-              <w:instrText xml:space="preserve"> PAGEREF _Toc369765320 \h </w:instrText>
+              <w:instrText xml:space="preserve"> PAGEREF _Toc369767732 \h </w:instrText>
             </w:r>
             <w:r>
               <w:rPr>
@@ -608,7 +608,7 @@
               <w:lang w:eastAsia="da-DK"/>
             </w:rPr>
           </w:pPr>
-          <w:hyperlink w:anchor="_Toc369765321" w:history="1">
+          <w:hyperlink w:anchor="_Toc369767733" w:history="1">
             <w:r>
               <w:rPr>
                 <w:rStyle w:val="Hyperlink"/>
@@ -652,7 +652,7 @@
                 <w:noProof/>
                 <w:webHidden/>
               </w:rPr>
-              <w:instrText xml:space="preserve"> PAGEREF _Toc369765321 \h </w:instrText>
+              <w:instrText xml:space="preserve"> PAGEREF _Toc369767733 \h </w:instrText>
             </w:r>
             <w:r>
               <w:rPr>
@@ -696,7 +696,7 @@
               <w:lang w:eastAsia="da-DK"/>
             </w:rPr>
           </w:pPr>
-          <w:hyperlink w:anchor="_Toc369765322" w:history="1">
+          <w:hyperlink w:anchor="_Toc369767734" w:history="1">
             <w:r>
               <w:rPr>
                 <w:rStyle w:val="Hyperlink"/>
@@ -740,7 +740,7 @@
                 <w:noProof/>
                 <w:webHidden/>
               </w:rPr>
-              <w:instrText xml:space="preserve"> PAGEREF _Toc369765322 \h </w:instrText>
+              <w:instrText xml:space="preserve"> PAGEREF _Toc369767734 \h </w:instrText>
             </w:r>
             <w:r>
               <w:rPr>
@@ -784,7 +784,7 @@
               <w:lang w:eastAsia="da-DK"/>
             </w:rPr>
           </w:pPr>
-          <w:hyperlink w:anchor="_Toc369765323" w:history="1">
+          <w:hyperlink w:anchor="_Toc369767735" w:history="1">
             <w:r>
               <w:rPr>
                 <w:rStyle w:val="Hyperlink"/>
@@ -828,7 +828,7 @@
                 <w:noProof/>
                 <w:webHidden/>
               </w:rPr>
-              <w:instrText xml:space="preserve"> PAGEREF _Toc369765323 \h </w:instrText>
+              <w:instrText xml:space="preserve"> PAGEREF _Toc369767735 \h </w:instrText>
             </w:r>
             <w:r>
               <w:rPr>
@@ -872,7 +872,7 @@
               <w:lang w:eastAsia="da-DK"/>
             </w:rPr>
           </w:pPr>
-          <w:hyperlink w:anchor="_Toc369765324" w:history="1">
+          <w:hyperlink w:anchor="_Toc369767736" w:history="1">
             <w:r>
               <w:rPr>
                 <w:rStyle w:val="Hyperlink"/>
@@ -916,7 +916,7 @@
                 <w:noProof/>
                 <w:webHidden/>
               </w:rPr>
-              <w:instrText xml:space="preserve"> PAGEREF _Toc369765324 \h </w:instrText>
+              <w:instrText xml:space="preserve"> PAGEREF _Toc369767736 \h </w:instrText>
             </w:r>
             <w:r>
               <w:rPr>
@@ -960,7 +960,7 @@
               <w:lang w:eastAsia="da-DK"/>
             </w:rPr>
           </w:pPr>
-          <w:hyperlink w:anchor="_Toc369765325" w:history="1">
+          <w:hyperlink w:anchor="_Toc369767737" w:history="1">
             <w:r>
               <w:rPr>
                 <w:rStyle w:val="Hyperlink"/>
@@ -1004,7 +1004,7 @@
                 <w:noProof/>
                 <w:webHidden/>
               </w:rPr>
-              <w:instrText xml:space="preserve"> PAGEREF _Toc369765325 \h </w:instrText>
+              <w:instrText xml:space="preserve"> PAGEREF _Toc369767737 \h </w:instrText>
             </w:r>
             <w:r>
               <w:rPr>
@@ -1048,7 +1048,7 @@
               <w:lang w:eastAsia="da-DK"/>
             </w:rPr>
           </w:pPr>
-          <w:hyperlink w:anchor="_Toc369765326" w:history="1">
+          <w:hyperlink w:anchor="_Toc369767738" w:history="1">
             <w:r>
               <w:rPr>
                 <w:rStyle w:val="Hyperlink"/>
@@ -1092,7 +1092,7 @@
                 <w:noProof/>
                 <w:webHidden/>
               </w:rPr>
-              <w:instrText xml:space="preserve"> PAGEREF _Toc369765326 \h </w:instrText>
+              <w:instrText xml:space="preserve"> PAGEREF _Toc369767738 \h </w:instrText>
             </w:r>
             <w:r>
               <w:rPr>
@@ -1136,7 +1136,7 @@
               <w:lang w:eastAsia="da-DK"/>
             </w:rPr>
           </w:pPr>
-          <w:hyperlink w:anchor="_Toc369765327" w:history="1">
+          <w:hyperlink w:anchor="_Toc369767739" w:history="1">
             <w:r>
               <w:rPr>
                 <w:rStyle w:val="Hyperlink"/>
@@ -1180,7 +1180,7 @@
                 <w:noProof/>
                 <w:webHidden/>
               </w:rPr>
-              <w:instrText xml:space="preserve"> PAGEREF _Toc369765327 \h </w:instrText>
+              <w:instrText xml:space="preserve"> PAGEREF _Toc369767739 \h </w:instrText>
             </w:r>
             <w:r>
               <w:rPr>
@@ -1224,7 +1224,7 @@
               <w:lang w:eastAsia="da-DK"/>
             </w:rPr>
           </w:pPr>
-          <w:hyperlink w:anchor="_Toc369765328" w:history="1">
+          <w:hyperlink w:anchor="_Toc369767740" w:history="1">
             <w:r>
               <w:rPr>
                 <w:rStyle w:val="Hyperlink"/>
@@ -1268,7 +1268,7 @@
                 <w:noProof/>
                 <w:webHidden/>
               </w:rPr>
-              <w:instrText xml:space="preserve"> PAGEREF _Toc369765328 \h </w:instrText>
+              <w:instrText xml:space="preserve"> PAGEREF _Toc369767740 \h </w:instrText>
             </w:r>
             <w:r>
               <w:rPr>
@@ -1312,7 +1312,7 @@
               <w:lang w:eastAsia="da-DK"/>
             </w:rPr>
           </w:pPr>
-          <w:hyperlink w:anchor="_Toc369765329" w:history="1">
+          <w:hyperlink w:anchor="_Toc369767741" w:history="1">
             <w:r>
               <w:rPr>
                 <w:rStyle w:val="Hyperlink"/>
@@ -1356,7 +1356,7 @@
                 <w:noProof/>
                 <w:webHidden/>
               </w:rPr>
-              <w:instrText xml:space="preserve"> PAGEREF _Toc369765329 \h </w:instrText>
+              <w:instrText xml:space="preserve"> PAGEREF _Toc369767741 \h </w:instrText>
             </w:r>
             <w:r>
               <w:rPr>
@@ -1400,7 +1400,7 @@
               <w:lang w:eastAsia="da-DK"/>
             </w:rPr>
           </w:pPr>
-          <w:hyperlink w:anchor="_Toc369765330" w:history="1">
+          <w:hyperlink w:anchor="_Toc369767742" w:history="1">
             <w:r>
               <w:rPr>
                 <w:rStyle w:val="Hyperlink"/>
@@ -1444,7 +1444,7 @@
                 <w:noProof/>
                 <w:webHidden/>
               </w:rPr>
-              <w:instrText xml:space="preserve"> PAGEREF _Toc369765330 \h </w:instrText>
+              <w:instrText xml:space="preserve"> PAGEREF _Toc369767742 \h </w:instrText>
             </w:r>
             <w:r>
               <w:rPr>
@@ -1464,7 +1464,7 @@
                 <w:noProof/>
                 <w:webHidden/>
               </w:rPr>
-              <w:t>10</w:t>
+              <w:t>9</w:t>
             </w:r>
             <w:r>
               <w:rPr>
@@ -1488,7 +1488,7 @@
               <w:lang w:eastAsia="da-DK"/>
             </w:rPr>
           </w:pPr>
-          <w:hyperlink w:anchor="_Toc369765331" w:history="1">
+          <w:hyperlink w:anchor="_Toc369767743" w:history="1">
             <w:r>
               <w:rPr>
                 <w:rStyle w:val="Hyperlink"/>
@@ -1532,7 +1532,7 @@
                 <w:noProof/>
                 <w:webHidden/>
               </w:rPr>
-              <w:instrText xml:space="preserve"> PAGEREF _Toc369765331 \h </w:instrText>
+              <w:instrText xml:space="preserve"> PAGEREF _Toc369767743 \h </w:instrText>
             </w:r>
             <w:r>
               <w:rPr>
@@ -1552,7 +1552,7 @@
                 <w:noProof/>
                 <w:webHidden/>
               </w:rPr>
-              <w:t>12</w:t>
+              <w:t>11</w:t>
             </w:r>
             <w:r>
               <w:rPr>
@@ -1576,7 +1576,7 @@
               <w:lang w:eastAsia="da-DK"/>
             </w:rPr>
           </w:pPr>
-          <w:hyperlink w:anchor="_Toc369765332" w:history="1">
+          <w:hyperlink w:anchor="_Toc369767744" w:history="1">
             <w:r>
               <w:rPr>
                 <w:rStyle w:val="Hyperlink"/>
@@ -1599,7 +1599,7 @@
                 <w:noProof/>
                 <w:lang w:val="en-GB"/>
               </w:rPr>
-              <w:t>Customer attribute diagram</w:t>
+              <w:t>Product attribute diagram</w:t>
             </w:r>
             <w:r>
               <w:rPr>
@@ -1620,7 +1620,7 @@
                 <w:noProof/>
                 <w:webHidden/>
               </w:rPr>
-              <w:instrText xml:space="preserve"> PAGEREF _Toc369765332 \h </w:instrText>
+              <w:instrText xml:space="preserve"> PAGEREF _Toc369767744 \h </w:instrText>
             </w:r>
             <w:r>
               <w:rPr>
@@ -1640,7 +1640,7 @@
                 <w:noProof/>
                 <w:webHidden/>
               </w:rPr>
-              <w:t>13</w:t>
+              <w:t>12</w:t>
             </w:r>
             <w:r>
               <w:rPr>
@@ -1664,7 +1664,7 @@
               <w:lang w:eastAsia="da-DK"/>
             </w:rPr>
           </w:pPr>
-          <w:hyperlink w:anchor="_Toc369765333" w:history="1">
+          <w:hyperlink w:anchor="_Toc369767745" w:history="1">
             <w:r>
               <w:rPr>
                 <w:rStyle w:val="Hyperlink"/>
@@ -1687,7 +1687,7 @@
                 <w:noProof/>
                 <w:lang w:val="en-GB"/>
               </w:rPr>
-              <w:t>Product attribute diagram</w:t>
+              <w:t>Web-shop attribute diagram</w:t>
             </w:r>
             <w:r>
               <w:rPr>
@@ -1708,7 +1708,7 @@
                 <w:noProof/>
                 <w:webHidden/>
               </w:rPr>
-              <w:instrText xml:space="preserve"> PAGEREF _Toc369765333 \h </w:instrText>
+              <w:instrText xml:space="preserve"> PAGEREF _Toc369767745 \h </w:instrText>
             </w:r>
             <w:r>
               <w:rPr>
@@ -1752,7 +1752,7 @@
               <w:lang w:eastAsia="da-DK"/>
             </w:rPr>
           </w:pPr>
-          <w:hyperlink w:anchor="_Toc369765334" w:history="1">
+          <w:hyperlink w:anchor="_Toc369767746" w:history="1">
             <w:r>
               <w:rPr>
                 <w:rStyle w:val="Hyperlink"/>
@@ -1775,7 +1775,7 @@
                 <w:noProof/>
                 <w:lang w:val="en-GB"/>
               </w:rPr>
-              <w:t>Web-shop attribute diagram</w:t>
+              <w:t>Pricing plan attribute diagram</w:t>
             </w:r>
             <w:r>
               <w:rPr>
@@ -1796,7 +1796,359 @@
                 <w:noProof/>
                 <w:webHidden/>
               </w:rPr>
-              <w:instrText xml:space="preserve"> PAGEREF _Toc369765334 \h </w:instrText>
+              <w:instrText xml:space="preserve"> PAGEREF _Toc369767746 \h </w:instrText>
+            </w:r>
+            <w:r>
+              <w:rPr>
+                <w:noProof/>
+                <w:webHidden/>
+              </w:rPr>
+            </w:r>
+            <w:r>
+              <w:rPr>
+                <w:noProof/>
+                <w:webHidden/>
+              </w:rPr>
+              <w:fldChar w:fldCharType="separate"/>
+            </w:r>
+            <w:r>
+              <w:rPr>
+                <w:noProof/>
+                <w:webHidden/>
+              </w:rPr>
+              <w:t>14</w:t>
+            </w:r>
+            <w:r>
+              <w:rPr>
+                <w:noProof/>
+                <w:webHidden/>
+              </w:rPr>
+              <w:fldChar w:fldCharType="end"/>
+            </w:r>
+          </w:hyperlink>
+        </w:p>
+        <w:p>
+          <w:pPr>
+            <w:pStyle w:val="Indholdsfortegnelse2"/>
+            <w:tabs>
+              <w:tab w:val="left" w:pos="880"/>
+              <w:tab w:val="right" w:leader="dot" w:pos="9628"/>
+            </w:tabs>
+            <w:rPr>
+              <w:rFonts w:eastAsiaTheme="minorEastAsia"/>
+              <w:noProof/>
+              <w:lang w:eastAsia="da-DK"/>
+            </w:rPr>
+          </w:pPr>
+          <w:hyperlink w:anchor="_Toc369767747" w:history="1">
+            <w:r>
+              <w:rPr>
+                <w:rStyle w:val="Hyperlink"/>
+                <w:noProof/>
+                <w:lang w:val="en-GB"/>
+              </w:rPr>
+              <w:t>3.5</w:t>
+            </w:r>
+            <w:r>
+              <w:rPr>
+                <w:rFonts w:eastAsiaTheme="minorEastAsia"/>
+                <w:noProof/>
+                <w:lang w:eastAsia="da-DK"/>
+              </w:rPr>
+              <w:tab/>
+            </w:r>
+            <w:r>
+              <w:rPr>
+                <w:rStyle w:val="Hyperlink"/>
+                <w:noProof/>
+                <w:lang w:val="en-GB"/>
+              </w:rPr>
+              <w:t>Functional dependencies</w:t>
+            </w:r>
+            <w:r>
+              <w:rPr>
+                <w:noProof/>
+                <w:webHidden/>
+              </w:rPr>
+              <w:tab/>
+            </w:r>
+            <w:r>
+              <w:rPr>
+                <w:noProof/>
+                <w:webHidden/>
+              </w:rPr>
+              <w:fldChar w:fldCharType="begin"/>
+            </w:r>
+            <w:r>
+              <w:rPr>
+                <w:noProof/>
+                <w:webHidden/>
+              </w:rPr>
+              <w:instrText xml:space="preserve"> PAGEREF _Toc369767747 \h </w:instrText>
+            </w:r>
+            <w:r>
+              <w:rPr>
+                <w:noProof/>
+                <w:webHidden/>
+              </w:rPr>
+            </w:r>
+            <w:r>
+              <w:rPr>
+                <w:noProof/>
+                <w:webHidden/>
+              </w:rPr>
+              <w:fldChar w:fldCharType="separate"/>
+            </w:r>
+            <w:r>
+              <w:rPr>
+                <w:noProof/>
+                <w:webHidden/>
+              </w:rPr>
+              <w:t>14</w:t>
+            </w:r>
+            <w:r>
+              <w:rPr>
+                <w:noProof/>
+                <w:webHidden/>
+              </w:rPr>
+              <w:fldChar w:fldCharType="end"/>
+            </w:r>
+          </w:hyperlink>
+        </w:p>
+        <w:p>
+          <w:pPr>
+            <w:pStyle w:val="Indholdsfortegnelse1"/>
+            <w:tabs>
+              <w:tab w:val="left" w:pos="440"/>
+              <w:tab w:val="right" w:leader="dot" w:pos="9628"/>
+            </w:tabs>
+            <w:rPr>
+              <w:rFonts w:eastAsiaTheme="minorEastAsia"/>
+              <w:noProof/>
+              <w:lang w:eastAsia="da-DK"/>
+            </w:rPr>
+          </w:pPr>
+          <w:hyperlink w:anchor="_Toc369767748" w:history="1">
+            <w:r>
+              <w:rPr>
+                <w:rStyle w:val="Hyperlink"/>
+                <w:noProof/>
+                <w:lang w:val="en-GB"/>
+              </w:rPr>
+              <w:t>4</w:t>
+            </w:r>
+            <w:r>
+              <w:rPr>
+                <w:rFonts w:eastAsiaTheme="minorEastAsia"/>
+                <w:noProof/>
+                <w:lang w:eastAsia="da-DK"/>
+              </w:rPr>
+              <w:tab/>
+            </w:r>
+            <w:r>
+              <w:rPr>
+                <w:rStyle w:val="Hyperlink"/>
+                <w:noProof/>
+                <w:lang w:val="en-GB"/>
+              </w:rPr>
+              <w:t>Requirement traceability</w:t>
+            </w:r>
+            <w:r>
+              <w:rPr>
+                <w:noProof/>
+                <w:webHidden/>
+              </w:rPr>
+              <w:tab/>
+            </w:r>
+            <w:r>
+              <w:rPr>
+                <w:noProof/>
+                <w:webHidden/>
+              </w:rPr>
+              <w:fldChar w:fldCharType="begin"/>
+            </w:r>
+            <w:r>
+              <w:rPr>
+                <w:noProof/>
+                <w:webHidden/>
+              </w:rPr>
+              <w:instrText xml:space="preserve"> PAGEREF _Toc369767748 \h </w:instrText>
+            </w:r>
+            <w:r>
+              <w:rPr>
+                <w:noProof/>
+                <w:webHidden/>
+              </w:rPr>
+            </w:r>
+            <w:r>
+              <w:rPr>
+                <w:noProof/>
+                <w:webHidden/>
+              </w:rPr>
+              <w:fldChar w:fldCharType="separate"/>
+            </w:r>
+            <w:r>
+              <w:rPr>
+                <w:noProof/>
+                <w:webHidden/>
+              </w:rPr>
+              <w:t>14</w:t>
+            </w:r>
+            <w:r>
+              <w:rPr>
+                <w:noProof/>
+                <w:webHidden/>
+              </w:rPr>
+              <w:fldChar w:fldCharType="end"/>
+            </w:r>
+          </w:hyperlink>
+        </w:p>
+        <w:p>
+          <w:pPr>
+            <w:pStyle w:val="Indholdsfortegnelse1"/>
+            <w:tabs>
+              <w:tab w:val="left" w:pos="440"/>
+              <w:tab w:val="right" w:leader="dot" w:pos="9628"/>
+            </w:tabs>
+            <w:rPr>
+              <w:rFonts w:eastAsiaTheme="minorEastAsia"/>
+              <w:noProof/>
+              <w:lang w:eastAsia="da-DK"/>
+            </w:rPr>
+          </w:pPr>
+          <w:hyperlink w:anchor="_Toc369767749" w:history="1">
+            <w:r>
+              <w:rPr>
+                <w:rStyle w:val="Hyperlink"/>
+                <w:noProof/>
+                <w:lang w:val="en-GB"/>
+              </w:rPr>
+              <w:t>5</w:t>
+            </w:r>
+            <w:r>
+              <w:rPr>
+                <w:rFonts w:eastAsiaTheme="minorEastAsia"/>
+                <w:noProof/>
+                <w:lang w:eastAsia="da-DK"/>
+              </w:rPr>
+              <w:tab/>
+            </w:r>
+            <w:r>
+              <w:rPr>
+                <w:rStyle w:val="Hyperlink"/>
+                <w:noProof/>
+                <w:lang w:val="en-GB"/>
+              </w:rPr>
+              <w:t>Queries and views</w:t>
+            </w:r>
+            <w:r>
+              <w:rPr>
+                <w:noProof/>
+                <w:webHidden/>
+              </w:rPr>
+              <w:tab/>
+            </w:r>
+            <w:r>
+              <w:rPr>
+                <w:noProof/>
+                <w:webHidden/>
+              </w:rPr>
+              <w:fldChar w:fldCharType="begin"/>
+            </w:r>
+            <w:r>
+              <w:rPr>
+                <w:noProof/>
+                <w:webHidden/>
+              </w:rPr>
+              <w:instrText xml:space="preserve"> PAGEREF _Toc369767749 \h </w:instrText>
+            </w:r>
+            <w:r>
+              <w:rPr>
+                <w:noProof/>
+                <w:webHidden/>
+              </w:rPr>
+            </w:r>
+            <w:r>
+              <w:rPr>
+                <w:noProof/>
+                <w:webHidden/>
+              </w:rPr>
+              <w:fldChar w:fldCharType="separate"/>
+            </w:r>
+            <w:r>
+              <w:rPr>
+                <w:noProof/>
+                <w:webHidden/>
+              </w:rPr>
+              <w:t>14</w:t>
+            </w:r>
+            <w:r>
+              <w:rPr>
+                <w:noProof/>
+                <w:webHidden/>
+              </w:rPr>
+              <w:fldChar w:fldCharType="end"/>
+            </w:r>
+          </w:hyperlink>
+        </w:p>
+        <w:p>
+          <w:pPr>
+            <w:pStyle w:val="Indholdsfortegnelse2"/>
+            <w:tabs>
+              <w:tab w:val="left" w:pos="880"/>
+              <w:tab w:val="right" w:leader="dot" w:pos="9628"/>
+            </w:tabs>
+            <w:rPr>
+              <w:rFonts w:eastAsiaTheme="minorEastAsia"/>
+              <w:noProof/>
+              <w:lang w:eastAsia="da-DK"/>
+            </w:rPr>
+          </w:pPr>
+          <w:hyperlink w:anchor="_Toc369767750" w:history="1">
+            <w:r>
+              <w:rPr>
+                <w:rStyle w:val="Hyperlink"/>
+                <w:noProof/>
+                <w:lang w:val="en-GB"/>
+              </w:rPr>
+              <w:t>5.1</w:t>
+            </w:r>
+            <w:r>
+              <w:rPr>
+                <w:rFonts w:eastAsiaTheme="minorEastAsia"/>
+                <w:noProof/>
+                <w:lang w:eastAsia="da-DK"/>
+              </w:rPr>
+              <w:tab/>
+            </w:r>
+            <w:r>
+              <w:rPr>
+                <w:rStyle w:val="Hyperlink"/>
+                <w:noProof/>
+                <w:lang w:val="en-GB"/>
+              </w:rPr>
+              <w:t>Best selling product</w:t>
+            </w:r>
+            <w:r>
+              <w:rPr>
+                <w:noProof/>
+                <w:webHidden/>
+              </w:rPr>
+              <w:tab/>
+            </w:r>
+            <w:r>
+              <w:rPr>
+                <w:noProof/>
+                <w:webHidden/>
+              </w:rPr>
+              <w:fldChar w:fldCharType="begin"/>
+            </w:r>
+            <w:r>
+              <w:rPr>
+                <w:noProof/>
+                <w:webHidden/>
+              </w:rPr>
+              <w:instrText xml:space="preserve"> PAGEREF _Toc369767750 \h </w:instrText>
             </w:r>
             <w:r>
               <w:rPr>
@@ -1840,14 +2192,14 @@
               <w:lang w:eastAsia="da-DK"/>
             </w:rPr>
           </w:pPr>
-          <w:hyperlink w:anchor="_Toc369765335" w:history="1">
+          <w:hyperlink w:anchor="_Toc369767751" w:history="1">
             <w:r>
               <w:rPr>
                 <w:rStyle w:val="Hyperlink"/>
                 <w:noProof/>
                 <w:lang w:val="en-GB"/>
               </w:rPr>
-              <w:t>3.4.7</w:t>
+              <w:t>5.1.1</w:t>
             </w:r>
             <w:r>
               <w:rPr>
@@ -1863,7 +2215,7 @@
                 <w:noProof/>
                 <w:lang w:val="en-GB"/>
               </w:rPr>
-              <w:t>Manufacturer attribute diagram</w:t>
+              <w:t>Example result</w:t>
             </w:r>
             <w:r>
               <w:rPr>
@@ -1884,7 +2236,7 @@
                 <w:noProof/>
                 <w:webHidden/>
               </w:rPr>
-              <w:instrText xml:space="preserve"> PAGEREF _Toc369765335 \h </w:instrText>
+              <w:instrText xml:space="preserve"> PAGEREF _Toc369767751 \h </w:instrText>
             </w:r>
             <w:r>
               <w:rPr>
@@ -1904,7 +2256,95 @@
                 <w:noProof/>
                 <w:webHidden/>
               </w:rPr>
-              <w:t>14</w:t>
+              <w:t>15</w:t>
+            </w:r>
+            <w:r>
+              <w:rPr>
+                <w:noProof/>
+                <w:webHidden/>
+              </w:rPr>
+              <w:fldChar w:fldCharType="end"/>
+            </w:r>
+          </w:hyperlink>
+        </w:p>
+        <w:p>
+          <w:pPr>
+            <w:pStyle w:val="Indholdsfortegnelse2"/>
+            <w:tabs>
+              <w:tab w:val="left" w:pos="880"/>
+              <w:tab w:val="right" w:leader="dot" w:pos="9628"/>
+            </w:tabs>
+            <w:rPr>
+              <w:rFonts w:eastAsiaTheme="minorEastAsia"/>
+              <w:noProof/>
+              <w:lang w:eastAsia="da-DK"/>
+            </w:rPr>
+          </w:pPr>
+          <w:hyperlink w:anchor="_Toc369767752" w:history="1">
+            <w:r>
+              <w:rPr>
+                <w:rStyle w:val="Hyperlink"/>
+                <w:noProof/>
+                <w:lang w:val="en-GB"/>
+              </w:rPr>
+              <w:t>5.2</w:t>
+            </w:r>
+            <w:r>
+              <w:rPr>
+                <w:rFonts w:eastAsiaTheme="minorEastAsia"/>
+                <w:noProof/>
+                <w:lang w:eastAsia="da-DK"/>
+              </w:rPr>
+              <w:tab/>
+            </w:r>
+            <w:r>
+              <w:rPr>
+                <w:rStyle w:val="Hyperlink"/>
+                <w:noProof/>
+                <w:lang w:val="en-GB"/>
+              </w:rPr>
+              <w:t>Best selling product with name</w:t>
+            </w:r>
+            <w:r>
+              <w:rPr>
+                <w:noProof/>
+                <w:webHidden/>
+              </w:rPr>
+              <w:tab/>
+            </w:r>
+            <w:r>
+              <w:rPr>
+                <w:noProof/>
+                <w:webHidden/>
+              </w:rPr>
+              <w:fldChar w:fldCharType="begin"/>
+            </w:r>
+            <w:r>
+              <w:rPr>
+                <w:noProof/>
+                <w:webHidden/>
+              </w:rPr>
+              <w:instrText xml:space="preserve"> PAGEREF _Toc369767752 \h </w:instrText>
+            </w:r>
+            <w:r>
+              <w:rPr>
+                <w:noProof/>
+                <w:webHidden/>
+              </w:rPr>
+            </w:r>
+            <w:r>
+              <w:rPr>
+                <w:noProof/>
+                <w:webHidden/>
+              </w:rPr>
+              <w:fldChar w:fldCharType="separate"/>
+            </w:r>
+            <w:r>
+              <w:rPr>
+                <w:noProof/>
+                <w:webHidden/>
+              </w:rPr>
+              <w:t>15</w:t>
             </w:r>
             <w:r>
               <w:rPr>
@@ -1928,14 +2368,14 @@
               <w:lang w:eastAsia="da-DK"/>
             </w:rPr>
           </w:pPr>
-          <w:hyperlink w:anchor="_Toc369765336" w:history="1">
+          <w:hyperlink w:anchor="_Toc369767753" w:history="1">
             <w:r>
               <w:rPr>
                 <w:rStyle w:val="Hyperlink"/>
                 <w:noProof/>
                 <w:lang w:val="en-GB"/>
               </w:rPr>
-              <w:t>3.4.8</w:t>
+              <w:t>5.2.1</w:t>
             </w:r>
             <w:r>
               <w:rPr>
@@ -1951,7 +2391,7 @@
                 <w:noProof/>
                 <w:lang w:val="en-GB"/>
               </w:rPr>
-              <w:t>Pricing plan attribute diagram</w:t>
+              <w:t>Example result</w:t>
             </w:r>
             <w:r>
               <w:rPr>
@@ -1972,7 +2412,7 @@
                 <w:noProof/>
                 <w:webHidden/>
               </w:rPr>
-              <w:instrText xml:space="preserve"> PAGEREF _Toc369765336 \h </w:instrText>
+              <w:instrText xml:space="preserve"> PAGEREF _Toc369767753 \h </w:instrText>
             </w:r>
             <w:r>
               <w:rPr>
@@ -2016,14 +2456,14 @@
               <w:lang w:eastAsia="da-DK"/>
             </w:rPr>
           </w:pPr>
-          <w:hyperlink w:anchor="_Toc369765337" w:history="1">
+          <w:hyperlink w:anchor="_Toc369767754" w:history="1">
             <w:r>
               <w:rPr>
                 <w:rStyle w:val="Hyperlink"/>
                 <w:noProof/>
                 <w:lang w:val="en-GB"/>
               </w:rPr>
-              <w:t>3.5</w:t>
+              <w:t>5.3</w:t>
             </w:r>
             <w:r>
               <w:rPr>
@@ -2039,7 +2479,7 @@
                 <w:noProof/>
                 <w:lang w:val="en-GB"/>
               </w:rPr>
-              <w:t>Functional dependencies</w:t>
+              <w:t>Most purchasing customer (money, no quantity discount)</w:t>
             </w:r>
             <w:r>
               <w:rPr>
@@ -2060,7 +2500,7 @@
                 <w:noProof/>
                 <w:webHidden/>
               </w:rPr>
-              <w:instrText xml:space="preserve"> PAGEREF _Toc369765337 \h </w:instrText>
+              <w:instrText xml:space="preserve"> PAGEREF _Toc369767754 \h </w:instrText>
             </w:r>
             <w:r>
               <w:rPr>
@@ -2081,6 +2521,622 @@
                 <w:webHidden/>
               </w:rPr>
               <w:t>15</w:t>
+            </w:r>
+            <w:r>
+              <w:rPr>
+                <w:noProof/>
+                <w:webHidden/>
+              </w:rPr>
+              <w:fldChar w:fldCharType="end"/>
+            </w:r>
+          </w:hyperlink>
+        </w:p>
+        <w:p>
+          <w:pPr>
+            <w:pStyle w:val="Indholdsfortegnelse3"/>
+            <w:tabs>
+              <w:tab w:val="left" w:pos="1320"/>
+              <w:tab w:val="right" w:leader="dot" w:pos="9628"/>
+            </w:tabs>
+            <w:rPr>
+              <w:rFonts w:eastAsiaTheme="minorEastAsia"/>
+              <w:noProof/>
+              <w:lang w:eastAsia="da-DK"/>
+            </w:rPr>
+          </w:pPr>
+          <w:hyperlink w:anchor="_Toc369767755" w:history="1">
+            <w:r>
+              <w:rPr>
+                <w:rStyle w:val="Hyperlink"/>
+                <w:noProof/>
+                <w:lang w:val="en-GB"/>
+              </w:rPr>
+              <w:t>5.3.1</w:t>
+            </w:r>
+            <w:r>
+              <w:rPr>
+                <w:rFonts w:eastAsiaTheme="minorEastAsia"/>
+                <w:noProof/>
+                <w:lang w:eastAsia="da-DK"/>
+              </w:rPr>
+              <w:tab/>
+            </w:r>
+            <w:r>
+              <w:rPr>
+                <w:rStyle w:val="Hyperlink"/>
+                <w:noProof/>
+                <w:lang w:val="en-GB"/>
+              </w:rPr>
+              <w:t>Example result</w:t>
+            </w:r>
+            <w:r>
+              <w:rPr>
+                <w:noProof/>
+                <w:webHidden/>
+              </w:rPr>
+              <w:tab/>
+            </w:r>
+            <w:r>
+              <w:rPr>
+                <w:noProof/>
+                <w:webHidden/>
+              </w:rPr>
+              <w:fldChar w:fldCharType="begin"/>
+            </w:r>
+            <w:r>
+              <w:rPr>
+                <w:noProof/>
+                <w:webHidden/>
+              </w:rPr>
+              <w:instrText xml:space="preserve"> PAGEREF _Toc369767755 \h </w:instrText>
+            </w:r>
+            <w:r>
+              <w:rPr>
+                <w:noProof/>
+                <w:webHidden/>
+              </w:rPr>
+            </w:r>
+            <w:r>
+              <w:rPr>
+                <w:noProof/>
+                <w:webHidden/>
+              </w:rPr>
+              <w:fldChar w:fldCharType="separate"/>
+            </w:r>
+            <w:r>
+              <w:rPr>
+                <w:noProof/>
+                <w:webHidden/>
+              </w:rPr>
+              <w:t>15</w:t>
+            </w:r>
+            <w:r>
+              <w:rPr>
+                <w:noProof/>
+                <w:webHidden/>
+              </w:rPr>
+              <w:fldChar w:fldCharType="end"/>
+            </w:r>
+          </w:hyperlink>
+        </w:p>
+        <w:p>
+          <w:pPr>
+            <w:pStyle w:val="Indholdsfortegnelse2"/>
+            <w:tabs>
+              <w:tab w:val="left" w:pos="880"/>
+              <w:tab w:val="right" w:leader="dot" w:pos="9628"/>
+            </w:tabs>
+            <w:rPr>
+              <w:rFonts w:eastAsiaTheme="minorEastAsia"/>
+              <w:noProof/>
+              <w:lang w:eastAsia="da-DK"/>
+            </w:rPr>
+          </w:pPr>
+          <w:hyperlink w:anchor="_Toc369767756" w:history="1">
+            <w:r>
+              <w:rPr>
+                <w:rStyle w:val="Hyperlink"/>
+                <w:noProof/>
+                <w:lang w:val="en-GB"/>
+              </w:rPr>
+              <w:t>5.4</w:t>
+            </w:r>
+            <w:r>
+              <w:rPr>
+                <w:rFonts w:eastAsiaTheme="minorEastAsia"/>
+                <w:noProof/>
+                <w:lang w:eastAsia="da-DK"/>
+              </w:rPr>
+              <w:tab/>
+            </w:r>
+            <w:r>
+              <w:rPr>
+                <w:rStyle w:val="Hyperlink"/>
+                <w:noProof/>
+                <w:lang w:val="en-GB"/>
+              </w:rPr>
+              <w:t>Biggest Wholesaler profit margin product (one unit purchased)</w:t>
+            </w:r>
+            <w:r>
+              <w:rPr>
+                <w:noProof/>
+                <w:webHidden/>
+              </w:rPr>
+              <w:tab/>
+            </w:r>
+            <w:r>
+              <w:rPr>
+                <w:noProof/>
+                <w:webHidden/>
+              </w:rPr>
+              <w:fldChar w:fldCharType="begin"/>
+            </w:r>
+            <w:r>
+              <w:rPr>
+                <w:noProof/>
+                <w:webHidden/>
+              </w:rPr>
+              <w:instrText xml:space="preserve"> PAGEREF _Toc369767756 \h </w:instrText>
+            </w:r>
+            <w:r>
+              <w:rPr>
+                <w:noProof/>
+                <w:webHidden/>
+              </w:rPr>
+            </w:r>
+            <w:r>
+              <w:rPr>
+                <w:noProof/>
+                <w:webHidden/>
+              </w:rPr>
+              <w:fldChar w:fldCharType="separate"/>
+            </w:r>
+            <w:r>
+              <w:rPr>
+                <w:noProof/>
+                <w:webHidden/>
+              </w:rPr>
+              <w:t>15</w:t>
+            </w:r>
+            <w:r>
+              <w:rPr>
+                <w:noProof/>
+                <w:webHidden/>
+              </w:rPr>
+              <w:fldChar w:fldCharType="end"/>
+            </w:r>
+          </w:hyperlink>
+        </w:p>
+        <w:p>
+          <w:pPr>
+            <w:pStyle w:val="Indholdsfortegnelse2"/>
+            <w:tabs>
+              <w:tab w:val="left" w:pos="880"/>
+              <w:tab w:val="right" w:leader="dot" w:pos="9628"/>
+            </w:tabs>
+            <w:rPr>
+              <w:rFonts w:eastAsiaTheme="minorEastAsia"/>
+              <w:noProof/>
+              <w:lang w:eastAsia="da-DK"/>
+            </w:rPr>
+          </w:pPr>
+          <w:hyperlink w:anchor="_Toc369767757" w:history="1">
+            <w:r>
+              <w:rPr>
+                <w:rStyle w:val="Hyperlink"/>
+                <w:noProof/>
+                <w:lang w:val="en-GB"/>
+              </w:rPr>
+              <w:t>5.5</w:t>
+            </w:r>
+            <w:r>
+              <w:rPr>
+                <w:rFonts w:eastAsiaTheme="minorEastAsia"/>
+                <w:noProof/>
+                <w:lang w:eastAsia="da-DK"/>
+              </w:rPr>
+              <w:tab/>
+            </w:r>
+            <w:r>
+              <w:rPr>
+                <w:rStyle w:val="Hyperlink"/>
+                <w:noProof/>
+                <w:lang w:val="en-GB"/>
+              </w:rPr>
+              <w:t>Biggest Web-shop profit margin product (no individual discount)</w:t>
+            </w:r>
+            <w:r>
+              <w:rPr>
+                <w:noProof/>
+                <w:webHidden/>
+              </w:rPr>
+              <w:tab/>
+            </w:r>
+            <w:r>
+              <w:rPr>
+                <w:noProof/>
+                <w:webHidden/>
+              </w:rPr>
+              <w:fldChar w:fldCharType="begin"/>
+            </w:r>
+            <w:r>
+              <w:rPr>
+                <w:noProof/>
+                <w:webHidden/>
+              </w:rPr>
+              <w:instrText xml:space="preserve"> PAGEREF _Toc369767757 \h </w:instrText>
+            </w:r>
+            <w:r>
+              <w:rPr>
+                <w:noProof/>
+                <w:webHidden/>
+              </w:rPr>
+            </w:r>
+            <w:r>
+              <w:rPr>
+                <w:noProof/>
+                <w:webHidden/>
+              </w:rPr>
+              <w:fldChar w:fldCharType="separate"/>
+            </w:r>
+            <w:r>
+              <w:rPr>
+                <w:noProof/>
+                <w:webHidden/>
+              </w:rPr>
+              <w:t>15</w:t>
+            </w:r>
+            <w:r>
+              <w:rPr>
+                <w:noProof/>
+                <w:webHidden/>
+              </w:rPr>
+              <w:fldChar w:fldCharType="end"/>
+            </w:r>
+          </w:hyperlink>
+        </w:p>
+        <w:p>
+          <w:pPr>
+            <w:pStyle w:val="Indholdsfortegnelse3"/>
+            <w:tabs>
+              <w:tab w:val="left" w:pos="1320"/>
+              <w:tab w:val="right" w:leader="dot" w:pos="9628"/>
+            </w:tabs>
+            <w:rPr>
+              <w:rFonts w:eastAsiaTheme="minorEastAsia"/>
+              <w:noProof/>
+              <w:lang w:eastAsia="da-DK"/>
+            </w:rPr>
+          </w:pPr>
+          <w:hyperlink w:anchor="_Toc369767758" w:history="1">
+            <w:r>
+              <w:rPr>
+                <w:rStyle w:val="Hyperlink"/>
+                <w:noProof/>
+                <w:lang w:val="en-GB"/>
+              </w:rPr>
+              <w:t>5.5.1</w:t>
+            </w:r>
+            <w:r>
+              <w:rPr>
+                <w:rFonts w:eastAsiaTheme="minorEastAsia"/>
+                <w:noProof/>
+                <w:lang w:eastAsia="da-DK"/>
+              </w:rPr>
+              <w:tab/>
+            </w:r>
+            <w:r>
+              <w:rPr>
+                <w:rStyle w:val="Hyperlink"/>
+                <w:noProof/>
+                <w:lang w:val="en-GB"/>
+              </w:rPr>
+              <w:t>Example result</w:t>
+            </w:r>
+            <w:r>
+              <w:rPr>
+                <w:noProof/>
+                <w:webHidden/>
+              </w:rPr>
+              <w:tab/>
+            </w:r>
+            <w:r>
+              <w:rPr>
+                <w:noProof/>
+                <w:webHidden/>
+              </w:rPr>
+              <w:fldChar w:fldCharType="begin"/>
+            </w:r>
+            <w:r>
+              <w:rPr>
+                <w:noProof/>
+                <w:webHidden/>
+              </w:rPr>
+              <w:instrText xml:space="preserve"> PAGEREF _Toc369767758 \h </w:instrText>
+            </w:r>
+            <w:r>
+              <w:rPr>
+                <w:noProof/>
+                <w:webHidden/>
+              </w:rPr>
+            </w:r>
+            <w:r>
+              <w:rPr>
+                <w:noProof/>
+                <w:webHidden/>
+              </w:rPr>
+              <w:fldChar w:fldCharType="separate"/>
+            </w:r>
+            <w:r>
+              <w:rPr>
+                <w:noProof/>
+                <w:webHidden/>
+              </w:rPr>
+              <w:t>16</w:t>
+            </w:r>
+            <w:r>
+              <w:rPr>
+                <w:noProof/>
+                <w:webHidden/>
+              </w:rPr>
+              <w:fldChar w:fldCharType="end"/>
+            </w:r>
+          </w:hyperlink>
+        </w:p>
+        <w:p>
+          <w:pPr>
+            <w:pStyle w:val="Indholdsfortegnelse2"/>
+            <w:tabs>
+              <w:tab w:val="left" w:pos="880"/>
+              <w:tab w:val="right" w:leader="dot" w:pos="9628"/>
+            </w:tabs>
+            <w:rPr>
+              <w:rFonts w:eastAsiaTheme="minorEastAsia"/>
+              <w:noProof/>
+              <w:lang w:eastAsia="da-DK"/>
+            </w:rPr>
+          </w:pPr>
+          <w:hyperlink w:anchor="_Toc369767759" w:history="1">
+            <w:r>
+              <w:rPr>
+                <w:rStyle w:val="Hyperlink"/>
+                <w:noProof/>
+                <w:lang w:val="en-GB"/>
+              </w:rPr>
+              <w:t>5.6</w:t>
+            </w:r>
+            <w:r>
+              <w:rPr>
+                <w:rFonts w:eastAsiaTheme="minorEastAsia"/>
+                <w:noProof/>
+                <w:lang w:eastAsia="da-DK"/>
+              </w:rPr>
+              <w:tab/>
+            </w:r>
+            <w:r>
+              <w:rPr>
+                <w:rStyle w:val="Hyperlink"/>
+                <w:noProof/>
+                <w:lang w:val="en-GB"/>
+              </w:rPr>
+              <w:t>Products not sold for over 1 month</w:t>
+            </w:r>
+            <w:r>
+              <w:rPr>
+                <w:noProof/>
+                <w:webHidden/>
+              </w:rPr>
+              <w:tab/>
+            </w:r>
+            <w:r>
+              <w:rPr>
+                <w:noProof/>
+                <w:webHidden/>
+              </w:rPr>
+              <w:fldChar w:fldCharType="begin"/>
+            </w:r>
+            <w:r>
+              <w:rPr>
+                <w:noProof/>
+                <w:webHidden/>
+              </w:rPr>
+              <w:instrText xml:space="preserve"> PAGEREF _Toc369767759 \h </w:instrText>
+            </w:r>
+            <w:r>
+              <w:rPr>
+                <w:noProof/>
+                <w:webHidden/>
+              </w:rPr>
+            </w:r>
+            <w:r>
+              <w:rPr>
+                <w:noProof/>
+                <w:webHidden/>
+              </w:rPr>
+              <w:fldChar w:fldCharType="separate"/>
+            </w:r>
+            <w:r>
+              <w:rPr>
+                <w:noProof/>
+                <w:webHidden/>
+              </w:rPr>
+              <w:t>16</w:t>
+            </w:r>
+            <w:r>
+              <w:rPr>
+                <w:noProof/>
+                <w:webHidden/>
+              </w:rPr>
+              <w:fldChar w:fldCharType="end"/>
+            </w:r>
+          </w:hyperlink>
+        </w:p>
+        <w:p>
+          <w:pPr>
+            <w:pStyle w:val="Indholdsfortegnelse2"/>
+            <w:tabs>
+              <w:tab w:val="left" w:pos="880"/>
+              <w:tab w:val="right" w:leader="dot" w:pos="9628"/>
+            </w:tabs>
+            <w:rPr>
+              <w:rFonts w:eastAsiaTheme="minorEastAsia"/>
+              <w:noProof/>
+              <w:lang w:eastAsia="da-DK"/>
+            </w:rPr>
+          </w:pPr>
+          <w:hyperlink w:anchor="_Toc369767760" w:history="1">
+            <w:r>
+              <w:rPr>
+                <w:rStyle w:val="Hyperlink"/>
+                <w:noProof/>
+                <w:lang w:val="en-GB"/>
+              </w:rPr>
+              <w:t>5.7</w:t>
+            </w:r>
+            <w:r>
+              <w:rPr>
+                <w:rFonts w:eastAsiaTheme="minorEastAsia"/>
+                <w:noProof/>
+                <w:lang w:eastAsia="da-DK"/>
+              </w:rPr>
+              <w:tab/>
+            </w:r>
+            <w:r>
+              <w:rPr>
+                <w:rStyle w:val="Hyperlink"/>
+                <w:noProof/>
+                <w:lang w:val="en-GB"/>
+              </w:rPr>
+              <w:t>Wholesaler profit</w:t>
+            </w:r>
+            <w:r>
+              <w:rPr>
+                <w:noProof/>
+                <w:webHidden/>
+              </w:rPr>
+              <w:tab/>
+            </w:r>
+            <w:r>
+              <w:rPr>
+                <w:noProof/>
+                <w:webHidden/>
+              </w:rPr>
+              <w:fldChar w:fldCharType="begin"/>
+            </w:r>
+            <w:r>
+              <w:rPr>
+                <w:noProof/>
+                <w:webHidden/>
+              </w:rPr>
+              <w:instrText xml:space="preserve"> PAGEREF _Toc369767760 \h </w:instrText>
+            </w:r>
+            <w:r>
+              <w:rPr>
+                <w:noProof/>
+                <w:webHidden/>
+              </w:rPr>
+            </w:r>
+            <w:r>
+              <w:rPr>
+                <w:noProof/>
+                <w:webHidden/>
+              </w:rPr>
+              <w:fldChar w:fldCharType="separate"/>
+            </w:r>
+            <w:r>
+              <w:rPr>
+                <w:noProof/>
+                <w:webHidden/>
+              </w:rPr>
+              <w:t>16</w:t>
+            </w:r>
+            <w:r>
+              <w:rPr>
+                <w:noProof/>
+                <w:webHidden/>
+              </w:rPr>
+              <w:fldChar w:fldCharType="end"/>
+            </w:r>
+          </w:hyperlink>
+        </w:p>
+        <w:p>
+          <w:pPr>
+            <w:pStyle w:val="Indholdsfortegnelse2"/>
+            <w:tabs>
+              <w:tab w:val="left" w:pos="880"/>
+              <w:tab w:val="right" w:leader="dot" w:pos="9628"/>
+            </w:tabs>
+            <w:rPr>
+              <w:rFonts w:eastAsiaTheme="minorEastAsia"/>
+              <w:noProof/>
+              <w:lang w:eastAsia="da-DK"/>
+            </w:rPr>
+          </w:pPr>
+          <w:hyperlink w:anchor="_Toc369767761" w:history="1">
+            <w:r>
+              <w:rPr>
+                <w:rStyle w:val="Hyperlink"/>
+                <w:noProof/>
+                <w:lang w:val="en-GB"/>
+              </w:rPr>
+              <w:t>5.8</w:t>
+            </w:r>
+            <w:r>
+              <w:rPr>
+                <w:rFonts w:eastAsiaTheme="minorEastAsia"/>
+                <w:noProof/>
+                <w:lang w:eastAsia="da-DK"/>
+              </w:rPr>
+              <w:tab/>
+            </w:r>
+            <w:r>
+              <w:rPr>
+                <w:rStyle w:val="Hyperlink"/>
+                <w:noProof/>
+                <w:lang w:val="en-GB"/>
+              </w:rPr>
+              <w:t>Invoice view</w:t>
+            </w:r>
+            <w:r>
+              <w:rPr>
+                <w:noProof/>
+                <w:webHidden/>
+              </w:rPr>
+              <w:tab/>
+            </w:r>
+            <w:r>
+              <w:rPr>
+                <w:noProof/>
+                <w:webHidden/>
+              </w:rPr>
+              <w:fldChar w:fldCharType="begin"/>
+            </w:r>
+            <w:r>
+              <w:rPr>
+                <w:noProof/>
+                <w:webHidden/>
+              </w:rPr>
+              <w:instrText xml:space="preserve"> PAGEREF _Toc369767761 \h </w:instrText>
+            </w:r>
+            <w:r>
+              <w:rPr>
+                <w:noProof/>
+                <w:webHidden/>
+              </w:rPr>
+            </w:r>
+            <w:r>
+              <w:rPr>
+                <w:noProof/>
+                <w:webHidden/>
+              </w:rPr>
+              <w:fldChar w:fldCharType="separate"/>
+            </w:r>
+            <w:r>
+              <w:rPr>
+                <w:noProof/>
+                <w:webHidden/>
+              </w:rPr>
+              <w:t>16</w:t>
             </w:r>
             <w:r>
               <w:rPr>
@@ -2104,14 +3160,14 @@
               <w:lang w:eastAsia="da-DK"/>
             </w:rPr>
           </w:pPr>
-          <w:hyperlink w:anchor="_Toc369765338" w:history="1">
+          <w:hyperlink w:anchor="_Toc369767762" w:history="1">
             <w:r>
               <w:rPr>
                 <w:rStyle w:val="Hyperlink"/>
                 <w:noProof/>
                 <w:lang w:val="en-GB"/>
               </w:rPr>
-              <w:t>4</w:t>
+              <w:t>6</w:t>
             </w:r>
             <w:r>
               <w:rPr>
@@ -2127,7 +3183,7 @@
                 <w:noProof/>
                 <w:lang w:val="en-GB"/>
               </w:rPr>
-              <w:t>Queries and views</w:t>
+              <w:t>Performance and indexes</w:t>
             </w:r>
             <w:r>
               <w:rPr>
@@ -2148,7 +3204,7 @@
                 <w:noProof/>
                 <w:webHidden/>
               </w:rPr>
-              <w:instrText xml:space="preserve"> PAGEREF _Toc369765338 \h </w:instrText>
+              <w:instrText xml:space="preserve"> PAGEREF _Toc369767762 \h </w:instrText>
             </w:r>
             <w:r>
               <w:rPr>
@@ -2168,7 +3224,183 @@
                 <w:noProof/>
                 <w:webHidden/>
               </w:rPr>
-              <w:t>15</w:t>
+              <w:t>17</w:t>
+            </w:r>
+            <w:r>
+              <w:rPr>
+                <w:noProof/>
+                <w:webHidden/>
+              </w:rPr>
+              <w:fldChar w:fldCharType="end"/>
+            </w:r>
+          </w:hyperlink>
+        </w:p>
+        <w:p>
+          <w:pPr>
+            <w:pStyle w:val="Indholdsfortegnelse1"/>
+            <w:tabs>
+              <w:tab w:val="left" w:pos="440"/>
+              <w:tab w:val="right" w:leader="dot" w:pos="9628"/>
+            </w:tabs>
+            <w:rPr>
+              <w:rFonts w:eastAsiaTheme="minorEastAsia"/>
+              <w:noProof/>
+              <w:lang w:eastAsia="da-DK"/>
+            </w:rPr>
+          </w:pPr>
+          <w:hyperlink w:anchor="_Toc369767763" w:history="1">
+            <w:r>
+              <w:rPr>
+                <w:rStyle w:val="Hyperlink"/>
+                <w:noProof/>
+                <w:lang w:val="en-GB"/>
+              </w:rPr>
+              <w:t>7</w:t>
+            </w:r>
+            <w:r>
+              <w:rPr>
+                <w:rFonts w:eastAsiaTheme="minorEastAsia"/>
+                <w:noProof/>
+                <w:lang w:eastAsia="da-DK"/>
+              </w:rPr>
+              <w:tab/>
+            </w:r>
+            <w:r>
+              <w:rPr>
+                <w:rStyle w:val="Hyperlink"/>
+                <w:noProof/>
+                <w:lang w:val="en-GB"/>
+              </w:rPr>
+              <w:t>Transactions</w:t>
+            </w:r>
+            <w:r>
+              <w:rPr>
+                <w:noProof/>
+                <w:webHidden/>
+              </w:rPr>
+              <w:tab/>
+            </w:r>
+            <w:r>
+              <w:rPr>
+                <w:noProof/>
+                <w:webHidden/>
+              </w:rPr>
+              <w:fldChar w:fldCharType="begin"/>
+            </w:r>
+            <w:r>
+              <w:rPr>
+                <w:noProof/>
+                <w:webHidden/>
+              </w:rPr>
+              <w:instrText xml:space="preserve"> PAGEREF _Toc369767763 \h </w:instrText>
+            </w:r>
+            <w:r>
+              <w:rPr>
+                <w:noProof/>
+                <w:webHidden/>
+              </w:rPr>
+            </w:r>
+            <w:r>
+              <w:rPr>
+                <w:noProof/>
+                <w:webHidden/>
+              </w:rPr>
+              <w:fldChar w:fldCharType="separate"/>
+            </w:r>
+            <w:r>
+              <w:rPr>
+                <w:noProof/>
+                <w:webHidden/>
+              </w:rPr>
+              <w:t>17</w:t>
+            </w:r>
+            <w:r>
+              <w:rPr>
+                <w:noProof/>
+                <w:webHidden/>
+              </w:rPr>
+              <w:fldChar w:fldCharType="end"/>
+            </w:r>
+          </w:hyperlink>
+        </w:p>
+        <w:p>
+          <w:pPr>
+            <w:pStyle w:val="Indholdsfortegnelse1"/>
+            <w:tabs>
+              <w:tab w:val="left" w:pos="440"/>
+              <w:tab w:val="right" w:leader="dot" w:pos="9628"/>
+            </w:tabs>
+            <w:rPr>
+              <w:rFonts w:eastAsiaTheme="minorEastAsia"/>
+              <w:noProof/>
+              <w:lang w:eastAsia="da-DK"/>
+            </w:rPr>
+          </w:pPr>
+          <w:hyperlink w:anchor="_Toc369767764" w:history="1">
+            <w:r>
+              <w:rPr>
+                <w:rStyle w:val="Hyperlink"/>
+                <w:noProof/>
+                <w:lang w:val="en-GB"/>
+              </w:rPr>
+              <w:t>8</w:t>
+            </w:r>
+            <w:r>
+              <w:rPr>
+                <w:rFonts w:eastAsiaTheme="minorEastAsia"/>
+                <w:noProof/>
+                <w:lang w:eastAsia="da-DK"/>
+              </w:rPr>
+              <w:tab/>
+            </w:r>
+            <w:r>
+              <w:rPr>
+                <w:rStyle w:val="Hyperlink"/>
+                <w:noProof/>
+                <w:lang w:val="en-GB"/>
+              </w:rPr>
+              <w:t>Appendix</w:t>
+            </w:r>
+            <w:r>
+              <w:rPr>
+                <w:noProof/>
+                <w:webHidden/>
+              </w:rPr>
+              <w:tab/>
+            </w:r>
+            <w:r>
+              <w:rPr>
+                <w:noProof/>
+                <w:webHidden/>
+              </w:rPr>
+              <w:fldChar w:fldCharType="begin"/>
+            </w:r>
+            <w:r>
+              <w:rPr>
+                <w:noProof/>
+                <w:webHidden/>
+              </w:rPr>
+              <w:instrText xml:space="preserve"> PAGEREF _Toc369767764 \h </w:instrText>
+            </w:r>
+            <w:r>
+              <w:rPr>
+                <w:noProof/>
+                <w:webHidden/>
+              </w:rPr>
+            </w:r>
+            <w:r>
+              <w:rPr>
+                <w:noProof/>
+                <w:webHidden/>
+              </w:rPr>
+              <w:fldChar w:fldCharType="separate"/>
+            </w:r>
+            <w:r>
+              <w:rPr>
+                <w:noProof/>
+                <w:webHidden/>
+              </w:rPr>
+              <w:t>17</w:t>
             </w:r>
             <w:r>
               <w:rPr>
@@ -2192,14 +3424,14 @@
               <w:lang w:eastAsia="da-DK"/>
             </w:rPr>
           </w:pPr>
-          <w:hyperlink w:anchor="_Toc369765339" w:history="1">
+          <w:hyperlink w:anchor="_Toc369767765" w:history="1">
             <w:r>
               <w:rPr>
                 <w:rStyle w:val="Hyperlink"/>
                 <w:noProof/>
                 <w:lang w:val="en-GB"/>
               </w:rPr>
-              <w:t>4.1</w:t>
+              <w:t>8.1</w:t>
             </w:r>
             <w:r>
               <w:rPr>
@@ -2215,7 +3447,7 @@
                 <w:noProof/>
                 <w:lang w:val="en-GB"/>
               </w:rPr>
-              <w:t>Best selling product</w:t>
+              <w:t>Installation manual</w:t>
             </w:r>
             <w:r>
               <w:rPr>
@@ -2236,7 +3468,7 @@
                 <w:noProof/>
                 <w:webHidden/>
               </w:rPr>
-              <w:instrText xml:space="preserve"> PAGEREF _Toc369765339 \h </w:instrText>
+              <w:instrText xml:space="preserve"> PAGEREF _Toc369767765 \h </w:instrText>
             </w:r>
             <w:r>
               <w:rPr>
@@ -2256,1343 +3488,7 @@
                 <w:noProof/>
                 <w:webHidden/>
               </w:rPr>
-              <w:t>15</w:t>
-            </w:r>
-            <w:r>
-              <w:rPr>
-                <w:noProof/>
-                <w:webHidden/>
-              </w:rPr>
-              <w:fldChar w:fldCharType="end"/>
-            </w:r>
-          </w:hyperlink>
-        </w:p>
-        <w:p>
-          <w:pPr>
-            <w:pStyle w:val="Indholdsfortegnelse3"/>
-            <w:tabs>
-              <w:tab w:val="left" w:pos="1320"/>
-              <w:tab w:val="right" w:leader="dot" w:pos="9628"/>
-            </w:tabs>
-            <w:rPr>
-              <w:rFonts w:eastAsiaTheme="minorEastAsia"/>
-              <w:noProof/>
-              <w:lang w:eastAsia="da-DK"/>
-            </w:rPr>
-          </w:pPr>
-          <w:hyperlink w:anchor="_Toc369765340" w:history="1">
-            <w:r>
-              <w:rPr>
-                <w:rStyle w:val="Hyperlink"/>
-                <w:noProof/>
-                <w:lang w:val="en-GB"/>
-              </w:rPr>
-              <w:t>4.1.1</w:t>
-            </w:r>
-            <w:r>
-              <w:rPr>
-                <w:rFonts w:eastAsiaTheme="minorEastAsia"/>
-                <w:noProof/>
-                <w:lang w:eastAsia="da-DK"/>
-              </w:rPr>
-              <w:tab/>
-            </w:r>
-            <w:r>
-              <w:rPr>
-                <w:rStyle w:val="Hyperlink"/>
-                <w:noProof/>
-                <w:lang w:val="en-GB"/>
-              </w:rPr>
-              <w:t>Example result</w:t>
-            </w:r>
-            <w:r>
-              <w:rPr>
-                <w:noProof/>
-                <w:webHidden/>
-              </w:rPr>
-              <w:tab/>
-            </w:r>
-            <w:r>
-              <w:rPr>
-                <w:noProof/>
-                <w:webHidden/>
-              </w:rPr>
-              <w:fldChar w:fldCharType="begin"/>
-            </w:r>
-            <w:r>
-              <w:rPr>
-                <w:noProof/>
-                <w:webHidden/>
-              </w:rPr>
-              <w:instrText xml:space="preserve"> PAGEREF _Toc369765340 \h </w:instrText>
-            </w:r>
-            <w:r>
-              <w:rPr>
-                <w:noProof/>
-                <w:webHidden/>
-              </w:rPr>
-            </w:r>
-            <w:r>
-              <w:rPr>
-                <w:noProof/>
-                <w:webHidden/>
-              </w:rPr>
-              <w:fldChar w:fldCharType="separate"/>
-            </w:r>
-            <w:r>
-              <w:rPr>
-                <w:noProof/>
-                <w:webHidden/>
-              </w:rPr>
-              <w:t>15</w:t>
-            </w:r>
-            <w:r>
-              <w:rPr>
-                <w:noProof/>
-                <w:webHidden/>
-              </w:rPr>
-              <w:fldChar w:fldCharType="end"/>
-            </w:r>
-          </w:hyperlink>
-        </w:p>
-        <w:p>
-          <w:pPr>
-            <w:pStyle w:val="Indholdsfortegnelse2"/>
-            <w:tabs>
-              <w:tab w:val="left" w:pos="880"/>
-              <w:tab w:val="right" w:leader="dot" w:pos="9628"/>
-            </w:tabs>
-            <w:rPr>
-              <w:rFonts w:eastAsiaTheme="minorEastAsia"/>
-              <w:noProof/>
-              <w:lang w:eastAsia="da-DK"/>
-            </w:rPr>
-          </w:pPr>
-          <w:hyperlink w:anchor="_Toc369765341" w:history="1">
-            <w:r>
-              <w:rPr>
-                <w:rStyle w:val="Hyperlink"/>
-                <w:noProof/>
-                <w:lang w:val="en-GB"/>
-              </w:rPr>
-              <w:t>4.2</w:t>
-            </w:r>
-            <w:r>
-              <w:rPr>
-                <w:rFonts w:eastAsiaTheme="minorEastAsia"/>
-                <w:noProof/>
-                <w:lang w:eastAsia="da-DK"/>
-              </w:rPr>
-              <w:tab/>
-            </w:r>
-            <w:r>
-              <w:rPr>
-                <w:rStyle w:val="Hyperlink"/>
-                <w:noProof/>
-                <w:lang w:val="en-GB"/>
-              </w:rPr>
-              <w:t>Best selling product with name</w:t>
-            </w:r>
-            <w:r>
-              <w:rPr>
-                <w:noProof/>
-                <w:webHidden/>
-              </w:rPr>
-              <w:tab/>
-            </w:r>
-            <w:r>
-              <w:rPr>
-                <w:noProof/>
-                <w:webHidden/>
-              </w:rPr>
-              <w:fldChar w:fldCharType="begin"/>
-            </w:r>
-            <w:r>
-              <w:rPr>
-                <w:noProof/>
-                <w:webHidden/>
-              </w:rPr>
-              <w:instrText xml:space="preserve"> PAGEREF _Toc369765341 \h </w:instrText>
-            </w:r>
-            <w:r>
-              <w:rPr>
-                <w:noProof/>
-                <w:webHidden/>
-              </w:rPr>
-            </w:r>
-            <w:r>
-              <w:rPr>
-                <w:noProof/>
-                <w:webHidden/>
-              </w:rPr>
-              <w:fldChar w:fldCharType="separate"/>
-            </w:r>
-            <w:r>
-              <w:rPr>
-                <w:noProof/>
-                <w:webHidden/>
-              </w:rPr>
-              <w:t>16</w:t>
-            </w:r>
-            <w:r>
-              <w:rPr>
-                <w:noProof/>
-                <w:webHidden/>
-              </w:rPr>
-              <w:fldChar w:fldCharType="end"/>
-            </w:r>
-          </w:hyperlink>
-        </w:p>
-        <w:p>
-          <w:pPr>
-            <w:pStyle w:val="Indholdsfortegnelse3"/>
-            <w:tabs>
-              <w:tab w:val="left" w:pos="1320"/>
-              <w:tab w:val="right" w:leader="dot" w:pos="9628"/>
-            </w:tabs>
-            <w:rPr>
-              <w:rFonts w:eastAsiaTheme="minorEastAsia"/>
-              <w:noProof/>
-              <w:lang w:eastAsia="da-DK"/>
-            </w:rPr>
-          </w:pPr>
-          <w:hyperlink w:anchor="_Toc369765342" w:history="1">
-            <w:r>
-              <w:rPr>
-                <w:rStyle w:val="Hyperlink"/>
-                <w:noProof/>
-                <w:lang w:val="en-GB"/>
-              </w:rPr>
-              <w:t>4.2.1</w:t>
-            </w:r>
-            <w:r>
-              <w:rPr>
-                <w:rFonts w:eastAsiaTheme="minorEastAsia"/>
-                <w:noProof/>
-                <w:lang w:eastAsia="da-DK"/>
-              </w:rPr>
-              <w:tab/>
-            </w:r>
-            <w:r>
-              <w:rPr>
-                <w:rStyle w:val="Hyperlink"/>
-                <w:noProof/>
-                <w:lang w:val="en-GB"/>
-              </w:rPr>
-              <w:t>Example result</w:t>
-            </w:r>
-            <w:r>
-              <w:rPr>
-                <w:noProof/>
-                <w:webHidden/>
-              </w:rPr>
-              <w:tab/>
-            </w:r>
-            <w:r>
-              <w:rPr>
-                <w:noProof/>
-                <w:webHidden/>
-              </w:rPr>
-              <w:fldChar w:fldCharType="begin"/>
-            </w:r>
-            <w:r>
-              <w:rPr>
-                <w:noProof/>
-                <w:webHidden/>
-              </w:rPr>
-              <w:instrText xml:space="preserve"> PAGEREF _Toc369765342 \h </w:instrText>
-            </w:r>
-            <w:r>
-              <w:rPr>
-                <w:noProof/>
-                <w:webHidden/>
-              </w:rPr>
-            </w:r>
-            <w:r>
-              <w:rPr>
-                <w:noProof/>
-                <w:webHidden/>
-              </w:rPr>
-              <w:fldChar w:fldCharType="separate"/>
-            </w:r>
-            <w:r>
-              <w:rPr>
-                <w:noProof/>
-                <w:webHidden/>
-              </w:rPr>
-              <w:t>16</w:t>
-            </w:r>
-            <w:r>
-              <w:rPr>
-                <w:noProof/>
-                <w:webHidden/>
-              </w:rPr>
-              <w:fldChar w:fldCharType="end"/>
-            </w:r>
-          </w:hyperlink>
-        </w:p>
-        <w:p>
-          <w:pPr>
-            <w:pStyle w:val="Indholdsfortegnelse2"/>
-            <w:tabs>
-              <w:tab w:val="left" w:pos="880"/>
-              <w:tab w:val="right" w:leader="dot" w:pos="9628"/>
-            </w:tabs>
-            <w:rPr>
-              <w:rFonts w:eastAsiaTheme="minorEastAsia"/>
-              <w:noProof/>
-              <w:lang w:eastAsia="da-DK"/>
-            </w:rPr>
-          </w:pPr>
-          <w:hyperlink w:anchor="_Toc369765343" w:history="1">
-            <w:r>
-              <w:rPr>
-                <w:rStyle w:val="Hyperlink"/>
-                <w:noProof/>
-                <w:lang w:val="en-GB"/>
-              </w:rPr>
-              <w:t>4.3</w:t>
-            </w:r>
-            <w:r>
-              <w:rPr>
-                <w:rFonts w:eastAsiaTheme="minorEastAsia"/>
-                <w:noProof/>
-                <w:lang w:eastAsia="da-DK"/>
-              </w:rPr>
-              <w:tab/>
-            </w:r>
-            <w:r>
-              <w:rPr>
-                <w:rStyle w:val="Hyperlink"/>
-                <w:noProof/>
-                <w:lang w:val="en-GB"/>
-              </w:rPr>
-              <w:t>Most purchasing customer (money, no quantity discount)</w:t>
-            </w:r>
-            <w:r>
-              <w:rPr>
-                <w:noProof/>
-                <w:webHidden/>
-              </w:rPr>
-              <w:tab/>
-            </w:r>
-            <w:r>
-              <w:rPr>
-                <w:noProof/>
-                <w:webHidden/>
-              </w:rPr>
-              <w:fldChar w:fldCharType="begin"/>
-            </w:r>
-            <w:r>
-              <w:rPr>
-                <w:noProof/>
-                <w:webHidden/>
-              </w:rPr>
-              <w:instrText xml:space="preserve"> PAGEREF _Toc369765343 \h </w:instrText>
-            </w:r>
-            <w:r>
-              <w:rPr>
-                <w:noProof/>
-                <w:webHidden/>
-              </w:rPr>
-            </w:r>
-            <w:r>
-              <w:rPr>
-                <w:noProof/>
-                <w:webHidden/>
-              </w:rPr>
-              <w:fldChar w:fldCharType="separate"/>
-            </w:r>
-            <w:r>
-              <w:rPr>
-                <w:noProof/>
-                <w:webHidden/>
-              </w:rPr>
-              <w:t>16</w:t>
-            </w:r>
-            <w:r>
-              <w:rPr>
-                <w:noProof/>
-                <w:webHidden/>
-              </w:rPr>
-              <w:fldChar w:fldCharType="end"/>
-            </w:r>
-          </w:hyperlink>
-        </w:p>
-        <w:p>
-          <w:pPr>
-            <w:pStyle w:val="Indholdsfortegnelse3"/>
-            <w:tabs>
-              <w:tab w:val="left" w:pos="1320"/>
-              <w:tab w:val="right" w:leader="dot" w:pos="9628"/>
-            </w:tabs>
-            <w:rPr>
-              <w:rFonts w:eastAsiaTheme="minorEastAsia"/>
-              <w:noProof/>
-              <w:lang w:eastAsia="da-DK"/>
-            </w:rPr>
-          </w:pPr>
-          <w:hyperlink w:anchor="_Toc369765344" w:history="1">
-            <w:r>
-              <w:rPr>
-                <w:rStyle w:val="Hyperlink"/>
-                <w:noProof/>
-                <w:lang w:val="en-GB"/>
-              </w:rPr>
-              <w:t>4.3.1</w:t>
-            </w:r>
-            <w:r>
-              <w:rPr>
-                <w:rFonts w:eastAsiaTheme="minorEastAsia"/>
-                <w:noProof/>
-                <w:lang w:eastAsia="da-DK"/>
-              </w:rPr>
-              <w:tab/>
-            </w:r>
-            <w:r>
-              <w:rPr>
-                <w:rStyle w:val="Hyperlink"/>
-                <w:noProof/>
-                <w:lang w:val="en-GB"/>
-              </w:rPr>
-              <w:t>Example result</w:t>
-            </w:r>
-            <w:r>
-              <w:rPr>
-                <w:noProof/>
-                <w:webHidden/>
-              </w:rPr>
-              <w:tab/>
-            </w:r>
-            <w:r>
-              <w:rPr>
-                <w:noProof/>
-                <w:webHidden/>
-              </w:rPr>
-              <w:fldChar w:fldCharType="begin"/>
-            </w:r>
-            <w:r>
-              <w:rPr>
-                <w:noProof/>
-                <w:webHidden/>
-              </w:rPr>
-              <w:instrText xml:space="preserve"> PAGEREF _Toc369765344 \h </w:instrText>
-            </w:r>
-            <w:r>
-              <w:rPr>
-                <w:noProof/>
-                <w:webHidden/>
-              </w:rPr>
-            </w:r>
-            <w:r>
-              <w:rPr>
-                <w:noProof/>
-                <w:webHidden/>
-              </w:rPr>
-              <w:fldChar w:fldCharType="separate"/>
-            </w:r>
-            <w:r>
-              <w:rPr>
-                <w:noProof/>
-                <w:webHidden/>
-              </w:rPr>
-              <w:t>16</w:t>
-            </w:r>
-            <w:r>
-              <w:rPr>
-                <w:noProof/>
-                <w:webHidden/>
-              </w:rPr>
-              <w:fldChar w:fldCharType="end"/>
-            </w:r>
-          </w:hyperlink>
-        </w:p>
-        <w:p>
-          <w:pPr>
-            <w:pStyle w:val="Indholdsfortegnelse2"/>
-            <w:tabs>
-              <w:tab w:val="left" w:pos="880"/>
-              <w:tab w:val="right" w:leader="dot" w:pos="9628"/>
-            </w:tabs>
-            <w:rPr>
-              <w:rFonts w:eastAsiaTheme="minorEastAsia"/>
-              <w:noProof/>
-              <w:lang w:eastAsia="da-DK"/>
-            </w:rPr>
-          </w:pPr>
-          <w:hyperlink w:anchor="_Toc369765345" w:history="1">
-            <w:r>
-              <w:rPr>
-                <w:rStyle w:val="Hyperlink"/>
-                <w:noProof/>
-                <w:lang w:val="en-GB"/>
-              </w:rPr>
-              <w:t>4.4</w:t>
-            </w:r>
-            <w:r>
-              <w:rPr>
-                <w:rFonts w:eastAsiaTheme="minorEastAsia"/>
-                <w:noProof/>
-                <w:lang w:eastAsia="da-DK"/>
-              </w:rPr>
-              <w:tab/>
-            </w:r>
-            <w:r>
-              <w:rPr>
-                <w:rStyle w:val="Hyperlink"/>
-                <w:noProof/>
-                <w:lang w:val="en-GB"/>
-              </w:rPr>
-              <w:t>Biggest Wholesaler profit margin product (one unit purchased)</w:t>
-            </w:r>
-            <w:r>
-              <w:rPr>
-                <w:noProof/>
-                <w:webHidden/>
-              </w:rPr>
-              <w:tab/>
-            </w:r>
-            <w:r>
-              <w:rPr>
-                <w:noProof/>
-                <w:webHidden/>
-              </w:rPr>
-              <w:fldChar w:fldCharType="begin"/>
-            </w:r>
-            <w:r>
-              <w:rPr>
-                <w:noProof/>
-                <w:webHidden/>
-              </w:rPr>
-              <w:instrText xml:space="preserve"> PAGEREF _Toc369765345 \h </w:instrText>
-            </w:r>
-            <w:r>
-              <w:rPr>
-                <w:noProof/>
-                <w:webHidden/>
-              </w:rPr>
-            </w:r>
-            <w:r>
-              <w:rPr>
-                <w:noProof/>
-                <w:webHidden/>
-              </w:rPr>
-              <w:fldChar w:fldCharType="separate"/>
-            </w:r>
-            <w:r>
-              <w:rPr>
-                <w:noProof/>
-                <w:webHidden/>
-              </w:rPr>
-              <w:t>16</w:t>
-            </w:r>
-            <w:r>
-              <w:rPr>
-                <w:noProof/>
-                <w:webHidden/>
-              </w:rPr>
-              <w:fldChar w:fldCharType="end"/>
-            </w:r>
-          </w:hyperlink>
-        </w:p>
-        <w:p>
-          <w:pPr>
-            <w:pStyle w:val="Indholdsfortegnelse2"/>
-            <w:tabs>
-              <w:tab w:val="left" w:pos="880"/>
-              <w:tab w:val="right" w:leader="dot" w:pos="9628"/>
-            </w:tabs>
-            <w:rPr>
-              <w:rFonts w:eastAsiaTheme="minorEastAsia"/>
-              <w:noProof/>
-              <w:lang w:eastAsia="da-DK"/>
-            </w:rPr>
-          </w:pPr>
-          <w:hyperlink w:anchor="_Toc369765346" w:history="1">
-            <w:r>
-              <w:rPr>
-                <w:rStyle w:val="Hyperlink"/>
-                <w:noProof/>
-                <w:lang w:val="en-GB"/>
-              </w:rPr>
-              <w:t>4.5</w:t>
-            </w:r>
-            <w:r>
-              <w:rPr>
-                <w:rFonts w:eastAsiaTheme="minorEastAsia"/>
-                <w:noProof/>
-                <w:lang w:eastAsia="da-DK"/>
-              </w:rPr>
-              <w:tab/>
-            </w:r>
-            <w:r>
-              <w:rPr>
-                <w:rStyle w:val="Hyperlink"/>
-                <w:noProof/>
-                <w:lang w:val="en-GB"/>
-              </w:rPr>
-              <w:t>Biggest Web-shop profit margin product (no individual discount)</w:t>
-            </w:r>
-            <w:r>
-              <w:rPr>
-                <w:noProof/>
-                <w:webHidden/>
-              </w:rPr>
-              <w:tab/>
-            </w:r>
-            <w:r>
-              <w:rPr>
-                <w:noProof/>
-                <w:webHidden/>
-              </w:rPr>
-              <w:fldChar w:fldCharType="begin"/>
-            </w:r>
-            <w:r>
-              <w:rPr>
-                <w:noProof/>
-                <w:webHidden/>
-              </w:rPr>
-              <w:instrText xml:space="preserve"> PAGEREF _Toc369765346 \h </w:instrText>
-            </w:r>
-            <w:r>
-              <w:rPr>
-                <w:noProof/>
-                <w:webHidden/>
-              </w:rPr>
-            </w:r>
-            <w:r>
-              <w:rPr>
-                <w:noProof/>
-                <w:webHidden/>
-              </w:rPr>
-              <w:fldChar w:fldCharType="separate"/>
-            </w:r>
-            <w:r>
-              <w:rPr>
-                <w:noProof/>
-                <w:webHidden/>
-              </w:rPr>
-              <w:t>16</w:t>
-            </w:r>
-            <w:r>
-              <w:rPr>
-                <w:noProof/>
-                <w:webHidden/>
-              </w:rPr>
-              <w:fldChar w:fldCharType="end"/>
-            </w:r>
-          </w:hyperlink>
-        </w:p>
-        <w:p>
-          <w:pPr>
-            <w:pStyle w:val="Indholdsfortegnelse3"/>
-            <w:tabs>
-              <w:tab w:val="left" w:pos="1320"/>
-              <w:tab w:val="right" w:leader="dot" w:pos="9628"/>
-            </w:tabs>
-            <w:rPr>
-              <w:rFonts w:eastAsiaTheme="minorEastAsia"/>
-              <w:noProof/>
-              <w:lang w:eastAsia="da-DK"/>
-            </w:rPr>
-          </w:pPr>
-          <w:hyperlink w:anchor="_Toc369765347" w:history="1">
-            <w:r>
-              <w:rPr>
-                <w:rStyle w:val="Hyperlink"/>
-                <w:noProof/>
-                <w:lang w:val="en-GB"/>
-              </w:rPr>
-              <w:t>4.5.1</w:t>
-            </w:r>
-            <w:r>
-              <w:rPr>
-                <w:rFonts w:eastAsiaTheme="minorEastAsia"/>
-                <w:noProof/>
-                <w:lang w:eastAsia="da-DK"/>
-              </w:rPr>
-              <w:tab/>
-            </w:r>
-            <w:r>
-              <w:rPr>
-                <w:rStyle w:val="Hyperlink"/>
-                <w:noProof/>
-                <w:lang w:val="en-GB"/>
-              </w:rPr>
-              <w:t>Example result</w:t>
-            </w:r>
-            <w:r>
-              <w:rPr>
-                <w:noProof/>
-                <w:webHidden/>
-              </w:rPr>
-              <w:tab/>
-            </w:r>
-            <w:r>
-              <w:rPr>
-                <w:noProof/>
-                <w:webHidden/>
-              </w:rPr>
-              <w:fldChar w:fldCharType="begin"/>
-            </w:r>
-            <w:r>
-              <w:rPr>
-                <w:noProof/>
-                <w:webHidden/>
-              </w:rPr>
-              <w:instrText xml:space="preserve"> PAGEREF _Toc369765347 \h </w:instrText>
-            </w:r>
-            <w:r>
-              <w:rPr>
-                <w:noProof/>
-                <w:webHidden/>
-              </w:rPr>
-            </w:r>
-            <w:r>
-              <w:rPr>
-                <w:noProof/>
-                <w:webHidden/>
-              </w:rPr>
-              <w:fldChar w:fldCharType="separate"/>
-            </w:r>
-            <w:r>
-              <w:rPr>
-                <w:noProof/>
-                <w:webHidden/>
-              </w:rPr>
-              <w:t>16</w:t>
-            </w:r>
-            <w:r>
-              <w:rPr>
-                <w:noProof/>
-                <w:webHidden/>
-              </w:rPr>
-              <w:fldChar w:fldCharType="end"/>
-            </w:r>
-          </w:hyperlink>
-        </w:p>
-        <w:p>
-          <w:pPr>
-            <w:pStyle w:val="Indholdsfortegnelse2"/>
-            <w:tabs>
-              <w:tab w:val="left" w:pos="880"/>
-              <w:tab w:val="right" w:leader="dot" w:pos="9628"/>
-            </w:tabs>
-            <w:rPr>
-              <w:rFonts w:eastAsiaTheme="minorEastAsia"/>
-              <w:noProof/>
-              <w:lang w:eastAsia="da-DK"/>
-            </w:rPr>
-          </w:pPr>
-          <w:hyperlink w:anchor="_Toc369765348" w:history="1">
-            <w:r>
-              <w:rPr>
-                <w:rStyle w:val="Hyperlink"/>
-                <w:noProof/>
-                <w:lang w:val="en-GB"/>
-              </w:rPr>
-              <w:t>4.6</w:t>
-            </w:r>
-            <w:r>
-              <w:rPr>
-                <w:rFonts w:eastAsiaTheme="minorEastAsia"/>
-                <w:noProof/>
-                <w:lang w:eastAsia="da-DK"/>
-              </w:rPr>
-              <w:tab/>
-            </w:r>
-            <w:r>
-              <w:rPr>
-                <w:rStyle w:val="Hyperlink"/>
-                <w:noProof/>
-                <w:lang w:val="en-GB"/>
-              </w:rPr>
-              <w:t>Products not sold for over 1 month</w:t>
-            </w:r>
-            <w:r>
-              <w:rPr>
-                <w:noProof/>
-                <w:webHidden/>
-              </w:rPr>
-              <w:tab/>
-            </w:r>
-            <w:r>
-              <w:rPr>
-                <w:noProof/>
-                <w:webHidden/>
-              </w:rPr>
-              <w:fldChar w:fldCharType="begin"/>
-            </w:r>
-            <w:r>
-              <w:rPr>
-                <w:noProof/>
-                <w:webHidden/>
-              </w:rPr>
-              <w:instrText xml:space="preserve"> PAGEREF _Toc369765348 \h </w:instrText>
-            </w:r>
-            <w:r>
-              <w:rPr>
-                <w:noProof/>
-                <w:webHidden/>
-              </w:rPr>
-            </w:r>
-            <w:r>
-              <w:rPr>
-                <w:noProof/>
-                <w:webHidden/>
-              </w:rPr>
-              <w:fldChar w:fldCharType="separate"/>
-            </w:r>
-            <w:r>
-              <w:rPr>
-                <w:noProof/>
-                <w:webHidden/>
-              </w:rPr>
               <w:t>17</w:t>
-            </w:r>
-            <w:r>
-              <w:rPr>
-                <w:noProof/>
-                <w:webHidden/>
-              </w:rPr>
-              <w:fldChar w:fldCharType="end"/>
-            </w:r>
-          </w:hyperlink>
-        </w:p>
-        <w:p>
-          <w:pPr>
-            <w:pStyle w:val="Indholdsfortegnelse2"/>
-            <w:tabs>
-              <w:tab w:val="left" w:pos="880"/>
-              <w:tab w:val="right" w:leader="dot" w:pos="9628"/>
-            </w:tabs>
-            <w:rPr>
-              <w:rFonts w:eastAsiaTheme="minorEastAsia"/>
-              <w:noProof/>
-              <w:lang w:eastAsia="da-DK"/>
-            </w:rPr>
-          </w:pPr>
-          <w:hyperlink w:anchor="_Toc369765349" w:history="1">
-            <w:r>
-              <w:rPr>
-                <w:rStyle w:val="Hyperlink"/>
-                <w:noProof/>
-                <w:lang w:val="en-GB"/>
-              </w:rPr>
-              <w:t>4.7</w:t>
-            </w:r>
-            <w:r>
-              <w:rPr>
-                <w:rFonts w:eastAsiaTheme="minorEastAsia"/>
-                <w:noProof/>
-                <w:lang w:eastAsia="da-DK"/>
-              </w:rPr>
-              <w:tab/>
-            </w:r>
-            <w:r>
-              <w:rPr>
-                <w:rStyle w:val="Hyperlink"/>
-                <w:noProof/>
-                <w:lang w:val="en-GB"/>
-              </w:rPr>
-              <w:t>Wholesaler profit</w:t>
-            </w:r>
-            <w:r>
-              <w:rPr>
-                <w:noProof/>
-                <w:webHidden/>
-              </w:rPr>
-              <w:tab/>
-            </w:r>
-            <w:r>
-              <w:rPr>
-                <w:noProof/>
-                <w:webHidden/>
-              </w:rPr>
-              <w:fldChar w:fldCharType="begin"/>
-            </w:r>
-            <w:r>
-              <w:rPr>
-                <w:noProof/>
-                <w:webHidden/>
-              </w:rPr>
-              <w:instrText xml:space="preserve"> PAGEREF _Toc369765349 \h </w:instrText>
-            </w:r>
-            <w:r>
-              <w:rPr>
-                <w:noProof/>
-                <w:webHidden/>
-              </w:rPr>
-            </w:r>
-            <w:r>
-              <w:rPr>
-                <w:noProof/>
-                <w:webHidden/>
-              </w:rPr>
-              <w:fldChar w:fldCharType="separate"/>
-            </w:r>
-            <w:r>
-              <w:rPr>
-                <w:noProof/>
-                <w:webHidden/>
-              </w:rPr>
-              <w:t>17</w:t>
-            </w:r>
-            <w:r>
-              <w:rPr>
-                <w:noProof/>
-                <w:webHidden/>
-              </w:rPr>
-              <w:fldChar w:fldCharType="end"/>
-            </w:r>
-          </w:hyperlink>
-        </w:p>
-        <w:p>
-          <w:pPr>
-            <w:pStyle w:val="Indholdsfortegnelse2"/>
-            <w:tabs>
-              <w:tab w:val="left" w:pos="880"/>
-              <w:tab w:val="right" w:leader="dot" w:pos="9628"/>
-            </w:tabs>
-            <w:rPr>
-              <w:rFonts w:eastAsiaTheme="minorEastAsia"/>
-              <w:noProof/>
-              <w:lang w:eastAsia="da-DK"/>
-            </w:rPr>
-          </w:pPr>
-          <w:hyperlink w:anchor="_Toc369765350" w:history="1">
-            <w:r>
-              <w:rPr>
-                <w:rStyle w:val="Hyperlink"/>
-                <w:noProof/>
-                <w:lang w:val="en-GB"/>
-              </w:rPr>
-              <w:t>4.8</w:t>
-            </w:r>
-            <w:r>
-              <w:rPr>
-                <w:rFonts w:eastAsiaTheme="minorEastAsia"/>
-                <w:noProof/>
-                <w:lang w:eastAsia="da-DK"/>
-              </w:rPr>
-              <w:tab/>
-            </w:r>
-            <w:r>
-              <w:rPr>
-                <w:rStyle w:val="Hyperlink"/>
-                <w:noProof/>
-                <w:lang w:val="en-GB"/>
-              </w:rPr>
-              <w:t>Invoice view</w:t>
-            </w:r>
-            <w:r>
-              <w:rPr>
-                <w:noProof/>
-                <w:webHidden/>
-              </w:rPr>
-              <w:tab/>
-            </w:r>
-            <w:r>
-              <w:rPr>
-                <w:noProof/>
-                <w:webHidden/>
-              </w:rPr>
-              <w:fldChar w:fldCharType="begin"/>
-            </w:r>
-            <w:r>
-              <w:rPr>
-                <w:noProof/>
-                <w:webHidden/>
-              </w:rPr>
-              <w:instrText xml:space="preserve"> PAGEREF _Toc369765350 \h </w:instrText>
-            </w:r>
-            <w:r>
-              <w:rPr>
-                <w:noProof/>
-                <w:webHidden/>
-              </w:rPr>
-            </w:r>
-            <w:r>
-              <w:rPr>
-                <w:noProof/>
-                <w:webHidden/>
-              </w:rPr>
-              <w:fldChar w:fldCharType="separate"/>
-            </w:r>
-            <w:r>
-              <w:rPr>
-                <w:noProof/>
-                <w:webHidden/>
-              </w:rPr>
-              <w:t>17</w:t>
-            </w:r>
-            <w:r>
-              <w:rPr>
-                <w:noProof/>
-                <w:webHidden/>
-              </w:rPr>
-              <w:fldChar w:fldCharType="end"/>
-            </w:r>
-          </w:hyperlink>
-        </w:p>
-        <w:p>
-          <w:pPr>
-            <w:pStyle w:val="Indholdsfortegnelse1"/>
-            <w:tabs>
-              <w:tab w:val="left" w:pos="440"/>
-              <w:tab w:val="right" w:leader="dot" w:pos="9628"/>
-            </w:tabs>
-            <w:rPr>
-              <w:rFonts w:eastAsiaTheme="minorEastAsia"/>
-              <w:noProof/>
-              <w:lang w:eastAsia="da-DK"/>
-            </w:rPr>
-          </w:pPr>
-          <w:hyperlink w:anchor="_Toc369765351" w:history="1">
-            <w:r>
-              <w:rPr>
-                <w:rStyle w:val="Hyperlink"/>
-                <w:noProof/>
-                <w:lang w:val="en-GB"/>
-              </w:rPr>
-              <w:t>5</w:t>
-            </w:r>
-            <w:r>
-              <w:rPr>
-                <w:rFonts w:eastAsiaTheme="minorEastAsia"/>
-                <w:noProof/>
-                <w:lang w:eastAsia="da-DK"/>
-              </w:rPr>
-              <w:tab/>
-            </w:r>
-            <w:r>
-              <w:rPr>
-                <w:rStyle w:val="Hyperlink"/>
-                <w:noProof/>
-                <w:lang w:val="en-GB"/>
-              </w:rPr>
-              <w:t>Perfor</w:t>
-            </w:r>
-            <w:r>
-              <w:rPr>
-                <w:rStyle w:val="Hyperlink"/>
-                <w:noProof/>
-                <w:lang w:val="en-GB"/>
-              </w:rPr>
-              <w:t>m</w:t>
-            </w:r>
-            <w:r>
-              <w:rPr>
-                <w:rStyle w:val="Hyperlink"/>
-                <w:noProof/>
-                <w:lang w:val="en-GB"/>
-              </w:rPr>
-              <w:t>ance and indexes</w:t>
-            </w:r>
-            <w:r>
-              <w:rPr>
-                <w:noProof/>
-                <w:webHidden/>
-              </w:rPr>
-              <w:tab/>
-            </w:r>
-            <w:r>
-              <w:rPr>
-                <w:noProof/>
-                <w:webHidden/>
-              </w:rPr>
-              <w:fldChar w:fldCharType="begin"/>
-            </w:r>
-            <w:r>
-              <w:rPr>
-                <w:noProof/>
-                <w:webHidden/>
-              </w:rPr>
-              <w:instrText xml:space="preserve"> PAGEREF _Toc369765351 \h </w:instrText>
-            </w:r>
-            <w:r>
-              <w:rPr>
-                <w:noProof/>
-                <w:webHidden/>
-              </w:rPr>
-            </w:r>
-            <w:r>
-              <w:rPr>
-                <w:noProof/>
-                <w:webHidden/>
-              </w:rPr>
-              <w:fldChar w:fldCharType="separate"/>
-            </w:r>
-            <w:r>
-              <w:rPr>
-                <w:noProof/>
-                <w:webHidden/>
-              </w:rPr>
-              <w:t>17</w:t>
-            </w:r>
-            <w:r>
-              <w:rPr>
-                <w:noProof/>
-                <w:webHidden/>
-              </w:rPr>
-              <w:fldChar w:fldCharType="end"/>
-            </w:r>
-          </w:hyperlink>
-        </w:p>
-        <w:p>
-          <w:pPr>
-            <w:pStyle w:val="Indholdsfortegnelse1"/>
-            <w:tabs>
-              <w:tab w:val="left" w:pos="440"/>
-              <w:tab w:val="right" w:leader="dot" w:pos="9628"/>
-            </w:tabs>
-            <w:rPr>
-              <w:rFonts w:eastAsiaTheme="minorEastAsia"/>
-              <w:noProof/>
-              <w:lang w:eastAsia="da-DK"/>
-            </w:rPr>
-          </w:pPr>
-          <w:hyperlink w:anchor="_Toc369765352" w:history="1">
-            <w:r>
-              <w:rPr>
-                <w:rStyle w:val="Hyperlink"/>
-                <w:noProof/>
-                <w:lang w:val="en-GB"/>
-              </w:rPr>
-              <w:t>6</w:t>
-            </w:r>
-            <w:r>
-              <w:rPr>
-                <w:rFonts w:eastAsiaTheme="minorEastAsia"/>
-                <w:noProof/>
-                <w:lang w:eastAsia="da-DK"/>
-              </w:rPr>
-              <w:tab/>
-            </w:r>
-            <w:r>
-              <w:rPr>
-                <w:rStyle w:val="Hyperlink"/>
-                <w:noProof/>
-                <w:lang w:val="en-GB"/>
-              </w:rPr>
-              <w:t>Transactions</w:t>
-            </w:r>
-            <w:r>
-              <w:rPr>
-                <w:noProof/>
-                <w:webHidden/>
-              </w:rPr>
-              <w:tab/>
-            </w:r>
-            <w:r>
-              <w:rPr>
-                <w:noProof/>
-                <w:webHidden/>
-              </w:rPr>
-              <w:fldChar w:fldCharType="begin"/>
-            </w:r>
-            <w:r>
-              <w:rPr>
-                <w:noProof/>
-                <w:webHidden/>
-              </w:rPr>
-              <w:instrText xml:space="preserve"> PAGEREF _Toc369765352 \h </w:instrText>
-            </w:r>
-            <w:r>
-              <w:rPr>
-                <w:noProof/>
-                <w:webHidden/>
-              </w:rPr>
-            </w:r>
-            <w:r>
-              <w:rPr>
-                <w:noProof/>
-                <w:webHidden/>
-              </w:rPr>
-              <w:fldChar w:fldCharType="separate"/>
-            </w:r>
-            <w:r>
-              <w:rPr>
-                <w:noProof/>
-                <w:webHidden/>
-              </w:rPr>
-              <w:t>17</w:t>
-            </w:r>
-            <w:r>
-              <w:rPr>
-                <w:noProof/>
-                <w:webHidden/>
-              </w:rPr>
-              <w:fldChar w:fldCharType="end"/>
-            </w:r>
-          </w:hyperlink>
-        </w:p>
-        <w:p>
-          <w:pPr>
-            <w:pStyle w:val="Indholdsfortegnelse1"/>
-            <w:tabs>
-              <w:tab w:val="left" w:pos="440"/>
-              <w:tab w:val="right" w:leader="dot" w:pos="9628"/>
-            </w:tabs>
-            <w:rPr>
-              <w:rFonts w:eastAsiaTheme="minorEastAsia"/>
-              <w:noProof/>
-              <w:lang w:eastAsia="da-DK"/>
-            </w:rPr>
-          </w:pPr>
-          <w:hyperlink w:anchor="_Toc369765353" w:history="1">
-            <w:r>
-              <w:rPr>
-                <w:rStyle w:val="Hyperlink"/>
-                <w:noProof/>
-                <w:lang w:val="en-GB"/>
-              </w:rPr>
-              <w:t>7</w:t>
-            </w:r>
-            <w:r>
-              <w:rPr>
-                <w:rFonts w:eastAsiaTheme="minorEastAsia"/>
-                <w:noProof/>
-                <w:lang w:eastAsia="da-DK"/>
-              </w:rPr>
-              <w:tab/>
-            </w:r>
-            <w:r>
-              <w:rPr>
-                <w:rStyle w:val="Hyperlink"/>
-                <w:noProof/>
-                <w:lang w:val="en-GB"/>
-              </w:rPr>
-              <w:t>Appendix</w:t>
-            </w:r>
-            <w:r>
-              <w:rPr>
-                <w:noProof/>
-                <w:webHidden/>
-              </w:rPr>
-              <w:tab/>
-            </w:r>
-            <w:r>
-              <w:rPr>
-                <w:noProof/>
-                <w:webHidden/>
-              </w:rPr>
-              <w:fldChar w:fldCharType="begin"/>
-            </w:r>
-            <w:r>
-              <w:rPr>
-                <w:noProof/>
-                <w:webHidden/>
-              </w:rPr>
-              <w:instrText xml:space="preserve"> PAGEREF _Toc369765353 \h </w:instrText>
-            </w:r>
-            <w:r>
-              <w:rPr>
-                <w:noProof/>
-                <w:webHidden/>
-              </w:rPr>
-            </w:r>
-            <w:r>
-              <w:rPr>
-                <w:noProof/>
-                <w:webHidden/>
-              </w:rPr>
-              <w:fldChar w:fldCharType="separate"/>
-            </w:r>
-            <w:r>
-              <w:rPr>
-                <w:noProof/>
-                <w:webHidden/>
-              </w:rPr>
-              <w:t>17</w:t>
-            </w:r>
-            <w:r>
-              <w:rPr>
-                <w:noProof/>
-                <w:webHidden/>
-              </w:rPr>
-              <w:fldChar w:fldCharType="end"/>
-            </w:r>
-          </w:hyperlink>
-        </w:p>
-        <w:p>
-          <w:pPr>
-            <w:pStyle w:val="Indholdsfortegnelse2"/>
-            <w:tabs>
-              <w:tab w:val="left" w:pos="880"/>
-              <w:tab w:val="right" w:leader="dot" w:pos="9628"/>
-            </w:tabs>
-            <w:rPr>
-              <w:rFonts w:eastAsiaTheme="minorEastAsia"/>
-              <w:noProof/>
-              <w:lang w:eastAsia="da-DK"/>
-            </w:rPr>
-          </w:pPr>
-          <w:hyperlink w:anchor="_Toc369765354" w:history="1">
-            <w:r>
-              <w:rPr>
-                <w:rStyle w:val="Hyperlink"/>
-                <w:noProof/>
-                <w:lang w:val="en-GB"/>
-              </w:rPr>
-              <w:t>7.1</w:t>
-            </w:r>
-            <w:r>
-              <w:rPr>
-                <w:rFonts w:eastAsiaTheme="minorEastAsia"/>
-                <w:noProof/>
-                <w:lang w:eastAsia="da-DK"/>
-              </w:rPr>
-              <w:tab/>
-            </w:r>
-            <w:r>
-              <w:rPr>
-                <w:rStyle w:val="Hyperlink"/>
-                <w:noProof/>
-                <w:lang w:val="en-GB"/>
-              </w:rPr>
-              <w:t>Installation manual</w:t>
-            </w:r>
-            <w:r>
-              <w:rPr>
-                <w:noProof/>
-                <w:webHidden/>
-              </w:rPr>
-              <w:tab/>
-            </w:r>
-            <w:r>
-              <w:rPr>
-                <w:noProof/>
-                <w:webHidden/>
-              </w:rPr>
-              <w:fldChar w:fldCharType="begin"/>
-            </w:r>
-            <w:r>
-              <w:rPr>
-                <w:noProof/>
-                <w:webHidden/>
-              </w:rPr>
-              <w:instrText xml:space="preserve"> PAGEREF _Toc369765354 \h </w:instrText>
-            </w:r>
-            <w:r>
-              <w:rPr>
-                <w:noProof/>
-                <w:webHidden/>
-              </w:rPr>
-            </w:r>
-            <w:r>
-              <w:rPr>
-                <w:noProof/>
-                <w:webHidden/>
-              </w:rPr>
-              <w:fldChar w:fldCharType="separate"/>
-            </w:r>
-            <w:r>
-              <w:rPr>
-                <w:noProof/>
-                <w:webHidden/>
-              </w:rPr>
-              <w:t>18</w:t>
             </w:r>
             <w:r>
               <w:rPr>
@@ -3622,7 +3518,7 @@
       <w:pPr>
         <w:pStyle w:val="Overskrift1"/>
       </w:pPr>
-      <w:bookmarkStart w:id="0" w:name="_Toc369765315"/>
+      <w:bookmarkStart w:id="0" w:name="_Toc369767727"/>
       <w:proofErr w:type="spellStart"/>
       <w:r>
         <w:t>Introduction</w:t>
@@ -3753,7 +3649,7 @@
           <w:lang w:val="en-GB"/>
         </w:rPr>
       </w:pPr>
-      <w:bookmarkStart w:id="1" w:name="_Toc369765316"/>
+      <w:bookmarkStart w:id="1" w:name="_Toc369767728"/>
       <w:r>
         <w:rPr>
           <w:lang w:val="en-GB"/>
@@ -3854,7 +3750,7 @@
           <w:lang w:val="en-GB"/>
         </w:rPr>
       </w:pPr>
-      <w:bookmarkStart w:id="2" w:name="_Toc369765317"/>
+      <w:bookmarkStart w:id="2" w:name="_Toc369767729"/>
       <w:r>
         <w:rPr>
           <w:lang w:val="en-GB"/>
@@ -3956,7 +3852,7 @@
           <w:lang w:val="en-GB"/>
         </w:rPr>
       </w:pPr>
-      <w:bookmarkStart w:id="3" w:name="_Toc369765318"/>
+      <w:bookmarkStart w:id="3" w:name="_Toc369767730"/>
       <w:r>
         <w:rPr>
           <w:lang w:val="en-GB"/>
@@ -4132,7 +4028,7 @@
           <w:lang w:val="en-GB"/>
         </w:rPr>
       </w:pPr>
-      <w:bookmarkStart w:id="4" w:name="_Toc369765319"/>
+      <w:bookmarkStart w:id="4" w:name="_Toc369767731"/>
       <w:r>
         <w:rPr>
           <w:lang w:val="en-GB"/>
@@ -4346,7 +4242,7 @@
           <w:lang w:val="en-GB"/>
         </w:rPr>
       </w:pPr>
-      <w:bookmarkStart w:id="5" w:name="_Toc369765320"/>
+      <w:bookmarkStart w:id="5" w:name="_Toc369767732"/>
       <w:r>
         <w:rPr>
           <w:lang w:val="en-GB"/>
@@ -4571,7 +4467,7 @@
           <w:lang w:val="en-GB"/>
         </w:rPr>
       </w:pPr>
-      <w:bookmarkStart w:id="6" w:name="_Toc369765321"/>
+      <w:bookmarkStart w:id="6" w:name="_Toc369767733"/>
       <w:r>
         <w:rPr>
           <w:lang w:val="en-GB"/>
@@ -4601,7 +4497,7 @@
           <w:lang w:val="en-GB"/>
         </w:rPr>
       </w:pPr>
-      <w:bookmarkStart w:id="7" w:name="_Toc369765322"/>
+      <w:bookmarkStart w:id="7" w:name="_Toc369767734"/>
       <w:r>
         <w:rPr>
           <w:lang w:val="en-GB"/>
@@ -4856,7 +4752,7 @@
           <w:lang w:val="en-GB"/>
         </w:rPr>
       </w:pPr>
-      <w:bookmarkStart w:id="8" w:name="_Toc369765323"/>
+      <w:bookmarkStart w:id="8" w:name="_Toc369767735"/>
       <w:r>
         <w:rPr>
           <w:lang w:val="en-GB"/>
@@ -5113,7 +5009,7 @@
           <w:lang w:val="en-GB"/>
         </w:rPr>
       </w:pPr>
-      <w:bookmarkStart w:id="9" w:name="_Toc369765324"/>
+      <w:bookmarkStart w:id="9" w:name="_Toc369767736"/>
       <w:r>
         <w:rPr>
           <w:lang w:val="en-GB"/>
@@ -5277,7 +5173,7 @@
           <w:lang w:val="en-GB"/>
         </w:rPr>
       </w:pPr>
-      <w:bookmarkStart w:id="10" w:name="_Toc369765325"/>
+      <w:bookmarkStart w:id="10" w:name="_Toc369767737"/>
       <w:r>
         <w:rPr>
           <w:lang w:val="en-GB"/>
@@ -5373,7 +5269,7 @@
           <w:lang w:val="en-GB"/>
         </w:rPr>
       </w:pPr>
-      <w:bookmarkStart w:id="11" w:name="_Toc369765326"/>
+      <w:bookmarkStart w:id="11" w:name="_Toc369767738"/>
       <w:r>
         <w:rPr>
           <w:lang w:val="en-GB"/>
@@ -5628,7 +5524,7 @@
           <w:lang w:val="en-GB"/>
         </w:rPr>
       </w:pPr>
-      <w:bookmarkStart w:id="12" w:name="_Toc369765327"/>
+      <w:bookmarkStart w:id="12" w:name="_Toc369767739"/>
       <w:r>
         <w:rPr>
           <w:lang w:val="en-GB"/>
@@ -5736,7 +5632,7 @@
           <w:lang w:val="en-GB"/>
         </w:rPr>
       </w:pPr>
-      <w:bookmarkStart w:id="13" w:name="_Toc369765328"/>
+      <w:bookmarkStart w:id="13" w:name="_Toc369767740"/>
       <w:r>
         <w:rPr>
           <w:lang w:val="en-GB"/>
@@ -5991,7 +5887,7 @@
           <w:lang w:val="en-GB"/>
         </w:rPr>
       </w:pPr>
-      <w:bookmarkStart w:id="14" w:name="_Toc369765329"/>
+      <w:bookmarkStart w:id="14" w:name="_Toc369767741"/>
       <w:r>
         <w:rPr>
           <w:lang w:val="en-GB"/>
@@ -6031,7 +5927,7 @@
           <v:shape id="_x0000_i1025" type="#_x0000_t75" style="width:481.5pt;height:392.25pt" o:ole="">
             <v:imagedata r:id="rId8" o:title=""/>
           </v:shape>
-          <o:OLEObject Type="Embed" ProgID="Visio.Drawing.11" ShapeID="_x0000_i1025" DrawAspect="Content" ObjectID="_1443507205" r:id="rId9"/>
+          <o:OLEObject Type="Embed" ProgID="Visio.Drawing.11" ShapeID="_x0000_i1025" DrawAspect="Content" ObjectID="_1443512539" r:id="rId9"/>
         </w:object>
       </w:r>
     </w:p>
@@ -6647,24 +6543,16 @@
     </w:p>
     <w:p>
       <w:pPr>
-        <w:rPr>
-          <w:lang w:val="en-GB"/>
-        </w:rPr>
-      </w:pPr>
-    </w:p>
-    <w:p>
-      <w:pPr>
         <w:pStyle w:val="Overskrift3"/>
         <w:rPr>
           <w:lang w:val="en-GB"/>
         </w:rPr>
       </w:pPr>
-      <w:bookmarkStart w:id="15" w:name="_Toc369765330"/>
-      <w:r>
-        <w:rPr>
-          <w:lang w:val="en-GB"/>
-        </w:rPr>
-        <w:lastRenderedPageBreak/>
+      <w:bookmarkStart w:id="15" w:name="_Toc369767742"/>
+      <w:r>
+        <w:rPr>
+          <w:lang w:val="en-GB"/>
+        </w:rPr>
         <w:t>Customer relationship diagram</w:t>
       </w:r>
       <w:bookmarkEnd w:id="15"/>
@@ -6678,7 +6566,7 @@
           <v:shape id="_x0000_i1026" type="#_x0000_t75" style="width:481.5pt;height:609.75pt" o:ole="">
             <v:imagedata r:id="rId10" o:title=""/>
           </v:shape>
-          <o:OLEObject Type="Embed" ProgID="Visio.Drawing.11" ShapeID="_x0000_i1026" DrawAspect="Content" ObjectID="_1443507206" r:id="rId11"/>
+          <o:OLEObject Type="Embed" ProgID="Visio.Drawing.11" ShapeID="_x0000_i1026" DrawAspect="Content" ObjectID="_1443512540" r:id="rId11"/>
         </w:object>
       </w:r>
     </w:p>
@@ -6721,7 +6609,6 @@
         <w:rPr>
           <w:lang w:val="en-GB"/>
         </w:rPr>
-        <w:lastRenderedPageBreak/>
         <w:t>CustomerOrders</w:t>
       </w:r>
       <w:proofErr w:type="spellEnd"/>
@@ -7159,7 +7046,7 @@
           <w:lang w:val="en-GB"/>
         </w:rPr>
       </w:pPr>
-      <w:bookmarkStart w:id="16" w:name="_Toc369765331"/>
+      <w:bookmarkStart w:id="16" w:name="_Toc369767743"/>
       <w:r>
         <w:rPr>
           <w:lang w:val="en-GB"/>
@@ -7170,22 +7057,58 @@
       <w:bookmarkEnd w:id="16"/>
     </w:p>
     <w:p>
-      <w:pPr>
-        <w:rPr>
-          <w:lang w:val="en-GB"/>
-        </w:rPr>
-      </w:pPr>
       <w:r>
         <w:object w:dxaOrig="13085" w:dyaOrig="15608">
           <v:shape id="_x0000_i1027" type="#_x0000_t75" style="width:481.5pt;height:574.5pt" o:ole="">
             <v:imagedata r:id="rId12" o:title=""/>
           </v:shape>
-          <o:OLEObject Type="Embed" ProgID="Visio.Drawing.11" ShapeID="_x0000_i1027" DrawAspect="Content" ObjectID="_1443507207" r:id="rId13"/>
+          <o:OLEObject Type="Embed" ProgID="Visio.Drawing.11" ShapeID="_x0000_i1027" DrawAspect="Content" ObjectID="_1443512541" r:id="rId13"/>
         </w:object>
       </w:r>
     </w:p>
     <w:p>
       <w:pPr>
+        <w:pStyle w:val="Overskrift4"/>
+        <w:rPr>
+          <w:lang w:val="en-GB"/>
+        </w:rPr>
+      </w:pPr>
+      <w:r>
+        <w:rPr>
+          <w:lang w:val="en-GB"/>
+        </w:rPr>
+        <w:t>Note</w:t>
+      </w:r>
+    </w:p>
+    <w:p>
+      <w:pPr>
+        <w:rPr>
+          <w:lang w:val="en-GB"/>
+        </w:rPr>
+      </w:pPr>
+      <w:r>
+        <w:rPr>
+          <w:lang w:val="en-GB"/>
+        </w:rPr>
+        <w:t>We must consider how</w:t>
+      </w:r>
+      <w:r>
+        <w:rPr>
+          <w:lang w:val="en-GB"/>
+        </w:rPr>
+        <w:t xml:space="preserve"> the delivery cost is determined. Perhaps the delivery terms, which are a value now, should be an entity? This allows for delivery price and time estimates and price per kg.</w:t>
+      </w:r>
+    </w:p>
+    <w:p>
+      <w:pPr>
+        <w:spacing w:after="0"/>
+        <w:rPr>
+          <w:lang w:val="en-GB"/>
+        </w:rPr>
+      </w:pPr>
+    </w:p>
+    <w:p>
+      <w:pPr>
         <w:spacing w:after="0"/>
         <w:rPr>
           <w:lang w:val="en-GB"/>
@@ -7207,13 +7130,12 @@
           <w:lang w:val="en-GB"/>
         </w:rPr>
       </w:pPr>
-      <w:bookmarkStart w:id="17" w:name="_Toc369765332"/>
-      <w:r>
-        <w:rPr>
-          <w:lang w:val="en-GB"/>
-        </w:rPr>
-        <w:lastRenderedPageBreak/>
-        <w:t>Customer attribute diagram</w:t>
+      <w:bookmarkStart w:id="17" w:name="_Toc369767744"/>
+      <w:r>
+        <w:rPr>
+          <w:lang w:val="en-GB"/>
+        </w:rPr>
+        <w:t>Product attribute diagram</w:t>
       </w:r>
       <w:bookmarkEnd w:id="17"/>
     </w:p>
@@ -7224,84 +7146,12 @@
           <w:lang w:val="en-GB"/>
         </w:rPr>
       </w:pPr>
-    </w:p>
-    <w:p>
-      <w:pPr>
-        <w:spacing w:after="0"/>
-        <w:rPr>
-          <w:lang w:val="en-GB"/>
-        </w:rPr>
-      </w:pPr>
-    </w:p>
-    <w:p>
-      <w:pPr>
-        <w:spacing w:after="0"/>
-        <w:rPr>
-          <w:lang w:val="en-GB"/>
-        </w:rPr>
-      </w:pPr>
-    </w:p>
-    <w:p>
-      <w:pPr>
-        <w:spacing w:after="0"/>
-        <w:rPr>
-          <w:lang w:val="en-GB"/>
-        </w:rPr>
-      </w:pPr>
-    </w:p>
-    <w:p>
-      <w:pPr>
-        <w:spacing w:after="0"/>
-        <w:rPr>
-          <w:lang w:val="en-GB"/>
-        </w:rPr>
-      </w:pPr>
-    </w:p>
-    <w:p>
-      <w:pPr>
-        <w:spacing w:after="0"/>
-        <w:rPr>
-          <w:lang w:val="en-GB"/>
-        </w:rPr>
-      </w:pPr>
-    </w:p>
-    <w:p>
-      <w:pPr>
-        <w:spacing w:after="0"/>
-        <w:rPr>
-          <w:lang w:val="en-GB"/>
-        </w:rPr>
-      </w:pPr>
-    </w:p>
-    <w:p>
-      <w:pPr>
-        <w:pStyle w:val="Overskrift3"/>
-        <w:rPr>
-          <w:lang w:val="en-GB"/>
-        </w:rPr>
-      </w:pPr>
-      <w:bookmarkStart w:id="18" w:name="_Toc369765333"/>
-      <w:r>
-        <w:rPr>
-          <w:lang w:val="en-GB"/>
-        </w:rPr>
-        <w:t>Product attribute diagram</w:t>
-      </w:r>
-      <w:bookmarkEnd w:id="18"/>
-    </w:p>
-    <w:p>
-      <w:pPr>
-        <w:spacing w:after="0"/>
-        <w:rPr>
-          <w:lang w:val="en-GB"/>
-        </w:rPr>
-      </w:pPr>
       <w:r>
         <w:object w:dxaOrig="8720" w:dyaOrig="7056">
-          <v:shape id="_x0000_i1028" type="#_x0000_t75" style="width:435.75pt;height:352.5pt" o:ole="">
+          <v:shape id="_x0000_i1028" type="#_x0000_t75" style="width:324pt;height:262.5pt" o:ole="">
             <v:imagedata r:id="rId14" o:title=""/>
           </v:shape>
-          <o:OLEObject Type="Embed" ProgID="Visio.Drawing.11" ShapeID="_x0000_i1028" DrawAspect="Content" ObjectID="_1443507208" r:id="rId15"/>
+          <o:OLEObject Type="Embed" ProgID="Visio.Drawing.11" ShapeID="_x0000_i1028" DrawAspect="Content" ObjectID="_1443512542" r:id="rId15"/>
         </w:object>
       </w:r>
     </w:p>
@@ -7312,15 +7162,14 @@
           <w:lang w:val="en-GB"/>
         </w:rPr>
       </w:pPr>
-      <w:bookmarkStart w:id="19" w:name="_Toc369765334"/>
-      <w:r>
-        <w:rPr>
-          <w:lang w:val="en-GB"/>
-        </w:rPr>
-        <w:lastRenderedPageBreak/>
+      <w:bookmarkStart w:id="18" w:name="_Toc369767745"/>
+      <w:r>
+        <w:rPr>
+          <w:lang w:val="en-GB"/>
+        </w:rPr>
         <w:t>Web-shop attribute diagram</w:t>
       </w:r>
-      <w:bookmarkEnd w:id="19"/>
+      <w:bookmarkEnd w:id="18"/>
     </w:p>
     <w:p>
       <w:pPr>
@@ -7328,10 +7177,10 @@
       </w:pPr>
       <w:r>
         <w:object w:dxaOrig="6780" w:dyaOrig="6253">
-          <v:shape id="_x0000_i1029" type="#_x0000_t75" style="width:339pt;height:312pt" o:ole="">
+          <v:shape id="_x0000_i1029" type="#_x0000_t75" style="width:252.75pt;height:232.5pt" o:ole="">
             <v:imagedata r:id="rId16" o:title=""/>
           </v:shape>
-          <o:OLEObject Type="Embed" ProgID="Visio.Drawing.11" ShapeID="_x0000_i1029" DrawAspect="Content" ObjectID="_1443507209" r:id="rId17"/>
+          <o:OLEObject Type="Embed" ProgID="Visio.Drawing.11" ShapeID="_x0000_i1029" DrawAspect="Content" ObjectID="_1443512543" r:id="rId17"/>
         </w:object>
       </w:r>
     </w:p>
@@ -7383,6 +7232,14 @@
     </w:p>
     <w:p>
       <w:pPr>
+        <w:spacing w:after="0"/>
+        <w:rPr>
+          <w:lang w:val="en-GB"/>
+        </w:rPr>
+      </w:pPr>
+    </w:p>
+    <w:p>
+      <w:pPr>
         <w:rPr>
           <w:lang w:val="en-GB"/>
         </w:rPr>
@@ -7395,124 +7252,14 @@
           <w:lang w:val="en-GB"/>
         </w:rPr>
       </w:pPr>
-      <w:bookmarkStart w:id="20" w:name="_Toc369765335"/>
-      <w:r>
-        <w:rPr>
-          <w:lang w:val="en-GB"/>
-        </w:rPr>
-        <w:t xml:space="preserve">Manufacturer </w:t>
-      </w:r>
-      <w:r>
-        <w:rPr>
-          <w:lang w:val="en-GB"/>
-        </w:rPr>
-        <w:t xml:space="preserve">attribute </w:t>
-      </w:r>
-      <w:r>
-        <w:rPr>
-          <w:lang w:val="en-GB"/>
-        </w:rPr>
-        <w:t>diagram</w:t>
-      </w:r>
-      <w:bookmarkEnd w:id="20"/>
-    </w:p>
-    <w:p>
-      <w:pPr>
-        <w:spacing w:after="0"/>
-      </w:pPr>
-    </w:p>
-    <w:p>
-      <w:pPr>
-        <w:spacing w:after="0"/>
-        <w:rPr>
-          <w:lang w:val="en-GB"/>
-        </w:rPr>
-      </w:pPr>
-    </w:p>
-    <w:p>
-      <w:pPr>
-        <w:pStyle w:val="Overskrift4"/>
-        <w:rPr>
-          <w:lang w:val="en-GB"/>
-        </w:rPr>
-      </w:pPr>
-      <w:r>
-        <w:rPr>
-          <w:lang w:val="en-GB"/>
-        </w:rPr>
-        <w:t>Note</w:t>
-      </w:r>
-    </w:p>
-    <w:p>
-      <w:pPr>
-        <w:pStyle w:val="Listeafsnit"/>
-        <w:numPr>
-          <w:ilvl w:val="0"/>
-          <w:numId w:val="22"/>
-        </w:numPr>
-        <w:rPr>
-          <w:lang w:val="en-GB"/>
-        </w:rPr>
-      </w:pPr>
-      <w:r>
-        <w:rPr>
-          <w:lang w:val="en-GB"/>
-        </w:rPr>
-        <w:t>We must consider how</w:t>
-      </w:r>
-      <w:r>
-        <w:rPr>
-          <w:lang w:val="en-GB"/>
-        </w:rPr>
-        <w:t xml:space="preserve"> the delivery cost is determined. Perhaps the delivery </w:t>
-      </w:r>
-      <w:r>
-        <w:rPr>
-          <w:lang w:val="en-GB"/>
-        </w:rPr>
-        <w:t>terms, which are</w:t>
-      </w:r>
-      <w:r>
-        <w:rPr>
-          <w:lang w:val="en-GB"/>
-        </w:rPr>
-        <w:t xml:space="preserve"> a value now</w:t>
-      </w:r>
-      <w:r>
-        <w:rPr>
-          <w:lang w:val="en-GB"/>
-        </w:rPr>
-        <w:t>,</w:t>
-      </w:r>
-      <w:r>
-        <w:rPr>
-          <w:lang w:val="en-GB"/>
-        </w:rPr>
-        <w:t xml:space="preserve"> should be an entity?</w:t>
-      </w:r>
-      <w:r>
-        <w:rPr>
-          <w:lang w:val="en-GB"/>
-        </w:rPr>
-        <w:t xml:space="preserve"> This allows for delivery price and time estimates and price per kg. </w:t>
-      </w:r>
-    </w:p>
-    <w:p>
-      <w:pPr>
-        <w:pStyle w:val="Overskrift3"/>
-        <w:rPr>
-          <w:lang w:val="en-GB"/>
-        </w:rPr>
-      </w:pPr>
-      <w:bookmarkStart w:id="21" w:name="_Toc369765336"/>
-      <w:r>
-        <w:rPr>
-          <w:lang w:val="en-GB"/>
-        </w:rPr>
-        <w:lastRenderedPageBreak/>
+      <w:bookmarkStart w:id="19" w:name="_Toc369767746"/>
+      <w:r>
+        <w:rPr>
+          <w:lang w:val="en-GB"/>
+        </w:rPr>
         <w:t>Pricing plan attribute diagram</w:t>
       </w:r>
-      <w:bookmarkEnd w:id="21"/>
+      <w:bookmarkEnd w:id="19"/>
     </w:p>
     <w:p>
       <w:pPr>
@@ -7523,10 +7270,10 @@
       </w:pPr>
       <w:r>
         <w:object w:dxaOrig="8011" w:dyaOrig="5177">
-          <v:shape id="_x0000_i1030" type="#_x0000_t75" style="width:400.5pt;height:258.75pt" o:ole="">
+          <v:shape id="_x0000_i1030" type="#_x0000_t75" style="width:273.75pt;height:177pt" o:ole="">
             <v:imagedata r:id="rId18" o:title=""/>
           </v:shape>
-          <o:OLEObject Type="Embed" ProgID="Visio.Drawing.11" ShapeID="_x0000_i1030" DrawAspect="Content" ObjectID="_1443507210" r:id="rId19"/>
+          <o:OLEObject Type="Embed" ProgID="Visio.Drawing.11" ShapeID="_x0000_i1030" DrawAspect="Content" ObjectID="_1443512544" r:id="rId19"/>
         </w:object>
       </w:r>
     </w:p>
@@ -7617,7 +7364,7 @@
           <w:lang w:val="en-GB"/>
         </w:rPr>
       </w:pPr>
-      <w:bookmarkStart w:id="22" w:name="_Toc369765337"/>
+      <w:bookmarkStart w:id="20" w:name="_Toc369767747"/>
       <w:r>
         <w:rPr>
           <w:lang w:val="en-GB"/>
@@ -7642,6 +7389,53 @@
         </w:rPr>
         <w:t xml:space="preserve"> dependencies</w:t>
       </w:r>
+      <w:bookmarkEnd w:id="20"/>
+    </w:p>
+    <w:p>
+      <w:pPr>
+        <w:spacing w:after="0"/>
+        <w:rPr>
+          <w:lang w:val="en-GB"/>
+        </w:rPr>
+      </w:pPr>
+    </w:p>
+    <w:p>
+      <w:pPr>
+        <w:pStyle w:val="Overskrift1"/>
+        <w:rPr>
+          <w:lang w:val="en-GB"/>
+        </w:rPr>
+      </w:pPr>
+      <w:bookmarkStart w:id="21" w:name="_Toc369767748"/>
+      <w:r>
+        <w:rPr>
+          <w:lang w:val="en-GB"/>
+        </w:rPr>
+        <w:t>Requirement traceability</w:t>
+      </w:r>
+      <w:bookmarkEnd w:id="21"/>
+    </w:p>
+    <w:p>
+      <w:pPr>
+        <w:rPr>
+          <w:lang w:val="en-GB"/>
+        </w:rPr>
+      </w:pPr>
+    </w:p>
+    <w:p>
+      <w:pPr>
+        <w:pStyle w:val="Overskrift1"/>
+        <w:rPr>
+          <w:lang w:val="en-GB"/>
+        </w:rPr>
+      </w:pPr>
+      <w:bookmarkStart w:id="22" w:name="_Toc369767749"/>
+      <w:r>
+        <w:rPr>
+          <w:lang w:val="en-GB"/>
+        </w:rPr>
+        <w:t>Queries and views</w:t>
+      </w:r>
       <w:bookmarkEnd w:id="22"/>
     </w:p>
     <w:p>
@@ -7651,52 +7445,28 @@
           <w:lang w:val="en-GB"/>
         </w:rPr>
       </w:pPr>
-    </w:p>
-    <w:p>
-      <w:pPr>
-        <w:pStyle w:val="Overskrift1"/>
-        <w:rPr>
-          <w:lang w:val="en-GB"/>
-        </w:rPr>
-      </w:pPr>
-      <w:bookmarkStart w:id="23" w:name="_Toc369765338"/>
-      <w:r>
-        <w:rPr>
-          <w:lang w:val="en-GB"/>
-        </w:rPr>
-        <w:t>Queries and views</w:t>
+      <w:r>
+        <w:rPr>
+          <w:lang w:val="en-GB"/>
+        </w:rPr>
+        <w:t>TODO Add EXPLAIN ANALYZE to get exact execution time and build execution tree.</w:t>
+      </w:r>
+    </w:p>
+    <w:p>
+      <w:pPr>
+        <w:pStyle w:val="Overskrift2"/>
+        <w:rPr>
+          <w:lang w:val="en-GB"/>
+        </w:rPr>
+      </w:pPr>
+      <w:bookmarkStart w:id="23" w:name="_Toc369767750"/>
+      <w:r>
+        <w:rPr>
+          <w:lang w:val="en-GB"/>
+        </w:rPr>
+        <w:t>Best selling product</w:t>
       </w:r>
       <w:bookmarkEnd w:id="23"/>
-    </w:p>
-    <w:p>
-      <w:pPr>
-        <w:spacing w:after="0"/>
-        <w:rPr>
-          <w:lang w:val="en-GB"/>
-        </w:rPr>
-      </w:pPr>
-      <w:r>
-        <w:rPr>
-          <w:lang w:val="en-GB"/>
-        </w:rPr>
-        <w:t>TODO Add EXPLAIN ANALYZE to get exact execution time and build execution tree.</w:t>
-      </w:r>
-    </w:p>
-    <w:p>
-      <w:pPr>
-        <w:pStyle w:val="Overskrift2"/>
-        <w:rPr>
-          <w:lang w:val="en-GB"/>
-        </w:rPr>
-      </w:pPr>
-      <w:bookmarkStart w:id="24" w:name="_Toc369765339"/>
-      <w:r>
-        <w:rPr>
-          <w:lang w:val="en-GB"/>
-        </w:rPr>
-        <w:t>Best selling product</w:t>
-      </w:r>
-      <w:bookmarkEnd w:id="24"/>
     </w:p>
     <w:tbl>
       <w:tblPr>
@@ -7792,14 +7562,14 @@
           <w:lang w:val="en-GB"/>
         </w:rPr>
       </w:pPr>
-      <w:bookmarkStart w:id="25" w:name="_Toc369765340"/>
+      <w:bookmarkStart w:id="24" w:name="_Toc369767751"/>
       <w:r>
         <w:rPr>
           <w:lang w:val="en-GB"/>
         </w:rPr>
         <w:t>Example result</w:t>
       </w:r>
-      <w:bookmarkEnd w:id="25"/>
+      <w:bookmarkEnd w:id="24"/>
     </w:p>
     <w:tbl>
       <w:tblPr>
@@ -7913,7 +7683,7 @@
           <w:lang w:val="en-GB"/>
         </w:rPr>
       </w:pPr>
-      <w:bookmarkStart w:id="26" w:name="_Toc369765341"/>
+      <w:bookmarkStart w:id="25" w:name="_Toc369767752"/>
       <w:r>
         <w:rPr>
           <w:lang w:val="en-GB"/>
@@ -7921,7 +7691,7 @@
         <w:lastRenderedPageBreak/>
         <w:t>Best selling product with name</w:t>
       </w:r>
-      <w:bookmarkEnd w:id="26"/>
+      <w:bookmarkEnd w:id="25"/>
     </w:p>
     <w:tbl>
       <w:tblPr>
@@ -8099,14 +7869,14 @@
           <w:lang w:val="en-GB"/>
         </w:rPr>
       </w:pPr>
-      <w:bookmarkStart w:id="27" w:name="_Toc369765342"/>
+      <w:bookmarkStart w:id="26" w:name="_Toc369767753"/>
       <w:r>
         <w:rPr>
           <w:lang w:val="en-GB"/>
         </w:rPr>
         <w:t>Example result</w:t>
       </w:r>
-      <w:bookmarkEnd w:id="27"/>
+      <w:bookmarkEnd w:id="26"/>
     </w:p>
     <w:tbl>
       <w:tblPr>
@@ -8293,7 +8063,7 @@
           <w:lang w:val="en-GB"/>
         </w:rPr>
       </w:pPr>
-      <w:bookmarkStart w:id="28" w:name="_Toc369765343"/>
+      <w:bookmarkStart w:id="27" w:name="_Toc369767754"/>
       <w:r>
         <w:rPr>
           <w:lang w:val="en-GB"/>
@@ -8318,7 +8088,7 @@
         </w:rPr>
         <w:t>)</w:t>
       </w:r>
-      <w:bookmarkEnd w:id="28"/>
+      <w:bookmarkEnd w:id="27"/>
     </w:p>
     <w:tbl>
       <w:tblPr>
@@ -8515,14 +8285,14 @@
           <w:lang w:val="en-GB"/>
         </w:rPr>
       </w:pPr>
-      <w:bookmarkStart w:id="29" w:name="_Toc369765344"/>
+      <w:bookmarkStart w:id="28" w:name="_Toc369767755"/>
       <w:r>
         <w:rPr>
           <w:lang w:val="en-GB"/>
         </w:rPr>
         <w:t>Example result</w:t>
       </w:r>
-      <w:bookmarkEnd w:id="29"/>
+      <w:bookmarkEnd w:id="28"/>
     </w:p>
     <w:tbl>
       <w:tblPr>
@@ -8636,7 +8406,7 @@
           <w:lang w:val="en-GB"/>
         </w:rPr>
       </w:pPr>
-      <w:bookmarkStart w:id="30" w:name="_Toc369765345"/>
+      <w:bookmarkStart w:id="29" w:name="_Toc369767756"/>
       <w:r>
         <w:rPr>
           <w:lang w:val="en-GB"/>
@@ -8673,7 +8443,7 @@
         </w:rPr>
         <w:t xml:space="preserve"> (one unit purchased)</w:t>
       </w:r>
-      <w:bookmarkEnd w:id="30"/>
+      <w:bookmarkEnd w:id="29"/>
     </w:p>
     <w:tbl>
       <w:tblPr>
@@ -8713,7 +8483,7 @@
           <w:lang w:val="en-GB"/>
         </w:rPr>
       </w:pPr>
-      <w:bookmarkStart w:id="31" w:name="_Toc369765346"/>
+      <w:bookmarkStart w:id="30" w:name="_Toc369767757"/>
       <w:r>
         <w:rPr>
           <w:lang w:val="en-GB"/>
@@ -8744,7 +8514,7 @@
         </w:rPr>
         <w:t>(no individual discount)</w:t>
       </w:r>
-      <w:bookmarkEnd w:id="31"/>
+      <w:bookmarkEnd w:id="30"/>
     </w:p>
     <w:tbl>
       <w:tblPr>
@@ -9200,14 +8970,14 @@
           <w:lang w:val="en-GB"/>
         </w:rPr>
       </w:pPr>
-      <w:bookmarkStart w:id="32" w:name="_Toc369765347"/>
+      <w:bookmarkStart w:id="31" w:name="_Toc369767758"/>
       <w:r>
         <w:rPr>
           <w:lang w:val="en-GB"/>
         </w:rPr>
         <w:t>Example result</w:t>
       </w:r>
-      <w:bookmarkEnd w:id="32"/>
+      <w:bookmarkEnd w:id="31"/>
     </w:p>
     <w:tbl>
       <w:tblPr>
@@ -9992,21 +9762,7 @@
         <w:rPr>
           <w:lang w:val="en-GB"/>
         </w:rPr>
-        <w:t xml:space="preserve"> with </w:t>
-      </w:r>
-      <w:proofErr w:type="spellStart"/>
-      <w:r>
-        <w:rPr>
-          <w:lang w:val="en-GB"/>
-        </w:rPr>
-        <w:t>the</w:t>
-      </w:r>
-      <w:proofErr w:type="spellEnd"/>
-      <w:r>
-        <w:rPr>
-          <w:lang w:val="en-GB"/>
-        </w:rPr>
-        <w:t xml:space="preserve"> INTO keyword</w:t>
+        <w:t xml:space="preserve"> with the INTO keyword</w:t>
       </w:r>
       <w:r>
         <w:rPr>
@@ -10040,14 +9796,14 @@
           <w:lang w:val="en-GB"/>
         </w:rPr>
       </w:pPr>
-      <w:bookmarkStart w:id="33" w:name="_Toc369765348"/>
+      <w:bookmarkStart w:id="32" w:name="_Toc369767759"/>
       <w:r>
         <w:rPr>
           <w:lang w:val="en-GB"/>
         </w:rPr>
         <w:t>Products not sold for over 1 month</w:t>
       </w:r>
-      <w:bookmarkEnd w:id="33"/>
+      <w:bookmarkEnd w:id="32"/>
     </w:p>
     <w:tbl>
       <w:tblPr>
@@ -10087,14 +9843,14 @@
           <w:lang w:val="en-GB"/>
         </w:rPr>
       </w:pPr>
-      <w:bookmarkStart w:id="34" w:name="_Toc369765349"/>
+      <w:bookmarkStart w:id="33" w:name="_Toc369767760"/>
       <w:r>
         <w:rPr>
           <w:lang w:val="en-GB"/>
         </w:rPr>
         <w:t>Wholesaler profit</w:t>
       </w:r>
-      <w:bookmarkEnd w:id="34"/>
+      <w:bookmarkEnd w:id="33"/>
     </w:p>
     <w:tbl>
       <w:tblPr>
@@ -10134,14 +9890,14 @@
           <w:lang w:val="en-GB"/>
         </w:rPr>
       </w:pPr>
-      <w:bookmarkStart w:id="35" w:name="_Toc369765350"/>
+      <w:bookmarkStart w:id="34" w:name="_Toc369767761"/>
       <w:r>
         <w:rPr>
           <w:lang w:val="en-GB"/>
         </w:rPr>
         <w:t>Invoice view</w:t>
       </w:r>
-      <w:bookmarkEnd w:id="35"/>
+      <w:bookmarkEnd w:id="34"/>
     </w:p>
     <w:p>
       <w:pPr>
@@ -10249,7 +10005,13 @@
               <w:rPr>
                 <w:lang w:val="en-GB"/>
               </w:rPr>
-              <w:t xml:space="preserve">, paid, </w:t>
+              <w:t>, paid</w:t>
+            </w:r>
+            <w:r>
+              <w:rPr>
+                <w:lang w:val="en-GB"/>
+              </w:rPr>
+              <w:t xml:space="preserve">, </w:t>
             </w:r>
             <w:proofErr w:type="spellStart"/>
             <w:r>
@@ -10425,10 +10187,145 @@
     </w:tbl>
     <w:p>
       <w:pPr>
-        <w:rPr>
-          <w:lang w:val="en-GB"/>
-        </w:rPr>
-      </w:pPr>
+        <w:spacing w:after="0"/>
+        <w:rPr>
+          <w:lang w:val="en-GB"/>
+        </w:rPr>
+      </w:pPr>
+    </w:p>
+    <w:p>
+      <w:pPr>
+        <w:spacing w:after="0"/>
+        <w:rPr>
+          <w:lang w:val="en-GB"/>
+        </w:rPr>
+      </w:pPr>
+      <w:r>
+        <w:rPr>
+          <w:lang w:val="en-GB"/>
+        </w:rPr>
+        <w:t>This can then be used as</w:t>
+      </w:r>
+    </w:p>
+    <w:tbl>
+      <w:tblPr>
+        <w:tblStyle w:val="Tabel-Gitter"/>
+        <w:tblW w:w="0" w:type="auto"/>
+        <w:tblLook w:val="04A0"/>
+      </w:tblPr>
+      <w:tblGrid>
+        <w:gridCol w:w="9778"/>
+      </w:tblGrid>
+      <w:tr>
+        <w:tc>
+          <w:tcPr>
+            <w:tcW w:w="9778" w:type="dxa"/>
+          </w:tcPr>
+          <w:p>
+            <w:pPr>
+              <w:rPr>
+                <w:lang w:val="en-GB"/>
+              </w:rPr>
+            </w:pPr>
+            <w:r>
+              <w:rPr>
+                <w:lang w:val="en-GB"/>
+              </w:rPr>
+              <w:t xml:space="preserve">SELECT </w:t>
+            </w:r>
+            <w:proofErr w:type="spellStart"/>
+            <w:r>
+              <w:rPr>
+                <w:lang w:val="en-GB"/>
+              </w:rPr>
+              <w:t>invoicedate</w:t>
+            </w:r>
+            <w:proofErr w:type="spellEnd"/>
+            <w:r>
+              <w:rPr>
+                <w:lang w:val="en-GB"/>
+              </w:rPr>
+              <w:t xml:space="preserve">, </w:t>
+            </w:r>
+            <w:proofErr w:type="spellStart"/>
+            <w:r>
+              <w:rPr>
+                <w:lang w:val="en-GB"/>
+              </w:rPr>
+              <w:t>paybefore</w:t>
+            </w:r>
+            <w:proofErr w:type="spellEnd"/>
+            <w:r>
+              <w:rPr>
+                <w:lang w:val="en-GB"/>
+              </w:rPr>
+              <w:t>, paid</w:t>
+            </w:r>
+            <w:r>
+              <w:rPr>
+                <w:lang w:val="en-GB"/>
+              </w:rPr>
+              <w:t xml:space="preserve">, amount FROM </w:t>
+            </w:r>
+            <w:proofErr w:type="spellStart"/>
+            <w:r>
+              <w:rPr>
+                <w:lang w:val="en-GB"/>
+              </w:rPr>
+              <w:t>customerinvoicewithamount</w:t>
+            </w:r>
+            <w:proofErr w:type="spellEnd"/>
+            <w:r>
+              <w:rPr>
+                <w:lang w:val="en-GB"/>
+              </w:rPr>
+              <w:t xml:space="preserve"> WHERE </w:t>
+            </w:r>
+            <w:proofErr w:type="spellStart"/>
+            <w:r>
+              <w:rPr>
+                <w:lang w:val="en-GB"/>
+              </w:rPr>
+              <w:t>invoiceno</w:t>
+            </w:r>
+            <w:proofErr w:type="spellEnd"/>
+            <w:r>
+              <w:rPr>
+                <w:lang w:val="en-GB"/>
+              </w:rPr>
+              <w:t>=145;</w:t>
+            </w:r>
+          </w:p>
+        </w:tc>
+      </w:tr>
+    </w:tbl>
+    <w:p>
+      <w:pPr>
+        <w:spacing w:after="0"/>
+        <w:rPr>
+          <w:lang w:val="en-GB"/>
+        </w:rPr>
+      </w:pPr>
+    </w:p>
+    <w:p>
+      <w:pPr>
+        <w:spacing w:after="0"/>
+        <w:rPr>
+          <w:lang w:val="en-GB"/>
+        </w:rPr>
+      </w:pPr>
+      <w:r>
+        <w:rPr>
+          <w:lang w:val="en-GB"/>
+        </w:rPr>
+        <w:t>A simple addition of more JOINs to add the tables for order confirmation and delivery would allow the retrieval of all order information in one select</w:t>
+      </w:r>
+      <w:r>
+        <w:rPr>
+          <w:lang w:val="en-GB"/>
+        </w:rPr>
+        <w:t>, and as this is often done when presenting a customer with their previous purchases this is a useful view.</w:t>
+      </w:r>
     </w:p>
     <w:p>
       <w:pPr>
@@ -10437,13 +10334,45 @@
           <w:lang w:val="en-GB"/>
         </w:rPr>
       </w:pPr>
-      <w:bookmarkStart w:id="36" w:name="_Toc369765351"/>
+      <w:bookmarkStart w:id="35" w:name="_Toc369767762"/>
       <w:r>
         <w:rPr>
           <w:lang w:val="en-GB"/>
         </w:rPr>
         <w:t>Performance and indexes</w:t>
       </w:r>
+      <w:bookmarkEnd w:id="35"/>
+    </w:p>
+    <w:p>
+      <w:pPr>
+        <w:rPr>
+          <w:lang w:val="en-GB"/>
+        </w:rPr>
+      </w:pPr>
+    </w:p>
+    <w:p>
+      <w:pPr>
+        <w:spacing w:after="0"/>
+        <w:rPr>
+          <w:lang w:val="en-GB"/>
+        </w:rPr>
+      </w:pPr>
+    </w:p>
+    <w:p>
+      <w:pPr>
+        <w:pStyle w:val="Overskrift1"/>
+        <w:rPr>
+          <w:lang w:val="en-GB"/>
+        </w:rPr>
+      </w:pPr>
+      <w:bookmarkStart w:id="36" w:name="_Toc369767763"/>
+      <w:r>
+        <w:rPr>
+          <w:lang w:val="en-GB"/>
+        </w:rPr>
+        <w:lastRenderedPageBreak/>
+        <w:t>Transactions</w:t>
+      </w:r>
       <w:bookmarkEnd w:id="36"/>
     </w:p>
     <w:p>
@@ -10456,17 +10385,25 @@
     </w:p>
     <w:p>
       <w:pPr>
+        <w:spacing w:after="0"/>
+        <w:rPr>
+          <w:lang w:val="en-GB"/>
+        </w:rPr>
+      </w:pPr>
+    </w:p>
+    <w:p>
+      <w:pPr>
         <w:pStyle w:val="Overskrift1"/>
         <w:rPr>
           <w:lang w:val="en-GB"/>
         </w:rPr>
       </w:pPr>
-      <w:bookmarkStart w:id="37" w:name="_Toc369765352"/>
-      <w:r>
-        <w:rPr>
-          <w:lang w:val="en-GB"/>
-        </w:rPr>
-        <w:t>Transactions</w:t>
+      <w:bookmarkStart w:id="37" w:name="_Toc369767764"/>
+      <w:r>
+        <w:rPr>
+          <w:lang w:val="en-GB"/>
+        </w:rPr>
+        <w:t>Appendix</w:t>
       </w:r>
       <w:bookmarkEnd w:id="37"/>
     </w:p>
@@ -10480,52 +10417,19 @@
     </w:p>
     <w:p>
       <w:pPr>
-        <w:spacing w:after="0"/>
-        <w:rPr>
-          <w:lang w:val="en-GB"/>
-        </w:rPr>
-      </w:pPr>
-    </w:p>
-    <w:p>
-      <w:pPr>
-        <w:pStyle w:val="Overskrift1"/>
-        <w:rPr>
-          <w:lang w:val="en-GB"/>
-        </w:rPr>
-      </w:pPr>
-      <w:bookmarkStart w:id="38" w:name="_Toc369765353"/>
-      <w:r>
-        <w:rPr>
-          <w:lang w:val="en-GB"/>
-        </w:rPr>
-        <w:t>Appendix</w:t>
+        <w:pStyle w:val="Overskrift2"/>
+        <w:rPr>
+          <w:lang w:val="en-GB"/>
+        </w:rPr>
+      </w:pPr>
+      <w:bookmarkStart w:id="38" w:name="_Toc369767765"/>
+      <w:r>
+        <w:rPr>
+          <w:lang w:val="en-GB"/>
+        </w:rPr>
+        <w:t>Installation manual</w:t>
       </w:r>
       <w:bookmarkEnd w:id="38"/>
-    </w:p>
-    <w:p>
-      <w:pPr>
-        <w:spacing w:after="0"/>
-        <w:rPr>
-          <w:lang w:val="en-GB"/>
-        </w:rPr>
-      </w:pPr>
-    </w:p>
-    <w:p>
-      <w:pPr>
-        <w:pStyle w:val="Overskrift2"/>
-        <w:rPr>
-          <w:lang w:val="en-GB"/>
-        </w:rPr>
-      </w:pPr>
-      <w:bookmarkStart w:id="39" w:name="_Toc369765354"/>
-      <w:r>
-        <w:rPr>
-          <w:lang w:val="en-GB"/>
-        </w:rPr>
-        <w:lastRenderedPageBreak/>
-        <w:t>Installation manual</w:t>
-      </w:r>
-      <w:bookmarkEnd w:id="39"/>
     </w:p>
     <w:p>
       <w:pPr>
@@ -11279,7 +11183,7 @@
             <w:rPr>
               <w:noProof/>
             </w:rPr>
-            <w:t>16</w:t>
+            <w:t>12</w:t>
           </w:r>
         </w:fldSimple>
       </w:sdtContent>
@@ -14850,7 +14754,7 @@
 </file>
 
 <file path=customXml/itemProps1.xml><?xml version="1.0" encoding="utf-8"?>
-<ds:datastoreItem xmlns:ds="http://schemas.openxmlformats.org/officeDocument/2006/customXml" ds:itemID="{C258B4E3-8730-4F95-A70A-63F89C80B350}">
+<ds:datastoreItem xmlns:ds="http://schemas.openxmlformats.org/officeDocument/2006/customXml" ds:itemID="{FEB05DF8-44C9-4F87-AD89-05C07628290D}">
   <ds:schemaRefs>
     <ds:schemaRef ds:uri="http://schemas.openxmlformats.org/officeDocument/2006/bibliography"/>
   </ds:schemaRefs>

</xml_diff>

<commit_message>
Fixing minor bug in create1 sql
</commit_message>
<xml_diff>
--- a/DatabaseDesign/DatabaseManagementSystems/Report miniproject.docx
+++ b/DatabaseDesign/DatabaseManagementSystems/Report miniproject.docx
@@ -5927,7 +5927,7 @@
           <v:shape id="_x0000_i1025" type="#_x0000_t75" style="width:481.5pt;height:392.25pt" o:ole="">
             <v:imagedata r:id="rId8" o:title=""/>
           </v:shape>
-          <o:OLEObject Type="Embed" ProgID="Visio.Drawing.11" ShapeID="_x0000_i1025" DrawAspect="Content" ObjectID="_1443512539" r:id="rId9"/>
+          <o:OLEObject Type="Embed" ProgID="Visio.Drawing.11" ShapeID="_x0000_i1025" DrawAspect="Content" ObjectID="_1443527184" r:id="rId9"/>
         </w:object>
       </w:r>
     </w:p>
@@ -6566,7 +6566,7 @@
           <v:shape id="_x0000_i1026" type="#_x0000_t75" style="width:481.5pt;height:609.75pt" o:ole="">
             <v:imagedata r:id="rId10" o:title=""/>
           </v:shape>
-          <o:OLEObject Type="Embed" ProgID="Visio.Drawing.11" ShapeID="_x0000_i1026" DrawAspect="Content" ObjectID="_1443512540" r:id="rId11"/>
+          <o:OLEObject Type="Embed" ProgID="Visio.Drawing.11" ShapeID="_x0000_i1026" DrawAspect="Content" ObjectID="_1443527185" r:id="rId11"/>
         </w:object>
       </w:r>
     </w:p>
@@ -7062,7 +7062,7 @@
           <v:shape id="_x0000_i1027" type="#_x0000_t75" style="width:481.5pt;height:574.5pt" o:ole="">
             <v:imagedata r:id="rId12" o:title=""/>
           </v:shape>
-          <o:OLEObject Type="Embed" ProgID="Visio.Drawing.11" ShapeID="_x0000_i1027" DrawAspect="Content" ObjectID="_1443512541" r:id="rId13"/>
+          <o:OLEObject Type="Embed" ProgID="Visio.Drawing.11" ShapeID="_x0000_i1027" DrawAspect="Content" ObjectID="_1443527186" r:id="rId13"/>
         </w:object>
       </w:r>
     </w:p>
@@ -7151,7 +7151,7 @@
           <v:shape id="_x0000_i1028" type="#_x0000_t75" style="width:324pt;height:262.5pt" o:ole="">
             <v:imagedata r:id="rId14" o:title=""/>
           </v:shape>
-          <o:OLEObject Type="Embed" ProgID="Visio.Drawing.11" ShapeID="_x0000_i1028" DrawAspect="Content" ObjectID="_1443512542" r:id="rId15"/>
+          <o:OLEObject Type="Embed" ProgID="Visio.Drawing.11" ShapeID="_x0000_i1028" DrawAspect="Content" ObjectID="_1443527187" r:id="rId15"/>
         </w:object>
       </w:r>
     </w:p>
@@ -7180,7 +7180,7 @@
           <v:shape id="_x0000_i1029" type="#_x0000_t75" style="width:252.75pt;height:232.5pt" o:ole="">
             <v:imagedata r:id="rId16" o:title=""/>
           </v:shape>
-          <o:OLEObject Type="Embed" ProgID="Visio.Drawing.11" ShapeID="_x0000_i1029" DrawAspect="Content" ObjectID="_1443512543" r:id="rId17"/>
+          <o:OLEObject Type="Embed" ProgID="Visio.Drawing.11" ShapeID="_x0000_i1029" DrawAspect="Content" ObjectID="_1443527188" r:id="rId17"/>
         </w:object>
       </w:r>
     </w:p>
@@ -7273,7 +7273,7 @@
           <v:shape id="_x0000_i1030" type="#_x0000_t75" style="width:273.75pt;height:177pt" o:ole="">
             <v:imagedata r:id="rId18" o:title=""/>
           </v:shape>
-          <o:OLEObject Type="Embed" ProgID="Visio.Drawing.11" ShapeID="_x0000_i1030" DrawAspect="Content" ObjectID="_1443512544" r:id="rId19"/>
+          <o:OLEObject Type="Embed" ProgID="Visio.Drawing.11" ShapeID="_x0000_i1030" DrawAspect="Content" ObjectID="_1443527189" r:id="rId19"/>
         </w:object>
       </w:r>
     </w:p>
@@ -7398,6 +7398,34 @@
           <w:lang w:val="en-GB"/>
         </w:rPr>
       </w:pPr>
+    </w:p>
+    <w:p>
+      <w:pPr>
+        <w:pStyle w:val="Overskrift2"/>
+        <w:rPr>
+          <w:lang w:val="en-GB"/>
+        </w:rPr>
+      </w:pPr>
+      <w:r>
+        <w:rPr>
+          <w:lang w:val="en-GB"/>
+        </w:rPr>
+        <w:t>Implementation</w:t>
+      </w:r>
+    </w:p>
+    <w:p>
+      <w:pPr>
+        <w:spacing w:after="0"/>
+        <w:rPr>
+          <w:lang w:val="en-GB"/>
+        </w:rPr>
+      </w:pPr>
+      <w:r>
+        <w:rPr>
+          <w:lang w:val="en-GB"/>
+        </w:rPr>
+        <w:t>Explain why no CHECK UNIQUE (because the places where multiple combinations must be unique we use them as a primary key).</w:t>
+      </w:r>
     </w:p>
     <w:p>
       <w:pPr>
@@ -7567,6 +7595,7 @@
         <w:rPr>
           <w:lang w:val="en-GB"/>
         </w:rPr>
+        <w:lastRenderedPageBreak/>
         <w:t>Example result</w:t>
       </w:r>
       <w:bookmarkEnd w:id="24"/>
@@ -7688,7 +7717,6 @@
         <w:rPr>
           <w:lang w:val="en-GB"/>
         </w:rPr>
-        <w:lastRenderedPageBreak/>
         <w:t>Best selling product with name</w:t>
       </w:r>
       <w:bookmarkEnd w:id="25"/>
@@ -8906,6 +8934,7 @@
                 <w:rFonts w:ascii="Courier New" w:hAnsi="Courier New" w:cs="Courier New"/>
                 <w:lang w:val="en-GB"/>
               </w:rPr>
+              <w:lastRenderedPageBreak/>
               <w:t>groupdata.maxprofit</w:t>
             </w:r>
             <w:proofErr w:type="spellEnd"/>
@@ -8960,6 +8989,7 @@
         <w:rPr>
           <w:lang w:val="en-GB"/>
         </w:rPr>
+        <w:lastRenderedPageBreak/>
         <w:t>Only 10 first found is show to reduce result. Remove Limit 10 to see all</w:t>
       </w:r>
     </w:p>
@@ -9077,7 +9107,6 @@
               <w:rPr>
                 <w:lang w:val="en-GB"/>
               </w:rPr>
-              <w:lastRenderedPageBreak/>
               <w:t>1000</w:t>
             </w:r>
           </w:p>
@@ -10339,6 +10368,7 @@
         <w:rPr>
           <w:lang w:val="en-GB"/>
         </w:rPr>
+        <w:lastRenderedPageBreak/>
         <w:t>Performance and indexes</w:t>
       </w:r>
       <w:bookmarkEnd w:id="35"/>
@@ -10370,7 +10400,6 @@
         <w:rPr>
           <w:lang w:val="en-GB"/>
         </w:rPr>
-        <w:lastRenderedPageBreak/>
         <w:t>Transactions</w:t>
       </w:r>
       <w:bookmarkEnd w:id="36"/>
@@ -11084,6 +11113,7 @@
         <w:rPr>
           <w:lang w:val="en-GB"/>
         </w:rPr>
+        <w:lastRenderedPageBreak/>
         <w:t>Invent you own fun queries to play around with the data, and please remember that the sales and purchase prices are generated at random, so some of the products are not good business</w:t>
       </w:r>
       <w:r>
@@ -11091,6 +11121,587 @@
           <w:lang w:val="en-GB"/>
         </w:rPr>
         <w:t>.</w:t>
+      </w:r>
+    </w:p>
+    <w:p>
+      <w:pPr>
+        <w:pStyle w:val="Overskrift2"/>
+        <w:rPr>
+          <w:lang w:val="en-GB"/>
+        </w:rPr>
+      </w:pPr>
+      <w:r>
+        <w:rPr>
+          <w:lang w:val="en-GB"/>
+        </w:rPr>
+        <w:t>Tool</w:t>
+      </w:r>
+    </w:p>
+    <w:p>
+      <w:pPr>
+        <w:rPr>
+          <w:lang w:val="en-GB"/>
+        </w:rPr>
+      </w:pPr>
+      <w:r>
+        <w:rPr>
+          <w:lang w:val="en-GB"/>
+        </w:rPr>
+        <w:t>The tool is a windows .NET application based on version 3.5, and will generate a text file with insert statements containing the following:</w:t>
+      </w:r>
+    </w:p>
+    <w:p>
+      <w:pPr>
+        <w:pStyle w:val="Listeafsnit"/>
+        <w:numPr>
+          <w:ilvl w:val="0"/>
+          <w:numId w:val="29"/>
+        </w:numPr>
+        <w:spacing w:after="0"/>
+      </w:pPr>
+      <w:r>
+        <w:rPr>
+          <w:lang w:val="en-US"/>
+        </w:rPr>
+        <w:t>100000 products</w:t>
+      </w:r>
+    </w:p>
+    <w:p>
+      <w:pPr>
+        <w:numPr>
+          <w:ilvl w:val="0"/>
+          <w:numId w:val="29"/>
+        </w:numPr>
+        <w:spacing w:after="0"/>
+      </w:pPr>
+      <w:r>
+        <w:rPr>
+          <w:lang w:val="en-US"/>
+        </w:rPr>
+        <w:t xml:space="preserve">5000 </w:t>
+      </w:r>
+      <w:proofErr w:type="spellStart"/>
+      <w:r>
+        <w:rPr>
+          <w:lang w:val="en-US"/>
+        </w:rPr>
+        <w:t>productlines</w:t>
+      </w:r>
+      <w:proofErr w:type="spellEnd"/>
+      <w:r>
+        <w:rPr>
+          <w:lang w:val="en-US"/>
+        </w:rPr>
+        <w:t xml:space="preserve"> </w:t>
+      </w:r>
+      <w:r>
+        <w:rPr>
+          <w:lang w:val="en-US"/>
+        </w:rPr>
+        <w:t>+ 1 no-line</w:t>
+      </w:r>
+    </w:p>
+    <w:p>
+      <w:pPr>
+        <w:numPr>
+          <w:ilvl w:val="0"/>
+          <w:numId w:val="29"/>
+        </w:numPr>
+        <w:spacing w:after="0"/>
+      </w:pPr>
+      <w:r>
+        <w:rPr>
+          <w:lang w:val="en-US"/>
+        </w:rPr>
+        <w:t>20 brands + 1 no-brand</w:t>
+      </w:r>
+    </w:p>
+    <w:p>
+      <w:pPr>
+        <w:numPr>
+          <w:ilvl w:val="0"/>
+          <w:numId w:val="29"/>
+        </w:numPr>
+        <w:spacing w:after="0"/>
+        <w:rPr>
+          <w:lang w:val="en-GB"/>
+        </w:rPr>
+      </w:pPr>
+      <w:r>
+        <w:rPr>
+          <w:lang w:val="en-US"/>
+        </w:rPr>
+        <w:t>All products has size 0 - 79 (XXS - XXXL)</w:t>
+      </w:r>
+    </w:p>
+    <w:p>
+      <w:pPr>
+        <w:numPr>
+          <w:ilvl w:val="0"/>
+          <w:numId w:val="29"/>
+        </w:numPr>
+        <w:spacing w:after="0"/>
+        <w:rPr>
+          <w:lang w:val="en-GB"/>
+        </w:rPr>
+      </w:pPr>
+      <w:r>
+        <w:rPr>
+          <w:lang w:val="en-US"/>
+        </w:rPr>
+        <w:t xml:space="preserve">All products </w:t>
+      </w:r>
+      <w:proofErr w:type="spellStart"/>
+      <w:r>
+        <w:rPr>
+          <w:lang w:val="en-US"/>
+        </w:rPr>
+        <w:t>hsa</w:t>
+      </w:r>
+      <w:proofErr w:type="spellEnd"/>
+      <w:r>
+        <w:rPr>
+          <w:lang w:val="en-US"/>
+        </w:rPr>
+        <w:t xml:space="preserve"> a </w:t>
+      </w:r>
+      <w:proofErr w:type="spellStart"/>
+      <w:r>
+        <w:rPr>
+          <w:lang w:val="en-US"/>
+        </w:rPr>
+        <w:t>colour</w:t>
+      </w:r>
+      <w:proofErr w:type="spellEnd"/>
+      <w:r>
+        <w:rPr>
+          <w:lang w:val="en-US"/>
+        </w:rPr>
+        <w:t xml:space="preserve"> ("red", "white", "green", "blue", "</w:t>
+      </w:r>
+      <w:proofErr w:type="spellStart"/>
+      <w:r>
+        <w:rPr>
+          <w:lang w:val="en-US"/>
+        </w:rPr>
+        <w:t>lightblue</w:t>
+      </w:r>
+      <w:proofErr w:type="spellEnd"/>
+      <w:r>
+        <w:rPr>
+          <w:lang w:val="en-US"/>
+        </w:rPr>
+        <w:t>", "</w:t>
+      </w:r>
+      <w:proofErr w:type="spellStart"/>
+      <w:r>
+        <w:rPr>
+          <w:lang w:val="en-US"/>
+        </w:rPr>
+        <w:t>baige</w:t>
+      </w:r>
+      <w:proofErr w:type="spellEnd"/>
+      <w:r>
+        <w:rPr>
+          <w:lang w:val="en-US"/>
+        </w:rPr>
+        <w:t>", "black", "</w:t>
+      </w:r>
+      <w:proofErr w:type="spellStart"/>
+      <w:r>
+        <w:rPr>
+          <w:lang w:val="en-US"/>
+        </w:rPr>
+        <w:t>multicoloured</w:t>
+      </w:r>
+      <w:proofErr w:type="spellEnd"/>
+      <w:r>
+        <w:rPr>
+          <w:lang w:val="en-US"/>
+        </w:rPr>
+        <w:t>")</w:t>
+      </w:r>
+    </w:p>
+    <w:p>
+      <w:pPr>
+        <w:numPr>
+          <w:ilvl w:val="0"/>
+          <w:numId w:val="29"/>
+        </w:numPr>
+        <w:spacing w:after="0"/>
+      </w:pPr>
+      <w:r>
+        <w:rPr>
+          <w:lang w:val="en-US"/>
+        </w:rPr>
+        <w:t xml:space="preserve">10 </w:t>
+      </w:r>
+      <w:proofErr w:type="spellStart"/>
+      <w:r>
+        <w:rPr>
+          <w:lang w:val="en-US"/>
+        </w:rPr>
+        <w:t>manufactorers</w:t>
+      </w:r>
+      <w:proofErr w:type="spellEnd"/>
+      <w:r>
+        <w:rPr>
+          <w:lang w:val="en-US"/>
+        </w:rPr>
+        <w:t xml:space="preserve"> with random currency</w:t>
+      </w:r>
+    </w:p>
+    <w:p>
+      <w:pPr>
+        <w:numPr>
+          <w:ilvl w:val="0"/>
+          <w:numId w:val="29"/>
+        </w:numPr>
+        <w:spacing w:after="0"/>
+      </w:pPr>
+      <w:r>
+        <w:rPr>
+          <w:lang w:val="en-US"/>
+        </w:rPr>
+        <w:t xml:space="preserve">10000 pricing plans without </w:t>
+      </w:r>
+      <w:r>
+        <w:rPr>
+          <w:lang w:val="en-US"/>
+        </w:rPr>
+        <w:t>discount</w:t>
+      </w:r>
+    </w:p>
+    <w:p>
+      <w:pPr>
+        <w:numPr>
+          <w:ilvl w:val="0"/>
+          <w:numId w:val="29"/>
+        </w:numPr>
+        <w:spacing w:after="0"/>
+      </w:pPr>
+      <w:r>
+        <w:rPr>
+          <w:lang w:val="en-US"/>
+        </w:rPr>
+        <w:t>10000 pricing plans with discount</w:t>
+      </w:r>
+    </w:p>
+    <w:p>
+      <w:pPr>
+        <w:numPr>
+          <w:ilvl w:val="0"/>
+          <w:numId w:val="29"/>
+        </w:numPr>
+        <w:spacing w:after="0"/>
+        <w:rPr>
+          <w:lang w:val="en-GB"/>
+        </w:rPr>
+      </w:pPr>
+      <w:r>
+        <w:rPr>
+          <w:lang w:val="en-US"/>
+        </w:rPr>
+        <w:t>2000 of the pricing plans has quantity discounts.</w:t>
+      </w:r>
+    </w:p>
+    <w:p>
+      <w:pPr>
+        <w:numPr>
+          <w:ilvl w:val="0"/>
+          <w:numId w:val="29"/>
+        </w:numPr>
+        <w:spacing w:after="0"/>
+        <w:rPr>
+          <w:lang w:val="en-GB"/>
+        </w:rPr>
+      </w:pPr>
+      <w:r>
+        <w:rPr>
+          <w:lang w:val="en-US"/>
+        </w:rPr>
+        <w:t xml:space="preserve">Each product is produced by 1 or 2 </w:t>
+      </w:r>
+      <w:proofErr w:type="spellStart"/>
+      <w:r>
+        <w:rPr>
+          <w:lang w:val="en-US"/>
+        </w:rPr>
+        <w:t>manufactorers</w:t>
+      </w:r>
+      <w:proofErr w:type="spellEnd"/>
+      <w:r>
+        <w:rPr>
+          <w:lang w:val="en-US"/>
+        </w:rPr>
+        <w:t xml:space="preserve"> with random pricing plans.</w:t>
+      </w:r>
+    </w:p>
+    <w:p>
+      <w:pPr>
+        <w:numPr>
+          <w:ilvl w:val="0"/>
+          <w:numId w:val="29"/>
+        </w:numPr>
+        <w:spacing w:after="0"/>
+        <w:rPr>
+          <w:lang w:val="en-GB"/>
+        </w:rPr>
+      </w:pPr>
+      <w:r>
+        <w:rPr>
+          <w:lang w:val="en-US"/>
+        </w:rPr>
+        <w:t xml:space="preserve">Each product has been </w:t>
+      </w:r>
+      <w:proofErr w:type="spellStart"/>
+      <w:r>
+        <w:rPr>
+          <w:lang w:val="en-US"/>
+        </w:rPr>
+        <w:t>belivered</w:t>
+      </w:r>
+      <w:proofErr w:type="spellEnd"/>
+      <w:r>
+        <w:rPr>
+          <w:lang w:val="en-US"/>
+        </w:rPr>
+        <w:t xml:space="preserve"> between 1 and 15 times and in each order is between</w:t>
+      </w:r>
+      <w:r>
+        <w:rPr>
+          <w:lang w:val="en-US"/>
+        </w:rPr>
+        <w:t xml:space="preserve"> 1 and 10 products</w:t>
+      </w:r>
+    </w:p>
+    <w:p>
+      <w:pPr>
+        <w:numPr>
+          <w:ilvl w:val="0"/>
+          <w:numId w:val="29"/>
+        </w:numPr>
+        <w:spacing w:after="0"/>
+      </w:pPr>
+      <w:r>
+        <w:rPr>
+          <w:lang w:val="en-US"/>
+        </w:rPr>
+        <w:t xml:space="preserve">There are 60 </w:t>
+      </w:r>
+      <w:proofErr w:type="spellStart"/>
+      <w:r>
+        <w:rPr>
+          <w:lang w:val="en-US"/>
+        </w:rPr>
+        <w:t>webshops</w:t>
+      </w:r>
+      <w:proofErr w:type="spellEnd"/>
+      <w:r>
+        <w:rPr>
+          <w:lang w:val="en-US"/>
+        </w:rPr>
+        <w:t xml:space="preserve"> </w:t>
+      </w:r>
+    </w:p>
+    <w:p>
+      <w:pPr>
+        <w:numPr>
+          <w:ilvl w:val="0"/>
+          <w:numId w:val="29"/>
+        </w:numPr>
+        <w:spacing w:after="0"/>
+        <w:rPr>
+          <w:lang w:val="en-GB"/>
+        </w:rPr>
+      </w:pPr>
+      <w:r>
+        <w:rPr>
+          <w:lang w:val="en-US"/>
+        </w:rPr>
+        <w:t xml:space="preserve">Each </w:t>
+      </w:r>
+      <w:proofErr w:type="spellStart"/>
+      <w:r>
+        <w:rPr>
+          <w:lang w:val="en-US"/>
+        </w:rPr>
+        <w:t>webshop</w:t>
+      </w:r>
+      <w:proofErr w:type="spellEnd"/>
+      <w:r>
+        <w:rPr>
+          <w:lang w:val="en-US"/>
+        </w:rPr>
+        <w:t xml:space="preserve"> carries between 1000 and 10000 products</w:t>
+      </w:r>
+    </w:p>
+    <w:p>
+      <w:pPr>
+        <w:numPr>
+          <w:ilvl w:val="0"/>
+          <w:numId w:val="29"/>
+        </w:numPr>
+        <w:spacing w:after="0"/>
+        <w:rPr>
+          <w:lang w:val="en-GB"/>
+        </w:rPr>
+      </w:pPr>
+      <w:r>
+        <w:rPr>
+          <w:lang w:val="en-US"/>
+        </w:rPr>
+        <w:t xml:space="preserve">Each </w:t>
+      </w:r>
+      <w:proofErr w:type="spellStart"/>
+      <w:r>
+        <w:rPr>
+          <w:lang w:val="en-US"/>
+        </w:rPr>
+        <w:t>webshop</w:t>
+      </w:r>
+      <w:proofErr w:type="spellEnd"/>
+      <w:r>
+        <w:rPr>
+          <w:lang w:val="en-US"/>
+        </w:rPr>
+        <w:t xml:space="preserve"> has between 50 and 1000 customers</w:t>
+      </w:r>
+    </w:p>
+    <w:p>
+      <w:pPr>
+        <w:numPr>
+          <w:ilvl w:val="0"/>
+          <w:numId w:val="29"/>
+        </w:numPr>
+        <w:spacing w:after="0"/>
+        <w:rPr>
+          <w:lang w:val="en-GB"/>
+        </w:rPr>
+      </w:pPr>
+      <w:r>
+        <w:rPr>
+          <w:lang w:val="en-US"/>
+        </w:rPr>
+        <w:t>Each customer has purchased between 0 and 100 products.</w:t>
+      </w:r>
+    </w:p>
+    <w:p>
+      <w:pPr>
+        <w:numPr>
+          <w:ilvl w:val="0"/>
+          <w:numId w:val="29"/>
+        </w:numPr>
+        <w:spacing w:after="0"/>
+        <w:rPr>
+          <w:lang w:val="en-GB"/>
+        </w:rPr>
+      </w:pPr>
+      <w:r>
+        <w:rPr>
+          <w:lang w:val="en-US"/>
+        </w:rPr>
+        <w:t>Each order from the customer consists of between 1 an</w:t>
+      </w:r>
+      <w:r>
+        <w:rPr>
+          <w:lang w:val="en-US"/>
+        </w:rPr>
+        <w:t>d 10 products.</w:t>
+      </w:r>
+    </w:p>
+    <w:p>
+      <w:pPr>
+        <w:numPr>
+          <w:ilvl w:val="0"/>
+          <w:numId w:val="29"/>
+        </w:numPr>
+        <w:spacing w:after="0"/>
+        <w:rPr>
+          <w:lang w:val="en-GB"/>
+        </w:rPr>
+      </w:pPr>
+      <w:r>
+        <w:rPr>
+          <w:lang w:val="en-US"/>
+        </w:rPr>
+        <w:t>Each product is purchased in a quantity of 1 to 3 units</w:t>
+      </w:r>
+      <w:r>
+        <w:rPr>
+          <w:lang w:val="en-GB"/>
+        </w:rPr>
+        <w:t xml:space="preserve"> </w:t>
+      </w:r>
+    </w:p>
+    <w:p>
+      <w:pPr>
+        <w:spacing w:after="0"/>
+        <w:rPr>
+          <w:lang w:val="en-GB"/>
+        </w:rPr>
+      </w:pPr>
+    </w:p>
+    <w:p>
+      <w:pPr>
+        <w:spacing w:after="0"/>
+        <w:rPr>
+          <w:lang w:val="en-GB"/>
+        </w:rPr>
+      </w:pPr>
+      <w:r>
+        <w:rPr>
+          <w:lang w:val="en-GB"/>
+        </w:rPr>
+        <w:t>The file is approximately 130MB, and may naturally be moved to a non-windows PC via e.g. an USB stick.</w:t>
+      </w:r>
+    </w:p>
+    <w:p>
+      <w:pPr>
+        <w:spacing w:after="0"/>
+        <w:rPr>
+          <w:lang w:val="en-GB"/>
+        </w:rPr>
+      </w:pPr>
+    </w:p>
+    <w:p>
+      <w:pPr>
+        <w:spacing w:after="0"/>
+        <w:rPr>
+          <w:lang w:val="en-GB"/>
+        </w:rPr>
+      </w:pPr>
+      <w:r>
+        <w:rPr>
+          <w:lang w:val="en-GB"/>
+        </w:rPr>
+        <w:t xml:space="preserve">The file generates specific insert statements, and thereby bypasses the two triggers used to maintain the </w:t>
+      </w:r>
+      <w:proofErr w:type="spellStart"/>
+      <w:r>
+        <w:rPr>
+          <w:lang w:val="en-GB"/>
+        </w:rPr>
+        <w:t>instock</w:t>
+      </w:r>
+      <w:proofErr w:type="spellEnd"/>
+      <w:r>
+        <w:rPr>
+          <w:lang w:val="en-GB"/>
+        </w:rPr>
+        <w:t xml:space="preserve"> attribute of products. This is important for performance reasons, as the creation of the database would otherwise take much longer. An early experiment shows that importing the data takes more than 30min, if the same principle as </w:t>
+      </w:r>
+      <w:r>
+        <w:rPr>
+          <w:lang w:val="en-GB"/>
+        </w:rPr>
+        <w:t>miniproject_create1.sql</w:t>
+      </w:r>
+      <w:r>
+        <w:rPr>
+          <w:lang w:val="en-GB"/>
+        </w:rPr>
+        <w:t xml:space="preserve"> is used.</w:t>
       </w:r>
     </w:p>
     <w:sectPr>
@@ -11183,7 +11794,7 @@
             <w:rPr>
               <w:noProof/>
             </w:rPr>
-            <w:t>12</w:t>
+            <w:t>13</w:t>
           </w:r>
         </w:fldSimple>
       </w:sdtContent>
@@ -13295,6 +13906,146 @@
     </w:lvl>
   </w:abstractNum>
   <w:abstractNum w:abstractNumId="22">
+    <w:nsid w:val="676608B2"/>
+    <w:multiLevelType w:val="hybridMultilevel"/>
+    <w:tmpl w:val="82AA5988"/>
+    <w:lvl w:ilvl="0" w:tplc="FDA8E2F6">
+      <w:start w:val="1"/>
+      <w:numFmt w:val="bullet"/>
+      <w:lvlText w:val="•"/>
+      <w:lvlJc w:val="left"/>
+      <w:pPr>
+        <w:tabs>
+          <w:tab w:val="num" w:pos="720"/>
+        </w:tabs>
+        <w:ind w:left="720" w:hanging="360"/>
+      </w:pPr>
+      <w:rPr>
+        <w:rFonts w:ascii="Arial" w:hAnsi="Arial" w:hint="default"/>
+      </w:rPr>
+    </w:lvl>
+    <w:lvl w:ilvl="1" w:tplc="817CD0FA" w:tentative="1">
+      <w:start w:val="1"/>
+      <w:numFmt w:val="bullet"/>
+      <w:lvlText w:val="•"/>
+      <w:lvlJc w:val="left"/>
+      <w:pPr>
+        <w:tabs>
+          <w:tab w:val="num" w:pos="1440"/>
+        </w:tabs>
+        <w:ind w:left="1440" w:hanging="360"/>
+      </w:pPr>
+      <w:rPr>
+        <w:rFonts w:ascii="Arial" w:hAnsi="Arial" w:hint="default"/>
+      </w:rPr>
+    </w:lvl>
+    <w:lvl w:ilvl="2" w:tplc="A3CC3886" w:tentative="1">
+      <w:start w:val="1"/>
+      <w:numFmt w:val="bullet"/>
+      <w:lvlText w:val="•"/>
+      <w:lvlJc w:val="left"/>
+      <w:pPr>
+        <w:tabs>
+          <w:tab w:val="num" w:pos="2160"/>
+        </w:tabs>
+        <w:ind w:left="2160" w:hanging="360"/>
+      </w:pPr>
+      <w:rPr>
+        <w:rFonts w:ascii="Arial" w:hAnsi="Arial" w:hint="default"/>
+      </w:rPr>
+    </w:lvl>
+    <w:lvl w:ilvl="3" w:tplc="CC6003A6" w:tentative="1">
+      <w:start w:val="1"/>
+      <w:numFmt w:val="bullet"/>
+      <w:lvlText w:val="•"/>
+      <w:lvlJc w:val="left"/>
+      <w:pPr>
+        <w:tabs>
+          <w:tab w:val="num" w:pos="2880"/>
+        </w:tabs>
+        <w:ind w:left="2880" w:hanging="360"/>
+      </w:pPr>
+      <w:rPr>
+        <w:rFonts w:ascii="Arial" w:hAnsi="Arial" w:hint="default"/>
+      </w:rPr>
+    </w:lvl>
+    <w:lvl w:ilvl="4" w:tplc="5538C3E4" w:tentative="1">
+      <w:start w:val="1"/>
+      <w:numFmt w:val="bullet"/>
+      <w:lvlText w:val="•"/>
+      <w:lvlJc w:val="left"/>
+      <w:pPr>
+        <w:tabs>
+          <w:tab w:val="num" w:pos="3600"/>
+        </w:tabs>
+        <w:ind w:left="3600" w:hanging="360"/>
+      </w:pPr>
+      <w:rPr>
+        <w:rFonts w:ascii="Arial" w:hAnsi="Arial" w:hint="default"/>
+      </w:rPr>
+    </w:lvl>
+    <w:lvl w:ilvl="5" w:tplc="7FBCB9C8" w:tentative="1">
+      <w:start w:val="1"/>
+      <w:numFmt w:val="bullet"/>
+      <w:lvlText w:val="•"/>
+      <w:lvlJc w:val="left"/>
+      <w:pPr>
+        <w:tabs>
+          <w:tab w:val="num" w:pos="4320"/>
+        </w:tabs>
+        <w:ind w:left="4320" w:hanging="360"/>
+      </w:pPr>
+      <w:rPr>
+        <w:rFonts w:ascii="Arial" w:hAnsi="Arial" w:hint="default"/>
+      </w:rPr>
+    </w:lvl>
+    <w:lvl w:ilvl="6" w:tplc="A202AC86" w:tentative="1">
+      <w:start w:val="1"/>
+      <w:numFmt w:val="bullet"/>
+      <w:lvlText w:val="•"/>
+      <w:lvlJc w:val="left"/>
+      <w:pPr>
+        <w:tabs>
+          <w:tab w:val="num" w:pos="5040"/>
+        </w:tabs>
+        <w:ind w:left="5040" w:hanging="360"/>
+      </w:pPr>
+      <w:rPr>
+        <w:rFonts w:ascii="Arial" w:hAnsi="Arial" w:hint="default"/>
+      </w:rPr>
+    </w:lvl>
+    <w:lvl w:ilvl="7" w:tplc="072C8BCC" w:tentative="1">
+      <w:start w:val="1"/>
+      <w:numFmt w:val="bullet"/>
+      <w:lvlText w:val="•"/>
+      <w:lvlJc w:val="left"/>
+      <w:pPr>
+        <w:tabs>
+          <w:tab w:val="num" w:pos="5760"/>
+        </w:tabs>
+        <w:ind w:left="5760" w:hanging="360"/>
+      </w:pPr>
+      <w:rPr>
+        <w:rFonts w:ascii="Arial" w:hAnsi="Arial" w:hint="default"/>
+      </w:rPr>
+    </w:lvl>
+    <w:lvl w:ilvl="8" w:tplc="AC5E1702" w:tentative="1">
+      <w:start w:val="1"/>
+      <w:numFmt w:val="bullet"/>
+      <w:lvlText w:val="•"/>
+      <w:lvlJc w:val="left"/>
+      <w:pPr>
+        <w:tabs>
+          <w:tab w:val="num" w:pos="6480"/>
+        </w:tabs>
+        <w:ind w:left="6480" w:hanging="360"/>
+      </w:pPr>
+      <w:rPr>
+        <w:rFonts w:ascii="Arial" w:hAnsi="Arial" w:hint="default"/>
+      </w:rPr>
+    </w:lvl>
+  </w:abstractNum>
+  <w:abstractNum w:abstractNumId="23">
     <w:nsid w:val="6CC809C7"/>
     <w:multiLevelType w:val="hybridMultilevel"/>
     <w:tmpl w:val="E404EBF4"/>
@@ -13407,7 +14158,7 @@
       </w:rPr>
     </w:lvl>
   </w:abstractNum>
-  <w:abstractNum w:abstractNumId="23">
+  <w:abstractNum w:abstractNumId="24">
     <w:nsid w:val="6DCA1F36"/>
     <w:multiLevelType w:val="hybridMultilevel"/>
     <w:tmpl w:val="73DAFEB6"/>
@@ -13496,7 +14247,7 @@
       </w:pPr>
     </w:lvl>
   </w:abstractNum>
-  <w:abstractNum w:abstractNumId="24">
+  <w:abstractNum w:abstractNumId="25">
     <w:nsid w:val="74292353"/>
     <w:multiLevelType w:val="hybridMultilevel"/>
     <w:tmpl w:val="22045C48"/>
@@ -13585,7 +14336,7 @@
       </w:pPr>
     </w:lvl>
   </w:abstractNum>
-  <w:abstractNum w:abstractNumId="25">
+  <w:abstractNum w:abstractNumId="26">
     <w:nsid w:val="7927310F"/>
     <w:multiLevelType w:val="hybridMultilevel"/>
     <w:tmpl w:val="BD0615C0"/>
@@ -13671,7 +14422,7 @@
       </w:pPr>
     </w:lvl>
   </w:abstractNum>
-  <w:abstractNum w:abstractNumId="26">
+  <w:abstractNum w:abstractNumId="27">
     <w:nsid w:val="7B21017F"/>
     <w:multiLevelType w:val="hybridMultilevel"/>
     <w:tmpl w:val="73DAFEB6"/>
@@ -13760,7 +14511,7 @@
       </w:pPr>
     </w:lvl>
   </w:abstractNum>
-  <w:abstractNum w:abstractNumId="27">
+  <w:abstractNum w:abstractNumId="28">
     <w:nsid w:val="7BB93380"/>
     <w:multiLevelType w:val="hybridMultilevel"/>
     <w:tmpl w:val="15302332"/>
@@ -13868,7 +14619,7 @@
     <w:abstractNumId w:val="8"/>
   </w:num>
   <w:num w:numId="7">
-    <w:abstractNumId w:val="25"/>
+    <w:abstractNumId w:val="26"/>
   </w:num>
   <w:num w:numId="8">
     <w:abstractNumId w:val="1"/>
@@ -13880,7 +14631,7 @@
     <w:abstractNumId w:val="9"/>
   </w:num>
   <w:num w:numId="11">
-    <w:abstractNumId w:val="22"/>
+    <w:abstractNumId w:val="23"/>
   </w:num>
   <w:num w:numId="12">
     <w:abstractNumId w:val="20"/>
@@ -13889,13 +14640,13 @@
     <w:abstractNumId w:val="5"/>
   </w:num>
   <w:num w:numId="14">
-    <w:abstractNumId w:val="23"/>
+    <w:abstractNumId w:val="24"/>
   </w:num>
   <w:num w:numId="15">
-    <w:abstractNumId w:val="27"/>
+    <w:abstractNumId w:val="28"/>
   </w:num>
   <w:num w:numId="16">
-    <w:abstractNumId w:val="26"/>
+    <w:abstractNumId w:val="27"/>
   </w:num>
   <w:num w:numId="17">
     <w:abstractNumId w:val="21"/>
@@ -13919,7 +14670,7 @@
     <w:abstractNumId w:val="18"/>
   </w:num>
   <w:num w:numId="24">
-    <w:abstractNumId w:val="24"/>
+    <w:abstractNumId w:val="25"/>
   </w:num>
   <w:num w:numId="25">
     <w:abstractNumId w:val="0"/>
@@ -13932,6 +14683,9 @@
   </w:num>
   <w:num w:numId="28">
     <w:abstractNumId w:val="17"/>
+  </w:num>
+  <w:num w:numId="29">
+    <w:abstractNumId w:val="22"/>
   </w:num>
 </w:numbering>
 </file>
@@ -14201,7 +14955,6 @@
   <w:style w:type="character" w:default="1" w:styleId="Standardskrifttypeiafsnit">
     <w:name w:val="Default Paragraph Font"/>
     <w:uiPriority w:val="1"/>
-    <w:semiHidden/>
     <w:unhideWhenUsed/>
   </w:style>
   <w:style w:type="table" w:default="1" w:styleId="Tabel-Normal">
@@ -14754,7 +15507,7 @@
 </file>
 
 <file path=customXml/itemProps1.xml><?xml version="1.0" encoding="utf-8"?>
-<ds:datastoreItem xmlns:ds="http://schemas.openxmlformats.org/officeDocument/2006/customXml" ds:itemID="{FEB05DF8-44C9-4F87-AD89-05C07628290D}">
+<ds:datastoreItem xmlns:ds="http://schemas.openxmlformats.org/officeDocument/2006/customXml" ds:itemID="{2628F99E-A610-46BC-B681-5EDA1F09F79D}">
   <ds:schemaRefs>
     <ds:schemaRef ds:uri="http://schemas.openxmlformats.org/officeDocument/2006/bibliography"/>
   </ds:schemaRefs>

</xml_diff>

<commit_message>
Adding unique index and special customer specific discount. The queries will NOT use this new table.
</commit_message>
<xml_diff>
--- a/DatabaseDesign/DatabaseManagementSystems/Report miniproject.docx
+++ b/DatabaseDesign/DatabaseManagementSystems/Report miniproject.docx
@@ -5904,7 +5904,7 @@
         </w:rPr>
       </w:pPr>
       <w:r>
-        <w:object w:dxaOrig="12263" w:dyaOrig="9996">
+        <w:object w:dxaOrig="12874" w:dyaOrig="10784">
           <v:shapetype id="_x0000_t75" coordsize="21600,21600" o:spt="75" o:preferrelative="t" path="m@4@5l@4@11@9@11@9@5xe" filled="f" stroked="f">
             <v:stroke joinstyle="miter"/>
             <v:formulas>
@@ -5924,10 +5924,10 @@
             <v:path o:extrusionok="f" gradientshapeok="t" o:connecttype="rect"/>
             <o:lock v:ext="edit" aspectratio="t"/>
           </v:shapetype>
-          <v:shape id="_x0000_i1025" type="#_x0000_t75" style="width:481.5pt;height:392.25pt" o:ole="">
+          <v:shape id="_x0000_i1029" type="#_x0000_t75" style="width:481.5pt;height:403.5pt" o:ole="">
             <v:imagedata r:id="rId8" o:title=""/>
           </v:shape>
-          <o:OLEObject Type="Embed" ProgID="Visio.Drawing.11" ShapeID="_x0000_i1025" DrawAspect="Content" ObjectID="_1443527184" r:id="rId9"/>
+          <o:OLEObject Type="Embed" ProgID="Visio.Drawing.11" ShapeID="_x0000_i1029" DrawAspect="Content" ObjectID="_1443530938" r:id="rId9"/>
         </w:object>
       </w:r>
     </w:p>
@@ -6563,10 +6563,10 @@
       </w:pPr>
       <w:r>
         <w:object w:dxaOrig="15730" w:dyaOrig="19917">
-          <v:shape id="_x0000_i1026" type="#_x0000_t75" style="width:481.5pt;height:609.75pt" o:ole="">
+          <v:shape id="_x0000_i1025" type="#_x0000_t75" style="width:481.5pt;height:609.75pt" o:ole="">
             <v:imagedata r:id="rId10" o:title=""/>
           </v:shape>
-          <o:OLEObject Type="Embed" ProgID="Visio.Drawing.11" ShapeID="_x0000_i1026" DrawAspect="Content" ObjectID="_1443527185" r:id="rId11"/>
+          <o:OLEObject Type="Embed" ProgID="Visio.Drawing.11" ShapeID="_x0000_i1025" DrawAspect="Content" ObjectID="_1443530939" r:id="rId11"/>
         </w:object>
       </w:r>
     </w:p>
@@ -7059,10 +7059,10 @@
     <w:p>
       <w:r>
         <w:object w:dxaOrig="13085" w:dyaOrig="15608">
-          <v:shape id="_x0000_i1027" type="#_x0000_t75" style="width:481.5pt;height:574.5pt" o:ole="">
+          <v:shape id="_x0000_i1026" type="#_x0000_t75" style="width:481.5pt;height:574.5pt" o:ole="">
             <v:imagedata r:id="rId12" o:title=""/>
           </v:shape>
-          <o:OLEObject Type="Embed" ProgID="Visio.Drawing.11" ShapeID="_x0000_i1027" DrawAspect="Content" ObjectID="_1443527186" r:id="rId13"/>
+          <o:OLEObject Type="Embed" ProgID="Visio.Drawing.11" ShapeID="_x0000_i1026" DrawAspect="Content" ObjectID="_1443530940" r:id="rId13"/>
         </w:object>
       </w:r>
     </w:p>
@@ -7148,10 +7148,10 @@
       </w:pPr>
       <w:r>
         <w:object w:dxaOrig="8720" w:dyaOrig="7056">
-          <v:shape id="_x0000_i1028" type="#_x0000_t75" style="width:324pt;height:262.5pt" o:ole="">
+          <v:shape id="_x0000_i1027" type="#_x0000_t75" style="width:324pt;height:262.5pt" o:ole="">
             <v:imagedata r:id="rId14" o:title=""/>
           </v:shape>
-          <o:OLEObject Type="Embed" ProgID="Visio.Drawing.11" ShapeID="_x0000_i1028" DrawAspect="Content" ObjectID="_1443527187" r:id="rId15"/>
+          <o:OLEObject Type="Embed" ProgID="Visio.Drawing.11" ShapeID="_x0000_i1027" DrawAspect="Content" ObjectID="_1443530941" r:id="rId15"/>
         </w:object>
       </w:r>
     </w:p>
@@ -7176,11 +7176,11 @@
         <w:spacing w:after="0"/>
       </w:pPr>
       <w:r>
-        <w:object w:dxaOrig="6780" w:dyaOrig="6253">
-          <v:shape id="_x0000_i1029" type="#_x0000_t75" style="width:252.75pt;height:232.5pt" o:ole="">
+        <w:object w:dxaOrig="7438" w:dyaOrig="6041">
+          <v:shape id="_x0000_i1030" type="#_x0000_t75" style="width:255.75pt;height:207.75pt" o:ole="">
             <v:imagedata r:id="rId16" o:title=""/>
           </v:shape>
-          <o:OLEObject Type="Embed" ProgID="Visio.Drawing.11" ShapeID="_x0000_i1029" DrawAspect="Content" ObjectID="_1443527188" r:id="rId17"/>
+          <o:OLEObject Type="Embed" ProgID="Visio.Drawing.11" ShapeID="_x0000_i1030" DrawAspect="Content" ObjectID="_1443530942" r:id="rId17"/>
         </w:object>
       </w:r>
     </w:p>
@@ -7257,6 +7257,7 @@
         <w:rPr>
           <w:lang w:val="en-GB"/>
         </w:rPr>
+        <w:lastRenderedPageBreak/>
         <w:t>Pricing plan attribute diagram</w:t>
       </w:r>
       <w:bookmarkEnd w:id="19"/>
@@ -7269,11 +7270,11 @@
         </w:rPr>
       </w:pPr>
       <w:r>
-        <w:object w:dxaOrig="8011" w:dyaOrig="5177">
-          <v:shape id="_x0000_i1030" type="#_x0000_t75" style="width:273.75pt;height:177pt" o:ole="">
+        <w:object w:dxaOrig="7444" w:dyaOrig="5177">
+          <v:shape id="_x0000_i1028" type="#_x0000_t75" style="width:287.25pt;height:199.5pt" o:ole="">
             <v:imagedata r:id="rId18" o:title=""/>
           </v:shape>
-          <o:OLEObject Type="Embed" ProgID="Visio.Drawing.11" ShapeID="_x0000_i1030" DrawAspect="Content" ObjectID="_1443527189" r:id="rId19"/>
+          <o:OLEObject Type="Embed" ProgID="Visio.Drawing.11" ShapeID="_x0000_i1028" DrawAspect="Content" ObjectID="_1443530943" r:id="rId19"/>
         </w:object>
       </w:r>
     </w:p>
@@ -7351,6 +7352,146 @@
     </w:p>
     <w:p>
       <w:pPr>
+        <w:pStyle w:val="Listeafsnit"/>
+        <w:numPr>
+          <w:ilvl w:val="0"/>
+          <w:numId w:val="24"/>
+        </w:numPr>
+        <w:rPr>
+          <w:lang w:val="en-GB"/>
+        </w:rPr>
+      </w:pPr>
+      <w:r>
+        <w:rPr>
+          <w:lang w:val="en-GB"/>
+        </w:rPr>
+        <w:t xml:space="preserve">The </w:t>
+      </w:r>
+      <w:proofErr w:type="spellStart"/>
+      <w:r>
+        <w:rPr>
+          <w:lang w:val="en-GB"/>
+        </w:rPr>
+        <w:t>PricingPlan</w:t>
+      </w:r>
+      <w:proofErr w:type="spellEnd"/>
+      <w:r>
+        <w:rPr>
+          <w:lang w:val="en-GB"/>
+        </w:rPr>
+        <w:t xml:space="preserve"> is very special as it is reused. It therefore relates to zero or more products, and either a customer, </w:t>
+      </w:r>
+      <w:proofErr w:type="spellStart"/>
+      <w:r>
+        <w:rPr>
+          <w:lang w:val="en-GB"/>
+        </w:rPr>
+        <w:t>webshop</w:t>
+      </w:r>
+      <w:proofErr w:type="spellEnd"/>
+      <w:r>
+        <w:rPr>
+          <w:lang w:val="en-GB"/>
+        </w:rPr>
+        <w:t xml:space="preserve">, manufacturer, </w:t>
+      </w:r>
+      <w:proofErr w:type="spellStart"/>
+      <w:r>
+        <w:rPr>
+          <w:lang w:val="en-GB"/>
+        </w:rPr>
+        <w:t>customerorder</w:t>
+      </w:r>
+      <w:proofErr w:type="spellEnd"/>
+      <w:r>
+        <w:rPr>
+          <w:lang w:val="en-GB"/>
+        </w:rPr>
+        <w:t xml:space="preserve"> and/or </w:t>
+      </w:r>
+      <w:proofErr w:type="spellStart"/>
+      <w:r>
+        <w:rPr>
+          <w:lang w:val="en-GB"/>
+        </w:rPr>
+        <w:t>manufactorerorder</w:t>
+      </w:r>
+      <w:proofErr w:type="spellEnd"/>
+      <w:r>
+        <w:rPr>
+          <w:lang w:val="en-GB"/>
+        </w:rPr>
+        <w:t>.</w:t>
+      </w:r>
+    </w:p>
+    <w:p>
+      <w:pPr>
+        <w:pStyle w:val="Listeafsnit"/>
+        <w:numPr>
+          <w:ilvl w:val="0"/>
+          <w:numId w:val="24"/>
+        </w:numPr>
+        <w:rPr>
+          <w:lang w:val="en-GB"/>
+        </w:rPr>
+      </w:pPr>
+      <w:r>
+        <w:rPr>
+          <w:lang w:val="en-GB"/>
+        </w:rPr>
+        <w:t xml:space="preserve">The special case with zero product references is only used if price is 0 (discount only), and indicates that the </w:t>
+      </w:r>
+      <w:proofErr w:type="spellStart"/>
+      <w:r>
+        <w:rPr>
+          <w:lang w:val="en-GB"/>
+        </w:rPr>
+        <w:t>PricingPlan</w:t>
+      </w:r>
+      <w:proofErr w:type="spellEnd"/>
+      <w:r>
+        <w:rPr>
+          <w:lang w:val="en-GB"/>
+        </w:rPr>
+        <w:t xml:space="preserve"> is a discount only, and may only be used in the relation with a customer and indicates a discount compared to the normal </w:t>
+      </w:r>
+      <w:proofErr w:type="spellStart"/>
+      <w:r>
+        <w:rPr>
+          <w:lang w:val="en-GB"/>
+        </w:rPr>
+        <w:t>webshop</w:t>
+      </w:r>
+      <w:proofErr w:type="spellEnd"/>
+      <w:r>
+        <w:rPr>
+          <w:lang w:val="en-GB"/>
+        </w:rPr>
+        <w:t xml:space="preserve"> price. If the </w:t>
+      </w:r>
+      <w:proofErr w:type="spellStart"/>
+      <w:r>
+        <w:rPr>
+          <w:lang w:val="en-GB"/>
+        </w:rPr>
+        <w:t>PricingPlan</w:t>
+      </w:r>
+      <w:proofErr w:type="spellEnd"/>
+      <w:r>
+        <w:rPr>
+          <w:lang w:val="en-GB"/>
+        </w:rPr>
+        <w:t xml:space="preserve"> also has no product relations it means all products.</w:t>
+      </w:r>
+      <w:r>
+        <w:rPr>
+          <w:lang w:val="en-GB"/>
+        </w:rPr>
+        <w:t xml:space="preserve"> This special case is not implemented</w:t>
+      </w:r>
+    </w:p>
+    <w:p>
+      <w:pPr>
         <w:spacing w:after="0"/>
         <w:rPr>
           <w:lang w:val="en-GB"/>
@@ -7424,7 +7565,19 @@
         <w:rPr>
           <w:lang w:val="en-GB"/>
         </w:rPr>
-        <w:t>Explain why no CHECK UNIQUE (because the places where multiple combinations must be unique we use them as a primary key).</w:t>
+        <w:t xml:space="preserve">Explain </w:t>
+      </w:r>
+      <w:r>
+        <w:rPr>
+          <w:lang w:val="en-GB"/>
+        </w:rPr>
+        <w:t xml:space="preserve">special UNIQUE INDEX, and why no other </w:t>
+      </w:r>
+      <w:r>
+        <w:rPr>
+          <w:lang w:val="en-GB"/>
+        </w:rPr>
+        <w:t>CHECK UNIQUE (because the places where multiple combinations must be unique we use them as a primary key).</w:t>
       </w:r>
     </w:p>
     <w:p>
@@ -7492,6 +7645,7 @@
         <w:rPr>
           <w:lang w:val="en-GB"/>
         </w:rPr>
+        <w:lastRenderedPageBreak/>
         <w:t>Best selling product</w:t>
       </w:r>
       <w:bookmarkEnd w:id="23"/>
@@ -7595,7 +7749,6 @@
         <w:rPr>
           <w:lang w:val="en-GB"/>
         </w:rPr>
-        <w:lastRenderedPageBreak/>
         <w:t>Example result</w:t>
       </w:r>
       <w:bookmarkEnd w:id="24"/>
@@ -8720,6 +8873,7 @@
                 <w:rFonts w:ascii="Courier New" w:hAnsi="Courier New" w:cs="Courier New"/>
                 <w:lang w:val="en-GB"/>
               </w:rPr>
+              <w:lastRenderedPageBreak/>
               <w:t xml:space="preserve">SELECT </w:t>
             </w:r>
             <w:proofErr w:type="spellStart"/>
@@ -8934,7 +9088,6 @@
                 <w:rFonts w:ascii="Courier New" w:hAnsi="Courier New" w:cs="Courier New"/>
                 <w:lang w:val="en-GB"/>
               </w:rPr>
-              <w:lastRenderedPageBreak/>
               <w:t>groupdata.maxprofit</w:t>
             </w:r>
             <w:proofErr w:type="spellEnd"/>
@@ -10347,6 +10500,7 @@
         <w:rPr>
           <w:lang w:val="en-GB"/>
         </w:rPr>
+        <w:lastRenderedPageBreak/>
         <w:t>A simple addition of more JOINs to add the tables for order confirmation and delivery would allow the retrieval of all order information in one select</w:t>
       </w:r>
       <w:r>
@@ -10368,7 +10522,6 @@
         <w:rPr>
           <w:lang w:val="en-GB"/>
         </w:rPr>
-        <w:lastRenderedPageBreak/>
         <w:t>Performance and indexes</w:t>
       </w:r>
       <w:bookmarkEnd w:id="35"/>
@@ -10403,6 +10556,14 @@
         <w:t>Transactions</w:t>
       </w:r>
       <w:bookmarkEnd w:id="36"/>
+    </w:p>
+    <w:p>
+      <w:pPr>
+        <w:spacing w:after="0"/>
+        <w:rPr>
+          <w:lang w:val="en-GB"/>
+        </w:rPr>
+      </w:pPr>
     </w:p>
     <w:p>
       <w:pPr>
@@ -11017,6 +11178,7 @@
         <w:rPr>
           <w:lang w:val="en-GB"/>
         </w:rPr>
+        <w:lastRenderedPageBreak/>
         <w:t>After execution verify that a file called</w:t>
       </w:r>
       <w:r>
@@ -11113,7 +11275,6 @@
         <w:rPr>
           <w:lang w:val="en-GB"/>
         </w:rPr>
-        <w:lastRenderedPageBreak/>
         <w:t>Invent you own fun queries to play around with the data, and please remember that the sales and purchase prices are generated at random, so some of the products are not good business</w:t>
       </w:r>
       <w:r>
@@ -11192,13 +11353,7 @@
         <w:rPr>
           <w:lang w:val="en-US"/>
         </w:rPr>
-        <w:t xml:space="preserve"> </w:t>
-      </w:r>
-      <w:r>
-        <w:rPr>
-          <w:lang w:val="en-US"/>
-        </w:rPr>
-        <w:t>+ 1 no-line</w:t>
+        <w:t xml:space="preserve"> + 1 no-line</w:t>
       </w:r>
     </w:p>
     <w:p>
@@ -11363,13 +11518,7 @@
         <w:rPr>
           <w:lang w:val="en-US"/>
         </w:rPr>
-        <w:t xml:space="preserve">10000 pricing plans without </w:t>
-      </w:r>
-      <w:r>
-        <w:rPr>
-          <w:lang w:val="en-US"/>
-        </w:rPr>
-        <w:t>discount</w:t>
+        <w:t>10000 pricing plans without discount</w:t>
       </w:r>
     </w:p>
     <w:p>
@@ -11466,13 +11615,7 @@
         <w:rPr>
           <w:lang w:val="en-US"/>
         </w:rPr>
-        <w:t xml:space="preserve"> between 1 and 15 times and in each order is between</w:t>
-      </w:r>
-      <w:r>
-        <w:rPr>
-          <w:lang w:val="en-US"/>
-        </w:rPr>
-        <w:t xml:space="preserve"> 1 and 10 products</w:t>
+        <w:t xml:space="preserve"> between 1 and 15 times and in each order is between 1 and 10 products</w:t>
       </w:r>
     </w:p>
     <w:p>
@@ -11601,13 +11744,7 @@
         <w:rPr>
           <w:lang w:val="en-US"/>
         </w:rPr>
-        <w:t>Each order from the customer consists of between 1 an</w:t>
-      </w:r>
-      <w:r>
-        <w:rPr>
-          <w:lang w:val="en-US"/>
-        </w:rPr>
-        <w:t>d 10 products.</w:t>
+        <w:t>Each order from the customer consists of between 1 and 10 products.</w:t>
       </w:r>
     </w:p>
     <w:p>
@@ -11689,7 +11826,33 @@
         <w:rPr>
           <w:lang w:val="en-GB"/>
         </w:rPr>
-        <w:t xml:space="preserve"> attribute of products. This is important for performance reasons, as the creation of the database would otherwise take much longer. An early experiment shows that importing the data takes more than 30min, if the same principle as </w:t>
+        <w:t xml:space="preserve"> attribute of products. This is important for performance reasons, as the creation of the database would otherwise take much longer. An early experiment shows that importing the data takes more </w:t>
+      </w:r>
+      <w:proofErr w:type="gramStart"/>
+      <w:r>
+        <w:rPr>
+          <w:lang w:val="en-GB"/>
+        </w:rPr>
+        <w:t xml:space="preserve">than </w:t>
+      </w:r>
+      <w:r>
+        <w:rPr>
+          <w:lang w:val="en-GB"/>
+        </w:rPr>
+        <w:t xml:space="preserve"> 1</w:t>
+      </w:r>
+      <w:proofErr w:type="gramEnd"/>
+      <w:r>
+        <w:rPr>
+          <w:lang w:val="en-GB"/>
+        </w:rPr>
+        <w:t xml:space="preserve"> hour</w:t>
+      </w:r>
+      <w:r>
+        <w:rPr>
+          <w:lang w:val="en-GB"/>
+        </w:rPr>
+        <w:t xml:space="preserve">, if the same principle as </w:t>
       </w:r>
       <w:r>
         <w:rPr>
@@ -14955,6 +15118,7 @@
   <w:style w:type="character" w:default="1" w:styleId="Standardskrifttypeiafsnit">
     <w:name w:val="Default Paragraph Font"/>
     <w:uiPriority w:val="1"/>
+    <w:semiHidden/>
     <w:unhideWhenUsed/>
   </w:style>
   <w:style w:type="table" w:default="1" w:styleId="Tabel-Normal">
@@ -15507,7 +15671,7 @@
 </file>
 
 <file path=customXml/itemProps1.xml><?xml version="1.0" encoding="utf-8"?>
-<ds:datastoreItem xmlns:ds="http://schemas.openxmlformats.org/officeDocument/2006/customXml" ds:itemID="{2628F99E-A610-46BC-B681-5EDA1F09F79D}">
+<ds:datastoreItem xmlns:ds="http://schemas.openxmlformats.org/officeDocument/2006/customXml" ds:itemID="{B8CB40A8-F70A-44A1-8D3F-4ABD6805315A}">
   <ds:schemaRefs>
     <ds:schemaRef ds:uri="http://schemas.openxmlformats.org/officeDocument/2006/bibliography"/>
   </ds:schemaRefs>

</xml_diff>

<commit_message>
Adding a few views. Adding requirement tracability. Adding some text about the ER format and making minor modifications.
</commit_message>
<xml_diff>
--- a/DatabaseDesign/DatabaseManagementSystems/Report miniproject.docx
+++ b/DatabaseDesign/DatabaseManagementSystems/Report miniproject.docx
@@ -82,7 +82,7 @@
             </w:rPr>
             <w:fldChar w:fldCharType="separate"/>
           </w:r>
-          <w:hyperlink w:anchor="_Toc369767727" w:history="1">
+          <w:hyperlink w:anchor="_Toc369802486" w:history="1">
             <w:r>
               <w:rPr>
                 <w:rStyle w:val="Hyperlink"/>
@@ -124,7 +124,7 @@
                 <w:noProof/>
                 <w:webHidden/>
               </w:rPr>
-              <w:instrText xml:space="preserve"> PAGEREF _Toc369767727 \h </w:instrText>
+              <w:instrText xml:space="preserve"> PAGEREF _Toc369802486 \h </w:instrText>
             </w:r>
             <w:r>
               <w:rPr>
@@ -168,7 +168,7 @@
               <w:lang w:eastAsia="da-DK"/>
             </w:rPr>
           </w:pPr>
-          <w:hyperlink w:anchor="_Toc369767728" w:history="1">
+          <w:hyperlink w:anchor="_Toc369802487" w:history="1">
             <w:r>
               <w:rPr>
                 <w:rStyle w:val="Hyperlink"/>
@@ -212,7 +212,7 @@
                 <w:noProof/>
                 <w:webHidden/>
               </w:rPr>
-              <w:instrText xml:space="preserve"> PAGEREF _Toc369767728 \h </w:instrText>
+              <w:instrText xml:space="preserve"> PAGEREF _Toc369802487 \h </w:instrText>
             </w:r>
             <w:r>
               <w:rPr>
@@ -256,7 +256,7 @@
               <w:lang w:eastAsia="da-DK"/>
             </w:rPr>
           </w:pPr>
-          <w:hyperlink w:anchor="_Toc369767729" w:history="1">
+          <w:hyperlink w:anchor="_Toc369802488" w:history="1">
             <w:r>
               <w:rPr>
                 <w:rStyle w:val="Hyperlink"/>
@@ -300,7 +300,7 @@
                 <w:noProof/>
                 <w:webHidden/>
               </w:rPr>
-              <w:instrText xml:space="preserve"> PAGEREF _Toc369767729 \h </w:instrText>
+              <w:instrText xml:space="preserve"> PAGEREF _Toc369802488 \h </w:instrText>
             </w:r>
             <w:r>
               <w:rPr>
@@ -344,7 +344,7 @@
               <w:lang w:eastAsia="da-DK"/>
             </w:rPr>
           </w:pPr>
-          <w:hyperlink w:anchor="_Toc369767730" w:history="1">
+          <w:hyperlink w:anchor="_Toc369802489" w:history="1">
             <w:r>
               <w:rPr>
                 <w:rStyle w:val="Hyperlink"/>
@@ -388,7 +388,7 @@
                 <w:noProof/>
                 <w:webHidden/>
               </w:rPr>
-              <w:instrText xml:space="preserve"> PAGEREF _Toc369767730 \h </w:instrText>
+              <w:instrText xml:space="preserve"> PAGEREF _Toc369802489 \h </w:instrText>
             </w:r>
             <w:r>
               <w:rPr>
@@ -432,7 +432,7 @@
               <w:lang w:eastAsia="da-DK"/>
             </w:rPr>
           </w:pPr>
-          <w:hyperlink w:anchor="_Toc369767731" w:history="1">
+          <w:hyperlink w:anchor="_Toc369802490" w:history="1">
             <w:r>
               <w:rPr>
                 <w:rStyle w:val="Hyperlink"/>
@@ -476,7 +476,7 @@
                 <w:noProof/>
                 <w:webHidden/>
               </w:rPr>
-              <w:instrText xml:space="preserve"> PAGEREF _Toc369767731 \h </w:instrText>
+              <w:instrText xml:space="preserve"> PAGEREF _Toc369802490 \h </w:instrText>
             </w:r>
             <w:r>
               <w:rPr>
@@ -520,7 +520,7 @@
               <w:lang w:eastAsia="da-DK"/>
             </w:rPr>
           </w:pPr>
-          <w:hyperlink w:anchor="_Toc369767732" w:history="1">
+          <w:hyperlink w:anchor="_Toc369802491" w:history="1">
             <w:r>
               <w:rPr>
                 <w:rStyle w:val="Hyperlink"/>
@@ -564,7 +564,7 @@
                 <w:noProof/>
                 <w:webHidden/>
               </w:rPr>
-              <w:instrText xml:space="preserve"> PAGEREF _Toc369767732 \h </w:instrText>
+              <w:instrText xml:space="preserve"> PAGEREF _Toc369802491 \h </w:instrText>
             </w:r>
             <w:r>
               <w:rPr>
@@ -584,7 +584,7 @@
                 <w:noProof/>
                 <w:webHidden/>
               </w:rPr>
-              <w:t>3</w:t>
+              <w:t>4</w:t>
             </w:r>
             <w:r>
               <w:rPr>
@@ -608,7 +608,7 @@
               <w:lang w:eastAsia="da-DK"/>
             </w:rPr>
           </w:pPr>
-          <w:hyperlink w:anchor="_Toc369767733" w:history="1">
+          <w:hyperlink w:anchor="_Toc369802492" w:history="1">
             <w:r>
               <w:rPr>
                 <w:rStyle w:val="Hyperlink"/>
@@ -652,7 +652,7 @@
                 <w:noProof/>
                 <w:webHidden/>
               </w:rPr>
-              <w:instrText xml:space="preserve"> PAGEREF _Toc369767733 \h </w:instrText>
+              <w:instrText xml:space="preserve"> PAGEREF _Toc369802492 \h </w:instrText>
             </w:r>
             <w:r>
               <w:rPr>
@@ -696,7 +696,7 @@
               <w:lang w:eastAsia="da-DK"/>
             </w:rPr>
           </w:pPr>
-          <w:hyperlink w:anchor="_Toc369767734" w:history="1">
+          <w:hyperlink w:anchor="_Toc369802493" w:history="1">
             <w:r>
               <w:rPr>
                 <w:rStyle w:val="Hyperlink"/>
@@ -740,7 +740,7 @@
                 <w:noProof/>
                 <w:webHidden/>
               </w:rPr>
-              <w:instrText xml:space="preserve"> PAGEREF _Toc369767734 \h </w:instrText>
+              <w:instrText xml:space="preserve"> PAGEREF _Toc369802493 \h </w:instrText>
             </w:r>
             <w:r>
               <w:rPr>
@@ -784,7 +784,7 @@
               <w:lang w:eastAsia="da-DK"/>
             </w:rPr>
           </w:pPr>
-          <w:hyperlink w:anchor="_Toc369767735" w:history="1">
+          <w:hyperlink w:anchor="_Toc369802494" w:history="1">
             <w:r>
               <w:rPr>
                 <w:rStyle w:val="Hyperlink"/>
@@ -828,7 +828,7 @@
                 <w:noProof/>
                 <w:webHidden/>
               </w:rPr>
-              <w:instrText xml:space="preserve"> PAGEREF _Toc369767735 \h </w:instrText>
+              <w:instrText xml:space="preserve"> PAGEREF _Toc369802494 \h </w:instrText>
             </w:r>
             <w:r>
               <w:rPr>
@@ -872,7 +872,7 @@
               <w:lang w:eastAsia="da-DK"/>
             </w:rPr>
           </w:pPr>
-          <w:hyperlink w:anchor="_Toc369767736" w:history="1">
+          <w:hyperlink w:anchor="_Toc369802495" w:history="1">
             <w:r>
               <w:rPr>
                 <w:rStyle w:val="Hyperlink"/>
@@ -916,7 +916,7 @@
                 <w:noProof/>
                 <w:webHidden/>
               </w:rPr>
-              <w:instrText xml:space="preserve"> PAGEREF _Toc369767736 \h </w:instrText>
+              <w:instrText xml:space="preserve"> PAGEREF _Toc369802495 \h </w:instrText>
             </w:r>
             <w:r>
               <w:rPr>
@@ -960,7 +960,7 @@
               <w:lang w:eastAsia="da-DK"/>
             </w:rPr>
           </w:pPr>
-          <w:hyperlink w:anchor="_Toc369767737" w:history="1">
+          <w:hyperlink w:anchor="_Toc369802496" w:history="1">
             <w:r>
               <w:rPr>
                 <w:rStyle w:val="Hyperlink"/>
@@ -1004,7 +1004,7 @@
                 <w:noProof/>
                 <w:webHidden/>
               </w:rPr>
-              <w:instrText xml:space="preserve"> PAGEREF _Toc369767737 \h </w:instrText>
+              <w:instrText xml:space="preserve"> PAGEREF _Toc369802496 \h </w:instrText>
             </w:r>
             <w:r>
               <w:rPr>
@@ -1048,7 +1048,7 @@
               <w:lang w:eastAsia="da-DK"/>
             </w:rPr>
           </w:pPr>
-          <w:hyperlink w:anchor="_Toc369767738" w:history="1">
+          <w:hyperlink w:anchor="_Toc369802497" w:history="1">
             <w:r>
               <w:rPr>
                 <w:rStyle w:val="Hyperlink"/>
@@ -1092,7 +1092,7 @@
                 <w:noProof/>
                 <w:webHidden/>
               </w:rPr>
-              <w:instrText xml:space="preserve"> PAGEREF _Toc369767738 \h </w:instrText>
+              <w:instrText xml:space="preserve"> PAGEREF _Toc369802497 \h </w:instrText>
             </w:r>
             <w:r>
               <w:rPr>
@@ -1136,7 +1136,7 @@
               <w:lang w:eastAsia="da-DK"/>
             </w:rPr>
           </w:pPr>
-          <w:hyperlink w:anchor="_Toc369767739" w:history="1">
+          <w:hyperlink w:anchor="_Toc369802498" w:history="1">
             <w:r>
               <w:rPr>
                 <w:rStyle w:val="Hyperlink"/>
@@ -1180,7 +1180,7 @@
                 <w:noProof/>
                 <w:webHidden/>
               </w:rPr>
-              <w:instrText xml:space="preserve"> PAGEREF _Toc369767739 \h </w:instrText>
+              <w:instrText xml:space="preserve"> PAGEREF _Toc369802498 \h </w:instrText>
             </w:r>
             <w:r>
               <w:rPr>
@@ -1224,7 +1224,7 @@
               <w:lang w:eastAsia="da-DK"/>
             </w:rPr>
           </w:pPr>
-          <w:hyperlink w:anchor="_Toc369767740" w:history="1">
+          <w:hyperlink w:anchor="_Toc369802499" w:history="1">
             <w:r>
               <w:rPr>
                 <w:rStyle w:val="Hyperlink"/>
@@ -1268,7 +1268,7 @@
                 <w:noProof/>
                 <w:webHidden/>
               </w:rPr>
-              <w:instrText xml:space="preserve"> PAGEREF _Toc369767740 \h </w:instrText>
+              <w:instrText xml:space="preserve"> PAGEREF _Toc369802499 \h </w:instrText>
             </w:r>
             <w:r>
               <w:rPr>
@@ -1312,7 +1312,7 @@
               <w:lang w:eastAsia="da-DK"/>
             </w:rPr>
           </w:pPr>
-          <w:hyperlink w:anchor="_Toc369767741" w:history="1">
+          <w:hyperlink w:anchor="_Toc369802500" w:history="1">
             <w:r>
               <w:rPr>
                 <w:rStyle w:val="Hyperlink"/>
@@ -1356,7 +1356,7 @@
                 <w:noProof/>
                 <w:webHidden/>
               </w:rPr>
-              <w:instrText xml:space="preserve"> PAGEREF _Toc369767741 \h </w:instrText>
+              <w:instrText xml:space="preserve"> PAGEREF _Toc369802500 \h </w:instrText>
             </w:r>
             <w:r>
               <w:rPr>
@@ -1400,7 +1400,7 @@
               <w:lang w:eastAsia="da-DK"/>
             </w:rPr>
           </w:pPr>
-          <w:hyperlink w:anchor="_Toc369767742" w:history="1">
+          <w:hyperlink w:anchor="_Toc369802501" w:history="1">
             <w:r>
               <w:rPr>
                 <w:rStyle w:val="Hyperlink"/>
@@ -1444,7 +1444,7 @@
                 <w:noProof/>
                 <w:webHidden/>
               </w:rPr>
-              <w:instrText xml:space="preserve"> PAGEREF _Toc369767742 \h </w:instrText>
+              <w:instrText xml:space="preserve"> PAGEREF _Toc369802501 \h </w:instrText>
             </w:r>
             <w:r>
               <w:rPr>
@@ -1488,7 +1488,7 @@
               <w:lang w:eastAsia="da-DK"/>
             </w:rPr>
           </w:pPr>
-          <w:hyperlink w:anchor="_Toc369767743" w:history="1">
+          <w:hyperlink w:anchor="_Toc369802502" w:history="1">
             <w:r>
               <w:rPr>
                 <w:rStyle w:val="Hyperlink"/>
@@ -1532,7 +1532,7 @@
                 <w:noProof/>
                 <w:webHidden/>
               </w:rPr>
-              <w:instrText xml:space="preserve"> PAGEREF _Toc369767743 \h </w:instrText>
+              <w:instrText xml:space="preserve"> PAGEREF _Toc369802502 \h </w:instrText>
             </w:r>
             <w:r>
               <w:rPr>
@@ -1576,7 +1576,7 @@
               <w:lang w:eastAsia="da-DK"/>
             </w:rPr>
           </w:pPr>
-          <w:hyperlink w:anchor="_Toc369767744" w:history="1">
+          <w:hyperlink w:anchor="_Toc369802503" w:history="1">
             <w:r>
               <w:rPr>
                 <w:rStyle w:val="Hyperlink"/>
@@ -1620,7 +1620,7 @@
                 <w:noProof/>
                 <w:webHidden/>
               </w:rPr>
-              <w:instrText xml:space="preserve"> PAGEREF _Toc369767744 \h </w:instrText>
+              <w:instrText xml:space="preserve"> PAGEREF _Toc369802503 \h </w:instrText>
             </w:r>
             <w:r>
               <w:rPr>
@@ -1664,7 +1664,7 @@
               <w:lang w:eastAsia="da-DK"/>
             </w:rPr>
           </w:pPr>
-          <w:hyperlink w:anchor="_Toc369767745" w:history="1">
+          <w:hyperlink w:anchor="_Toc369802504" w:history="1">
             <w:r>
               <w:rPr>
                 <w:rStyle w:val="Hyperlink"/>
@@ -1708,7 +1708,7 @@
                 <w:noProof/>
                 <w:webHidden/>
               </w:rPr>
-              <w:instrText xml:space="preserve"> PAGEREF _Toc369767745 \h </w:instrText>
+              <w:instrText xml:space="preserve"> PAGEREF _Toc369802504 \h </w:instrText>
             </w:r>
             <w:r>
               <w:rPr>
@@ -1728,7 +1728,7 @@
                 <w:noProof/>
                 <w:webHidden/>
               </w:rPr>
-              <w:t>13</w:t>
+              <w:t>12</w:t>
             </w:r>
             <w:r>
               <w:rPr>
@@ -1752,7 +1752,7 @@
               <w:lang w:eastAsia="da-DK"/>
             </w:rPr>
           </w:pPr>
-          <w:hyperlink w:anchor="_Toc369767746" w:history="1">
+          <w:hyperlink w:anchor="_Toc369802505" w:history="1">
             <w:r>
               <w:rPr>
                 <w:rStyle w:val="Hyperlink"/>
@@ -1796,7 +1796,7 @@
                 <w:noProof/>
                 <w:webHidden/>
               </w:rPr>
-              <w:instrText xml:space="preserve"> PAGEREF _Toc369767746 \h </w:instrText>
+              <w:instrText xml:space="preserve"> PAGEREF _Toc369802505 \h </w:instrText>
             </w:r>
             <w:r>
               <w:rPr>
@@ -1816,7 +1816,7 @@
                 <w:noProof/>
                 <w:webHidden/>
               </w:rPr>
-              <w:t>14</w:t>
+              <w:t>13</w:t>
             </w:r>
             <w:r>
               <w:rPr>
@@ -1840,7 +1840,7 @@
               <w:lang w:eastAsia="da-DK"/>
             </w:rPr>
           </w:pPr>
-          <w:hyperlink w:anchor="_Toc369767747" w:history="1">
+          <w:hyperlink w:anchor="_Toc369802506" w:history="1">
             <w:r>
               <w:rPr>
                 <w:rStyle w:val="Hyperlink"/>
@@ -1884,7 +1884,7 @@
                 <w:noProof/>
                 <w:webHidden/>
               </w:rPr>
-              <w:instrText xml:space="preserve"> PAGEREF _Toc369767747 \h </w:instrText>
+              <w:instrText xml:space="preserve"> PAGEREF _Toc369802506 \h </w:instrText>
             </w:r>
             <w:r>
               <w:rPr>
@@ -1904,7 +1904,95 @@
                 <w:noProof/>
                 <w:webHidden/>
               </w:rPr>
-              <w:t>14</w:t>
+              <w:t>13</w:t>
+            </w:r>
+            <w:r>
+              <w:rPr>
+                <w:noProof/>
+                <w:webHidden/>
+              </w:rPr>
+              <w:fldChar w:fldCharType="end"/>
+            </w:r>
+          </w:hyperlink>
+        </w:p>
+        <w:p>
+          <w:pPr>
+            <w:pStyle w:val="Indholdsfortegnelse2"/>
+            <w:tabs>
+              <w:tab w:val="left" w:pos="880"/>
+              <w:tab w:val="right" w:leader="dot" w:pos="9628"/>
+            </w:tabs>
+            <w:rPr>
+              <w:rFonts w:eastAsiaTheme="minorEastAsia"/>
+              <w:noProof/>
+              <w:lang w:eastAsia="da-DK"/>
+            </w:rPr>
+          </w:pPr>
+          <w:hyperlink w:anchor="_Toc369802507" w:history="1">
+            <w:r>
+              <w:rPr>
+                <w:rStyle w:val="Hyperlink"/>
+                <w:noProof/>
+                <w:lang w:val="en-GB"/>
+              </w:rPr>
+              <w:t>3.6</w:t>
+            </w:r>
+            <w:r>
+              <w:rPr>
+                <w:rFonts w:eastAsiaTheme="minorEastAsia"/>
+                <w:noProof/>
+                <w:lang w:eastAsia="da-DK"/>
+              </w:rPr>
+              <w:tab/>
+            </w:r>
+            <w:r>
+              <w:rPr>
+                <w:rStyle w:val="Hyperlink"/>
+                <w:noProof/>
+                <w:lang w:val="en-GB"/>
+              </w:rPr>
+              <w:t>Implementation</w:t>
+            </w:r>
+            <w:r>
+              <w:rPr>
+                <w:noProof/>
+                <w:webHidden/>
+              </w:rPr>
+              <w:tab/>
+            </w:r>
+            <w:r>
+              <w:rPr>
+                <w:noProof/>
+                <w:webHidden/>
+              </w:rPr>
+              <w:fldChar w:fldCharType="begin"/>
+            </w:r>
+            <w:r>
+              <w:rPr>
+                <w:noProof/>
+                <w:webHidden/>
+              </w:rPr>
+              <w:instrText xml:space="preserve"> PAGEREF _Toc369802507 \h </w:instrText>
+            </w:r>
+            <w:r>
+              <w:rPr>
+                <w:noProof/>
+                <w:webHidden/>
+              </w:rPr>
+            </w:r>
+            <w:r>
+              <w:rPr>
+                <w:noProof/>
+                <w:webHidden/>
+              </w:rPr>
+              <w:fldChar w:fldCharType="separate"/>
+            </w:r>
+            <w:r>
+              <w:rPr>
+                <w:noProof/>
+                <w:webHidden/>
+              </w:rPr>
+              <w:t>13</w:t>
             </w:r>
             <w:r>
               <w:rPr>
@@ -1928,7 +2016,7 @@
               <w:lang w:eastAsia="da-DK"/>
             </w:rPr>
           </w:pPr>
-          <w:hyperlink w:anchor="_Toc369767748" w:history="1">
+          <w:hyperlink w:anchor="_Toc369802508" w:history="1">
             <w:r>
               <w:rPr>
                 <w:rStyle w:val="Hyperlink"/>
@@ -1972,7 +2060,7 @@
                 <w:noProof/>
                 <w:webHidden/>
               </w:rPr>
-              <w:instrText xml:space="preserve"> PAGEREF _Toc369767748 \h </w:instrText>
+              <w:instrText xml:space="preserve"> PAGEREF _Toc369802508 \h </w:instrText>
             </w:r>
             <w:r>
               <w:rPr>
@@ -1992,7 +2080,7 @@
                 <w:noProof/>
                 <w:webHidden/>
               </w:rPr>
-              <w:t>14</w:t>
+              <w:t>13</w:t>
             </w:r>
             <w:r>
               <w:rPr>
@@ -2016,7 +2104,7 @@
               <w:lang w:eastAsia="da-DK"/>
             </w:rPr>
           </w:pPr>
-          <w:hyperlink w:anchor="_Toc369767749" w:history="1">
+          <w:hyperlink w:anchor="_Toc369802509" w:history="1">
             <w:r>
               <w:rPr>
                 <w:rStyle w:val="Hyperlink"/>
@@ -2060,7 +2148,7 @@
                 <w:noProof/>
                 <w:webHidden/>
               </w:rPr>
-              <w:instrText xml:space="preserve"> PAGEREF _Toc369767749 \h </w:instrText>
+              <w:instrText xml:space="preserve"> PAGEREF _Toc369802509 \h </w:instrText>
             </w:r>
             <w:r>
               <w:rPr>
@@ -2080,7 +2168,7 @@
                 <w:noProof/>
                 <w:webHidden/>
               </w:rPr>
-              <w:t>14</w:t>
+              <w:t>13</w:t>
             </w:r>
             <w:r>
               <w:rPr>
@@ -2104,7 +2192,7 @@
               <w:lang w:eastAsia="da-DK"/>
             </w:rPr>
           </w:pPr>
-          <w:hyperlink w:anchor="_Toc369767750" w:history="1">
+          <w:hyperlink w:anchor="_Toc369802510" w:history="1">
             <w:r>
               <w:rPr>
                 <w:rStyle w:val="Hyperlink"/>
@@ -2148,7 +2236,7 @@
                 <w:noProof/>
                 <w:webHidden/>
               </w:rPr>
-              <w:instrText xml:space="preserve"> PAGEREF _Toc369767750 \h </w:instrText>
+              <w:instrText xml:space="preserve"> PAGEREF _Toc369802510 \h </w:instrText>
             </w:r>
             <w:r>
               <w:rPr>
@@ -2192,7 +2280,7 @@
               <w:lang w:eastAsia="da-DK"/>
             </w:rPr>
           </w:pPr>
-          <w:hyperlink w:anchor="_Toc369767751" w:history="1">
+          <w:hyperlink w:anchor="_Toc369802511" w:history="1">
             <w:r>
               <w:rPr>
                 <w:rStyle w:val="Hyperlink"/>
@@ -2236,7 +2324,7 @@
                 <w:noProof/>
                 <w:webHidden/>
               </w:rPr>
-              <w:instrText xml:space="preserve"> PAGEREF _Toc369767751 \h </w:instrText>
+              <w:instrText xml:space="preserve"> PAGEREF _Toc369802511 \h </w:instrText>
             </w:r>
             <w:r>
               <w:rPr>
@@ -2256,7 +2344,7 @@
                 <w:noProof/>
                 <w:webHidden/>
               </w:rPr>
-              <w:t>15</w:t>
+              <w:t>14</w:t>
             </w:r>
             <w:r>
               <w:rPr>
@@ -2280,7 +2368,7 @@
               <w:lang w:eastAsia="da-DK"/>
             </w:rPr>
           </w:pPr>
-          <w:hyperlink w:anchor="_Toc369767752" w:history="1">
+          <w:hyperlink w:anchor="_Toc369802512" w:history="1">
             <w:r>
               <w:rPr>
                 <w:rStyle w:val="Hyperlink"/>
@@ -2324,7 +2412,7 @@
                 <w:noProof/>
                 <w:webHidden/>
               </w:rPr>
-              <w:instrText xml:space="preserve"> PAGEREF _Toc369767752 \h </w:instrText>
+              <w:instrText xml:space="preserve"> PAGEREF _Toc369802512 \h </w:instrText>
             </w:r>
             <w:r>
               <w:rPr>
@@ -2344,7 +2432,7 @@
                 <w:noProof/>
                 <w:webHidden/>
               </w:rPr>
-              <w:t>15</w:t>
+              <w:t>14</w:t>
             </w:r>
             <w:r>
               <w:rPr>
@@ -2368,7 +2456,7 @@
               <w:lang w:eastAsia="da-DK"/>
             </w:rPr>
           </w:pPr>
-          <w:hyperlink w:anchor="_Toc369767753" w:history="1">
+          <w:hyperlink w:anchor="_Toc369802513" w:history="1">
             <w:r>
               <w:rPr>
                 <w:rStyle w:val="Hyperlink"/>
@@ -2412,7 +2500,7 @@
                 <w:noProof/>
                 <w:webHidden/>
               </w:rPr>
-              <w:instrText xml:space="preserve"> PAGEREF _Toc369767753 \h </w:instrText>
+              <w:instrText xml:space="preserve"> PAGEREF _Toc369802513 \h </w:instrText>
             </w:r>
             <w:r>
               <w:rPr>
@@ -2432,7 +2520,7 @@
                 <w:noProof/>
                 <w:webHidden/>
               </w:rPr>
-              <w:t>15</w:t>
+              <w:t>14</w:t>
             </w:r>
             <w:r>
               <w:rPr>
@@ -2456,7 +2544,7 @@
               <w:lang w:eastAsia="da-DK"/>
             </w:rPr>
           </w:pPr>
-          <w:hyperlink w:anchor="_Toc369767754" w:history="1">
+          <w:hyperlink w:anchor="_Toc369802514" w:history="1">
             <w:r>
               <w:rPr>
                 <w:rStyle w:val="Hyperlink"/>
@@ -2500,7 +2588,7 @@
                 <w:noProof/>
                 <w:webHidden/>
               </w:rPr>
-              <w:instrText xml:space="preserve"> PAGEREF _Toc369767754 \h </w:instrText>
+              <w:instrText xml:space="preserve"> PAGEREF _Toc369802514 \h </w:instrText>
             </w:r>
             <w:r>
               <w:rPr>
@@ -2520,7 +2608,7 @@
                 <w:noProof/>
                 <w:webHidden/>
               </w:rPr>
-              <w:t>15</w:t>
+              <w:t>14</w:t>
             </w:r>
             <w:r>
               <w:rPr>
@@ -2544,7 +2632,7 @@
               <w:lang w:eastAsia="da-DK"/>
             </w:rPr>
           </w:pPr>
-          <w:hyperlink w:anchor="_Toc369767755" w:history="1">
+          <w:hyperlink w:anchor="_Toc369802515" w:history="1">
             <w:r>
               <w:rPr>
                 <w:rStyle w:val="Hyperlink"/>
@@ -2588,7 +2676,7 @@
                 <w:noProof/>
                 <w:webHidden/>
               </w:rPr>
-              <w:instrText xml:space="preserve"> PAGEREF _Toc369767755 \h </w:instrText>
+              <w:instrText xml:space="preserve"> PAGEREF _Toc369802515 \h </w:instrText>
             </w:r>
             <w:r>
               <w:rPr>
@@ -2608,7 +2696,7 @@
                 <w:noProof/>
                 <w:webHidden/>
               </w:rPr>
-              <w:t>15</w:t>
+              <w:t>14</w:t>
             </w:r>
             <w:r>
               <w:rPr>
@@ -2632,7 +2720,7 @@
               <w:lang w:eastAsia="da-DK"/>
             </w:rPr>
           </w:pPr>
-          <w:hyperlink w:anchor="_Toc369767756" w:history="1">
+          <w:hyperlink w:anchor="_Toc369802516" w:history="1">
             <w:r>
               <w:rPr>
                 <w:rStyle w:val="Hyperlink"/>
@@ -2676,7 +2764,7 @@
                 <w:noProof/>
                 <w:webHidden/>
               </w:rPr>
-              <w:instrText xml:space="preserve"> PAGEREF _Toc369767756 \h </w:instrText>
+              <w:instrText xml:space="preserve"> PAGEREF _Toc369802516 \h </w:instrText>
             </w:r>
             <w:r>
               <w:rPr>
@@ -2696,7 +2784,7 @@
                 <w:noProof/>
                 <w:webHidden/>
               </w:rPr>
-              <w:t>15</w:t>
+              <w:t>14</w:t>
             </w:r>
             <w:r>
               <w:rPr>
@@ -2720,7 +2808,7 @@
               <w:lang w:eastAsia="da-DK"/>
             </w:rPr>
           </w:pPr>
-          <w:hyperlink w:anchor="_Toc369767757" w:history="1">
+          <w:hyperlink w:anchor="_Toc369802517" w:history="1">
             <w:r>
               <w:rPr>
                 <w:rStyle w:val="Hyperlink"/>
@@ -2764,7 +2852,7 @@
                 <w:noProof/>
                 <w:webHidden/>
               </w:rPr>
-              <w:instrText xml:space="preserve"> PAGEREF _Toc369767757 \h </w:instrText>
+              <w:instrText xml:space="preserve"> PAGEREF _Toc369802517 \h </w:instrText>
             </w:r>
             <w:r>
               <w:rPr>
@@ -2784,7 +2872,7 @@
                 <w:noProof/>
                 <w:webHidden/>
               </w:rPr>
-              <w:t>15</w:t>
+              <w:t>14</w:t>
             </w:r>
             <w:r>
               <w:rPr>
@@ -2808,7 +2896,7 @@
               <w:lang w:eastAsia="da-DK"/>
             </w:rPr>
           </w:pPr>
-          <w:hyperlink w:anchor="_Toc369767758" w:history="1">
+          <w:hyperlink w:anchor="_Toc369802518" w:history="1">
             <w:r>
               <w:rPr>
                 <w:rStyle w:val="Hyperlink"/>
@@ -2852,7 +2940,7 @@
                 <w:noProof/>
                 <w:webHidden/>
               </w:rPr>
-              <w:instrText xml:space="preserve"> PAGEREF _Toc369767758 \h </w:instrText>
+              <w:instrText xml:space="preserve"> PAGEREF _Toc369802518 \h </w:instrText>
             </w:r>
             <w:r>
               <w:rPr>
@@ -2872,7 +2960,7 @@
                 <w:noProof/>
                 <w:webHidden/>
               </w:rPr>
-              <w:t>16</w:t>
+              <w:t>15</w:t>
             </w:r>
             <w:r>
               <w:rPr>
@@ -2896,7 +2984,7 @@
               <w:lang w:eastAsia="da-DK"/>
             </w:rPr>
           </w:pPr>
-          <w:hyperlink w:anchor="_Toc369767759" w:history="1">
+          <w:hyperlink w:anchor="_Toc369802519" w:history="1">
             <w:r>
               <w:rPr>
                 <w:rStyle w:val="Hyperlink"/>
@@ -2940,7 +3028,7 @@
                 <w:noProof/>
                 <w:webHidden/>
               </w:rPr>
-              <w:instrText xml:space="preserve"> PAGEREF _Toc369767759 \h </w:instrText>
+              <w:instrText xml:space="preserve"> PAGEREF _Toc369802519 \h </w:instrText>
             </w:r>
             <w:r>
               <w:rPr>
@@ -2960,7 +3048,7 @@
                 <w:noProof/>
                 <w:webHidden/>
               </w:rPr>
-              <w:t>16</w:t>
+              <w:t>15</w:t>
             </w:r>
             <w:r>
               <w:rPr>
@@ -2984,7 +3072,7 @@
               <w:lang w:eastAsia="da-DK"/>
             </w:rPr>
           </w:pPr>
-          <w:hyperlink w:anchor="_Toc369767760" w:history="1">
+          <w:hyperlink w:anchor="_Toc369802520" w:history="1">
             <w:r>
               <w:rPr>
                 <w:rStyle w:val="Hyperlink"/>
@@ -3028,7 +3116,7 @@
                 <w:noProof/>
                 <w:webHidden/>
               </w:rPr>
-              <w:instrText xml:space="preserve"> PAGEREF _Toc369767760 \h </w:instrText>
+              <w:instrText xml:space="preserve"> PAGEREF _Toc369802520 \h </w:instrText>
             </w:r>
             <w:r>
               <w:rPr>
@@ -3048,7 +3136,7 @@
                 <w:noProof/>
                 <w:webHidden/>
               </w:rPr>
-              <w:t>16</w:t>
+              <w:t>15</w:t>
             </w:r>
             <w:r>
               <w:rPr>
@@ -3072,7 +3160,7 @@
               <w:lang w:eastAsia="da-DK"/>
             </w:rPr>
           </w:pPr>
-          <w:hyperlink w:anchor="_Toc369767761" w:history="1">
+          <w:hyperlink w:anchor="_Toc369802521" w:history="1">
             <w:r>
               <w:rPr>
                 <w:rStyle w:val="Hyperlink"/>
@@ -3116,7 +3204,7 @@
                 <w:noProof/>
                 <w:webHidden/>
               </w:rPr>
-              <w:instrText xml:space="preserve"> PAGEREF _Toc369767761 \h </w:instrText>
+              <w:instrText xml:space="preserve"> PAGEREF _Toc369802521 \h </w:instrText>
             </w:r>
             <w:r>
               <w:rPr>
@@ -3136,7 +3224,7 @@
                 <w:noProof/>
                 <w:webHidden/>
               </w:rPr>
-              <w:t>16</w:t>
+              <w:t>15</w:t>
             </w:r>
             <w:r>
               <w:rPr>
@@ -3160,7 +3248,7 @@
               <w:lang w:eastAsia="da-DK"/>
             </w:rPr>
           </w:pPr>
-          <w:hyperlink w:anchor="_Toc369767762" w:history="1">
+          <w:hyperlink w:anchor="_Toc369802522" w:history="1">
             <w:r>
               <w:rPr>
                 <w:rStyle w:val="Hyperlink"/>
@@ -3204,7 +3292,7 @@
                 <w:noProof/>
                 <w:webHidden/>
               </w:rPr>
-              <w:instrText xml:space="preserve"> PAGEREF _Toc369767762 \h </w:instrText>
+              <w:instrText xml:space="preserve"> PAGEREF _Toc369802522 \h </w:instrText>
             </w:r>
             <w:r>
               <w:rPr>
@@ -3224,7 +3312,7 @@
                 <w:noProof/>
                 <w:webHidden/>
               </w:rPr>
-              <w:t>17</w:t>
+              <w:t>16</w:t>
             </w:r>
             <w:r>
               <w:rPr>
@@ -3248,7 +3336,7 @@
               <w:lang w:eastAsia="da-DK"/>
             </w:rPr>
           </w:pPr>
-          <w:hyperlink w:anchor="_Toc369767763" w:history="1">
+          <w:hyperlink w:anchor="_Toc369802523" w:history="1">
             <w:r>
               <w:rPr>
                 <w:rStyle w:val="Hyperlink"/>
@@ -3292,7 +3380,7 @@
                 <w:noProof/>
                 <w:webHidden/>
               </w:rPr>
-              <w:instrText xml:space="preserve"> PAGEREF _Toc369767763 \h </w:instrText>
+              <w:instrText xml:space="preserve"> PAGEREF _Toc369802523 \h </w:instrText>
             </w:r>
             <w:r>
               <w:rPr>
@@ -3312,7 +3400,7 @@
                 <w:noProof/>
                 <w:webHidden/>
               </w:rPr>
-              <w:t>17</w:t>
+              <w:t>16</w:t>
             </w:r>
             <w:r>
               <w:rPr>
@@ -3336,7 +3424,7 @@
               <w:lang w:eastAsia="da-DK"/>
             </w:rPr>
           </w:pPr>
-          <w:hyperlink w:anchor="_Toc369767764" w:history="1">
+          <w:hyperlink w:anchor="_Toc369802524" w:history="1">
             <w:r>
               <w:rPr>
                 <w:rStyle w:val="Hyperlink"/>
@@ -3380,7 +3468,7 @@
                 <w:noProof/>
                 <w:webHidden/>
               </w:rPr>
-              <w:instrText xml:space="preserve"> PAGEREF _Toc369767764 \h </w:instrText>
+              <w:instrText xml:space="preserve"> PAGEREF _Toc369802524 \h </w:instrText>
             </w:r>
             <w:r>
               <w:rPr>
@@ -3400,7 +3488,7 @@
                 <w:noProof/>
                 <w:webHidden/>
               </w:rPr>
-              <w:t>17</w:t>
+              <w:t>16</w:t>
             </w:r>
             <w:r>
               <w:rPr>
@@ -3424,7 +3512,7 @@
               <w:lang w:eastAsia="da-DK"/>
             </w:rPr>
           </w:pPr>
-          <w:hyperlink w:anchor="_Toc369767765" w:history="1">
+          <w:hyperlink w:anchor="_Toc369802525" w:history="1">
             <w:r>
               <w:rPr>
                 <w:rStyle w:val="Hyperlink"/>
@@ -3468,7 +3556,95 @@
                 <w:noProof/>
                 <w:webHidden/>
               </w:rPr>
-              <w:instrText xml:space="preserve"> PAGEREF _Toc369767765 \h </w:instrText>
+              <w:instrText xml:space="preserve"> PAGEREF _Toc369802525 \h </w:instrText>
+            </w:r>
+            <w:r>
+              <w:rPr>
+                <w:noProof/>
+                <w:webHidden/>
+              </w:rPr>
+            </w:r>
+            <w:r>
+              <w:rPr>
+                <w:noProof/>
+                <w:webHidden/>
+              </w:rPr>
+              <w:fldChar w:fldCharType="separate"/>
+            </w:r>
+            <w:r>
+              <w:rPr>
+                <w:noProof/>
+                <w:webHidden/>
+              </w:rPr>
+              <w:t>16</w:t>
+            </w:r>
+            <w:r>
+              <w:rPr>
+                <w:noProof/>
+                <w:webHidden/>
+              </w:rPr>
+              <w:fldChar w:fldCharType="end"/>
+            </w:r>
+          </w:hyperlink>
+        </w:p>
+        <w:p>
+          <w:pPr>
+            <w:pStyle w:val="Indholdsfortegnelse2"/>
+            <w:tabs>
+              <w:tab w:val="left" w:pos="880"/>
+              <w:tab w:val="right" w:leader="dot" w:pos="9628"/>
+            </w:tabs>
+            <w:rPr>
+              <w:rFonts w:eastAsiaTheme="minorEastAsia"/>
+              <w:noProof/>
+              <w:lang w:eastAsia="da-DK"/>
+            </w:rPr>
+          </w:pPr>
+          <w:hyperlink w:anchor="_Toc369802526" w:history="1">
+            <w:r>
+              <w:rPr>
+                <w:rStyle w:val="Hyperlink"/>
+                <w:noProof/>
+                <w:lang w:val="en-GB"/>
+              </w:rPr>
+              <w:t>8.2</w:t>
+            </w:r>
+            <w:r>
+              <w:rPr>
+                <w:rFonts w:eastAsiaTheme="minorEastAsia"/>
+                <w:noProof/>
+                <w:lang w:eastAsia="da-DK"/>
+              </w:rPr>
+              <w:tab/>
+            </w:r>
+            <w:r>
+              <w:rPr>
+                <w:rStyle w:val="Hyperlink"/>
+                <w:noProof/>
+                <w:lang w:val="en-GB"/>
+              </w:rPr>
+              <w:t>Tool</w:t>
+            </w:r>
+            <w:r>
+              <w:rPr>
+                <w:noProof/>
+                <w:webHidden/>
+              </w:rPr>
+              <w:tab/>
+            </w:r>
+            <w:r>
+              <w:rPr>
+                <w:noProof/>
+                <w:webHidden/>
+              </w:rPr>
+              <w:fldChar w:fldCharType="begin"/>
+            </w:r>
+            <w:r>
+              <w:rPr>
+                <w:noProof/>
+                <w:webHidden/>
+              </w:rPr>
+              <w:instrText xml:space="preserve"> PAGEREF _Toc369802526 \h </w:instrText>
             </w:r>
             <w:r>
               <w:rPr>
@@ -3518,7 +3694,7 @@
       <w:pPr>
         <w:pStyle w:val="Overskrift1"/>
       </w:pPr>
-      <w:bookmarkStart w:id="0" w:name="_Toc369767727"/>
+      <w:bookmarkStart w:id="0" w:name="_Toc369802486"/>
       <w:proofErr w:type="spellStart"/>
       <w:r>
         <w:t>Introduction</w:t>
@@ -3649,7 +3825,7 @@
           <w:lang w:val="en-GB"/>
         </w:rPr>
       </w:pPr>
-      <w:bookmarkStart w:id="1" w:name="_Toc369767728"/>
+      <w:bookmarkStart w:id="1" w:name="_Toc369802487"/>
       <w:r>
         <w:rPr>
           <w:lang w:val="en-GB"/>
@@ -3722,6 +3898,7 @@
         <w:rPr>
           <w:lang w:val="en-GB"/>
         </w:rPr>
+        <w:lastRenderedPageBreak/>
         <w:t>Web-shop</w:t>
       </w:r>
     </w:p>
@@ -3750,12 +3927,11 @@
           <w:lang w:val="en-GB"/>
         </w:rPr>
       </w:pPr>
-      <w:bookmarkStart w:id="2" w:name="_Toc369767729"/>
-      <w:r>
-        <w:rPr>
-          <w:lang w:val="en-GB"/>
-        </w:rPr>
-        <w:lastRenderedPageBreak/>
+      <w:bookmarkStart w:id="2" w:name="_Toc369802488"/>
+      <w:r>
+        <w:rPr>
+          <w:lang w:val="en-GB"/>
+        </w:rPr>
         <w:t>Wholesaler</w:t>
       </w:r>
       <w:bookmarkEnd w:id="2"/>
@@ -3852,7 +4028,7 @@
           <w:lang w:val="en-GB"/>
         </w:rPr>
       </w:pPr>
-      <w:bookmarkStart w:id="3" w:name="_Toc369767730"/>
+      <w:bookmarkStart w:id="3" w:name="_Toc369802489"/>
       <w:r>
         <w:rPr>
           <w:lang w:val="en-GB"/>
@@ -3915,7 +4091,25 @@
         <w:rPr>
           <w:lang w:val="en-GB"/>
         </w:rPr>
-        <w:t>The price of a product may be dependent on the amount, delivery time, etc.</w:t>
+        <w:t xml:space="preserve">The price of a product may be dependent on the amount </w:t>
+      </w:r>
+      <w:r>
+        <w:rPr>
+          <w:lang w:val="en-GB"/>
+        </w:rPr>
+        <w:t xml:space="preserve">or a specific </w:t>
+      </w:r>
+      <w:r>
+        <w:rPr>
+          <w:lang w:val="en-GB"/>
+        </w:rPr>
+        <w:t xml:space="preserve">discount </w:t>
+      </w:r>
+      <w:r>
+        <w:rPr>
+          <w:lang w:val="en-GB"/>
+        </w:rPr>
+        <w:t>etc.</w:t>
       </w:r>
     </w:p>
     <w:p>
@@ -3972,7 +4166,19 @@
         <w:rPr>
           <w:lang w:val="en-GB"/>
         </w:rPr>
-        <w:t>Multiple manufacturers may product the same product.</w:t>
+        <w:t>Multiple manufacturers may produc</w:t>
+      </w:r>
+      <w:r>
+        <w:rPr>
+          <w:lang w:val="en-GB"/>
+        </w:rPr>
+        <w:t>e</w:t>
+      </w:r>
+      <w:r>
+        <w:rPr>
+          <w:lang w:val="en-GB"/>
+        </w:rPr>
+        <w:t xml:space="preserve"> the same product.</w:t>
       </w:r>
     </w:p>
     <w:p>
@@ -3991,7 +4197,19 @@
         <w:rPr>
           <w:lang w:val="en-GB"/>
         </w:rPr>
-        <w:t>It must be possible to have a product which exist in an assortment of variants (colour, pattern, ...)</w:t>
+        <w:t>It must be possible to have a product which exist</w:t>
+      </w:r>
+      <w:r>
+        <w:rPr>
+          <w:lang w:val="en-GB"/>
+        </w:rPr>
+        <w:t>s</w:t>
+      </w:r>
+      <w:r>
+        <w:rPr>
+          <w:lang w:val="en-GB"/>
+        </w:rPr>
+        <w:t xml:space="preserve"> in an assortment of variants (colour, pattern, ...)</w:t>
       </w:r>
     </w:p>
     <w:p>
@@ -4028,7 +4246,7 @@
           <w:lang w:val="en-GB"/>
         </w:rPr>
       </w:pPr>
-      <w:bookmarkStart w:id="4" w:name="_Toc369767731"/>
+      <w:bookmarkStart w:id="4" w:name="_Toc369802490"/>
       <w:r>
         <w:rPr>
           <w:lang w:val="en-GB"/>
@@ -4072,7 +4290,19 @@
         <w:rPr>
           <w:lang w:val="en-GB"/>
         </w:rPr>
-        <w:t>The database must be able to handle online payments (DIBS).</w:t>
+        <w:t>The database must be able to handle online payments (DIBS</w:t>
+      </w:r>
+      <w:r>
+        <w:rPr>
+          <w:lang w:val="en-GB"/>
+        </w:rPr>
+        <w:t>/NETS</w:t>
+      </w:r>
+      <w:r>
+        <w:rPr>
+          <w:lang w:val="en-GB"/>
+        </w:rPr>
+        <w:t>).</w:t>
       </w:r>
     </w:p>
     <w:p>
@@ -4242,11 +4472,12 @@
           <w:lang w:val="en-GB"/>
         </w:rPr>
       </w:pPr>
-      <w:bookmarkStart w:id="5" w:name="_Toc369767732"/>
-      <w:r>
-        <w:rPr>
-          <w:lang w:val="en-GB"/>
-        </w:rPr>
+      <w:bookmarkStart w:id="5" w:name="_Toc369802491"/>
+      <w:r>
+        <w:rPr>
+          <w:lang w:val="en-GB"/>
+        </w:rPr>
+        <w:lastRenderedPageBreak/>
         <w:t>Web-shop customer</w:t>
       </w:r>
       <w:bookmarkEnd w:id="5"/>
@@ -4297,7 +4528,6 @@
         <w:rPr>
           <w:lang w:val="en-GB"/>
         </w:rPr>
-        <w:lastRenderedPageBreak/>
         <w:t>It must be possible for the web-shop to arrange different prices for different products.</w:t>
       </w:r>
     </w:p>
@@ -4334,7 +4564,19 @@
         <w:rPr>
           <w:lang w:val="en-GB"/>
         </w:rPr>
-        <w:t>It must be possible for a customer to use online payment (DIBS/PayPal/...).</w:t>
+        <w:t>It must be possible for a customer to use online payment (DIBS/PayPal/</w:t>
+      </w:r>
+      <w:r>
+        <w:rPr>
+          <w:lang w:val="en-GB"/>
+        </w:rPr>
+        <w:t>NETS/</w:t>
+      </w:r>
+      <w:r>
+        <w:rPr>
+          <w:lang w:val="en-GB"/>
+        </w:rPr>
+        <w:t>...).</w:t>
       </w:r>
     </w:p>
     <w:p>
@@ -4467,7 +4709,7 @@
           <w:lang w:val="en-GB"/>
         </w:rPr>
       </w:pPr>
-      <w:bookmarkStart w:id="6" w:name="_Toc369767733"/>
+      <w:bookmarkStart w:id="6" w:name="_Toc369802492"/>
       <w:r>
         <w:rPr>
           <w:lang w:val="en-GB"/>
@@ -4497,7 +4739,7 @@
           <w:lang w:val="en-GB"/>
         </w:rPr>
       </w:pPr>
-      <w:bookmarkStart w:id="7" w:name="_Toc369767734"/>
+      <w:bookmarkStart w:id="7" w:name="_Toc369802493"/>
       <w:r>
         <w:rPr>
           <w:lang w:val="en-GB"/>
@@ -4752,7 +4994,7 @@
           <w:lang w:val="en-GB"/>
         </w:rPr>
       </w:pPr>
-      <w:bookmarkStart w:id="8" w:name="_Toc369767735"/>
+      <w:bookmarkStart w:id="8" w:name="_Toc369802494"/>
       <w:r>
         <w:rPr>
           <w:lang w:val="en-GB"/>
@@ -5009,7 +5251,7 @@
           <w:lang w:val="en-GB"/>
         </w:rPr>
       </w:pPr>
-      <w:bookmarkStart w:id="9" w:name="_Toc369767736"/>
+      <w:bookmarkStart w:id="9" w:name="_Toc369802495"/>
       <w:r>
         <w:rPr>
           <w:lang w:val="en-GB"/>
@@ -5173,7 +5415,7 @@
           <w:lang w:val="en-GB"/>
         </w:rPr>
       </w:pPr>
-      <w:bookmarkStart w:id="10" w:name="_Toc369767737"/>
+      <w:bookmarkStart w:id="10" w:name="_Toc369802496"/>
       <w:r>
         <w:rPr>
           <w:lang w:val="en-GB"/>
@@ -5269,7 +5511,7 @@
           <w:lang w:val="en-GB"/>
         </w:rPr>
       </w:pPr>
-      <w:bookmarkStart w:id="11" w:name="_Toc369767738"/>
+      <w:bookmarkStart w:id="11" w:name="_Toc369802497"/>
       <w:r>
         <w:rPr>
           <w:lang w:val="en-GB"/>
@@ -5524,7 +5766,7 @@
           <w:lang w:val="en-GB"/>
         </w:rPr>
       </w:pPr>
-      <w:bookmarkStart w:id="12" w:name="_Toc369767739"/>
+      <w:bookmarkStart w:id="12" w:name="_Toc369802498"/>
       <w:r>
         <w:rPr>
           <w:lang w:val="en-GB"/>
@@ -5632,7 +5874,7 @@
           <w:lang w:val="en-GB"/>
         </w:rPr>
       </w:pPr>
-      <w:bookmarkStart w:id="13" w:name="_Toc369767740"/>
+      <w:bookmarkStart w:id="13" w:name="_Toc369802499"/>
       <w:r>
         <w:rPr>
           <w:lang w:val="en-GB"/>
@@ -5755,7 +5997,7 @@
         <w:rPr>
           <w:lang w:val="en-GB"/>
         </w:rPr>
-        <w:t>Manufacturer relationship diagram</w:t>
+        <w:t>Customer relationship diagram</w:t>
       </w:r>
     </w:p>
     <w:p>
@@ -5774,7 +6016,7 @@
         <w:rPr>
           <w:lang w:val="en-GB"/>
         </w:rPr>
-        <w:t>Web-shop relationship diagram</w:t>
+        <w:t>Manufacturer relationship diagram</w:t>
       </w:r>
     </w:p>
     <w:p>
@@ -5793,7 +6035,7 @@
         <w:rPr>
           <w:lang w:val="en-GB"/>
         </w:rPr>
-        <w:t>Customer relationship diagram</w:t>
+        <w:t>Product  relationship diagram</w:t>
       </w:r>
     </w:p>
     <w:p>
@@ -5812,7 +6054,7 @@
         <w:rPr>
           <w:lang w:val="en-GB"/>
         </w:rPr>
-        <w:t>Product attribute diagram</w:t>
+        <w:t>Web-shop relationship diagram</w:t>
       </w:r>
     </w:p>
     <w:p>
@@ -5827,49 +6069,125 @@
           <w:lang w:val="en-GB"/>
         </w:rPr>
       </w:pPr>
-      <w:r>
-        <w:rPr>
-          <w:lang w:val="en-GB"/>
-        </w:rPr>
-        <w:t>Manufacturer attribute diagram</w:t>
-      </w:r>
-    </w:p>
-    <w:p>
-      <w:pPr>
-        <w:pStyle w:val="Listeafsnit"/>
-        <w:numPr>
-          <w:ilvl w:val="0"/>
-          <w:numId w:val="11"/>
-        </w:numPr>
-        <w:spacing w:after="0"/>
-        <w:rPr>
-          <w:lang w:val="en-GB"/>
-        </w:rPr>
-      </w:pPr>
-      <w:r>
-        <w:rPr>
-          <w:lang w:val="en-GB"/>
-        </w:rPr>
-        <w:t>Web-shop attribute diagram</w:t>
-      </w:r>
-    </w:p>
-    <w:p>
-      <w:pPr>
-        <w:pStyle w:val="Listeafsnit"/>
-        <w:numPr>
-          <w:ilvl w:val="0"/>
-          <w:numId w:val="11"/>
-        </w:numPr>
-        <w:spacing w:after="0"/>
-        <w:rPr>
-          <w:lang w:val="en-GB"/>
-        </w:rPr>
-      </w:pPr>
-      <w:r>
-        <w:rPr>
-          <w:lang w:val="en-GB"/>
-        </w:rPr>
-        <w:t>Customer attribute diagram</w:t>
+      <w:proofErr w:type="spellStart"/>
+      <w:r>
+        <w:rPr>
+          <w:lang w:val="en-GB"/>
+        </w:rPr>
+        <w:t>PricingPlan</w:t>
+      </w:r>
+      <w:proofErr w:type="spellEnd"/>
+      <w:r>
+        <w:rPr>
+          <w:lang w:val="en-GB"/>
+        </w:rPr>
+        <w:t xml:space="preserve"> relationship diagram.</w:t>
+      </w:r>
+    </w:p>
+    <w:p>
+      <w:pPr>
+        <w:spacing w:after="0"/>
+        <w:rPr>
+          <w:lang w:val="en-GB"/>
+        </w:rPr>
+      </w:pPr>
+    </w:p>
+    <w:p>
+      <w:pPr>
+        <w:spacing w:after="0"/>
+        <w:rPr>
+          <w:lang w:val="en-GB"/>
+        </w:rPr>
+      </w:pPr>
+      <w:r>
+        <w:rPr>
+          <w:lang w:val="en-GB"/>
+        </w:rPr>
+        <w:t xml:space="preserve">There are many different proposed notations for the ER-diagram, but in this report the one presented by </w:t>
+      </w:r>
+      <w:proofErr w:type="spellStart"/>
+      <w:r>
+        <w:rPr>
+          <w:lang w:val="en-GB"/>
+        </w:rPr>
+        <w:t>Katja</w:t>
+      </w:r>
+      <w:proofErr w:type="spellEnd"/>
+      <w:r>
+        <w:rPr>
+          <w:lang w:val="en-GB"/>
+        </w:rPr>
+        <w:t xml:space="preserve"> Hose will be used. This website also seems to include the same notation as the one used by </w:t>
+      </w:r>
+      <w:proofErr w:type="spellStart"/>
+      <w:r>
+        <w:rPr>
+          <w:lang w:val="en-GB"/>
+        </w:rPr>
+        <w:t>Katja</w:t>
+      </w:r>
+      <w:proofErr w:type="spellEnd"/>
+      <w:r>
+        <w:rPr>
+          <w:lang w:val="en-GB"/>
+        </w:rPr>
+        <w:t xml:space="preserve">, and we have used it as a reference: </w:t>
+      </w:r>
+      <w:hyperlink r:id="rId8" w:history="1">
+        <w:r>
+          <w:rPr>
+            <w:rStyle w:val="Hyperlink"/>
+            <w:lang w:val="en-GB"/>
+          </w:rPr>
+          <w:t>http://jcsites.juniat</w:t>
+        </w:r>
+        <w:r>
+          <w:rPr>
+            <w:rStyle w:val="Hyperlink"/>
+            <w:lang w:val="en-GB"/>
+          </w:rPr>
+          <w:t>a</w:t>
+        </w:r>
+        <w:r>
+          <w:rPr>
+            <w:rStyle w:val="Hyperlink"/>
+            <w:lang w:val="en-GB"/>
+          </w:rPr>
+          <w:t>.</w:t>
+        </w:r>
+        <w:r>
+          <w:rPr>
+            <w:rStyle w:val="Hyperlink"/>
+            <w:lang w:val="en-GB"/>
+          </w:rPr>
+          <w:t>edu/faculty/rhodes/dbms/ermodel.htm</w:t>
+        </w:r>
+      </w:hyperlink>
+      <w:r>
+        <w:rPr>
+          <w:lang w:val="en-GB"/>
+        </w:rPr>
+        <w:t xml:space="preserve"> </w:t>
+      </w:r>
+      <w:r>
+        <w:rPr>
+          <w:lang w:val="en-GB"/>
+        </w:rPr>
+        <w:t xml:space="preserve">. This site do not include the indication of 1-1, 1-N and N-M which is used in the diagrams in this report. We will solely use the notation of a single number or letter and not the </w:t>
+      </w:r>
+      <w:proofErr w:type="gramStart"/>
+      <w:r>
+        <w:rPr>
+          <w:lang w:val="en-GB"/>
+        </w:rPr>
+        <w:t>N..M notation to avoid confusion.</w:t>
+      </w:r>
+      <w:proofErr w:type="gramEnd"/>
+      <w:r>
+        <w:rPr>
+          <w:lang w:val="en-GB"/>
+        </w:rPr>
+        <w:t xml:space="preserve"> We have not found any way to indicate optional attributes, so this may only be seen in the implementation.</w:t>
       </w:r>
     </w:p>
     <w:p>
@@ -5887,11 +6205,12 @@
           <w:lang w:val="en-GB"/>
         </w:rPr>
       </w:pPr>
-      <w:bookmarkStart w:id="14" w:name="_Toc369767741"/>
-      <w:r>
-        <w:rPr>
-          <w:lang w:val="en-GB"/>
-        </w:rPr>
+      <w:bookmarkStart w:id="14" w:name="_Toc369802500"/>
+      <w:r>
+        <w:rPr>
+          <w:lang w:val="en-GB"/>
+        </w:rPr>
+        <w:lastRenderedPageBreak/>
         <w:t>Overall ER-diagram</w:t>
       </w:r>
       <w:bookmarkEnd w:id="14"/>
@@ -5924,10 +6243,10 @@
             <v:path o:extrusionok="f" gradientshapeok="t" o:connecttype="rect"/>
             <o:lock v:ext="edit" aspectratio="t"/>
           </v:shapetype>
-          <v:shape id="_x0000_i1029" type="#_x0000_t75" style="width:481.5pt;height:403.5pt" o:ole="">
-            <v:imagedata r:id="rId8" o:title=""/>
+          <v:shape id="_x0000_i1030" type="#_x0000_t75" style="width:481.5pt;height:403.5pt" o:ole="">
+            <v:imagedata r:id="rId9" o:title=""/>
           </v:shape>
-          <o:OLEObject Type="Embed" ProgID="Visio.Drawing.11" ShapeID="_x0000_i1029" DrawAspect="Content" ObjectID="_1443530938" r:id="rId9"/>
+          <o:OLEObject Type="Embed" ProgID="Visio.Drawing.11" ShapeID="_x0000_i1030" DrawAspect="Content" ObjectID="_1443553903" r:id="rId10"/>
         </w:object>
       </w:r>
     </w:p>
@@ -5984,7 +6303,6 @@
         <w:rPr>
           <w:lang w:val="en-GB"/>
         </w:rPr>
-        <w:lastRenderedPageBreak/>
         <w:t>The product represents a specific product which is sold by the Wholesaler. The Product is supplied by one or more Manufacturers and is carried by zero or more web-shops.</w:t>
       </w:r>
     </w:p>
@@ -6185,6 +6503,7 @@
         <w:rPr>
           <w:lang w:val="en-GB"/>
         </w:rPr>
+        <w:lastRenderedPageBreak/>
         <w:t>WPricingPlan</w:t>
       </w:r>
       <w:proofErr w:type="spellEnd"/>
@@ -6537,22 +6856,22 @@
         <w:rPr>
           <w:lang w:val="en-GB"/>
         </w:rPr>
+        <w:t>Customer pricing plan is presently not implemented</w:t>
+      </w:r>
+    </w:p>
+    <w:p>
+      <w:pPr>
+        <w:pStyle w:val="Overskrift3"/>
+        <w:rPr>
+          <w:lang w:val="en-GB"/>
+        </w:rPr>
+      </w:pPr>
+      <w:bookmarkStart w:id="15" w:name="_Toc369802501"/>
+      <w:r>
+        <w:rPr>
+          <w:lang w:val="en-GB"/>
+        </w:rPr>
         <w:lastRenderedPageBreak/>
-        <w:t>Customer pricing plan is presently not implemented</w:t>
-      </w:r>
-    </w:p>
-    <w:p>
-      <w:pPr>
-        <w:pStyle w:val="Overskrift3"/>
-        <w:rPr>
-          <w:lang w:val="en-GB"/>
-        </w:rPr>
-      </w:pPr>
-      <w:bookmarkStart w:id="15" w:name="_Toc369767742"/>
-      <w:r>
-        <w:rPr>
-          <w:lang w:val="en-GB"/>
-        </w:rPr>
         <w:t>Customer relationship diagram</w:t>
       </w:r>
       <w:bookmarkEnd w:id="15"/>
@@ -6563,10 +6882,10 @@
       </w:pPr>
       <w:r>
         <w:object w:dxaOrig="15730" w:dyaOrig="19917">
-          <v:shape id="_x0000_i1025" type="#_x0000_t75" style="width:481.5pt;height:609.75pt" o:ole="">
-            <v:imagedata r:id="rId10" o:title=""/>
+          <v:shape id="_x0000_i1029" type="#_x0000_t75" style="width:481.5pt;height:609.75pt" o:ole="">
+            <v:imagedata r:id="rId11" o:title=""/>
           </v:shape>
-          <o:OLEObject Type="Embed" ProgID="Visio.Drawing.11" ShapeID="_x0000_i1025" DrawAspect="Content" ObjectID="_1443530939" r:id="rId11"/>
+          <o:OLEObject Type="Embed" ProgID="Visio.Drawing.11" ShapeID="_x0000_i1029" DrawAspect="Content" ObjectID="_1443553904" r:id="rId12"/>
         </w:object>
       </w:r>
     </w:p>
@@ -6609,6 +6928,7 @@
         <w:rPr>
           <w:lang w:val="en-GB"/>
         </w:rPr>
+        <w:lastRenderedPageBreak/>
         <w:t>CustomerOrders</w:t>
       </w:r>
       <w:proofErr w:type="spellEnd"/>
@@ -7046,7 +7366,7 @@
           <w:lang w:val="en-GB"/>
         </w:rPr>
       </w:pPr>
-      <w:bookmarkStart w:id="16" w:name="_Toc369767743"/>
+      <w:bookmarkStart w:id="16" w:name="_Toc369802502"/>
       <w:r>
         <w:rPr>
           <w:lang w:val="en-GB"/>
@@ -7059,10 +7379,10 @@
     <w:p>
       <w:r>
         <w:object w:dxaOrig="13085" w:dyaOrig="15608">
-          <v:shape id="_x0000_i1026" type="#_x0000_t75" style="width:481.5pt;height:574.5pt" o:ole="">
-            <v:imagedata r:id="rId12" o:title=""/>
+          <v:shape id="_x0000_i1028" type="#_x0000_t75" style="width:481.5pt;height:574.5pt" o:ole="">
+            <v:imagedata r:id="rId13" o:title=""/>
           </v:shape>
-          <o:OLEObject Type="Embed" ProgID="Visio.Drawing.11" ShapeID="_x0000_i1026" DrawAspect="Content" ObjectID="_1443530940" r:id="rId13"/>
+          <o:OLEObject Type="Embed" ProgID="Visio.Drawing.11" ShapeID="_x0000_i1028" DrawAspect="Content" ObjectID="_1443553905" r:id="rId14"/>
         </w:object>
       </w:r>
     </w:p>
@@ -7130,12 +7450,24 @@
           <w:lang w:val="en-GB"/>
         </w:rPr>
       </w:pPr>
-      <w:bookmarkStart w:id="17" w:name="_Toc369767744"/>
-      <w:r>
-        <w:rPr>
-          <w:lang w:val="en-GB"/>
-        </w:rPr>
-        <w:t>Product attribute diagram</w:t>
+      <w:bookmarkStart w:id="17" w:name="_Toc369802503"/>
+      <w:r>
+        <w:rPr>
+          <w:lang w:val="en-GB"/>
+        </w:rPr>
+        <w:t xml:space="preserve">Product </w:t>
+      </w:r>
+      <w:r>
+        <w:rPr>
+          <w:lang w:val="en-GB"/>
+        </w:rPr>
+        <w:t>attribute</w:t>
+      </w:r>
+      <w:r>
+        <w:rPr>
+          <w:lang w:val="en-GB"/>
+        </w:rPr>
+        <w:t xml:space="preserve"> diagram</w:t>
       </w:r>
       <w:bookmarkEnd w:id="17"/>
     </w:p>
@@ -7147,11 +7479,11 @@
         </w:rPr>
       </w:pPr>
       <w:r>
-        <w:object w:dxaOrig="8720" w:dyaOrig="7056">
-          <v:shape id="_x0000_i1027" type="#_x0000_t75" style="width:324pt;height:262.5pt" o:ole="">
-            <v:imagedata r:id="rId14" o:title=""/>
+        <w:object w:dxaOrig="8720" w:dyaOrig="7055">
+          <v:shape id="_x0000_i1027" type="#_x0000_t75" style="width:351.75pt;height:284.25pt" o:ole="">
+            <v:imagedata r:id="rId15" o:title=""/>
           </v:shape>
-          <o:OLEObject Type="Embed" ProgID="Visio.Drawing.11" ShapeID="_x0000_i1027" DrawAspect="Content" ObjectID="_1443530941" r:id="rId15"/>
+          <o:OLEObject Type="Embed" ProgID="Visio.Drawing.11" ShapeID="_x0000_i1027" DrawAspect="Content" ObjectID="_1443553906" r:id="rId16"/>
         </w:object>
       </w:r>
     </w:p>
@@ -7162,7 +7494,7 @@
           <w:lang w:val="en-GB"/>
         </w:rPr>
       </w:pPr>
-      <w:bookmarkStart w:id="18" w:name="_Toc369767745"/>
+      <w:bookmarkStart w:id="18" w:name="_Toc369802504"/>
       <w:r>
         <w:rPr>
           <w:lang w:val="en-GB"/>
@@ -7177,10 +7509,10 @@
       </w:pPr>
       <w:r>
         <w:object w:dxaOrig="7438" w:dyaOrig="6041">
-          <v:shape id="_x0000_i1030" type="#_x0000_t75" style="width:255.75pt;height:207.75pt" o:ole="">
-            <v:imagedata r:id="rId16" o:title=""/>
+          <v:shape id="_x0000_i1025" type="#_x0000_t75" style="width:255.75pt;height:207.75pt" o:ole="">
+            <v:imagedata r:id="rId17" o:title=""/>
           </v:shape>
-          <o:OLEObject Type="Embed" ProgID="Visio.Drawing.11" ShapeID="_x0000_i1030" DrawAspect="Content" ObjectID="_1443530942" r:id="rId17"/>
+          <o:OLEObject Type="Embed" ProgID="Visio.Drawing.11" ShapeID="_x0000_i1025" DrawAspect="Content" ObjectID="_1443553907" r:id="rId18"/>
         </w:object>
       </w:r>
     </w:p>
@@ -7252,12 +7584,11 @@
           <w:lang w:val="en-GB"/>
         </w:rPr>
       </w:pPr>
-      <w:bookmarkStart w:id="19" w:name="_Toc369767746"/>
-      <w:r>
-        <w:rPr>
-          <w:lang w:val="en-GB"/>
-        </w:rPr>
-        <w:lastRenderedPageBreak/>
+      <w:bookmarkStart w:id="19" w:name="_Toc369802505"/>
+      <w:r>
+        <w:rPr>
+          <w:lang w:val="en-GB"/>
+        </w:rPr>
         <w:t>Pricing plan attribute diagram</w:t>
       </w:r>
       <w:bookmarkEnd w:id="19"/>
@@ -7270,11 +7601,11 @@
         </w:rPr>
       </w:pPr>
       <w:r>
-        <w:object w:dxaOrig="7444" w:dyaOrig="5177">
-          <v:shape id="_x0000_i1028" type="#_x0000_t75" style="width:287.25pt;height:199.5pt" o:ole="">
-            <v:imagedata r:id="rId18" o:title=""/>
+        <w:object w:dxaOrig="8055" w:dyaOrig="5177">
+          <v:shape id="_x0000_i1026" type="#_x0000_t75" style="width:325.5pt;height:209.25pt" o:ole="">
+            <v:imagedata r:id="rId19" o:title=""/>
           </v:shape>
-          <o:OLEObject Type="Embed" ProgID="Visio.Drawing.11" ShapeID="_x0000_i1028" DrawAspect="Content" ObjectID="_1443530943" r:id="rId19"/>
+          <o:OLEObject Type="Embed" ProgID="Visio.Drawing.11" ShapeID="_x0000_i1026" DrawAspect="Content" ObjectID="_1443553908" r:id="rId20"/>
         </w:object>
       </w:r>
     </w:p>
@@ -7505,40 +7836,1076 @@
           <w:lang w:val="en-GB"/>
         </w:rPr>
       </w:pPr>
-      <w:bookmarkStart w:id="20" w:name="_Toc369767747"/>
-      <w:r>
-        <w:rPr>
-          <w:lang w:val="en-GB"/>
-        </w:rPr>
-        <w:t>F</w:t>
-      </w:r>
-      <w:r>
-        <w:rPr>
-          <w:lang w:val="en-GB"/>
-        </w:rPr>
-        <w:t>u</w:t>
-      </w:r>
-      <w:r>
-        <w:rPr>
-          <w:lang w:val="en-GB"/>
-        </w:rPr>
-        <w:t>nctional</w:t>
-      </w:r>
-      <w:r>
-        <w:rPr>
-          <w:lang w:val="en-GB"/>
-        </w:rPr>
-        <w:t xml:space="preserve"> dependencies</w:t>
+      <w:r>
+        <w:rPr>
+          <w:lang w:val="en-GB"/>
+        </w:rPr>
+        <w:t>Implementation</w:t>
+      </w:r>
+    </w:p>
+    <w:p>
+      <w:pPr>
+        <w:spacing w:after="0"/>
+        <w:rPr>
+          <w:lang w:val="en-GB"/>
+        </w:rPr>
+      </w:pPr>
+      <w:r>
+        <w:rPr>
+          <w:lang w:val="en-GB"/>
+        </w:rPr>
+        <w:t xml:space="preserve">The above design is implemented in </w:t>
+      </w:r>
+      <w:proofErr w:type="spellStart"/>
+      <w:r>
+        <w:rPr>
+          <w:lang w:val="en-GB"/>
+        </w:rPr>
+        <w:t>Postgresql</w:t>
+      </w:r>
+      <w:proofErr w:type="spellEnd"/>
+      <w:r>
+        <w:rPr>
+          <w:lang w:val="en-GB"/>
+        </w:rPr>
+        <w:t xml:space="preserve"> by simply mapping the relations and relationships to tables. The complex attributes are flattened and included in the </w:t>
+      </w:r>
+      <w:r>
+        <w:rPr>
+          <w:lang w:val="en-GB"/>
+        </w:rPr>
+        <w:t xml:space="preserve">table (see e.g. customer address attribute) and multi-valued attributes are implemented using a separate table (see e.g. </w:t>
+      </w:r>
+      <w:proofErr w:type="spellStart"/>
+      <w:r>
+        <w:rPr>
+          <w:lang w:val="en-GB"/>
+        </w:rPr>
+        <w:t>customerphone</w:t>
+      </w:r>
+      <w:proofErr w:type="spellEnd"/>
+      <w:r>
+        <w:rPr>
+          <w:lang w:val="en-GB"/>
+        </w:rPr>
+        <w:t>).</w:t>
+      </w:r>
+    </w:p>
+    <w:p>
+      <w:pPr>
+        <w:spacing w:after="0"/>
+        <w:rPr>
+          <w:lang w:val="en-GB"/>
+        </w:rPr>
+      </w:pPr>
+    </w:p>
+    <w:p>
+      <w:pPr>
+        <w:spacing w:after="0"/>
+        <w:rPr>
+          <w:lang w:val="en-GB"/>
+        </w:rPr>
+      </w:pPr>
+      <w:r>
+        <w:rPr>
+          <w:lang w:val="en-GB"/>
+        </w:rPr>
+        <w:t xml:space="preserve">Explain </w:t>
+      </w:r>
+      <w:r>
+        <w:rPr>
+          <w:lang w:val="en-GB"/>
+        </w:rPr>
+        <w:t xml:space="preserve">special UNIQUE INDEX, and why no other </w:t>
+      </w:r>
+      <w:proofErr w:type="gramStart"/>
+      <w:r>
+        <w:rPr>
+          <w:lang w:val="en-GB"/>
+        </w:rPr>
+        <w:t>CHECK</w:t>
+      </w:r>
+      <w:proofErr w:type="gramEnd"/>
+      <w:r>
+        <w:rPr>
+          <w:lang w:val="en-GB"/>
+        </w:rPr>
+        <w:t xml:space="preserve"> UNIQUE (because the places where multiple combinations must be unique we use them as a primary key).</w:t>
+      </w:r>
+    </w:p>
+    <w:p>
+      <w:pPr>
+        <w:spacing w:after="0"/>
+        <w:rPr>
+          <w:lang w:val="en-GB"/>
+        </w:rPr>
+      </w:pPr>
+    </w:p>
+    <w:p>
+      <w:pPr>
+        <w:pStyle w:val="Overskrift2"/>
+        <w:rPr>
+          <w:lang w:val="en-GB"/>
+        </w:rPr>
+      </w:pPr>
+      <w:bookmarkStart w:id="20" w:name="_Toc369802506"/>
+      <w:r>
+        <w:rPr>
+          <w:lang w:val="en-GB"/>
+        </w:rPr>
+        <w:t>Functional dependencies</w:t>
       </w:r>
       <w:bookmarkEnd w:id="20"/>
-    </w:p>
-    <w:p>
-      <w:pPr>
-        <w:spacing w:after="0"/>
-        <w:rPr>
-          <w:lang w:val="en-GB"/>
-        </w:rPr>
-      </w:pPr>
+      <w:r>
+        <w:rPr>
+          <w:lang w:val="en-GB"/>
+        </w:rPr>
+        <w:t xml:space="preserve"> and normal form</w:t>
+      </w:r>
+    </w:p>
+    <w:p>
+      <w:pPr>
+        <w:spacing w:after="0"/>
+        <w:rPr>
+          <w:lang w:val="en-GB"/>
+        </w:rPr>
+      </w:pPr>
+    </w:p>
+    <w:p>
+      <w:pPr>
+        <w:pStyle w:val="Overskrift1"/>
+        <w:rPr>
+          <w:lang w:val="en-GB"/>
+        </w:rPr>
+      </w:pPr>
+      <w:bookmarkStart w:id="21" w:name="_Toc369802508"/>
+      <w:r>
+        <w:rPr>
+          <w:lang w:val="en-GB"/>
+        </w:rPr>
+        <w:lastRenderedPageBreak/>
+        <w:t>Requirement traceability</w:t>
+      </w:r>
+      <w:bookmarkEnd w:id="21"/>
+    </w:p>
+    <w:p>
+      <w:pPr>
+        <w:pStyle w:val="Listeafsnit"/>
+        <w:numPr>
+          <w:ilvl w:val="2"/>
+          <w:numId w:val="21"/>
+        </w:numPr>
+        <w:rPr>
+          <w:lang w:val="en-GB"/>
+        </w:rPr>
+      </w:pPr>
+      <w:r>
+        <w:rPr>
+          <w:lang w:val="en-GB"/>
+        </w:rPr>
+        <w:t>Wholesaler access is controlled by the wholesaler</w:t>
+      </w:r>
+    </w:p>
+    <w:p>
+      <w:pPr>
+        <w:pStyle w:val="Listeafsnit"/>
+        <w:numPr>
+          <w:ilvl w:val="2"/>
+          <w:numId w:val="21"/>
+        </w:numPr>
+        <w:rPr>
+          <w:lang w:val="en-GB"/>
+        </w:rPr>
+      </w:pPr>
+      <w:r>
+        <w:rPr>
+          <w:lang w:val="en-GB"/>
+        </w:rPr>
+        <w:t xml:space="preserve">The Wholesaler has access to the </w:t>
+      </w:r>
+      <w:proofErr w:type="spellStart"/>
+      <w:r>
+        <w:rPr>
+          <w:lang w:val="en-GB"/>
+        </w:rPr>
+        <w:t>instock</w:t>
+      </w:r>
+      <w:proofErr w:type="spellEnd"/>
+      <w:r>
+        <w:rPr>
+          <w:lang w:val="en-GB"/>
+        </w:rPr>
+        <w:t xml:space="preserve"> attribute </w:t>
+      </w:r>
+      <w:r>
+        <w:rPr>
+          <w:lang w:val="en-GB"/>
+        </w:rPr>
+        <w:t xml:space="preserve">in products </w:t>
+      </w:r>
+      <w:r>
+        <w:rPr>
+          <w:lang w:val="en-GB"/>
+        </w:rPr>
+        <w:t>which is automatically updated.</w:t>
+      </w:r>
+    </w:p>
+    <w:p>
+      <w:pPr>
+        <w:pStyle w:val="Listeafsnit"/>
+        <w:numPr>
+          <w:ilvl w:val="2"/>
+          <w:numId w:val="21"/>
+        </w:numPr>
+        <w:rPr>
+          <w:lang w:val="en-GB"/>
+        </w:rPr>
+      </w:pPr>
+      <w:r>
+        <w:rPr>
+          <w:lang w:val="en-GB"/>
+        </w:rPr>
+        <w:t>All sales and purchasing history is kept and may be extracted.</w:t>
+      </w:r>
+    </w:p>
+    <w:p>
+      <w:pPr>
+        <w:pStyle w:val="Listeafsnit"/>
+        <w:numPr>
+          <w:ilvl w:val="2"/>
+          <w:numId w:val="21"/>
+        </w:numPr>
+        <w:rPr>
+          <w:lang w:val="en-GB"/>
+        </w:rPr>
+      </w:pPr>
+      <w:r>
+        <w:rPr>
+          <w:lang w:val="en-GB"/>
+        </w:rPr>
+        <w:t>Single warehouse is what has been implemented</w:t>
+      </w:r>
+    </w:p>
+    <w:p>
+      <w:pPr>
+        <w:pStyle w:val="Listeafsnit"/>
+        <w:numPr>
+          <w:ilvl w:val="2"/>
+          <w:numId w:val="30"/>
+        </w:numPr>
+        <w:rPr>
+          <w:lang w:val="en-GB"/>
+        </w:rPr>
+      </w:pPr>
+      <w:r>
+        <w:rPr>
+          <w:lang w:val="en-GB"/>
+        </w:rPr>
+        <w:t>That is what the manufacturer does</w:t>
+      </w:r>
+    </w:p>
+    <w:p>
+      <w:pPr>
+        <w:pStyle w:val="Listeafsnit"/>
+        <w:numPr>
+          <w:ilvl w:val="2"/>
+          <w:numId w:val="30"/>
+        </w:numPr>
+        <w:rPr>
+          <w:lang w:val="en-GB"/>
+        </w:rPr>
+      </w:pPr>
+      <w:r>
+        <w:rPr>
+          <w:lang w:val="en-GB"/>
+        </w:rPr>
+        <w:t xml:space="preserve">A </w:t>
+      </w:r>
+      <w:proofErr w:type="spellStart"/>
+      <w:r>
+        <w:rPr>
+          <w:lang w:val="en-GB"/>
+        </w:rPr>
+        <w:t>PricingPlan</w:t>
+      </w:r>
+      <w:proofErr w:type="spellEnd"/>
+      <w:r>
+        <w:rPr>
+          <w:lang w:val="en-GB"/>
+        </w:rPr>
+        <w:t xml:space="preserve"> is assigned to each combination of manufacturer and product specifying the agreed on price.</w:t>
+      </w:r>
+    </w:p>
+    <w:p>
+      <w:pPr>
+        <w:pStyle w:val="Listeafsnit"/>
+        <w:numPr>
+          <w:ilvl w:val="2"/>
+          <w:numId w:val="30"/>
+        </w:numPr>
+        <w:rPr>
+          <w:lang w:val="en-GB"/>
+        </w:rPr>
+      </w:pPr>
+      <w:r>
+        <w:rPr>
+          <w:lang w:val="en-GB"/>
+        </w:rPr>
+        <w:t xml:space="preserve">Along with the price may be assigned discounts possibly dependent </w:t>
+      </w:r>
+      <w:r>
+        <w:rPr>
+          <w:lang w:val="en-GB"/>
+        </w:rPr>
+        <w:t>on amounts.</w:t>
+      </w:r>
+    </w:p>
+    <w:p>
+      <w:pPr>
+        <w:pStyle w:val="Listeafsnit"/>
+        <w:numPr>
+          <w:ilvl w:val="2"/>
+          <w:numId w:val="30"/>
+        </w:numPr>
+        <w:rPr>
+          <w:lang w:val="en-GB"/>
+        </w:rPr>
+      </w:pPr>
+      <w:r>
+        <w:rPr>
+          <w:lang w:val="en-GB"/>
+        </w:rPr>
+        <w:t>The order, order confirmation, order invoice (including payment) and order delivery may be tracked in the DB.</w:t>
+      </w:r>
+    </w:p>
+    <w:p>
+      <w:pPr>
+        <w:pStyle w:val="Listeafsnit"/>
+        <w:numPr>
+          <w:ilvl w:val="2"/>
+          <w:numId w:val="30"/>
+        </w:numPr>
+        <w:rPr>
+          <w:lang w:val="en-GB"/>
+        </w:rPr>
+      </w:pPr>
+      <w:r>
+        <w:rPr>
+          <w:lang w:val="en-GB"/>
+        </w:rPr>
+        <w:t>And it also is not.</w:t>
+      </w:r>
+    </w:p>
+    <w:p>
+      <w:pPr>
+        <w:pStyle w:val="Listeafsnit"/>
+        <w:numPr>
+          <w:ilvl w:val="2"/>
+          <w:numId w:val="30"/>
+        </w:numPr>
+        <w:rPr>
+          <w:lang w:val="en-GB"/>
+        </w:rPr>
+      </w:pPr>
+      <w:r>
+        <w:rPr>
+          <w:lang w:val="en-GB"/>
+        </w:rPr>
+        <w:t>Yes, there is a many to many relationship between manufacturer and product.</w:t>
+      </w:r>
+    </w:p>
+    <w:p>
+      <w:pPr>
+        <w:pStyle w:val="Listeafsnit"/>
+        <w:numPr>
+          <w:ilvl w:val="2"/>
+          <w:numId w:val="30"/>
+        </w:numPr>
+        <w:rPr>
+          <w:lang w:val="en-GB"/>
+        </w:rPr>
+      </w:pPr>
+      <w:r>
+        <w:rPr>
+          <w:lang w:val="en-GB"/>
+        </w:rPr>
+        <w:t xml:space="preserve">Yes, this can be done by assigning special attributes to the products linking them together and then assigning them to the same </w:t>
+      </w:r>
+      <w:proofErr w:type="spellStart"/>
+      <w:r>
+        <w:rPr>
+          <w:lang w:val="en-GB"/>
+        </w:rPr>
+        <w:t>PricingPlan</w:t>
+      </w:r>
+      <w:proofErr w:type="spellEnd"/>
+      <w:r>
+        <w:rPr>
+          <w:lang w:val="en-GB"/>
+        </w:rPr>
+        <w:t xml:space="preserve"> to have them cost the same.</w:t>
+      </w:r>
+    </w:p>
+    <w:p>
+      <w:pPr>
+        <w:pStyle w:val="Listeafsnit"/>
+        <w:numPr>
+          <w:ilvl w:val="2"/>
+          <w:numId w:val="30"/>
+        </w:numPr>
+        <w:rPr>
+          <w:lang w:val="en-GB"/>
+        </w:rPr>
+      </w:pPr>
+      <w:r>
+        <w:rPr>
+          <w:lang w:val="en-GB"/>
+        </w:rPr>
+        <w:t>Yes, this is also possible through the assigning of product attributes.</w:t>
+      </w:r>
+    </w:p>
+    <w:p>
+      <w:pPr>
+        <w:pStyle w:val="Listeafsnit"/>
+        <w:numPr>
+          <w:ilvl w:val="2"/>
+          <w:numId w:val="31"/>
+        </w:numPr>
+        <w:rPr>
+          <w:lang w:val="en-GB"/>
+        </w:rPr>
+      </w:pPr>
+      <w:r>
+        <w:rPr>
+          <w:lang w:val="en-GB"/>
+        </w:rPr>
+        <w:t xml:space="preserve">Yes, the </w:t>
+      </w:r>
+      <w:proofErr w:type="spellStart"/>
+      <w:r>
+        <w:rPr>
+          <w:lang w:val="en-GB"/>
+        </w:rPr>
+        <w:t>webshop</w:t>
+      </w:r>
+      <w:proofErr w:type="spellEnd"/>
+      <w:r>
+        <w:rPr>
+          <w:lang w:val="en-GB"/>
+        </w:rPr>
+        <w:t xml:space="preserve"> role has access to this.</w:t>
+      </w:r>
+    </w:p>
+    <w:p>
+      <w:pPr>
+        <w:pStyle w:val="Listeafsnit"/>
+        <w:numPr>
+          <w:ilvl w:val="2"/>
+          <w:numId w:val="31"/>
+        </w:numPr>
+        <w:rPr>
+          <w:lang w:val="en-GB"/>
+        </w:rPr>
+      </w:pPr>
+      <w:r>
+        <w:rPr>
+          <w:lang w:val="en-GB"/>
+        </w:rPr>
+        <w:t xml:space="preserve">Yes, this is done through the </w:t>
+      </w:r>
+      <w:proofErr w:type="spellStart"/>
+      <w:r>
+        <w:rPr>
+          <w:lang w:val="en-GB"/>
+        </w:rPr>
+        <w:t>netspayments</w:t>
+      </w:r>
+      <w:proofErr w:type="spellEnd"/>
+      <w:r>
+        <w:rPr>
+          <w:lang w:val="en-GB"/>
+        </w:rPr>
+        <w:t xml:space="preserve"> relation</w:t>
+      </w:r>
+    </w:p>
+    <w:p>
+      <w:pPr>
+        <w:pStyle w:val="Listeafsnit"/>
+        <w:numPr>
+          <w:ilvl w:val="2"/>
+          <w:numId w:val="31"/>
+        </w:numPr>
+        <w:rPr>
+          <w:lang w:val="en-GB"/>
+        </w:rPr>
+      </w:pPr>
+      <w:r>
+        <w:rPr>
+          <w:lang w:val="en-GB"/>
+        </w:rPr>
+        <w:t>The order, order confirmation, order invoice (including payment) and order delivery may be tracked in the DB.</w:t>
+      </w:r>
+    </w:p>
+    <w:p>
+      <w:pPr>
+        <w:pStyle w:val="Listeafsnit"/>
+        <w:numPr>
+          <w:ilvl w:val="2"/>
+          <w:numId w:val="31"/>
+        </w:numPr>
+        <w:rPr>
+          <w:lang w:val="en-GB"/>
+        </w:rPr>
+      </w:pPr>
+      <w:r>
+        <w:rPr>
+          <w:lang w:val="en-GB"/>
+        </w:rPr>
+        <w:t xml:space="preserve">There is a </w:t>
+      </w:r>
+      <w:proofErr w:type="spellStart"/>
+      <w:r>
+        <w:rPr>
+          <w:lang w:val="en-GB"/>
+        </w:rPr>
+        <w:t>webshopcarries</w:t>
+      </w:r>
+      <w:proofErr w:type="spellEnd"/>
+      <w:r>
+        <w:rPr>
+          <w:lang w:val="en-GB"/>
+        </w:rPr>
+        <w:t xml:space="preserve"> relation specifying which products are carried by the web-shop.</w:t>
+      </w:r>
+    </w:p>
+    <w:p>
+      <w:pPr>
+        <w:pStyle w:val="Listeafsnit"/>
+        <w:numPr>
+          <w:ilvl w:val="2"/>
+          <w:numId w:val="31"/>
+        </w:numPr>
+        <w:rPr>
+          <w:lang w:val="en-GB"/>
+        </w:rPr>
+      </w:pPr>
+      <w:r>
+        <w:rPr>
+          <w:lang w:val="en-GB"/>
+        </w:rPr>
+        <w:t xml:space="preserve">The </w:t>
+      </w:r>
+      <w:proofErr w:type="spellStart"/>
+      <w:r>
+        <w:rPr>
+          <w:lang w:val="en-GB"/>
+        </w:rPr>
+        <w:t>webshopcarries</w:t>
+      </w:r>
+      <w:proofErr w:type="spellEnd"/>
+      <w:r>
+        <w:rPr>
+          <w:lang w:val="en-GB"/>
+        </w:rPr>
+        <w:t xml:space="preserve"> also specify the price that the given web-shop buys the products from the wholesaler </w:t>
+      </w:r>
+      <w:r>
+        <w:rPr>
+          <w:lang w:val="en-GB"/>
+        </w:rPr>
+        <w:t>for</w:t>
+      </w:r>
+      <w:r>
+        <w:rPr>
+          <w:lang w:val="en-GB"/>
+        </w:rPr>
+        <w:t>.</w:t>
+      </w:r>
+    </w:p>
+    <w:p>
+      <w:pPr>
+        <w:pStyle w:val="Listeafsnit"/>
+        <w:numPr>
+          <w:ilvl w:val="2"/>
+          <w:numId w:val="31"/>
+        </w:numPr>
+        <w:rPr>
+          <w:lang w:val="en-GB"/>
+        </w:rPr>
+      </w:pPr>
+      <w:r>
+        <w:rPr>
+          <w:lang w:val="en-GB"/>
+        </w:rPr>
+        <w:t>Along with the price may be assigned discounts possibly dependent on amounts</w:t>
+      </w:r>
+    </w:p>
+    <w:p>
+      <w:pPr>
+        <w:pStyle w:val="Listeafsnit"/>
+        <w:numPr>
+          <w:ilvl w:val="2"/>
+          <w:numId w:val="31"/>
+        </w:numPr>
+        <w:rPr>
+          <w:lang w:val="en-GB"/>
+        </w:rPr>
+      </w:pPr>
+      <w:r>
+        <w:rPr>
+          <w:lang w:val="en-GB"/>
+        </w:rPr>
+        <w:t>This is not fully implemented. Limiting what the web-shops may see through Views can take us some of the way, and limiting where the web-shop may insert, update or delete also help, but without RL</w:t>
+      </w:r>
+      <w:r>
+        <w:rPr>
+          <w:lang w:val="en-GB"/>
+        </w:rPr>
+        <w:t>S or a layer outside the DB, this is not possible.</w:t>
+      </w:r>
+    </w:p>
+    <w:p>
+      <w:pPr>
+        <w:pStyle w:val="Listeafsnit"/>
+        <w:numPr>
+          <w:ilvl w:val="2"/>
+          <w:numId w:val="31"/>
+        </w:numPr>
+        <w:rPr>
+          <w:lang w:val="en-GB"/>
+        </w:rPr>
+      </w:pPr>
+      <w:r>
+        <w:rPr>
+          <w:lang w:val="en-GB"/>
+        </w:rPr>
+        <w:t xml:space="preserve">Also requires RLS </w:t>
+      </w:r>
+      <w:r>
+        <w:rPr>
+          <w:lang w:val="en-GB"/>
+        </w:rPr>
+        <w:t>or a layer outside the DB</w:t>
+      </w:r>
+    </w:p>
+    <w:p>
+      <w:pPr>
+        <w:pStyle w:val="Listeafsnit"/>
+        <w:numPr>
+          <w:ilvl w:val="2"/>
+          <w:numId w:val="31"/>
+        </w:numPr>
+        <w:rPr>
+          <w:lang w:val="en-GB"/>
+        </w:rPr>
+      </w:pPr>
+      <w:r>
+        <w:rPr>
+          <w:lang w:val="en-GB"/>
+        </w:rPr>
+        <w:t>Also requires RLS or a layer outside the DB</w:t>
+      </w:r>
+    </w:p>
+    <w:p>
+      <w:pPr>
+        <w:pStyle w:val="Listeafsnit"/>
+        <w:numPr>
+          <w:ilvl w:val="2"/>
+          <w:numId w:val="31"/>
+        </w:numPr>
+        <w:rPr>
+          <w:lang w:val="en-GB"/>
+        </w:rPr>
+      </w:pPr>
+      <w:r>
+        <w:rPr>
+          <w:lang w:val="en-GB"/>
+        </w:rPr>
+        <w:t xml:space="preserve">And it is in </w:t>
+      </w:r>
+      <w:proofErr w:type="spellStart"/>
+      <w:r>
+        <w:rPr>
+          <w:lang w:val="en-GB"/>
+        </w:rPr>
+        <w:t>customerattributes</w:t>
+      </w:r>
+      <w:proofErr w:type="spellEnd"/>
+    </w:p>
+    <w:p>
+      <w:pPr>
+        <w:pStyle w:val="Listeafsnit"/>
+        <w:numPr>
+          <w:ilvl w:val="2"/>
+          <w:numId w:val="32"/>
+        </w:numPr>
+        <w:rPr>
+          <w:lang w:val="en-GB"/>
+        </w:rPr>
+      </w:pPr>
+      <w:r>
+        <w:rPr>
+          <w:lang w:val="en-GB"/>
+        </w:rPr>
+        <w:t xml:space="preserve">Yes, the </w:t>
+      </w:r>
+      <w:proofErr w:type="spellStart"/>
+      <w:r>
+        <w:rPr>
+          <w:lang w:val="en-GB"/>
+        </w:rPr>
+        <w:t>WebShopRole</w:t>
+      </w:r>
+      <w:proofErr w:type="spellEnd"/>
+      <w:r>
+        <w:rPr>
+          <w:lang w:val="en-GB"/>
+        </w:rPr>
+        <w:t xml:space="preserve"> has this right and the </w:t>
+      </w:r>
+      <w:proofErr w:type="gramStart"/>
+      <w:r>
+        <w:rPr>
+          <w:lang w:val="en-GB"/>
+        </w:rPr>
+        <w:t>customers</w:t>
+      </w:r>
+      <w:proofErr w:type="gramEnd"/>
+      <w:r>
+        <w:rPr>
+          <w:lang w:val="en-GB"/>
+        </w:rPr>
+        <w:t xml:space="preserve"> relation contains this information.</w:t>
+      </w:r>
+    </w:p>
+    <w:p>
+      <w:pPr>
+        <w:pStyle w:val="Listeafsnit"/>
+        <w:numPr>
+          <w:ilvl w:val="2"/>
+          <w:numId w:val="32"/>
+        </w:numPr>
+        <w:rPr>
+          <w:lang w:val="en-GB"/>
+        </w:rPr>
+      </w:pPr>
+      <w:r>
+        <w:rPr>
+          <w:lang w:val="en-GB"/>
+        </w:rPr>
+        <w:t xml:space="preserve">The </w:t>
+      </w:r>
+      <w:proofErr w:type="spellStart"/>
+      <w:r>
+        <w:rPr>
+          <w:lang w:val="en-GB"/>
+        </w:rPr>
+        <w:t>webshopcarries</w:t>
+      </w:r>
+      <w:proofErr w:type="spellEnd"/>
+      <w:r>
+        <w:rPr>
+          <w:lang w:val="en-GB"/>
+        </w:rPr>
+        <w:t xml:space="preserve"> allows the web-shop to specify </w:t>
+      </w:r>
+      <w:r>
+        <w:rPr>
+          <w:lang w:val="en-GB"/>
+        </w:rPr>
+        <w:t>the selling price of a given product.</w:t>
+      </w:r>
+    </w:p>
+    <w:p>
+      <w:pPr>
+        <w:pStyle w:val="Listeafsnit"/>
+        <w:numPr>
+          <w:ilvl w:val="2"/>
+          <w:numId w:val="32"/>
+        </w:numPr>
+        <w:rPr>
+          <w:lang w:val="en-GB"/>
+        </w:rPr>
+      </w:pPr>
+      <w:r>
+        <w:rPr>
+          <w:lang w:val="en-GB"/>
+        </w:rPr>
+        <w:t xml:space="preserve">The </w:t>
+      </w:r>
+      <w:proofErr w:type="spellStart"/>
+      <w:r>
+        <w:rPr>
+          <w:lang w:val="en-GB"/>
+        </w:rPr>
+        <w:t>webshopcarries</w:t>
+      </w:r>
+      <w:proofErr w:type="spellEnd"/>
+      <w:r>
+        <w:rPr>
+          <w:lang w:val="en-GB"/>
+        </w:rPr>
+        <w:t xml:space="preserve"> </w:t>
+      </w:r>
+      <w:proofErr w:type="spellStart"/>
+      <w:r>
+        <w:rPr>
+          <w:lang w:val="en-GB"/>
+        </w:rPr>
+        <w:t>PricingPlan</w:t>
+      </w:r>
+      <w:proofErr w:type="spellEnd"/>
+      <w:r>
+        <w:rPr>
+          <w:lang w:val="en-GB"/>
+        </w:rPr>
+        <w:t xml:space="preserve"> </w:t>
+      </w:r>
+      <w:r>
+        <w:rPr>
+          <w:lang w:val="en-GB"/>
+        </w:rPr>
+        <w:t xml:space="preserve">also </w:t>
+      </w:r>
+      <w:r>
+        <w:rPr>
+          <w:lang w:val="en-GB"/>
+        </w:rPr>
+        <w:t>allow for discounts possibly dependent on amounts</w:t>
+      </w:r>
+      <w:r>
+        <w:rPr>
+          <w:lang w:val="en-GB"/>
+        </w:rPr>
+        <w:t xml:space="preserve">, and a special Customer </w:t>
+      </w:r>
+      <w:proofErr w:type="spellStart"/>
+      <w:r>
+        <w:rPr>
+          <w:lang w:val="en-GB"/>
+        </w:rPr>
+        <w:t>PricingPlan</w:t>
+      </w:r>
+      <w:proofErr w:type="spellEnd"/>
+      <w:r>
+        <w:rPr>
+          <w:lang w:val="en-GB"/>
+        </w:rPr>
+        <w:t xml:space="preserve"> may offer further discounts, both general and at the product level (Customer </w:t>
+      </w:r>
+      <w:proofErr w:type="spellStart"/>
+      <w:r>
+        <w:rPr>
+          <w:lang w:val="en-GB"/>
+        </w:rPr>
+        <w:t>PricingPlan</w:t>
+      </w:r>
+      <w:proofErr w:type="spellEnd"/>
+      <w:r>
+        <w:rPr>
+          <w:lang w:val="en-GB"/>
+        </w:rPr>
+        <w:t xml:space="preserve"> not fully implemented).</w:t>
+      </w:r>
+    </w:p>
+    <w:p>
+      <w:pPr>
+        <w:pStyle w:val="Listeafsnit"/>
+        <w:numPr>
+          <w:ilvl w:val="2"/>
+          <w:numId w:val="32"/>
+        </w:numPr>
+        <w:rPr>
+          <w:lang w:val="en-GB"/>
+        </w:rPr>
+      </w:pPr>
+      <w:r>
+        <w:rPr>
+          <w:lang w:val="en-GB"/>
+        </w:rPr>
+        <w:t xml:space="preserve">The </w:t>
+      </w:r>
+      <w:proofErr w:type="spellStart"/>
+      <w:r>
+        <w:rPr>
+          <w:lang w:val="en-GB"/>
+        </w:rPr>
+        <w:t>netspayments</w:t>
+      </w:r>
+      <w:proofErr w:type="spellEnd"/>
+      <w:r>
+        <w:rPr>
+          <w:lang w:val="en-GB"/>
+        </w:rPr>
+        <w:t xml:space="preserve"> relation allows for this</w:t>
+      </w:r>
+    </w:p>
+    <w:p>
+      <w:pPr>
+        <w:pStyle w:val="Listeafsnit"/>
+        <w:numPr>
+          <w:ilvl w:val="2"/>
+          <w:numId w:val="32"/>
+        </w:numPr>
+        <w:rPr>
+          <w:lang w:val="en-GB"/>
+        </w:rPr>
+      </w:pPr>
+      <w:r>
+        <w:rPr>
+          <w:lang w:val="en-GB"/>
+        </w:rPr>
+        <w:t xml:space="preserve">The </w:t>
+      </w:r>
+      <w:proofErr w:type="spellStart"/>
+      <w:r>
+        <w:rPr>
+          <w:lang w:val="en-GB"/>
+        </w:rPr>
+        <w:t>customerinvoices</w:t>
+      </w:r>
+      <w:proofErr w:type="spellEnd"/>
+      <w:r>
+        <w:rPr>
+          <w:lang w:val="en-GB"/>
+        </w:rPr>
+        <w:t xml:space="preserve"> allows for this</w:t>
+      </w:r>
+    </w:p>
+    <w:p>
+      <w:pPr>
+        <w:pStyle w:val="Listeafsnit"/>
+        <w:numPr>
+          <w:ilvl w:val="2"/>
+          <w:numId w:val="32"/>
+        </w:numPr>
+        <w:rPr>
+          <w:lang w:val="en-GB"/>
+        </w:rPr>
+      </w:pPr>
+      <w:r>
+        <w:rPr>
+          <w:lang w:val="en-GB"/>
+        </w:rPr>
+        <w:t>This has not been implemented</w:t>
+      </w:r>
+      <w:r>
+        <w:rPr>
+          <w:lang w:val="en-GB"/>
+        </w:rPr>
+        <w:t>, and is left for future implementation, along with handling discrepancies in the</w:t>
+      </w:r>
+      <w:r>
+        <w:rPr>
+          <w:lang w:val="en-GB"/>
+        </w:rPr>
+        <w:t xml:space="preserve"> periodic</w:t>
+      </w:r>
+      <w:r>
+        <w:rPr>
+          <w:lang w:val="en-GB"/>
+        </w:rPr>
+        <w:t xml:space="preserve"> manual warehouse count.</w:t>
+      </w:r>
+    </w:p>
+    <w:p>
+      <w:pPr>
+        <w:pStyle w:val="Listeafsnit"/>
+        <w:numPr>
+          <w:ilvl w:val="2"/>
+          <w:numId w:val="32"/>
+        </w:numPr>
+        <w:rPr>
+          <w:lang w:val="en-GB"/>
+        </w:rPr>
+      </w:pPr>
+      <w:r>
+        <w:rPr>
+          <w:lang w:val="en-GB"/>
+        </w:rPr>
+        <w:t>This has not been implemented.</w:t>
+      </w:r>
+    </w:p>
+    <w:p>
+      <w:pPr>
+        <w:pStyle w:val="Listeafsnit"/>
+        <w:numPr>
+          <w:ilvl w:val="2"/>
+          <w:numId w:val="32"/>
+        </w:numPr>
+        <w:rPr>
+          <w:lang w:val="en-GB"/>
+        </w:rPr>
+      </w:pPr>
+      <w:r>
+        <w:rPr>
+          <w:lang w:val="en-GB"/>
+        </w:rPr>
+        <w:t xml:space="preserve">Yes the </w:t>
+      </w:r>
+      <w:proofErr w:type="spellStart"/>
+      <w:r>
+        <w:rPr>
+          <w:lang w:val="en-GB"/>
+        </w:rPr>
+        <w:t>CustomerRole</w:t>
+      </w:r>
+      <w:proofErr w:type="spellEnd"/>
+      <w:r>
+        <w:rPr>
+          <w:lang w:val="en-GB"/>
+        </w:rPr>
+        <w:t xml:space="preserve"> has this right and all sales are logged in the DB.</w:t>
+      </w:r>
+    </w:p>
+    <w:p>
+      <w:pPr>
+        <w:pStyle w:val="Listeafsnit"/>
+        <w:numPr>
+          <w:ilvl w:val="2"/>
+          <w:numId w:val="32"/>
+        </w:numPr>
+        <w:rPr>
+          <w:lang w:val="en-GB"/>
+        </w:rPr>
+      </w:pPr>
+      <w:r>
+        <w:rPr>
+          <w:lang w:val="en-GB"/>
+        </w:rPr>
+        <w:t>Please see below under performance and indexes, but this requirement cannot always be met.</w:t>
+      </w:r>
+    </w:p>
+    <w:p>
+      <w:pPr>
+        <w:pStyle w:val="Overskrift1"/>
+        <w:rPr>
+          <w:lang w:val="en-GB"/>
+        </w:rPr>
+      </w:pPr>
+      <w:bookmarkStart w:id="22" w:name="_Toc369802509"/>
+      <w:r>
+        <w:rPr>
+          <w:lang w:val="en-GB"/>
+        </w:rPr>
+        <w:lastRenderedPageBreak/>
+        <w:t>Queries and views</w:t>
+      </w:r>
+      <w:bookmarkEnd w:id="22"/>
+    </w:p>
+    <w:p>
+      <w:pPr>
+        <w:spacing w:after="0"/>
+        <w:rPr>
+          <w:lang w:val="en-GB"/>
+        </w:rPr>
+      </w:pPr>
+      <w:r>
+        <w:rPr>
+          <w:lang w:val="en-GB"/>
+        </w:rPr>
+        <w:t>TODO Add EXPLAIN ANALYZE to get exact execution time and build execution tree.</w:t>
+      </w:r>
     </w:p>
     <w:p>
       <w:pPr>
@@ -7547,105 +8914,11 @@
           <w:lang w:val="en-GB"/>
         </w:rPr>
       </w:pPr>
-      <w:r>
-        <w:rPr>
-          <w:lang w:val="en-GB"/>
-        </w:rPr>
-        <w:t>Implementation</w:t>
-      </w:r>
-    </w:p>
-    <w:p>
-      <w:pPr>
-        <w:spacing w:after="0"/>
-        <w:rPr>
-          <w:lang w:val="en-GB"/>
-        </w:rPr>
-      </w:pPr>
-      <w:r>
-        <w:rPr>
-          <w:lang w:val="en-GB"/>
-        </w:rPr>
-        <w:t xml:space="preserve">Explain </w:t>
-      </w:r>
-      <w:r>
-        <w:rPr>
-          <w:lang w:val="en-GB"/>
-        </w:rPr>
-        <w:t xml:space="preserve">special UNIQUE INDEX, and why no other </w:t>
-      </w:r>
-      <w:r>
-        <w:rPr>
-          <w:lang w:val="en-GB"/>
-        </w:rPr>
-        <w:t>CHECK UNIQUE (because the places where multiple combinations must be unique we use them as a primary key).</w:t>
-      </w:r>
-    </w:p>
-    <w:p>
-      <w:pPr>
-        <w:pStyle w:val="Overskrift1"/>
-        <w:rPr>
-          <w:lang w:val="en-GB"/>
-        </w:rPr>
-      </w:pPr>
-      <w:bookmarkStart w:id="21" w:name="_Toc369767748"/>
-      <w:r>
-        <w:rPr>
-          <w:lang w:val="en-GB"/>
-        </w:rPr>
-        <w:t>Requirement traceability</w:t>
-      </w:r>
-      <w:bookmarkEnd w:id="21"/>
-    </w:p>
-    <w:p>
-      <w:pPr>
-        <w:rPr>
-          <w:lang w:val="en-GB"/>
-        </w:rPr>
-      </w:pPr>
-    </w:p>
-    <w:p>
-      <w:pPr>
-        <w:pStyle w:val="Overskrift1"/>
-        <w:rPr>
-          <w:lang w:val="en-GB"/>
-        </w:rPr>
-      </w:pPr>
-      <w:bookmarkStart w:id="22" w:name="_Toc369767749"/>
-      <w:r>
-        <w:rPr>
-          <w:lang w:val="en-GB"/>
-        </w:rPr>
-        <w:t>Queries and views</w:t>
-      </w:r>
-      <w:bookmarkEnd w:id="22"/>
-    </w:p>
-    <w:p>
-      <w:pPr>
-        <w:spacing w:after="0"/>
-        <w:rPr>
-          <w:lang w:val="en-GB"/>
-        </w:rPr>
-      </w:pPr>
-      <w:r>
-        <w:rPr>
-          <w:lang w:val="en-GB"/>
-        </w:rPr>
-        <w:t>TODO Add EXPLAIN ANALYZE to get exact execution time and build execution tree.</w:t>
-      </w:r>
-    </w:p>
-    <w:p>
-      <w:pPr>
-        <w:pStyle w:val="Overskrift2"/>
-        <w:rPr>
-          <w:lang w:val="en-GB"/>
-        </w:rPr>
-      </w:pPr>
-      <w:bookmarkStart w:id="23" w:name="_Toc369767750"/>
-      <w:r>
-        <w:rPr>
-          <w:lang w:val="en-GB"/>
-        </w:rPr>
-        <w:lastRenderedPageBreak/>
+      <w:bookmarkStart w:id="23" w:name="_Toc369802510"/>
+      <w:r>
+        <w:rPr>
+          <w:lang w:val="en-GB"/>
+        </w:rPr>
         <w:t>Best selling product</w:t>
       </w:r>
       <w:bookmarkEnd w:id="23"/>
@@ -7744,7 +9017,7 @@
           <w:lang w:val="en-GB"/>
         </w:rPr>
       </w:pPr>
-      <w:bookmarkStart w:id="24" w:name="_Toc369767751"/>
+      <w:bookmarkStart w:id="24" w:name="_Toc369802511"/>
       <w:r>
         <w:rPr>
           <w:lang w:val="en-GB"/>
@@ -7865,7 +9138,7 @@
           <w:lang w:val="en-GB"/>
         </w:rPr>
       </w:pPr>
-      <w:bookmarkStart w:id="25" w:name="_Toc369767752"/>
+      <w:bookmarkStart w:id="25" w:name="_Toc369802512"/>
       <w:r>
         <w:rPr>
           <w:lang w:val="en-GB"/>
@@ -8050,7 +9323,7 @@
           <w:lang w:val="en-GB"/>
         </w:rPr>
       </w:pPr>
-      <w:bookmarkStart w:id="26" w:name="_Toc369767753"/>
+      <w:bookmarkStart w:id="26" w:name="_Toc369802513"/>
       <w:r>
         <w:rPr>
           <w:lang w:val="en-GB"/>
@@ -8244,7 +9517,7 @@
           <w:lang w:val="en-GB"/>
         </w:rPr>
       </w:pPr>
-      <w:bookmarkStart w:id="27" w:name="_Toc369767754"/>
+      <w:bookmarkStart w:id="27" w:name="_Toc369802514"/>
       <w:r>
         <w:rPr>
           <w:lang w:val="en-GB"/>
@@ -8466,7 +9739,7 @@
           <w:lang w:val="en-GB"/>
         </w:rPr>
       </w:pPr>
-      <w:bookmarkStart w:id="28" w:name="_Toc369767755"/>
+      <w:bookmarkStart w:id="28" w:name="_Toc369802515"/>
       <w:r>
         <w:rPr>
           <w:lang w:val="en-GB"/>
@@ -8587,7 +9860,7 @@
           <w:lang w:val="en-GB"/>
         </w:rPr>
       </w:pPr>
-      <w:bookmarkStart w:id="29" w:name="_Toc369767756"/>
+      <w:bookmarkStart w:id="29" w:name="_Toc369802516"/>
       <w:r>
         <w:rPr>
           <w:lang w:val="en-GB"/>
@@ -8664,7 +9937,7 @@
           <w:lang w:val="en-GB"/>
         </w:rPr>
       </w:pPr>
-      <w:bookmarkStart w:id="30" w:name="_Toc369767757"/>
+      <w:bookmarkStart w:id="30" w:name="_Toc369802517"/>
       <w:r>
         <w:rPr>
           <w:lang w:val="en-GB"/>
@@ -8778,7 +10051,15 @@
                 <w:rFonts w:ascii="Courier New" w:hAnsi="Courier New" w:cs="Courier New"/>
                 <w:lang w:val="en-GB"/>
               </w:rPr>
-              <w:t xml:space="preserve">, (((p1.price - p1.price*p1.discount/100) - (p2.price - p2.price*p2.discount/100))/(p2.price - p2.price*p2.discount/100))*100 AS profit FROM </w:t>
+              <w:t xml:space="preserve">, (((p1.price - p1.price*p1.discount/100) - (p2.price - </w:t>
+            </w:r>
+            <w:r>
+              <w:rPr>
+                <w:rFonts w:ascii="Courier New" w:hAnsi="Courier New" w:cs="Courier New"/>
+                <w:lang w:val="en-GB"/>
+              </w:rPr>
+              <w:lastRenderedPageBreak/>
+              <w:t xml:space="preserve">p2.price*p2.discount/100))/(p2.price - p2.price*p2.discount/100))*100 AS profit FROM </w:t>
             </w:r>
             <w:proofErr w:type="spellStart"/>
             <w:r>
@@ -8873,7 +10154,6 @@
                 <w:rFonts w:ascii="Courier New" w:hAnsi="Courier New" w:cs="Courier New"/>
                 <w:lang w:val="en-GB"/>
               </w:rPr>
-              <w:lastRenderedPageBreak/>
               <w:t xml:space="preserve">SELECT </w:t>
             </w:r>
             <w:proofErr w:type="spellStart"/>
@@ -9153,7 +10433,7 @@
           <w:lang w:val="en-GB"/>
         </w:rPr>
       </w:pPr>
-      <w:bookmarkStart w:id="31" w:name="_Toc369767758"/>
+      <w:bookmarkStart w:id="31" w:name="_Toc369802518"/>
       <w:r>
         <w:rPr>
           <w:lang w:val="en-GB"/>
@@ -9978,7 +11258,7 @@
           <w:lang w:val="en-GB"/>
         </w:rPr>
       </w:pPr>
-      <w:bookmarkStart w:id="32" w:name="_Toc369767759"/>
+      <w:bookmarkStart w:id="32" w:name="_Toc369802519"/>
       <w:r>
         <w:rPr>
           <w:lang w:val="en-GB"/>
@@ -10025,7 +11305,7 @@
           <w:lang w:val="en-GB"/>
         </w:rPr>
       </w:pPr>
-      <w:bookmarkStart w:id="33" w:name="_Toc369767760"/>
+      <w:bookmarkStart w:id="33" w:name="_Toc369802520"/>
       <w:r>
         <w:rPr>
           <w:lang w:val="en-GB"/>
@@ -10072,7 +11352,7 @@
           <w:lang w:val="en-GB"/>
         </w:rPr>
       </w:pPr>
-      <w:bookmarkStart w:id="34" w:name="_Toc369767761"/>
+      <w:bookmarkStart w:id="34" w:name="_Toc369802521"/>
       <w:r>
         <w:rPr>
           <w:lang w:val="en-GB"/>
@@ -10413,6 +11693,7 @@
               <w:rPr>
                 <w:lang w:val="en-GB"/>
               </w:rPr>
+              <w:lastRenderedPageBreak/>
               <w:t xml:space="preserve">SELECT </w:t>
             </w:r>
             <w:proofErr w:type="spellStart"/>
@@ -10500,14 +11781,19 @@
         <w:rPr>
           <w:lang w:val="en-GB"/>
         </w:rPr>
-        <w:lastRenderedPageBreak/>
         <w:t>A simple addition of more JOINs to add the tables for order confirmation and delivery would allow the retrieval of all order information in one select</w:t>
       </w:r>
       <w:r>
         <w:rPr>
           <w:lang w:val="en-GB"/>
         </w:rPr>
-        <w:t>, and as this is often done when presenting a customer with their previous purchases this is a useful view.</w:t>
+        <w:t xml:space="preserve">, and as this is often done when presenting a customer with their previous </w:t>
+      </w:r>
+      <w:r>
+        <w:rPr>
+          <w:lang w:val="en-GB"/>
+        </w:rPr>
+        <w:t>purchases this is a useful view. This view may be found in the MDD file.</w:t>
       </w:r>
     </w:p>
     <w:p>
@@ -10517,7 +11803,7 @@
           <w:lang w:val="en-GB"/>
         </w:rPr>
       </w:pPr>
-      <w:bookmarkStart w:id="35" w:name="_Toc369767762"/>
+      <w:bookmarkStart w:id="35" w:name="_Toc369802522"/>
       <w:r>
         <w:rPr>
           <w:lang w:val="en-GB"/>
@@ -10548,7 +11834,7 @@
           <w:lang w:val="en-GB"/>
         </w:rPr>
       </w:pPr>
-      <w:bookmarkStart w:id="36" w:name="_Toc369767763"/>
+      <w:bookmarkStart w:id="36" w:name="_Toc369802523"/>
       <w:r>
         <w:rPr>
           <w:lang w:val="en-GB"/>
@@ -10588,7 +11874,7 @@
           <w:lang w:val="en-GB"/>
         </w:rPr>
       </w:pPr>
-      <w:bookmarkStart w:id="37" w:name="_Toc369767764"/>
+      <w:bookmarkStart w:id="37" w:name="_Toc369802524"/>
       <w:r>
         <w:rPr>
           <w:lang w:val="en-GB"/>
@@ -10612,7 +11898,7 @@
           <w:lang w:val="en-GB"/>
         </w:rPr>
       </w:pPr>
-      <w:bookmarkStart w:id="38" w:name="_Toc369767765"/>
+      <w:bookmarkStart w:id="38" w:name="_Toc369802525"/>
       <w:r>
         <w:rPr>
           <w:lang w:val="en-GB"/>
@@ -11124,6 +12410,7 @@
         <w:rPr>
           <w:lang w:val="en-GB"/>
         </w:rPr>
+        <w:lastRenderedPageBreak/>
         <w:t>No output will be generated to the console, but will be output to a file (</w:t>
       </w:r>
       <w:r>
@@ -11178,7 +12465,6 @@
         <w:rPr>
           <w:lang w:val="en-GB"/>
         </w:rPr>
-        <w:lastRenderedPageBreak/>
         <w:t>After execution verify that a file called</w:t>
       </w:r>
       <w:r>
@@ -11291,12 +12577,14 @@
           <w:lang w:val="en-GB"/>
         </w:rPr>
       </w:pPr>
+      <w:bookmarkStart w:id="39" w:name="_Toc369802526"/>
       <w:r>
         <w:rPr>
           <w:lang w:val="en-GB"/>
         </w:rPr>
         <w:t>Tool</w:t>
       </w:r>
+      <w:bookmarkEnd w:id="39"/>
     </w:p>
     <w:p>
       <w:pPr>
@@ -11868,8 +13156,8 @@
       </w:r>
     </w:p>
     <w:sectPr>
-      <w:headerReference w:type="default" r:id="rId20"/>
-      <w:footerReference w:type="default" r:id="rId21"/>
+      <w:headerReference w:type="default" r:id="rId21"/>
+      <w:footerReference w:type="default" r:id="rId22"/>
       <w:pgSz w:w="11906" w:h="16838"/>
       <w:pgMar w:top="1701" w:right="1134" w:bottom="1701" w:left="1134" w:header="708" w:footer="708" w:gutter="0"/>
       <w:cols w:space="708"/>
@@ -11957,7 +13245,7 @@
             <w:rPr>
               <w:noProof/>
             </w:rPr>
-            <w:t>13</w:t>
+            <w:t>7</w:t>
           </w:r>
         </w:fldSimple>
       </w:sdtContent>
@@ -12346,9 +13634,9 @@
   </w:abstractNum>
   <w:abstractNum w:abstractNumId="3">
     <w:nsid w:val="1302582F"/>
-    <w:multiLevelType w:val="hybridMultilevel"/>
-    <w:tmpl w:val="BAA0FB26"/>
-    <w:lvl w:ilvl="0" w:tplc="0406000F">
+    <w:multiLevelType w:val="multilevel"/>
+    <w:tmpl w:val="F4CA9DF0"/>
+    <w:lvl w:ilvl="0">
       <w:start w:val="1"/>
       <w:numFmt w:val="decimal"/>
       <w:lvlText w:val="%1."/>
@@ -12360,77 +13648,109 @@
         <w:rFonts w:hint="default"/>
       </w:rPr>
     </w:lvl>
-    <w:lvl w:ilvl="1" w:tplc="04060019" w:tentative="1">
-      <w:start w:val="1"/>
-      <w:numFmt w:val="lowerLetter"/>
-      <w:lvlText w:val="%2."/>
-      <w:lvlJc w:val="left"/>
-      <w:pPr>
-        <w:ind w:left="1440" w:hanging="360"/>
-      </w:pPr>
-    </w:lvl>
-    <w:lvl w:ilvl="2" w:tplc="0406001B" w:tentative="1">
-      <w:start w:val="1"/>
-      <w:numFmt w:val="lowerRoman"/>
-      <w:lvlText w:val="%3."/>
-      <w:lvlJc w:val="right"/>
-      <w:pPr>
-        <w:ind w:left="2160" w:hanging="180"/>
-      </w:pPr>
-    </w:lvl>
-    <w:lvl w:ilvl="3" w:tplc="0406000F" w:tentative="1">
+    <w:lvl w:ilvl="1">
       <w:start w:val="1"/>
       <w:numFmt w:val="decimal"/>
-      <w:lvlText w:val="%4."/>
-      <w:lvlJc w:val="left"/>
-      <w:pPr>
-        <w:ind w:left="2880" w:hanging="360"/>
-      </w:pPr>
-    </w:lvl>
-    <w:lvl w:ilvl="4" w:tplc="04060019" w:tentative="1">
-      <w:start w:val="1"/>
-      <w:numFmt w:val="lowerLetter"/>
-      <w:lvlText w:val="%5."/>
-      <w:lvlJc w:val="left"/>
-      <w:pPr>
-        <w:ind w:left="3600" w:hanging="360"/>
-      </w:pPr>
-    </w:lvl>
-    <w:lvl w:ilvl="5" w:tplc="0406001B" w:tentative="1">
-      <w:start w:val="1"/>
-      <w:numFmt w:val="lowerRoman"/>
-      <w:lvlText w:val="%6."/>
-      <w:lvlJc w:val="right"/>
-      <w:pPr>
-        <w:ind w:left="4320" w:hanging="180"/>
-      </w:pPr>
-    </w:lvl>
-    <w:lvl w:ilvl="6" w:tplc="0406000F" w:tentative="1">
+      <w:isLgl/>
+      <w:lvlText w:val="%1.%2"/>
+      <w:lvlJc w:val="left"/>
+      <w:pPr>
+        <w:ind w:left="840" w:hanging="480"/>
+      </w:pPr>
+      <w:rPr>
+        <w:rFonts w:hint="default"/>
+      </w:rPr>
+    </w:lvl>
+    <w:lvl w:ilvl="2">
       <w:start w:val="1"/>
       <w:numFmt w:val="decimal"/>
-      <w:lvlText w:val="%7."/>
-      <w:lvlJc w:val="left"/>
-      <w:pPr>
-        <w:ind w:left="5040" w:hanging="360"/>
-      </w:pPr>
-    </w:lvl>
-    <w:lvl w:ilvl="7" w:tplc="04060019" w:tentative="1">
-      <w:start w:val="1"/>
-      <w:numFmt w:val="lowerLetter"/>
-      <w:lvlText w:val="%8."/>
-      <w:lvlJc w:val="left"/>
-      <w:pPr>
-        <w:ind w:left="5760" w:hanging="360"/>
-      </w:pPr>
-    </w:lvl>
-    <w:lvl w:ilvl="8" w:tplc="0406001B" w:tentative="1">
-      <w:start w:val="1"/>
-      <w:numFmt w:val="lowerRoman"/>
-      <w:lvlText w:val="%9."/>
-      <w:lvlJc w:val="right"/>
-      <w:pPr>
-        <w:ind w:left="6480" w:hanging="180"/>
-      </w:pPr>
+      <w:isLgl/>
+      <w:lvlText w:val="%1.%2.%3"/>
+      <w:lvlJc w:val="left"/>
+      <w:pPr>
+        <w:ind w:left="1080" w:hanging="720"/>
+      </w:pPr>
+      <w:rPr>
+        <w:rFonts w:hint="default"/>
+      </w:rPr>
+    </w:lvl>
+    <w:lvl w:ilvl="3">
+      <w:start w:val="1"/>
+      <w:numFmt w:val="decimal"/>
+      <w:isLgl/>
+      <w:lvlText w:val="%1.%2.%3.%4"/>
+      <w:lvlJc w:val="left"/>
+      <w:pPr>
+        <w:ind w:left="1080" w:hanging="720"/>
+      </w:pPr>
+      <w:rPr>
+        <w:rFonts w:hint="default"/>
+      </w:rPr>
+    </w:lvl>
+    <w:lvl w:ilvl="4">
+      <w:start w:val="1"/>
+      <w:numFmt w:val="decimal"/>
+      <w:isLgl/>
+      <w:lvlText w:val="%1.%2.%3.%4.%5"/>
+      <w:lvlJc w:val="left"/>
+      <w:pPr>
+        <w:ind w:left="1440" w:hanging="1080"/>
+      </w:pPr>
+      <w:rPr>
+        <w:rFonts w:hint="default"/>
+      </w:rPr>
+    </w:lvl>
+    <w:lvl w:ilvl="5">
+      <w:start w:val="1"/>
+      <w:numFmt w:val="decimal"/>
+      <w:isLgl/>
+      <w:lvlText w:val="%1.%2.%3.%4.%5.%6"/>
+      <w:lvlJc w:val="left"/>
+      <w:pPr>
+        <w:ind w:left="1440" w:hanging="1080"/>
+      </w:pPr>
+      <w:rPr>
+        <w:rFonts w:hint="default"/>
+      </w:rPr>
+    </w:lvl>
+    <w:lvl w:ilvl="6">
+      <w:start w:val="1"/>
+      <w:numFmt w:val="decimal"/>
+      <w:isLgl/>
+      <w:lvlText w:val="%1.%2.%3.%4.%5.%6.%7"/>
+      <w:lvlJc w:val="left"/>
+      <w:pPr>
+        <w:ind w:left="1800" w:hanging="1440"/>
+      </w:pPr>
+      <w:rPr>
+        <w:rFonts w:hint="default"/>
+      </w:rPr>
+    </w:lvl>
+    <w:lvl w:ilvl="7">
+      <w:start w:val="1"/>
+      <w:numFmt w:val="decimal"/>
+      <w:isLgl/>
+      <w:lvlText w:val="%1.%2.%3.%4.%5.%6.%7.%8"/>
+      <w:lvlJc w:val="left"/>
+      <w:pPr>
+        <w:ind w:left="1800" w:hanging="1440"/>
+      </w:pPr>
+      <w:rPr>
+        <w:rFonts w:hint="default"/>
+      </w:rPr>
+    </w:lvl>
+    <w:lvl w:ilvl="8">
+      <w:start w:val="1"/>
+      <w:numFmt w:val="decimal"/>
+      <w:isLgl/>
+      <w:lvlText w:val="%1.%2.%3.%4.%5.%6.%7.%8.%9"/>
+      <w:lvlJc w:val="left"/>
+      <w:pPr>
+        <w:ind w:left="1800" w:hanging="1440"/>
+      </w:pPr>
+      <w:rPr>
+        <w:rFonts w:hint="default"/>
+      </w:rPr>
     </w:lvl>
   </w:abstractNum>
   <w:abstractNum w:abstractNumId="4">
@@ -12636,6 +13956,127 @@
     </w:lvl>
   </w:abstractNum>
   <w:abstractNum w:abstractNumId="6">
+    <w:nsid w:val="16B70C69"/>
+    <w:multiLevelType w:val="multilevel"/>
+    <w:tmpl w:val="B4522D36"/>
+    <w:lvl w:ilvl="0">
+      <w:start w:val="2"/>
+      <w:numFmt w:val="decimal"/>
+      <w:lvlText w:val="%1."/>
+      <w:lvlJc w:val="left"/>
+      <w:pPr>
+        <w:ind w:left="720" w:hanging="360"/>
+      </w:pPr>
+      <w:rPr>
+        <w:rFonts w:hint="default"/>
+      </w:rPr>
+    </w:lvl>
+    <w:lvl w:ilvl="1">
+      <w:start w:val="1"/>
+      <w:numFmt w:val="decimal"/>
+      <w:isLgl/>
+      <w:lvlText w:val="%1.%2"/>
+      <w:lvlJc w:val="left"/>
+      <w:pPr>
+        <w:ind w:left="840" w:hanging="480"/>
+      </w:pPr>
+      <w:rPr>
+        <w:rFonts w:hint="default"/>
+      </w:rPr>
+    </w:lvl>
+    <w:lvl w:ilvl="2">
+      <w:start w:val="1"/>
+      <w:numFmt w:val="decimal"/>
+      <w:isLgl/>
+      <w:lvlText w:val="%1.3.%3"/>
+      <w:lvlJc w:val="left"/>
+      <w:pPr>
+        <w:ind w:left="1080" w:hanging="720"/>
+      </w:pPr>
+      <w:rPr>
+        <w:rFonts w:hint="default"/>
+      </w:rPr>
+    </w:lvl>
+    <w:lvl w:ilvl="3">
+      <w:start w:val="1"/>
+      <w:numFmt w:val="decimal"/>
+      <w:isLgl/>
+      <w:lvlText w:val="%1.%2.%3.%4"/>
+      <w:lvlJc w:val="left"/>
+      <w:pPr>
+        <w:ind w:left="1080" w:hanging="720"/>
+      </w:pPr>
+      <w:rPr>
+        <w:rFonts w:hint="default"/>
+      </w:rPr>
+    </w:lvl>
+    <w:lvl w:ilvl="4">
+      <w:start w:val="1"/>
+      <w:numFmt w:val="decimal"/>
+      <w:isLgl/>
+      <w:lvlText w:val="%1.%2.%3.%4.%5"/>
+      <w:lvlJc w:val="left"/>
+      <w:pPr>
+        <w:ind w:left="1440" w:hanging="1080"/>
+      </w:pPr>
+      <w:rPr>
+        <w:rFonts w:hint="default"/>
+      </w:rPr>
+    </w:lvl>
+    <w:lvl w:ilvl="5">
+      <w:start w:val="1"/>
+      <w:numFmt w:val="decimal"/>
+      <w:isLgl/>
+      <w:lvlText w:val="%1.%2.%3.%4.%5.%6"/>
+      <w:lvlJc w:val="left"/>
+      <w:pPr>
+        <w:ind w:left="1440" w:hanging="1080"/>
+      </w:pPr>
+      <w:rPr>
+        <w:rFonts w:hint="default"/>
+      </w:rPr>
+    </w:lvl>
+    <w:lvl w:ilvl="6">
+      <w:start w:val="1"/>
+      <w:numFmt w:val="decimal"/>
+      <w:isLgl/>
+      <w:lvlText w:val="%1.%2.%3.%4.%5.%6.%7"/>
+      <w:lvlJc w:val="left"/>
+      <w:pPr>
+        <w:ind w:left="1800" w:hanging="1440"/>
+      </w:pPr>
+      <w:rPr>
+        <w:rFonts w:hint="default"/>
+      </w:rPr>
+    </w:lvl>
+    <w:lvl w:ilvl="7">
+      <w:start w:val="1"/>
+      <w:numFmt w:val="decimal"/>
+      <w:isLgl/>
+      <w:lvlText w:val="%1.%2.%3.%4.%5.%6.%7.%8"/>
+      <w:lvlJc w:val="left"/>
+      <w:pPr>
+        <w:ind w:left="1800" w:hanging="1440"/>
+      </w:pPr>
+      <w:rPr>
+        <w:rFonts w:hint="default"/>
+      </w:rPr>
+    </w:lvl>
+    <w:lvl w:ilvl="8">
+      <w:start w:val="1"/>
+      <w:numFmt w:val="decimal"/>
+      <w:isLgl/>
+      <w:lvlText w:val="%1.%2.%3.%4.%5.%6.%7.%8.%9"/>
+      <w:lvlJc w:val="left"/>
+      <w:pPr>
+        <w:ind w:left="1800" w:hanging="1440"/>
+      </w:pPr>
+      <w:rPr>
+        <w:rFonts w:hint="default"/>
+      </w:rPr>
+    </w:lvl>
+  </w:abstractNum>
+  <w:abstractNum w:abstractNumId="7">
     <w:nsid w:val="1A015417"/>
     <w:multiLevelType w:val="hybridMultilevel"/>
     <w:tmpl w:val="3A24DEF6"/>
@@ -12724,7 +14165,7 @@
       </w:pPr>
     </w:lvl>
   </w:abstractNum>
-  <w:abstractNum w:abstractNumId="7">
+  <w:abstractNum w:abstractNumId="8">
     <w:nsid w:val="1D376F89"/>
     <w:multiLevelType w:val="hybridMultilevel"/>
     <w:tmpl w:val="BD0615C0"/>
@@ -12810,7 +14251,7 @@
       </w:pPr>
     </w:lvl>
   </w:abstractNum>
-  <w:abstractNum w:abstractNumId="8">
+  <w:abstractNum w:abstractNumId="9">
     <w:nsid w:val="27AC248D"/>
     <w:multiLevelType w:val="hybridMultilevel"/>
     <w:tmpl w:val="FD2E711C"/>
@@ -12899,7 +14340,7 @@
       </w:pPr>
     </w:lvl>
   </w:abstractNum>
-  <w:abstractNum w:abstractNumId="9">
+  <w:abstractNum w:abstractNumId="10">
     <w:nsid w:val="3143122B"/>
     <w:multiLevelType w:val="hybridMultilevel"/>
     <w:tmpl w:val="80084DD4"/>
@@ -12988,7 +14429,7 @@
       </w:pPr>
     </w:lvl>
   </w:abstractNum>
-  <w:abstractNum w:abstractNumId="10">
+  <w:abstractNum w:abstractNumId="11">
     <w:nsid w:val="36F76E6D"/>
     <w:multiLevelType w:val="hybridMultilevel"/>
     <w:tmpl w:val="BD0615C0"/>
@@ -13074,7 +14515,7 @@
       </w:pPr>
     </w:lvl>
   </w:abstractNum>
-  <w:abstractNum w:abstractNumId="11">
+  <w:abstractNum w:abstractNumId="12">
     <w:nsid w:val="37754EAC"/>
     <w:multiLevelType w:val="hybridMultilevel"/>
     <w:tmpl w:val="BD0615C0"/>
@@ -13160,7 +14601,7 @@
       </w:pPr>
     </w:lvl>
   </w:abstractNum>
-  <w:abstractNum w:abstractNumId="12">
+  <w:abstractNum w:abstractNumId="13">
     <w:nsid w:val="3A4C3F17"/>
     <w:multiLevelType w:val="hybridMultilevel"/>
     <w:tmpl w:val="C4CA2572"/>
@@ -13249,7 +14690,7 @@
       </w:pPr>
     </w:lvl>
   </w:abstractNum>
-  <w:abstractNum w:abstractNumId="13">
+  <w:abstractNum w:abstractNumId="14">
     <w:nsid w:val="40AA73F8"/>
     <w:multiLevelType w:val="hybridMultilevel"/>
     <w:tmpl w:val="C5667218"/>
@@ -13335,7 +14776,7 @@
       </w:pPr>
     </w:lvl>
   </w:abstractNum>
-  <w:abstractNum w:abstractNumId="14">
+  <w:abstractNum w:abstractNumId="15">
     <w:nsid w:val="43597F20"/>
     <w:multiLevelType w:val="hybridMultilevel"/>
     <w:tmpl w:val="BD0615C0"/>
@@ -13421,7 +14862,7 @@
       </w:pPr>
     </w:lvl>
   </w:abstractNum>
-  <w:abstractNum w:abstractNumId="15">
+  <w:abstractNum w:abstractNumId="16">
     <w:nsid w:val="4A9A459B"/>
     <w:multiLevelType w:val="hybridMultilevel"/>
     <w:tmpl w:val="2F448EE2"/>
@@ -13507,7 +14948,7 @@
       </w:pPr>
     </w:lvl>
   </w:abstractNum>
-  <w:abstractNum w:abstractNumId="16">
+  <w:abstractNum w:abstractNumId="17">
     <w:nsid w:val="53827052"/>
     <w:multiLevelType w:val="hybridMultilevel"/>
     <w:tmpl w:val="955C7D8E"/>
@@ -13619,7 +15060,7 @@
       </w:rPr>
     </w:lvl>
   </w:abstractNum>
-  <w:abstractNum w:abstractNumId="17">
+  <w:abstractNum w:abstractNumId="18">
     <w:nsid w:val="5CBC517C"/>
     <w:multiLevelType w:val="multilevel"/>
     <w:tmpl w:val="04090025"/>
@@ -13712,7 +15153,7 @@
       </w:pPr>
     </w:lvl>
   </w:abstractNum>
-  <w:abstractNum w:abstractNumId="18">
+  <w:abstractNum w:abstractNumId="19">
     <w:nsid w:val="5DFD77A7"/>
     <w:multiLevelType w:val="hybridMultilevel"/>
     <w:tmpl w:val="BCACC5F2"/>
@@ -13801,7 +15242,7 @@
       </w:pPr>
     </w:lvl>
   </w:abstractNum>
-  <w:abstractNum w:abstractNumId="19">
+  <w:abstractNum w:abstractNumId="20">
     <w:nsid w:val="5E1E67F4"/>
     <w:multiLevelType w:val="hybridMultilevel"/>
     <w:tmpl w:val="8D80E516"/>
@@ -13890,7 +15331,7 @@
       </w:pPr>
     </w:lvl>
   </w:abstractNum>
-  <w:abstractNum w:abstractNumId="20">
+  <w:abstractNum w:abstractNumId="21">
     <w:nsid w:val="60835B95"/>
     <w:multiLevelType w:val="hybridMultilevel"/>
     <w:tmpl w:val="3224F3A0"/>
@@ -13979,7 +15420,7 @@
       </w:pPr>
     </w:lvl>
   </w:abstractNum>
-  <w:abstractNum w:abstractNumId="21">
+  <w:abstractNum w:abstractNumId="22">
     <w:nsid w:val="61AE1EF4"/>
     <w:multiLevelType w:val="hybridMultilevel"/>
     <w:tmpl w:val="7BDACCA0"/>
@@ -14068,7 +15509,249 @@
       </w:pPr>
     </w:lvl>
   </w:abstractNum>
-  <w:abstractNum w:abstractNumId="22">
+  <w:abstractNum w:abstractNumId="23">
+    <w:nsid w:val="64B71A60"/>
+    <w:multiLevelType w:val="multilevel"/>
+    <w:tmpl w:val="0E82EFD6"/>
+    <w:lvl w:ilvl="0">
+      <w:start w:val="2"/>
+      <w:numFmt w:val="decimal"/>
+      <w:lvlText w:val="%1."/>
+      <w:lvlJc w:val="left"/>
+      <w:pPr>
+        <w:ind w:left="720" w:hanging="360"/>
+      </w:pPr>
+      <w:rPr>
+        <w:rFonts w:hint="default"/>
+      </w:rPr>
+    </w:lvl>
+    <w:lvl w:ilvl="1">
+      <w:start w:val="1"/>
+      <w:numFmt w:val="decimal"/>
+      <w:isLgl/>
+      <w:lvlText w:val="%1.%2"/>
+      <w:lvlJc w:val="left"/>
+      <w:pPr>
+        <w:ind w:left="840" w:hanging="480"/>
+      </w:pPr>
+      <w:rPr>
+        <w:rFonts w:hint="default"/>
+      </w:rPr>
+    </w:lvl>
+    <w:lvl w:ilvl="2">
+      <w:start w:val="1"/>
+      <w:numFmt w:val="decimal"/>
+      <w:isLgl/>
+      <w:lvlText w:val="%1.4.%3"/>
+      <w:lvlJc w:val="left"/>
+      <w:pPr>
+        <w:ind w:left="1080" w:hanging="720"/>
+      </w:pPr>
+      <w:rPr>
+        <w:rFonts w:hint="default"/>
+      </w:rPr>
+    </w:lvl>
+    <w:lvl w:ilvl="3">
+      <w:start w:val="1"/>
+      <w:numFmt w:val="decimal"/>
+      <w:isLgl/>
+      <w:lvlText w:val="%1.%2.%3.%4"/>
+      <w:lvlJc w:val="left"/>
+      <w:pPr>
+        <w:ind w:left="1080" w:hanging="720"/>
+      </w:pPr>
+      <w:rPr>
+        <w:rFonts w:hint="default"/>
+      </w:rPr>
+    </w:lvl>
+    <w:lvl w:ilvl="4">
+      <w:start w:val="1"/>
+      <w:numFmt w:val="decimal"/>
+      <w:isLgl/>
+      <w:lvlText w:val="%1.%2.%3.%4.%5"/>
+      <w:lvlJc w:val="left"/>
+      <w:pPr>
+        <w:ind w:left="1440" w:hanging="1080"/>
+      </w:pPr>
+      <w:rPr>
+        <w:rFonts w:hint="default"/>
+      </w:rPr>
+    </w:lvl>
+    <w:lvl w:ilvl="5">
+      <w:start w:val="1"/>
+      <w:numFmt w:val="decimal"/>
+      <w:isLgl/>
+      <w:lvlText w:val="%1.%2.%3.%4.%5.%6"/>
+      <w:lvlJc w:val="left"/>
+      <w:pPr>
+        <w:ind w:left="1440" w:hanging="1080"/>
+      </w:pPr>
+      <w:rPr>
+        <w:rFonts w:hint="default"/>
+      </w:rPr>
+    </w:lvl>
+    <w:lvl w:ilvl="6">
+      <w:start w:val="1"/>
+      <w:numFmt w:val="decimal"/>
+      <w:isLgl/>
+      <w:lvlText w:val="%1.%2.%3.%4.%5.%6.%7"/>
+      <w:lvlJc w:val="left"/>
+      <w:pPr>
+        <w:ind w:left="1800" w:hanging="1440"/>
+      </w:pPr>
+      <w:rPr>
+        <w:rFonts w:hint="default"/>
+      </w:rPr>
+    </w:lvl>
+    <w:lvl w:ilvl="7">
+      <w:start w:val="1"/>
+      <w:numFmt w:val="decimal"/>
+      <w:isLgl/>
+      <w:lvlText w:val="%1.%2.%3.%4.%5.%6.%7.%8"/>
+      <w:lvlJc w:val="left"/>
+      <w:pPr>
+        <w:ind w:left="1800" w:hanging="1440"/>
+      </w:pPr>
+      <w:rPr>
+        <w:rFonts w:hint="default"/>
+      </w:rPr>
+    </w:lvl>
+    <w:lvl w:ilvl="8">
+      <w:start w:val="1"/>
+      <w:numFmt w:val="decimal"/>
+      <w:isLgl/>
+      <w:lvlText w:val="%1.%2.%3.%4.%5.%6.%7.%8.%9"/>
+      <w:lvlJc w:val="left"/>
+      <w:pPr>
+        <w:ind w:left="1800" w:hanging="1440"/>
+      </w:pPr>
+      <w:rPr>
+        <w:rFonts w:hint="default"/>
+      </w:rPr>
+    </w:lvl>
+  </w:abstractNum>
+  <w:abstractNum w:abstractNumId="24">
+    <w:nsid w:val="665936D6"/>
+    <w:multiLevelType w:val="multilevel"/>
+    <w:tmpl w:val="A83A2D82"/>
+    <w:lvl w:ilvl="0">
+      <w:start w:val="2"/>
+      <w:numFmt w:val="decimal"/>
+      <w:lvlText w:val="%1."/>
+      <w:lvlJc w:val="left"/>
+      <w:pPr>
+        <w:ind w:left="720" w:hanging="360"/>
+      </w:pPr>
+      <w:rPr>
+        <w:rFonts w:hint="default"/>
+      </w:rPr>
+    </w:lvl>
+    <w:lvl w:ilvl="1">
+      <w:start w:val="1"/>
+      <w:numFmt w:val="decimal"/>
+      <w:isLgl/>
+      <w:lvlText w:val="%1.%2"/>
+      <w:lvlJc w:val="left"/>
+      <w:pPr>
+        <w:ind w:left="840" w:hanging="480"/>
+      </w:pPr>
+      <w:rPr>
+        <w:rFonts w:hint="default"/>
+      </w:rPr>
+    </w:lvl>
+    <w:lvl w:ilvl="2">
+      <w:start w:val="1"/>
+      <w:numFmt w:val="decimal"/>
+      <w:isLgl/>
+      <w:lvlText w:val="%1.2.%3"/>
+      <w:lvlJc w:val="left"/>
+      <w:pPr>
+        <w:ind w:left="1080" w:hanging="720"/>
+      </w:pPr>
+      <w:rPr>
+        <w:rFonts w:hint="default"/>
+      </w:rPr>
+    </w:lvl>
+    <w:lvl w:ilvl="3">
+      <w:start w:val="1"/>
+      <w:numFmt w:val="decimal"/>
+      <w:isLgl/>
+      <w:lvlText w:val="%1.%2.%3.%4"/>
+      <w:lvlJc w:val="left"/>
+      <w:pPr>
+        <w:ind w:left="1080" w:hanging="720"/>
+      </w:pPr>
+      <w:rPr>
+        <w:rFonts w:hint="default"/>
+      </w:rPr>
+    </w:lvl>
+    <w:lvl w:ilvl="4">
+      <w:start w:val="1"/>
+      <w:numFmt w:val="decimal"/>
+      <w:isLgl/>
+      <w:lvlText w:val="%1.%2.%3.%4.%5"/>
+      <w:lvlJc w:val="left"/>
+      <w:pPr>
+        <w:ind w:left="1440" w:hanging="1080"/>
+      </w:pPr>
+      <w:rPr>
+        <w:rFonts w:hint="default"/>
+      </w:rPr>
+    </w:lvl>
+    <w:lvl w:ilvl="5">
+      <w:start w:val="1"/>
+      <w:numFmt w:val="decimal"/>
+      <w:isLgl/>
+      <w:lvlText w:val="%1.%2.%3.%4.%5.%6"/>
+      <w:lvlJc w:val="left"/>
+      <w:pPr>
+        <w:ind w:left="1440" w:hanging="1080"/>
+      </w:pPr>
+      <w:rPr>
+        <w:rFonts w:hint="default"/>
+      </w:rPr>
+    </w:lvl>
+    <w:lvl w:ilvl="6">
+      <w:start w:val="1"/>
+      <w:numFmt w:val="decimal"/>
+      <w:isLgl/>
+      <w:lvlText w:val="%1.%2.%3.%4.%5.%6.%7"/>
+      <w:lvlJc w:val="left"/>
+      <w:pPr>
+        <w:ind w:left="1800" w:hanging="1440"/>
+      </w:pPr>
+      <w:rPr>
+        <w:rFonts w:hint="default"/>
+      </w:rPr>
+    </w:lvl>
+    <w:lvl w:ilvl="7">
+      <w:start w:val="1"/>
+      <w:numFmt w:val="decimal"/>
+      <w:isLgl/>
+      <w:lvlText w:val="%1.%2.%3.%4.%5.%6.%7.%8"/>
+      <w:lvlJc w:val="left"/>
+      <w:pPr>
+        <w:ind w:left="1800" w:hanging="1440"/>
+      </w:pPr>
+      <w:rPr>
+        <w:rFonts w:hint="default"/>
+      </w:rPr>
+    </w:lvl>
+    <w:lvl w:ilvl="8">
+      <w:start w:val="1"/>
+      <w:numFmt w:val="decimal"/>
+      <w:isLgl/>
+      <w:lvlText w:val="%1.%2.%3.%4.%5.%6.%7.%8.%9"/>
+      <w:lvlJc w:val="left"/>
+      <w:pPr>
+        <w:ind w:left="1800" w:hanging="1440"/>
+      </w:pPr>
+      <w:rPr>
+        <w:rFonts w:hint="default"/>
+      </w:rPr>
+    </w:lvl>
+  </w:abstractNum>
+  <w:abstractNum w:abstractNumId="25">
     <w:nsid w:val="676608B2"/>
     <w:multiLevelType w:val="hybridMultilevel"/>
     <w:tmpl w:val="82AA5988"/>
@@ -14208,7 +15891,7 @@
       </w:rPr>
     </w:lvl>
   </w:abstractNum>
-  <w:abstractNum w:abstractNumId="23">
+  <w:abstractNum w:abstractNumId="26">
     <w:nsid w:val="6CC809C7"/>
     <w:multiLevelType w:val="hybridMultilevel"/>
     <w:tmpl w:val="E404EBF4"/>
@@ -14321,7 +16004,7 @@
       </w:rPr>
     </w:lvl>
   </w:abstractNum>
-  <w:abstractNum w:abstractNumId="24">
+  <w:abstractNum w:abstractNumId="27">
     <w:nsid w:val="6DCA1F36"/>
     <w:multiLevelType w:val="hybridMultilevel"/>
     <w:tmpl w:val="73DAFEB6"/>
@@ -14410,7 +16093,7 @@
       </w:pPr>
     </w:lvl>
   </w:abstractNum>
-  <w:abstractNum w:abstractNumId="25">
+  <w:abstractNum w:abstractNumId="28">
     <w:nsid w:val="74292353"/>
     <w:multiLevelType w:val="hybridMultilevel"/>
     <w:tmpl w:val="22045C48"/>
@@ -14499,7 +16182,7 @@
       </w:pPr>
     </w:lvl>
   </w:abstractNum>
-  <w:abstractNum w:abstractNumId="26">
+  <w:abstractNum w:abstractNumId="29">
     <w:nsid w:val="7927310F"/>
     <w:multiLevelType w:val="hybridMultilevel"/>
     <w:tmpl w:val="BD0615C0"/>
@@ -14585,7 +16268,7 @@
       </w:pPr>
     </w:lvl>
   </w:abstractNum>
-  <w:abstractNum w:abstractNumId="27">
+  <w:abstractNum w:abstractNumId="30">
     <w:nsid w:val="7B21017F"/>
     <w:multiLevelType w:val="hybridMultilevel"/>
     <w:tmpl w:val="73DAFEB6"/>
@@ -14674,7 +16357,7 @@
       </w:pPr>
     </w:lvl>
   </w:abstractNum>
-  <w:abstractNum w:abstractNumId="28">
+  <w:abstractNum w:abstractNumId="31">
     <w:nsid w:val="7BB93380"/>
     <w:multiLevelType w:val="hybridMultilevel"/>
     <w:tmpl w:val="15302332"/>
@@ -14767,88 +16450,97 @@
     <w:abstractNumId w:val="2"/>
   </w:num>
   <w:num w:numId="2">
+    <w:abstractNumId w:val="12"/>
+  </w:num>
+  <w:num w:numId="3">
+    <w:abstractNumId w:val="8"/>
+  </w:num>
+  <w:num w:numId="4">
     <w:abstractNumId w:val="11"/>
   </w:num>
-  <w:num w:numId="3">
-    <w:abstractNumId w:val="7"/>
-  </w:num>
-  <w:num w:numId="4">
-    <w:abstractNumId w:val="10"/>
-  </w:num>
   <w:num w:numId="5">
-    <w:abstractNumId w:val="14"/>
+    <w:abstractNumId w:val="15"/>
   </w:num>
   <w:num w:numId="6">
-    <w:abstractNumId w:val="8"/>
+    <w:abstractNumId w:val="9"/>
   </w:num>
   <w:num w:numId="7">
-    <w:abstractNumId w:val="26"/>
+    <w:abstractNumId w:val="29"/>
   </w:num>
   <w:num w:numId="8">
     <w:abstractNumId w:val="1"/>
   </w:num>
   <w:num w:numId="9">
-    <w:abstractNumId w:val="6"/>
+    <w:abstractNumId w:val="7"/>
   </w:num>
   <w:num w:numId="10">
-    <w:abstractNumId w:val="9"/>
+    <w:abstractNumId w:val="10"/>
   </w:num>
   <w:num w:numId="11">
-    <w:abstractNumId w:val="23"/>
+    <w:abstractNumId w:val="26"/>
   </w:num>
   <w:num w:numId="12">
-    <w:abstractNumId w:val="20"/>
+    <w:abstractNumId w:val="21"/>
   </w:num>
   <w:num w:numId="13">
     <w:abstractNumId w:val="5"/>
   </w:num>
   <w:num w:numId="14">
-    <w:abstractNumId w:val="24"/>
+    <w:abstractNumId w:val="27"/>
   </w:num>
   <w:num w:numId="15">
-    <w:abstractNumId w:val="28"/>
+    <w:abstractNumId w:val="31"/>
   </w:num>
   <w:num w:numId="16">
-    <w:abstractNumId w:val="27"/>
+    <w:abstractNumId w:val="30"/>
   </w:num>
   <w:num w:numId="17">
-    <w:abstractNumId w:val="21"/>
+    <w:abstractNumId w:val="22"/>
   </w:num>
   <w:num w:numId="18">
     <w:abstractNumId w:val="4"/>
   </w:num>
   <w:num w:numId="19">
-    <w:abstractNumId w:val="16"/>
+    <w:abstractNumId w:val="17"/>
   </w:num>
   <w:num w:numId="20">
-    <w:abstractNumId w:val="19"/>
+    <w:abstractNumId w:val="20"/>
   </w:num>
   <w:num w:numId="21">
     <w:abstractNumId w:val="3"/>
   </w:num>
   <w:num w:numId="22">
-    <w:abstractNumId w:val="12"/>
+    <w:abstractNumId w:val="13"/>
   </w:num>
   <w:num w:numId="23">
-    <w:abstractNumId w:val="18"/>
+    <w:abstractNumId w:val="19"/>
   </w:num>
   <w:num w:numId="24">
-    <w:abstractNumId w:val="25"/>
+    <w:abstractNumId w:val="28"/>
   </w:num>
   <w:num w:numId="25">
     <w:abstractNumId w:val="0"/>
   </w:num>
   <w:num w:numId="26">
-    <w:abstractNumId w:val="15"/>
+    <w:abstractNumId w:val="16"/>
   </w:num>
   <w:num w:numId="27">
-    <w:abstractNumId w:val="13"/>
+    <w:abstractNumId w:val="14"/>
   </w:num>
   <w:num w:numId="28">
-    <w:abstractNumId w:val="17"/>
+    <w:abstractNumId w:val="18"/>
   </w:num>
   <w:num w:numId="29">
-    <w:abstractNumId w:val="22"/>
+    <w:abstractNumId w:val="25"/>
+  </w:num>
+  <w:num w:numId="30">
+    <w:abstractNumId w:val="24"/>
+  </w:num>
+  <w:num w:numId="31">
+    <w:abstractNumId w:val="6"/>
+  </w:num>
+  <w:num w:numId="32">
+    <w:abstractNumId w:val="23"/>
   </w:num>
 </w:numbering>
 </file>
@@ -15380,6 +17072,18 @@
       </w:tblCellMar>
     </w:tblPr>
   </w:style>
+  <w:style w:type="character" w:styleId="BesgtHyperlink">
+    <w:name w:val="FollowedHyperlink"/>
+    <w:basedOn w:val="Standardskrifttypeiafsnit"/>
+    <w:uiPriority w:val="99"/>
+    <w:semiHidden/>
+    <w:unhideWhenUsed/>
+    <w:rsid w:val="00623999"/>
+    <w:rPr>
+      <w:color w:val="800080" w:themeColor="followedHyperlink"/>
+      <w:u w:val="single"/>
+    </w:rPr>
+  </w:style>
 </w:styles>
 </file>
 
@@ -15671,7 +17375,7 @@
 </file>
 
 <file path=customXml/itemProps1.xml><?xml version="1.0" encoding="utf-8"?>
-<ds:datastoreItem xmlns:ds="http://schemas.openxmlformats.org/officeDocument/2006/customXml" ds:itemID="{B8CB40A8-F70A-44A1-8D3F-4ABD6805315A}">
+<ds:datastoreItem xmlns:ds="http://schemas.openxmlformats.org/officeDocument/2006/customXml" ds:itemID="{CEC224B9-E02A-4648-89B6-2EF892E76943}">
   <ds:schemaRefs>
     <ds:schemaRef ds:uri="http://schemas.openxmlformats.org/officeDocument/2006/bibliography"/>
   </ds:schemaRefs>

</xml_diff>

<commit_message>
Adding query path section
</commit_message>
<xml_diff>
--- a/DatabaseDesign/DatabaseManagementSystems/Report miniproject.docx
+++ b/DatabaseDesign/DatabaseManagementSystems/Report miniproject.docx
@@ -6571,7 +6571,7 @@
           <v:shape id="_x0000_i1025" type="#_x0000_t75" style="width:481.5pt;height:393pt" o:ole="">
             <v:imagedata r:id="rId9" o:title=""/>
           </v:shape>
-          <o:OLEObject Type="Embed" ProgID="Visio.Drawing.11" ShapeID="_x0000_i1025" DrawAspect="Content" ObjectID="_1443981897" r:id="rId10"/>
+          <o:OLEObject Type="Embed" ProgID="Visio.Drawing.11" ShapeID="_x0000_i1025" DrawAspect="Content" ObjectID="_1444040375" r:id="rId10"/>
         </w:object>
       </w:r>
     </w:p>
@@ -7422,7 +7422,7 @@
           <v:shape id="_x0000_i1030" type="#_x0000_t75" style="width:481.5pt;height:609.75pt" o:ole="">
             <v:imagedata r:id="rId11" o:title=""/>
           </v:shape>
-          <o:OLEObject Type="Embed" ProgID="Visio.Drawing.11" ShapeID="_x0000_i1030" DrawAspect="Content" ObjectID="_1443981898" r:id="rId12"/>
+          <o:OLEObject Type="Embed" ProgID="Visio.Drawing.11" ShapeID="_x0000_i1030" DrawAspect="Content" ObjectID="_1444040376" r:id="rId12"/>
         </w:object>
       </w:r>
     </w:p>
@@ -8031,7 +8031,7 @@
           <v:shape id="_x0000_i1026" type="#_x0000_t75" style="width:482.25pt;height:592.5pt" o:ole="">
             <v:imagedata r:id="rId13" o:title=""/>
           </v:shape>
-          <o:OLEObject Type="Embed" ProgID="Visio.Drawing.11" ShapeID="_x0000_i1026" DrawAspect="Content" ObjectID="_1443981899" r:id="rId14"/>
+          <o:OLEObject Type="Embed" ProgID="Visio.Drawing.11" ShapeID="_x0000_i1026" DrawAspect="Content" ObjectID="_1444040377" r:id="rId14"/>
         </w:object>
       </w:r>
     </w:p>
@@ -8720,7 +8720,7 @@
           <v:shape id="_x0000_i1027" type="#_x0000_t75" style="width:351.75pt;height:284.25pt" o:ole="">
             <v:imagedata r:id="rId15" o:title=""/>
           </v:shape>
-          <o:OLEObject Type="Embed" ProgID="Visio.Drawing.11" ShapeID="_x0000_i1027" DrawAspect="Content" ObjectID="_1443981900" r:id="rId16"/>
+          <o:OLEObject Type="Embed" ProgID="Visio.Drawing.11" ShapeID="_x0000_i1027" DrawAspect="Content" ObjectID="_1444040378" r:id="rId16"/>
         </w:object>
       </w:r>
     </w:p>
@@ -8754,7 +8754,7 @@
           <v:shape id="_x0000_i1028" type="#_x0000_t75" style="width:255.75pt;height:207.75pt" o:ole="">
             <v:imagedata r:id="rId17" o:title=""/>
           </v:shape>
-          <o:OLEObject Type="Embed" ProgID="Visio.Drawing.11" ShapeID="_x0000_i1028" DrawAspect="Content" ObjectID="_1443981901" r:id="rId18"/>
+          <o:OLEObject Type="Embed" ProgID="Visio.Drawing.11" ShapeID="_x0000_i1028" DrawAspect="Content" ObjectID="_1444040379" r:id="rId18"/>
         </w:object>
       </w:r>
     </w:p>
@@ -8840,7 +8840,7 @@
           <v:shape id="_x0000_i1029" type="#_x0000_t75" style="width:325.5pt;height:209.25pt" o:ole="">
             <v:imagedata r:id="rId19" o:title=""/>
           </v:shape>
-          <o:OLEObject Type="Embed" ProgID="Visio.Drawing.11" ShapeID="_x0000_i1029" DrawAspect="Content" ObjectID="_1443981902" r:id="rId20"/>
+          <o:OLEObject Type="Embed" ProgID="Visio.Drawing.11" ShapeID="_x0000_i1029" DrawAspect="Content" ObjectID="_1444040380" r:id="rId20"/>
         </w:object>
       </w:r>
     </w:p>
@@ -29018,27 +29018,26 @@
           <w:p>
             <w:pPr>
               <w:rPr>
-                <w:lang w:val="en-GB"/>
-              </w:rPr>
-            </w:pPr>
-            <w:r>
-              <w:rPr>
-                <w:rFonts w:ascii="Courier New" w:hAnsi="Courier New" w:cs="Courier New"/>
-                <w:lang w:val="en-GB"/>
-              </w:rPr>
-              <w:t>SELECT</w:t>
-            </w:r>
-            <w:r>
-              <w:rPr>
-                <w:rFonts w:ascii="Courier New" w:hAnsi="Courier New" w:cs="Courier New"/>
-                <w:lang w:val="en-GB"/>
-              </w:rPr>
-              <w:t xml:space="preserve"> </w:t>
-            </w:r>
-            <w:proofErr w:type="spellStart"/>
-            <w:r>
-              <w:rPr>
-                <w:rFonts w:ascii="Courier New" w:hAnsi="Courier New" w:cs="Courier New"/>
+                <w:sz w:val="16"/>
+                <w:szCs w:val="16"/>
+                <w:lang w:val="en-GB"/>
+              </w:rPr>
+            </w:pPr>
+            <w:r>
+              <w:rPr>
+                <w:rFonts w:ascii="Courier New" w:hAnsi="Courier New" w:cs="Courier New"/>
+                <w:sz w:val="16"/>
+                <w:szCs w:val="16"/>
+                <w:lang w:val="en-GB"/>
+              </w:rPr>
+              <w:t xml:space="preserve">SELECT </w:t>
+            </w:r>
+            <w:proofErr w:type="spellStart"/>
+            <w:r>
+              <w:rPr>
+                <w:rFonts w:ascii="Courier New" w:hAnsi="Courier New" w:cs="Courier New"/>
+                <w:sz w:val="16"/>
+                <w:szCs w:val="16"/>
                 <w:lang w:val="en-GB"/>
               </w:rPr>
               <w:t>customerid</w:t>
@@ -29047,6 +29046,8 @@
             <w:r>
               <w:rPr>
                 <w:rFonts w:ascii="Courier New" w:hAnsi="Courier New" w:cs="Courier New"/>
+                <w:sz w:val="16"/>
+                <w:szCs w:val="16"/>
                 <w:lang w:val="en-GB"/>
               </w:rPr>
               <w:t xml:space="preserve">, SUM(price - price*discount/100) FROM </w:t>
@@ -29055,6 +29056,8 @@
             <w:r>
               <w:rPr>
                 <w:rFonts w:ascii="Courier New" w:hAnsi="Courier New" w:cs="Courier New"/>
+                <w:sz w:val="16"/>
+                <w:szCs w:val="16"/>
                 <w:lang w:val="en-GB"/>
               </w:rPr>
               <w:t>customerorderproducts</w:t>
@@ -29063,6 +29066,8 @@
             <w:r>
               <w:rPr>
                 <w:rFonts w:ascii="Courier New" w:hAnsi="Courier New" w:cs="Courier New"/>
+                <w:sz w:val="16"/>
+                <w:szCs w:val="16"/>
                 <w:lang w:val="en-GB"/>
               </w:rPr>
               <w:t xml:space="preserve"> INNER JOIN </w:t>
@@ -29071,6 +29076,8 @@
             <w:r>
               <w:rPr>
                 <w:rFonts w:ascii="Courier New" w:hAnsi="Courier New" w:cs="Courier New"/>
+                <w:sz w:val="16"/>
+                <w:szCs w:val="16"/>
                 <w:lang w:val="en-GB"/>
               </w:rPr>
               <w:t>customerorders</w:t>
@@ -29079,6 +29086,8 @@
             <w:r>
               <w:rPr>
                 <w:rFonts w:ascii="Courier New" w:hAnsi="Courier New" w:cs="Courier New"/>
+                <w:sz w:val="16"/>
+                <w:szCs w:val="16"/>
                 <w:lang w:val="en-GB"/>
               </w:rPr>
               <w:t xml:space="preserve"> ON </w:t>
@@ -29087,6 +29096,8 @@
             <w:r>
               <w:rPr>
                 <w:rFonts w:ascii="Courier New" w:hAnsi="Courier New" w:cs="Courier New"/>
+                <w:sz w:val="16"/>
+                <w:szCs w:val="16"/>
                 <w:lang w:val="en-GB"/>
               </w:rPr>
               <w:t>customerorderproducts.orderid</w:t>
@@ -29095,6 +29106,8 @@
             <w:r>
               <w:rPr>
                 <w:rFonts w:ascii="Courier New" w:hAnsi="Courier New" w:cs="Courier New"/>
+                <w:sz w:val="16"/>
+                <w:szCs w:val="16"/>
                 <w:lang w:val="en-GB"/>
               </w:rPr>
               <w:t xml:space="preserve">= </w:t>
@@ -29103,6 +29116,8 @@
             <w:r>
               <w:rPr>
                 <w:rFonts w:ascii="Courier New" w:hAnsi="Courier New" w:cs="Courier New"/>
+                <w:sz w:val="16"/>
+                <w:szCs w:val="16"/>
                 <w:lang w:val="en-GB"/>
               </w:rPr>
               <w:t>customerorders.orderid</w:t>
@@ -29111,6 +29126,8 @@
             <w:r>
               <w:rPr>
                 <w:rFonts w:ascii="Courier New" w:hAnsi="Courier New" w:cs="Courier New"/>
+                <w:sz w:val="16"/>
+                <w:szCs w:val="16"/>
                 <w:lang w:val="en-GB"/>
               </w:rPr>
               <w:t xml:space="preserve"> INNER JOIN </w:t>
@@ -29119,6 +29136,8 @@
             <w:r>
               <w:rPr>
                 <w:rFonts w:ascii="Courier New" w:hAnsi="Courier New" w:cs="Courier New"/>
+                <w:sz w:val="16"/>
+                <w:szCs w:val="16"/>
                 <w:lang w:val="en-GB"/>
               </w:rPr>
               <w:t>pricingplans</w:t>
@@ -29127,6 +29146,8 @@
             <w:r>
               <w:rPr>
                 <w:rFonts w:ascii="Courier New" w:hAnsi="Courier New" w:cs="Courier New"/>
+                <w:sz w:val="16"/>
+                <w:szCs w:val="16"/>
                 <w:lang w:val="en-GB"/>
               </w:rPr>
               <w:t xml:space="preserve"> ON </w:t>
@@ -29135,6 +29156,8 @@
             <w:r>
               <w:rPr>
                 <w:rFonts w:ascii="Courier New" w:hAnsi="Courier New" w:cs="Courier New"/>
+                <w:sz w:val="16"/>
+                <w:szCs w:val="16"/>
                 <w:lang w:val="en-GB"/>
               </w:rPr>
               <w:t>customerorderproducts.priceingplanid</w:t>
@@ -29143,6 +29166,8 @@
             <w:r>
               <w:rPr>
                 <w:rFonts w:ascii="Courier New" w:hAnsi="Courier New" w:cs="Courier New"/>
+                <w:sz w:val="16"/>
+                <w:szCs w:val="16"/>
                 <w:lang w:val="en-GB"/>
               </w:rPr>
               <w:t xml:space="preserve">=pricingplans.id GROUP BY </w:t>
@@ -29151,6 +29176,8 @@
             <w:r>
               <w:rPr>
                 <w:rFonts w:ascii="Courier New" w:hAnsi="Courier New" w:cs="Courier New"/>
+                <w:sz w:val="16"/>
+                <w:szCs w:val="16"/>
                 <w:lang w:val="en-GB"/>
               </w:rPr>
               <w:t>customerorders.customerid</w:t>
@@ -29159,6 +29186,8 @@
             <w:r>
               <w:rPr>
                 <w:rFonts w:ascii="Courier New" w:hAnsi="Courier New" w:cs="Courier New"/>
+                <w:sz w:val="16"/>
+                <w:szCs w:val="16"/>
                 <w:lang w:val="en-GB"/>
               </w:rPr>
               <w:t xml:space="preserve"> ORDER BY sum(price - price*discount/100) </w:t>
@@ -29166,6 +29195,8 @@
             <w:r>
               <w:rPr>
                 <w:rFonts w:ascii="Courier New" w:hAnsi="Courier New" w:cs="Courier New"/>
+                <w:sz w:val="16"/>
+                <w:szCs w:val="16"/>
                 <w:lang w:val="en-GB"/>
               </w:rPr>
               <w:t xml:space="preserve">DESC </w:t>
@@ -29173,6 +29204,8 @@
             <w:r>
               <w:rPr>
                 <w:rFonts w:ascii="Courier New" w:hAnsi="Courier New" w:cs="Courier New"/>
+                <w:sz w:val="16"/>
+                <w:szCs w:val="16"/>
                 <w:lang w:val="en-GB"/>
               </w:rPr>
               <w:t>LIMIT 1;</w:t>
@@ -31946,7 +31979,7 @@
           <v:shape id="_x0000_i1031" type="#_x0000_t75" style="width:481.5pt;height:202.5pt" o:ole="">
             <v:imagedata r:id="rId21" o:title=""/>
           </v:shape>
-          <o:OLEObject Type="Embed" ProgID="Visio.Drawing.11" ShapeID="_x0000_i1031" DrawAspect="Content" ObjectID="_1443981903" r:id="rId22"/>
+          <o:OLEObject Type="Embed" ProgID="Visio.Drawing.11" ShapeID="_x0000_i1031" DrawAspect="Content" ObjectID="_1444040381" r:id="rId22"/>
         </w:object>
       </w:r>
     </w:p>
@@ -34829,29 +34862,2228 @@
     </w:p>
     <w:p>
       <w:pPr>
-        <w:rPr>
-          <w:lang w:val="en-GB"/>
-        </w:rPr>
-      </w:pPr>
-      <w:r>
-        <w:rPr>
-          <w:highlight w:val="yellow"/>
-          <w:lang w:val="en-GB"/>
-        </w:rPr>
-        <w:t>...</w:t>
-      </w:r>
-    </w:p>
-    <w:p>
-      <w:pPr>
         <w:spacing w:after="0"/>
         <w:rPr>
           <w:lang w:val="en-GB"/>
         </w:rPr>
       </w:pPr>
+      <w:r>
+        <w:rPr>
+          <w:lang w:val="en-GB"/>
+        </w:rPr>
+        <w:t>In this section the query plan of one of the more complex queries will be shown</w:t>
+      </w:r>
+      <w:r>
+        <w:rPr>
+          <w:lang w:val="en-GB"/>
+        </w:rPr>
+        <w:t>. Thi</w:t>
+      </w:r>
+      <w:r>
+        <w:rPr>
+          <w:lang w:val="en-GB"/>
+        </w:rPr>
+        <w:t>s</w:t>
+      </w:r>
+      <w:r>
+        <w:rPr>
+          <w:lang w:val="en-GB"/>
+        </w:rPr>
+        <w:t xml:space="preserve"> query gives all details about all customer orders</w:t>
+      </w:r>
+      <w:r>
+        <w:rPr>
+          <w:lang w:val="en-GB"/>
+        </w:rPr>
+        <w:t xml:space="preserve"> for a given </w:t>
+      </w:r>
+      <w:proofErr w:type="spellStart"/>
+      <w:r>
+        <w:rPr>
+          <w:lang w:val="en-GB"/>
+        </w:rPr>
+        <w:t>webshop</w:t>
+      </w:r>
+      <w:proofErr w:type="spellEnd"/>
+      <w:r>
+        <w:rPr>
+          <w:lang w:val="en-GB"/>
+        </w:rPr>
+        <w:t>.</w:t>
+      </w:r>
+    </w:p>
+    <w:p>
+      <w:pPr>
+        <w:spacing w:after="0"/>
+        <w:rPr>
+          <w:lang w:val="en-GB"/>
+        </w:rPr>
+      </w:pPr>
+    </w:p>
+    <w:tbl>
+      <w:tblPr>
+        <w:tblStyle w:val="Tabel-Gitter"/>
+        <w:tblW w:w="0" w:type="auto"/>
+        <w:tblLook w:val="04A0"/>
+      </w:tblPr>
+      <w:tblGrid>
+        <w:gridCol w:w="9778"/>
+      </w:tblGrid>
+      <w:tr>
+        <w:tc>
+          <w:tcPr>
+            <w:tcW w:w="9778" w:type="dxa"/>
+          </w:tcPr>
+          <w:p>
+            <w:pPr>
+              <w:rPr>
+                <w:rFonts w:ascii="Courier New" w:hAnsi="Courier New" w:cs="Courier New"/>
+                <w:sz w:val="16"/>
+                <w:szCs w:val="16"/>
+                <w:lang w:val="en-GB"/>
+              </w:rPr>
+            </w:pPr>
+            <w:r>
+              <w:rPr>
+                <w:rFonts w:ascii="Courier New" w:hAnsi="Courier New" w:cs="Courier New"/>
+                <w:sz w:val="16"/>
+                <w:szCs w:val="16"/>
+                <w:lang w:val="en-GB"/>
+              </w:rPr>
+              <w:t xml:space="preserve">EXPLAIN </w:t>
+            </w:r>
+            <w:r>
+              <w:rPr>
+                <w:rFonts w:ascii="Courier New" w:hAnsi="Courier New" w:cs="Courier New"/>
+                <w:sz w:val="16"/>
+                <w:szCs w:val="16"/>
+                <w:lang w:val="en-GB"/>
+              </w:rPr>
+              <w:t xml:space="preserve">SELECT </w:t>
+            </w:r>
+            <w:proofErr w:type="spellStart"/>
+            <w:r>
+              <w:rPr>
+                <w:rFonts w:ascii="Courier New" w:hAnsi="Courier New" w:cs="Courier New"/>
+                <w:sz w:val="16"/>
+                <w:szCs w:val="16"/>
+                <w:lang w:val="en-GB"/>
+              </w:rPr>
+              <w:t>customerid</w:t>
+            </w:r>
+            <w:proofErr w:type="spellEnd"/>
+            <w:r>
+              <w:rPr>
+                <w:rFonts w:ascii="Courier New" w:hAnsi="Courier New" w:cs="Courier New"/>
+                <w:sz w:val="16"/>
+                <w:szCs w:val="16"/>
+                <w:lang w:val="en-GB"/>
+              </w:rPr>
+              <w:t xml:space="preserve">, </w:t>
+            </w:r>
+            <w:proofErr w:type="spellStart"/>
+            <w:r>
+              <w:rPr>
+                <w:rFonts w:ascii="Courier New" w:hAnsi="Courier New" w:cs="Courier New"/>
+                <w:sz w:val="16"/>
+                <w:szCs w:val="16"/>
+                <w:lang w:val="en-GB"/>
+              </w:rPr>
+              <w:t>customerorders.orderid</w:t>
+            </w:r>
+            <w:proofErr w:type="spellEnd"/>
+            <w:r>
+              <w:rPr>
+                <w:rFonts w:ascii="Courier New" w:hAnsi="Courier New" w:cs="Courier New"/>
+                <w:sz w:val="16"/>
+                <w:szCs w:val="16"/>
+                <w:lang w:val="en-GB"/>
+              </w:rPr>
+              <w:t xml:space="preserve"> AS </w:t>
+            </w:r>
+            <w:proofErr w:type="spellStart"/>
+            <w:r>
+              <w:rPr>
+                <w:rFonts w:ascii="Courier New" w:hAnsi="Courier New" w:cs="Courier New"/>
+                <w:sz w:val="16"/>
+                <w:szCs w:val="16"/>
+                <w:lang w:val="en-GB"/>
+              </w:rPr>
+              <w:t>orderid</w:t>
+            </w:r>
+            <w:proofErr w:type="spellEnd"/>
+            <w:r>
+              <w:rPr>
+                <w:rFonts w:ascii="Courier New" w:hAnsi="Courier New" w:cs="Courier New"/>
+                <w:sz w:val="16"/>
+                <w:szCs w:val="16"/>
+                <w:lang w:val="en-GB"/>
+              </w:rPr>
+              <w:t xml:space="preserve">, </w:t>
+            </w:r>
+            <w:proofErr w:type="spellStart"/>
+            <w:r>
+              <w:rPr>
+                <w:rFonts w:ascii="Courier New" w:hAnsi="Courier New" w:cs="Courier New"/>
+                <w:sz w:val="16"/>
+                <w:szCs w:val="16"/>
+                <w:lang w:val="en-GB"/>
+              </w:rPr>
+              <w:t>orderdate</w:t>
+            </w:r>
+            <w:proofErr w:type="spellEnd"/>
+            <w:r>
+              <w:rPr>
+                <w:rFonts w:ascii="Courier New" w:hAnsi="Courier New" w:cs="Courier New"/>
+                <w:sz w:val="16"/>
+                <w:szCs w:val="16"/>
+                <w:lang w:val="en-GB"/>
+              </w:rPr>
+              <w:t xml:space="preserve">, </w:t>
+            </w:r>
+            <w:proofErr w:type="spellStart"/>
+            <w:r>
+              <w:rPr>
+                <w:rFonts w:ascii="Courier New" w:hAnsi="Courier New" w:cs="Courier New"/>
+                <w:sz w:val="16"/>
+                <w:szCs w:val="16"/>
+                <w:lang w:val="en-GB"/>
+              </w:rPr>
+              <w:t>cocno</w:t>
+            </w:r>
+            <w:proofErr w:type="spellEnd"/>
+            <w:r>
+              <w:rPr>
+                <w:rFonts w:ascii="Courier New" w:hAnsi="Courier New" w:cs="Courier New"/>
+                <w:sz w:val="16"/>
+                <w:szCs w:val="16"/>
+                <w:lang w:val="en-GB"/>
+              </w:rPr>
+              <w:t xml:space="preserve">, </w:t>
+            </w:r>
+            <w:proofErr w:type="spellStart"/>
+            <w:r>
+              <w:rPr>
+                <w:rFonts w:ascii="Courier New" w:hAnsi="Courier New" w:cs="Courier New"/>
+                <w:sz w:val="16"/>
+                <w:szCs w:val="16"/>
+                <w:lang w:val="en-GB"/>
+              </w:rPr>
+              <w:t>cocdate</w:t>
+            </w:r>
+            <w:proofErr w:type="spellEnd"/>
+            <w:r>
+              <w:rPr>
+                <w:rFonts w:ascii="Courier New" w:hAnsi="Courier New" w:cs="Courier New"/>
+                <w:sz w:val="16"/>
+                <w:szCs w:val="16"/>
+                <w:lang w:val="en-GB"/>
+              </w:rPr>
+              <w:t xml:space="preserve">, </w:t>
+            </w:r>
+            <w:proofErr w:type="spellStart"/>
+            <w:r>
+              <w:rPr>
+                <w:rFonts w:ascii="Courier New" w:hAnsi="Courier New" w:cs="Courier New"/>
+                <w:sz w:val="16"/>
+                <w:szCs w:val="16"/>
+                <w:lang w:val="en-GB"/>
+              </w:rPr>
+              <w:t>invoiceno</w:t>
+            </w:r>
+            <w:proofErr w:type="spellEnd"/>
+            <w:r>
+              <w:rPr>
+                <w:rFonts w:ascii="Courier New" w:hAnsi="Courier New" w:cs="Courier New"/>
+                <w:sz w:val="16"/>
+                <w:szCs w:val="16"/>
+                <w:lang w:val="en-GB"/>
+              </w:rPr>
+              <w:t xml:space="preserve">, </w:t>
+            </w:r>
+            <w:proofErr w:type="spellStart"/>
+            <w:r>
+              <w:rPr>
+                <w:rFonts w:ascii="Courier New" w:hAnsi="Courier New" w:cs="Courier New"/>
+                <w:sz w:val="16"/>
+                <w:szCs w:val="16"/>
+                <w:lang w:val="en-GB"/>
+              </w:rPr>
+              <w:t>invoicedate</w:t>
+            </w:r>
+            <w:proofErr w:type="spellEnd"/>
+            <w:r>
+              <w:rPr>
+                <w:rFonts w:ascii="Courier New" w:hAnsi="Courier New" w:cs="Courier New"/>
+                <w:sz w:val="16"/>
+                <w:szCs w:val="16"/>
+                <w:lang w:val="en-GB"/>
+              </w:rPr>
+              <w:t xml:space="preserve">, </w:t>
+            </w:r>
+            <w:proofErr w:type="spellStart"/>
+            <w:r>
+              <w:rPr>
+                <w:rFonts w:ascii="Courier New" w:hAnsi="Courier New" w:cs="Courier New"/>
+                <w:sz w:val="16"/>
+                <w:szCs w:val="16"/>
+                <w:lang w:val="en-GB"/>
+              </w:rPr>
+              <w:t>paybefore</w:t>
+            </w:r>
+            <w:proofErr w:type="spellEnd"/>
+            <w:r>
+              <w:rPr>
+                <w:rFonts w:ascii="Courier New" w:hAnsi="Courier New" w:cs="Courier New"/>
+                <w:sz w:val="16"/>
+                <w:szCs w:val="16"/>
+                <w:lang w:val="en-GB"/>
+              </w:rPr>
+              <w:t xml:space="preserve">, paid, </w:t>
+            </w:r>
+            <w:r>
+              <w:rPr>
+                <w:rFonts w:ascii="Courier New" w:hAnsi="Courier New" w:cs="Courier New"/>
+                <w:sz w:val="16"/>
+                <w:szCs w:val="16"/>
+                <w:lang w:val="en-GB"/>
+              </w:rPr>
+              <w:t>count, (</w:t>
+            </w:r>
+            <w:r>
+              <w:rPr>
+                <w:rFonts w:ascii="Courier New" w:hAnsi="Courier New" w:cs="Courier New"/>
+                <w:sz w:val="16"/>
+                <w:szCs w:val="16"/>
+                <w:lang w:val="en-GB"/>
+              </w:rPr>
+              <w:t>price - price*discount/100</w:t>
+            </w:r>
+            <w:r>
+              <w:rPr>
+                <w:rFonts w:ascii="Courier New" w:hAnsi="Courier New" w:cs="Courier New"/>
+                <w:sz w:val="16"/>
+                <w:szCs w:val="16"/>
+                <w:lang w:val="en-GB"/>
+              </w:rPr>
+              <w:t>) AS price, (</w:t>
+            </w:r>
+            <w:r>
+              <w:rPr>
+                <w:rFonts w:ascii="Courier New" w:hAnsi="Courier New" w:cs="Courier New"/>
+                <w:sz w:val="16"/>
+                <w:szCs w:val="16"/>
+                <w:lang w:val="en-GB"/>
+              </w:rPr>
+              <w:t>price - price*discount/100</w:t>
+            </w:r>
+            <w:r>
+              <w:rPr>
+                <w:rFonts w:ascii="Courier New" w:hAnsi="Courier New" w:cs="Courier New"/>
+                <w:sz w:val="16"/>
+                <w:szCs w:val="16"/>
+                <w:lang w:val="en-GB"/>
+              </w:rPr>
+              <w:t xml:space="preserve">)*count AS </w:t>
+            </w:r>
+            <w:proofErr w:type="spellStart"/>
+            <w:r>
+              <w:rPr>
+                <w:rFonts w:ascii="Courier New" w:hAnsi="Courier New" w:cs="Courier New"/>
+                <w:sz w:val="16"/>
+                <w:szCs w:val="16"/>
+                <w:lang w:val="en-GB"/>
+              </w:rPr>
+              <w:t>totalPrice</w:t>
+            </w:r>
+            <w:proofErr w:type="spellEnd"/>
+            <w:r>
+              <w:rPr>
+                <w:rFonts w:ascii="Courier New" w:hAnsi="Courier New" w:cs="Courier New"/>
+                <w:sz w:val="16"/>
+                <w:szCs w:val="16"/>
+                <w:lang w:val="en-GB"/>
+              </w:rPr>
+              <w:t xml:space="preserve">, </w:t>
+            </w:r>
+            <w:proofErr w:type="spellStart"/>
+            <w:r>
+              <w:rPr>
+                <w:rFonts w:ascii="Courier New" w:hAnsi="Courier New" w:cs="Courier New"/>
+                <w:sz w:val="16"/>
+                <w:szCs w:val="16"/>
+                <w:lang w:val="en-GB"/>
+              </w:rPr>
+              <w:t>customerorders.deliveryid</w:t>
+            </w:r>
+            <w:proofErr w:type="spellEnd"/>
+            <w:r>
+              <w:rPr>
+                <w:rFonts w:ascii="Courier New" w:hAnsi="Courier New" w:cs="Courier New"/>
+                <w:sz w:val="16"/>
+                <w:szCs w:val="16"/>
+                <w:lang w:val="en-GB"/>
+              </w:rPr>
+              <w:t xml:space="preserve"> AS </w:t>
+            </w:r>
+            <w:proofErr w:type="spellStart"/>
+            <w:r>
+              <w:rPr>
+                <w:rFonts w:ascii="Courier New" w:hAnsi="Courier New" w:cs="Courier New"/>
+                <w:sz w:val="16"/>
+                <w:szCs w:val="16"/>
+                <w:lang w:val="en-GB"/>
+              </w:rPr>
+              <w:t>deliveryid</w:t>
+            </w:r>
+            <w:proofErr w:type="spellEnd"/>
+            <w:r>
+              <w:rPr>
+                <w:rFonts w:ascii="Courier New" w:hAnsi="Courier New" w:cs="Courier New"/>
+                <w:sz w:val="16"/>
+                <w:szCs w:val="16"/>
+                <w:lang w:val="en-GB"/>
+              </w:rPr>
+              <w:t xml:space="preserve">, </w:t>
+            </w:r>
+            <w:proofErr w:type="spellStart"/>
+            <w:r>
+              <w:rPr>
+                <w:rFonts w:ascii="Courier New" w:hAnsi="Courier New" w:cs="Courier New"/>
+                <w:sz w:val="16"/>
+                <w:szCs w:val="16"/>
+                <w:lang w:val="en-GB"/>
+              </w:rPr>
+              <w:t>deliverydate</w:t>
+            </w:r>
+            <w:proofErr w:type="spellEnd"/>
+            <w:r>
+              <w:rPr>
+                <w:rFonts w:ascii="Courier New" w:hAnsi="Courier New" w:cs="Courier New"/>
+                <w:sz w:val="16"/>
+                <w:szCs w:val="16"/>
+                <w:lang w:val="en-GB"/>
+              </w:rPr>
+              <w:t xml:space="preserve">, </w:t>
+            </w:r>
+            <w:proofErr w:type="spellStart"/>
+            <w:r>
+              <w:rPr>
+                <w:rFonts w:ascii="Courier New" w:hAnsi="Courier New" w:cs="Courier New"/>
+                <w:sz w:val="16"/>
+                <w:szCs w:val="16"/>
+                <w:lang w:val="en-GB"/>
+              </w:rPr>
+              <w:t>freightno</w:t>
+            </w:r>
+            <w:proofErr w:type="spellEnd"/>
+            <w:r>
+              <w:rPr>
+                <w:rFonts w:ascii="Courier New" w:hAnsi="Courier New" w:cs="Courier New"/>
+                <w:sz w:val="16"/>
+                <w:szCs w:val="16"/>
+                <w:lang w:val="en-GB"/>
+              </w:rPr>
+              <w:t xml:space="preserve">, </w:t>
+            </w:r>
+            <w:proofErr w:type="spellStart"/>
+            <w:r>
+              <w:rPr>
+                <w:rFonts w:ascii="Courier New" w:hAnsi="Courier New" w:cs="Courier New"/>
+                <w:sz w:val="16"/>
+                <w:szCs w:val="16"/>
+                <w:lang w:val="en-GB"/>
+              </w:rPr>
+              <w:t>customerorders.netsid</w:t>
+            </w:r>
+            <w:proofErr w:type="spellEnd"/>
+            <w:r>
+              <w:rPr>
+                <w:rFonts w:ascii="Courier New" w:hAnsi="Courier New" w:cs="Courier New"/>
+                <w:sz w:val="16"/>
+                <w:szCs w:val="16"/>
+                <w:lang w:val="en-GB"/>
+              </w:rPr>
+              <w:t xml:space="preserve"> AS </w:t>
+            </w:r>
+            <w:proofErr w:type="spellStart"/>
+            <w:r>
+              <w:rPr>
+                <w:rFonts w:ascii="Courier New" w:hAnsi="Courier New" w:cs="Courier New"/>
+                <w:sz w:val="16"/>
+                <w:szCs w:val="16"/>
+                <w:lang w:val="en-GB"/>
+              </w:rPr>
+              <w:t>netsid</w:t>
+            </w:r>
+            <w:proofErr w:type="spellEnd"/>
+            <w:r>
+              <w:rPr>
+                <w:rFonts w:ascii="Courier New" w:hAnsi="Courier New" w:cs="Courier New"/>
+                <w:sz w:val="16"/>
+                <w:szCs w:val="16"/>
+                <w:lang w:val="en-GB"/>
+              </w:rPr>
+              <w:t xml:space="preserve"> FROM </w:t>
+            </w:r>
+            <w:r>
+              <w:rPr>
+                <w:rFonts w:ascii="Courier New" w:hAnsi="Courier New" w:cs="Courier New"/>
+                <w:sz w:val="16"/>
+                <w:szCs w:val="16"/>
+                <w:lang w:val="en-GB"/>
+              </w:rPr>
+              <w:t xml:space="preserve">customers INNER JOIN </w:t>
+            </w:r>
+            <w:proofErr w:type="spellStart"/>
+            <w:r>
+              <w:rPr>
+                <w:rFonts w:ascii="Courier New" w:hAnsi="Courier New" w:cs="Courier New"/>
+                <w:sz w:val="16"/>
+                <w:szCs w:val="16"/>
+                <w:lang w:val="en-GB"/>
+              </w:rPr>
+              <w:t>customerorders</w:t>
+            </w:r>
+            <w:proofErr w:type="spellEnd"/>
+            <w:r>
+              <w:rPr>
+                <w:rFonts w:ascii="Courier New" w:hAnsi="Courier New" w:cs="Courier New"/>
+                <w:sz w:val="16"/>
+                <w:szCs w:val="16"/>
+                <w:lang w:val="en-GB"/>
+              </w:rPr>
+              <w:t xml:space="preserve"> ON customers.id=</w:t>
+            </w:r>
+            <w:proofErr w:type="spellStart"/>
+            <w:r>
+              <w:rPr>
+                <w:rFonts w:ascii="Courier New" w:hAnsi="Courier New" w:cs="Courier New"/>
+                <w:sz w:val="16"/>
+                <w:szCs w:val="16"/>
+                <w:lang w:val="en-GB"/>
+              </w:rPr>
+              <w:t>customerorders.customerid</w:t>
+            </w:r>
+            <w:proofErr w:type="spellEnd"/>
+            <w:r>
+              <w:rPr>
+                <w:rFonts w:ascii="Courier New" w:hAnsi="Courier New" w:cs="Courier New"/>
+                <w:sz w:val="16"/>
+                <w:szCs w:val="16"/>
+                <w:lang w:val="en-GB"/>
+              </w:rPr>
+              <w:t xml:space="preserve"> INNER JOIN </w:t>
+            </w:r>
+            <w:proofErr w:type="spellStart"/>
+            <w:r>
+              <w:rPr>
+                <w:rFonts w:ascii="Courier New" w:hAnsi="Courier New" w:cs="Courier New"/>
+                <w:sz w:val="16"/>
+                <w:szCs w:val="16"/>
+                <w:lang w:val="en-GB"/>
+              </w:rPr>
+              <w:t>customerorderproducts</w:t>
+            </w:r>
+            <w:proofErr w:type="spellEnd"/>
+            <w:r>
+              <w:rPr>
+                <w:rFonts w:ascii="Courier New" w:hAnsi="Courier New" w:cs="Courier New"/>
+                <w:sz w:val="16"/>
+                <w:szCs w:val="16"/>
+                <w:lang w:val="en-GB"/>
+              </w:rPr>
+              <w:t xml:space="preserve"> </w:t>
+            </w:r>
+            <w:r>
+              <w:rPr>
+                <w:rFonts w:ascii="Courier New" w:hAnsi="Courier New" w:cs="Courier New"/>
+                <w:sz w:val="16"/>
+                <w:szCs w:val="16"/>
+                <w:lang w:val="en-GB"/>
+              </w:rPr>
+              <w:t xml:space="preserve">ON </w:t>
+            </w:r>
+            <w:proofErr w:type="spellStart"/>
+            <w:r>
+              <w:rPr>
+                <w:rFonts w:ascii="Courier New" w:hAnsi="Courier New" w:cs="Courier New"/>
+                <w:sz w:val="16"/>
+                <w:szCs w:val="16"/>
+                <w:lang w:val="en-GB"/>
+              </w:rPr>
+              <w:t>customerorderproducts</w:t>
+            </w:r>
+            <w:r>
+              <w:rPr>
+                <w:rFonts w:ascii="Courier New" w:hAnsi="Courier New" w:cs="Courier New"/>
+                <w:sz w:val="16"/>
+                <w:szCs w:val="16"/>
+                <w:lang w:val="en-GB"/>
+              </w:rPr>
+              <w:t>.orderid</w:t>
+            </w:r>
+            <w:proofErr w:type="spellEnd"/>
+            <w:r>
+              <w:rPr>
+                <w:rFonts w:ascii="Courier New" w:hAnsi="Courier New" w:cs="Courier New"/>
+                <w:sz w:val="16"/>
+                <w:szCs w:val="16"/>
+                <w:lang w:val="en-GB"/>
+              </w:rPr>
+              <w:t>=</w:t>
+            </w:r>
+            <w:proofErr w:type="spellStart"/>
+            <w:r>
+              <w:rPr>
+                <w:rFonts w:ascii="Courier New" w:hAnsi="Courier New" w:cs="Courier New"/>
+                <w:sz w:val="16"/>
+                <w:szCs w:val="16"/>
+                <w:lang w:val="en-GB"/>
+              </w:rPr>
+              <w:t>customerorders.orderid</w:t>
+            </w:r>
+            <w:proofErr w:type="spellEnd"/>
+            <w:r>
+              <w:rPr>
+                <w:rFonts w:ascii="Courier New" w:hAnsi="Courier New" w:cs="Courier New"/>
+                <w:sz w:val="16"/>
+                <w:szCs w:val="16"/>
+                <w:lang w:val="en-GB"/>
+              </w:rPr>
+              <w:t xml:space="preserve"> </w:t>
+            </w:r>
+            <w:r>
+              <w:rPr>
+                <w:rFonts w:ascii="Courier New" w:hAnsi="Courier New" w:cs="Courier New"/>
+                <w:sz w:val="16"/>
+                <w:szCs w:val="16"/>
+                <w:lang w:val="en-GB"/>
+              </w:rPr>
+              <w:t xml:space="preserve">INNER JOIN </w:t>
+            </w:r>
+            <w:proofErr w:type="spellStart"/>
+            <w:r>
+              <w:rPr>
+                <w:rFonts w:ascii="Courier New" w:hAnsi="Courier New" w:cs="Courier New"/>
+                <w:sz w:val="16"/>
+                <w:szCs w:val="16"/>
+                <w:lang w:val="en-GB"/>
+              </w:rPr>
+              <w:t>pricingplans</w:t>
+            </w:r>
+            <w:proofErr w:type="spellEnd"/>
+            <w:r>
+              <w:rPr>
+                <w:rFonts w:ascii="Courier New" w:hAnsi="Courier New" w:cs="Courier New"/>
+                <w:sz w:val="16"/>
+                <w:szCs w:val="16"/>
+                <w:lang w:val="en-GB"/>
+              </w:rPr>
+              <w:t xml:space="preserve"> ON pricingplans.id=</w:t>
+            </w:r>
+            <w:proofErr w:type="spellStart"/>
+            <w:r>
+              <w:rPr>
+                <w:rFonts w:ascii="Courier New" w:hAnsi="Courier New" w:cs="Courier New"/>
+                <w:sz w:val="16"/>
+                <w:szCs w:val="16"/>
+                <w:lang w:val="en-GB"/>
+              </w:rPr>
+              <w:t>customerorderproducts.priceingplanid</w:t>
+            </w:r>
+            <w:proofErr w:type="spellEnd"/>
+            <w:r>
+              <w:rPr>
+                <w:rFonts w:ascii="Courier New" w:hAnsi="Courier New" w:cs="Courier New"/>
+                <w:sz w:val="16"/>
+                <w:szCs w:val="16"/>
+                <w:lang w:val="en-GB"/>
+              </w:rPr>
+              <w:t xml:space="preserve"> LEFT JOIN </w:t>
+            </w:r>
+            <w:proofErr w:type="spellStart"/>
+            <w:r>
+              <w:rPr>
+                <w:rFonts w:ascii="Courier New" w:hAnsi="Courier New" w:cs="Courier New"/>
+                <w:sz w:val="16"/>
+                <w:szCs w:val="16"/>
+                <w:lang w:val="en-GB"/>
+              </w:rPr>
+              <w:t>customerinvoices</w:t>
+            </w:r>
+            <w:proofErr w:type="spellEnd"/>
+            <w:r>
+              <w:rPr>
+                <w:rFonts w:ascii="Courier New" w:hAnsi="Courier New" w:cs="Courier New"/>
+                <w:sz w:val="16"/>
+                <w:szCs w:val="16"/>
+                <w:lang w:val="en-GB"/>
+              </w:rPr>
+              <w:t xml:space="preserve"> ON </w:t>
+            </w:r>
+            <w:proofErr w:type="spellStart"/>
+            <w:r>
+              <w:rPr>
+                <w:rFonts w:ascii="Courier New" w:hAnsi="Courier New" w:cs="Courier New"/>
+                <w:sz w:val="16"/>
+                <w:szCs w:val="16"/>
+                <w:lang w:val="en-GB"/>
+              </w:rPr>
+              <w:t>customerorders.invoiceid</w:t>
+            </w:r>
+            <w:proofErr w:type="spellEnd"/>
+            <w:r>
+              <w:rPr>
+                <w:rFonts w:ascii="Courier New" w:hAnsi="Courier New" w:cs="Courier New"/>
+                <w:sz w:val="16"/>
+                <w:szCs w:val="16"/>
+                <w:lang w:val="en-GB"/>
+              </w:rPr>
+              <w:t>=</w:t>
+            </w:r>
+            <w:proofErr w:type="spellStart"/>
+            <w:r>
+              <w:rPr>
+                <w:rFonts w:ascii="Courier New" w:hAnsi="Courier New" w:cs="Courier New"/>
+                <w:sz w:val="16"/>
+                <w:szCs w:val="16"/>
+                <w:lang w:val="en-GB"/>
+              </w:rPr>
+              <w:t>customerinvoices.invoiceno</w:t>
+            </w:r>
+            <w:proofErr w:type="spellEnd"/>
+            <w:r>
+              <w:rPr>
+                <w:rFonts w:ascii="Courier New" w:hAnsi="Courier New" w:cs="Courier New"/>
+                <w:sz w:val="16"/>
+                <w:szCs w:val="16"/>
+                <w:lang w:val="en-GB"/>
+              </w:rPr>
+              <w:t xml:space="preserve"> LEFT JOIN </w:t>
+            </w:r>
+            <w:proofErr w:type="spellStart"/>
+            <w:r>
+              <w:rPr>
+                <w:rFonts w:ascii="Courier New" w:hAnsi="Courier New" w:cs="Courier New"/>
+                <w:sz w:val="16"/>
+                <w:szCs w:val="16"/>
+                <w:lang w:val="en-GB"/>
+              </w:rPr>
+              <w:t>customerorderconfirmations</w:t>
+            </w:r>
+            <w:proofErr w:type="spellEnd"/>
+            <w:r>
+              <w:rPr>
+                <w:rFonts w:ascii="Courier New" w:hAnsi="Courier New" w:cs="Courier New"/>
+                <w:sz w:val="16"/>
+                <w:szCs w:val="16"/>
+                <w:lang w:val="en-GB"/>
+              </w:rPr>
+              <w:t xml:space="preserve"> ON </w:t>
+            </w:r>
+            <w:proofErr w:type="spellStart"/>
+            <w:r>
+              <w:rPr>
+                <w:rFonts w:ascii="Courier New" w:hAnsi="Courier New" w:cs="Courier New"/>
+                <w:sz w:val="16"/>
+                <w:szCs w:val="16"/>
+                <w:lang w:val="en-GB"/>
+              </w:rPr>
+              <w:t>customerorders.cocid</w:t>
+            </w:r>
+            <w:proofErr w:type="spellEnd"/>
+            <w:r>
+              <w:rPr>
+                <w:rFonts w:ascii="Courier New" w:hAnsi="Courier New" w:cs="Courier New"/>
+                <w:sz w:val="16"/>
+                <w:szCs w:val="16"/>
+                <w:lang w:val="en-GB"/>
+              </w:rPr>
+              <w:t>=</w:t>
+            </w:r>
+            <w:proofErr w:type="spellStart"/>
+            <w:r>
+              <w:rPr>
+                <w:rFonts w:ascii="Courier New" w:hAnsi="Courier New" w:cs="Courier New"/>
+                <w:sz w:val="16"/>
+                <w:szCs w:val="16"/>
+                <w:lang w:val="en-GB"/>
+              </w:rPr>
+              <w:t>customerorderconfirmations.cocno</w:t>
+            </w:r>
+            <w:proofErr w:type="spellEnd"/>
+            <w:r>
+              <w:rPr>
+                <w:rFonts w:ascii="Courier New" w:hAnsi="Courier New" w:cs="Courier New"/>
+                <w:sz w:val="16"/>
+                <w:szCs w:val="16"/>
+                <w:lang w:val="en-GB"/>
+              </w:rPr>
+              <w:t xml:space="preserve"> LEFT JOIN </w:t>
+            </w:r>
+            <w:proofErr w:type="spellStart"/>
+            <w:r>
+              <w:rPr>
+                <w:rFonts w:ascii="Courier New" w:hAnsi="Courier New" w:cs="Courier New"/>
+                <w:sz w:val="16"/>
+                <w:szCs w:val="16"/>
+                <w:lang w:val="en-GB"/>
+              </w:rPr>
+              <w:t>customerdeliveries</w:t>
+            </w:r>
+            <w:proofErr w:type="spellEnd"/>
+            <w:r>
+              <w:rPr>
+                <w:rFonts w:ascii="Courier New" w:hAnsi="Courier New" w:cs="Courier New"/>
+                <w:sz w:val="16"/>
+                <w:szCs w:val="16"/>
+                <w:lang w:val="en-GB"/>
+              </w:rPr>
+              <w:t xml:space="preserve"> ON </w:t>
+            </w:r>
+            <w:proofErr w:type="spellStart"/>
+            <w:r>
+              <w:rPr>
+                <w:rFonts w:ascii="Courier New" w:hAnsi="Courier New" w:cs="Courier New"/>
+                <w:sz w:val="16"/>
+                <w:szCs w:val="16"/>
+                <w:lang w:val="en-GB"/>
+              </w:rPr>
+              <w:t>customerorders.deliveryid</w:t>
+            </w:r>
+            <w:proofErr w:type="spellEnd"/>
+            <w:r>
+              <w:rPr>
+                <w:rFonts w:ascii="Courier New" w:hAnsi="Courier New" w:cs="Courier New"/>
+                <w:sz w:val="16"/>
+                <w:szCs w:val="16"/>
+                <w:lang w:val="en-GB"/>
+              </w:rPr>
+              <w:t>=</w:t>
+            </w:r>
+            <w:proofErr w:type="spellStart"/>
+            <w:r>
+              <w:rPr>
+                <w:rFonts w:ascii="Courier New" w:hAnsi="Courier New" w:cs="Courier New"/>
+                <w:sz w:val="16"/>
+                <w:szCs w:val="16"/>
+                <w:lang w:val="en-GB"/>
+              </w:rPr>
+              <w:t>customerdeliveries.deliveryid</w:t>
+            </w:r>
+            <w:proofErr w:type="spellEnd"/>
+            <w:r>
+              <w:rPr>
+                <w:rFonts w:ascii="Courier New" w:hAnsi="Courier New" w:cs="Courier New"/>
+                <w:sz w:val="16"/>
+                <w:szCs w:val="16"/>
+                <w:lang w:val="en-GB"/>
+              </w:rPr>
+              <w:t xml:space="preserve"> LEFT JOIN </w:t>
+            </w:r>
+            <w:proofErr w:type="spellStart"/>
+            <w:r>
+              <w:rPr>
+                <w:rFonts w:ascii="Courier New" w:hAnsi="Courier New" w:cs="Courier New"/>
+                <w:sz w:val="16"/>
+                <w:szCs w:val="16"/>
+                <w:lang w:val="en-GB"/>
+              </w:rPr>
+              <w:t>netspayments</w:t>
+            </w:r>
+            <w:proofErr w:type="spellEnd"/>
+            <w:r>
+              <w:rPr>
+                <w:rFonts w:ascii="Courier New" w:hAnsi="Courier New" w:cs="Courier New"/>
+                <w:sz w:val="16"/>
+                <w:szCs w:val="16"/>
+                <w:lang w:val="en-GB"/>
+              </w:rPr>
+              <w:t xml:space="preserve"> ON </w:t>
+            </w:r>
+            <w:proofErr w:type="spellStart"/>
+            <w:r>
+              <w:rPr>
+                <w:rFonts w:ascii="Courier New" w:hAnsi="Courier New" w:cs="Courier New"/>
+                <w:sz w:val="16"/>
+                <w:szCs w:val="16"/>
+                <w:lang w:val="en-GB"/>
+              </w:rPr>
+              <w:t>customerorders.netsid</w:t>
+            </w:r>
+            <w:proofErr w:type="spellEnd"/>
+            <w:r>
+              <w:rPr>
+                <w:rFonts w:ascii="Courier New" w:hAnsi="Courier New" w:cs="Courier New"/>
+                <w:sz w:val="16"/>
+                <w:szCs w:val="16"/>
+                <w:lang w:val="en-GB"/>
+              </w:rPr>
+              <w:t>=</w:t>
+            </w:r>
+            <w:proofErr w:type="spellStart"/>
+            <w:r>
+              <w:rPr>
+                <w:rFonts w:ascii="Courier New" w:hAnsi="Courier New" w:cs="Courier New"/>
+                <w:sz w:val="16"/>
+                <w:szCs w:val="16"/>
+                <w:lang w:val="en-GB"/>
+              </w:rPr>
+              <w:t>netspayments.netsid</w:t>
+            </w:r>
+            <w:proofErr w:type="spellEnd"/>
+            <w:r>
+              <w:rPr>
+                <w:rFonts w:ascii="Courier New" w:hAnsi="Courier New" w:cs="Courier New"/>
+                <w:sz w:val="16"/>
+                <w:szCs w:val="16"/>
+                <w:lang w:val="en-GB"/>
+              </w:rPr>
+              <w:t xml:space="preserve"> WHERE </w:t>
+            </w:r>
+            <w:proofErr w:type="spellStart"/>
+            <w:r>
+              <w:rPr>
+                <w:rFonts w:ascii="Courier New" w:hAnsi="Courier New" w:cs="Courier New"/>
+                <w:sz w:val="16"/>
+                <w:szCs w:val="16"/>
+                <w:lang w:val="en-GB"/>
+              </w:rPr>
+              <w:t>webshopid</w:t>
+            </w:r>
+            <w:proofErr w:type="spellEnd"/>
+            <w:r>
+              <w:rPr>
+                <w:rFonts w:ascii="Courier New" w:hAnsi="Courier New" w:cs="Courier New"/>
+                <w:sz w:val="16"/>
+                <w:szCs w:val="16"/>
+                <w:lang w:val="en-GB"/>
+              </w:rPr>
+              <w:t>=1000</w:t>
+            </w:r>
+            <w:r>
+              <w:rPr>
+                <w:rFonts w:ascii="Courier New" w:hAnsi="Courier New" w:cs="Courier New"/>
+                <w:sz w:val="16"/>
+                <w:szCs w:val="16"/>
+                <w:lang w:val="en-GB"/>
+              </w:rPr>
+              <w:t>;</w:t>
+            </w:r>
+          </w:p>
+        </w:tc>
+      </w:tr>
+    </w:tbl>
+    <w:p>
+      <w:pPr>
+        <w:spacing w:after="0"/>
+        <w:rPr>
+          <w:lang w:val="en-GB"/>
+        </w:rPr>
+      </w:pPr>
+    </w:p>
+    <w:p>
+      <w:pPr>
+        <w:spacing w:after="0"/>
+        <w:rPr>
+          <w:lang w:val="en-GB"/>
+        </w:rPr>
+      </w:pPr>
+      <w:r>
+        <w:rPr>
+          <w:lang w:val="en-GB"/>
+        </w:rPr>
+        <w:t>The query plan of this statement may be seen below</w:t>
+      </w:r>
+    </w:p>
+    <w:p>
+      <w:pPr>
+        <w:spacing w:after="0"/>
+        <w:rPr>
+          <w:lang w:val="en-GB"/>
+        </w:rPr>
+      </w:pPr>
+    </w:p>
+    <w:tbl>
+      <w:tblPr>
+        <w:tblStyle w:val="Tabel-Gitter"/>
+        <w:tblW w:w="0" w:type="auto"/>
+        <w:tblLook w:val="04A0"/>
+      </w:tblPr>
+      <w:tblGrid>
+        <w:gridCol w:w="9778"/>
+      </w:tblGrid>
+      <w:tr>
+        <w:tc>
+          <w:tcPr>
+            <w:tcW w:w="9778" w:type="dxa"/>
+          </w:tcPr>
+          <w:p>
+            <w:pPr>
+              <w:rPr>
+                <w:rFonts w:ascii="Courier New" w:hAnsi="Courier New" w:cs="Courier New"/>
+                <w:sz w:val="16"/>
+                <w:szCs w:val="16"/>
+                <w:lang w:val="en-GB"/>
+              </w:rPr>
+            </w:pPr>
+            <w:r>
+              <w:rPr>
+                <w:rFonts w:ascii="Courier New" w:hAnsi="Courier New" w:cs="Courier New"/>
+                <w:sz w:val="16"/>
+                <w:szCs w:val="16"/>
+                <w:lang w:val="en-GB"/>
+              </w:rPr>
+              <w:t>Hash Join  (cost=1748.59..54770.15 rows=31922 width=82)</w:t>
+            </w:r>
+          </w:p>
+          <w:p>
+            <w:pPr>
+              <w:rPr>
+                <w:rFonts w:ascii="Courier New" w:hAnsi="Courier New" w:cs="Courier New"/>
+                <w:sz w:val="16"/>
+                <w:szCs w:val="16"/>
+                <w:lang w:val="en-GB"/>
+              </w:rPr>
+            </w:pPr>
+            <w:r>
+              <w:rPr>
+                <w:rFonts w:ascii="Courier New" w:hAnsi="Courier New" w:cs="Courier New"/>
+                <w:sz w:val="16"/>
+                <w:szCs w:val="16"/>
+                <w:lang w:val="en-GB"/>
+              </w:rPr>
+              <w:t xml:space="preserve">   Hash </w:t>
+            </w:r>
+            <w:proofErr w:type="spellStart"/>
+            <w:r>
+              <w:rPr>
+                <w:rFonts w:ascii="Courier New" w:hAnsi="Courier New" w:cs="Courier New"/>
+                <w:sz w:val="16"/>
+                <w:szCs w:val="16"/>
+                <w:lang w:val="en-GB"/>
+              </w:rPr>
+              <w:t>Cond</w:t>
+            </w:r>
+            <w:proofErr w:type="spellEnd"/>
+            <w:r>
+              <w:rPr>
+                <w:rFonts w:ascii="Courier New" w:hAnsi="Courier New" w:cs="Courier New"/>
+                <w:sz w:val="16"/>
+                <w:szCs w:val="16"/>
+                <w:lang w:val="en-GB"/>
+              </w:rPr>
+              <w:t>: (</w:t>
+            </w:r>
+            <w:proofErr w:type="spellStart"/>
+            <w:r>
+              <w:rPr>
+                <w:rFonts w:ascii="Courier New" w:hAnsi="Courier New" w:cs="Courier New"/>
+                <w:sz w:val="16"/>
+                <w:szCs w:val="16"/>
+                <w:lang w:val="en-GB"/>
+              </w:rPr>
+              <w:t>customerorderproducts.priceingplanid</w:t>
+            </w:r>
+            <w:proofErr w:type="spellEnd"/>
+            <w:r>
+              <w:rPr>
+                <w:rFonts w:ascii="Courier New" w:hAnsi="Courier New" w:cs="Courier New"/>
+                <w:sz w:val="16"/>
+                <w:szCs w:val="16"/>
+                <w:lang w:val="en-GB"/>
+              </w:rPr>
+              <w:t xml:space="preserve"> = pricingplans.id)</w:t>
+            </w:r>
+          </w:p>
+          <w:p>
+            <w:pPr>
+              <w:rPr>
+                <w:rFonts w:ascii="Courier New" w:hAnsi="Courier New" w:cs="Courier New"/>
+                <w:sz w:val="16"/>
+                <w:szCs w:val="16"/>
+                <w:lang w:val="en-GB"/>
+              </w:rPr>
+            </w:pPr>
+            <w:r>
+              <w:rPr>
+                <w:rFonts w:ascii="Courier New" w:hAnsi="Courier New" w:cs="Courier New"/>
+                <w:sz w:val="16"/>
+                <w:szCs w:val="16"/>
+                <w:lang w:val="en-GB"/>
+              </w:rPr>
+              <w:t xml:space="preserve">   -&gt;  Nested Loop  (cost=1032.59..51949.17 rows=31922 width=70)</w:t>
+            </w:r>
+          </w:p>
+          <w:p>
+            <w:pPr>
+              <w:rPr>
+                <w:rFonts w:ascii="Courier New" w:hAnsi="Courier New" w:cs="Courier New"/>
+                <w:sz w:val="16"/>
+                <w:szCs w:val="16"/>
+                <w:lang w:val="en-GB"/>
+              </w:rPr>
+            </w:pPr>
+            <w:r>
+              <w:rPr>
+                <w:rFonts w:ascii="Courier New" w:hAnsi="Courier New" w:cs="Courier New"/>
+                <w:sz w:val="16"/>
+                <w:szCs w:val="16"/>
+                <w:lang w:val="en-GB"/>
+              </w:rPr>
+              <w:t xml:space="preserve">         -&gt;  Nested Loop Left Join  (cost=1032.59..22904.52 rows=5808 width=62)</w:t>
+            </w:r>
+          </w:p>
+          <w:p>
+            <w:pPr>
+              <w:rPr>
+                <w:rFonts w:ascii="Courier New" w:hAnsi="Courier New" w:cs="Courier New"/>
+                <w:sz w:val="16"/>
+                <w:szCs w:val="16"/>
+                <w:lang w:val="en-GB"/>
+              </w:rPr>
+            </w:pPr>
+            <w:r>
+              <w:rPr>
+                <w:rFonts w:ascii="Courier New" w:hAnsi="Courier New" w:cs="Courier New"/>
+                <w:sz w:val="16"/>
+                <w:szCs w:val="16"/>
+                <w:lang w:val="en-GB"/>
+              </w:rPr>
+              <w:t xml:space="preserve">               -&gt;  Nested Loop Left Join  (cost=1032.59..17729.46 rows=5808 width=45)</w:t>
+            </w:r>
+          </w:p>
+          <w:p>
+            <w:pPr>
+              <w:rPr>
+                <w:rFonts w:ascii="Courier New" w:hAnsi="Courier New" w:cs="Courier New"/>
+                <w:sz w:val="16"/>
+                <w:szCs w:val="16"/>
+                <w:lang w:val="en-GB"/>
+              </w:rPr>
+            </w:pPr>
+            <w:r>
+              <w:rPr>
+                <w:rFonts w:ascii="Courier New" w:hAnsi="Courier New" w:cs="Courier New"/>
+                <w:sz w:val="16"/>
+                <w:szCs w:val="16"/>
+                <w:lang w:val="en-GB"/>
+              </w:rPr>
+              <w:t xml:space="preserve">                     -&gt;  Nested Loop Left Join  (cost=1032.59..12603.42 rows=5808 width=41)</w:t>
+            </w:r>
+          </w:p>
+          <w:p>
+            <w:pPr>
+              <w:rPr>
+                <w:rFonts w:ascii="Courier New" w:hAnsi="Courier New" w:cs="Courier New"/>
+                <w:sz w:val="16"/>
+                <w:szCs w:val="16"/>
+                <w:lang w:val="en-GB"/>
+              </w:rPr>
+            </w:pPr>
+            <w:r>
+              <w:rPr>
+                <w:rFonts w:ascii="Courier New" w:hAnsi="Courier New" w:cs="Courier New"/>
+                <w:sz w:val="16"/>
+                <w:szCs w:val="16"/>
+                <w:lang w:val="en-GB"/>
+              </w:rPr>
+              <w:t xml:space="preserve">                           -&gt;  Hash Join  (cost=1032.59..7446.96 rows=5808 width=32)</w:t>
+            </w:r>
+          </w:p>
+          <w:p>
+            <w:pPr>
+              <w:rPr>
+                <w:rFonts w:ascii="Courier New" w:hAnsi="Courier New" w:cs="Courier New"/>
+                <w:sz w:val="16"/>
+                <w:szCs w:val="16"/>
+                <w:lang w:val="en-GB"/>
+              </w:rPr>
+            </w:pPr>
+            <w:r>
+              <w:rPr>
+                <w:rFonts w:ascii="Courier New" w:hAnsi="Courier New" w:cs="Courier New"/>
+                <w:sz w:val="16"/>
+                <w:szCs w:val="16"/>
+                <w:lang w:val="en-GB"/>
+              </w:rPr>
+              <w:t xml:space="preserve">                                 Hash </w:t>
+            </w:r>
+            <w:proofErr w:type="spellStart"/>
+            <w:r>
+              <w:rPr>
+                <w:rFonts w:ascii="Courier New" w:hAnsi="Courier New" w:cs="Courier New"/>
+                <w:sz w:val="16"/>
+                <w:szCs w:val="16"/>
+                <w:lang w:val="en-GB"/>
+              </w:rPr>
+              <w:t>Cond</w:t>
+            </w:r>
+            <w:proofErr w:type="spellEnd"/>
+            <w:r>
+              <w:rPr>
+                <w:rFonts w:ascii="Courier New" w:hAnsi="Courier New" w:cs="Courier New"/>
+                <w:sz w:val="16"/>
+                <w:szCs w:val="16"/>
+                <w:lang w:val="en-GB"/>
+              </w:rPr>
+              <w:t>: (</w:t>
+            </w:r>
+            <w:proofErr w:type="spellStart"/>
+            <w:r>
+              <w:rPr>
+                <w:rFonts w:ascii="Courier New" w:hAnsi="Courier New" w:cs="Courier New"/>
+                <w:sz w:val="16"/>
+                <w:szCs w:val="16"/>
+                <w:lang w:val="en-GB"/>
+              </w:rPr>
+              <w:t>customerorders.customerid</w:t>
+            </w:r>
+            <w:proofErr w:type="spellEnd"/>
+            <w:r>
+              <w:rPr>
+                <w:rFonts w:ascii="Courier New" w:hAnsi="Courier New" w:cs="Courier New"/>
+                <w:sz w:val="16"/>
+                <w:szCs w:val="16"/>
+                <w:lang w:val="en-GB"/>
+              </w:rPr>
+              <w:t xml:space="preserve"> = customers.id)</w:t>
+            </w:r>
+          </w:p>
+          <w:p>
+            <w:pPr>
+              <w:rPr>
+                <w:rFonts w:ascii="Courier New" w:hAnsi="Courier New" w:cs="Courier New"/>
+                <w:sz w:val="16"/>
+                <w:szCs w:val="16"/>
+                <w:lang w:val="en-GB"/>
+              </w:rPr>
+            </w:pPr>
+            <w:r>
+              <w:rPr>
+                <w:rFonts w:ascii="Courier New" w:hAnsi="Courier New" w:cs="Courier New"/>
+                <w:sz w:val="16"/>
+                <w:szCs w:val="16"/>
+                <w:lang w:val="en-GB"/>
+              </w:rPr>
+              <w:t xml:space="preserve">                                 -&gt;  </w:t>
+            </w:r>
+            <w:proofErr w:type="spellStart"/>
+            <w:r>
+              <w:rPr>
+                <w:rFonts w:ascii="Courier New" w:hAnsi="Courier New" w:cs="Courier New"/>
+                <w:sz w:val="16"/>
+                <w:szCs w:val="16"/>
+                <w:lang w:val="en-GB"/>
+              </w:rPr>
+              <w:t>Seq</w:t>
+            </w:r>
+            <w:proofErr w:type="spellEnd"/>
+            <w:r>
+              <w:rPr>
+                <w:rFonts w:ascii="Courier New" w:hAnsi="Courier New" w:cs="Courier New"/>
+                <w:sz w:val="16"/>
+                <w:szCs w:val="16"/>
+                <w:lang w:val="en-GB"/>
+              </w:rPr>
+              <w:t xml:space="preserve"> Scan on </w:t>
+            </w:r>
+            <w:proofErr w:type="spellStart"/>
+            <w:r>
+              <w:rPr>
+                <w:rFonts w:ascii="Courier New" w:hAnsi="Courier New" w:cs="Courier New"/>
+                <w:sz w:val="16"/>
+                <w:szCs w:val="16"/>
+                <w:lang w:val="en-GB"/>
+              </w:rPr>
+              <w:t>customerorders</w:t>
+            </w:r>
+            <w:proofErr w:type="spellEnd"/>
+            <w:r>
+              <w:rPr>
+                <w:rFonts w:ascii="Courier New" w:hAnsi="Courier New" w:cs="Courier New"/>
+                <w:sz w:val="16"/>
+                <w:szCs w:val="16"/>
+                <w:lang w:val="en-GB"/>
+              </w:rPr>
+              <w:t xml:space="preserve">  (cost=0.00..5227.94 rows=300894 width=32)</w:t>
+            </w:r>
+          </w:p>
+          <w:p>
+            <w:pPr>
+              <w:rPr>
+                <w:rFonts w:ascii="Courier New" w:hAnsi="Courier New" w:cs="Courier New"/>
+                <w:sz w:val="16"/>
+                <w:szCs w:val="16"/>
+                <w:lang w:val="en-GB"/>
+              </w:rPr>
+            </w:pPr>
+            <w:r>
+              <w:rPr>
+                <w:rFonts w:ascii="Courier New" w:hAnsi="Courier New" w:cs="Courier New"/>
+                <w:sz w:val="16"/>
+                <w:szCs w:val="16"/>
+                <w:lang w:val="en-GB"/>
+              </w:rPr>
+              <w:t xml:space="preserve">                                 -&gt;  Hash  (cost=1024.15..1024.15 rows=675 width=4)</w:t>
+            </w:r>
+          </w:p>
+          <w:p>
+            <w:pPr>
+              <w:rPr>
+                <w:rFonts w:ascii="Courier New" w:hAnsi="Courier New" w:cs="Courier New"/>
+                <w:sz w:val="16"/>
+                <w:szCs w:val="16"/>
+                <w:lang w:val="en-GB"/>
+              </w:rPr>
+            </w:pPr>
+            <w:r>
+              <w:rPr>
+                <w:rFonts w:ascii="Courier New" w:hAnsi="Courier New" w:cs="Courier New"/>
+                <w:sz w:val="16"/>
+                <w:szCs w:val="16"/>
+                <w:lang w:val="en-GB"/>
+              </w:rPr>
+              <w:t xml:space="preserve">                                       -&gt;  </w:t>
+            </w:r>
+            <w:proofErr w:type="spellStart"/>
+            <w:r>
+              <w:rPr>
+                <w:rFonts w:ascii="Courier New" w:hAnsi="Courier New" w:cs="Courier New"/>
+                <w:sz w:val="16"/>
+                <w:szCs w:val="16"/>
+                <w:lang w:val="en-GB"/>
+              </w:rPr>
+              <w:t>Seq</w:t>
+            </w:r>
+            <w:proofErr w:type="spellEnd"/>
+            <w:r>
+              <w:rPr>
+                <w:rFonts w:ascii="Courier New" w:hAnsi="Courier New" w:cs="Courier New"/>
+                <w:sz w:val="16"/>
+                <w:szCs w:val="16"/>
+                <w:lang w:val="en-GB"/>
+              </w:rPr>
+              <w:t xml:space="preserve"> Scan on customers  (cost=0.00..1024.15 rows=675 width=4)</w:t>
+            </w:r>
+          </w:p>
+          <w:p>
+            <w:pPr>
+              <w:rPr>
+                <w:rFonts w:ascii="Courier New" w:hAnsi="Courier New" w:cs="Courier New"/>
+                <w:sz w:val="16"/>
+                <w:szCs w:val="16"/>
+                <w:lang w:val="en-GB"/>
+              </w:rPr>
+            </w:pPr>
+            <w:r>
+              <w:rPr>
+                <w:rFonts w:ascii="Courier New" w:hAnsi="Courier New" w:cs="Courier New"/>
+                <w:sz w:val="16"/>
+                <w:szCs w:val="16"/>
+                <w:lang w:val="en-GB"/>
+              </w:rPr>
+              <w:t xml:space="preserve">                                             Filter: (</w:t>
+            </w:r>
+            <w:proofErr w:type="spellStart"/>
+            <w:r>
+              <w:rPr>
+                <w:rFonts w:ascii="Courier New" w:hAnsi="Courier New" w:cs="Courier New"/>
+                <w:sz w:val="16"/>
+                <w:szCs w:val="16"/>
+                <w:lang w:val="en-GB"/>
+              </w:rPr>
+              <w:t>webshopid</w:t>
+            </w:r>
+            <w:proofErr w:type="spellEnd"/>
+            <w:r>
+              <w:rPr>
+                <w:rFonts w:ascii="Courier New" w:hAnsi="Courier New" w:cs="Courier New"/>
+                <w:sz w:val="16"/>
+                <w:szCs w:val="16"/>
+                <w:lang w:val="en-GB"/>
+              </w:rPr>
+              <w:t xml:space="preserve"> = 1000)</w:t>
+            </w:r>
+          </w:p>
+          <w:p>
+            <w:pPr>
+              <w:rPr>
+                <w:rFonts w:ascii="Courier New" w:hAnsi="Courier New" w:cs="Courier New"/>
+                <w:sz w:val="16"/>
+                <w:szCs w:val="16"/>
+                <w:lang w:val="en-GB"/>
+              </w:rPr>
+            </w:pPr>
+            <w:r>
+              <w:rPr>
+                <w:rFonts w:ascii="Courier New" w:hAnsi="Courier New" w:cs="Courier New"/>
+                <w:sz w:val="16"/>
+                <w:szCs w:val="16"/>
+                <w:lang w:val="en-GB"/>
+              </w:rPr>
+              <w:t xml:space="preserve">                           -&gt;  Index Scan using </w:t>
+            </w:r>
+            <w:proofErr w:type="spellStart"/>
+            <w:r>
+              <w:rPr>
+                <w:rFonts w:ascii="Courier New" w:hAnsi="Courier New" w:cs="Courier New"/>
+                <w:sz w:val="16"/>
+                <w:szCs w:val="16"/>
+                <w:lang w:val="en-GB"/>
+              </w:rPr>
+              <w:t>customerinvoices_pkey</w:t>
+            </w:r>
+            <w:proofErr w:type="spellEnd"/>
+            <w:r>
+              <w:rPr>
+                <w:rFonts w:ascii="Courier New" w:hAnsi="Courier New" w:cs="Courier New"/>
+                <w:sz w:val="16"/>
+                <w:szCs w:val="16"/>
+                <w:lang w:val="en-GB"/>
+              </w:rPr>
+              <w:t xml:space="preserve"> on </w:t>
+            </w:r>
+            <w:proofErr w:type="spellStart"/>
+            <w:r>
+              <w:rPr>
+                <w:rFonts w:ascii="Courier New" w:hAnsi="Courier New" w:cs="Courier New"/>
+                <w:sz w:val="16"/>
+                <w:szCs w:val="16"/>
+                <w:lang w:val="en-GB"/>
+              </w:rPr>
+              <w:t>customerinvoices</w:t>
+            </w:r>
+            <w:proofErr w:type="spellEnd"/>
+            <w:r>
+              <w:rPr>
+                <w:rFonts w:ascii="Courier New" w:hAnsi="Courier New" w:cs="Courier New"/>
+                <w:sz w:val="16"/>
+                <w:szCs w:val="16"/>
+                <w:lang w:val="en-GB"/>
+              </w:rPr>
+              <w:t xml:space="preserve">  (cost=0.00..0.88 rows=1 width=13)</w:t>
+            </w:r>
+          </w:p>
+          <w:p>
+            <w:pPr>
+              <w:rPr>
+                <w:rFonts w:ascii="Courier New" w:hAnsi="Courier New" w:cs="Courier New"/>
+                <w:sz w:val="16"/>
+                <w:szCs w:val="16"/>
+                <w:lang w:val="en-GB"/>
+              </w:rPr>
+            </w:pPr>
+            <w:r>
+              <w:rPr>
+                <w:rFonts w:ascii="Courier New" w:hAnsi="Courier New" w:cs="Courier New"/>
+                <w:sz w:val="16"/>
+                <w:szCs w:val="16"/>
+                <w:lang w:val="en-GB"/>
+              </w:rPr>
+              <w:t xml:space="preserve">                                 Index </w:t>
+            </w:r>
+            <w:proofErr w:type="spellStart"/>
+            <w:r>
+              <w:rPr>
+                <w:rFonts w:ascii="Courier New" w:hAnsi="Courier New" w:cs="Courier New"/>
+                <w:sz w:val="16"/>
+                <w:szCs w:val="16"/>
+                <w:lang w:val="en-GB"/>
+              </w:rPr>
+              <w:t>Cond</w:t>
+            </w:r>
+            <w:proofErr w:type="spellEnd"/>
+            <w:r>
+              <w:rPr>
+                <w:rFonts w:ascii="Courier New" w:hAnsi="Courier New" w:cs="Courier New"/>
+                <w:sz w:val="16"/>
+                <w:szCs w:val="16"/>
+                <w:lang w:val="en-GB"/>
+              </w:rPr>
+              <w:t>: (</w:t>
+            </w:r>
+            <w:proofErr w:type="spellStart"/>
+            <w:r>
+              <w:rPr>
+                <w:rFonts w:ascii="Courier New" w:hAnsi="Courier New" w:cs="Courier New"/>
+                <w:sz w:val="16"/>
+                <w:szCs w:val="16"/>
+                <w:lang w:val="en-GB"/>
+              </w:rPr>
+              <w:t>customerorders.invoiceid</w:t>
+            </w:r>
+            <w:proofErr w:type="spellEnd"/>
+            <w:r>
+              <w:rPr>
+                <w:rFonts w:ascii="Courier New" w:hAnsi="Courier New" w:cs="Courier New"/>
+                <w:sz w:val="16"/>
+                <w:szCs w:val="16"/>
+                <w:lang w:val="en-GB"/>
+              </w:rPr>
+              <w:t xml:space="preserve"> = </w:t>
+            </w:r>
+            <w:proofErr w:type="spellStart"/>
+            <w:r>
+              <w:rPr>
+                <w:rFonts w:ascii="Courier New" w:hAnsi="Courier New" w:cs="Courier New"/>
+                <w:sz w:val="16"/>
+                <w:szCs w:val="16"/>
+                <w:lang w:val="en-GB"/>
+              </w:rPr>
+              <w:t>invoiceno</w:t>
+            </w:r>
+            <w:proofErr w:type="spellEnd"/>
+            <w:r>
+              <w:rPr>
+                <w:rFonts w:ascii="Courier New" w:hAnsi="Courier New" w:cs="Courier New"/>
+                <w:sz w:val="16"/>
+                <w:szCs w:val="16"/>
+                <w:lang w:val="en-GB"/>
+              </w:rPr>
+              <w:t>)</w:t>
+            </w:r>
+          </w:p>
+          <w:p>
+            <w:pPr>
+              <w:rPr>
+                <w:rFonts w:ascii="Courier New" w:hAnsi="Courier New" w:cs="Courier New"/>
+                <w:sz w:val="16"/>
+                <w:szCs w:val="16"/>
+                <w:lang w:val="en-GB"/>
+              </w:rPr>
+            </w:pPr>
+            <w:r>
+              <w:rPr>
+                <w:rFonts w:ascii="Courier New" w:hAnsi="Courier New" w:cs="Courier New"/>
+                <w:sz w:val="16"/>
+                <w:szCs w:val="16"/>
+                <w:lang w:val="en-GB"/>
+              </w:rPr>
+              <w:t xml:space="preserve">                     -&gt;  Index Scan using </w:t>
+            </w:r>
+            <w:proofErr w:type="spellStart"/>
+            <w:r>
+              <w:rPr>
+                <w:rFonts w:ascii="Courier New" w:hAnsi="Courier New" w:cs="Courier New"/>
+                <w:sz w:val="16"/>
+                <w:szCs w:val="16"/>
+                <w:lang w:val="en-GB"/>
+              </w:rPr>
+              <w:t>customerorderconfirmations_pkey</w:t>
+            </w:r>
+            <w:proofErr w:type="spellEnd"/>
+            <w:r>
+              <w:rPr>
+                <w:rFonts w:ascii="Courier New" w:hAnsi="Courier New" w:cs="Courier New"/>
+                <w:sz w:val="16"/>
+                <w:szCs w:val="16"/>
+                <w:lang w:val="en-GB"/>
+              </w:rPr>
+              <w:t xml:space="preserve"> on </w:t>
+            </w:r>
+            <w:proofErr w:type="spellStart"/>
+            <w:r>
+              <w:rPr>
+                <w:rFonts w:ascii="Courier New" w:hAnsi="Courier New" w:cs="Courier New"/>
+                <w:sz w:val="16"/>
+                <w:szCs w:val="16"/>
+                <w:lang w:val="en-GB"/>
+              </w:rPr>
+              <w:t>customerorderconfirmations</w:t>
+            </w:r>
+            <w:proofErr w:type="spellEnd"/>
+            <w:r>
+              <w:rPr>
+                <w:rFonts w:ascii="Courier New" w:hAnsi="Courier New" w:cs="Courier New"/>
+                <w:sz w:val="16"/>
+                <w:szCs w:val="16"/>
+                <w:lang w:val="en-GB"/>
+              </w:rPr>
+              <w:t xml:space="preserve">  (cost=0.00..0.87 rows=1 width=8)</w:t>
+            </w:r>
+          </w:p>
+          <w:p>
+            <w:pPr>
+              <w:rPr>
+                <w:rFonts w:ascii="Courier New" w:hAnsi="Courier New" w:cs="Courier New"/>
+                <w:sz w:val="16"/>
+                <w:szCs w:val="16"/>
+                <w:lang w:val="en-GB"/>
+              </w:rPr>
+            </w:pPr>
+            <w:r>
+              <w:rPr>
+                <w:rFonts w:ascii="Courier New" w:hAnsi="Courier New" w:cs="Courier New"/>
+                <w:sz w:val="16"/>
+                <w:szCs w:val="16"/>
+                <w:lang w:val="en-GB"/>
+              </w:rPr>
+              <w:t xml:space="preserve">                           Index </w:t>
+            </w:r>
+            <w:proofErr w:type="spellStart"/>
+            <w:r>
+              <w:rPr>
+                <w:rFonts w:ascii="Courier New" w:hAnsi="Courier New" w:cs="Courier New"/>
+                <w:sz w:val="16"/>
+                <w:szCs w:val="16"/>
+                <w:lang w:val="en-GB"/>
+              </w:rPr>
+              <w:t>Cond</w:t>
+            </w:r>
+            <w:proofErr w:type="spellEnd"/>
+            <w:r>
+              <w:rPr>
+                <w:rFonts w:ascii="Courier New" w:hAnsi="Courier New" w:cs="Courier New"/>
+                <w:sz w:val="16"/>
+                <w:szCs w:val="16"/>
+                <w:lang w:val="en-GB"/>
+              </w:rPr>
+              <w:t>: (</w:t>
+            </w:r>
+            <w:proofErr w:type="spellStart"/>
+            <w:r>
+              <w:rPr>
+                <w:rFonts w:ascii="Courier New" w:hAnsi="Courier New" w:cs="Courier New"/>
+                <w:sz w:val="16"/>
+                <w:szCs w:val="16"/>
+                <w:lang w:val="en-GB"/>
+              </w:rPr>
+              <w:t>customerorders.cocid</w:t>
+            </w:r>
+            <w:proofErr w:type="spellEnd"/>
+            <w:r>
+              <w:rPr>
+                <w:rFonts w:ascii="Courier New" w:hAnsi="Courier New" w:cs="Courier New"/>
+                <w:sz w:val="16"/>
+                <w:szCs w:val="16"/>
+                <w:lang w:val="en-GB"/>
+              </w:rPr>
+              <w:t xml:space="preserve"> = </w:t>
+            </w:r>
+            <w:proofErr w:type="spellStart"/>
+            <w:r>
+              <w:rPr>
+                <w:rFonts w:ascii="Courier New" w:hAnsi="Courier New" w:cs="Courier New"/>
+                <w:sz w:val="16"/>
+                <w:szCs w:val="16"/>
+                <w:lang w:val="en-GB"/>
+              </w:rPr>
+              <w:t>cocno</w:t>
+            </w:r>
+            <w:proofErr w:type="spellEnd"/>
+            <w:r>
+              <w:rPr>
+                <w:rFonts w:ascii="Courier New" w:hAnsi="Courier New" w:cs="Courier New"/>
+                <w:sz w:val="16"/>
+                <w:szCs w:val="16"/>
+                <w:lang w:val="en-GB"/>
+              </w:rPr>
+              <w:t>)</w:t>
+            </w:r>
+          </w:p>
+          <w:p>
+            <w:pPr>
+              <w:rPr>
+                <w:rFonts w:ascii="Courier New" w:hAnsi="Courier New" w:cs="Courier New"/>
+                <w:sz w:val="16"/>
+                <w:szCs w:val="16"/>
+                <w:lang w:val="en-GB"/>
+              </w:rPr>
+            </w:pPr>
+            <w:r>
+              <w:rPr>
+                <w:rFonts w:ascii="Courier New" w:hAnsi="Courier New" w:cs="Courier New"/>
+                <w:sz w:val="16"/>
+                <w:szCs w:val="16"/>
+                <w:lang w:val="en-GB"/>
+              </w:rPr>
+              <w:t xml:space="preserve">               -&gt;  Index Scan using </w:t>
+            </w:r>
+            <w:proofErr w:type="spellStart"/>
+            <w:r>
+              <w:rPr>
+                <w:rFonts w:ascii="Courier New" w:hAnsi="Courier New" w:cs="Courier New"/>
+                <w:sz w:val="16"/>
+                <w:szCs w:val="16"/>
+                <w:lang w:val="en-GB"/>
+              </w:rPr>
+              <w:t>customerdeliveries_pkey</w:t>
+            </w:r>
+            <w:proofErr w:type="spellEnd"/>
+            <w:r>
+              <w:rPr>
+                <w:rFonts w:ascii="Courier New" w:hAnsi="Courier New" w:cs="Courier New"/>
+                <w:sz w:val="16"/>
+                <w:szCs w:val="16"/>
+                <w:lang w:val="en-GB"/>
+              </w:rPr>
+              <w:t xml:space="preserve"> on </w:t>
+            </w:r>
+            <w:proofErr w:type="spellStart"/>
+            <w:r>
+              <w:rPr>
+                <w:rFonts w:ascii="Courier New" w:hAnsi="Courier New" w:cs="Courier New"/>
+                <w:sz w:val="16"/>
+                <w:szCs w:val="16"/>
+                <w:lang w:val="en-GB"/>
+              </w:rPr>
+              <w:t>customerdeliveries</w:t>
+            </w:r>
+            <w:proofErr w:type="spellEnd"/>
+            <w:r>
+              <w:rPr>
+                <w:rFonts w:ascii="Courier New" w:hAnsi="Courier New" w:cs="Courier New"/>
+                <w:sz w:val="16"/>
+                <w:szCs w:val="16"/>
+                <w:lang w:val="en-GB"/>
+              </w:rPr>
+              <w:t xml:space="preserve">  (cost=0.00..0.88 rows=1 width=21)</w:t>
+            </w:r>
+          </w:p>
+          <w:p>
+            <w:pPr>
+              <w:rPr>
+                <w:rFonts w:ascii="Courier New" w:hAnsi="Courier New" w:cs="Courier New"/>
+                <w:sz w:val="16"/>
+                <w:szCs w:val="16"/>
+                <w:lang w:val="en-GB"/>
+              </w:rPr>
+            </w:pPr>
+            <w:r>
+              <w:rPr>
+                <w:rFonts w:ascii="Courier New" w:hAnsi="Courier New" w:cs="Courier New"/>
+                <w:sz w:val="16"/>
+                <w:szCs w:val="16"/>
+                <w:lang w:val="en-GB"/>
+              </w:rPr>
+              <w:t xml:space="preserve">                     Index </w:t>
+            </w:r>
+            <w:proofErr w:type="spellStart"/>
+            <w:r>
+              <w:rPr>
+                <w:rFonts w:ascii="Courier New" w:hAnsi="Courier New" w:cs="Courier New"/>
+                <w:sz w:val="16"/>
+                <w:szCs w:val="16"/>
+                <w:lang w:val="en-GB"/>
+              </w:rPr>
+              <w:t>Cond</w:t>
+            </w:r>
+            <w:proofErr w:type="spellEnd"/>
+            <w:r>
+              <w:rPr>
+                <w:rFonts w:ascii="Courier New" w:hAnsi="Courier New" w:cs="Courier New"/>
+                <w:sz w:val="16"/>
+                <w:szCs w:val="16"/>
+                <w:lang w:val="en-GB"/>
+              </w:rPr>
+              <w:t>: (</w:t>
+            </w:r>
+            <w:proofErr w:type="spellStart"/>
+            <w:r>
+              <w:rPr>
+                <w:rFonts w:ascii="Courier New" w:hAnsi="Courier New" w:cs="Courier New"/>
+                <w:sz w:val="16"/>
+                <w:szCs w:val="16"/>
+                <w:lang w:val="en-GB"/>
+              </w:rPr>
+              <w:t>customerorders.deliveryid</w:t>
+            </w:r>
+            <w:proofErr w:type="spellEnd"/>
+            <w:r>
+              <w:rPr>
+                <w:rFonts w:ascii="Courier New" w:hAnsi="Courier New" w:cs="Courier New"/>
+                <w:sz w:val="16"/>
+                <w:szCs w:val="16"/>
+                <w:lang w:val="en-GB"/>
+              </w:rPr>
+              <w:t xml:space="preserve"> = </w:t>
+            </w:r>
+            <w:proofErr w:type="spellStart"/>
+            <w:r>
+              <w:rPr>
+                <w:rFonts w:ascii="Courier New" w:hAnsi="Courier New" w:cs="Courier New"/>
+                <w:sz w:val="16"/>
+                <w:szCs w:val="16"/>
+                <w:lang w:val="en-GB"/>
+              </w:rPr>
+              <w:t>deliveryid</w:t>
+            </w:r>
+            <w:proofErr w:type="spellEnd"/>
+            <w:r>
+              <w:rPr>
+                <w:rFonts w:ascii="Courier New" w:hAnsi="Courier New" w:cs="Courier New"/>
+                <w:sz w:val="16"/>
+                <w:szCs w:val="16"/>
+                <w:lang w:val="en-GB"/>
+              </w:rPr>
+              <w:t>)</w:t>
+            </w:r>
+          </w:p>
+          <w:p>
+            <w:pPr>
+              <w:rPr>
+                <w:rFonts w:ascii="Courier New" w:hAnsi="Courier New" w:cs="Courier New"/>
+                <w:sz w:val="16"/>
+                <w:szCs w:val="16"/>
+                <w:lang w:val="en-GB"/>
+              </w:rPr>
+            </w:pPr>
+            <w:r>
+              <w:rPr>
+                <w:rFonts w:ascii="Courier New" w:hAnsi="Courier New" w:cs="Courier New"/>
+                <w:sz w:val="16"/>
+                <w:szCs w:val="16"/>
+                <w:lang w:val="en-GB"/>
+              </w:rPr>
+              <w:t xml:space="preserve">         -&gt;  Index Scan using </w:t>
+            </w:r>
+            <w:proofErr w:type="spellStart"/>
+            <w:r>
+              <w:rPr>
+                <w:rFonts w:ascii="Courier New" w:hAnsi="Courier New" w:cs="Courier New"/>
+                <w:sz w:val="16"/>
+                <w:szCs w:val="16"/>
+                <w:lang w:val="en-GB"/>
+              </w:rPr>
+              <w:t>customerorderproducts_pkey</w:t>
+            </w:r>
+            <w:proofErr w:type="spellEnd"/>
+            <w:r>
+              <w:rPr>
+                <w:rFonts w:ascii="Courier New" w:hAnsi="Courier New" w:cs="Courier New"/>
+                <w:sz w:val="16"/>
+                <w:szCs w:val="16"/>
+                <w:lang w:val="en-GB"/>
+              </w:rPr>
+              <w:t xml:space="preserve"> on </w:t>
+            </w:r>
+            <w:proofErr w:type="spellStart"/>
+            <w:r>
+              <w:rPr>
+                <w:rFonts w:ascii="Courier New" w:hAnsi="Courier New" w:cs="Courier New"/>
+                <w:sz w:val="16"/>
+                <w:szCs w:val="16"/>
+                <w:lang w:val="en-GB"/>
+              </w:rPr>
+              <w:t>customerorderproducts</w:t>
+            </w:r>
+            <w:proofErr w:type="spellEnd"/>
+            <w:r>
+              <w:rPr>
+                <w:rFonts w:ascii="Courier New" w:hAnsi="Courier New" w:cs="Courier New"/>
+                <w:sz w:val="16"/>
+                <w:szCs w:val="16"/>
+                <w:lang w:val="en-GB"/>
+              </w:rPr>
+              <w:t xml:space="preserve">  (cost=0.00..4.93 rows=7 width=12)</w:t>
+            </w:r>
+          </w:p>
+          <w:p>
+            <w:pPr>
+              <w:rPr>
+                <w:rFonts w:ascii="Courier New" w:hAnsi="Courier New" w:cs="Courier New"/>
+                <w:sz w:val="16"/>
+                <w:szCs w:val="16"/>
+                <w:lang w:val="en-GB"/>
+              </w:rPr>
+            </w:pPr>
+            <w:r>
+              <w:rPr>
+                <w:rFonts w:ascii="Courier New" w:hAnsi="Courier New" w:cs="Courier New"/>
+                <w:sz w:val="16"/>
+                <w:szCs w:val="16"/>
+                <w:lang w:val="en-GB"/>
+              </w:rPr>
+              <w:t xml:space="preserve">               Index </w:t>
+            </w:r>
+            <w:proofErr w:type="spellStart"/>
+            <w:r>
+              <w:rPr>
+                <w:rFonts w:ascii="Courier New" w:hAnsi="Courier New" w:cs="Courier New"/>
+                <w:sz w:val="16"/>
+                <w:szCs w:val="16"/>
+                <w:lang w:val="en-GB"/>
+              </w:rPr>
+              <w:t>Cond</w:t>
+            </w:r>
+            <w:proofErr w:type="spellEnd"/>
+            <w:r>
+              <w:rPr>
+                <w:rFonts w:ascii="Courier New" w:hAnsi="Courier New" w:cs="Courier New"/>
+                <w:sz w:val="16"/>
+                <w:szCs w:val="16"/>
+                <w:lang w:val="en-GB"/>
+              </w:rPr>
+              <w:t>: (</w:t>
+            </w:r>
+            <w:proofErr w:type="spellStart"/>
+            <w:r>
+              <w:rPr>
+                <w:rFonts w:ascii="Courier New" w:hAnsi="Courier New" w:cs="Courier New"/>
+                <w:sz w:val="16"/>
+                <w:szCs w:val="16"/>
+                <w:lang w:val="en-GB"/>
+              </w:rPr>
+              <w:t>orderid</w:t>
+            </w:r>
+            <w:proofErr w:type="spellEnd"/>
+            <w:r>
+              <w:rPr>
+                <w:rFonts w:ascii="Courier New" w:hAnsi="Courier New" w:cs="Courier New"/>
+                <w:sz w:val="16"/>
+                <w:szCs w:val="16"/>
+                <w:lang w:val="en-GB"/>
+              </w:rPr>
+              <w:t xml:space="preserve"> = </w:t>
+            </w:r>
+            <w:proofErr w:type="spellStart"/>
+            <w:r>
+              <w:rPr>
+                <w:rFonts w:ascii="Courier New" w:hAnsi="Courier New" w:cs="Courier New"/>
+                <w:sz w:val="16"/>
+                <w:szCs w:val="16"/>
+                <w:lang w:val="en-GB"/>
+              </w:rPr>
+              <w:t>customerorders.orderid</w:t>
+            </w:r>
+            <w:proofErr w:type="spellEnd"/>
+            <w:r>
+              <w:rPr>
+                <w:rFonts w:ascii="Courier New" w:hAnsi="Courier New" w:cs="Courier New"/>
+                <w:sz w:val="16"/>
+                <w:szCs w:val="16"/>
+                <w:lang w:val="en-GB"/>
+              </w:rPr>
+              <w:t>)</w:t>
+            </w:r>
+          </w:p>
+          <w:p>
+            <w:pPr>
+              <w:rPr>
+                <w:rFonts w:ascii="Courier New" w:hAnsi="Courier New" w:cs="Courier New"/>
+                <w:sz w:val="16"/>
+                <w:szCs w:val="16"/>
+                <w:lang w:val="en-GB"/>
+              </w:rPr>
+            </w:pPr>
+            <w:r>
+              <w:rPr>
+                <w:rFonts w:ascii="Courier New" w:hAnsi="Courier New" w:cs="Courier New"/>
+                <w:sz w:val="16"/>
+                <w:szCs w:val="16"/>
+                <w:lang w:val="en-GB"/>
+              </w:rPr>
+              <w:t xml:space="preserve">   -&gt;  Hash  (cost=348.00..348.00 rows=20000 width=20)</w:t>
+            </w:r>
+          </w:p>
+          <w:p>
+            <w:pPr>
+              <w:rPr>
+                <w:rFonts w:ascii="Courier New" w:hAnsi="Courier New" w:cs="Courier New"/>
+                <w:sz w:val="16"/>
+                <w:szCs w:val="16"/>
+                <w:lang w:val="en-GB"/>
+              </w:rPr>
+            </w:pPr>
+            <w:r>
+              <w:rPr>
+                <w:rFonts w:ascii="Courier New" w:hAnsi="Courier New" w:cs="Courier New"/>
+                <w:sz w:val="16"/>
+                <w:szCs w:val="16"/>
+                <w:lang w:val="en-GB"/>
+              </w:rPr>
+              <w:t xml:space="preserve">         -&gt;  </w:t>
+            </w:r>
+            <w:proofErr w:type="spellStart"/>
+            <w:r>
+              <w:rPr>
+                <w:rFonts w:ascii="Courier New" w:hAnsi="Courier New" w:cs="Courier New"/>
+                <w:sz w:val="16"/>
+                <w:szCs w:val="16"/>
+                <w:lang w:val="en-GB"/>
+              </w:rPr>
+              <w:t>Seq</w:t>
+            </w:r>
+            <w:proofErr w:type="spellEnd"/>
+            <w:r>
+              <w:rPr>
+                <w:rFonts w:ascii="Courier New" w:hAnsi="Courier New" w:cs="Courier New"/>
+                <w:sz w:val="16"/>
+                <w:szCs w:val="16"/>
+                <w:lang w:val="en-GB"/>
+              </w:rPr>
+              <w:t xml:space="preserve"> Scan on </w:t>
+            </w:r>
+            <w:proofErr w:type="spellStart"/>
+            <w:r>
+              <w:rPr>
+                <w:rFonts w:ascii="Courier New" w:hAnsi="Courier New" w:cs="Courier New"/>
+                <w:sz w:val="16"/>
+                <w:szCs w:val="16"/>
+                <w:lang w:val="en-GB"/>
+              </w:rPr>
+              <w:t>pricingplans</w:t>
+            </w:r>
+            <w:proofErr w:type="spellEnd"/>
+            <w:r>
+              <w:rPr>
+                <w:rFonts w:ascii="Courier New" w:hAnsi="Courier New" w:cs="Courier New"/>
+                <w:sz w:val="16"/>
+                <w:szCs w:val="16"/>
+                <w:lang w:val="en-GB"/>
+              </w:rPr>
+              <w:t xml:space="preserve">  (cost=0.00..348.00 rows=20000 width=20)</w:t>
+            </w:r>
+          </w:p>
+          <w:p>
+            <w:pPr>
+              <w:rPr>
+                <w:rFonts w:ascii="Courier New" w:hAnsi="Courier New" w:cs="Courier New"/>
+                <w:sz w:val="16"/>
+                <w:szCs w:val="16"/>
+                <w:lang w:val="en-GB"/>
+              </w:rPr>
+            </w:pPr>
+            <w:r>
+              <w:rPr>
+                <w:rFonts w:ascii="Courier New" w:hAnsi="Courier New" w:cs="Courier New"/>
+                <w:sz w:val="16"/>
+                <w:szCs w:val="16"/>
+                <w:lang w:val="en-GB"/>
+              </w:rPr>
+              <w:t>(22 rows)</w:t>
+            </w:r>
+          </w:p>
+        </w:tc>
+      </w:tr>
+    </w:tbl>
+    <w:p>
+      <w:pPr>
+        <w:spacing w:after="0"/>
+        <w:rPr>
+          <w:lang w:val="en-GB"/>
+        </w:rPr>
+      </w:pPr>
+    </w:p>
+    <w:p>
+      <w:pPr>
+        <w:spacing w:after="0"/>
+        <w:rPr>
+          <w:lang w:val="en-GB"/>
+        </w:rPr>
+      </w:pPr>
+    </w:p>
+    <w:p>
+      <w:pPr>
+        <w:spacing w:after="0"/>
+        <w:rPr>
+          <w:lang w:val="en-GB"/>
+        </w:rPr>
+      </w:pPr>
+      <w:r>
+        <w:rPr>
+          <w:lang w:val="en-GB"/>
+        </w:rPr>
+        <w:t>This query plan performs a bunch of hash joins</w:t>
+      </w:r>
+      <w:r>
+        <w:rPr>
+          <w:lang w:val="en-GB"/>
+        </w:rPr>
+        <w:t>,</w:t>
+      </w:r>
+      <w:r>
+        <w:rPr>
+          <w:lang w:val="en-GB"/>
+        </w:rPr>
+        <w:t xml:space="preserve"> </w:t>
+      </w:r>
+      <w:r>
+        <w:rPr>
+          <w:lang w:val="en-GB"/>
+        </w:rPr>
+        <w:t>s</w:t>
+      </w:r>
+      <w:r>
+        <w:rPr>
+          <w:lang w:val="en-GB"/>
+        </w:rPr>
+        <w:t>cans (which select specific attributes from the table (combination of</w:t>
+      </w:r>
+      <w:r>
+        <w:rPr>
+          <w:lang w:val="en-GB"/>
+        </w:rPr>
+        <w:t xml:space="preserve"> tables), including arithmetic) and Filter (the where).</w:t>
+      </w:r>
+      <w:r>
+        <w:rPr>
+          <w:lang w:val="en-GB"/>
+        </w:rPr>
+        <w:t xml:space="preserve"> Sequential scan is </w:t>
+      </w:r>
+      <w:r>
+        <w:rPr>
+          <w:lang w:val="en-GB"/>
+        </w:rPr>
+        <w:t xml:space="preserve">sometimes faster than </w:t>
+      </w:r>
+      <w:r>
+        <w:rPr>
+          <w:lang w:val="en-GB"/>
+        </w:rPr>
+        <w:t>I</w:t>
+      </w:r>
+      <w:r>
+        <w:rPr>
+          <w:lang w:val="en-GB"/>
+        </w:rPr>
+        <w:t xml:space="preserve">ndex scan, if a large number of rows are to be returned. This is why the sequential scan is used for the </w:t>
+      </w:r>
+      <w:proofErr w:type="spellStart"/>
+      <w:r>
+        <w:rPr>
+          <w:lang w:val="en-GB"/>
+        </w:rPr>
+        <w:t>customerorders</w:t>
+      </w:r>
+      <w:proofErr w:type="spellEnd"/>
+      <w:r>
+        <w:rPr>
+          <w:lang w:val="en-GB"/>
+        </w:rPr>
+        <w:t xml:space="preserve"> and </w:t>
+      </w:r>
+      <w:proofErr w:type="spellStart"/>
+      <w:r>
+        <w:rPr>
+          <w:lang w:val="en-GB"/>
+        </w:rPr>
+        <w:t>pricingplans</w:t>
+      </w:r>
+      <w:proofErr w:type="spellEnd"/>
+      <w:r>
+        <w:rPr>
+          <w:lang w:val="en-GB"/>
+        </w:rPr>
+        <w:t xml:space="preserve">. </w:t>
+      </w:r>
+    </w:p>
+    <w:p>
+      <w:pPr>
+        <w:spacing w:after="0"/>
+        <w:rPr>
+          <w:lang w:val="en-GB"/>
+        </w:rPr>
+      </w:pPr>
+    </w:p>
+    <w:p>
+      <w:pPr>
+        <w:spacing w:after="0"/>
+        <w:rPr>
+          <w:lang w:val="en-GB"/>
+        </w:rPr>
+      </w:pPr>
+      <w:r>
+        <w:rPr>
+          <w:lang w:val="en-GB"/>
+        </w:rPr>
+        <w:t>This query plan can also be expressed graphically as</w:t>
+      </w:r>
+    </w:p>
+    <w:p>
+      <w:pPr>
+        <w:spacing w:after="0"/>
+        <w:rPr>
+          <w:lang w:val="en-GB"/>
+        </w:rPr>
+      </w:pPr>
+    </w:p>
+    <w:p>
+      <w:pPr>
+        <w:spacing w:after="0"/>
+      </w:pPr>
+      <w:r>
+        <w:object w:dxaOrig="12263" w:dyaOrig="17123">
+          <v:shape id="_x0000_i1032" type="#_x0000_t75" style="width:440.25pt;height:615pt" o:ole="">
+            <v:imagedata r:id="rId23" o:title=""/>
+          </v:shape>
+          <o:OLEObject Type="Embed" ProgID="Visio.Drawing.11" ShapeID="_x0000_i1032" DrawAspect="Content" ObjectID="_1444040382" r:id="rId24"/>
+        </w:object>
+      </w:r>
+    </w:p>
+    <w:p>
+      <w:pPr>
+        <w:spacing w:after="0"/>
+      </w:pPr>
+    </w:p>
+    <w:p>
+      <w:pPr>
+        <w:spacing w:after="0"/>
+        <w:rPr>
+          <w:lang w:val="en-GB"/>
+        </w:rPr>
+      </w:pPr>
+      <w:r>
+        <w:rPr>
+          <w:lang w:val="en-GB"/>
+        </w:rPr>
+        <w:t>One of the very interesting t</w:t>
+      </w:r>
+      <w:r>
+        <w:rPr>
+          <w:lang w:val="en-GB"/>
+        </w:rPr>
+        <w:t xml:space="preserve">hings which may be seen is </w:t>
+      </w:r>
+      <w:proofErr w:type="gramStart"/>
+      <w:r>
+        <w:rPr>
+          <w:lang w:val="en-GB"/>
+        </w:rPr>
+        <w:t>an inefficiency</w:t>
+      </w:r>
+      <w:proofErr w:type="gramEnd"/>
+      <w:r>
+        <w:rPr>
+          <w:lang w:val="en-GB"/>
+        </w:rPr>
+        <w:t xml:space="preserve"> in the query. A LEFT JOIN is made with </w:t>
+      </w:r>
+      <w:proofErr w:type="spellStart"/>
+      <w:r>
+        <w:rPr>
+          <w:lang w:val="en-GB"/>
+        </w:rPr>
+        <w:t>netspayments</w:t>
+      </w:r>
+      <w:proofErr w:type="spellEnd"/>
+      <w:r>
+        <w:rPr>
+          <w:lang w:val="en-GB"/>
+        </w:rPr>
+        <w:t xml:space="preserve">, but the content of </w:t>
+      </w:r>
+      <w:proofErr w:type="spellStart"/>
+      <w:r>
+        <w:rPr>
+          <w:lang w:val="en-GB"/>
+        </w:rPr>
+        <w:t>netspayments</w:t>
+      </w:r>
+      <w:proofErr w:type="spellEnd"/>
+      <w:r>
+        <w:rPr>
+          <w:lang w:val="en-GB"/>
+        </w:rPr>
+        <w:t xml:space="preserve"> are not used, and therefore the query optimizer has removed this from the query path.</w:t>
+      </w:r>
     </w:p>
     <w:sectPr>
-      <w:headerReference w:type="default" r:id="rId23"/>
-      <w:footerReference w:type="default" r:id="rId24"/>
+      <w:headerReference w:type="default" r:id="rId25"/>
+      <w:footerReference w:type="default" r:id="rId26"/>
       <w:pgSz w:w="11906" w:h="16838"/>
       <w:pgMar w:top="1701" w:right="1134" w:bottom="1701" w:left="1134" w:header="708" w:footer="708" w:gutter="0"/>
       <w:cols w:space="708"/>
@@ -34939,7 +37171,7 @@
             <w:rPr>
               <w:noProof/>
             </w:rPr>
-            <w:t>33</w:t>
+            <w:t>35</w:t>
           </w:r>
         </w:fldSimple>
       </w:sdtContent>
@@ -39550,7 +41782,7 @@
 </file>
 
 <file path=customXml/itemProps1.xml><?xml version="1.0" encoding="utf-8"?>
-<ds:datastoreItem xmlns:ds="http://schemas.openxmlformats.org/officeDocument/2006/customXml" ds:itemID="{BE9FF13E-822C-400A-AA26-4934CC864B19}">
+<ds:datastoreItem xmlns:ds="http://schemas.openxmlformats.org/officeDocument/2006/customXml" ds:itemID="{721DBD51-7455-4E5C-95C7-90665E91B027}">
   <ds:schemaRefs>
     <ds:schemaRef ds:uri="http://schemas.openxmlformats.org/officeDocument/2006/bibliography"/>
   </ds:schemaRefs>

</xml_diff>

<commit_message>
Updating table of content
</commit_message>
<xml_diff>
--- a/DatabaseDesign/DatabaseManagementSystems/Report miniproject.docx
+++ b/DatabaseDesign/DatabaseManagementSystems/Report miniproject.docx
@@ -82,7 +82,7 @@
             </w:rPr>
             <w:fldChar w:fldCharType="separate"/>
           </w:r>
-          <w:hyperlink w:anchor="_Toc370196502" w:history="1">
+          <w:hyperlink w:anchor="_Toc370297951" w:history="1">
             <w:r>
               <w:rPr>
                 <w:rStyle w:val="Hyperlink"/>
@@ -124,7 +124,7 @@
                 <w:noProof/>
                 <w:webHidden/>
               </w:rPr>
-              <w:instrText xml:space="preserve"> PAGEREF _Toc370196502 \h </w:instrText>
+              <w:instrText xml:space="preserve"> PAGEREF _Toc370297951 \h </w:instrText>
             </w:r>
             <w:r>
               <w:rPr>
@@ -168,7 +168,7 @@
               <w:lang w:eastAsia="da-DK"/>
             </w:rPr>
           </w:pPr>
-          <w:hyperlink w:anchor="_Toc370196503" w:history="1">
+          <w:hyperlink w:anchor="_Toc370297952" w:history="1">
             <w:r>
               <w:rPr>
                 <w:rStyle w:val="Hyperlink"/>
@@ -212,7 +212,7 @@
                 <w:noProof/>
                 <w:webHidden/>
               </w:rPr>
-              <w:instrText xml:space="preserve"> PAGEREF _Toc370196503 \h </w:instrText>
+              <w:instrText xml:space="preserve"> PAGEREF _Toc370297952 \h </w:instrText>
             </w:r>
             <w:r>
               <w:rPr>
@@ -232,7 +232,7 @@
                 <w:noProof/>
                 <w:webHidden/>
               </w:rPr>
-              <w:t>3</w:t>
+              <w:t>2</w:t>
             </w:r>
             <w:r>
               <w:rPr>
@@ -256,7 +256,7 @@
               <w:lang w:eastAsia="da-DK"/>
             </w:rPr>
           </w:pPr>
-          <w:hyperlink w:anchor="_Toc370196504" w:history="1">
+          <w:hyperlink w:anchor="_Toc370297953" w:history="1">
             <w:r>
               <w:rPr>
                 <w:rStyle w:val="Hyperlink"/>
@@ -300,7 +300,7 @@
                 <w:noProof/>
                 <w:webHidden/>
               </w:rPr>
-              <w:instrText xml:space="preserve"> PAGEREF _Toc370196504 \h </w:instrText>
+              <w:instrText xml:space="preserve"> PAGEREF _Toc370297953 \h </w:instrText>
             </w:r>
             <w:r>
               <w:rPr>
@@ -344,7 +344,7 @@
               <w:lang w:eastAsia="da-DK"/>
             </w:rPr>
           </w:pPr>
-          <w:hyperlink w:anchor="_Toc370196505" w:history="1">
+          <w:hyperlink w:anchor="_Toc370297954" w:history="1">
             <w:r>
               <w:rPr>
                 <w:rStyle w:val="Hyperlink"/>
@@ -388,7 +388,7 @@
                 <w:noProof/>
                 <w:webHidden/>
               </w:rPr>
-              <w:instrText xml:space="preserve"> PAGEREF _Toc370196505 \h </w:instrText>
+              <w:instrText xml:space="preserve"> PAGEREF _Toc370297954 \h </w:instrText>
             </w:r>
             <w:r>
               <w:rPr>
@@ -432,7 +432,7 @@
               <w:lang w:eastAsia="da-DK"/>
             </w:rPr>
           </w:pPr>
-          <w:hyperlink w:anchor="_Toc370196506" w:history="1">
+          <w:hyperlink w:anchor="_Toc370297955" w:history="1">
             <w:r>
               <w:rPr>
                 <w:rStyle w:val="Hyperlink"/>
@@ -476,7 +476,7 @@
                 <w:noProof/>
                 <w:webHidden/>
               </w:rPr>
-              <w:instrText xml:space="preserve"> PAGEREF _Toc370196506 \h </w:instrText>
+              <w:instrText xml:space="preserve"> PAGEREF _Toc370297955 \h </w:instrText>
             </w:r>
             <w:r>
               <w:rPr>
@@ -520,7 +520,7 @@
               <w:lang w:eastAsia="da-DK"/>
             </w:rPr>
           </w:pPr>
-          <w:hyperlink w:anchor="_Toc370196507" w:history="1">
+          <w:hyperlink w:anchor="_Toc370297956" w:history="1">
             <w:r>
               <w:rPr>
                 <w:rStyle w:val="Hyperlink"/>
@@ -564,7 +564,7 @@
                 <w:noProof/>
                 <w:webHidden/>
               </w:rPr>
-              <w:instrText xml:space="preserve"> PAGEREF _Toc370196507 \h </w:instrText>
+              <w:instrText xml:space="preserve"> PAGEREF _Toc370297956 \h </w:instrText>
             </w:r>
             <w:r>
               <w:rPr>
@@ -608,7 +608,7 @@
               <w:lang w:eastAsia="da-DK"/>
             </w:rPr>
           </w:pPr>
-          <w:hyperlink w:anchor="_Toc370196508" w:history="1">
+          <w:hyperlink w:anchor="_Toc370297957" w:history="1">
             <w:r>
               <w:rPr>
                 <w:rStyle w:val="Hyperlink"/>
@@ -652,7 +652,7 @@
                 <w:noProof/>
                 <w:webHidden/>
               </w:rPr>
-              <w:instrText xml:space="preserve"> PAGEREF _Toc370196508 \h </w:instrText>
+              <w:instrText xml:space="preserve"> PAGEREF _Toc370297957 \h </w:instrText>
             </w:r>
             <w:r>
               <w:rPr>
@@ -696,7 +696,7 @@
               <w:lang w:eastAsia="da-DK"/>
             </w:rPr>
           </w:pPr>
-          <w:hyperlink w:anchor="_Toc370196509" w:history="1">
+          <w:hyperlink w:anchor="_Toc370297958" w:history="1">
             <w:r>
               <w:rPr>
                 <w:rStyle w:val="Hyperlink"/>
@@ -740,7 +740,7 @@
                 <w:noProof/>
                 <w:webHidden/>
               </w:rPr>
-              <w:instrText xml:space="preserve"> PAGEREF _Toc370196509 \h </w:instrText>
+              <w:instrText xml:space="preserve"> PAGEREF _Toc370297958 \h </w:instrText>
             </w:r>
             <w:r>
               <w:rPr>
@@ -784,7 +784,7 @@
               <w:lang w:eastAsia="da-DK"/>
             </w:rPr>
           </w:pPr>
-          <w:hyperlink w:anchor="_Toc370196510" w:history="1">
+          <w:hyperlink w:anchor="_Toc370297959" w:history="1">
             <w:r>
               <w:rPr>
                 <w:rStyle w:val="Hyperlink"/>
@@ -828,7 +828,7 @@
                 <w:noProof/>
                 <w:webHidden/>
               </w:rPr>
-              <w:instrText xml:space="preserve"> PAGEREF _Toc370196510 \h </w:instrText>
+              <w:instrText xml:space="preserve"> PAGEREF _Toc370297959 \h </w:instrText>
             </w:r>
             <w:r>
               <w:rPr>
@@ -872,7 +872,7 @@
               <w:lang w:eastAsia="da-DK"/>
             </w:rPr>
           </w:pPr>
-          <w:hyperlink w:anchor="_Toc370196511" w:history="1">
+          <w:hyperlink w:anchor="_Toc370297960" w:history="1">
             <w:r>
               <w:rPr>
                 <w:rStyle w:val="Hyperlink"/>
@@ -916,7 +916,7 @@
                 <w:noProof/>
                 <w:webHidden/>
               </w:rPr>
-              <w:instrText xml:space="preserve"> PAGEREF _Toc370196511 \h </w:instrText>
+              <w:instrText xml:space="preserve"> PAGEREF _Toc370297960 \h </w:instrText>
             </w:r>
             <w:r>
               <w:rPr>
@@ -960,7 +960,7 @@
               <w:lang w:eastAsia="da-DK"/>
             </w:rPr>
           </w:pPr>
-          <w:hyperlink w:anchor="_Toc370196512" w:history="1">
+          <w:hyperlink w:anchor="_Toc370297961" w:history="1">
             <w:r>
               <w:rPr>
                 <w:rStyle w:val="Hyperlink"/>
@@ -1004,7 +1004,7 @@
                 <w:noProof/>
                 <w:webHidden/>
               </w:rPr>
-              <w:instrText xml:space="preserve"> PAGEREF _Toc370196512 \h </w:instrText>
+              <w:instrText xml:space="preserve"> PAGEREF _Toc370297961 \h </w:instrText>
             </w:r>
             <w:r>
               <w:rPr>
@@ -1048,7 +1048,7 @@
               <w:lang w:eastAsia="da-DK"/>
             </w:rPr>
           </w:pPr>
-          <w:hyperlink w:anchor="_Toc370196513" w:history="1">
+          <w:hyperlink w:anchor="_Toc370297962" w:history="1">
             <w:r>
               <w:rPr>
                 <w:rStyle w:val="Hyperlink"/>
@@ -1092,7 +1092,7 @@
                 <w:noProof/>
                 <w:webHidden/>
               </w:rPr>
-              <w:instrText xml:space="preserve"> PAGEREF _Toc370196513 \h </w:instrText>
+              <w:instrText xml:space="preserve"> PAGEREF _Toc370297962 \h </w:instrText>
             </w:r>
             <w:r>
               <w:rPr>
@@ -1136,7 +1136,7 @@
               <w:lang w:eastAsia="da-DK"/>
             </w:rPr>
           </w:pPr>
-          <w:hyperlink w:anchor="_Toc370196514" w:history="1">
+          <w:hyperlink w:anchor="_Toc370297963" w:history="1">
             <w:r>
               <w:rPr>
                 <w:rStyle w:val="Hyperlink"/>
@@ -1180,7 +1180,7 @@
                 <w:noProof/>
                 <w:webHidden/>
               </w:rPr>
-              <w:instrText xml:space="preserve"> PAGEREF _Toc370196514 \h </w:instrText>
+              <w:instrText xml:space="preserve"> PAGEREF _Toc370297963 \h </w:instrText>
             </w:r>
             <w:r>
               <w:rPr>
@@ -1224,7 +1224,7 @@
               <w:lang w:eastAsia="da-DK"/>
             </w:rPr>
           </w:pPr>
-          <w:hyperlink w:anchor="_Toc370196515" w:history="1">
+          <w:hyperlink w:anchor="_Toc370297964" w:history="1">
             <w:r>
               <w:rPr>
                 <w:rStyle w:val="Hyperlink"/>
@@ -1268,7 +1268,7 @@
                 <w:noProof/>
                 <w:webHidden/>
               </w:rPr>
-              <w:instrText xml:space="preserve"> PAGEREF _Toc370196515 \h </w:instrText>
+              <w:instrText xml:space="preserve"> PAGEREF _Toc370297964 \h </w:instrText>
             </w:r>
             <w:r>
               <w:rPr>
@@ -1312,7 +1312,7 @@
               <w:lang w:eastAsia="da-DK"/>
             </w:rPr>
           </w:pPr>
-          <w:hyperlink w:anchor="_Toc370196516" w:history="1">
+          <w:hyperlink w:anchor="_Toc370297965" w:history="1">
             <w:r>
               <w:rPr>
                 <w:rStyle w:val="Hyperlink"/>
@@ -1356,7 +1356,7 @@
                 <w:noProof/>
                 <w:webHidden/>
               </w:rPr>
-              <w:instrText xml:space="preserve"> PAGEREF _Toc370196516 \h </w:instrText>
+              <w:instrText xml:space="preserve"> PAGEREF _Toc370297965 \h </w:instrText>
             </w:r>
             <w:r>
               <w:rPr>
@@ -1400,7 +1400,7 @@
               <w:lang w:eastAsia="da-DK"/>
             </w:rPr>
           </w:pPr>
-          <w:hyperlink w:anchor="_Toc370196517" w:history="1">
+          <w:hyperlink w:anchor="_Toc370297966" w:history="1">
             <w:r>
               <w:rPr>
                 <w:rStyle w:val="Hyperlink"/>
@@ -1444,7 +1444,7 @@
                 <w:noProof/>
                 <w:webHidden/>
               </w:rPr>
-              <w:instrText xml:space="preserve"> PAGEREF _Toc370196517 \h </w:instrText>
+              <w:instrText xml:space="preserve"> PAGEREF _Toc370297966 \h </w:instrText>
             </w:r>
             <w:r>
               <w:rPr>
@@ -1488,7 +1488,7 @@
               <w:lang w:eastAsia="da-DK"/>
             </w:rPr>
           </w:pPr>
-          <w:hyperlink w:anchor="_Toc370196518" w:history="1">
+          <w:hyperlink w:anchor="_Toc370297967" w:history="1">
             <w:r>
               <w:rPr>
                 <w:rStyle w:val="Hyperlink"/>
@@ -1532,7 +1532,7 @@
                 <w:noProof/>
                 <w:webHidden/>
               </w:rPr>
-              <w:instrText xml:space="preserve"> PAGEREF _Toc370196518 \h </w:instrText>
+              <w:instrText xml:space="preserve"> PAGEREF _Toc370297967 \h </w:instrText>
             </w:r>
             <w:r>
               <w:rPr>
@@ -1576,7 +1576,7 @@
               <w:lang w:eastAsia="da-DK"/>
             </w:rPr>
           </w:pPr>
-          <w:hyperlink w:anchor="_Toc370196519" w:history="1">
+          <w:hyperlink w:anchor="_Toc370297968" w:history="1">
             <w:r>
               <w:rPr>
                 <w:rStyle w:val="Hyperlink"/>
@@ -1620,7 +1620,7 @@
                 <w:noProof/>
                 <w:webHidden/>
               </w:rPr>
-              <w:instrText xml:space="preserve"> PAGEREF _Toc370196519 \h </w:instrText>
+              <w:instrText xml:space="preserve"> PAGEREF _Toc370297968 \h </w:instrText>
             </w:r>
             <w:r>
               <w:rPr>
@@ -1664,7 +1664,7 @@
               <w:lang w:eastAsia="da-DK"/>
             </w:rPr>
           </w:pPr>
-          <w:hyperlink w:anchor="_Toc370196520" w:history="1">
+          <w:hyperlink w:anchor="_Toc370297969" w:history="1">
             <w:r>
               <w:rPr>
                 <w:rStyle w:val="Hyperlink"/>
@@ -1708,7 +1708,7 @@
                 <w:noProof/>
                 <w:webHidden/>
               </w:rPr>
-              <w:instrText xml:space="preserve"> PAGEREF _Toc370196520 \h </w:instrText>
+              <w:instrText xml:space="preserve"> PAGEREF _Toc370297969 \h </w:instrText>
             </w:r>
             <w:r>
               <w:rPr>
@@ -1752,7 +1752,7 @@
               <w:lang w:eastAsia="da-DK"/>
             </w:rPr>
           </w:pPr>
-          <w:hyperlink w:anchor="_Toc370196521" w:history="1">
+          <w:hyperlink w:anchor="_Toc370297970" w:history="1">
             <w:r>
               <w:rPr>
                 <w:rStyle w:val="Hyperlink"/>
@@ -1796,7 +1796,7 @@
                 <w:noProof/>
                 <w:webHidden/>
               </w:rPr>
-              <w:instrText xml:space="preserve"> PAGEREF _Toc370196521 \h </w:instrText>
+              <w:instrText xml:space="preserve"> PAGEREF _Toc370297970 \h </w:instrText>
             </w:r>
             <w:r>
               <w:rPr>
@@ -1840,7 +1840,7 @@
               <w:lang w:eastAsia="da-DK"/>
             </w:rPr>
           </w:pPr>
-          <w:hyperlink w:anchor="_Toc370196522" w:history="1">
+          <w:hyperlink w:anchor="_Toc370297971" w:history="1">
             <w:r>
               <w:rPr>
                 <w:rStyle w:val="Hyperlink"/>
@@ -1884,7 +1884,7 @@
                 <w:noProof/>
                 <w:webHidden/>
               </w:rPr>
-              <w:instrText xml:space="preserve"> PAGEREF _Toc370196522 \h </w:instrText>
+              <w:instrText xml:space="preserve"> PAGEREF _Toc370297971 \h </w:instrText>
             </w:r>
             <w:r>
               <w:rPr>
@@ -1928,7 +1928,7 @@
               <w:lang w:eastAsia="da-DK"/>
             </w:rPr>
           </w:pPr>
-          <w:hyperlink w:anchor="_Toc370196523" w:history="1">
+          <w:hyperlink w:anchor="_Toc370297972" w:history="1">
             <w:r>
               <w:rPr>
                 <w:rStyle w:val="Hyperlink"/>
@@ -1972,7 +1972,7 @@
                 <w:noProof/>
                 <w:webHidden/>
               </w:rPr>
-              <w:instrText xml:space="preserve"> PAGEREF _Toc370196523 \h </w:instrText>
+              <w:instrText xml:space="preserve"> PAGEREF _Toc370297972 \h </w:instrText>
             </w:r>
             <w:r>
               <w:rPr>
@@ -1992,7 +1992,7 @@
                 <w:noProof/>
                 <w:webHidden/>
               </w:rPr>
-              <w:t>21</w:t>
+              <w:t>22</w:t>
             </w:r>
             <w:r>
               <w:rPr>
@@ -2016,7 +2016,7 @@
               <w:lang w:eastAsia="da-DK"/>
             </w:rPr>
           </w:pPr>
-          <w:hyperlink w:anchor="_Toc370196524" w:history="1">
+          <w:hyperlink w:anchor="_Toc370297973" w:history="1">
             <w:r>
               <w:rPr>
                 <w:rStyle w:val="Hyperlink"/>
@@ -2060,7 +2060,7 @@
                 <w:noProof/>
                 <w:webHidden/>
               </w:rPr>
-              <w:instrText xml:space="preserve"> PAGEREF _Toc370196524 \h </w:instrText>
+              <w:instrText xml:space="preserve"> PAGEREF _Toc370297973 \h </w:instrText>
             </w:r>
             <w:r>
               <w:rPr>
@@ -2104,7 +2104,7 @@
               <w:lang w:eastAsia="da-DK"/>
             </w:rPr>
           </w:pPr>
-          <w:hyperlink w:anchor="_Toc370196525" w:history="1">
+          <w:hyperlink w:anchor="_Toc370297974" w:history="1">
             <w:r>
               <w:rPr>
                 <w:rStyle w:val="Hyperlink"/>
@@ -2148,7 +2148,7 @@
                 <w:noProof/>
                 <w:webHidden/>
               </w:rPr>
-              <w:instrText xml:space="preserve"> PAGEREF _Toc370196525 \h </w:instrText>
+              <w:instrText xml:space="preserve"> PAGEREF _Toc370297974 \h </w:instrText>
             </w:r>
             <w:r>
               <w:rPr>
@@ -2192,7 +2192,7 @@
               <w:lang w:eastAsia="da-DK"/>
             </w:rPr>
           </w:pPr>
-          <w:hyperlink w:anchor="_Toc370196526" w:history="1">
+          <w:hyperlink w:anchor="_Toc370297975" w:history="1">
             <w:r>
               <w:rPr>
                 <w:rStyle w:val="Hyperlink"/>
@@ -2236,7 +2236,7 @@
                 <w:noProof/>
                 <w:webHidden/>
               </w:rPr>
-              <w:instrText xml:space="preserve"> PAGEREF _Toc370196526 \h </w:instrText>
+              <w:instrText xml:space="preserve"> PAGEREF _Toc370297975 \h </w:instrText>
             </w:r>
             <w:r>
               <w:rPr>
@@ -2280,7 +2280,7 @@
               <w:lang w:eastAsia="da-DK"/>
             </w:rPr>
           </w:pPr>
-          <w:hyperlink w:anchor="_Toc370196527" w:history="1">
+          <w:hyperlink w:anchor="_Toc370297976" w:history="1">
             <w:r>
               <w:rPr>
                 <w:rStyle w:val="Hyperlink"/>
@@ -2324,7 +2324,7 @@
                 <w:noProof/>
                 <w:webHidden/>
               </w:rPr>
-              <w:instrText xml:space="preserve"> PAGEREF _Toc370196527 \h </w:instrText>
+              <w:instrText xml:space="preserve"> PAGEREF _Toc370297976 \h </w:instrText>
             </w:r>
             <w:r>
               <w:rPr>
@@ -2368,7 +2368,7 @@
               <w:lang w:eastAsia="da-DK"/>
             </w:rPr>
           </w:pPr>
-          <w:hyperlink w:anchor="_Toc370196528" w:history="1">
+          <w:hyperlink w:anchor="_Toc370297977" w:history="1">
             <w:r>
               <w:rPr>
                 <w:rStyle w:val="Hyperlink"/>
@@ -2412,7 +2412,7 @@
                 <w:noProof/>
                 <w:webHidden/>
               </w:rPr>
-              <w:instrText xml:space="preserve"> PAGEREF _Toc370196528 \h </w:instrText>
+              <w:instrText xml:space="preserve"> PAGEREF _Toc370297977 \h </w:instrText>
             </w:r>
             <w:r>
               <w:rPr>
@@ -2456,7 +2456,7 @@
               <w:lang w:eastAsia="da-DK"/>
             </w:rPr>
           </w:pPr>
-          <w:hyperlink w:anchor="_Toc370196529" w:history="1">
+          <w:hyperlink w:anchor="_Toc370297978" w:history="1">
             <w:r>
               <w:rPr>
                 <w:rStyle w:val="Hyperlink"/>
@@ -2500,7 +2500,7 @@
                 <w:noProof/>
                 <w:webHidden/>
               </w:rPr>
-              <w:instrText xml:space="preserve"> PAGEREF _Toc370196529 \h </w:instrText>
+              <w:instrText xml:space="preserve"> PAGEREF _Toc370297978 \h </w:instrText>
             </w:r>
             <w:r>
               <w:rPr>
@@ -2544,7 +2544,7 @@
               <w:lang w:eastAsia="da-DK"/>
             </w:rPr>
           </w:pPr>
-          <w:hyperlink w:anchor="_Toc370196530" w:history="1">
+          <w:hyperlink w:anchor="_Toc370297979" w:history="1">
             <w:r>
               <w:rPr>
                 <w:rStyle w:val="Hyperlink"/>
@@ -2588,7 +2588,7 @@
                 <w:noProof/>
                 <w:webHidden/>
               </w:rPr>
-              <w:instrText xml:space="preserve"> PAGEREF _Toc370196530 \h </w:instrText>
+              <w:instrText xml:space="preserve"> PAGEREF _Toc370297979 \h </w:instrText>
             </w:r>
             <w:r>
               <w:rPr>
@@ -2632,7 +2632,7 @@
               <w:lang w:eastAsia="da-DK"/>
             </w:rPr>
           </w:pPr>
-          <w:hyperlink w:anchor="_Toc370196531" w:history="1">
+          <w:hyperlink w:anchor="_Toc370297980" w:history="1">
             <w:r>
               <w:rPr>
                 <w:rStyle w:val="Hyperlink"/>
@@ -2676,7 +2676,7 @@
                 <w:noProof/>
                 <w:webHidden/>
               </w:rPr>
-              <w:instrText xml:space="preserve"> PAGEREF _Toc370196531 \h </w:instrText>
+              <w:instrText xml:space="preserve"> PAGEREF _Toc370297980 \h </w:instrText>
             </w:r>
             <w:r>
               <w:rPr>
@@ -2720,7 +2720,7 @@
               <w:lang w:eastAsia="da-DK"/>
             </w:rPr>
           </w:pPr>
-          <w:hyperlink w:anchor="_Toc370196532" w:history="1">
+          <w:hyperlink w:anchor="_Toc370297981" w:history="1">
             <w:r>
               <w:rPr>
                 <w:rStyle w:val="Hyperlink"/>
@@ -2764,7 +2764,7 @@
                 <w:noProof/>
                 <w:webHidden/>
               </w:rPr>
-              <w:instrText xml:space="preserve"> PAGEREF _Toc370196532 \h </w:instrText>
+              <w:instrText xml:space="preserve"> PAGEREF _Toc370297981 \h </w:instrText>
             </w:r>
             <w:r>
               <w:rPr>
@@ -2808,7 +2808,7 @@
               <w:lang w:eastAsia="da-DK"/>
             </w:rPr>
           </w:pPr>
-          <w:hyperlink w:anchor="_Toc370196533" w:history="1">
+          <w:hyperlink w:anchor="_Toc370297982" w:history="1">
             <w:r>
               <w:rPr>
                 <w:rStyle w:val="Hyperlink"/>
@@ -2852,7 +2852,7 @@
                 <w:noProof/>
                 <w:webHidden/>
               </w:rPr>
-              <w:instrText xml:space="preserve"> PAGEREF _Toc370196533 \h </w:instrText>
+              <w:instrText xml:space="preserve"> PAGEREF _Toc370297982 \h </w:instrText>
             </w:r>
             <w:r>
               <w:rPr>
@@ -2872,7 +2872,7 @@
                 <w:noProof/>
                 <w:webHidden/>
               </w:rPr>
-              <w:t>26</w:t>
+              <w:t>27</w:t>
             </w:r>
             <w:r>
               <w:rPr>
@@ -2896,7 +2896,7 @@
               <w:lang w:eastAsia="da-DK"/>
             </w:rPr>
           </w:pPr>
-          <w:hyperlink w:anchor="_Toc370196534" w:history="1">
+          <w:hyperlink w:anchor="_Toc370297983" w:history="1">
             <w:r>
               <w:rPr>
                 <w:rStyle w:val="Hyperlink"/>
@@ -2919,7 +2919,7 @@
                 <w:noProof/>
                 <w:lang w:val="en-GB"/>
               </w:rPr>
-              <w:t>Biggest Wholesaler profit margin product (one unit purchased)</w:t>
+              <w:t>Biggest Web-shop profit margin product (no individual discount)</w:t>
             </w:r>
             <w:r>
               <w:rPr>
@@ -2940,7 +2940,7 @@
                 <w:noProof/>
                 <w:webHidden/>
               </w:rPr>
-              <w:instrText xml:space="preserve"> PAGEREF _Toc370196534 \h </w:instrText>
+              <w:instrText xml:space="preserve"> PAGEREF _Toc370297983 \h </w:instrText>
             </w:r>
             <w:r>
               <w:rPr>
@@ -2960,7 +2960,95 @@
                 <w:noProof/>
                 <w:webHidden/>
               </w:rPr>
-              <w:t>26</w:t>
+              <w:t>27</w:t>
+            </w:r>
+            <w:r>
+              <w:rPr>
+                <w:noProof/>
+                <w:webHidden/>
+              </w:rPr>
+              <w:fldChar w:fldCharType="end"/>
+            </w:r>
+          </w:hyperlink>
+        </w:p>
+        <w:p>
+          <w:pPr>
+            <w:pStyle w:val="Indholdsfortegnelse3"/>
+            <w:tabs>
+              <w:tab w:val="left" w:pos="1320"/>
+              <w:tab w:val="right" w:leader="dot" w:pos="9628"/>
+            </w:tabs>
+            <w:rPr>
+              <w:rFonts w:eastAsiaTheme="minorEastAsia"/>
+              <w:noProof/>
+              <w:lang w:eastAsia="da-DK"/>
+            </w:rPr>
+          </w:pPr>
+          <w:hyperlink w:anchor="_Toc370297984" w:history="1">
+            <w:r>
+              <w:rPr>
+                <w:rStyle w:val="Hyperlink"/>
+                <w:noProof/>
+                <w:lang w:val="en-GB"/>
+              </w:rPr>
+              <w:t>5.5.1</w:t>
+            </w:r>
+            <w:r>
+              <w:rPr>
+                <w:rFonts w:eastAsiaTheme="minorEastAsia"/>
+                <w:noProof/>
+                <w:lang w:eastAsia="da-DK"/>
+              </w:rPr>
+              <w:tab/>
+            </w:r>
+            <w:r>
+              <w:rPr>
+                <w:rStyle w:val="Hyperlink"/>
+                <w:noProof/>
+                <w:lang w:val="en-GB"/>
+              </w:rPr>
+              <w:t>Example result</w:t>
+            </w:r>
+            <w:r>
+              <w:rPr>
+                <w:noProof/>
+                <w:webHidden/>
+              </w:rPr>
+              <w:tab/>
+            </w:r>
+            <w:r>
+              <w:rPr>
+                <w:noProof/>
+                <w:webHidden/>
+              </w:rPr>
+              <w:fldChar w:fldCharType="begin"/>
+            </w:r>
+            <w:r>
+              <w:rPr>
+                <w:noProof/>
+                <w:webHidden/>
+              </w:rPr>
+              <w:instrText xml:space="preserve"> PAGEREF _Toc370297984 \h </w:instrText>
+            </w:r>
+            <w:r>
+              <w:rPr>
+                <w:noProof/>
+                <w:webHidden/>
+              </w:rPr>
+            </w:r>
+            <w:r>
+              <w:rPr>
+                <w:noProof/>
+                <w:webHidden/>
+              </w:rPr>
+              <w:fldChar w:fldCharType="separate"/>
+            </w:r>
+            <w:r>
+              <w:rPr>
+                <w:noProof/>
+                <w:webHidden/>
+              </w:rPr>
+              <w:t>27</w:t>
             </w:r>
             <w:r>
               <w:rPr>
@@ -2984,7 +3072,7 @@
               <w:lang w:eastAsia="da-DK"/>
             </w:rPr>
           </w:pPr>
-          <w:hyperlink w:anchor="_Toc370196535" w:history="1">
+          <w:hyperlink w:anchor="_Toc370297985" w:history="1">
             <w:r>
               <w:rPr>
                 <w:rStyle w:val="Hyperlink"/>
@@ -3007,7 +3095,7 @@
                 <w:noProof/>
                 <w:lang w:val="en-GB"/>
               </w:rPr>
-              <w:t>Biggest Web-shop profit margin product (no individual discount)</w:t>
+              <w:t>Invoice view</w:t>
             </w:r>
             <w:r>
               <w:rPr>
@@ -3028,7 +3116,7 @@
                 <w:noProof/>
                 <w:webHidden/>
               </w:rPr>
-              <w:instrText xml:space="preserve"> PAGEREF _Toc370196535 \h </w:instrText>
+              <w:instrText xml:space="preserve"> PAGEREF _Toc370297985 \h </w:instrText>
             </w:r>
             <w:r>
               <w:rPr>
@@ -3048,7 +3136,7 @@
                 <w:noProof/>
                 <w:webHidden/>
               </w:rPr>
-              <w:t>26</w:t>
+              <w:t>27</w:t>
             </w:r>
             <w:r>
               <w:rPr>
@@ -3061,9 +3149,9 @@
         </w:p>
         <w:p>
           <w:pPr>
-            <w:pStyle w:val="Indholdsfortegnelse3"/>
+            <w:pStyle w:val="Indholdsfortegnelse1"/>
             <w:tabs>
-              <w:tab w:val="left" w:pos="1320"/>
+              <w:tab w:val="left" w:pos="440"/>
               <w:tab w:val="right" w:leader="dot" w:pos="9628"/>
             </w:tabs>
             <w:rPr>
@@ -3072,14 +3160,14 @@
               <w:lang w:eastAsia="da-DK"/>
             </w:rPr>
           </w:pPr>
-          <w:hyperlink w:anchor="_Toc370196536" w:history="1">
+          <w:hyperlink w:anchor="_Toc370297986" w:history="1">
             <w:r>
               <w:rPr>
                 <w:rStyle w:val="Hyperlink"/>
                 <w:noProof/>
                 <w:lang w:val="en-GB"/>
               </w:rPr>
-              <w:t>5.6.1</w:t>
+              <w:t>6</w:t>
             </w:r>
             <w:r>
               <w:rPr>
@@ -3095,7 +3183,7 @@
                 <w:noProof/>
                 <w:lang w:val="en-GB"/>
               </w:rPr>
-              <w:t>Example result</w:t>
+              <w:t>Performance and indexes</w:t>
             </w:r>
             <w:r>
               <w:rPr>
@@ -3116,7 +3204,7 @@
                 <w:noProof/>
                 <w:webHidden/>
               </w:rPr>
-              <w:instrText xml:space="preserve"> PAGEREF _Toc370196536 \h </w:instrText>
+              <w:instrText xml:space="preserve"> PAGEREF _Toc370297986 \h </w:instrText>
             </w:r>
             <w:r>
               <w:rPr>
@@ -3136,7 +3224,271 @@
                 <w:noProof/>
                 <w:webHidden/>
               </w:rPr>
-              <w:t>27</w:t>
+              <w:t>28</w:t>
+            </w:r>
+            <w:r>
+              <w:rPr>
+                <w:noProof/>
+                <w:webHidden/>
+              </w:rPr>
+              <w:fldChar w:fldCharType="end"/>
+            </w:r>
+          </w:hyperlink>
+        </w:p>
+        <w:p>
+          <w:pPr>
+            <w:pStyle w:val="Indholdsfortegnelse1"/>
+            <w:tabs>
+              <w:tab w:val="left" w:pos="440"/>
+              <w:tab w:val="right" w:leader="dot" w:pos="9628"/>
+            </w:tabs>
+            <w:rPr>
+              <w:rFonts w:eastAsiaTheme="minorEastAsia"/>
+              <w:noProof/>
+              <w:lang w:eastAsia="da-DK"/>
+            </w:rPr>
+          </w:pPr>
+          <w:hyperlink w:anchor="_Toc370297987" w:history="1">
+            <w:r>
+              <w:rPr>
+                <w:rStyle w:val="Hyperlink"/>
+                <w:noProof/>
+                <w:lang w:val="en-GB"/>
+              </w:rPr>
+              <w:t>7</w:t>
+            </w:r>
+            <w:r>
+              <w:rPr>
+                <w:rFonts w:eastAsiaTheme="minorEastAsia"/>
+                <w:noProof/>
+                <w:lang w:eastAsia="da-DK"/>
+              </w:rPr>
+              <w:tab/>
+            </w:r>
+            <w:r>
+              <w:rPr>
+                <w:rStyle w:val="Hyperlink"/>
+                <w:noProof/>
+                <w:lang w:val="en-GB"/>
+              </w:rPr>
+              <w:t>Transactions</w:t>
+            </w:r>
+            <w:r>
+              <w:rPr>
+                <w:noProof/>
+                <w:webHidden/>
+              </w:rPr>
+              <w:tab/>
+            </w:r>
+            <w:r>
+              <w:rPr>
+                <w:noProof/>
+                <w:webHidden/>
+              </w:rPr>
+              <w:fldChar w:fldCharType="begin"/>
+            </w:r>
+            <w:r>
+              <w:rPr>
+                <w:noProof/>
+                <w:webHidden/>
+              </w:rPr>
+              <w:instrText xml:space="preserve"> PAGEREF _Toc370297987 \h </w:instrText>
+            </w:r>
+            <w:r>
+              <w:rPr>
+                <w:noProof/>
+                <w:webHidden/>
+              </w:rPr>
+            </w:r>
+            <w:r>
+              <w:rPr>
+                <w:noProof/>
+                <w:webHidden/>
+              </w:rPr>
+              <w:fldChar w:fldCharType="separate"/>
+            </w:r>
+            <w:r>
+              <w:rPr>
+                <w:noProof/>
+                <w:webHidden/>
+              </w:rPr>
+              <w:t>29</w:t>
+            </w:r>
+            <w:r>
+              <w:rPr>
+                <w:noProof/>
+                <w:webHidden/>
+              </w:rPr>
+              <w:fldChar w:fldCharType="end"/>
+            </w:r>
+          </w:hyperlink>
+        </w:p>
+        <w:p>
+          <w:pPr>
+            <w:pStyle w:val="Indholdsfortegnelse1"/>
+            <w:tabs>
+              <w:tab w:val="left" w:pos="440"/>
+              <w:tab w:val="right" w:leader="dot" w:pos="9628"/>
+            </w:tabs>
+            <w:rPr>
+              <w:rFonts w:eastAsiaTheme="minorEastAsia"/>
+              <w:noProof/>
+              <w:lang w:eastAsia="da-DK"/>
+            </w:rPr>
+          </w:pPr>
+          <w:hyperlink w:anchor="_Toc370297988" w:history="1">
+            <w:r>
+              <w:rPr>
+                <w:rStyle w:val="Hyperlink"/>
+                <w:noProof/>
+                <w:lang w:val="en-GB"/>
+              </w:rPr>
+              <w:t>8</w:t>
+            </w:r>
+            <w:r>
+              <w:rPr>
+                <w:rFonts w:eastAsiaTheme="minorEastAsia"/>
+                <w:noProof/>
+                <w:lang w:eastAsia="da-DK"/>
+              </w:rPr>
+              <w:tab/>
+            </w:r>
+            <w:r>
+              <w:rPr>
+                <w:rStyle w:val="Hyperlink"/>
+                <w:noProof/>
+                <w:lang w:val="en-GB"/>
+              </w:rPr>
+              <w:t>Conclusion</w:t>
+            </w:r>
+            <w:r>
+              <w:rPr>
+                <w:noProof/>
+                <w:webHidden/>
+              </w:rPr>
+              <w:tab/>
+            </w:r>
+            <w:r>
+              <w:rPr>
+                <w:noProof/>
+                <w:webHidden/>
+              </w:rPr>
+              <w:fldChar w:fldCharType="begin"/>
+            </w:r>
+            <w:r>
+              <w:rPr>
+                <w:noProof/>
+                <w:webHidden/>
+              </w:rPr>
+              <w:instrText xml:space="preserve"> PAGEREF _Toc370297988 \h </w:instrText>
+            </w:r>
+            <w:r>
+              <w:rPr>
+                <w:noProof/>
+                <w:webHidden/>
+              </w:rPr>
+            </w:r>
+            <w:r>
+              <w:rPr>
+                <w:noProof/>
+                <w:webHidden/>
+              </w:rPr>
+              <w:fldChar w:fldCharType="separate"/>
+            </w:r>
+            <w:r>
+              <w:rPr>
+                <w:noProof/>
+                <w:webHidden/>
+              </w:rPr>
+              <w:t>30</w:t>
+            </w:r>
+            <w:r>
+              <w:rPr>
+                <w:noProof/>
+                <w:webHidden/>
+              </w:rPr>
+              <w:fldChar w:fldCharType="end"/>
+            </w:r>
+          </w:hyperlink>
+        </w:p>
+        <w:p>
+          <w:pPr>
+            <w:pStyle w:val="Indholdsfortegnelse1"/>
+            <w:tabs>
+              <w:tab w:val="left" w:pos="440"/>
+              <w:tab w:val="right" w:leader="dot" w:pos="9628"/>
+            </w:tabs>
+            <w:rPr>
+              <w:rFonts w:eastAsiaTheme="minorEastAsia"/>
+              <w:noProof/>
+              <w:lang w:eastAsia="da-DK"/>
+            </w:rPr>
+          </w:pPr>
+          <w:hyperlink w:anchor="_Toc370297989" w:history="1">
+            <w:r>
+              <w:rPr>
+                <w:rStyle w:val="Hyperlink"/>
+                <w:noProof/>
+                <w:lang w:val="en-GB"/>
+              </w:rPr>
+              <w:t>9</w:t>
+            </w:r>
+            <w:r>
+              <w:rPr>
+                <w:rFonts w:eastAsiaTheme="minorEastAsia"/>
+                <w:noProof/>
+                <w:lang w:eastAsia="da-DK"/>
+              </w:rPr>
+              <w:tab/>
+            </w:r>
+            <w:r>
+              <w:rPr>
+                <w:rStyle w:val="Hyperlink"/>
+                <w:noProof/>
+                <w:lang w:val="en-GB"/>
+              </w:rPr>
+              <w:t>Appendix</w:t>
+            </w:r>
+            <w:r>
+              <w:rPr>
+                <w:noProof/>
+                <w:webHidden/>
+              </w:rPr>
+              <w:tab/>
+            </w:r>
+            <w:r>
+              <w:rPr>
+                <w:noProof/>
+                <w:webHidden/>
+              </w:rPr>
+              <w:fldChar w:fldCharType="begin"/>
+            </w:r>
+            <w:r>
+              <w:rPr>
+                <w:noProof/>
+                <w:webHidden/>
+              </w:rPr>
+              <w:instrText xml:space="preserve"> PAGEREF _Toc370297989 \h </w:instrText>
+            </w:r>
+            <w:r>
+              <w:rPr>
+                <w:noProof/>
+                <w:webHidden/>
+              </w:rPr>
+            </w:r>
+            <w:r>
+              <w:rPr>
+                <w:noProof/>
+                <w:webHidden/>
+              </w:rPr>
+              <w:fldChar w:fldCharType="separate"/>
+            </w:r>
+            <w:r>
+              <w:rPr>
+                <w:noProof/>
+                <w:webHidden/>
+              </w:rPr>
+              <w:t>31</w:t>
             </w:r>
             <w:r>
               <w:rPr>
@@ -3160,14 +3512,14 @@
               <w:lang w:eastAsia="da-DK"/>
             </w:rPr>
           </w:pPr>
-          <w:hyperlink w:anchor="_Toc370196537" w:history="1">
+          <w:hyperlink w:anchor="_Toc370297990" w:history="1">
             <w:r>
               <w:rPr>
                 <w:rStyle w:val="Hyperlink"/>
                 <w:noProof/>
                 <w:lang w:val="en-GB"/>
               </w:rPr>
-              <w:t>5.7</w:t>
+              <w:t>9.1</w:t>
             </w:r>
             <w:r>
               <w:rPr>
@@ -3183,7 +3535,7 @@
                 <w:noProof/>
                 <w:lang w:val="en-GB"/>
               </w:rPr>
-              <w:t>Products not sold for over 1 month</w:t>
+              <w:t>Files</w:t>
             </w:r>
             <w:r>
               <w:rPr>
@@ -3204,7 +3556,7 @@
                 <w:noProof/>
                 <w:webHidden/>
               </w:rPr>
-              <w:instrText xml:space="preserve"> PAGEREF _Toc370196537 \h </w:instrText>
+              <w:instrText xml:space="preserve"> PAGEREF _Toc370297990 \h </w:instrText>
             </w:r>
             <w:r>
               <w:rPr>
@@ -3224,7 +3576,7 @@
                 <w:noProof/>
                 <w:webHidden/>
               </w:rPr>
-              <w:t>27</w:t>
+              <w:t>31</w:t>
             </w:r>
             <w:r>
               <w:rPr>
@@ -3248,14 +3600,14 @@
               <w:lang w:eastAsia="da-DK"/>
             </w:rPr>
           </w:pPr>
-          <w:hyperlink w:anchor="_Toc370196538" w:history="1">
+          <w:hyperlink w:anchor="_Toc370297991" w:history="1">
             <w:r>
               <w:rPr>
                 <w:rStyle w:val="Hyperlink"/>
                 <w:noProof/>
                 <w:lang w:val="en-GB"/>
               </w:rPr>
-              <w:t>5.8</w:t>
+              <w:t>9.2</w:t>
             </w:r>
             <w:r>
               <w:rPr>
@@ -3271,7 +3623,7 @@
                 <w:noProof/>
                 <w:lang w:val="en-GB"/>
               </w:rPr>
-              <w:t>Wholesaler profit</w:t>
+              <w:t>Large database installation manual</w:t>
             </w:r>
             <w:r>
               <w:rPr>
@@ -3292,7 +3644,7 @@
                 <w:noProof/>
                 <w:webHidden/>
               </w:rPr>
-              <w:instrText xml:space="preserve"> PAGEREF _Toc370196538 \h </w:instrText>
+              <w:instrText xml:space="preserve"> PAGEREF _Toc370297991 \h </w:instrText>
             </w:r>
             <w:r>
               <w:rPr>
@@ -3312,7 +3664,7 @@
                 <w:noProof/>
                 <w:webHidden/>
               </w:rPr>
-              <w:t>27</w:t>
+              <w:t>31</w:t>
             </w:r>
             <w:r>
               <w:rPr>
@@ -3336,14 +3688,14 @@
               <w:lang w:eastAsia="da-DK"/>
             </w:rPr>
           </w:pPr>
-          <w:hyperlink w:anchor="_Toc370196539" w:history="1">
+          <w:hyperlink w:anchor="_Toc370297992" w:history="1">
             <w:r>
               <w:rPr>
                 <w:rStyle w:val="Hyperlink"/>
                 <w:noProof/>
                 <w:lang w:val="en-GB"/>
               </w:rPr>
-              <w:t>5.9</w:t>
+              <w:t>9.3</w:t>
             </w:r>
             <w:r>
               <w:rPr>
@@ -3359,7 +3711,7 @@
                 <w:noProof/>
                 <w:lang w:val="en-GB"/>
               </w:rPr>
-              <w:t>Invoice view</w:t>
+              <w:t>Tool</w:t>
             </w:r>
             <w:r>
               <w:rPr>
@@ -3380,7 +3732,7 @@
                 <w:noProof/>
                 <w:webHidden/>
               </w:rPr>
-              <w:instrText xml:space="preserve"> PAGEREF _Toc370196539 \h </w:instrText>
+              <w:instrText xml:space="preserve"> PAGEREF _Toc370297992 \h </w:instrText>
             </w:r>
             <w:r>
               <w:rPr>
@@ -3400,359 +3752,7 @@
                 <w:noProof/>
                 <w:webHidden/>
               </w:rPr>
-              <w:t>27</w:t>
-            </w:r>
-            <w:r>
-              <w:rPr>
-                <w:noProof/>
-                <w:webHidden/>
-              </w:rPr>
-              <w:fldChar w:fldCharType="end"/>
-            </w:r>
-          </w:hyperlink>
-        </w:p>
-        <w:p>
-          <w:pPr>
-            <w:pStyle w:val="Indholdsfortegnelse1"/>
-            <w:tabs>
-              <w:tab w:val="left" w:pos="440"/>
-              <w:tab w:val="right" w:leader="dot" w:pos="9628"/>
-            </w:tabs>
-            <w:rPr>
-              <w:rFonts w:eastAsiaTheme="minorEastAsia"/>
-              <w:noProof/>
-              <w:lang w:eastAsia="da-DK"/>
-            </w:rPr>
-          </w:pPr>
-          <w:hyperlink w:anchor="_Toc370196540" w:history="1">
-            <w:r>
-              <w:rPr>
-                <w:rStyle w:val="Hyperlink"/>
-                <w:noProof/>
-                <w:lang w:val="en-GB"/>
-              </w:rPr>
-              <w:t>6</w:t>
-            </w:r>
-            <w:r>
-              <w:rPr>
-                <w:rFonts w:eastAsiaTheme="minorEastAsia"/>
-                <w:noProof/>
-                <w:lang w:eastAsia="da-DK"/>
-              </w:rPr>
-              <w:tab/>
-            </w:r>
-            <w:r>
-              <w:rPr>
-                <w:rStyle w:val="Hyperlink"/>
-                <w:noProof/>
-                <w:lang w:val="en-GB"/>
-              </w:rPr>
-              <w:t>Performance and indexes</w:t>
-            </w:r>
-            <w:r>
-              <w:rPr>
-                <w:noProof/>
-                <w:webHidden/>
-              </w:rPr>
-              <w:tab/>
-            </w:r>
-            <w:r>
-              <w:rPr>
-                <w:noProof/>
-                <w:webHidden/>
-              </w:rPr>
-              <w:fldChar w:fldCharType="begin"/>
-            </w:r>
-            <w:r>
-              <w:rPr>
-                <w:noProof/>
-                <w:webHidden/>
-              </w:rPr>
-              <w:instrText xml:space="preserve"> PAGEREF _Toc370196540 \h </w:instrText>
-            </w:r>
-            <w:r>
-              <w:rPr>
-                <w:noProof/>
-                <w:webHidden/>
-              </w:rPr>
-            </w:r>
-            <w:r>
-              <w:rPr>
-                <w:noProof/>
-                <w:webHidden/>
-              </w:rPr>
-              <w:fldChar w:fldCharType="separate"/>
-            </w:r>
-            <w:r>
-              <w:rPr>
-                <w:noProof/>
-                <w:webHidden/>
-              </w:rPr>
-              <w:t>27</w:t>
-            </w:r>
-            <w:r>
-              <w:rPr>
-                <w:noProof/>
-                <w:webHidden/>
-              </w:rPr>
-              <w:fldChar w:fldCharType="end"/>
-            </w:r>
-          </w:hyperlink>
-        </w:p>
-        <w:p>
-          <w:pPr>
-            <w:pStyle w:val="Indholdsfortegnelse1"/>
-            <w:tabs>
-              <w:tab w:val="left" w:pos="440"/>
-              <w:tab w:val="right" w:leader="dot" w:pos="9628"/>
-            </w:tabs>
-            <w:rPr>
-              <w:rFonts w:eastAsiaTheme="minorEastAsia"/>
-              <w:noProof/>
-              <w:lang w:eastAsia="da-DK"/>
-            </w:rPr>
-          </w:pPr>
-          <w:hyperlink w:anchor="_Toc370196541" w:history="1">
-            <w:r>
-              <w:rPr>
-                <w:rStyle w:val="Hyperlink"/>
-                <w:noProof/>
-                <w:lang w:val="en-GB"/>
-              </w:rPr>
-              <w:t>7</w:t>
-            </w:r>
-            <w:r>
-              <w:rPr>
-                <w:rFonts w:eastAsiaTheme="minorEastAsia"/>
-                <w:noProof/>
-                <w:lang w:eastAsia="da-DK"/>
-              </w:rPr>
-              <w:tab/>
-            </w:r>
-            <w:r>
-              <w:rPr>
-                <w:rStyle w:val="Hyperlink"/>
-                <w:noProof/>
-                <w:lang w:val="en-GB"/>
-              </w:rPr>
-              <w:t>Transactions</w:t>
-            </w:r>
-            <w:r>
-              <w:rPr>
-                <w:noProof/>
-                <w:webHidden/>
-              </w:rPr>
-              <w:tab/>
-            </w:r>
-            <w:r>
-              <w:rPr>
-                <w:noProof/>
-                <w:webHidden/>
-              </w:rPr>
-              <w:fldChar w:fldCharType="begin"/>
-            </w:r>
-            <w:r>
-              <w:rPr>
-                <w:noProof/>
-                <w:webHidden/>
-              </w:rPr>
-              <w:instrText xml:space="preserve"> PAGEREF _Toc370196541 \h </w:instrText>
-            </w:r>
-            <w:r>
-              <w:rPr>
-                <w:noProof/>
-                <w:webHidden/>
-              </w:rPr>
-            </w:r>
-            <w:r>
-              <w:rPr>
-                <w:noProof/>
-                <w:webHidden/>
-              </w:rPr>
-              <w:fldChar w:fldCharType="separate"/>
-            </w:r>
-            <w:r>
-              <w:rPr>
-                <w:noProof/>
-                <w:webHidden/>
-              </w:rPr>
-              <w:t>29</w:t>
-            </w:r>
-            <w:r>
-              <w:rPr>
-                <w:noProof/>
-                <w:webHidden/>
-              </w:rPr>
-              <w:fldChar w:fldCharType="end"/>
-            </w:r>
-          </w:hyperlink>
-        </w:p>
-        <w:p>
-          <w:pPr>
-            <w:pStyle w:val="Indholdsfortegnelse1"/>
-            <w:tabs>
-              <w:tab w:val="left" w:pos="440"/>
-              <w:tab w:val="right" w:leader="dot" w:pos="9628"/>
-            </w:tabs>
-            <w:rPr>
-              <w:rFonts w:eastAsiaTheme="minorEastAsia"/>
-              <w:noProof/>
-              <w:lang w:eastAsia="da-DK"/>
-            </w:rPr>
-          </w:pPr>
-          <w:hyperlink w:anchor="_Toc370196542" w:history="1">
-            <w:r>
-              <w:rPr>
-                <w:rStyle w:val="Hyperlink"/>
-                <w:noProof/>
-                <w:lang w:val="en-GB"/>
-              </w:rPr>
-              <w:t>8</w:t>
-            </w:r>
-            <w:r>
-              <w:rPr>
-                <w:rFonts w:eastAsiaTheme="minorEastAsia"/>
-                <w:noProof/>
-                <w:lang w:eastAsia="da-DK"/>
-              </w:rPr>
-              <w:tab/>
-            </w:r>
-            <w:r>
-              <w:rPr>
-                <w:rStyle w:val="Hyperlink"/>
-                <w:noProof/>
-                <w:lang w:val="en-GB"/>
-              </w:rPr>
-              <w:t>Conclusion</w:t>
-            </w:r>
-            <w:r>
-              <w:rPr>
-                <w:noProof/>
-                <w:webHidden/>
-              </w:rPr>
-              <w:tab/>
-            </w:r>
-            <w:r>
-              <w:rPr>
-                <w:noProof/>
-                <w:webHidden/>
-              </w:rPr>
-              <w:fldChar w:fldCharType="begin"/>
-            </w:r>
-            <w:r>
-              <w:rPr>
-                <w:noProof/>
-                <w:webHidden/>
-              </w:rPr>
-              <w:instrText xml:space="preserve"> PAGEREF _Toc370196542 \h </w:instrText>
-            </w:r>
-            <w:r>
-              <w:rPr>
-                <w:noProof/>
-                <w:webHidden/>
-              </w:rPr>
-            </w:r>
-            <w:r>
-              <w:rPr>
-                <w:noProof/>
-                <w:webHidden/>
-              </w:rPr>
-              <w:fldChar w:fldCharType="separate"/>
-            </w:r>
-            <w:r>
-              <w:rPr>
-                <w:noProof/>
-                <w:webHidden/>
-              </w:rPr>
-              <w:t>29</w:t>
-            </w:r>
-            <w:r>
-              <w:rPr>
-                <w:noProof/>
-                <w:webHidden/>
-              </w:rPr>
-              <w:fldChar w:fldCharType="end"/>
-            </w:r>
-          </w:hyperlink>
-        </w:p>
-        <w:p>
-          <w:pPr>
-            <w:pStyle w:val="Indholdsfortegnelse1"/>
-            <w:tabs>
-              <w:tab w:val="left" w:pos="440"/>
-              <w:tab w:val="right" w:leader="dot" w:pos="9628"/>
-            </w:tabs>
-            <w:rPr>
-              <w:rFonts w:eastAsiaTheme="minorEastAsia"/>
-              <w:noProof/>
-              <w:lang w:eastAsia="da-DK"/>
-            </w:rPr>
-          </w:pPr>
-          <w:hyperlink w:anchor="_Toc370196543" w:history="1">
-            <w:r>
-              <w:rPr>
-                <w:rStyle w:val="Hyperlink"/>
-                <w:noProof/>
-                <w:lang w:val="en-GB"/>
-              </w:rPr>
-              <w:t>9</w:t>
-            </w:r>
-            <w:r>
-              <w:rPr>
-                <w:rFonts w:eastAsiaTheme="minorEastAsia"/>
-                <w:noProof/>
-                <w:lang w:eastAsia="da-DK"/>
-              </w:rPr>
-              <w:tab/>
-            </w:r>
-            <w:r>
-              <w:rPr>
-                <w:rStyle w:val="Hyperlink"/>
-                <w:noProof/>
-                <w:lang w:val="en-GB"/>
-              </w:rPr>
-              <w:t>Appendix</w:t>
-            </w:r>
-            <w:r>
-              <w:rPr>
-                <w:noProof/>
-                <w:webHidden/>
-              </w:rPr>
-              <w:tab/>
-            </w:r>
-            <w:r>
-              <w:rPr>
-                <w:noProof/>
-                <w:webHidden/>
-              </w:rPr>
-              <w:fldChar w:fldCharType="begin"/>
-            </w:r>
-            <w:r>
-              <w:rPr>
-                <w:noProof/>
-                <w:webHidden/>
-              </w:rPr>
-              <w:instrText xml:space="preserve"> PAGEREF _Toc370196543 \h </w:instrText>
-            </w:r>
-            <w:r>
-              <w:rPr>
-                <w:noProof/>
-                <w:webHidden/>
-              </w:rPr>
-            </w:r>
-            <w:r>
-              <w:rPr>
-                <w:noProof/>
-                <w:webHidden/>
-              </w:rPr>
-              <w:fldChar w:fldCharType="separate"/>
-            </w:r>
-            <w:r>
-              <w:rPr>
-                <w:noProof/>
-                <w:webHidden/>
-              </w:rPr>
-              <w:t>30</w:t>
+              <w:t>32</w:t>
             </w:r>
             <w:r>
               <w:rPr>
@@ -3776,14 +3776,14 @@
               <w:lang w:eastAsia="da-DK"/>
             </w:rPr>
           </w:pPr>
-          <w:hyperlink w:anchor="_Toc370196544" w:history="1">
+          <w:hyperlink w:anchor="_Toc370297993" w:history="1">
             <w:r>
               <w:rPr>
                 <w:rStyle w:val="Hyperlink"/>
                 <w:noProof/>
                 <w:lang w:val="en-GB"/>
               </w:rPr>
-              <w:t>9.1</w:t>
+              <w:t>9.4</w:t>
             </w:r>
             <w:r>
               <w:rPr>
@@ -3799,7 +3799,7 @@
                 <w:noProof/>
                 <w:lang w:val="en-GB"/>
               </w:rPr>
-              <w:t>Files</w:t>
+              <w:t>Query plan example</w:t>
             </w:r>
             <w:r>
               <w:rPr>
@@ -3820,7 +3820,7 @@
                 <w:noProof/>
                 <w:webHidden/>
               </w:rPr>
-              <w:instrText xml:space="preserve"> PAGEREF _Toc370196544 \h </w:instrText>
+              <w:instrText xml:space="preserve"> PAGEREF _Toc370297993 \h </w:instrText>
             </w:r>
             <w:r>
               <w:rPr>
@@ -3840,183 +3840,7 @@
                 <w:noProof/>
                 <w:webHidden/>
               </w:rPr>
-              <w:t>30</w:t>
-            </w:r>
-            <w:r>
-              <w:rPr>
-                <w:noProof/>
-                <w:webHidden/>
-              </w:rPr>
-              <w:fldChar w:fldCharType="end"/>
-            </w:r>
-          </w:hyperlink>
-        </w:p>
-        <w:p>
-          <w:pPr>
-            <w:pStyle w:val="Indholdsfortegnelse2"/>
-            <w:tabs>
-              <w:tab w:val="left" w:pos="880"/>
-              <w:tab w:val="right" w:leader="dot" w:pos="9628"/>
-            </w:tabs>
-            <w:rPr>
-              <w:rFonts w:eastAsiaTheme="minorEastAsia"/>
-              <w:noProof/>
-              <w:lang w:eastAsia="da-DK"/>
-            </w:rPr>
-          </w:pPr>
-          <w:hyperlink w:anchor="_Toc370196545" w:history="1">
-            <w:r>
-              <w:rPr>
-                <w:rStyle w:val="Hyperlink"/>
-                <w:noProof/>
-                <w:lang w:val="en-GB"/>
-              </w:rPr>
-              <w:t>9.2</w:t>
-            </w:r>
-            <w:r>
-              <w:rPr>
-                <w:rFonts w:eastAsiaTheme="minorEastAsia"/>
-                <w:noProof/>
-                <w:lang w:eastAsia="da-DK"/>
-              </w:rPr>
-              <w:tab/>
-            </w:r>
-            <w:r>
-              <w:rPr>
-                <w:rStyle w:val="Hyperlink"/>
-                <w:noProof/>
-                <w:lang w:val="en-GB"/>
-              </w:rPr>
-              <w:t>Large database installation manual</w:t>
-            </w:r>
-            <w:r>
-              <w:rPr>
-                <w:noProof/>
-                <w:webHidden/>
-              </w:rPr>
-              <w:tab/>
-            </w:r>
-            <w:r>
-              <w:rPr>
-                <w:noProof/>
-                <w:webHidden/>
-              </w:rPr>
-              <w:fldChar w:fldCharType="begin"/>
-            </w:r>
-            <w:r>
-              <w:rPr>
-                <w:noProof/>
-                <w:webHidden/>
-              </w:rPr>
-              <w:instrText xml:space="preserve"> PAGEREF _Toc370196545 \h </w:instrText>
-            </w:r>
-            <w:r>
-              <w:rPr>
-                <w:noProof/>
-                <w:webHidden/>
-              </w:rPr>
-            </w:r>
-            <w:r>
-              <w:rPr>
-                <w:noProof/>
-                <w:webHidden/>
-              </w:rPr>
-              <w:fldChar w:fldCharType="separate"/>
-            </w:r>
-            <w:r>
-              <w:rPr>
-                <w:noProof/>
-                <w:webHidden/>
-              </w:rPr>
-              <w:t>30</w:t>
-            </w:r>
-            <w:r>
-              <w:rPr>
-                <w:noProof/>
-                <w:webHidden/>
-              </w:rPr>
-              <w:fldChar w:fldCharType="end"/>
-            </w:r>
-          </w:hyperlink>
-        </w:p>
-        <w:p>
-          <w:pPr>
-            <w:pStyle w:val="Indholdsfortegnelse2"/>
-            <w:tabs>
-              <w:tab w:val="left" w:pos="880"/>
-              <w:tab w:val="right" w:leader="dot" w:pos="9628"/>
-            </w:tabs>
-            <w:rPr>
-              <w:rFonts w:eastAsiaTheme="minorEastAsia"/>
-              <w:noProof/>
-              <w:lang w:eastAsia="da-DK"/>
-            </w:rPr>
-          </w:pPr>
-          <w:hyperlink w:anchor="_Toc370196546" w:history="1">
-            <w:r>
-              <w:rPr>
-                <w:rStyle w:val="Hyperlink"/>
-                <w:noProof/>
-                <w:lang w:val="en-GB"/>
-              </w:rPr>
-              <w:t>9.3</w:t>
-            </w:r>
-            <w:r>
-              <w:rPr>
-                <w:rFonts w:eastAsiaTheme="minorEastAsia"/>
-                <w:noProof/>
-                <w:lang w:eastAsia="da-DK"/>
-              </w:rPr>
-              <w:tab/>
-            </w:r>
-            <w:r>
-              <w:rPr>
-                <w:rStyle w:val="Hyperlink"/>
-                <w:noProof/>
-                <w:lang w:val="en-GB"/>
-              </w:rPr>
-              <w:t>Tool</w:t>
-            </w:r>
-            <w:r>
-              <w:rPr>
-                <w:noProof/>
-                <w:webHidden/>
-              </w:rPr>
-              <w:tab/>
-            </w:r>
-            <w:r>
-              <w:rPr>
-                <w:noProof/>
-                <w:webHidden/>
-              </w:rPr>
-              <w:fldChar w:fldCharType="begin"/>
-            </w:r>
-            <w:r>
-              <w:rPr>
-                <w:noProof/>
-                <w:webHidden/>
-              </w:rPr>
-              <w:instrText xml:space="preserve"> PAGEREF _Toc370196546 \h </w:instrText>
-            </w:r>
-            <w:r>
-              <w:rPr>
-                <w:noProof/>
-                <w:webHidden/>
-              </w:rPr>
-            </w:r>
-            <w:r>
-              <w:rPr>
-                <w:noProof/>
-                <w:webHidden/>
-              </w:rPr>
-              <w:fldChar w:fldCharType="separate"/>
-            </w:r>
-            <w:r>
-              <w:rPr>
-                <w:noProof/>
-                <w:webHidden/>
-              </w:rPr>
-              <w:t>31</w:t>
+              <w:t>33</w:t>
             </w:r>
             <w:r>
               <w:rPr>
@@ -4046,7 +3870,7 @@
       <w:pPr>
         <w:pStyle w:val="Overskrift1"/>
       </w:pPr>
-      <w:bookmarkStart w:id="0" w:name="_Toc370196502"/>
+      <w:bookmarkStart w:id="0" w:name="_Toc370297951"/>
       <w:proofErr w:type="spellStart"/>
       <w:r>
         <w:t>Introduction</w:t>
@@ -4177,12 +4001,11 @@
           <w:lang w:val="en-GB"/>
         </w:rPr>
       </w:pPr>
-      <w:bookmarkStart w:id="1" w:name="_Toc370196503"/>
-      <w:r>
-        <w:rPr>
-          <w:lang w:val="en-GB"/>
-        </w:rPr>
-        <w:lastRenderedPageBreak/>
+      <w:bookmarkStart w:id="1" w:name="_Toc370297952"/>
+      <w:r>
+        <w:rPr>
+          <w:lang w:val="en-GB"/>
+        </w:rPr>
         <w:t>Requirements</w:t>
       </w:r>
       <w:bookmarkEnd w:id="1"/>
@@ -4215,6 +4038,7 @@
         <w:rPr>
           <w:lang w:val="en-GB"/>
         </w:rPr>
+        <w:lastRenderedPageBreak/>
         <w:t>Wholesaler</w:t>
       </w:r>
     </w:p>
@@ -4279,7 +4103,7 @@
           <w:lang w:val="en-GB"/>
         </w:rPr>
       </w:pPr>
-      <w:bookmarkStart w:id="2" w:name="_Toc370196504"/>
+      <w:bookmarkStart w:id="2" w:name="_Toc370297953"/>
       <w:r>
         <w:rPr>
           <w:lang w:val="en-GB"/>
@@ -4380,7 +4204,7 @@
           <w:lang w:val="en-GB"/>
         </w:rPr>
       </w:pPr>
-      <w:bookmarkStart w:id="3" w:name="_Toc370196505"/>
+      <w:bookmarkStart w:id="3" w:name="_Toc370297954"/>
       <w:r>
         <w:rPr>
           <w:lang w:val="en-GB"/>
@@ -4598,7 +4422,7 @@
           <w:lang w:val="en-GB"/>
         </w:rPr>
       </w:pPr>
-      <w:bookmarkStart w:id="4" w:name="_Toc370196506"/>
+      <w:bookmarkStart w:id="4" w:name="_Toc370297955"/>
       <w:r>
         <w:rPr>
           <w:lang w:val="en-GB"/>
@@ -4768,7 +4592,6 @@
         <w:rPr>
           <w:lang w:val="en-GB"/>
         </w:rPr>
-        <w:lastRenderedPageBreak/>
         <w:t>A web-shop may only see the customers created inside the given web-shop.</w:t>
       </w:r>
     </w:p>
@@ -4807,6 +4630,7 @@
         <w:rPr>
           <w:lang w:val="en-GB"/>
         </w:rPr>
+        <w:lastRenderedPageBreak/>
         <w:t>It must be possible for the web-shop to define custom attributes which are stored with the customer.</w:t>
       </w:r>
     </w:p>
@@ -4825,7 +4649,7 @@
           <w:lang w:val="en-GB"/>
         </w:rPr>
       </w:pPr>
-      <w:bookmarkStart w:id="5" w:name="_Toc370196507"/>
+      <w:bookmarkStart w:id="5" w:name="_Toc370297956"/>
       <w:r>
         <w:rPr>
           <w:lang w:val="en-GB"/>
@@ -5061,7 +4885,7 @@
           <w:lang w:val="en-GB"/>
         </w:rPr>
       </w:pPr>
-      <w:bookmarkStart w:id="6" w:name="_Toc370196508"/>
+      <w:bookmarkStart w:id="6" w:name="_Toc370297957"/>
       <w:r>
         <w:rPr>
           <w:lang w:val="en-GB"/>
@@ -5091,7 +4915,7 @@
           <w:lang w:val="en-GB"/>
         </w:rPr>
       </w:pPr>
-      <w:bookmarkStart w:id="7" w:name="_Toc370196509"/>
+      <w:bookmarkStart w:id="7" w:name="_Toc370297958"/>
       <w:r>
         <w:rPr>
           <w:lang w:val="en-GB"/>
@@ -5346,7 +5170,7 @@
           <w:lang w:val="en-GB"/>
         </w:rPr>
       </w:pPr>
-      <w:bookmarkStart w:id="8" w:name="_Toc370196510"/>
+      <w:bookmarkStart w:id="8" w:name="_Toc370297959"/>
       <w:r>
         <w:rPr>
           <w:lang w:val="en-GB"/>
@@ -5472,7 +5296,6 @@
         <w:rPr>
           <w:lang w:val="en-GB"/>
         </w:rPr>
-        <w:lastRenderedPageBreak/>
         <w:t xml:space="preserve">The order is packaged and shipped and the shipping manifest is added to </w:t>
       </w:r>
       <w:proofErr w:type="spellStart"/>
@@ -5533,6 +5356,7 @@
         <w:rPr>
           <w:lang w:val="en-GB"/>
         </w:rPr>
+        <w:lastRenderedPageBreak/>
         <w:t xml:space="preserve">If the customer paid via credit card the money is withdrawn from the customer’s </w:t>
       </w:r>
       <w:proofErr w:type="spellStart"/>
@@ -5604,7 +5428,7 @@
           <w:lang w:val="en-GB"/>
         </w:rPr>
       </w:pPr>
-      <w:bookmarkStart w:id="9" w:name="_Toc370196511"/>
+      <w:bookmarkStart w:id="9" w:name="_Toc370297960"/>
       <w:r>
         <w:rPr>
           <w:lang w:val="en-GB"/>
@@ -5767,7 +5591,7 @@
           <w:lang w:val="en-GB"/>
         </w:rPr>
       </w:pPr>
-      <w:bookmarkStart w:id="10" w:name="_Toc370196512"/>
+      <w:bookmarkStart w:id="10" w:name="_Toc370297961"/>
       <w:r>
         <w:rPr>
           <w:lang w:val="en-GB"/>
@@ -5863,7 +5687,7 @@
           <w:lang w:val="en-GB"/>
         </w:rPr>
       </w:pPr>
-      <w:bookmarkStart w:id="11" w:name="_Toc370196513"/>
+      <w:bookmarkStart w:id="11" w:name="_Toc370297962"/>
       <w:r>
         <w:rPr>
           <w:lang w:val="en-GB"/>
@@ -6112,7 +5936,7 @@
           <w:lang w:val="en-GB"/>
         </w:rPr>
       </w:pPr>
-      <w:bookmarkStart w:id="12" w:name="_Toc370196514"/>
+      <w:bookmarkStart w:id="12" w:name="_Toc370297963"/>
       <w:r>
         <w:rPr>
           <w:lang w:val="en-GB"/>
@@ -6220,7 +6044,7 @@
           <w:lang w:val="en-GB"/>
         </w:rPr>
       </w:pPr>
-      <w:bookmarkStart w:id="13" w:name="_Toc370196515"/>
+      <w:bookmarkStart w:id="13" w:name="_Toc370297964"/>
       <w:r>
         <w:rPr>
           <w:lang w:val="en-GB"/>
@@ -6479,15 +6303,28 @@
         </w:rPr>
         <w:t xml:space="preserve">, and we have used it as a reference: </w:t>
       </w:r>
-      <w:hyperlink r:id="rId8" w:history="1">
-        <w:r>
-          <w:rPr>
-            <w:rStyle w:val="Hyperlink"/>
-            <w:lang w:val="en-GB"/>
-          </w:rPr>
-          <w:t>http://jcsites.juniata.edu/faculty/rhodes/dbms/ermodel.htm</w:t>
-        </w:r>
-      </w:hyperlink>
+      <w:r>
+        <w:fldChar w:fldCharType="begin"/>
+      </w:r>
+      <w:r>
+        <w:rPr>
+          <w:lang w:val="en-GB"/>
+        </w:rPr>
+        <w:instrText>HYPERLINK "http://jcsites.juniata.edu/faculty/rhodes/dbms/ermodel.htm"</w:instrText>
+      </w:r>
+      <w:r>
+        <w:fldChar w:fldCharType="separate"/>
+      </w:r>
+      <w:r>
+        <w:rPr>
+          <w:rStyle w:val="Hyperlink"/>
+          <w:lang w:val="en-GB"/>
+        </w:rPr>
+        <w:t>http://jcsites.juniata.edu/faculty/rhodes/dbms/ermodel.htm</w:t>
+      </w:r>
+      <w:r>
+        <w:fldChar w:fldCharType="end"/>
+      </w:r>
       <w:r>
         <w:rPr>
           <w:lang w:val="en-GB"/>
@@ -6530,7 +6367,7 @@
           <w:lang w:val="en-GB"/>
         </w:rPr>
       </w:pPr>
-      <w:bookmarkStart w:id="14" w:name="_Toc370196516"/>
+      <w:bookmarkStart w:id="14" w:name="_Toc370297965"/>
       <w:r>
         <w:rPr>
           <w:lang w:val="en-GB"/>
@@ -6569,9 +6406,9 @@
             <o:lock v:ext="edit" aspectratio="t"/>
           </v:shapetype>
           <v:shape id="_x0000_i1025" type="#_x0000_t75" style="width:481.5pt;height:393pt" o:ole="">
-            <v:imagedata r:id="rId9" o:title=""/>
+            <v:imagedata r:id="rId8" o:title=""/>
           </v:shape>
-          <o:OLEObject Type="Embed" ProgID="Visio.Drawing.11" ShapeID="_x0000_i1025" DrawAspect="Content" ObjectID="_1444040375" r:id="rId10"/>
+          <o:OLEObject Type="Embed" ProgID="Visio.Drawing.11" ShapeID="_x0000_i1025" DrawAspect="Content" ObjectID="_1444039806" r:id="rId9"/>
         </w:object>
       </w:r>
     </w:p>
@@ -7403,7 +7240,7 @@
           <w:lang w:val="en-GB"/>
         </w:rPr>
       </w:pPr>
-      <w:bookmarkStart w:id="15" w:name="_Toc370196517"/>
+      <w:bookmarkStart w:id="15" w:name="_Toc370297966"/>
       <w:r>
         <w:rPr>
           <w:lang w:val="en-GB"/>
@@ -7419,10 +7256,10 @@
       </w:pPr>
       <w:r>
         <w:object w:dxaOrig="15730" w:dyaOrig="19917">
-          <v:shape id="_x0000_i1030" type="#_x0000_t75" style="width:481.5pt;height:609.75pt" o:ole="">
-            <v:imagedata r:id="rId11" o:title=""/>
+          <v:shape id="_x0000_i1026" type="#_x0000_t75" style="width:481.5pt;height:609.75pt" o:ole="">
+            <v:imagedata r:id="rId10" o:title=""/>
           </v:shape>
-          <o:OLEObject Type="Embed" ProgID="Visio.Drawing.11" ShapeID="_x0000_i1030" DrawAspect="Content" ObjectID="_1444040376" r:id="rId12"/>
+          <o:OLEObject Type="Embed" ProgID="Visio.Drawing.11" ShapeID="_x0000_i1026" DrawAspect="Content" ObjectID="_1444039807" r:id="rId11"/>
         </w:object>
       </w:r>
     </w:p>
@@ -8015,7 +7852,7 @@
           <w:lang w:val="en-GB"/>
         </w:rPr>
       </w:pPr>
-      <w:bookmarkStart w:id="16" w:name="_Toc370196518"/>
+      <w:bookmarkStart w:id="16" w:name="_Toc370297967"/>
       <w:r>
         <w:rPr>
           <w:lang w:val="en-GB"/>
@@ -8028,10 +7865,10 @@
     <w:p>
       <w:r>
         <w:object w:dxaOrig="11725" w:dyaOrig="14418">
-          <v:shape id="_x0000_i1026" type="#_x0000_t75" style="width:482.25pt;height:592.5pt" o:ole="">
-            <v:imagedata r:id="rId13" o:title=""/>
+          <v:shape id="_x0000_i1027" type="#_x0000_t75" style="width:482.25pt;height:592.5pt" o:ole="">
+            <v:imagedata r:id="rId12" o:title=""/>
           </v:shape>
-          <o:OLEObject Type="Embed" ProgID="Visio.Drawing.11" ShapeID="_x0000_i1026" DrawAspect="Content" ObjectID="_1444040377" r:id="rId14"/>
+          <o:OLEObject Type="Embed" ProgID="Visio.Drawing.11" ShapeID="_x0000_i1027" DrawAspect="Content" ObjectID="_1444039808" r:id="rId13"/>
         </w:object>
       </w:r>
     </w:p>
@@ -8689,7 +8526,7 @@
           <w:lang w:val="en-GB"/>
         </w:rPr>
       </w:pPr>
-      <w:bookmarkStart w:id="17" w:name="_Toc370196519"/>
+      <w:bookmarkStart w:id="17" w:name="_Toc370297968"/>
       <w:r>
         <w:rPr>
           <w:lang w:val="en-GB"/>
@@ -8717,10 +8554,10 @@
       </w:pPr>
       <w:r>
         <w:object w:dxaOrig="8720" w:dyaOrig="7055">
-          <v:shape id="_x0000_i1027" type="#_x0000_t75" style="width:351.75pt;height:284.25pt" o:ole="">
-            <v:imagedata r:id="rId15" o:title=""/>
+          <v:shape id="_x0000_i1028" type="#_x0000_t75" style="width:351.75pt;height:284.25pt" o:ole="">
+            <v:imagedata r:id="rId14" o:title=""/>
           </v:shape>
-          <o:OLEObject Type="Embed" ProgID="Visio.Drawing.11" ShapeID="_x0000_i1027" DrawAspect="Content" ObjectID="_1444040378" r:id="rId16"/>
+          <o:OLEObject Type="Embed" ProgID="Visio.Drawing.11" ShapeID="_x0000_i1028" DrawAspect="Content" ObjectID="_1444039809" r:id="rId15"/>
         </w:object>
       </w:r>
     </w:p>
@@ -8736,7 +8573,7 @@
           <w:lang w:val="en-GB"/>
         </w:rPr>
       </w:pPr>
-      <w:bookmarkStart w:id="18" w:name="_Toc370196520"/>
+      <w:bookmarkStart w:id="18" w:name="_Toc370297969"/>
       <w:r>
         <w:rPr>
           <w:lang w:val="en-GB"/>
@@ -8751,10 +8588,10 @@
       </w:pPr>
       <w:r>
         <w:object w:dxaOrig="7438" w:dyaOrig="6041">
-          <v:shape id="_x0000_i1028" type="#_x0000_t75" style="width:255.75pt;height:207.75pt" o:ole="">
-            <v:imagedata r:id="rId17" o:title=""/>
+          <v:shape id="_x0000_i1029" type="#_x0000_t75" style="width:255.75pt;height:207.75pt" o:ole="">
+            <v:imagedata r:id="rId16" o:title=""/>
           </v:shape>
-          <o:OLEObject Type="Embed" ProgID="Visio.Drawing.11" ShapeID="_x0000_i1028" DrawAspect="Content" ObjectID="_1444040379" r:id="rId18"/>
+          <o:OLEObject Type="Embed" ProgID="Visio.Drawing.11" ShapeID="_x0000_i1029" DrawAspect="Content" ObjectID="_1444039810" r:id="rId17"/>
         </w:object>
       </w:r>
     </w:p>
@@ -8818,7 +8655,7 @@
           <w:lang w:val="en-GB"/>
         </w:rPr>
       </w:pPr>
-      <w:bookmarkStart w:id="19" w:name="_Toc370196521"/>
+      <w:bookmarkStart w:id="19" w:name="_Toc370297970"/>
       <w:r>
         <w:rPr>
           <w:lang w:val="en-GB"/>
@@ -8837,10 +8674,10 @@
       </w:pPr>
       <w:r>
         <w:object w:dxaOrig="8055" w:dyaOrig="5177">
-          <v:shape id="_x0000_i1029" type="#_x0000_t75" style="width:325.5pt;height:209.25pt" o:ole="">
-            <v:imagedata r:id="rId19" o:title=""/>
+          <v:shape id="_x0000_i1030" type="#_x0000_t75" style="width:325.5pt;height:209.25pt" o:ole="">
+            <v:imagedata r:id="rId18" o:title=""/>
           </v:shape>
-          <o:OLEObject Type="Embed" ProgID="Visio.Drawing.11" ShapeID="_x0000_i1029" DrawAspect="Content" ObjectID="_1444040380" r:id="rId20"/>
+          <o:OLEObject Type="Embed" ProgID="Visio.Drawing.11" ShapeID="_x0000_i1030" DrawAspect="Content" ObjectID="_1444039811" r:id="rId19"/>
         </w:object>
       </w:r>
     </w:p>
@@ -9100,7 +8937,7 @@
           <w:lang w:val="en-GB"/>
         </w:rPr>
       </w:pPr>
-      <w:bookmarkStart w:id="20" w:name="_Toc370196522"/>
+      <w:bookmarkStart w:id="20" w:name="_Toc370297971"/>
       <w:r>
         <w:rPr>
           <w:lang w:val="en-GB"/>
@@ -21571,7 +21408,7 @@
           <w:lang w:val="en-GB"/>
         </w:rPr>
       </w:pPr>
-      <w:bookmarkStart w:id="21" w:name="_Toc370196523"/>
+      <w:bookmarkStart w:id="21" w:name="_Toc370297972"/>
       <w:r>
         <w:rPr>
           <w:lang w:val="en-GB"/>
@@ -21762,7 +21599,7 @@
           <w:lang w:val="en-GB"/>
         </w:rPr>
       </w:pPr>
-      <w:bookmarkStart w:id="22" w:name="_Toc370196524"/>
+      <w:bookmarkStart w:id="22" w:name="_Toc370297973"/>
       <w:r>
         <w:rPr>
           <w:lang w:val="en-GB"/>
@@ -23473,7 +23310,7 @@
           <w:lang w:val="en-GB"/>
         </w:rPr>
       </w:pPr>
-      <w:bookmarkStart w:id="23" w:name="_Toc370196525"/>
+      <w:bookmarkStart w:id="23" w:name="_Toc370297974"/>
       <w:r>
         <w:rPr>
           <w:lang w:val="en-GB"/>
@@ -24378,7 +24215,7 @@
           <w:lang w:val="en-GB"/>
         </w:rPr>
       </w:pPr>
-      <w:bookmarkStart w:id="24" w:name="_Toc370196526"/>
+      <w:bookmarkStart w:id="24" w:name="_Toc370297975"/>
       <w:r>
         <w:rPr>
           <w:lang w:val="en-GB"/>
@@ -24401,7 +24238,7 @@
           <w:lang w:val="en-GB"/>
         </w:rPr>
       </w:pPr>
-      <w:bookmarkStart w:id="25" w:name="_Toc370196527"/>
+      <w:bookmarkStart w:id="25" w:name="_Toc370297976"/>
       <w:r>
         <w:rPr>
           <w:lang w:val="en-GB"/>
@@ -28362,7 +28199,7 @@
           <w:lang w:val="en-GB"/>
         </w:rPr>
       </w:pPr>
-      <w:bookmarkStart w:id="26" w:name="_Toc370196528"/>
+      <w:bookmarkStart w:id="26" w:name="_Toc370297977"/>
       <w:r>
         <w:rPr>
           <w:lang w:val="en-GB"/>
@@ -28481,7 +28318,7 @@
           <w:lang w:val="en-GB"/>
         </w:rPr>
       </w:pPr>
-      <w:bookmarkStart w:id="27" w:name="_Toc370196529"/>
+      <w:bookmarkStart w:id="27" w:name="_Toc370297978"/>
       <w:r>
         <w:rPr>
           <w:lang w:val="en-GB"/>
@@ -28602,7 +28439,7 @@
           <w:lang w:val="en-GB"/>
         </w:rPr>
       </w:pPr>
-      <w:bookmarkStart w:id="28" w:name="_Toc370196530"/>
+      <w:bookmarkStart w:id="28" w:name="_Toc370297979"/>
       <w:r>
         <w:rPr>
           <w:lang w:val="en-GB"/>
@@ -28780,7 +28617,7 @@
           <w:lang w:val="en-GB"/>
         </w:rPr>
       </w:pPr>
-      <w:bookmarkStart w:id="29" w:name="_Toc370196531"/>
+      <w:bookmarkStart w:id="29" w:name="_Toc370297980"/>
       <w:r>
         <w:rPr>
           <w:lang w:val="en-GB"/>
@@ -28974,7 +28811,7 @@
           <w:lang w:val="en-GB"/>
         </w:rPr>
       </w:pPr>
-      <w:bookmarkStart w:id="30" w:name="_Toc370196532"/>
+      <w:bookmarkStart w:id="30" w:name="_Toc370297981"/>
       <w:r>
         <w:rPr>
           <w:lang w:val="en-GB"/>
@@ -29229,7 +29066,7 @@
           <w:lang w:val="en-GB"/>
         </w:rPr>
       </w:pPr>
-      <w:bookmarkStart w:id="31" w:name="_Toc370196533"/>
+      <w:bookmarkStart w:id="31" w:name="_Toc370297982"/>
       <w:r>
         <w:rPr>
           <w:lang w:val="en-GB"/>
@@ -29351,7 +29188,7 @@
           <w:lang w:val="en-GB"/>
         </w:rPr>
       </w:pPr>
-      <w:bookmarkStart w:id="32" w:name="_Toc370196535"/>
+      <w:bookmarkStart w:id="32" w:name="_Toc370297983"/>
       <w:r>
         <w:rPr>
           <w:lang w:val="en-GB"/>
@@ -29944,7 +29781,7 @@
           <w:lang w:val="en-GB"/>
         </w:rPr>
       </w:pPr>
-      <w:bookmarkStart w:id="33" w:name="_Toc370196536"/>
+      <w:bookmarkStart w:id="33" w:name="_Toc370297984"/>
       <w:r>
         <w:rPr>
           <w:lang w:val="en-GB"/>
@@ -30813,7 +30650,7 @@
           <w:lang w:val="en-GB"/>
         </w:rPr>
       </w:pPr>
-      <w:bookmarkStart w:id="34" w:name="_Toc370196539"/>
+      <w:bookmarkStart w:id="34" w:name="_Toc370297985"/>
       <w:r>
         <w:rPr>
           <w:lang w:val="en-GB"/>
@@ -31351,7 +31188,7 @@
           <w:lang w:val="en-GB"/>
         </w:rPr>
       </w:pPr>
-      <w:bookmarkStart w:id="35" w:name="_Toc370196540"/>
+      <w:bookmarkStart w:id="35" w:name="_Toc370297986"/>
       <w:r>
         <w:rPr>
           <w:lang w:val="en-GB"/>
@@ -31977,9 +31814,9 @@
       <w:r>
         <w:object w:dxaOrig="15169" w:dyaOrig="6388">
           <v:shape id="_x0000_i1031" type="#_x0000_t75" style="width:481.5pt;height:202.5pt" o:ole="">
-            <v:imagedata r:id="rId21" o:title=""/>
+            <v:imagedata r:id="rId20" o:title=""/>
           </v:shape>
-          <o:OLEObject Type="Embed" ProgID="Visio.Drawing.11" ShapeID="_x0000_i1031" DrawAspect="Content" ObjectID="_1444040381" r:id="rId22"/>
+          <o:OLEObject Type="Embed" ProgID="Visio.Drawing.11" ShapeID="_x0000_i1031" DrawAspect="Content" ObjectID="_1444039812" r:id="rId21"/>
         </w:object>
       </w:r>
     </w:p>
@@ -32732,7 +32569,7 @@
           <w:lang w:val="en-GB"/>
         </w:rPr>
       </w:pPr>
-      <w:bookmarkStart w:id="36" w:name="_Toc370196541"/>
+      <w:bookmarkStart w:id="36" w:name="_Toc370297987"/>
       <w:r>
         <w:rPr>
           <w:lang w:val="en-GB"/>
@@ -32924,7 +32761,7 @@
           <w:lang w:val="en-GB"/>
         </w:rPr>
       </w:pPr>
-      <w:bookmarkStart w:id="37" w:name="_Toc370196542"/>
+      <w:bookmarkStart w:id="37" w:name="_Toc370297988"/>
       <w:r>
         <w:rPr>
           <w:lang w:val="en-GB"/>
@@ -33057,7 +32894,7 @@
           <w:lang w:val="en-GB"/>
         </w:rPr>
       </w:pPr>
-      <w:bookmarkStart w:id="38" w:name="_Toc370196543"/>
+      <w:bookmarkStart w:id="38" w:name="_Toc370297989"/>
       <w:r>
         <w:rPr>
           <w:lang w:val="en-GB"/>
@@ -33082,7 +32919,7 @@
           <w:lang w:val="en-GB"/>
         </w:rPr>
       </w:pPr>
-      <w:bookmarkStart w:id="39" w:name="_Toc370196544"/>
+      <w:bookmarkStart w:id="39" w:name="_Toc370297990"/>
       <w:r>
         <w:rPr>
           <w:lang w:val="en-GB"/>
@@ -33574,7 +33411,7 @@
           <w:lang w:val="en-GB"/>
         </w:rPr>
       </w:pPr>
-      <w:bookmarkStart w:id="40" w:name="_Toc370196545"/>
+      <w:bookmarkStart w:id="40" w:name="_Toc370297991"/>
       <w:r>
         <w:rPr>
           <w:lang w:val="en-GB"/>
@@ -34259,7 +34096,7 @@
           <w:lang w:val="en-GB"/>
         </w:rPr>
       </w:pPr>
-      <w:bookmarkStart w:id="41" w:name="_Toc370196546"/>
+      <w:bookmarkStart w:id="41" w:name="_Toc370297992"/>
       <w:r>
         <w:rPr>
           <w:lang w:val="en-GB"/>
@@ -34853,12 +34690,14 @@
           <w:lang w:val="en-GB"/>
         </w:rPr>
       </w:pPr>
+      <w:bookmarkStart w:id="42" w:name="_Toc370297993"/>
       <w:r>
         <w:rPr>
           <w:lang w:val="en-GB"/>
         </w:rPr>
         <w:t>Query plan example</w:t>
       </w:r>
+      <w:bookmarkEnd w:id="42"/>
     </w:p>
     <w:p>
       <w:pPr>
@@ -37008,9 +36847,9 @@
       <w:r>
         <w:object w:dxaOrig="12263" w:dyaOrig="17123">
           <v:shape id="_x0000_i1032" type="#_x0000_t75" style="width:440.25pt;height:615pt" o:ole="">
-            <v:imagedata r:id="rId23" o:title=""/>
+            <v:imagedata r:id="rId22" o:title=""/>
           </v:shape>
-          <o:OLEObject Type="Embed" ProgID="Visio.Drawing.11" ShapeID="_x0000_i1032" DrawAspect="Content" ObjectID="_1444040382" r:id="rId24"/>
+          <o:OLEObject Type="Embed" ProgID="Visio.Drawing.11" ShapeID="_x0000_i1032" DrawAspect="Content" ObjectID="_1444039813" r:id="rId23"/>
         </w:object>
       </w:r>
     </w:p>
@@ -37082,8 +36921,8 @@
       </w:r>
     </w:p>
     <w:sectPr>
-      <w:headerReference w:type="default" r:id="rId25"/>
-      <w:footerReference w:type="default" r:id="rId26"/>
+      <w:headerReference w:type="default" r:id="rId24"/>
+      <w:footerReference w:type="default" r:id="rId25"/>
       <w:pgSz w:w="11906" w:h="16838"/>
       <w:pgMar w:top="1701" w:right="1134" w:bottom="1701" w:left="1134" w:header="708" w:footer="708" w:gutter="0"/>
       <w:cols w:space="708"/>
@@ -41188,6 +41027,7 @@
   <w:style w:type="character" w:default="1" w:styleId="Standardskrifttypeiafsnit">
     <w:name w:val="Default Paragraph Font"/>
     <w:uiPriority w:val="1"/>
+    <w:semiHidden/>
     <w:unhideWhenUsed/>
   </w:style>
   <w:style w:type="table" w:default="1" w:styleId="Tabel-Normal">
@@ -41782,7 +41622,7 @@
 </file>
 
 <file path=customXml/itemProps1.xml><?xml version="1.0" encoding="utf-8"?>
-<ds:datastoreItem xmlns:ds="http://schemas.openxmlformats.org/officeDocument/2006/customXml" ds:itemID="{721DBD51-7455-4E5C-95C7-90665E91B027}">
+<ds:datastoreItem xmlns:ds="http://schemas.openxmlformats.org/officeDocument/2006/customXml" ds:itemID="{5C138E18-D629-4A7B-87CC-E697066DEC06}">
   <ds:schemaRefs>
     <ds:schemaRef ds:uri="http://schemas.openxmlformats.org/officeDocument/2006/bibliography"/>
   </ds:schemaRefs>

</xml_diff>

<commit_message>
Updating date on report
</commit_message>
<xml_diff>
--- a/DatabaseDesign/DatabaseManagementSystems/Report miniproject.docx
+++ b/DatabaseDesign/DatabaseManagementSystems/Report miniproject.docx
@@ -6303,28 +6303,15 @@
         </w:rPr>
         <w:t xml:space="preserve">, and we have used it as a reference: </w:t>
       </w:r>
-      <w:r>
-        <w:fldChar w:fldCharType="begin"/>
-      </w:r>
-      <w:r>
-        <w:rPr>
-          <w:lang w:val="en-GB"/>
-        </w:rPr>
-        <w:instrText>HYPERLINK "http://jcsites.juniata.edu/faculty/rhodes/dbms/ermodel.htm"</w:instrText>
-      </w:r>
-      <w:r>
-        <w:fldChar w:fldCharType="separate"/>
-      </w:r>
-      <w:r>
-        <w:rPr>
-          <w:rStyle w:val="Hyperlink"/>
-          <w:lang w:val="en-GB"/>
-        </w:rPr>
-        <w:t>http://jcsites.juniata.edu/faculty/rhodes/dbms/ermodel.htm</w:t>
-      </w:r>
-      <w:r>
-        <w:fldChar w:fldCharType="end"/>
-      </w:r>
+      <w:hyperlink r:id="rId8" w:history="1">
+        <w:r>
+          <w:rPr>
+            <w:rStyle w:val="Hyperlink"/>
+            <w:lang w:val="en-GB"/>
+          </w:rPr>
+          <w:t>http://jcsites.juniata.edu/faculty/rhodes/dbms/ermodel.htm</w:t>
+        </w:r>
+      </w:hyperlink>
       <w:r>
         <w:rPr>
           <w:lang w:val="en-GB"/>
@@ -6406,9 +6393,9 @@
             <o:lock v:ext="edit" aspectratio="t"/>
           </v:shapetype>
           <v:shape id="_x0000_i1025" type="#_x0000_t75" style="width:481.5pt;height:393pt" o:ole="">
-            <v:imagedata r:id="rId8" o:title=""/>
+            <v:imagedata r:id="rId9" o:title=""/>
           </v:shape>
-          <o:OLEObject Type="Embed" ProgID="Visio.Drawing.11" ShapeID="_x0000_i1025" DrawAspect="Content" ObjectID="_1444039806" r:id="rId9"/>
+          <o:OLEObject Type="Embed" ProgID="Visio.Drawing.11" ShapeID="_x0000_i1025" DrawAspect="Content" ObjectID="_1444147938" r:id="rId10"/>
         </w:object>
       </w:r>
     </w:p>
@@ -7257,9 +7244,9 @@
       <w:r>
         <w:object w:dxaOrig="15730" w:dyaOrig="19917">
           <v:shape id="_x0000_i1026" type="#_x0000_t75" style="width:481.5pt;height:609.75pt" o:ole="">
-            <v:imagedata r:id="rId10" o:title=""/>
+            <v:imagedata r:id="rId11" o:title=""/>
           </v:shape>
-          <o:OLEObject Type="Embed" ProgID="Visio.Drawing.11" ShapeID="_x0000_i1026" DrawAspect="Content" ObjectID="_1444039807" r:id="rId11"/>
+          <o:OLEObject Type="Embed" ProgID="Visio.Drawing.11" ShapeID="_x0000_i1026" DrawAspect="Content" ObjectID="_1444147939" r:id="rId12"/>
         </w:object>
       </w:r>
     </w:p>
@@ -7866,9 +7853,9 @@
       <w:r>
         <w:object w:dxaOrig="11725" w:dyaOrig="14418">
           <v:shape id="_x0000_i1027" type="#_x0000_t75" style="width:482.25pt;height:592.5pt" o:ole="">
-            <v:imagedata r:id="rId12" o:title=""/>
+            <v:imagedata r:id="rId13" o:title=""/>
           </v:shape>
-          <o:OLEObject Type="Embed" ProgID="Visio.Drawing.11" ShapeID="_x0000_i1027" DrawAspect="Content" ObjectID="_1444039808" r:id="rId13"/>
+          <o:OLEObject Type="Embed" ProgID="Visio.Drawing.11" ShapeID="_x0000_i1027" DrawAspect="Content" ObjectID="_1444147940" r:id="rId14"/>
         </w:object>
       </w:r>
     </w:p>
@@ -8555,9 +8542,9 @@
       <w:r>
         <w:object w:dxaOrig="8720" w:dyaOrig="7055">
           <v:shape id="_x0000_i1028" type="#_x0000_t75" style="width:351.75pt;height:284.25pt" o:ole="">
-            <v:imagedata r:id="rId14" o:title=""/>
+            <v:imagedata r:id="rId15" o:title=""/>
           </v:shape>
-          <o:OLEObject Type="Embed" ProgID="Visio.Drawing.11" ShapeID="_x0000_i1028" DrawAspect="Content" ObjectID="_1444039809" r:id="rId15"/>
+          <o:OLEObject Type="Embed" ProgID="Visio.Drawing.11" ShapeID="_x0000_i1028" DrawAspect="Content" ObjectID="_1444147941" r:id="rId16"/>
         </w:object>
       </w:r>
     </w:p>
@@ -8589,9 +8576,9 @@
       <w:r>
         <w:object w:dxaOrig="7438" w:dyaOrig="6041">
           <v:shape id="_x0000_i1029" type="#_x0000_t75" style="width:255.75pt;height:207.75pt" o:ole="">
-            <v:imagedata r:id="rId16" o:title=""/>
+            <v:imagedata r:id="rId17" o:title=""/>
           </v:shape>
-          <o:OLEObject Type="Embed" ProgID="Visio.Drawing.11" ShapeID="_x0000_i1029" DrawAspect="Content" ObjectID="_1444039810" r:id="rId17"/>
+          <o:OLEObject Type="Embed" ProgID="Visio.Drawing.11" ShapeID="_x0000_i1029" DrawAspect="Content" ObjectID="_1444147942" r:id="rId18"/>
         </w:object>
       </w:r>
     </w:p>
@@ -8675,9 +8662,9 @@
       <w:r>
         <w:object w:dxaOrig="8055" w:dyaOrig="5177">
           <v:shape id="_x0000_i1030" type="#_x0000_t75" style="width:325.5pt;height:209.25pt" o:ole="">
-            <v:imagedata r:id="rId18" o:title=""/>
+            <v:imagedata r:id="rId19" o:title=""/>
           </v:shape>
-          <o:OLEObject Type="Embed" ProgID="Visio.Drawing.11" ShapeID="_x0000_i1030" DrawAspect="Content" ObjectID="_1444039811" r:id="rId19"/>
+          <o:OLEObject Type="Embed" ProgID="Visio.Drawing.11" ShapeID="_x0000_i1030" DrawAspect="Content" ObjectID="_1444147943" r:id="rId20"/>
         </w:object>
       </w:r>
     </w:p>
@@ -31814,9 +31801,9 @@
       <w:r>
         <w:object w:dxaOrig="15169" w:dyaOrig="6388">
           <v:shape id="_x0000_i1031" type="#_x0000_t75" style="width:481.5pt;height:202.5pt" o:ole="">
-            <v:imagedata r:id="rId20" o:title=""/>
+            <v:imagedata r:id="rId21" o:title=""/>
           </v:shape>
-          <o:OLEObject Type="Embed" ProgID="Visio.Drawing.11" ShapeID="_x0000_i1031" DrawAspect="Content" ObjectID="_1444039812" r:id="rId21"/>
+          <o:OLEObject Type="Embed" ProgID="Visio.Drawing.11" ShapeID="_x0000_i1031" DrawAspect="Content" ObjectID="_1444147944" r:id="rId22"/>
         </w:object>
       </w:r>
     </w:p>
@@ -36847,9 +36834,9 @@
       <w:r>
         <w:object w:dxaOrig="12263" w:dyaOrig="17123">
           <v:shape id="_x0000_i1032" type="#_x0000_t75" style="width:440.25pt;height:615pt" o:ole="">
-            <v:imagedata r:id="rId22" o:title=""/>
+            <v:imagedata r:id="rId23" o:title=""/>
           </v:shape>
-          <o:OLEObject Type="Embed" ProgID="Visio.Drawing.11" ShapeID="_x0000_i1032" DrawAspect="Content" ObjectID="_1444039813" r:id="rId23"/>
+          <o:OLEObject Type="Embed" ProgID="Visio.Drawing.11" ShapeID="_x0000_i1032" DrawAspect="Content" ObjectID="_1444147945" r:id="rId24"/>
         </w:object>
       </w:r>
     </w:p>
@@ -36921,8 +36908,8 @@
       </w:r>
     </w:p>
     <w:sectPr>
-      <w:headerReference w:type="default" r:id="rId24"/>
-      <w:footerReference w:type="default" r:id="rId25"/>
+      <w:headerReference w:type="default" r:id="rId25"/>
+      <w:footerReference w:type="default" r:id="rId26"/>
       <w:pgSz w:w="11906" w:h="16838"/>
       <w:pgMar w:top="1701" w:right="1134" w:bottom="1701" w:left="1134" w:header="708" w:footer="708" w:gutter="0"/>
       <w:cols w:space="708"/>
@@ -37010,7 +36997,7 @@
             <w:rPr>
               <w:noProof/>
             </w:rPr>
-            <w:t>35</w:t>
+            <w:t>1</w:t>
           </w:r>
         </w:fldSimple>
       </w:sdtContent>
@@ -37100,13 +37087,25 @@
       <w:rPr>
         <w:lang w:val="en-US"/>
       </w:rPr>
-      <w:t>30</w:t>
+      <w:t>24</w:t>
     </w:r>
     <w:r>
       <w:rPr>
         <w:lang w:val="en-US"/>
       </w:rPr>
-      <w:t>-08-2013</w:t>
+      <w:t>-</w:t>
+    </w:r>
+    <w:r>
+      <w:rPr>
+        <w:lang w:val="en-US"/>
+      </w:rPr>
+      <w:t>10</w:t>
+    </w:r>
+    <w:r>
+      <w:rPr>
+        <w:lang w:val="en-US"/>
+      </w:rPr>
+      <w:t>-2013</w:t>
     </w:r>
   </w:p>
   <w:p>
@@ -41622,7 +41621,7 @@
 </file>
 
 <file path=customXml/itemProps1.xml><?xml version="1.0" encoding="utf-8"?>
-<ds:datastoreItem xmlns:ds="http://schemas.openxmlformats.org/officeDocument/2006/customXml" ds:itemID="{5C138E18-D629-4A7B-87CC-E697066DEC06}">
+<ds:datastoreItem xmlns:ds="http://schemas.openxmlformats.org/officeDocument/2006/customXml" ds:itemID="{EA01EA0D-9D8D-4EFD-90D4-D3C75C4C998A}">
   <ds:schemaRefs>
     <ds:schemaRef ds:uri="http://schemas.openxmlformats.org/officeDocument/2006/bibliography"/>
   </ds:schemaRefs>

</xml_diff>